<commit_message>
write the most autistic part of the api docs
</commit_message>
<xml_diff>
--- a/Documentation/API.docx
+++ b/Documentation/API.docx
@@ -167,8 +167,26 @@
         <w:rPr>
           <w:rFonts w:ascii="Arial" w:hAnsi="Arial" w:cs="Arial"/>
         </w:rPr>
-        <w:br/>
-        <w:t>2.2. Creating a Window</w:t>
+        <w:t xml:space="preserve"> using the Scene Manager</w:t>
+      </w:r>
+      <w:r>
+        <w:rPr>
+          <w:rFonts w:ascii="Arial" w:hAnsi="Arial" w:cs="Arial"/>
+        </w:rPr>
+        <w:br/>
+        <w:t xml:space="preserve">2.2. </w:t>
+      </w:r>
+      <w:r>
+        <w:rPr>
+          <w:rFonts w:ascii="Arial" w:hAnsi="Arial" w:cs="Arial"/>
+        </w:rPr>
+        <w:t xml:space="preserve">If you don’t want to use the Scene Manager: </w:t>
+      </w:r>
+      <w:r>
+        <w:rPr>
+          <w:rFonts w:ascii="Arial" w:hAnsi="Arial" w:cs="Arial"/>
+        </w:rPr>
+        <w:t>Creating a Window</w:t>
       </w:r>
       <w:r>
         <w:rPr>
@@ -355,6 +373,13 @@
       <w:r>
         <w:rPr>
           <w:rFonts w:ascii="Arial" w:hAnsi="Arial" w:cs="Arial"/>
+        </w:rPr>
+        <w:br/>
+        <w:t>5.3. The Local Settings API</w:t>
+      </w:r>
+      <w:r>
+        <w:rPr>
+          <w:rFonts w:ascii="Arial" w:hAnsi="Arial" w:cs="Arial"/>
           <w:b/>
           <w:bCs/>
           <w:sz w:val="26"/>
@@ -704,6 +729,16 @@
           <w:szCs w:val="26"/>
         </w:rPr>
         <w:br/>
+      </w:r>
+      <w:r>
+        <w:rPr>
+          <w:rFonts w:ascii="Arial" w:hAnsi="Arial" w:cs="Arial"/>
+          <w:b/>
+          <w:bCs/>
+          <w:sz w:val="26"/>
+          <w:szCs w:val="26"/>
+        </w:rPr>
+        <w:lastRenderedPageBreak/>
         <w:t>1</w:t>
       </w:r>
       <w:r>
@@ -740,7 +775,6 @@
         <w:rPr>
           <w:rFonts w:ascii="Arial" w:hAnsi="Arial" w:cs="Arial"/>
         </w:rPr>
-        <w:lastRenderedPageBreak/>
         <w:t>11.1. Creating &amp; Loading Particle Effects</w:t>
       </w:r>
       <w:r>
@@ -844,21 +878,57 @@
           <w:rFonts w:ascii="Arial" w:hAnsi="Arial" w:cs="Arial"/>
         </w:rPr>
         <w:br/>
-        <w:t>12.3.3: ListBoxItem</w:t>
-      </w:r>
-      <w:r>
-        <w:rPr>
-          <w:rFonts w:ascii="Arial" w:hAnsi="Arial" w:cs="Arial"/>
-        </w:rPr>
-        <w:br/>
-        <w:t>12.3.4: TextBoxes</w:t>
-      </w:r>
-      <w:r>
-        <w:rPr>
-          <w:rFonts w:ascii="Arial" w:hAnsi="Arial" w:cs="Arial"/>
-        </w:rPr>
-        <w:br/>
-        <w:t>12.3.5: CheckBoxes</w:t>
+        <w:t>12.3.3</w:t>
+      </w:r>
+      <w:r>
+        <w:rPr>
+          <w:rFonts w:ascii="Arial" w:hAnsi="Arial" w:cs="Arial"/>
+        </w:rPr>
+        <w:t>.</w:t>
+      </w:r>
+      <w:r>
+        <w:rPr>
+          <w:rFonts w:ascii="Arial" w:hAnsi="Arial" w:cs="Arial"/>
+        </w:rPr>
+        <w:t xml:space="preserve"> ListBoxItem</w:t>
+      </w:r>
+      <w:r>
+        <w:rPr>
+          <w:rFonts w:ascii="Arial" w:hAnsi="Arial" w:cs="Arial"/>
+        </w:rPr>
+        <w:br/>
+        <w:t>12.3.4</w:t>
+      </w:r>
+      <w:r>
+        <w:rPr>
+          <w:rFonts w:ascii="Arial" w:hAnsi="Arial" w:cs="Arial"/>
+        </w:rPr>
+        <w:t>.</w:t>
+      </w:r>
+      <w:r>
+        <w:rPr>
+          <w:rFonts w:ascii="Arial" w:hAnsi="Arial" w:cs="Arial"/>
+        </w:rPr>
+        <w:t xml:space="preserve"> TextBoxes</w:t>
+      </w:r>
+      <w:r>
+        <w:rPr>
+          <w:rFonts w:ascii="Arial" w:hAnsi="Arial" w:cs="Arial"/>
+        </w:rPr>
+        <w:br/>
+        <w:t>12.3.5</w:t>
+      </w:r>
+      <w:r>
+        <w:rPr>
+          <w:rFonts w:ascii="Arial" w:hAnsi="Arial" w:cs="Arial"/>
+        </w:rPr>
+        <w:t>.</w:t>
+      </w:r>
+      <w:r>
+        <w:rPr>
+          <w:rFonts w:ascii="Arial" w:hAnsi="Arial" w:cs="Arial"/>
+        </w:rPr>
+        <w:t xml:space="preserve"> CheckBoxes</w:t>
       </w:r>
       <w:r>
         <w:rPr>
@@ -1441,6 +1511,7 @@
         <w:rPr>
           <w:rFonts w:ascii="Arial" w:hAnsi="Arial" w:cs="Arial"/>
         </w:rPr>
+        <w:lastRenderedPageBreak/>
         <w:t>The Lightning API is based on the concept of windows, and, optionally, scenes.</w:t>
       </w:r>
       <w:r>
@@ -1453,7 +1524,6 @@
         <w:rPr>
           <w:rFonts w:ascii="Arial" w:hAnsi="Arial" w:cs="Arial"/>
         </w:rPr>
-        <w:lastRenderedPageBreak/>
         <w:br/>
         <w:t xml:space="preserve">Each </w:t>
       </w:r>
@@ -1771,7 +1841,7 @@
         </w:rPr>
         <w:t xml:space="preserve">: </w:t>
       </w:r>
-      <w:hyperlink r:id="rId7" w:history="1">
+      <w:hyperlink r:id="rId8" w:history="1">
         <w:r>
           <w:rPr>
             <w:rStyle w:val="Hyperlink"/>
@@ -1796,15 +1866,7 @@
           <w:b/>
           <w:bCs/>
         </w:rPr>
-        <w:t>System</w:t>
-      </w:r>
-      <w:r>
-        <w:rPr>
-          <w:rFonts w:ascii="Arial" w:hAnsi="Arial" w:cs="Arial"/>
-          <w:b/>
-          <w:bCs/>
-        </w:rPr>
-        <w:t>,Numerics.Vector2</w:t>
+        <w:t>System,Numerics.Vector2</w:t>
       </w:r>
       <w:r>
         <w:rPr>
@@ -1834,7 +1896,7 @@
         </w:rPr>
         <w:t xml:space="preserve">Documentation: </w:t>
       </w:r>
-      <w:hyperlink r:id="rId8" w:history="1">
+      <w:hyperlink r:id="rId9" w:history="1">
         <w:r>
           <w:rPr>
             <w:rStyle w:val="Hyperlink"/>
@@ -1863,17 +1925,7 @@
           <w:sz w:val="26"/>
           <w:szCs w:val="26"/>
         </w:rPr>
-        <w:t>1.</w:t>
-      </w:r>
-      <w:r>
-        <w:rPr>
-          <w:rFonts w:ascii="Arial" w:hAnsi="Arial" w:cs="Arial"/>
-          <w:b/>
-          <w:bCs/>
-          <w:sz w:val="26"/>
-          <w:szCs w:val="26"/>
-        </w:rPr>
-        <w:t>4. The Renderable class</w:t>
+        <w:t>1.4. The Renderable class</w:t>
       </w:r>
     </w:p>
     <w:p>
@@ -1895,11 +1947,15 @@
         <w:spacing w:line="240" w:lineRule="auto"/>
         <w:rPr>
           <w:rFonts w:ascii="Arial" w:hAnsi="Arial" w:cs="Arial"/>
-        </w:rPr>
-      </w:pPr>
-      <w:r>
-        <w:rPr>
-          <w:rFonts w:ascii="Arial" w:hAnsi="Arial" w:cs="Arial"/>
+          <w:sz w:val="28"/>
+          <w:szCs w:val="28"/>
+        </w:rPr>
+      </w:pPr>
+      <w:r>
+        <w:rPr>
+          <w:rFonts w:ascii="Arial" w:hAnsi="Arial" w:cs="Arial"/>
+          <w:sz w:val="28"/>
+          <w:szCs w:val="28"/>
         </w:rPr>
         <w:t>Properties:</w:t>
       </w:r>
@@ -1917,6 +1973,80 @@
           <w:b/>
           <w:bCs/>
         </w:rPr>
+        <w:t>Position</w:t>
+      </w:r>
+      <w:r>
+        <w:rPr>
+          <w:rFonts w:ascii="Arial" w:hAnsi="Arial" w:cs="Arial"/>
+          <w:b/>
+          <w:bCs/>
+        </w:rPr>
+        <w:br/>
+      </w:r>
+      <w:r>
+        <w:rPr>
+          <w:rFonts w:ascii="Arial" w:hAnsi="Arial" w:cs="Arial"/>
+        </w:rPr>
+        <w:t xml:space="preserve">The position of this renderable. If </w:t>
+      </w:r>
+      <w:r>
+        <w:rPr>
+          <w:rFonts w:ascii="Arial" w:hAnsi="Arial" w:cs="Arial"/>
+          <w:b/>
+          <w:bCs/>
+        </w:rPr>
+        <w:t xml:space="preserve">SnapToScreen </w:t>
+      </w:r>
+      <w:r>
+        <w:rPr>
+          <w:rFonts w:ascii="Arial" w:hAnsi="Arial" w:cs="Arial"/>
+        </w:rPr>
+        <w:t xml:space="preserve">is false </w:t>
+      </w:r>
+    </w:p>
+    <w:p>
+      <w:pPr>
+        <w:spacing w:line="240" w:lineRule="auto"/>
+        <w:rPr>
+          <w:rFonts w:ascii="Arial" w:hAnsi="Arial" w:cs="Arial"/>
+        </w:rPr>
+      </w:pPr>
+      <w:r>
+        <w:rPr>
+          <w:rFonts w:ascii="Arial" w:hAnsi="Arial" w:cs="Arial"/>
+          <w:b/>
+          <w:bCs/>
+        </w:rPr>
+        <w:t>Size</w:t>
+      </w:r>
+      <w:r>
+        <w:rPr>
+          <w:rFonts w:ascii="Arial" w:hAnsi="Arial" w:cs="Arial"/>
+          <w:b/>
+          <w:bCs/>
+        </w:rPr>
+        <w:br/>
+      </w:r>
+      <w:r>
+        <w:rPr>
+          <w:rFonts w:ascii="Arial" w:hAnsi="Arial" w:cs="Arial"/>
+        </w:rPr>
+        <w:t>The Size of this Renderable.</w:t>
+      </w:r>
+    </w:p>
+    <w:p>
+      <w:pPr>
+        <w:spacing w:line="240" w:lineRule="auto"/>
+        <w:rPr>
+          <w:rFonts w:ascii="Arial" w:hAnsi="Arial" w:cs="Arial"/>
+        </w:rPr>
+      </w:pPr>
+      <w:r>
+        <w:rPr>
+          <w:rFonts w:ascii="Arial" w:hAnsi="Arial" w:cs="Arial"/>
+          <w:b/>
+          <w:bCs/>
+        </w:rPr>
         <w:t>SnapToScreen</w:t>
       </w:r>
       <w:r>
@@ -1951,11 +2081,3292 @@
         <w:spacing w:line="240" w:lineRule="auto"/>
         <w:rPr>
           <w:rFonts w:ascii="Arial" w:hAnsi="Arial" w:cs="Arial"/>
-        </w:rPr>
-      </w:pPr>
+          <w:sz w:val="28"/>
+          <w:szCs w:val="28"/>
+        </w:rPr>
+      </w:pPr>
+      <w:r>
+        <w:rPr>
+          <w:rFonts w:ascii="Arial" w:hAnsi="Arial" w:cs="Arial"/>
+          <w:sz w:val="28"/>
+          <w:szCs w:val="28"/>
+        </w:rPr>
+        <w:t>Methods:</w:t>
+      </w:r>
+    </w:p>
+    <w:p>
+      <w:pPr>
+        <w:spacing w:line="240" w:lineRule="auto"/>
+        <w:rPr>
+          <w:rFonts w:ascii="Arial" w:hAnsi="Arial" w:cs="Arial"/>
+          <w:b/>
+          <w:bCs/>
+        </w:rPr>
+      </w:pPr>
+      <w:r>
+        <w:rPr>
+          <w:rFonts w:ascii="Arial" w:hAnsi="Arial" w:cs="Arial"/>
+          <w:b/>
+          <w:bCs/>
+        </w:rPr>
+        <w:lastRenderedPageBreak/>
+        <w:t>Draw</w:t>
+      </w:r>
+    </w:p>
+    <w:p>
+      <w:pPr>
+        <w:spacing w:line="240" w:lineRule="auto"/>
+        <w:rPr>
+          <w:rFonts w:ascii="Arial" w:hAnsi="Arial" w:cs="Arial"/>
+        </w:rPr>
+      </w:pPr>
+      <w:r>
+        <w:rPr>
+          <w:rFonts w:ascii="Arial" w:hAnsi="Arial" w:cs="Arial"/>
+        </w:rPr>
+        <w:t>Draws the Renderable.</w:t>
+      </w:r>
+    </w:p>
+    <w:p>
+      <w:pPr>
+        <w:spacing w:line="240" w:lineRule="auto"/>
+        <w:rPr>
+          <w:rFonts w:ascii="Arial" w:hAnsi="Arial" w:cs="Arial"/>
+        </w:rPr>
+      </w:pPr>
+      <w:r>
+        <w:rPr>
+          <w:rFonts w:ascii="Arial" w:hAnsi="Arial" w:cs="Arial"/>
+        </w:rPr>
+        <w:t xml:space="preserve">The Renderable class can be extended to add your own properties </w:t>
+      </w:r>
+      <w:r>
+        <w:rPr>
+          <w:rFonts w:ascii="Arial" w:hAnsi="Arial" w:cs="Arial"/>
+        </w:rPr>
+        <w:t xml:space="preserve">(any .NET class is supported, including any custom classes) </w:t>
+      </w:r>
+      <w:r>
+        <w:rPr>
+          <w:rFonts w:ascii="Arial" w:hAnsi="Arial" w:cs="Arial"/>
+        </w:rPr>
+        <w:t>and drawing code, like so:</w:t>
+      </w:r>
+    </w:p>
+    <w:p>
+      <w:pPr>
+        <w:spacing w:line="240" w:lineRule="auto"/>
+        <w:rPr>
+          <w:rFonts w:ascii="Consolas" w:hAnsi="Consolas" w:cs="Arial"/>
+        </w:rPr>
+      </w:pPr>
+      <w:r>
+        <w:rPr>
+          <w:rFonts w:ascii="Consolas" w:hAnsi="Consolas" w:cs="Arial"/>
+        </w:rPr>
+        <w:t>public class MyRenderable : Renderable</w:t>
+      </w:r>
+      <w:r>
+        <w:rPr>
+          <w:rFonts w:ascii="Consolas" w:hAnsi="Consolas" w:cs="Arial"/>
+        </w:rPr>
+        <w:br/>
+        <w:t>{</w:t>
+      </w:r>
+      <w:r>
+        <w:rPr>
+          <w:rFonts w:ascii="Consolas" w:hAnsi="Consolas" w:cs="Arial"/>
+        </w:rPr>
+        <w:br/>
+      </w:r>
+      <w:r>
+        <w:rPr>
+          <w:rFonts w:ascii="Consolas" w:hAnsi="Consolas" w:cs="Arial"/>
+        </w:rPr>
+        <w:tab/>
+        <w:t>public bool MyRenderableProperty { get; set; }</w:t>
+      </w:r>
+    </w:p>
+    <w:p>
+      <w:pPr>
+        <w:spacing w:line="240" w:lineRule="auto"/>
+        <w:ind w:left="720"/>
+        <w:rPr>
+          <w:rFonts w:ascii="Consolas" w:hAnsi="Consolas" w:cs="Arial"/>
+        </w:rPr>
+      </w:pPr>
+      <w:r>
+        <w:rPr>
+          <w:rFonts w:ascii="Consolas" w:hAnsi="Consolas" w:cs="Arial"/>
+        </w:rPr>
+        <w:t>public override void Draw(Window cWindow)</w:t>
+      </w:r>
+      <w:r>
+        <w:rPr>
+          <w:rFonts w:ascii="Consolas" w:hAnsi="Consolas" w:cs="Arial"/>
+        </w:rPr>
+        <w:br/>
+        <w:t>{</w:t>
+      </w:r>
+    </w:p>
+    <w:p>
+      <w:pPr>
+        <w:spacing w:line="240" w:lineRule="auto"/>
+        <w:ind w:left="720"/>
+        <w:rPr>
+          <w:rFonts w:ascii="Consolas" w:hAnsi="Consolas" w:cs="Arial"/>
+        </w:rPr>
+      </w:pPr>
+      <w:r>
+        <w:rPr>
+          <w:rFonts w:ascii="Consolas" w:hAnsi="Consolas" w:cs="Arial"/>
+        </w:rPr>
+        <w:tab/>
+        <w:t>PrimitiveRenderer.DrawText(</w:t>
+      </w:r>
+      <w:r>
+        <w:rPr>
+          <w:rFonts w:ascii="Consolas" w:hAnsi="Consolas" w:cs="Arial"/>
+        </w:rPr>
+        <w:t xml:space="preserve">cWindow, </w:t>
+      </w:r>
+      <w:r>
+        <w:rPr>
+          <w:rFonts w:ascii="Consolas" w:hAnsi="Consolas" w:cs="Arial"/>
+        </w:rPr>
+        <w:t>“This is MyRenderable”</w:t>
+      </w:r>
+      <w:r>
+        <w:rPr>
+          <w:rFonts w:ascii="Consolas" w:hAnsi="Consolas" w:cs="Arial"/>
+        </w:rPr>
+        <w:t>, new(100, 100), Color.Yellow</w:t>
+      </w:r>
+      <w:r>
+        <w:rPr>
+          <w:rFonts w:ascii="Consolas" w:hAnsi="Consolas" w:cs="Arial"/>
+        </w:rPr>
+        <w:t>);</w:t>
+      </w:r>
+    </w:p>
+    <w:p>
+      <w:pPr>
+        <w:spacing w:line="240" w:lineRule="auto"/>
+        <w:ind w:left="720"/>
+        <w:rPr>
+          <w:rFonts w:ascii="Consolas" w:hAnsi="Consolas" w:cs="Arial"/>
+        </w:rPr>
+      </w:pPr>
+      <w:r>
+        <w:rPr>
+          <w:rFonts w:ascii="Consolas" w:hAnsi="Consolas" w:cs="Arial"/>
+        </w:rPr>
+        <w:t>}</w:t>
+      </w:r>
+    </w:p>
+    <w:p>
+      <w:pPr>
+        <w:spacing w:line="240" w:lineRule="auto"/>
+        <w:rPr>
+          <w:rFonts w:ascii="Consolas" w:hAnsi="Consolas" w:cs="Arial"/>
+        </w:rPr>
+      </w:pPr>
+      <w:r>
+        <w:rPr>
+          <w:rFonts w:ascii="Consolas" w:hAnsi="Consolas" w:cs="Arial"/>
+        </w:rPr>
+        <w:br/>
+        <w:t>}</w:t>
+      </w:r>
+    </w:p>
+    <w:p>
+      <w:pPr>
+        <w:spacing w:line="240" w:lineRule="auto"/>
+        <w:rPr>
+          <w:rFonts w:ascii="Arial" w:hAnsi="Arial" w:cs="Arial"/>
+        </w:rPr>
+      </w:pPr>
+      <w:r>
+        <w:rPr>
+          <w:rFonts w:ascii="Arial" w:hAnsi="Arial" w:cs="Arial"/>
+          <w:b/>
+          <w:bCs/>
+        </w:rPr>
+        <w:t>new</w:t>
+      </w:r>
+      <w:r>
+        <w:rPr>
+          <w:rFonts w:ascii="Arial" w:hAnsi="Arial" w:cs="Arial"/>
+          <w:b/>
+          <w:bCs/>
+        </w:rPr>
+        <w:t xml:space="preserve"> </w:t>
+      </w:r>
+      <w:r>
+        <w:rPr>
+          <w:rFonts w:ascii="Arial" w:hAnsi="Arial" w:cs="Arial"/>
+        </w:rPr>
+        <w:t xml:space="preserve">can be used as a shorthand to omit the class name and any required </w:t>
+      </w:r>
+      <w:r>
+        <w:rPr>
+          <w:rFonts w:ascii="Arial" w:hAnsi="Arial" w:cs="Arial"/>
+          <w:b/>
+          <w:bCs/>
+        </w:rPr>
+        <w:t>using</w:t>
+      </w:r>
+      <w:r>
+        <w:rPr>
+          <w:rFonts w:ascii="Arial" w:hAnsi="Arial" w:cs="Arial"/>
+        </w:rPr>
+        <w:t xml:space="preserve"> statements.</w:t>
+      </w:r>
+    </w:p>
+    <w:p>
+      <w:pPr>
+        <w:spacing w:line="240" w:lineRule="auto"/>
+        <w:rPr>
+          <w:rFonts w:ascii="Arial" w:hAnsi="Arial" w:cs="Arial"/>
+          <w:b/>
+          <w:bCs/>
+          <w:sz w:val="36"/>
+          <w:szCs w:val="36"/>
+        </w:rPr>
+      </w:pPr>
+      <w:r>
+        <w:rPr>
+          <w:rFonts w:ascii="Arial" w:hAnsi="Arial" w:cs="Arial"/>
+          <w:b/>
+          <w:bCs/>
+          <w:sz w:val="36"/>
+          <w:szCs w:val="36"/>
+        </w:rPr>
+        <w:t>2. Getting Started</w:t>
+      </w:r>
+    </w:p>
+    <w:p>
+      <w:pPr>
+        <w:spacing w:line="240" w:lineRule="auto"/>
+        <w:rPr>
+          <w:rFonts w:ascii="Arial" w:hAnsi="Arial" w:cs="Arial"/>
+          <w:b/>
+          <w:bCs/>
+          <w:sz w:val="36"/>
+          <w:szCs w:val="36"/>
+        </w:rPr>
+      </w:pPr>
+      <w:r>
+        <w:rPr>
+          <w:rFonts w:ascii="Arial" w:hAnsi="Arial" w:cs="Arial"/>
+          <w:b/>
+          <w:bCs/>
+          <w:sz w:val="36"/>
+          <w:szCs w:val="36"/>
+        </w:rPr>
+        <w:t>3. Modules</w:t>
+      </w:r>
+    </w:p>
+    <w:p>
+      <w:pPr>
+        <w:spacing w:line="240" w:lineRule="auto"/>
+        <w:rPr>
+          <w:rFonts w:ascii="Arial" w:hAnsi="Arial" w:cs="Arial"/>
+          <w:b/>
+          <w:bCs/>
+          <w:sz w:val="36"/>
+          <w:szCs w:val="36"/>
+        </w:rPr>
+      </w:pPr>
+      <w:r>
+        <w:rPr>
+          <w:rFonts w:ascii="Arial" w:hAnsi="Arial" w:cs="Arial"/>
+          <w:b/>
+          <w:bCs/>
+          <w:sz w:val="36"/>
+          <w:szCs w:val="36"/>
+        </w:rPr>
+        <w:t>4. Scenes</w:t>
+      </w:r>
+    </w:p>
+    <w:p>
+      <w:pPr>
+        <w:spacing w:line="240" w:lineRule="auto"/>
+        <w:rPr>
+          <w:rFonts w:ascii="Arial" w:hAnsi="Arial" w:cs="Arial"/>
+          <w:b/>
+          <w:bCs/>
+          <w:sz w:val="36"/>
+          <w:szCs w:val="36"/>
+        </w:rPr>
+      </w:pPr>
+      <w:r>
+        <w:rPr>
+          <w:rFonts w:ascii="Arial" w:hAnsi="Arial" w:cs="Arial"/>
+          <w:b/>
+          <w:bCs/>
+          <w:sz w:val="36"/>
+          <w:szCs w:val="36"/>
+        </w:rPr>
+        <w:t>5. Settings (Global &amp; Local)</w:t>
+      </w:r>
+    </w:p>
+    <w:p>
+      <w:pPr>
+        <w:spacing w:line="240" w:lineRule="auto"/>
+        <w:rPr>
+          <w:rFonts w:ascii="Arial" w:hAnsi="Arial" w:cs="Arial"/>
+          <w:b/>
+          <w:bCs/>
+          <w:sz w:val="36"/>
+          <w:szCs w:val="36"/>
+        </w:rPr>
+      </w:pPr>
+      <w:r>
+        <w:rPr>
+          <w:rFonts w:ascii="Arial" w:hAnsi="Arial" w:cs="Arial"/>
+          <w:b/>
+          <w:bCs/>
+          <w:sz w:val="36"/>
+          <w:szCs w:val="36"/>
+        </w:rPr>
+        <w:t>6. Cameras</w:t>
+      </w:r>
+    </w:p>
+    <w:p>
+      <w:pPr>
+        <w:spacing w:line="240" w:lineRule="auto"/>
+        <w:rPr>
+          <w:rFonts w:ascii="Arial" w:hAnsi="Arial" w:cs="Arial"/>
+          <w:b/>
+          <w:bCs/>
+          <w:sz w:val="36"/>
+          <w:szCs w:val="36"/>
+        </w:rPr>
+      </w:pPr>
+      <w:r>
+        <w:rPr>
+          <w:rFonts w:ascii="Arial" w:hAnsi="Arial" w:cs="Arial"/>
+          <w:b/>
+          <w:bCs/>
+          <w:sz w:val="36"/>
+          <w:szCs w:val="36"/>
+        </w:rPr>
+        <w:t>7. Input &amp; Collision</w:t>
+      </w:r>
+    </w:p>
+    <w:p>
+      <w:pPr>
+        <w:spacing w:line="240" w:lineRule="auto"/>
+        <w:rPr>
+          <w:rFonts w:ascii="Arial" w:hAnsi="Arial" w:cs="Arial"/>
+          <w:b/>
+          <w:bCs/>
+          <w:sz w:val="36"/>
+          <w:szCs w:val="36"/>
+        </w:rPr>
+      </w:pPr>
+      <w:r>
+        <w:rPr>
+          <w:rFonts w:ascii="Arial" w:hAnsi="Arial" w:cs="Arial"/>
+          <w:b/>
+          <w:bCs/>
+          <w:sz w:val="36"/>
+          <w:szCs w:val="36"/>
+        </w:rPr>
+        <w:t>8. Textures (and Atlases)</w:t>
+      </w:r>
+    </w:p>
+    <w:p>
+      <w:pPr>
+        <w:spacing w:line="240" w:lineRule="auto"/>
+        <w:rPr>
+          <w:rFonts w:ascii="Arial" w:hAnsi="Arial" w:cs="Arial"/>
+          <w:b/>
+          <w:bCs/>
+          <w:sz w:val="36"/>
+          <w:szCs w:val="36"/>
+        </w:rPr>
+      </w:pPr>
+      <w:r>
+        <w:rPr>
+          <w:rFonts w:ascii="Arial" w:hAnsi="Arial" w:cs="Arial"/>
+          <w:b/>
+          <w:bCs/>
+          <w:sz w:val="36"/>
+          <w:szCs w:val="36"/>
+        </w:rPr>
+        <w:t>9. Animations</w:t>
+      </w:r>
+    </w:p>
+    <w:p>
+      <w:pPr>
+        <w:spacing w:line="240" w:lineRule="auto"/>
+        <w:rPr>
+          <w:rFonts w:ascii="Arial" w:hAnsi="Arial" w:cs="Arial"/>
+          <w:b/>
+          <w:bCs/>
+          <w:sz w:val="36"/>
+          <w:szCs w:val="36"/>
+        </w:rPr>
+      </w:pPr>
+      <w:r>
+        <w:rPr>
+          <w:rFonts w:ascii="Arial" w:hAnsi="Arial" w:cs="Arial"/>
+          <w:b/>
+          <w:bCs/>
+          <w:sz w:val="36"/>
+          <w:szCs w:val="36"/>
+        </w:rPr>
+        <w:t>10. Lighting</w:t>
+      </w:r>
+    </w:p>
+    <w:p>
+      <w:pPr>
+        <w:spacing w:line="240" w:lineRule="auto"/>
+        <w:rPr>
+          <w:rFonts w:ascii="Arial" w:hAnsi="Arial" w:cs="Arial"/>
+          <w:b/>
+          <w:bCs/>
+          <w:sz w:val="36"/>
+          <w:szCs w:val="36"/>
+        </w:rPr>
+      </w:pPr>
+      <w:r>
+        <w:rPr>
+          <w:rFonts w:ascii="Arial" w:hAnsi="Arial" w:cs="Arial"/>
+          <w:b/>
+          <w:bCs/>
+          <w:sz w:val="36"/>
+          <w:szCs w:val="36"/>
+        </w:rPr>
+        <w:t>11. Particle Effects</w:t>
+      </w:r>
+    </w:p>
+    <w:p>
+      <w:pPr>
+        <w:spacing w:line="240" w:lineRule="auto"/>
+        <w:rPr>
+          <w:rFonts w:ascii="Arial" w:hAnsi="Arial" w:cs="Arial"/>
+          <w:b/>
+          <w:bCs/>
+          <w:sz w:val="36"/>
+          <w:szCs w:val="36"/>
+        </w:rPr>
+      </w:pPr>
+      <w:r>
+        <w:rPr>
+          <w:rFonts w:ascii="Arial" w:hAnsi="Arial" w:cs="Arial"/>
+          <w:b/>
+          <w:bCs/>
+          <w:sz w:val="36"/>
+          <w:szCs w:val="36"/>
+        </w:rPr>
+        <w:t>12. UI</w:t>
+      </w:r>
+    </w:p>
+    <w:p>
+      <w:pPr>
+        <w:spacing w:line="240" w:lineRule="auto"/>
+        <w:rPr>
+          <w:rFonts w:ascii="Arial" w:hAnsi="Arial" w:cs="Arial"/>
+          <w:b/>
+          <w:bCs/>
+          <w:sz w:val="36"/>
+          <w:szCs w:val="36"/>
+        </w:rPr>
+      </w:pPr>
+      <w:r>
+        <w:rPr>
+          <w:rFonts w:ascii="Arial" w:hAnsi="Arial" w:cs="Arial"/>
+          <w:b/>
+          <w:bCs/>
+          <w:sz w:val="36"/>
+          <w:szCs w:val="36"/>
+        </w:rPr>
+        <w:t>13. Text Rendering &amp; Font Management</w:t>
+      </w:r>
+    </w:p>
+    <w:p>
+      <w:pPr>
+        <w:spacing w:line="240" w:lineRule="auto"/>
+        <w:rPr>
+          <w:rFonts w:ascii="Arial" w:hAnsi="Arial" w:cs="Arial"/>
+          <w:b/>
+          <w:bCs/>
+          <w:sz w:val="36"/>
+          <w:szCs w:val="36"/>
+        </w:rPr>
+      </w:pPr>
+      <w:r>
+        <w:rPr>
+          <w:rFonts w:ascii="Arial" w:hAnsi="Arial" w:cs="Arial"/>
+          <w:b/>
+          <w:bCs/>
+          <w:sz w:val="36"/>
+          <w:szCs w:val="36"/>
+        </w:rPr>
+        <w:t>14. Localisation</w:t>
+      </w:r>
+    </w:p>
+    <w:p>
+      <w:pPr>
+        <w:spacing w:line="240" w:lineRule="auto"/>
+        <w:rPr>
+          <w:rFonts w:ascii="Arial" w:hAnsi="Arial" w:cs="Arial"/>
+          <w:b/>
+          <w:bCs/>
+          <w:sz w:val="36"/>
+          <w:szCs w:val="36"/>
+        </w:rPr>
+      </w:pPr>
+      <w:r>
+        <w:rPr>
+          <w:rFonts w:ascii="Arial" w:hAnsi="Arial" w:cs="Arial"/>
+          <w:b/>
+          <w:bCs/>
+          <w:sz w:val="36"/>
+          <w:szCs w:val="36"/>
+        </w:rPr>
+        <w:lastRenderedPageBreak/>
+        <w:t>15. Audio</w:t>
+      </w:r>
+    </w:p>
+    <w:p>
+      <w:pPr>
+        <w:spacing w:line="240" w:lineRule="auto"/>
+        <w:rPr>
+          <w:rFonts w:ascii="Arial" w:hAnsi="Arial" w:cs="Arial"/>
+          <w:b/>
+          <w:bCs/>
+          <w:sz w:val="36"/>
+          <w:szCs w:val="36"/>
+        </w:rPr>
+      </w:pPr>
+      <w:r>
+        <w:rPr>
+          <w:rFonts w:ascii="Arial" w:hAnsi="Arial" w:cs="Arial"/>
+          <w:b/>
+          <w:bCs/>
+          <w:sz w:val="36"/>
+          <w:szCs w:val="36"/>
+        </w:rPr>
+        <w:t>16. System Information &amp; Enforcing System Requirements</w:t>
+      </w:r>
+    </w:p>
+    <w:p>
+      <w:pPr>
+        <w:spacing w:line="240" w:lineRule="auto"/>
+        <w:rPr>
+          <w:rFonts w:ascii="Arial" w:hAnsi="Arial" w:cs="Arial"/>
+          <w:b/>
+          <w:bCs/>
+          <w:sz w:val="36"/>
+          <w:szCs w:val="36"/>
+        </w:rPr>
+      </w:pPr>
+      <w:r>
+        <w:rPr>
+          <w:rFonts w:ascii="Arial" w:hAnsi="Arial" w:cs="Arial"/>
+          <w:b/>
+          <w:bCs/>
+          <w:sz w:val="36"/>
+          <w:szCs w:val="36"/>
+        </w:rPr>
+        <w:t xml:space="preserve">17. </w:t>
+      </w:r>
+      <w:r>
+        <w:rPr>
+          <w:rFonts w:ascii="Arial" w:hAnsi="Arial" w:cs="Arial"/>
+          <w:b/>
+          <w:bCs/>
+          <w:sz w:val="36"/>
+          <w:szCs w:val="36"/>
+        </w:rPr>
+        <w:t>Packaging</w:t>
+      </w:r>
+    </w:p>
+    <w:p>
+      <w:pPr>
+        <w:spacing w:line="240" w:lineRule="auto"/>
+        <w:rPr>
+          <w:rFonts w:ascii="Arial" w:hAnsi="Arial" w:cs="Arial"/>
+          <w:b/>
+          <w:bCs/>
+          <w:sz w:val="36"/>
+          <w:szCs w:val="36"/>
+        </w:rPr>
+      </w:pPr>
+      <w:r>
+        <w:rPr>
+          <w:rFonts w:ascii="Arial" w:hAnsi="Arial" w:cs="Arial"/>
+          <w:b/>
+          <w:bCs/>
+          <w:sz w:val="36"/>
+          <w:szCs w:val="36"/>
+        </w:rPr>
+        <w:t>18. Debugging</w:t>
+      </w:r>
+    </w:p>
+    <w:p>
+      <w:pPr>
+        <w:spacing w:line="240" w:lineRule="auto"/>
+        <w:rPr>
+          <w:rFonts w:ascii="Arial" w:hAnsi="Arial" w:cs="Arial"/>
+          <w:b/>
+          <w:bCs/>
+          <w:sz w:val="36"/>
+          <w:szCs w:val="36"/>
+        </w:rPr>
+      </w:pPr>
+      <w:r>
+        <w:rPr>
+          <w:rFonts w:ascii="Arial" w:hAnsi="Arial" w:cs="Arial"/>
+          <w:b/>
+          <w:bCs/>
+          <w:sz w:val="36"/>
+          <w:szCs w:val="36"/>
+        </w:rPr>
+        <w:t>19. Advanced Usage</w:t>
+      </w:r>
+    </w:p>
+    <w:p>
+      <w:pPr>
+        <w:spacing w:line="240" w:lineRule="auto"/>
+        <w:rPr>
+          <w:rFonts w:ascii="Arial" w:hAnsi="Arial" w:cs="Arial"/>
+          <w:b/>
+          <w:bCs/>
+          <w:sz w:val="36"/>
+          <w:szCs w:val="36"/>
+        </w:rPr>
+      </w:pPr>
+      <w:r>
+        <w:rPr>
+          <w:rFonts w:ascii="Arial" w:hAnsi="Arial" w:cs="Arial"/>
+          <w:b/>
+          <w:bCs/>
+          <w:sz w:val="36"/>
+          <w:szCs w:val="36"/>
+        </w:rPr>
+        <w:t>20. Error Message Reference</w:t>
+      </w:r>
+    </w:p>
+    <w:p>
+      <w:pPr>
+        <w:spacing w:line="240" w:lineRule="auto"/>
+        <w:rPr>
+          <w:rFonts w:ascii="Arial" w:hAnsi="Arial" w:cs="Arial"/>
+          <w:b/>
+          <w:bCs/>
+        </w:rPr>
+      </w:pPr>
+      <w:r>
+        <w:rPr>
+          <w:rFonts w:ascii="Arial" w:hAnsi="Arial" w:cs="Arial"/>
+          <w:b/>
+          <w:bCs/>
+        </w:rPr>
+        <w:t xml:space="preserve">Error Code </w:t>
+      </w:r>
+      <w:r>
+        <w:rPr>
+          <w:rFonts w:ascii="Arial" w:hAnsi="Arial" w:cs="Arial"/>
+          <w:b/>
+          <w:bCs/>
+        </w:rPr>
+        <w:t>0</w:t>
+      </w:r>
+    </w:p>
+    <w:p>
+      <w:pPr>
+        <w:spacing w:line="240" w:lineRule="auto"/>
+        <w:rPr>
+          <w:rFonts w:ascii="Arial" w:hAnsi="Arial" w:cs="Arial"/>
+        </w:rPr>
+      </w:pPr>
+      <w:r>
+        <w:rPr>
+          <w:rFonts w:ascii="Arial" w:hAnsi="Arial" w:cs="Arial"/>
+        </w:rPr>
+        <w:t>An error occurred initialising SDL2.</w:t>
+      </w:r>
+    </w:p>
+    <w:p>
+      <w:pPr>
+        <w:spacing w:line="240" w:lineRule="auto"/>
+        <w:rPr>
+          <w:rFonts w:ascii="Arial" w:hAnsi="Arial" w:cs="Arial"/>
+          <w:b/>
+          <w:bCs/>
+        </w:rPr>
+      </w:pPr>
+      <w:r>
+        <w:rPr>
+          <w:rFonts w:ascii="Arial" w:hAnsi="Arial" w:cs="Arial"/>
+          <w:b/>
+          <w:bCs/>
+        </w:rPr>
+        <w:t>Error Code 1</w:t>
+      </w:r>
+    </w:p>
+    <w:p>
+      <w:pPr>
+        <w:spacing w:line="240" w:lineRule="auto"/>
+        <w:rPr>
+          <w:rFonts w:ascii="Arial" w:hAnsi="Arial" w:cs="Arial"/>
+        </w:rPr>
+      </w:pPr>
+      <w:r>
+        <w:rPr>
+          <w:rFonts w:ascii="Arial" w:hAnsi="Arial" w:cs="Arial"/>
+        </w:rPr>
+        <w:t>An error occurred initialising SDL2_image.</w:t>
+      </w:r>
+    </w:p>
+    <w:p>
+      <w:pPr>
+        <w:spacing w:line="240" w:lineRule="auto"/>
+        <w:rPr>
+          <w:rFonts w:ascii="Arial" w:hAnsi="Arial" w:cs="Arial"/>
+          <w:b/>
+          <w:bCs/>
+        </w:rPr>
+      </w:pPr>
+      <w:r>
+        <w:rPr>
+          <w:rFonts w:ascii="Arial" w:hAnsi="Arial" w:cs="Arial"/>
+          <w:b/>
+          <w:bCs/>
+        </w:rPr>
+        <w:t>Error Code 2</w:t>
+      </w:r>
+    </w:p>
+    <w:p>
+      <w:pPr>
+        <w:spacing w:line="240" w:lineRule="auto"/>
+        <w:rPr>
+          <w:rFonts w:ascii="Arial" w:hAnsi="Arial" w:cs="Arial"/>
+        </w:rPr>
+      </w:pPr>
+      <w:r>
+        <w:rPr>
+          <w:rFonts w:ascii="Arial" w:hAnsi="Arial" w:cs="Arial"/>
+        </w:rPr>
+        <w:t>An error occurred initialising</w:t>
+      </w:r>
+      <w:r>
+        <w:rPr>
+          <w:rFonts w:ascii="Arial" w:hAnsi="Arial" w:cs="Arial"/>
+        </w:rPr>
+        <w:t xml:space="preserve"> SDL2_ttf.</w:t>
+      </w:r>
+    </w:p>
+    <w:p>
+      <w:pPr>
+        <w:spacing w:line="240" w:lineRule="auto"/>
+        <w:rPr>
+          <w:rFonts w:ascii="Arial" w:hAnsi="Arial" w:cs="Arial"/>
+          <w:b/>
+          <w:bCs/>
+        </w:rPr>
+      </w:pPr>
+      <w:r>
+        <w:rPr>
+          <w:rFonts w:ascii="Arial" w:hAnsi="Arial" w:cs="Arial"/>
+          <w:b/>
+          <w:bCs/>
+        </w:rPr>
+        <w:t>Error Code 3</w:t>
+      </w:r>
+    </w:p>
+    <w:p>
+      <w:pPr>
+        <w:spacing w:line="240" w:lineRule="auto"/>
+        <w:rPr>
+          <w:rFonts w:ascii="Arial" w:hAnsi="Arial" w:cs="Arial"/>
+        </w:rPr>
+      </w:pPr>
+      <w:r>
+        <w:rPr>
+          <w:rFonts w:ascii="Arial" w:hAnsi="Arial" w:cs="Arial"/>
+        </w:rPr>
+        <w:t>An error occurred initialising SDL2_mixer.</w:t>
+      </w:r>
+    </w:p>
+    <w:p>
+      <w:pPr>
+        <w:spacing w:line="240" w:lineRule="auto"/>
+        <w:rPr>
+          <w:rFonts w:ascii="Arial" w:hAnsi="Arial" w:cs="Arial"/>
+          <w:b/>
+          <w:bCs/>
+        </w:rPr>
+      </w:pPr>
+      <w:r>
+        <w:rPr>
+          <w:rFonts w:ascii="Arial" w:hAnsi="Arial" w:cs="Arial"/>
+          <w:b/>
+          <w:bCs/>
+        </w:rPr>
+        <w:t xml:space="preserve">Error Code 5 </w:t>
+      </w:r>
+    </w:p>
+    <w:p>
+      <w:pPr>
+        <w:spacing w:line="240" w:lineRule="auto"/>
+        <w:rPr>
+          <w:rFonts w:ascii="Arial" w:hAnsi="Arial" w:cs="Arial"/>
+        </w:rPr>
+      </w:pPr>
+      <w:r>
+        <w:rPr>
+          <w:rFonts w:ascii="Arial" w:hAnsi="Arial" w:cs="Arial"/>
+        </w:rPr>
+        <w:t xml:space="preserve">NCLogging::NCLoggingSettings was null when calling NCLogging::Init. This is </w:t>
+      </w:r>
+      <w:r>
+        <w:rPr>
+          <w:rFonts w:ascii="Arial" w:hAnsi="Arial" w:cs="Arial"/>
+        </w:rPr>
+        <w:t xml:space="preserve">almost certainly </w:t>
+      </w:r>
+      <w:r>
+        <w:rPr>
+          <w:rFonts w:ascii="Arial" w:hAnsi="Arial" w:cs="Arial"/>
+        </w:rPr>
+        <w:t>an e</w:t>
+      </w:r>
+      <w:r>
+        <w:rPr>
+          <w:rFonts w:ascii="Arial" w:hAnsi="Arial" w:cs="Arial"/>
+        </w:rPr>
+        <w:t>n</w:t>
+      </w:r>
+      <w:r>
+        <w:rPr>
+          <w:rFonts w:ascii="Arial" w:hAnsi="Arial" w:cs="Arial"/>
+        </w:rPr>
+        <w:t>gine bug.</w:t>
+      </w:r>
+    </w:p>
+    <w:p>
+      <w:pPr>
+        <w:spacing w:line="240" w:lineRule="auto"/>
+        <w:rPr>
+          <w:rFonts w:ascii="Arial" w:hAnsi="Arial" w:cs="Arial"/>
+          <w:b/>
+          <w:bCs/>
+        </w:rPr>
+      </w:pPr>
+      <w:r>
+        <w:rPr>
+          <w:rFonts w:ascii="Arial" w:hAnsi="Arial" w:cs="Arial"/>
+          <w:b/>
+          <w:bCs/>
+        </w:rPr>
+        <w:t>Error Code 6</w:t>
+      </w:r>
+    </w:p>
+    <w:p>
+      <w:pPr>
+        <w:spacing w:line="240" w:lineRule="auto"/>
+        <w:rPr>
+          <w:rFonts w:ascii="Arial" w:hAnsi="Arial" w:cs="Arial"/>
+        </w:rPr>
+      </w:pPr>
+      <w:r>
+        <w:rPr>
+          <w:rFonts w:ascii="Arial" w:hAnsi="Arial" w:cs="Arial"/>
+        </w:rPr>
+        <w:t>NCLogging::NCLoggingSettings</w:t>
+      </w:r>
+      <w:r>
+        <w:rPr>
+          <w:rFonts w:ascii="Arial" w:hAnsi="Arial" w:cs="Arial"/>
+        </w:rPr>
+        <w:t>::LogFileName</w:t>
+      </w:r>
+      <w:r>
+        <w:rPr>
+          <w:rFonts w:ascii="Arial" w:hAnsi="Arial" w:cs="Arial"/>
+        </w:rPr>
+        <w:t xml:space="preserve"> was null when calling NCLogging::Init. This is almost certainly an engine bug.</w:t>
+      </w:r>
+    </w:p>
+    <w:p>
+      <w:pPr>
+        <w:spacing w:line="240" w:lineRule="auto"/>
+        <w:rPr>
+          <w:rFonts w:ascii="Arial" w:hAnsi="Arial" w:cs="Arial"/>
+          <w:b/>
+          <w:bCs/>
+        </w:rPr>
+      </w:pPr>
+      <w:r>
+        <w:rPr>
+          <w:rFonts w:ascii="Arial" w:hAnsi="Arial" w:cs="Arial"/>
+          <w:b/>
+          <w:bCs/>
+        </w:rPr>
+        <w:t>Error Code 7</w:t>
+      </w:r>
+    </w:p>
+    <w:p>
+      <w:pPr>
+        <w:spacing w:line="240" w:lineRule="auto"/>
+        <w:rPr>
+          <w:rFonts w:ascii="Arial" w:hAnsi="Arial" w:cs="Arial"/>
+        </w:rPr>
+      </w:pPr>
+      <w:r>
+        <w:rPr>
+          <w:rFonts w:ascii="Arial" w:hAnsi="Arial" w:cs="Arial"/>
+        </w:rPr>
+        <w:t>A null WindowSettings was passed to Window::Start.</w:t>
+      </w:r>
+    </w:p>
+    <w:p>
+      <w:pPr>
+        <w:spacing w:line="240" w:lineRule="auto"/>
+        <w:rPr>
+          <w:rFonts w:ascii="Arial" w:hAnsi="Arial" w:cs="Arial"/>
+          <w:b/>
+          <w:bCs/>
+        </w:rPr>
+      </w:pPr>
+      <w:r>
+        <w:rPr>
+          <w:rFonts w:ascii="Arial" w:hAnsi="Arial" w:cs="Arial"/>
+          <w:b/>
+          <w:bCs/>
+        </w:rPr>
+        <w:t>Error Code 8</w:t>
+      </w:r>
+    </w:p>
+    <w:p>
+      <w:pPr>
+        <w:spacing w:line="240" w:lineRule="auto"/>
+        <w:rPr>
+          <w:rFonts w:ascii="Arial" w:hAnsi="Arial" w:cs="Arial"/>
+        </w:rPr>
+      </w:pPr>
+      <w:r>
+        <w:rPr>
+          <w:rFonts w:ascii="Arial" w:hAnsi="Arial" w:cs="Arial"/>
+        </w:rPr>
+        <w:t>An SDL error occurred during window creation in Window::Start.</w:t>
+      </w:r>
+    </w:p>
+    <w:p>
+      <w:pPr>
+        <w:spacing w:line="240" w:lineRule="auto"/>
+        <w:rPr>
+          <w:rFonts w:ascii="Arial" w:hAnsi="Arial" w:cs="Arial"/>
+          <w:b/>
+          <w:bCs/>
+        </w:rPr>
+      </w:pPr>
+      <w:r>
+        <w:rPr>
+          <w:rFonts w:ascii="Arial" w:hAnsi="Arial" w:cs="Arial"/>
+          <w:b/>
+          <w:bCs/>
+        </w:rPr>
+        <w:t>Error Code 9</w:t>
+      </w:r>
+    </w:p>
+    <w:p>
+      <w:pPr>
+        <w:spacing w:line="240" w:lineRule="auto"/>
+        <w:rPr>
+          <w:rFonts w:ascii="Arial" w:hAnsi="Arial" w:cs="Arial"/>
+        </w:rPr>
+      </w:pPr>
+      <w:r>
+        <w:rPr>
+          <w:rFonts w:ascii="Arial" w:hAnsi="Arial" w:cs="Arial"/>
+        </w:rPr>
+        <w:t>Attempted to load a Texture with a Path property corresponding to an invalid file.</w:t>
+      </w:r>
+    </w:p>
+    <w:p>
+      <w:pPr>
+        <w:spacing w:line="240" w:lineRule="auto"/>
+        <w:rPr>
+          <w:rFonts w:ascii="Arial" w:hAnsi="Arial" w:cs="Arial"/>
+          <w:b/>
+          <w:bCs/>
+        </w:rPr>
+      </w:pPr>
+      <w:r>
+        <w:rPr>
+          <w:rFonts w:ascii="Arial" w:hAnsi="Arial" w:cs="Arial"/>
+          <w:b/>
+          <w:bCs/>
+        </w:rPr>
+        <w:t>Error Code 10</w:t>
+      </w:r>
+    </w:p>
+    <w:p>
+      <w:pPr>
+        <w:spacing w:line="240" w:lineRule="auto"/>
+        <w:rPr>
+          <w:rFonts w:ascii="Arial" w:hAnsi="Arial" w:cs="Arial"/>
+        </w:rPr>
+      </w:pPr>
+      <w:r>
+        <w:rPr>
+          <w:rFonts w:ascii="Arial" w:hAnsi="Arial" w:cs="Arial"/>
+        </w:rPr>
+        <w:t>An SDL error occurred while loading a Texture. Refer to the error cause for more detailed error information.</w:t>
+      </w:r>
+    </w:p>
+    <w:p>
+      <w:pPr>
+        <w:spacing w:line="240" w:lineRule="auto"/>
+        <w:rPr>
+          <w:rFonts w:ascii="Arial" w:hAnsi="Arial" w:cs="Arial"/>
+          <w:b/>
+          <w:bCs/>
+        </w:rPr>
+      </w:pPr>
+      <w:r>
+        <w:rPr>
+          <w:rFonts w:ascii="Arial" w:hAnsi="Arial" w:cs="Arial"/>
+          <w:b/>
+          <w:bCs/>
+        </w:rPr>
+        <w:lastRenderedPageBreak/>
+        <w:t>Error Code 11</w:t>
+      </w:r>
+    </w:p>
+    <w:p>
+      <w:pPr>
+        <w:spacing w:line="240" w:lineRule="auto"/>
+        <w:rPr>
+          <w:rFonts w:ascii="Arial" w:hAnsi="Arial" w:cs="Arial"/>
+        </w:rPr>
+      </w:pPr>
+      <w:r>
+        <w:rPr>
+          <w:rFonts w:ascii="Arial" w:hAnsi="Arial" w:cs="Arial"/>
+        </w:rPr>
+        <w:t>There was an internal error locking pixels for modification. This may be an engine bug.</w:t>
+      </w:r>
+    </w:p>
+    <w:p>
+      <w:pPr>
+        <w:spacing w:line="240" w:lineRule="auto"/>
+        <w:rPr>
+          <w:rFonts w:ascii="Arial" w:hAnsi="Arial" w:cs="Arial"/>
+          <w:b/>
+          <w:bCs/>
+        </w:rPr>
+      </w:pPr>
+      <w:r>
+        <w:rPr>
+          <w:rFonts w:ascii="Arial" w:hAnsi="Arial" w:cs="Arial"/>
+          <w:b/>
+          <w:bCs/>
+        </w:rPr>
+        <w:t>Error Code 12, 14</w:t>
+      </w:r>
+    </w:p>
+    <w:p>
+      <w:pPr>
+        <w:spacing w:line="240" w:lineRule="auto"/>
+        <w:rPr>
+          <w:rFonts w:ascii="Arial" w:hAnsi="Arial" w:cs="Arial"/>
+        </w:rPr>
+      </w:pPr>
+      <w:r>
+        <w:rPr>
+          <w:rFonts w:ascii="Arial" w:hAnsi="Arial" w:cs="Arial"/>
+        </w:rPr>
+        <w:t>Texture::GetPixel was called with an invalid x and y position. Modify the call to GetPixel such that the x and y positions are at least 0 and less than the texture size.</w:t>
+      </w:r>
+    </w:p>
+    <w:p>
+      <w:pPr>
+        <w:spacing w:line="240" w:lineRule="auto"/>
+        <w:rPr>
+          <w:rFonts w:ascii="Arial" w:hAnsi="Arial" w:cs="Arial"/>
+          <w:b/>
+          <w:bCs/>
+        </w:rPr>
+      </w:pPr>
+      <w:r>
+        <w:rPr>
+          <w:rFonts w:ascii="Arial" w:hAnsi="Arial" w:cs="Arial"/>
+          <w:b/>
+          <w:bCs/>
+        </w:rPr>
+        <w:t>Error Code 13</w:t>
+      </w:r>
+    </w:p>
+    <w:p>
+      <w:pPr>
+        <w:spacing w:line="240" w:lineRule="auto"/>
+        <w:rPr>
+          <w:rFonts w:ascii="Arial" w:hAnsi="Arial" w:cs="Arial"/>
+        </w:rPr>
+      </w:pPr>
+      <w:r>
+        <w:rPr>
+          <w:rFonts w:ascii="Arial" w:hAnsi="Arial" w:cs="Arial"/>
+        </w:rPr>
+        <w:t xml:space="preserve">An SDL error occurred while </w:t>
+      </w:r>
+      <w:r>
+        <w:rPr>
+          <w:rFonts w:ascii="Arial" w:hAnsi="Arial" w:cs="Arial"/>
+        </w:rPr>
+        <w:t>allocating a texture format for a Texture.</w:t>
+      </w:r>
+      <w:r>
+        <w:rPr>
+          <w:rFonts w:ascii="Arial" w:hAnsi="Arial" w:cs="Arial"/>
+        </w:rPr>
+        <w:t xml:space="preserve"> Refer to the error cause for more detailed error information.</w:t>
+      </w:r>
+    </w:p>
+    <w:p>
+      <w:pPr>
+        <w:spacing w:line="240" w:lineRule="auto"/>
+        <w:rPr>
+          <w:rFonts w:ascii="Arial" w:hAnsi="Arial" w:cs="Arial"/>
+          <w:b/>
+          <w:bCs/>
+        </w:rPr>
+      </w:pPr>
+      <w:r>
+        <w:rPr>
+          <w:rFonts w:ascii="Arial" w:hAnsi="Arial" w:cs="Arial"/>
+          <w:b/>
+          <w:bCs/>
+        </w:rPr>
+        <w:t xml:space="preserve">Error Code </w:t>
+      </w:r>
+      <w:r>
+        <w:rPr>
+          <w:rFonts w:ascii="Arial" w:hAnsi="Arial" w:cs="Arial"/>
+          <w:b/>
+          <w:bCs/>
+        </w:rPr>
+        <w:t>15, 17</w:t>
+      </w:r>
+    </w:p>
+    <w:p>
+      <w:pPr>
+        <w:spacing w:line="240" w:lineRule="auto"/>
+        <w:rPr>
+          <w:rFonts w:ascii="Arial" w:hAnsi="Arial" w:cs="Arial"/>
+        </w:rPr>
+      </w:pPr>
+      <w:r>
+        <w:rPr>
+          <w:rFonts w:ascii="Arial" w:hAnsi="Arial" w:cs="Arial"/>
+        </w:rPr>
+        <w:t>Texture::</w:t>
+      </w:r>
+      <w:r>
+        <w:rPr>
+          <w:rFonts w:ascii="Arial" w:hAnsi="Arial" w:cs="Arial"/>
+        </w:rPr>
+        <w:t>S</w:t>
+      </w:r>
+      <w:r>
+        <w:rPr>
+          <w:rFonts w:ascii="Arial" w:hAnsi="Arial" w:cs="Arial"/>
+        </w:rPr>
+        <w:t xml:space="preserve">etPixel was called with an invalid x and y position. Modify the call to </w:t>
+      </w:r>
+      <w:r>
+        <w:rPr>
+          <w:rFonts w:ascii="Arial" w:hAnsi="Arial" w:cs="Arial"/>
+        </w:rPr>
+        <w:t>S</w:t>
+      </w:r>
+      <w:r>
+        <w:rPr>
+          <w:rFonts w:ascii="Arial" w:hAnsi="Arial" w:cs="Arial"/>
+        </w:rPr>
+        <w:t>etPixel such that the x and y positions are at least 0 and less than the texture size.</w:t>
+      </w:r>
+    </w:p>
+    <w:p>
+      <w:pPr>
+        <w:spacing w:line="240" w:lineRule="auto"/>
+        <w:rPr>
+          <w:rFonts w:ascii="Arial" w:hAnsi="Arial" w:cs="Arial"/>
+          <w:b/>
+          <w:bCs/>
+        </w:rPr>
+      </w:pPr>
+      <w:r>
+        <w:rPr>
+          <w:rFonts w:ascii="Arial" w:hAnsi="Arial" w:cs="Arial"/>
+          <w:b/>
+          <w:bCs/>
+        </w:rPr>
+        <w:t>Error Code 18</w:t>
+      </w:r>
+    </w:p>
+    <w:p>
+      <w:pPr>
+        <w:spacing w:line="240" w:lineRule="auto"/>
+        <w:rPr>
+          <w:rFonts w:ascii="Arial" w:hAnsi="Arial" w:cs="Arial"/>
+        </w:rPr>
+      </w:pPr>
+      <w:r>
+        <w:rPr>
+          <w:rFonts w:ascii="Arial" w:hAnsi="Arial" w:cs="Arial"/>
+        </w:rPr>
+        <w:t>Attempted to draw a line with a thickness of below 1. Change the call to PrimitiveRenderer::DrawText.</w:t>
+      </w:r>
+    </w:p>
+    <w:p>
+      <w:pPr>
+        <w:spacing w:line="240" w:lineRule="auto"/>
+        <w:rPr>
+          <w:rFonts w:ascii="Arial" w:hAnsi="Arial" w:cs="Arial"/>
+          <w:b/>
+          <w:bCs/>
+        </w:rPr>
+      </w:pPr>
+      <w:r>
+        <w:rPr>
+          <w:rFonts w:ascii="Arial" w:hAnsi="Arial" w:cs="Arial"/>
+          <w:b/>
+          <w:bCs/>
+        </w:rPr>
+        <w:t>Error Code 19</w:t>
+      </w:r>
+    </w:p>
+    <w:p>
+      <w:pPr>
+        <w:spacing w:line="240" w:lineRule="auto"/>
+        <w:rPr>
+          <w:rFonts w:ascii="Arial" w:hAnsi="Arial" w:cs="Arial"/>
+        </w:rPr>
+      </w:pPr>
+      <w:r>
+        <w:rPr>
+          <w:rFonts w:ascii="Arial" w:hAnsi="Arial" w:cs="Arial"/>
+        </w:rPr>
+        <w:t>An SDL error occurred in NCMessageBox::Show.</w:t>
+      </w:r>
+    </w:p>
+    <w:p>
+      <w:pPr>
+        <w:spacing w:line="240" w:lineRule="auto"/>
+        <w:rPr>
+          <w:rFonts w:ascii="Arial" w:hAnsi="Arial" w:cs="Arial"/>
+          <w:b/>
+          <w:bCs/>
+        </w:rPr>
+      </w:pPr>
+      <w:r>
+        <w:rPr>
+          <w:rFonts w:ascii="Arial" w:hAnsi="Arial" w:cs="Arial"/>
+          <w:b/>
+          <w:bCs/>
+        </w:rPr>
+        <w:t>Error Code 21</w:t>
+      </w:r>
+    </w:p>
+    <w:p>
+      <w:pPr>
+        <w:spacing w:line="240" w:lineRule="auto"/>
+        <w:rPr>
+          <w:rFonts w:ascii="Arial" w:hAnsi="Arial" w:cs="Arial"/>
+        </w:rPr>
+      </w:pPr>
+      <w:r>
+        <w:rPr>
+          <w:rFonts w:ascii="Arial" w:hAnsi="Arial" w:cs="Arial"/>
+        </w:rPr>
+        <w:t>Attempted to load a nonexistent INI file.</w:t>
+      </w:r>
+    </w:p>
+    <w:p>
+      <w:pPr>
+        <w:spacing w:line="240" w:lineRule="auto"/>
+        <w:rPr>
+          <w:rFonts w:ascii="Arial" w:hAnsi="Arial" w:cs="Arial"/>
+          <w:b/>
+          <w:bCs/>
+        </w:rPr>
+      </w:pPr>
+      <w:r>
+        <w:rPr>
+          <w:rFonts w:ascii="Arial" w:hAnsi="Arial" w:cs="Arial"/>
+          <w:b/>
+          <w:bCs/>
+        </w:rPr>
+        <w:t>Error Code 22</w:t>
+      </w:r>
+    </w:p>
+    <w:p>
+      <w:pPr>
+        <w:spacing w:line="240" w:lineRule="auto"/>
+        <w:rPr>
+          <w:rFonts w:ascii="Arial" w:hAnsi="Arial" w:cs="Arial"/>
+        </w:rPr>
+      </w:pPr>
+      <w:r>
+        <w:rPr>
+          <w:rFonts w:ascii="Arial" w:hAnsi="Arial" w:cs="Arial"/>
+        </w:rPr>
+        <w:t>An unknown error occurred loading an INI file. View the error cause for exception information.</w:t>
+      </w:r>
+    </w:p>
+    <w:p>
+      <w:pPr>
+        <w:spacing w:line="240" w:lineRule="auto"/>
+        <w:rPr>
+          <w:rFonts w:ascii="Arial" w:hAnsi="Arial" w:cs="Arial"/>
+          <w:b/>
+          <w:bCs/>
+        </w:rPr>
+      </w:pPr>
+      <w:r>
+        <w:rPr>
+          <w:rFonts w:ascii="Arial" w:hAnsi="Arial" w:cs="Arial"/>
+          <w:b/>
+          <w:bCs/>
+        </w:rPr>
+        <w:t>Error Code 23</w:t>
+      </w:r>
+    </w:p>
+    <w:p>
+      <w:pPr>
+        <w:spacing w:line="240" w:lineRule="auto"/>
+        <w:rPr>
+          <w:rFonts w:ascii="Arial" w:hAnsi="Arial" w:cs="Arial"/>
+        </w:rPr>
+      </w:pPr>
+      <w:r>
+        <w:rPr>
+          <w:rFonts w:ascii="Arial" w:hAnsi="Arial" w:cs="Arial"/>
+        </w:rPr>
+        <w:t>An INI item does not have a value. Add a value to parse correctly.</w:t>
+      </w:r>
+    </w:p>
+    <w:p>
+      <w:pPr>
+        <w:spacing w:line="240" w:lineRule="auto"/>
+        <w:rPr>
+          <w:rFonts w:ascii="Arial" w:hAnsi="Arial" w:cs="Arial"/>
+          <w:b/>
+          <w:bCs/>
+        </w:rPr>
+      </w:pPr>
+      <w:r>
+        <w:rPr>
+          <w:rFonts w:ascii="Arial" w:hAnsi="Arial" w:cs="Arial"/>
+          <w:b/>
+          <w:bCs/>
+        </w:rPr>
+        <w:t>Error Code 24</w:t>
+      </w:r>
+    </w:p>
+    <w:p>
+      <w:pPr>
+        <w:spacing w:line="240" w:lineRule="auto"/>
+        <w:rPr>
+          <w:rFonts w:ascii="Arial" w:hAnsi="Arial" w:cs="Arial"/>
+        </w:rPr>
+      </w:pPr>
+      <w:r>
+        <w:rPr>
+          <w:rFonts w:ascii="Arial" w:hAnsi="Arial" w:cs="Arial"/>
+        </w:rPr>
+        <w:t>An INI section name was not terminated with a ] character.</w:t>
+      </w:r>
+    </w:p>
+    <w:p>
+      <w:pPr>
+        <w:spacing w:line="240" w:lineRule="auto"/>
+        <w:rPr>
+          <w:rFonts w:ascii="Arial" w:hAnsi="Arial" w:cs="Arial"/>
+          <w:b/>
+          <w:bCs/>
+        </w:rPr>
+      </w:pPr>
+      <w:r>
+        <w:rPr>
+          <w:rFonts w:ascii="Arial" w:hAnsi="Arial" w:cs="Arial"/>
+          <w:b/>
+          <w:bCs/>
+        </w:rPr>
+        <w:t>Error Code 25</w:t>
+      </w:r>
+    </w:p>
+    <w:p>
+      <w:pPr>
+        <w:spacing w:line="240" w:lineRule="auto"/>
+        <w:rPr>
+          <w:rFonts w:ascii="Arial" w:hAnsi="Arial" w:cs="Arial"/>
+        </w:rPr>
+      </w:pPr>
+      <w:r>
+        <w:rPr>
+          <w:rFonts w:ascii="Arial" w:hAnsi="Arial" w:cs="Arial"/>
+        </w:rPr>
+        <w:t>An invalid INI section entry was found. INI Section entries start with [ and are ended with ].</w:t>
+      </w:r>
+    </w:p>
+    <w:p>
+      <w:pPr>
+        <w:spacing w:line="240" w:lineRule="auto"/>
+        <w:rPr>
+          <w:rFonts w:ascii="Arial" w:hAnsi="Arial" w:cs="Arial"/>
+          <w:b/>
+          <w:bCs/>
+        </w:rPr>
+      </w:pPr>
+      <w:r>
+        <w:rPr>
+          <w:rFonts w:ascii="Arial" w:hAnsi="Arial" w:cs="Arial"/>
+          <w:b/>
+          <w:bCs/>
+        </w:rPr>
+        <w:t>Error Code 26</w:t>
+      </w:r>
+    </w:p>
+    <w:p>
+      <w:pPr>
+        <w:spacing w:line="240" w:lineRule="auto"/>
+        <w:rPr>
+          <w:rFonts w:ascii="Arial" w:hAnsi="Arial" w:cs="Arial"/>
+        </w:rPr>
+      </w:pPr>
+      <w:r>
+        <w:rPr>
+          <w:rFonts w:ascii="Arial" w:hAnsi="Arial" w:cs="Arial"/>
+        </w:rPr>
+        <w:t>An INI value was not within an INI section.</w:t>
+      </w:r>
+    </w:p>
+    <w:p>
+      <w:pPr>
+        <w:spacing w:line="240" w:lineRule="auto"/>
+        <w:rPr>
+          <w:rFonts w:ascii="Arial" w:hAnsi="Arial" w:cs="Arial"/>
+          <w:b/>
+          <w:bCs/>
+        </w:rPr>
+      </w:pPr>
+      <w:r>
+        <w:rPr>
+          <w:rFonts w:ascii="Arial" w:hAnsi="Arial" w:cs="Arial"/>
+          <w:b/>
+          <w:bCs/>
+        </w:rPr>
+        <w:t>Error Code 28</w:t>
+      </w:r>
+    </w:p>
+    <w:p>
+      <w:pPr>
+        <w:spacing w:line="240" w:lineRule="auto"/>
+        <w:rPr>
+          <w:rFonts w:ascii="Arial" w:hAnsi="Arial" w:cs="Arial"/>
+        </w:rPr>
+      </w:pPr>
+      <w:r>
+        <w:rPr>
+          <w:rFonts w:ascii="Arial" w:hAnsi="Arial" w:cs="Arial"/>
+        </w:rPr>
+        <w:t>Engine.ini failed to load.</w:t>
+      </w:r>
+    </w:p>
+    <w:p>
+      <w:pPr>
+        <w:spacing w:line="240" w:lineRule="auto"/>
+        <w:rPr>
+          <w:rFonts w:ascii="Arial" w:hAnsi="Arial" w:cs="Arial"/>
+          <w:b/>
+          <w:bCs/>
+        </w:rPr>
+      </w:pPr>
+      <w:r>
+        <w:rPr>
+          <w:rFonts w:ascii="Arial" w:hAnsi="Arial" w:cs="Arial"/>
+          <w:b/>
+          <w:bCs/>
+        </w:rPr>
+        <w:t>Error Code 29</w:t>
+      </w:r>
+    </w:p>
+    <w:p>
+      <w:pPr>
+        <w:spacing w:line="240" w:lineRule="auto"/>
+        <w:rPr>
+          <w:rFonts w:ascii="Arial" w:hAnsi="Arial" w:cs="Arial"/>
+        </w:rPr>
+      </w:pPr>
+      <w:r>
+        <w:rPr>
+          <w:rFonts w:ascii="Arial" w:hAnsi="Arial" w:cs="Arial"/>
+        </w:rPr>
+        <w:t>Engine.ini does not have a Localisation section.</w:t>
+      </w:r>
+    </w:p>
+    <w:p>
+      <w:pPr>
+        <w:spacing w:line="240" w:lineRule="auto"/>
+        <w:rPr>
+          <w:rFonts w:ascii="Arial" w:hAnsi="Arial" w:cs="Arial"/>
+          <w:b/>
+          <w:bCs/>
+        </w:rPr>
+      </w:pPr>
+      <w:r>
+        <w:rPr>
+          <w:rFonts w:ascii="Arial" w:hAnsi="Arial" w:cs="Arial"/>
+          <w:b/>
+          <w:bCs/>
+        </w:rPr>
+        <w:lastRenderedPageBreak/>
+        <w:t>Error Code 30</w:t>
+      </w:r>
+    </w:p>
+    <w:p>
+      <w:pPr>
+        <w:spacing w:line="240" w:lineRule="auto"/>
+        <w:rPr>
+          <w:rFonts w:ascii="Arial" w:hAnsi="Arial" w:cs="Arial"/>
+        </w:rPr>
+      </w:pPr>
+      <w:r>
+        <w:rPr>
+          <w:rFonts w:ascii="Arial" w:hAnsi="Arial" w:cs="Arial"/>
+        </w:rPr>
+        <w:t>Engine.ini’s Localisation section does not have a valid Language value.</w:t>
+      </w:r>
+    </w:p>
+    <w:p>
+      <w:pPr>
+        <w:spacing w:line="240" w:lineRule="auto"/>
+        <w:rPr>
+          <w:rFonts w:ascii="Arial" w:hAnsi="Arial" w:cs="Arial"/>
+        </w:rPr>
+      </w:pPr>
+      <w:r>
+        <w:rPr>
+          <w:rFonts w:ascii="Arial" w:hAnsi="Arial" w:cs="Arial"/>
+          <w:b/>
+          <w:bCs/>
+        </w:rPr>
+        <w:t>Error Code 31</w:t>
+      </w:r>
+    </w:p>
+    <w:p>
+      <w:pPr>
+        <w:spacing w:line="240" w:lineRule="auto"/>
+        <w:rPr>
+          <w:rFonts w:ascii="Arial" w:hAnsi="Arial" w:cs="Arial"/>
+        </w:rPr>
+      </w:pPr>
+      <w:r>
+        <w:rPr>
+          <w:rFonts w:ascii="Arial" w:hAnsi="Arial" w:cs="Arial"/>
+        </w:rPr>
+        <w:t>An attempt to load an invalid localisation file occurred. There is likely an error in the localisation file.</w:t>
+      </w:r>
+    </w:p>
+    <w:p>
+      <w:pPr>
+        <w:spacing w:line="240" w:lineRule="auto"/>
+        <w:rPr>
+          <w:rFonts w:ascii="Arial" w:hAnsi="Arial" w:cs="Arial"/>
+          <w:b/>
+          <w:bCs/>
+        </w:rPr>
+      </w:pPr>
+      <w:r>
+        <w:rPr>
+          <w:rFonts w:ascii="Arial" w:hAnsi="Arial" w:cs="Arial"/>
+          <w:b/>
+          <w:bCs/>
+        </w:rPr>
+        <w:t>Error Code 32</w:t>
+      </w:r>
+    </w:p>
+    <w:p>
+      <w:pPr>
+        <w:spacing w:line="240" w:lineRule="auto"/>
+        <w:rPr>
+          <w:rFonts w:ascii="Arial" w:hAnsi="Arial" w:cs="Arial"/>
+        </w:rPr>
+      </w:pPr>
+      <w:r>
+        <w:rPr>
+          <w:rFonts w:ascii="Arial" w:hAnsi="Arial" w:cs="Arial"/>
+        </w:rPr>
+        <w:t>A loaded localisation file does not have a Metadata section.</w:t>
+      </w:r>
+    </w:p>
+    <w:p>
+      <w:pPr>
+        <w:spacing w:line="240" w:lineRule="auto"/>
+        <w:rPr>
+          <w:rFonts w:ascii="Arial" w:hAnsi="Arial" w:cs="Arial"/>
+          <w:b/>
+          <w:bCs/>
+        </w:rPr>
+      </w:pPr>
+      <w:r>
+        <w:rPr>
+          <w:rFonts w:ascii="Arial" w:hAnsi="Arial" w:cs="Arial"/>
+          <w:b/>
+          <w:bCs/>
+        </w:rPr>
+        <w:t>Error Code 33</w:t>
+      </w:r>
+    </w:p>
+    <w:p>
+      <w:pPr>
+        <w:spacing w:line="240" w:lineRule="auto"/>
+        <w:rPr>
+          <w:rFonts w:ascii="Arial" w:hAnsi="Arial" w:cs="Arial"/>
+        </w:rPr>
+      </w:pPr>
+      <w:r>
+        <w:rPr>
+          <w:rFonts w:ascii="Arial" w:hAnsi="Arial" w:cs="Arial"/>
+        </w:rPr>
+        <w:t>A loaded localisation file does not have a Strings section.</w:t>
+      </w:r>
+    </w:p>
+    <w:p>
+      <w:pPr>
+        <w:spacing w:line="240" w:lineRule="auto"/>
+        <w:rPr>
+          <w:rFonts w:ascii="Arial" w:hAnsi="Arial" w:cs="Arial"/>
+          <w:b/>
+          <w:bCs/>
+        </w:rPr>
+      </w:pPr>
+      <w:r>
+        <w:rPr>
+          <w:rFonts w:ascii="Arial" w:hAnsi="Arial" w:cs="Arial"/>
+          <w:b/>
+          <w:bCs/>
+        </w:rPr>
+        <w:t>Error Code 34</w:t>
+      </w:r>
+    </w:p>
+    <w:p>
+      <w:pPr>
+        <w:spacing w:line="240" w:lineRule="auto"/>
+        <w:rPr>
+          <w:rFonts w:ascii="Arial" w:hAnsi="Arial" w:cs="Arial"/>
+        </w:rPr>
+      </w:pPr>
+      <w:r>
+        <w:rPr>
+          <w:rFonts w:ascii="Arial" w:hAnsi="Arial" w:cs="Arial"/>
+        </w:rPr>
+        <w:t>Attempted to load a nonexistent font file. Adjust your call to Font::Load to specify an actually extant font or font file. Please note that system fonts must use the font names in c:\windows\fonts.</w:t>
+      </w:r>
+    </w:p>
+    <w:p>
+      <w:pPr>
+        <w:spacing w:line="240" w:lineRule="auto"/>
+        <w:rPr>
+          <w:rFonts w:ascii="Arial" w:hAnsi="Arial" w:cs="Arial"/>
+          <w:b/>
+          <w:bCs/>
+        </w:rPr>
+      </w:pPr>
+      <w:r>
+        <w:rPr>
+          <w:rFonts w:ascii="Arial" w:hAnsi="Arial" w:cs="Arial"/>
+          <w:b/>
+          <w:bCs/>
+        </w:rPr>
+        <w:t>Error Code 35</w:t>
+      </w:r>
+    </w:p>
+    <w:p>
+      <w:pPr>
+        <w:spacing w:line="240" w:lineRule="auto"/>
+        <w:ind w:left="720" w:hanging="720"/>
+        <w:rPr>
+          <w:rFonts w:ascii="Arial" w:hAnsi="Arial" w:cs="Arial"/>
+        </w:rPr>
+      </w:pPr>
+      <w:r>
+        <w:rPr>
+          <w:rFonts w:ascii="Arial" w:hAnsi="Arial" w:cs="Arial"/>
+        </w:rPr>
+        <w:t>Attempted to load an invalid localisation string.</w:t>
+      </w:r>
+    </w:p>
+    <w:p>
+      <w:pPr>
+        <w:spacing w:line="240" w:lineRule="auto"/>
+        <w:ind w:left="720" w:hanging="720"/>
+        <w:rPr>
+          <w:rFonts w:ascii="Arial" w:hAnsi="Arial" w:cs="Arial"/>
+          <w:b/>
+          <w:bCs/>
+        </w:rPr>
+      </w:pPr>
+      <w:r>
+        <w:rPr>
+          <w:rFonts w:ascii="Arial" w:hAnsi="Arial" w:cs="Arial"/>
+          <w:b/>
+          <w:bCs/>
+        </w:rPr>
+        <w:t>Error Code 36</w:t>
+      </w:r>
+    </w:p>
+    <w:p>
+      <w:pPr>
+        <w:spacing w:line="240" w:lineRule="auto"/>
+        <w:ind w:left="720" w:hanging="720"/>
+        <w:rPr>
+          <w:rFonts w:ascii="Arial" w:hAnsi="Arial" w:cs="Arial"/>
+        </w:rPr>
+      </w:pPr>
+      <w:r>
+        <w:rPr>
+          <w:rFonts w:ascii="Arial" w:hAnsi="Arial" w:cs="Arial"/>
+        </w:rPr>
+        <w:t>Attempted to load a non-TrueType font. Only TrueType fonts are supported.</w:t>
+      </w:r>
+    </w:p>
+    <w:p>
+      <w:pPr>
+        <w:spacing w:line="240" w:lineRule="auto"/>
+        <w:ind w:left="720" w:hanging="720"/>
+        <w:rPr>
+          <w:rFonts w:ascii="Arial" w:hAnsi="Arial" w:cs="Arial"/>
+          <w:b/>
+          <w:bCs/>
+        </w:rPr>
+      </w:pPr>
+      <w:r>
+        <w:rPr>
+          <w:rFonts w:ascii="Arial" w:hAnsi="Arial" w:cs="Arial"/>
+          <w:b/>
+          <w:bCs/>
+        </w:rPr>
+        <w:t>Error Code 37</w:t>
+      </w:r>
+    </w:p>
+    <w:p>
+      <w:pPr>
+        <w:spacing w:line="240" w:lineRule="auto"/>
+        <w:ind w:left="720" w:hanging="720"/>
+        <w:rPr>
+          <w:rFonts w:ascii="Arial" w:hAnsi="Arial" w:cs="Arial"/>
+        </w:rPr>
+      </w:pPr>
+      <w:r>
+        <w:rPr>
+          <w:rFonts w:ascii="Arial" w:hAnsi="Arial" w:cs="Arial"/>
+        </w:rPr>
+        <w:t xml:space="preserve">Attempted to load an invalid font size. Font size must be at least </w:t>
+      </w:r>
+      <w:r>
+        <w:rPr>
+          <w:rFonts w:ascii="Arial" w:hAnsi="Arial" w:cs="Arial"/>
+        </w:rPr>
+        <w:t>1</w:t>
+      </w:r>
+      <w:r>
+        <w:rPr>
+          <w:rFonts w:ascii="Arial" w:hAnsi="Arial" w:cs="Arial"/>
+        </w:rPr>
+        <w:t>.</w:t>
+      </w:r>
+    </w:p>
+    <w:p>
+      <w:pPr>
+        <w:spacing w:line="240" w:lineRule="auto"/>
+        <w:rPr>
+          <w:rFonts w:ascii="Arial" w:hAnsi="Arial" w:cs="Arial"/>
+          <w:b/>
+          <w:bCs/>
+        </w:rPr>
+      </w:pPr>
+      <w:r>
+        <w:rPr>
+          <w:rFonts w:ascii="Arial" w:hAnsi="Arial" w:cs="Arial"/>
+          <w:b/>
+          <w:bCs/>
+        </w:rPr>
+        <w:t>Error Code 38</w:t>
+      </w:r>
+    </w:p>
+    <w:p>
+      <w:pPr>
+        <w:spacing w:line="240" w:lineRule="auto"/>
+        <w:rPr>
+          <w:rFonts w:ascii="Arial" w:hAnsi="Arial" w:cs="Arial"/>
+        </w:rPr>
+      </w:pPr>
+      <w:r>
+        <w:rPr>
+          <w:rFonts w:ascii="Arial" w:hAnsi="Arial" w:cs="Arial"/>
+        </w:rPr>
+        <w:t>An SDL2_ttf error occurred during font loading.</w:t>
+      </w:r>
+    </w:p>
+    <w:p>
+      <w:pPr>
+        <w:spacing w:line="240" w:lineRule="auto"/>
+        <w:rPr>
+          <w:rFonts w:ascii="Arial" w:hAnsi="Arial" w:cs="Arial"/>
+          <w:b/>
+          <w:bCs/>
+        </w:rPr>
+      </w:pPr>
+      <w:r>
+        <w:rPr>
+          <w:rFonts w:ascii="Arial" w:hAnsi="Arial" w:cs="Arial"/>
+          <w:b/>
+          <w:bCs/>
+        </w:rPr>
+        <w:t>Error Code 39</w:t>
+      </w:r>
+    </w:p>
+    <w:p>
+      <w:pPr>
+        <w:spacing w:line="240" w:lineRule="auto"/>
+        <w:rPr>
+          <w:rFonts w:ascii="Arial" w:hAnsi="Arial" w:cs="Arial"/>
+        </w:rPr>
+      </w:pPr>
+      <w:r>
+        <w:rPr>
+          <w:rFonts w:ascii="Arial" w:hAnsi="Arial" w:cs="Arial"/>
+        </w:rPr>
+        <w:t>Attempted to draw text with an invalid font parameter. Change your call to DrawText or load the font you need</w:t>
+      </w:r>
+      <w:r>
+        <w:rPr>
+          <w:rFonts w:ascii="Arial" w:hAnsi="Arial" w:cs="Arial"/>
+        </w:rPr>
+        <w:t xml:space="preserve"> to use</w:t>
+      </w:r>
+      <w:r>
+        <w:rPr>
+          <w:rFonts w:ascii="Arial" w:hAnsi="Arial" w:cs="Arial"/>
+        </w:rPr>
+        <w:t>.</w:t>
+      </w:r>
+    </w:p>
+    <w:p>
+      <w:pPr>
+        <w:spacing w:line="240" w:lineRule="auto"/>
+        <w:ind w:left="720" w:hanging="720"/>
+        <w:rPr>
+          <w:rFonts w:ascii="Arial" w:hAnsi="Arial" w:cs="Arial"/>
+          <w:b/>
+          <w:bCs/>
+        </w:rPr>
+      </w:pPr>
+      <w:r>
+        <w:rPr>
+          <w:rFonts w:ascii="Arial" w:hAnsi="Arial" w:cs="Arial"/>
+          <w:b/>
+          <w:bCs/>
+        </w:rPr>
+        <w:t>Error Code 41</w:t>
+      </w:r>
+    </w:p>
+    <w:p>
+      <w:pPr>
+        <w:spacing w:line="240" w:lineRule="auto"/>
+        <w:ind w:left="720" w:hanging="720"/>
+        <w:rPr>
+          <w:rFonts w:ascii="Arial" w:hAnsi="Arial" w:cs="Arial"/>
+        </w:rPr>
+      </w:pPr>
+      <w:r>
+        <w:rPr>
+          <w:rFonts w:ascii="Arial" w:hAnsi="Arial" w:cs="Arial"/>
+        </w:rPr>
+        <w:t>Engine.ini does not have a General section. Add one.</w:t>
+      </w:r>
+    </w:p>
+    <w:p>
+      <w:pPr>
+        <w:spacing w:line="240" w:lineRule="auto"/>
+        <w:ind w:left="720" w:hanging="720"/>
+        <w:rPr>
+          <w:rFonts w:ascii="Arial" w:hAnsi="Arial" w:cs="Arial"/>
+          <w:b/>
+          <w:bCs/>
+        </w:rPr>
+      </w:pPr>
+      <w:r>
+        <w:rPr>
+          <w:rFonts w:ascii="Arial" w:hAnsi="Arial" w:cs="Arial"/>
+          <w:b/>
+          <w:bCs/>
+        </w:rPr>
+        <w:t>Error Code 44</w:t>
+      </w:r>
+    </w:p>
+    <w:p>
+      <w:pPr>
+        <w:spacing w:line="240" w:lineRule="auto"/>
+        <w:ind w:left="720" w:hanging="720"/>
+        <w:rPr>
+          <w:rFonts w:ascii="Arial" w:hAnsi="Arial" w:cs="Arial"/>
+        </w:rPr>
+      </w:pPr>
+      <w:r>
+        <w:rPr>
+          <w:rFonts w:ascii="Arial" w:hAnsi="Arial" w:cs="Arial"/>
+        </w:rPr>
+        <w:t>Attempted to load an AnimatedTexture without a set Size property.</w:t>
+      </w:r>
+      <w:r>
+        <w:rPr>
+          <w:rFonts w:ascii="Arial" w:hAnsi="Arial" w:cs="Arial"/>
+        </w:rPr>
+        <w:t xml:space="preserve"> Set it to at least 1 x 1 pixel.</w:t>
+      </w:r>
+    </w:p>
+    <w:p>
+      <w:pPr>
+        <w:spacing w:line="240" w:lineRule="auto"/>
+        <w:ind w:left="720" w:hanging="720"/>
+        <w:rPr>
+          <w:rFonts w:ascii="Arial" w:hAnsi="Arial" w:cs="Arial"/>
+          <w:b/>
+          <w:bCs/>
+        </w:rPr>
+      </w:pPr>
+      <w:r>
+        <w:rPr>
+          <w:rFonts w:ascii="Arial" w:hAnsi="Arial" w:cs="Arial"/>
+          <w:b/>
+          <w:bCs/>
+        </w:rPr>
+        <w:t>Error Code 45</w:t>
+      </w:r>
+    </w:p>
+    <w:p>
+      <w:pPr>
+        <w:spacing w:line="240" w:lineRule="auto"/>
+        <w:ind w:left="720" w:hanging="720"/>
+        <w:rPr>
+          <w:rFonts w:ascii="Arial" w:hAnsi="Arial" w:cs="Arial"/>
+        </w:rPr>
+      </w:pPr>
+      <w:r>
+        <w:rPr>
+          <w:rFonts w:ascii="Arial" w:hAnsi="Arial" w:cs="Arial"/>
+        </w:rPr>
+        <w:t>Attempted to load a TextureAtlas without a valid FrameSize property.</w:t>
+      </w:r>
+      <w:r>
+        <w:rPr>
+          <w:rFonts w:ascii="Arial" w:hAnsi="Arial" w:cs="Arial"/>
+        </w:rPr>
+        <w:t xml:space="preserve"> Set it before calling TextureAtlas::Load.</w:t>
+      </w:r>
+    </w:p>
+    <w:p>
+      <w:pPr>
+        <w:spacing w:line="240" w:lineRule="auto"/>
+        <w:ind w:left="720" w:hanging="720"/>
+        <w:rPr>
+          <w:rFonts w:ascii="Arial" w:hAnsi="Arial" w:cs="Arial"/>
+          <w:b/>
+          <w:bCs/>
+        </w:rPr>
+      </w:pPr>
+      <w:r>
+        <w:rPr>
+          <w:rFonts w:ascii="Arial" w:hAnsi="Arial" w:cs="Arial"/>
+          <w:b/>
+          <w:bCs/>
+        </w:rPr>
+        <w:t>Error Code 46</w:t>
+      </w:r>
+    </w:p>
+    <w:p>
+      <w:pPr>
+        <w:spacing w:line="240" w:lineRule="auto"/>
+        <w:rPr>
+          <w:rFonts w:ascii="Arial" w:hAnsi="Arial" w:cs="Arial"/>
+        </w:rPr>
+      </w:pPr>
+      <w:r>
+        <w:rPr>
+          <w:rFonts w:ascii="Arial" w:hAnsi="Arial" w:cs="Arial"/>
+        </w:rPr>
+        <w:lastRenderedPageBreak/>
+        <w:t>Attempted to load a TextureAtlas with a frame count under 1 in the X or Y direction. Set it before calling TextureAtlas::Load.</w:t>
+      </w:r>
+    </w:p>
+    <w:p>
+      <w:pPr>
+        <w:spacing w:line="240" w:lineRule="auto"/>
+        <w:rPr>
+          <w:rFonts w:ascii="Arial" w:hAnsi="Arial" w:cs="Arial"/>
+          <w:b/>
+          <w:bCs/>
+        </w:rPr>
+      </w:pPr>
+      <w:r>
+        <w:rPr>
+          <w:rFonts w:ascii="Arial" w:hAnsi="Arial" w:cs="Arial"/>
+          <w:b/>
+          <w:bCs/>
+        </w:rPr>
+        <w:t>Error Code 47</w:t>
+      </w:r>
+    </w:p>
+    <w:p>
+      <w:pPr>
+        <w:spacing w:line="240" w:lineRule="auto"/>
+        <w:rPr>
+          <w:rFonts w:ascii="Arial" w:hAnsi="Arial" w:cs="Arial"/>
+        </w:rPr>
+      </w:pPr>
+      <w:r>
+        <w:rPr>
+          <w:rFonts w:ascii="Arial" w:hAnsi="Arial" w:cs="Arial"/>
+        </w:rPr>
+        <w:t>Attempted to draw an invalid Index for a TextureAtlas. The index must be between zero and (TextureCount.X * TextureCount.Y).</w:t>
+      </w:r>
+    </w:p>
+    <w:p>
+      <w:pPr>
+        <w:spacing w:line="240" w:lineRule="auto"/>
+        <w:rPr>
+          <w:rFonts w:ascii="Arial" w:hAnsi="Arial" w:cs="Arial"/>
+          <w:b/>
+          <w:bCs/>
+        </w:rPr>
+      </w:pPr>
+      <w:r>
+        <w:rPr>
+          <w:rFonts w:ascii="Arial" w:hAnsi="Arial" w:cs="Arial"/>
+          <w:b/>
+          <w:bCs/>
+        </w:rPr>
+        <w:t>Error Code 50</w:t>
+      </w:r>
+    </w:p>
+    <w:p>
+      <w:pPr>
+        <w:spacing w:line="240" w:lineRule="auto"/>
+        <w:rPr>
+          <w:rFonts w:ascii="Arial" w:hAnsi="Arial" w:cs="Arial"/>
+        </w:rPr>
+      </w:pPr>
+      <w:r>
+        <w:rPr>
+          <w:rFonts w:ascii="Arial" w:hAnsi="Arial" w:cs="Arial"/>
+        </w:rPr>
+        <w:t>You attempted to load an audio file with a path that does not exist.</w:t>
+      </w:r>
+    </w:p>
+    <w:p>
+      <w:pPr>
+        <w:spacing w:line="240" w:lineRule="auto"/>
+        <w:rPr>
+          <w:rFonts w:ascii="Arial" w:hAnsi="Arial" w:cs="Arial"/>
+          <w:b/>
+          <w:bCs/>
+        </w:rPr>
+      </w:pPr>
+      <w:r>
+        <w:rPr>
+          <w:rFonts w:ascii="Arial" w:hAnsi="Arial" w:cs="Arial"/>
+          <w:b/>
+          <w:bCs/>
+        </w:rPr>
+        <w:t>Error Code 51</w:t>
+      </w:r>
+    </w:p>
+    <w:p>
+      <w:pPr>
+        <w:spacing w:line="240" w:lineRule="auto"/>
+        <w:rPr>
+          <w:rFonts w:ascii="Arial" w:hAnsi="Arial" w:cs="Arial"/>
+        </w:rPr>
+      </w:pPr>
+      <w:r>
+        <w:rPr>
+          <w:rFonts w:ascii="Arial" w:hAnsi="Arial" w:cs="Arial"/>
+        </w:rPr>
+        <w:t xml:space="preserve">An </w:t>
+      </w:r>
+      <w:r>
+        <w:rPr>
+          <w:rFonts w:ascii="Arial" w:hAnsi="Arial" w:cs="Arial"/>
+        </w:rPr>
+        <w:t>SDL_mixer error occurred while loading an audio file. See error description for the actual error.</w:t>
+      </w:r>
+    </w:p>
+    <w:p>
+      <w:pPr>
+        <w:spacing w:line="240" w:lineRule="auto"/>
+        <w:rPr>
+          <w:rFonts w:ascii="Arial" w:hAnsi="Arial" w:cs="Arial"/>
+          <w:b/>
+          <w:bCs/>
+        </w:rPr>
+      </w:pPr>
+      <w:r>
+        <w:rPr>
+          <w:rFonts w:ascii="Arial" w:hAnsi="Arial" w:cs="Arial"/>
+          <w:b/>
+          <w:bCs/>
+        </w:rPr>
+        <w:t>Error Code 54</w:t>
+      </w:r>
+    </w:p>
+    <w:p>
+      <w:pPr>
+        <w:spacing w:line="240" w:lineRule="auto"/>
+        <w:rPr>
+          <w:rFonts w:ascii="Arial" w:hAnsi="Arial" w:cs="Arial"/>
+        </w:rPr>
+      </w:pPr>
+      <w:r>
+        <w:rPr>
+          <w:rFonts w:ascii="Arial" w:hAnsi="Arial" w:cs="Arial"/>
+        </w:rPr>
+        <w:t xml:space="preserve">Attempted to load an AnimatedTexture property with an invalid Cycle. The cycle must have at least one frame. </w:t>
+      </w:r>
+    </w:p>
+    <w:p>
+      <w:pPr>
+        <w:spacing w:line="240" w:lineRule="auto"/>
+        <w:rPr>
+          <w:rFonts w:ascii="Arial" w:hAnsi="Arial" w:cs="Arial"/>
+          <w:b/>
+          <w:bCs/>
+        </w:rPr>
+      </w:pPr>
+      <w:r>
+        <w:rPr>
+          <w:rFonts w:ascii="Arial" w:hAnsi="Arial" w:cs="Arial"/>
+          <w:b/>
+          <w:bCs/>
+        </w:rPr>
+        <w:t>Error Code 56</w:t>
+      </w:r>
+    </w:p>
+    <w:p>
+      <w:pPr>
+        <w:spacing w:line="240" w:lineRule="auto"/>
+        <w:rPr>
+          <w:rFonts w:ascii="Arial" w:hAnsi="Arial" w:cs="Arial"/>
+        </w:rPr>
+      </w:pPr>
+      <w:r>
+        <w:rPr>
+          <w:rFonts w:ascii="Arial" w:hAnsi="Arial" w:cs="Arial"/>
+        </w:rPr>
+        <w:t xml:space="preserve">An error occurred initialising </w:t>
+      </w:r>
+      <w:r>
+        <w:rPr>
+          <w:rFonts w:ascii="Arial" w:hAnsi="Arial" w:cs="Arial"/>
+        </w:rPr>
+        <w:t>the</w:t>
+      </w:r>
+      <w:r>
+        <w:rPr>
+          <w:rFonts w:ascii="Arial" w:hAnsi="Arial" w:cs="Arial"/>
+        </w:rPr>
+        <w:t xml:space="preserve"> audio device</w:t>
+      </w:r>
+      <w:r>
+        <w:rPr>
+          <w:rFonts w:ascii="Arial" w:hAnsi="Arial" w:cs="Arial"/>
+        </w:rPr>
+        <w:t xml:space="preserve"> required for SDL2_mixer</w:t>
+      </w:r>
+      <w:r>
+        <w:rPr>
+          <w:rFonts w:ascii="Arial" w:hAnsi="Arial" w:cs="Arial"/>
+        </w:rPr>
+        <w:t>.</w:t>
+      </w:r>
+    </w:p>
+    <w:p>
+      <w:pPr>
+        <w:spacing w:line="240" w:lineRule="auto"/>
+        <w:rPr>
+          <w:rFonts w:ascii="Arial" w:hAnsi="Arial" w:cs="Arial"/>
+          <w:b/>
+          <w:bCs/>
+        </w:rPr>
+      </w:pPr>
+      <w:r>
+        <w:rPr>
+          <w:rFonts w:ascii="Arial" w:hAnsi="Arial" w:cs="Arial"/>
+          <w:b/>
+          <w:bCs/>
+        </w:rPr>
+        <w:t>Error Code 61, 62, 124, 125</w:t>
+      </w:r>
+    </w:p>
+    <w:p>
+      <w:pPr>
+        <w:spacing w:line="240" w:lineRule="auto"/>
+        <w:rPr>
+          <w:rFonts w:ascii="Arial" w:hAnsi="Arial" w:cs="Arial"/>
+        </w:rPr>
+      </w:pPr>
+      <w:r>
+        <w:rPr>
+          <w:rFonts w:ascii="Arial" w:hAnsi="Arial" w:cs="Arial"/>
+        </w:rPr>
+        <w:t>Attempted to use the Light Manager without initialising it. The error code determines the called method.</w:t>
+      </w:r>
+    </w:p>
+    <w:p>
+      <w:pPr>
+        <w:spacing w:line="240" w:lineRule="auto"/>
+        <w:rPr>
+          <w:rFonts w:ascii="Arial" w:hAnsi="Arial" w:cs="Arial"/>
+        </w:rPr>
+      </w:pPr>
+      <w:r>
+        <w:rPr>
+          <w:rFonts w:ascii="Arial" w:hAnsi="Arial" w:cs="Arial"/>
+          <w:b/>
+          <w:bCs/>
+        </w:rPr>
+        <w:t>Error Code 70</w:t>
+      </w:r>
+    </w:p>
+    <w:p>
+      <w:pPr>
+        <w:spacing w:line="240" w:lineRule="auto"/>
+        <w:rPr>
+          <w:rFonts w:ascii="Arial" w:hAnsi="Arial" w:cs="Arial"/>
+        </w:rPr>
+      </w:pPr>
+      <w:r>
+        <w:rPr>
+          <w:rFonts w:ascii="Arial" w:hAnsi="Arial" w:cs="Arial"/>
+        </w:rPr>
+        <w:t>An exception occurred while initialising the Performance Profiler. No profiling will be performed.</w:t>
+      </w:r>
+    </w:p>
+    <w:p>
+      <w:pPr>
+        <w:spacing w:line="240" w:lineRule="auto"/>
+        <w:rPr>
+          <w:rFonts w:ascii="Arial" w:hAnsi="Arial" w:cs="Arial"/>
+          <w:b/>
+          <w:bCs/>
+        </w:rPr>
+      </w:pPr>
+      <w:r>
+        <w:rPr>
+          <w:rFonts w:ascii="Arial" w:hAnsi="Arial" w:cs="Arial"/>
+          <w:b/>
+          <w:bCs/>
+        </w:rPr>
+        <w:t>Error Code 80</w:t>
+      </w:r>
+    </w:p>
+    <w:p>
+      <w:pPr>
+        <w:spacing w:line="240" w:lineRule="auto"/>
+        <w:rPr>
+          <w:rFonts w:ascii="Arial" w:hAnsi="Arial" w:cs="Arial"/>
+        </w:rPr>
+      </w:pPr>
+      <w:r>
+        <w:rPr>
+          <w:rFonts w:ascii="Arial" w:hAnsi="Arial" w:cs="Arial"/>
+        </w:rPr>
+        <w:t>An SDL_ttf error occurred while sizing text.</w:t>
+      </w:r>
+    </w:p>
+    <w:p>
+      <w:pPr>
+        <w:spacing w:line="240" w:lineRule="auto"/>
+        <w:rPr>
+          <w:rFonts w:ascii="Arial" w:hAnsi="Arial" w:cs="Arial"/>
+          <w:b/>
+          <w:bCs/>
+        </w:rPr>
+      </w:pPr>
+      <w:r>
+        <w:rPr>
+          <w:rFonts w:ascii="Arial" w:hAnsi="Arial" w:cs="Arial"/>
+          <w:b/>
+          <w:bCs/>
+        </w:rPr>
+        <w:t xml:space="preserve">Error Code </w:t>
+      </w:r>
+      <w:r>
+        <w:rPr>
+          <w:rFonts w:ascii="Arial" w:hAnsi="Arial" w:cs="Arial"/>
+          <w:b/>
+          <w:bCs/>
+        </w:rPr>
+        <w:t>81, 82</w:t>
+      </w:r>
+    </w:p>
+    <w:p>
+      <w:pPr>
+        <w:spacing w:line="240" w:lineRule="auto"/>
+        <w:rPr>
+          <w:rFonts w:ascii="Arial" w:hAnsi="Arial" w:cs="Arial"/>
+        </w:rPr>
+      </w:pPr>
+      <w:r>
+        <w:rPr>
+          <w:rFonts w:ascii="Arial" w:hAnsi="Arial" w:cs="Arial"/>
+        </w:rPr>
+        <w:t>Attempted to call GetTextSize (80) or GetLargestTextSize (81) specifying an invalid Font parameter.</w:t>
+      </w:r>
+    </w:p>
+    <w:p>
+      <w:pPr>
+        <w:spacing w:line="240" w:lineRule="auto"/>
+        <w:rPr>
+          <w:rFonts w:ascii="Arial" w:hAnsi="Arial" w:cs="Arial"/>
+          <w:b/>
+          <w:bCs/>
+        </w:rPr>
+      </w:pPr>
+      <w:r>
+        <w:rPr>
+          <w:rFonts w:ascii="Arial" w:hAnsi="Arial" w:cs="Arial"/>
+          <w:b/>
+          <w:bCs/>
+        </w:rPr>
+        <w:t>Error Code 83</w:t>
+      </w:r>
+    </w:p>
+    <w:p>
+      <w:pPr>
+        <w:spacing w:line="240" w:lineRule="auto"/>
+        <w:rPr>
+          <w:rFonts w:ascii="Arial" w:hAnsi="Arial" w:cs="Arial"/>
+        </w:rPr>
+      </w:pPr>
+      <w:r>
+        <w:rPr>
+          <w:rFonts w:ascii="Arial" w:hAnsi="Arial" w:cs="Arial"/>
+        </w:rPr>
+        <w:t>Attempted to select an invalid ListBox SelectedIndex. SelectedIndex must be between 0 and the number of items in the list box – 1.</w:t>
+      </w:r>
+    </w:p>
+    <w:p>
+      <w:pPr>
+        <w:spacing w:line="240" w:lineRule="auto"/>
+        <w:rPr>
+          <w:rFonts w:ascii="Arial" w:hAnsi="Arial" w:cs="Arial"/>
+          <w:b/>
+          <w:bCs/>
+        </w:rPr>
+      </w:pPr>
+      <w:r>
+        <w:rPr>
+          <w:rFonts w:ascii="Arial" w:hAnsi="Arial" w:cs="Arial"/>
+          <w:b/>
+          <w:bCs/>
+        </w:rPr>
+        <w:t>Error Code 94</w:t>
+      </w:r>
+    </w:p>
+    <w:p>
+      <w:pPr>
+        <w:spacing w:line="240" w:lineRule="auto"/>
+        <w:rPr>
+          <w:rFonts w:ascii="Arial" w:hAnsi="Arial" w:cs="Arial"/>
+        </w:rPr>
+      </w:pPr>
+      <w:r>
+        <w:rPr>
+          <w:rFonts w:ascii="Arial" w:hAnsi="Arial" w:cs="Arial"/>
+        </w:rPr>
+        <w:t>A Texture Path was set, but the texture was not loaded.</w:t>
+      </w:r>
+    </w:p>
+    <w:p>
+      <w:pPr>
+        <w:spacing w:line="240" w:lineRule="auto"/>
+        <w:rPr>
+          <w:rFonts w:ascii="Arial" w:hAnsi="Arial" w:cs="Arial"/>
+          <w:b/>
+          <w:bCs/>
+        </w:rPr>
+      </w:pPr>
+      <w:r>
+        <w:rPr>
+          <w:rFonts w:ascii="Arial" w:hAnsi="Arial" w:cs="Arial"/>
+          <w:b/>
+          <w:bCs/>
+        </w:rPr>
+        <w:t>Error Code 95</w:t>
+      </w:r>
+    </w:p>
+    <w:p>
+      <w:pPr>
+        <w:spacing w:line="240" w:lineRule="auto"/>
+        <w:rPr>
+          <w:rFonts w:ascii="Arial" w:hAnsi="Arial" w:cs="Arial"/>
+        </w:rPr>
+      </w:pPr>
+      <w:r>
+        <w:rPr>
+          <w:rFonts w:ascii="Arial" w:hAnsi="Arial" w:cs="Arial"/>
+        </w:rPr>
+        <w:t>You attempted to shutdown Lightning without initialising it.</w:t>
+      </w:r>
+    </w:p>
+    <w:p>
+      <w:pPr>
+        <w:spacing w:line="240" w:lineRule="auto"/>
+        <w:rPr>
+          <w:rFonts w:ascii="Arial" w:hAnsi="Arial" w:cs="Arial"/>
+          <w:b/>
+          <w:bCs/>
+        </w:rPr>
+      </w:pPr>
+      <w:r>
+        <w:rPr>
+          <w:rFonts w:ascii="Arial" w:hAnsi="Arial" w:cs="Arial"/>
+          <w:b/>
+          <w:bCs/>
+        </w:rPr>
+        <w:t>Error Code 96</w:t>
+      </w:r>
+    </w:p>
+    <w:p>
+      <w:pPr>
+        <w:spacing w:line="240" w:lineRule="auto"/>
+        <w:rPr>
+          <w:rFonts w:ascii="Arial" w:hAnsi="Arial" w:cs="Arial"/>
+        </w:rPr>
+      </w:pPr>
+      <w:r>
+        <w:rPr>
+          <w:rFonts w:ascii="Arial" w:hAnsi="Arial" w:cs="Arial"/>
+        </w:rPr>
+        <w:lastRenderedPageBreak/>
+        <w:t>Attempted to add a non-existent file to a PackageFileCatalog</w:t>
+      </w:r>
+    </w:p>
+    <w:p>
+      <w:pPr>
+        <w:spacing w:line="240" w:lineRule="auto"/>
+        <w:rPr>
+          <w:rFonts w:ascii="Arial" w:hAnsi="Arial" w:cs="Arial"/>
+          <w:b/>
+          <w:bCs/>
+        </w:rPr>
+      </w:pPr>
+      <w:r>
+        <w:rPr>
+          <w:rFonts w:ascii="Arial" w:hAnsi="Arial" w:cs="Arial"/>
+          <w:b/>
+          <w:bCs/>
+        </w:rPr>
+        <w:t>Error Code 98</w:t>
+      </w:r>
+      <w:r>
+        <w:rPr>
+          <w:rFonts w:ascii="Arial" w:hAnsi="Arial" w:cs="Arial"/>
+          <w:b/>
+          <w:bCs/>
+        </w:rPr>
+        <w:t>, 100</w:t>
+      </w:r>
+    </w:p>
+    <w:p>
+      <w:pPr>
+        <w:spacing w:line="240" w:lineRule="auto"/>
+        <w:rPr>
+          <w:rFonts w:ascii="Arial" w:hAnsi="Arial" w:cs="Arial"/>
+        </w:rPr>
+      </w:pPr>
+      <w:r>
+        <w:rPr>
+          <w:rFonts w:ascii="Arial" w:hAnsi="Arial" w:cs="Arial"/>
+        </w:rPr>
+        <w:t>Attempted to read a package file that does not exist.</w:t>
+      </w:r>
+    </w:p>
+    <w:p>
+      <w:pPr>
+        <w:spacing w:line="240" w:lineRule="auto"/>
+        <w:rPr>
+          <w:rFonts w:ascii="Arial" w:hAnsi="Arial" w:cs="Arial"/>
+          <w:b/>
+          <w:bCs/>
+        </w:rPr>
+      </w:pPr>
+      <w:r>
+        <w:rPr>
+          <w:rFonts w:ascii="Arial" w:hAnsi="Arial" w:cs="Arial"/>
+          <w:b/>
+          <w:bCs/>
+        </w:rPr>
+        <w:t>Error Code 99</w:t>
+      </w:r>
+    </w:p>
+    <w:p>
+      <w:pPr>
+        <w:spacing w:line="240" w:lineRule="auto"/>
+        <w:rPr>
+          <w:rFonts w:ascii="Arial" w:hAnsi="Arial" w:cs="Arial"/>
+        </w:rPr>
+      </w:pPr>
+      <w:r>
+        <w:rPr>
+          <w:rFonts w:ascii="Arial" w:hAnsi="Arial" w:cs="Arial"/>
+        </w:rPr>
+        <w:t>Attempted to read a non-package file as it does not have a package file magic.</w:t>
+      </w:r>
+    </w:p>
+    <w:p>
+      <w:pPr>
+        <w:spacing w:line="240" w:lineRule="auto"/>
+        <w:rPr>
+          <w:rFonts w:ascii="Arial" w:hAnsi="Arial" w:cs="Arial"/>
+          <w:b/>
+          <w:bCs/>
+        </w:rPr>
+      </w:pPr>
+      <w:r>
+        <w:rPr>
+          <w:rFonts w:ascii="Arial" w:hAnsi="Arial" w:cs="Arial"/>
+          <w:b/>
+          <w:bCs/>
+        </w:rPr>
+        <w:t>Error Code 100</w:t>
+      </w:r>
+    </w:p>
+    <w:p>
+      <w:pPr>
+        <w:spacing w:line="240" w:lineRule="auto"/>
+        <w:rPr>
+          <w:rFonts w:ascii="Arial" w:hAnsi="Arial" w:cs="Arial"/>
+        </w:rPr>
+      </w:pPr>
+      <w:r>
+        <w:rPr>
+          <w:rFonts w:ascii="Arial" w:hAnsi="Arial" w:cs="Arial"/>
+        </w:rPr>
+        <w:t>Attempted to read a package file with an incorrect version. Please update Lightning.</w:t>
+      </w:r>
+    </w:p>
+    <w:p>
+      <w:pPr>
+        <w:spacing w:line="240" w:lineRule="auto"/>
+        <w:rPr>
+          <w:rFonts w:ascii="Arial" w:hAnsi="Arial" w:cs="Arial"/>
+          <w:b/>
+          <w:bCs/>
+        </w:rPr>
+      </w:pPr>
+      <w:r>
+        <w:rPr>
+          <w:rFonts w:ascii="Arial" w:hAnsi="Arial" w:cs="Arial"/>
+          <w:b/>
+          <w:bCs/>
+        </w:rPr>
+        <w:t>Error Code 102</w:t>
+      </w:r>
+    </w:p>
+    <w:p>
+      <w:pPr>
+        <w:spacing w:line="240" w:lineRule="auto"/>
+        <w:rPr>
+          <w:rFonts w:ascii="Arial" w:hAnsi="Arial" w:cs="Arial"/>
+        </w:rPr>
+      </w:pPr>
+      <w:r>
+        <w:rPr>
+          <w:rFonts w:ascii="Arial" w:hAnsi="Arial" w:cs="Arial"/>
+        </w:rPr>
+        <w:t>A package file has an invalid file catalog magic and therefore is likely corrupt.</w:t>
+      </w:r>
+    </w:p>
+    <w:p>
+      <w:pPr>
+        <w:spacing w:line="240" w:lineRule="auto"/>
+        <w:rPr>
+          <w:rFonts w:ascii="Arial" w:hAnsi="Arial" w:cs="Arial"/>
+          <w:b/>
+          <w:bCs/>
+        </w:rPr>
+      </w:pPr>
+      <w:r>
+        <w:rPr>
+          <w:rFonts w:ascii="Arial" w:hAnsi="Arial" w:cs="Arial"/>
+          <w:b/>
+          <w:bCs/>
+        </w:rPr>
+        <w:t>Error Code 103</w:t>
+      </w:r>
+    </w:p>
+    <w:p>
+      <w:pPr>
+        <w:spacing w:line="240" w:lineRule="auto"/>
+        <w:rPr>
+          <w:rFonts w:ascii="Arial" w:hAnsi="Arial" w:cs="Arial"/>
+        </w:rPr>
+      </w:pPr>
+      <w:r>
+        <w:rPr>
+          <w:rFonts w:ascii="Arial" w:hAnsi="Arial" w:cs="Arial"/>
+        </w:rPr>
+        <w:t>Invalid command-line arguments were provided to the engine.</w:t>
+      </w:r>
+    </w:p>
+    <w:p>
+      <w:pPr>
+        <w:spacing w:line="240" w:lineRule="auto"/>
+        <w:rPr>
+          <w:rFonts w:ascii="Arial" w:hAnsi="Arial" w:cs="Arial"/>
+          <w:b/>
+          <w:bCs/>
+        </w:rPr>
+      </w:pPr>
+      <w:r>
+        <w:rPr>
+          <w:rFonts w:ascii="Arial" w:hAnsi="Arial" w:cs="Arial"/>
+          <w:b/>
+          <w:bCs/>
+        </w:rPr>
+        <w:t>Error Code 104, 128</w:t>
+      </w:r>
+    </w:p>
+    <w:p>
+      <w:pPr>
+        <w:spacing w:line="240" w:lineRule="auto"/>
+        <w:rPr>
+          <w:rFonts w:ascii="Arial" w:hAnsi="Arial" w:cs="Arial"/>
+        </w:rPr>
+      </w:pPr>
+      <w:r>
+        <w:rPr>
+          <w:rFonts w:ascii="Arial" w:hAnsi="Arial" w:cs="Arial"/>
+        </w:rPr>
+        <w:t>A fatal error occurred extracting a package. 104 indicates the error occurred during command-line option parsing, 128 indicates the error occurred during GlobalSettings parsing.</w:t>
+      </w:r>
+    </w:p>
+    <w:p>
+      <w:pPr>
+        <w:spacing w:line="240" w:lineRule="auto"/>
+        <w:rPr>
+          <w:rFonts w:ascii="Arial" w:hAnsi="Arial" w:cs="Arial"/>
+          <w:b/>
+          <w:bCs/>
+        </w:rPr>
+      </w:pPr>
+      <w:r>
+        <w:rPr>
+          <w:rFonts w:ascii="Arial" w:hAnsi="Arial" w:cs="Arial"/>
+          <w:b/>
+          <w:bCs/>
+        </w:rPr>
+        <w:t>Error Code 105</w:t>
+      </w:r>
+    </w:p>
+    <w:p>
+      <w:pPr>
+        <w:spacing w:line="240" w:lineRule="auto"/>
+        <w:rPr>
+          <w:rFonts w:ascii="Arial" w:hAnsi="Arial" w:cs="Arial"/>
+        </w:rPr>
+      </w:pPr>
+      <w:r>
+        <w:rPr>
+          <w:rFonts w:ascii="Arial" w:hAnsi="Arial" w:cs="Arial"/>
+        </w:rPr>
+        <w:t>A package file has an invalid header. It may be corrupted.</w:t>
+      </w:r>
+    </w:p>
+    <w:p>
+      <w:pPr>
+        <w:spacing w:line="240" w:lineRule="auto"/>
+        <w:rPr>
+          <w:rFonts w:ascii="Arial" w:hAnsi="Arial" w:cs="Arial"/>
+          <w:b/>
+          <w:bCs/>
+        </w:rPr>
+      </w:pPr>
+      <w:r>
+        <w:rPr>
+          <w:rFonts w:ascii="Arial" w:hAnsi="Arial" w:cs="Arial"/>
+          <w:b/>
+          <w:bCs/>
+        </w:rPr>
+        <w:t>Error Code 106</w:t>
+      </w:r>
+    </w:p>
+    <w:p>
+      <w:pPr>
+        <w:spacing w:line="240" w:lineRule="auto"/>
+        <w:rPr>
+          <w:rFonts w:ascii="Arial" w:hAnsi="Arial" w:cs="Arial"/>
+        </w:rPr>
+      </w:pPr>
+      <w:r>
+        <w:rPr>
+          <w:rFonts w:ascii="Arial" w:hAnsi="Arial" w:cs="Arial"/>
+        </w:rPr>
+        <w:t>Attempted to move a textbox cursor beyond the text length.</w:t>
+      </w:r>
+    </w:p>
+    <w:p>
+      <w:pPr>
+        <w:spacing w:line="240" w:lineRule="auto"/>
+        <w:rPr>
+          <w:rFonts w:ascii="Arial" w:hAnsi="Arial" w:cs="Arial"/>
+          <w:b/>
+          <w:bCs/>
+        </w:rPr>
+      </w:pPr>
+      <w:r>
+        <w:rPr>
+          <w:rFonts w:ascii="Arial" w:hAnsi="Arial" w:cs="Arial"/>
+          <w:b/>
+          <w:bCs/>
+        </w:rPr>
+        <w:t>Error Code 109</w:t>
+      </w:r>
+    </w:p>
+    <w:p>
+      <w:pPr>
+        <w:spacing w:line="240" w:lineRule="auto"/>
+        <w:rPr>
+          <w:rFonts w:ascii="Arial" w:hAnsi="Arial" w:cs="Arial"/>
+        </w:rPr>
+      </w:pPr>
+      <w:r>
+        <w:rPr>
+          <w:rFonts w:ascii="Arial" w:hAnsi="Arial" w:cs="Arial"/>
+        </w:rPr>
+        <w:t>An error occurred cleaning up the content directory when the GlobalSetting DeleteUnpackedFilesOnExit is set to true.</w:t>
+      </w:r>
+    </w:p>
+    <w:p>
+      <w:pPr>
+        <w:spacing w:line="240" w:lineRule="auto"/>
+        <w:rPr>
+          <w:rFonts w:ascii="Arial" w:hAnsi="Arial" w:cs="Arial"/>
+          <w:b/>
+          <w:bCs/>
+        </w:rPr>
+      </w:pPr>
+      <w:r>
+        <w:rPr>
+          <w:rFonts w:ascii="Arial" w:hAnsi="Arial" w:cs="Arial"/>
+          <w:b/>
+          <w:bCs/>
+        </w:rPr>
+        <w:t>Error Code 110</w:t>
+      </w:r>
+    </w:p>
+    <w:p>
+      <w:pPr>
+        <w:spacing w:line="240" w:lineRule="auto"/>
+        <w:rPr>
+          <w:rFonts w:ascii="Arial" w:hAnsi="Arial" w:cs="Arial"/>
+        </w:rPr>
+      </w:pPr>
+      <w:r>
+        <w:rPr>
+          <w:rFonts w:ascii="Arial" w:hAnsi="Arial" w:cs="Arial"/>
+        </w:rPr>
+        <w:t>An error occurred while writing to an INI.</w:t>
+      </w:r>
+    </w:p>
+    <w:p>
+      <w:pPr>
+        <w:spacing w:line="240" w:lineRule="auto"/>
+        <w:rPr>
+          <w:rFonts w:ascii="Arial" w:hAnsi="Arial" w:cs="Arial"/>
+          <w:b/>
+          <w:bCs/>
+        </w:rPr>
+      </w:pPr>
+      <w:r>
+        <w:rPr>
+          <w:rFonts w:ascii="Arial" w:hAnsi="Arial" w:cs="Arial"/>
+          <w:b/>
+          <w:bCs/>
+        </w:rPr>
+        <w:t>Error Code 111, 112, 113, 114</w:t>
+      </w:r>
+    </w:p>
+    <w:p>
+      <w:pPr>
+        <w:spacing w:line="240" w:lineRule="auto"/>
+        <w:rPr>
+          <w:rFonts w:ascii="Arial" w:hAnsi="Arial" w:cs="Arial"/>
+        </w:rPr>
+      </w:pPr>
+      <w:r>
+        <w:rPr>
+          <w:rFonts w:ascii="Arial" w:hAnsi="Arial" w:cs="Arial"/>
+        </w:rPr>
+        <w:t>These errors indicate the system requirements tests failed.</w:t>
+      </w:r>
+    </w:p>
+    <w:p>
+      <w:pPr>
+        <w:spacing w:line="240" w:lineRule="auto"/>
+        <w:rPr>
+          <w:rFonts w:ascii="Arial" w:hAnsi="Arial" w:cs="Arial"/>
+          <w:b/>
+          <w:bCs/>
+        </w:rPr>
+      </w:pPr>
+      <w:r>
+        <w:rPr>
+          <w:rFonts w:ascii="Arial" w:hAnsi="Arial" w:cs="Arial"/>
+          <w:b/>
+          <w:bCs/>
+        </w:rPr>
+        <w:t>Error Code 117</w:t>
+      </w:r>
+    </w:p>
+    <w:p>
+      <w:pPr>
+        <w:spacing w:line="240" w:lineRule="auto"/>
+        <w:rPr>
+          <w:rFonts w:ascii="Arial" w:hAnsi="Arial" w:cs="Arial"/>
+        </w:rPr>
+      </w:pPr>
+      <w:r>
+        <w:rPr>
+          <w:rFonts w:ascii="Arial" w:hAnsi="Arial" w:cs="Arial"/>
+        </w:rPr>
+        <w:t>Attempted to set a window to a window size of 191x47 or lower. The window width must be at least 192 pixels and the window height must be at least 48 pixels.</w:t>
+      </w:r>
+    </w:p>
+    <w:p>
+      <w:pPr>
+        <w:spacing w:line="240" w:lineRule="auto"/>
+        <w:rPr>
+          <w:rFonts w:ascii="Arial" w:hAnsi="Arial" w:cs="Arial"/>
+          <w:b/>
+          <w:bCs/>
+        </w:rPr>
+      </w:pPr>
+      <w:r>
+        <w:rPr>
+          <w:rFonts w:ascii="Arial" w:hAnsi="Arial" w:cs="Arial"/>
+          <w:b/>
+          <w:bCs/>
+        </w:rPr>
+        <w:t>Error Code 118</w:t>
+      </w:r>
+    </w:p>
+    <w:p>
+      <w:pPr>
+        <w:spacing w:line="240" w:lineRule="auto"/>
+        <w:rPr>
+          <w:rFonts w:ascii="Arial" w:hAnsi="Arial" w:cs="Arial"/>
+        </w:rPr>
+      </w:pPr>
+      <w:r>
+        <w:rPr>
+          <w:rFonts w:ascii="Arial" w:hAnsi="Arial" w:cs="Arial"/>
+        </w:rPr>
+        <w:t>Attempted to move a window to a position not on the current monitor.</w:t>
+      </w:r>
+    </w:p>
+    <w:p>
+      <w:pPr>
+        <w:spacing w:line="240" w:lineRule="auto"/>
+        <w:rPr>
+          <w:rFonts w:ascii="Arial" w:hAnsi="Arial" w:cs="Arial"/>
+        </w:rPr>
+      </w:pPr>
+      <w:r>
+        <w:rPr>
+          <w:rFonts w:ascii="Arial" w:hAnsi="Arial" w:cs="Arial"/>
+          <w:b/>
+          <w:bCs/>
+        </w:rPr>
+        <w:t>Error Code 119</w:t>
+      </w:r>
+    </w:p>
+    <w:p>
+      <w:pPr>
+        <w:spacing w:line="240" w:lineRule="auto"/>
+        <w:rPr>
+          <w:rFonts w:ascii="Arial" w:hAnsi="Arial" w:cs="Arial"/>
+        </w:rPr>
+      </w:pPr>
+      <w:r>
+        <w:rPr>
+          <w:rFonts w:ascii="Arial" w:hAnsi="Arial" w:cs="Arial"/>
+        </w:rPr>
+        <w:lastRenderedPageBreak/>
+        <w:t>An SDL error occurred during texture creation. See error cause for more detailed error cause information.</w:t>
+      </w:r>
+    </w:p>
+    <w:p>
+      <w:pPr>
+        <w:spacing w:line="240" w:lineRule="auto"/>
+        <w:rPr>
+          <w:rFonts w:ascii="Arial" w:hAnsi="Arial" w:cs="Arial"/>
+          <w:b/>
+          <w:bCs/>
+        </w:rPr>
+      </w:pPr>
+      <w:r>
+        <w:rPr>
+          <w:rFonts w:ascii="Arial" w:hAnsi="Arial" w:cs="Arial"/>
+          <w:b/>
+          <w:bCs/>
+        </w:rPr>
+        <w:t>Error Code 120</w:t>
+      </w:r>
+    </w:p>
+    <w:p>
+      <w:pPr>
+        <w:spacing w:line="240" w:lineRule="auto"/>
+        <w:rPr>
+          <w:rFonts w:ascii="Arial" w:hAnsi="Arial" w:cs="Arial"/>
+        </w:rPr>
+      </w:pPr>
+      <w:r>
+        <w:rPr>
+          <w:rFonts w:ascii="Arial" w:hAnsi="Arial" w:cs="Arial"/>
+        </w:rPr>
+        <w:t xml:space="preserve">Attempted to draw a particle effect </w:t>
+      </w:r>
+      <w:r>
+        <w:rPr>
+          <w:rFonts w:ascii="Arial" w:hAnsi="Arial" w:cs="Arial"/>
+        </w:rPr>
+        <w:t>without loading it.</w:t>
+      </w:r>
+    </w:p>
+    <w:p>
+      <w:pPr>
+        <w:spacing w:line="240" w:lineRule="auto"/>
+        <w:rPr>
+          <w:rFonts w:ascii="Arial" w:hAnsi="Arial" w:cs="Arial"/>
+          <w:b/>
+          <w:bCs/>
+        </w:rPr>
+      </w:pPr>
+      <w:r>
+        <w:rPr>
+          <w:rFonts w:ascii="Arial" w:hAnsi="Arial" w:cs="Arial"/>
+          <w:b/>
+          <w:bCs/>
+        </w:rPr>
+        <w:t>Error Code 122</w:t>
+      </w:r>
+    </w:p>
+    <w:p>
+      <w:pPr>
+        <w:spacing w:line="240" w:lineRule="auto"/>
+        <w:rPr>
+          <w:rFonts w:ascii="Arial" w:hAnsi="Arial" w:cs="Arial"/>
+        </w:rPr>
+      </w:pPr>
+      <w:r>
+        <w:rPr>
+          <w:rFonts w:ascii="Arial" w:hAnsi="Arial" w:cs="Arial"/>
+        </w:rPr>
+        <w:t>Attempted to draw a UI element with no size. You will not be able to see it.</w:t>
+      </w:r>
+    </w:p>
+    <w:p>
+      <w:pPr>
+        <w:spacing w:line="240" w:lineRule="auto"/>
+        <w:rPr>
+          <w:rFonts w:ascii="Arial" w:hAnsi="Arial" w:cs="Arial"/>
+          <w:b/>
+          <w:bCs/>
+        </w:rPr>
+      </w:pPr>
+      <w:r>
+        <w:rPr>
+          <w:rFonts w:ascii="Arial" w:hAnsi="Arial" w:cs="Arial"/>
+          <w:b/>
+          <w:bCs/>
+        </w:rPr>
+        <w:t>Error Code 123</w:t>
+      </w:r>
+    </w:p>
+    <w:p>
+      <w:pPr>
+        <w:spacing w:line="240" w:lineRule="auto"/>
+        <w:rPr>
+          <w:rFonts w:ascii="Arial" w:hAnsi="Arial" w:cs="Arial"/>
+        </w:rPr>
+      </w:pPr>
+      <w:r>
+        <w:rPr>
+          <w:rFonts w:ascii="Arial" w:hAnsi="Arial" w:cs="Arial"/>
+        </w:rPr>
+        <w:t>Specified an SDL rendering backend that is not supported. SDL chose a different rendering backend listed in the error information.</w:t>
+      </w:r>
+    </w:p>
+    <w:p>
+      <w:pPr>
+        <w:spacing w:line="240" w:lineRule="auto"/>
+        <w:rPr>
+          <w:rFonts w:ascii="Arial" w:hAnsi="Arial" w:cs="Arial"/>
+          <w:b/>
+          <w:bCs/>
+        </w:rPr>
+      </w:pPr>
+      <w:r>
+        <w:rPr>
+          <w:rFonts w:ascii="Arial" w:hAnsi="Arial" w:cs="Arial"/>
+          <w:b/>
+          <w:bCs/>
+        </w:rPr>
+        <w:t>Error Code 127</w:t>
+      </w:r>
+    </w:p>
+    <w:p>
+      <w:pPr>
+        <w:spacing w:line="240" w:lineRule="auto"/>
+        <w:rPr>
+          <w:rFonts w:ascii="Arial" w:hAnsi="Arial" w:cs="Arial"/>
+        </w:rPr>
+      </w:pPr>
+      <w:r>
+        <w:rPr>
+          <w:rFonts w:ascii="Arial" w:hAnsi="Arial" w:cs="Arial"/>
+        </w:rPr>
+        <w:t>An attempt was made to initialise a Window when using the Scene Manager. Set the DontUseSceneManager GlobalSetting to true if you wish to do thi.</w:t>
+      </w:r>
+    </w:p>
+    <w:p>
+      <w:pPr>
+        <w:spacing w:line="240" w:lineRule="auto"/>
+        <w:rPr>
+          <w:rFonts w:ascii="Arial" w:hAnsi="Arial" w:cs="Arial"/>
+          <w:b/>
+          <w:bCs/>
+        </w:rPr>
+      </w:pPr>
+      <w:r>
+        <w:rPr>
+          <w:rFonts w:ascii="Arial" w:hAnsi="Arial" w:cs="Arial"/>
+          <w:b/>
+          <w:bCs/>
+        </w:rPr>
+        <w:t>Error Code 130</w:t>
+      </w:r>
+    </w:p>
+    <w:p>
+      <w:pPr>
+        <w:spacing w:line="240" w:lineRule="auto"/>
+        <w:rPr>
+          <w:rFonts w:ascii="Arial" w:hAnsi="Arial" w:cs="Arial"/>
+        </w:rPr>
+      </w:pPr>
+      <w:r>
+        <w:rPr>
+          <w:rFonts w:ascii="Arial" w:hAnsi="Arial" w:cs="Arial"/>
+        </w:rPr>
+        <w:t>Failed to initialise a scene. The specific scene that failed to initialise is in the error cause.</w:t>
+      </w:r>
+    </w:p>
+    <w:p>
+      <w:pPr>
+        <w:spacing w:line="240" w:lineRule="auto"/>
+        <w:rPr>
+          <w:rFonts w:ascii="Arial" w:hAnsi="Arial" w:cs="Arial"/>
+          <w:b/>
+          <w:bCs/>
+        </w:rPr>
+      </w:pPr>
+      <w:r>
+        <w:rPr>
+          <w:rFonts w:ascii="Arial" w:hAnsi="Arial" w:cs="Arial"/>
+          <w:b/>
+          <w:bCs/>
+        </w:rPr>
+        <w:t>Error Code 131</w:t>
+      </w:r>
+    </w:p>
+    <w:p>
+      <w:pPr>
+        <w:spacing w:line="240" w:lineRule="auto"/>
+        <w:rPr>
+          <w:rFonts w:ascii="Arial" w:hAnsi="Arial" w:cs="Arial"/>
+        </w:rPr>
+      </w:pPr>
+      <w:r>
+        <w:rPr>
+          <w:rFonts w:ascii="Arial" w:hAnsi="Arial" w:cs="Arial"/>
+        </w:rPr>
+        <w:t>No startup scene was set. Set the StartupScene GlobalSetting to set startup scenes.</w:t>
+      </w:r>
+    </w:p>
+    <w:p>
+      <w:pPr>
+        <w:spacing w:line="240" w:lineRule="auto"/>
+        <w:rPr>
+          <w:rFonts w:ascii="Arial" w:hAnsi="Arial" w:cs="Arial"/>
+          <w:b/>
+          <w:bCs/>
+        </w:rPr>
+      </w:pPr>
+      <w:r>
+        <w:rPr>
+          <w:rFonts w:ascii="Arial" w:hAnsi="Arial" w:cs="Arial"/>
+          <w:b/>
+          <w:bCs/>
+        </w:rPr>
+        <w:t>Error Code 132</w:t>
+      </w:r>
+    </w:p>
+    <w:p>
+      <w:pPr>
+        <w:spacing w:line="240" w:lineRule="auto"/>
+        <w:rPr>
+          <w:rFonts w:ascii="Arial" w:hAnsi="Arial" w:cs="Arial"/>
+        </w:rPr>
+      </w:pPr>
+      <w:r>
+        <w:rPr>
+          <w:rFonts w:ascii="Arial" w:hAnsi="Arial" w:cs="Arial"/>
+        </w:rPr>
+        <w:t>There are no scenes. Please set DontUseSceneManager to true in order to not use the Scene Manager, or define a scene by adding a class to your game assembly that inherits from the Scene class.</w:t>
+      </w:r>
+    </w:p>
+    <w:p>
+      <w:pPr>
+        <w:spacing w:line="240" w:lineRule="auto"/>
+        <w:rPr>
+          <w:rFonts w:ascii="Arial" w:hAnsi="Arial" w:cs="Arial"/>
+          <w:b/>
+          <w:bCs/>
+        </w:rPr>
+      </w:pPr>
+      <w:r>
+        <w:rPr>
+          <w:rFonts w:ascii="Arial" w:hAnsi="Arial" w:cs="Arial"/>
+          <w:b/>
+          <w:bCs/>
+        </w:rPr>
+        <w:t>Error Code 133</w:t>
+      </w:r>
+    </w:p>
+    <w:p>
+      <w:pPr>
+        <w:spacing w:line="240" w:lineRule="auto"/>
+        <w:rPr>
+          <w:rFonts w:ascii="Arial" w:hAnsi="Arial" w:cs="Arial"/>
+        </w:rPr>
+      </w:pPr>
+      <w:r>
+        <w:rPr>
+          <w:rFonts w:ascii="Arial" w:hAnsi="Arial" w:cs="Arial"/>
+        </w:rPr>
+        <w:t xml:space="preserve">Attempted to set </w:t>
+      </w:r>
+      <w:r>
+        <w:rPr>
+          <w:rFonts w:ascii="Arial" w:hAnsi="Arial" w:cs="Arial"/>
+        </w:rPr>
+        <w:t>a current scene name that does not correspond to a valid scene.</w:t>
+      </w:r>
+    </w:p>
+    <w:p>
+      <w:pPr>
+        <w:spacing w:line="240" w:lineRule="auto"/>
+        <w:rPr>
+          <w:rFonts w:ascii="Arial" w:hAnsi="Arial" w:cs="Arial"/>
+          <w:b/>
+          <w:bCs/>
+        </w:rPr>
+      </w:pPr>
+      <w:r>
+        <w:rPr>
+          <w:rFonts w:ascii="Arial" w:hAnsi="Arial" w:cs="Arial"/>
+          <w:b/>
+          <w:bCs/>
+        </w:rPr>
+        <w:t xml:space="preserve">Error Code </w:t>
+      </w:r>
+      <w:r>
+        <w:rPr>
+          <w:rFonts w:ascii="Arial" w:hAnsi="Arial" w:cs="Arial"/>
+          <w:b/>
+          <w:bCs/>
+        </w:rPr>
+        <w:t>134</w:t>
+      </w:r>
+    </w:p>
+    <w:p>
+      <w:pPr>
+        <w:spacing w:line="240" w:lineRule="auto"/>
+        <w:rPr>
+          <w:rFonts w:ascii="Arial" w:hAnsi="Arial" w:cs="Arial"/>
+        </w:rPr>
+      </w:pPr>
+      <w:r>
+        <w:rPr>
+          <w:rFonts w:ascii="Arial" w:hAnsi="Arial" w:cs="Arial"/>
+        </w:rPr>
+        <w:t>An attempt was made to initialise a window before initialising the en</w:t>
+      </w:r>
+      <w:r>
+        <w:rPr>
+          <w:rFonts w:ascii="Arial" w:hAnsi="Arial" w:cs="Arial"/>
+        </w:rPr>
+        <w:t>gine. Call Lightning::Init yet</w:t>
+      </w:r>
+    </w:p>
+    <w:p>
+      <w:pPr>
+        <w:spacing w:line="240" w:lineRule="auto"/>
+        <w:rPr>
+          <w:rFonts w:ascii="Arial" w:hAnsi="Arial" w:cs="Arial"/>
+          <w:b/>
+          <w:bCs/>
+        </w:rPr>
+      </w:pPr>
+      <w:r>
+        <w:rPr>
+          <w:rFonts w:ascii="Arial" w:hAnsi="Arial" w:cs="Arial"/>
+          <w:b/>
+          <w:bCs/>
+        </w:rPr>
+        <w:t>Error Code 57005 (0xDEAD)</w:t>
+      </w:r>
+    </w:p>
+    <w:p>
+      <w:pPr>
+        <w:spacing w:line="240" w:lineRule="auto"/>
+        <w:rPr>
+          <w:rFonts w:ascii="Arial" w:hAnsi="Arial" w:cs="Arial"/>
+        </w:rPr>
+      </w:pPr>
+      <w:r>
+        <w:rPr>
+          <w:rFonts w:ascii="Arial" w:hAnsi="Arial" w:cs="Arial"/>
+        </w:rPr>
+        <w:t>An unknown fatal error occurred during engine initialisation. This may indicate an error during your engine installation.</w:t>
+      </w:r>
     </w:p>
     <w:sectPr>
-      <w:headerReference w:type="default" r:id="rId9"/>
+      <w:headerReference w:type="default" r:id="rId10"/>
       <w:pgSz w:w="11906" w:h="16838"/>
       <w:pgMar w:top="1440" w:right="1440" w:bottom="1440" w:left="1440" w:header="708" w:footer="708" w:gutter="0"/>
       <w:cols w:space="708"/>
@@ -3268,4 +6679,16 @@
     </a:ext>
   </a:extLst>
 </a:theme>
+</file>
+
+<file path=customXml/item1.xml><?xml version="1.0" encoding="utf-8"?>
+<b:Sources xmlns:b="http://schemas.openxmlformats.org/officeDocument/2006/bibliography" xmlns="http://schemas.openxmlformats.org/officeDocument/2006/bibliography" SelectedStyle="\APASixthEditionOfficeOnline.xsl" StyleName="APA" Version="6"/>
+</file>
+
+<file path=customXml/itemProps1.xml><?xml version="1.0" encoding="utf-8"?>
+<ds:datastoreItem xmlns:ds="http://schemas.openxmlformats.org/officeDocument/2006/customXml" ds:itemID="{0A098686-8469-42D0-B33D-BC1A27AAAC4A}">
+  <ds:schemaRefs>
+    <ds:schemaRef ds:uri="http://schemas.openxmlformats.org/officeDocument/2006/bibliography"/>
+  </ds:schemaRefs>
+</ds:datastoreItem>
 </file>
</xml_diff>

<commit_message>
allow the window position to be set
</commit_message>
<xml_diff>
--- a/Documentation/API.docx
+++ b/Documentation/API.docx
@@ -187,6 +187,12 @@
           <w:rFonts w:ascii="Arial" w:hAnsi="Arial" w:cs="Arial"/>
         </w:rPr>
         <w:t>Creating a Window</w:t>
+      </w:r>
+      <w:r>
+        <w:rPr>
+          <w:rFonts w:ascii="Arial" w:hAnsi="Arial" w:cs="Arial"/>
+        </w:rPr>
+        <w:t xml:space="preserve"> manually</w:t>
       </w:r>
       <w:r>
         <w:rPr>
@@ -2001,7 +2007,13 @@
         <w:rPr>
           <w:rFonts w:ascii="Arial" w:hAnsi="Arial" w:cs="Arial"/>
         </w:rPr>
-        <w:t xml:space="preserve">is false </w:t>
+        <w:t>is false</w:t>
+      </w:r>
+      <w:r>
+        <w:rPr>
+          <w:rFonts w:ascii="Arial" w:hAnsi="Arial" w:cs="Arial"/>
+        </w:rPr>
+        <w:t>. Can be changed at runtime.</w:t>
       </w:r>
     </w:p>
     <w:p>
@@ -2352,6 +2364,727 @@
           <w:rFonts w:ascii="Arial" w:hAnsi="Arial" w:cs="Arial"/>
           <w:b/>
           <w:bCs/>
+          <w:sz w:val="26"/>
+          <w:szCs w:val="26"/>
+        </w:rPr>
+      </w:pPr>
+      <w:r>
+        <w:rPr>
+          <w:rFonts w:ascii="Arial" w:hAnsi="Arial" w:cs="Arial"/>
+          <w:b/>
+          <w:bCs/>
+          <w:sz w:val="26"/>
+          <w:szCs w:val="26"/>
+        </w:rPr>
+        <w:t>2.1. Setting Up using the Scene Manager</w:t>
+      </w:r>
+    </w:p>
+    <w:p>
+      <w:pPr>
+        <w:spacing w:line="240" w:lineRule="auto"/>
+        <w:rPr>
+          <w:rFonts w:ascii="Arial" w:hAnsi="Arial" w:cs="Arial"/>
+        </w:rPr>
+      </w:pPr>
+      <w:r>
+        <w:rPr>
+          <w:rFonts w:ascii="Arial" w:hAnsi="Arial" w:cs="Arial"/>
+        </w:rPr>
+        <w:t xml:space="preserve">The Lightning game engine includes Visual Studio templates to allow you to get started quickly. For more information, refer to the </w:t>
+      </w:r>
+      <w:r>
+        <w:rPr>
+          <w:rFonts w:ascii="Arial" w:hAnsi="Arial" w:cs="Arial"/>
+          <w:b/>
+          <w:bCs/>
+        </w:rPr>
+        <w:t xml:space="preserve">Quickstart.docx </w:t>
+      </w:r>
+      <w:r>
+        <w:rPr>
+          <w:rFonts w:ascii="Arial" w:hAnsi="Arial" w:cs="Arial"/>
+        </w:rPr>
+        <w:t>document.</w:t>
+      </w:r>
+    </w:p>
+    <w:p>
+      <w:pPr>
+        <w:spacing w:line="240" w:lineRule="auto"/>
+        <w:rPr>
+          <w:rFonts w:ascii="Arial" w:hAnsi="Arial" w:cs="Arial"/>
+          <w:b/>
+          <w:bCs/>
+          <w:sz w:val="26"/>
+          <w:szCs w:val="26"/>
+        </w:rPr>
+      </w:pPr>
+      <w:r>
+        <w:rPr>
+          <w:rFonts w:ascii="Arial" w:hAnsi="Arial" w:cs="Arial"/>
+          <w:b/>
+          <w:bCs/>
+          <w:sz w:val="26"/>
+          <w:szCs w:val="26"/>
+        </w:rPr>
+        <w:t xml:space="preserve">2.2. If you don’t want to use the Scene Manager: Creating a Window Manually </w:t>
+      </w:r>
+      <w:r>
+        <w:rPr>
+          <w:rFonts w:ascii="Arial" w:hAnsi="Arial" w:cs="Arial"/>
+          <w:b/>
+          <w:bCs/>
+          <w:sz w:val="26"/>
+          <w:szCs w:val="26"/>
+        </w:rPr>
+        <w:t>using WindowSettings</w:t>
+      </w:r>
+    </w:p>
+    <w:p>
+      <w:pPr>
+        <w:spacing w:line="240" w:lineRule="auto"/>
+        <w:rPr>
+          <w:rFonts w:ascii="Arial" w:hAnsi="Arial" w:cs="Arial"/>
+          <w:b/>
+          <w:bCs/>
+        </w:rPr>
+      </w:pPr>
+      <w:r>
+        <w:rPr>
+          <w:rFonts w:ascii="Arial" w:hAnsi="Arial" w:cs="Arial"/>
+        </w:rPr>
+        <w:t xml:space="preserve">Lightning also supports use without the Scene Manager. To do this, add </w:t>
+      </w:r>
+      <w:r>
+        <w:rPr>
+          <w:rFonts w:ascii="Arial" w:hAnsi="Arial" w:cs="Arial"/>
+          <w:b/>
+          <w:bCs/>
+        </w:rPr>
+        <w:t xml:space="preserve">DontUseSceneManager=true </w:t>
+      </w:r>
+      <w:r>
+        <w:rPr>
+          <w:rFonts w:ascii="Arial" w:hAnsi="Arial" w:cs="Arial"/>
+        </w:rPr>
+        <w:t xml:space="preserve">to </w:t>
+      </w:r>
+      <w:r>
+        <w:rPr>
+          <w:rFonts w:ascii="Arial" w:hAnsi="Arial" w:cs="Arial"/>
+        </w:rPr>
+        <w:t xml:space="preserve">the </w:t>
+      </w:r>
+      <w:r>
+        <w:rPr>
+          <w:rFonts w:ascii="Arial" w:hAnsi="Arial" w:cs="Arial"/>
+          <w:b/>
+          <w:bCs/>
+        </w:rPr>
+        <w:t xml:space="preserve">[General] </w:t>
+      </w:r>
+      <w:r>
+        <w:rPr>
+          <w:rFonts w:ascii="Arial" w:hAnsi="Arial" w:cs="Arial"/>
+        </w:rPr>
+        <w:t xml:space="preserve">section of the </w:t>
+      </w:r>
+      <w:r>
+        <w:rPr>
+          <w:rFonts w:ascii="Arial" w:hAnsi="Arial" w:cs="Arial"/>
+          <w:b/>
+          <w:bCs/>
+        </w:rPr>
+        <w:t>Content\Engine.ini</w:t>
+      </w:r>
+      <w:r>
+        <w:rPr>
+          <w:rFonts w:ascii="Arial" w:hAnsi="Arial" w:cs="Arial"/>
+          <w:b/>
+          <w:bCs/>
+        </w:rPr>
+        <w:t xml:space="preserve"> </w:t>
+      </w:r>
+      <w:r>
+        <w:rPr>
+          <w:rFonts w:ascii="Arial" w:hAnsi="Arial" w:cs="Arial"/>
+        </w:rPr>
+        <w:t>in your project</w:t>
+      </w:r>
+      <w:r>
+        <w:rPr>
+          <w:rFonts w:ascii="Arial" w:hAnsi="Arial" w:cs="Arial"/>
+          <w:b/>
+          <w:bCs/>
+        </w:rPr>
+        <w:t>.</w:t>
+      </w:r>
+      <w:r>
+        <w:rPr>
+          <w:rFonts w:ascii="Arial" w:hAnsi="Arial" w:cs="Arial"/>
+          <w:b/>
+          <w:bCs/>
+        </w:rPr>
+        <w:t xml:space="preserve"> </w:t>
+      </w:r>
+    </w:p>
+    <w:p>
+      <w:pPr>
+        <w:spacing w:line="240" w:lineRule="auto"/>
+        <w:rPr>
+          <w:rFonts w:ascii="Arial" w:hAnsi="Arial" w:cs="Arial"/>
+        </w:rPr>
+      </w:pPr>
+      <w:r>
+        <w:rPr>
+          <w:rFonts w:ascii="Arial" w:hAnsi="Arial" w:cs="Arial"/>
+        </w:rPr>
+        <w:t>Then, you have to create a window.</w:t>
+      </w:r>
+    </w:p>
+    <w:p>
+      <w:pPr>
+        <w:spacing w:line="240" w:lineRule="auto"/>
+        <w:rPr>
+          <w:rFonts w:ascii="Consolas" w:hAnsi="Consolas" w:cs="Arial"/>
+        </w:rPr>
+      </w:pPr>
+      <w:r>
+        <w:rPr>
+          <w:rFonts w:ascii="Consolas" w:hAnsi="Consolas" w:cs="Arial"/>
+        </w:rPr>
+        <w:t>Window window = new Window();</w:t>
+      </w:r>
+    </w:p>
+    <w:p>
+      <w:pPr>
+        <w:spacing w:line="240" w:lineRule="auto"/>
+        <w:rPr>
+          <w:rFonts w:ascii="Arial" w:hAnsi="Arial" w:cs="Arial"/>
+          <w:b/>
+          <w:bCs/>
+        </w:rPr>
+      </w:pPr>
+      <w:r>
+        <w:rPr>
+          <w:rFonts w:ascii="Arial" w:hAnsi="Arial" w:cs="Arial"/>
+        </w:rPr>
+        <w:t xml:space="preserve">Then, configure the </w:t>
+      </w:r>
+      <w:r>
+        <w:rPr>
+          <w:rFonts w:ascii="Consolas" w:hAnsi="Consolas" w:cs="Arial"/>
+        </w:rPr>
+        <w:t xml:space="preserve">WindowSettings </w:t>
+      </w:r>
+      <w:r>
+        <w:rPr>
+          <w:rFonts w:ascii="Arial" w:hAnsi="Arial" w:cs="Arial"/>
+        </w:rPr>
+        <w:t xml:space="preserve">manually. </w:t>
+      </w:r>
+    </w:p>
+    <w:p>
+      <w:pPr>
+        <w:spacing w:line="240" w:lineRule="auto"/>
+        <w:rPr>
+          <w:rFonts w:ascii="Arial" w:hAnsi="Arial" w:cs="Arial"/>
+        </w:rPr>
+      </w:pPr>
+      <w:r>
+        <w:rPr>
+          <w:rFonts w:ascii="Arial" w:hAnsi="Arial" w:cs="Arial"/>
+          <w:b/>
+          <w:bCs/>
+        </w:rPr>
+        <w:t>WindowSettings</w:t>
+      </w:r>
+      <w:r>
+        <w:rPr>
+          <w:rFonts w:ascii="Arial" w:hAnsi="Arial" w:cs="Arial"/>
+          <w:b/>
+          <w:bCs/>
+        </w:rPr>
+        <w:t xml:space="preserve"> </w:t>
+      </w:r>
+    </w:p>
+    <w:p>
+      <w:pPr>
+        <w:spacing w:line="240" w:lineRule="auto"/>
+        <w:rPr>
+          <w:rFonts w:ascii="Arial" w:hAnsi="Arial" w:cs="Arial"/>
+        </w:rPr>
+      </w:pPr>
+      <w:r>
+        <w:rPr>
+          <w:rFonts w:ascii="Arial" w:hAnsi="Arial" w:cs="Arial"/>
+          <w:b/>
+          <w:bCs/>
+        </w:rPr>
+        <w:t>string Title</w:t>
+      </w:r>
+      <w:r>
+        <w:rPr>
+          <w:rFonts w:ascii="Arial" w:hAnsi="Arial" w:cs="Arial"/>
+          <w:b/>
+          <w:bCs/>
+        </w:rPr>
+        <w:br/>
+      </w:r>
+      <w:r>
+        <w:rPr>
+          <w:rFonts w:ascii="Arial" w:hAnsi="Arial" w:cs="Arial"/>
+        </w:rPr>
+        <w:t>The window title of the Window. Can be modified at runtime.</w:t>
+      </w:r>
+      <w:r>
+        <w:rPr>
+          <w:rFonts w:ascii="Arial" w:hAnsi="Arial" w:cs="Arial"/>
+        </w:rPr>
+        <w:t xml:space="preserve"> Optional.</w:t>
+      </w:r>
+    </w:p>
+    <w:p>
+      <w:pPr>
+        <w:spacing w:line="240" w:lineRule="auto"/>
+        <w:rPr>
+          <w:rFonts w:ascii="Arial" w:hAnsi="Arial" w:cs="Arial"/>
+        </w:rPr>
+      </w:pPr>
+      <w:r>
+        <w:rPr>
+          <w:rFonts w:ascii="Arial" w:hAnsi="Arial" w:cs="Arial"/>
+          <w:b/>
+          <w:bCs/>
+        </w:rPr>
+        <w:t>Vector2 Position</w:t>
+      </w:r>
+      <w:r>
+        <w:rPr>
+          <w:rFonts w:ascii="Arial" w:hAnsi="Arial" w:cs="Arial"/>
+          <w:b/>
+          <w:bCs/>
+        </w:rPr>
+        <w:br/>
+      </w:r>
+      <w:r>
+        <w:rPr>
+          <w:rFonts w:ascii="Arial" w:hAnsi="Arial" w:cs="Arial"/>
+        </w:rPr>
+        <w:t>The position of the Window on the screen.</w:t>
+      </w:r>
+      <w:r>
+        <w:rPr>
+          <w:rFonts w:ascii="Arial" w:hAnsi="Arial" w:cs="Arial"/>
+        </w:rPr>
+        <w:t xml:space="preserve"> The default value is the value of </w:t>
+      </w:r>
+      <w:r>
+        <w:rPr>
+          <w:rFonts w:ascii="Arial" w:hAnsi="Arial" w:cs="Arial"/>
+          <w:b/>
+          <w:bCs/>
+        </w:rPr>
+        <w:t>GlobalSettings</w:t>
+      </w:r>
+      <w:r>
+        <w:rPr>
+          <w:rFonts w:ascii="Arial" w:hAnsi="Arial" w:cs="Arial"/>
+          <w:b/>
+          <w:bCs/>
+        </w:rPr>
+        <w:t>::</w:t>
+      </w:r>
+      <w:r>
+        <w:rPr>
+          <w:rFonts w:ascii="Arial" w:hAnsi="Arial" w:cs="Arial"/>
+          <w:b/>
+          <w:bCs/>
+        </w:rPr>
+        <w:t xml:space="preserve">PositionX </w:t>
+      </w:r>
+      <w:r>
+        <w:rPr>
+          <w:rFonts w:ascii="Arial" w:hAnsi="Arial" w:cs="Arial"/>
+        </w:rPr>
+        <w:t xml:space="preserve">for width and </w:t>
+      </w:r>
+      <w:r>
+        <w:rPr>
+          <w:rFonts w:ascii="Arial" w:hAnsi="Arial" w:cs="Arial"/>
+          <w:b/>
+          <w:bCs/>
+        </w:rPr>
+        <w:t>GlobalSettings</w:t>
+      </w:r>
+      <w:r>
+        <w:rPr>
+          <w:rFonts w:ascii="Arial" w:hAnsi="Arial" w:cs="Arial"/>
+          <w:b/>
+          <w:bCs/>
+        </w:rPr>
+        <w:t>::</w:t>
+      </w:r>
+      <w:r>
+        <w:rPr>
+          <w:rFonts w:ascii="Arial" w:hAnsi="Arial" w:cs="Arial"/>
+          <w:b/>
+          <w:bCs/>
+        </w:rPr>
+        <w:t xml:space="preserve">PositionY </w:t>
+      </w:r>
+      <w:r>
+        <w:rPr>
+          <w:rFonts w:ascii="Arial" w:hAnsi="Arial" w:cs="Arial"/>
+        </w:rPr>
+        <w:t>for height, which is set based on the screen resolution in such a way as to position the window in the middle of the screen</w:t>
+      </w:r>
+    </w:p>
+    <w:p>
+      <w:pPr>
+        <w:spacing w:line="240" w:lineRule="auto"/>
+        <w:rPr>
+          <w:rFonts w:ascii="Arial" w:hAnsi="Arial" w:cs="Arial"/>
+        </w:rPr>
+      </w:pPr>
+      <w:r>
+        <w:rPr>
+          <w:rFonts w:ascii="Arial" w:hAnsi="Arial" w:cs="Arial"/>
+          <w:b/>
+          <w:bCs/>
+        </w:rPr>
+        <w:lastRenderedPageBreak/>
+        <w:t>Size</w:t>
+      </w:r>
+      <w:r>
+        <w:rPr>
+          <w:rFonts w:ascii="Arial" w:hAnsi="Arial" w:cs="Arial"/>
+          <w:b/>
+          <w:bCs/>
+        </w:rPr>
+        <w:br/>
+      </w:r>
+      <w:r>
+        <w:rPr>
+          <w:rFonts w:ascii="Arial" w:hAnsi="Arial" w:cs="Arial"/>
+        </w:rPr>
+        <w:t>The window size. Must be between 192x48 and the current screen resolution.</w:t>
+      </w:r>
+      <w:r>
+        <w:rPr>
+          <w:rFonts w:ascii="Arial" w:hAnsi="Arial" w:cs="Arial"/>
+        </w:rPr>
+        <w:t xml:space="preserve"> </w:t>
+      </w:r>
+      <w:r>
+        <w:rPr>
+          <w:rFonts w:ascii="Arial" w:hAnsi="Arial" w:cs="Arial"/>
+        </w:rPr>
+        <w:t>Default is (960, 640).</w:t>
+      </w:r>
+      <w:r>
+        <w:rPr>
+          <w:rFonts w:ascii="Arial" w:hAnsi="Arial" w:cs="Arial"/>
+        </w:rPr>
+        <w:t xml:space="preserve"> Can be changed at runtime.</w:t>
+      </w:r>
+    </w:p>
+    <w:p>
+      <w:pPr>
+        <w:spacing w:line="240" w:lineRule="auto"/>
+        <w:rPr>
+          <w:rFonts w:ascii="Arial" w:hAnsi="Arial" w:cs="Arial"/>
+        </w:rPr>
+      </w:pPr>
+      <w:r>
+        <w:rPr>
+          <w:rFonts w:ascii="Arial" w:hAnsi="Arial" w:cs="Arial"/>
+          <w:b/>
+          <w:bCs/>
+        </w:rPr>
+        <w:t>WindowFlags</w:t>
+      </w:r>
+      <w:r>
+        <w:rPr>
+          <w:rFonts w:ascii="Arial" w:hAnsi="Arial" w:cs="Arial"/>
+          <w:b/>
+          <w:bCs/>
+        </w:rPr>
+        <w:br/>
+      </w:r>
+      <w:r>
+        <w:rPr>
+          <w:rFonts w:ascii="Arial" w:hAnsi="Arial" w:cs="Arial"/>
+        </w:rPr>
+        <w:t xml:space="preserve">SDL_WindowFlags for the window. See </w:t>
+      </w:r>
+      <w:hyperlink r:id="rId10" w:history="1">
+        <w:r>
+          <w:rPr>
+            <w:rStyle w:val="Hyperlink"/>
+            <w:rFonts w:ascii="Arial" w:hAnsi="Arial" w:cs="Arial"/>
+          </w:rPr>
+          <w:t>https://wiki.libsdl.org/SDL_WindowFlags</w:t>
+        </w:r>
+      </w:hyperlink>
+      <w:r>
+        <w:rPr>
+          <w:rFonts w:ascii="Arial" w:hAnsi="Arial" w:cs="Arial"/>
+        </w:rPr>
+        <w:t xml:space="preserve">. Default is the content of </w:t>
+      </w:r>
+      <w:r>
+        <w:rPr>
+          <w:rFonts w:ascii="Arial" w:hAnsi="Arial" w:cs="Arial"/>
+          <w:b/>
+          <w:bCs/>
+        </w:rPr>
+        <w:t>GlobalSettings::WindowFlags</w:t>
+      </w:r>
+      <w:r>
+        <w:rPr>
+          <w:rFonts w:ascii="Arial" w:hAnsi="Arial" w:cs="Arial"/>
+        </w:rPr>
+        <w:t xml:space="preserve">, which is </w:t>
+      </w:r>
+      <w:r>
+        <w:rPr>
+          <w:rFonts w:ascii="Arial" w:hAnsi="Arial" w:cs="Arial"/>
+          <w:b/>
+          <w:bCs/>
+        </w:rPr>
+        <w:t>SDL_WINDOW_SHOWN</w:t>
+      </w:r>
+      <w:r>
+        <w:rPr>
+          <w:rFonts w:ascii="Arial" w:hAnsi="Arial" w:cs="Arial"/>
+        </w:rPr>
+        <w:t>.</w:t>
+      </w:r>
+    </w:p>
+    <w:p>
+      <w:pPr>
+        <w:spacing w:line="240" w:lineRule="auto"/>
+        <w:rPr>
+          <w:rFonts w:ascii="Arial" w:hAnsi="Arial" w:cs="Arial"/>
+        </w:rPr>
+      </w:pPr>
+      <w:r>
+        <w:rPr>
+          <w:rFonts w:ascii="Arial" w:hAnsi="Arial" w:cs="Arial"/>
+          <w:b/>
+          <w:bCs/>
+        </w:rPr>
+        <w:t>RenderFlags</w:t>
+      </w:r>
+      <w:r>
+        <w:rPr>
+          <w:rFonts w:ascii="Arial" w:hAnsi="Arial" w:cs="Arial"/>
+          <w:b/>
+          <w:bCs/>
+        </w:rPr>
+        <w:br/>
+      </w:r>
+      <w:r>
+        <w:rPr>
+          <w:rFonts w:ascii="Arial" w:hAnsi="Arial" w:cs="Arial"/>
+        </w:rPr>
+        <w:t>SDL_Rende</w:t>
+      </w:r>
+      <w:r>
+        <w:rPr>
+          <w:rFonts w:ascii="Arial" w:hAnsi="Arial" w:cs="Arial"/>
+        </w:rPr>
+        <w:t>rer</w:t>
+      </w:r>
+      <w:r>
+        <w:rPr>
+          <w:rFonts w:ascii="Arial" w:hAnsi="Arial" w:cs="Arial"/>
+        </w:rPr>
+        <w:t xml:space="preserve">Flags for the renderer. See </w:t>
+      </w:r>
+      <w:hyperlink r:id="rId11" w:history="1">
+        <w:r>
+          <w:rPr>
+            <w:rStyle w:val="Hyperlink"/>
+            <w:rFonts w:ascii="Arial" w:hAnsi="Arial" w:cs="Arial"/>
+          </w:rPr>
+          <w:t>https://wiki.libsdl.org/SDL_RendererFlags</w:t>
+        </w:r>
+      </w:hyperlink>
+      <w:r>
+        <w:rPr>
+          <w:rFonts w:ascii="Arial" w:hAnsi="Arial" w:cs="Arial"/>
+        </w:rPr>
+        <w:t xml:space="preserve"> </w:t>
+      </w:r>
+      <w:r>
+        <w:rPr>
+          <w:rFonts w:ascii="Arial" w:hAnsi="Arial" w:cs="Arial"/>
+        </w:rPr>
+        <w:t xml:space="preserve">Default is the content of </w:t>
+      </w:r>
+      <w:r>
+        <w:rPr>
+          <w:rFonts w:ascii="Arial" w:hAnsi="Arial" w:cs="Arial"/>
+          <w:b/>
+          <w:bCs/>
+        </w:rPr>
+        <w:t>GlobalSettings::RenderFlags</w:t>
+      </w:r>
+      <w:r>
+        <w:rPr>
+          <w:rFonts w:ascii="Arial" w:hAnsi="Arial" w:cs="Arial"/>
+        </w:rPr>
+        <w:t xml:space="preserve">, which is </w:t>
+      </w:r>
+      <w:r>
+        <w:rPr>
+          <w:rFonts w:ascii="Arial" w:hAnsi="Arial" w:cs="Arial"/>
+          <w:b/>
+          <w:bCs/>
+        </w:rPr>
+        <w:t>0.</w:t>
+      </w:r>
+    </w:p>
+    <w:p>
+      <w:pPr>
+        <w:spacing w:line="240" w:lineRule="auto"/>
+        <w:rPr>
+          <w:rFonts w:ascii="Arial" w:hAnsi="Arial" w:cs="Arial"/>
+        </w:rPr>
+      </w:pPr>
+      <w:r>
+        <w:rPr>
+          <w:rFonts w:ascii="Arial" w:hAnsi="Arial" w:cs="Arial"/>
+          <w:b/>
+          <w:bCs/>
+        </w:rPr>
+        <w:t>ID</w:t>
+      </w:r>
+      <w:r>
+        <w:rPr>
+          <w:rFonts w:ascii="Arial" w:hAnsi="Arial" w:cs="Arial"/>
+          <w:b/>
+          <w:bCs/>
+        </w:rPr>
+        <w:br/>
+      </w:r>
+      <w:r>
+        <w:rPr>
+          <w:rFonts w:ascii="Arial" w:hAnsi="Arial" w:cs="Arial"/>
+        </w:rPr>
+        <w:t>Internal</w:t>
+      </w:r>
+      <w:r>
+        <w:rPr>
+          <w:rFonts w:ascii="Arial" w:hAnsi="Arial" w:cs="Arial"/>
+        </w:rPr>
+        <w:t xml:space="preserve"> only, used for storing the SDL window ID of the window.</w:t>
+      </w:r>
+    </w:p>
+    <w:p>
+      <w:pPr>
+        <w:spacing w:line="240" w:lineRule="auto"/>
+        <w:rPr>
+          <w:rFonts w:ascii="Arial" w:hAnsi="Arial" w:cs="Arial"/>
+        </w:rPr>
+      </w:pPr>
+      <w:r>
+        <w:rPr>
+          <w:rFonts w:ascii="Arial" w:hAnsi="Arial" w:cs="Arial"/>
+          <w:b/>
+          <w:bCs/>
+        </w:rPr>
+        <w:t>WindowHandle</w:t>
+      </w:r>
+      <w:r>
+        <w:rPr>
+          <w:rFonts w:ascii="Arial" w:hAnsi="Arial" w:cs="Arial"/>
+          <w:b/>
+          <w:bCs/>
+        </w:rPr>
+        <w:br/>
+      </w:r>
+      <w:r>
+        <w:rPr>
+          <w:rFonts w:ascii="Arial" w:hAnsi="Arial" w:cs="Arial"/>
+        </w:rPr>
+        <w:t>Pointer to unmanaged memory containing the SDL_Window struct of the window.</w:t>
+      </w:r>
+    </w:p>
+    <w:p>
+      <w:pPr>
+        <w:spacing w:line="240" w:lineRule="auto"/>
+        <w:rPr>
+          <w:rFonts w:ascii="Arial" w:hAnsi="Arial" w:cs="Arial"/>
+        </w:rPr>
+      </w:pPr>
+      <w:r>
+        <w:rPr>
+          <w:rFonts w:ascii="Arial" w:hAnsi="Arial" w:cs="Arial"/>
+          <w:b/>
+          <w:bCs/>
+        </w:rPr>
+        <w:t>RendererHandle</w:t>
+      </w:r>
+      <w:r>
+        <w:rPr>
+          <w:rFonts w:ascii="Arial" w:hAnsi="Arial" w:cs="Arial"/>
+          <w:b/>
+          <w:bCs/>
+        </w:rPr>
+        <w:br/>
+      </w:r>
+      <w:r>
+        <w:rPr>
+          <w:rFonts w:ascii="Arial" w:hAnsi="Arial" w:cs="Arial"/>
+        </w:rPr>
+        <w:t>Pointer to unmanaged memory containing the SDL_Renderer struct of the renderer.</w:t>
+      </w:r>
+    </w:p>
+    <w:p>
+      <w:pPr>
+        <w:spacing w:line="240" w:lineRule="auto"/>
+        <w:rPr>
+          <w:rFonts w:ascii="Arial" w:hAnsi="Arial" w:cs="Arial"/>
+        </w:rPr>
+      </w:pPr>
+      <w:r>
+        <w:rPr>
+          <w:rFonts w:ascii="Arial" w:hAnsi="Arial" w:cs="Arial"/>
+          <w:b/>
+          <w:bCs/>
+        </w:rPr>
+        <w:t>Camera</w:t>
+      </w:r>
+      <w:r>
+        <w:rPr>
+          <w:rFonts w:ascii="Arial" w:hAnsi="Arial" w:cs="Arial"/>
+          <w:b/>
+          <w:bCs/>
+        </w:rPr>
+        <w:br/>
+      </w:r>
+      <w:r>
+        <w:rPr>
+          <w:rFonts w:ascii="Arial" w:hAnsi="Arial" w:cs="Arial"/>
+        </w:rPr>
+        <w:t>Camera</w:t>
+      </w:r>
+      <w:r>
+        <w:rPr>
+          <w:rFonts w:ascii="Arial" w:hAnsi="Arial" w:cs="Arial"/>
+        </w:rPr>
+        <w:t xml:space="preserve"> used for this window. See chapter 6.</w:t>
+      </w:r>
+    </w:p>
+    <w:p>
+      <w:pPr>
+        <w:spacing w:line="240" w:lineRule="auto"/>
+        <w:rPr>
+          <w:rFonts w:ascii="Arial" w:hAnsi="Arial" w:cs="Arial"/>
+          <w:b/>
+          <w:bCs/>
           <w:sz w:val="36"/>
           <w:szCs w:val="36"/>
         </w:rPr>
@@ -2628,7 +3361,6 @@
           <w:sz w:val="36"/>
           <w:szCs w:val="36"/>
         </w:rPr>
-        <w:lastRenderedPageBreak/>
         <w:t>15. Audio</w:t>
       </w:r>
     </w:p>
@@ -2651,6 +3383,7 @@
           <w:sz w:val="36"/>
           <w:szCs w:val="36"/>
         </w:rPr>
+        <w:lastRenderedPageBreak/>
         <w:t>16. System Information &amp; Enforcing System Requirements</w:t>
       </w:r>
     </w:p>
@@ -2979,19 +3712,7 @@
         <w:rPr>
           <w:rFonts w:ascii="Arial" w:hAnsi="Arial" w:cs="Arial"/>
         </w:rPr>
-        <w:t>NCLogging::NCLoggingSettings</w:t>
-      </w:r>
-      <w:r>
-        <w:rPr>
-          <w:rFonts w:ascii="Arial" w:hAnsi="Arial" w:cs="Arial"/>
-        </w:rPr>
-        <w:t>::LogFileName</w:t>
-      </w:r>
-      <w:r>
-        <w:rPr>
-          <w:rFonts w:ascii="Arial" w:hAnsi="Arial" w:cs="Arial"/>
-        </w:rPr>
-        <w:t xml:space="preserve"> was null when calling NCLogging::Init. This is almost certainly an engine bug.</w:t>
+        <w:t>NCLogging::NCLoggingSettings::LogFileName was null when calling NCLogging::Init. This is almost certainly an engine bug.</w:t>
       </w:r>
     </w:p>
     <w:p>
@@ -3137,21 +3858,21 @@
           <w:b/>
           <w:bCs/>
         </w:rPr>
+        <w:t>Error Code 11</w:t>
+      </w:r>
+    </w:p>
+    <w:p>
+      <w:pPr>
+        <w:spacing w:line="240" w:lineRule="auto"/>
+        <w:rPr>
+          <w:rFonts w:ascii="Arial" w:hAnsi="Arial" w:cs="Arial"/>
+        </w:rPr>
+      </w:pPr>
+      <w:r>
+        <w:rPr>
+          <w:rFonts w:ascii="Arial" w:hAnsi="Arial" w:cs="Arial"/>
+        </w:rPr>
         <w:lastRenderedPageBreak/>
-        <w:t>Error Code 11</w:t>
-      </w:r>
-    </w:p>
-    <w:p>
-      <w:pPr>
-        <w:spacing w:line="240" w:lineRule="auto"/>
-        <w:rPr>
-          <w:rFonts w:ascii="Arial" w:hAnsi="Arial" w:cs="Arial"/>
-        </w:rPr>
-      </w:pPr>
-      <w:r>
-        <w:rPr>
-          <w:rFonts w:ascii="Arial" w:hAnsi="Arial" w:cs="Arial"/>
-        </w:rPr>
         <w:t>There was an internal error locking pixels for modification. This may be an engine bug.</w:t>
       </w:r>
     </w:p>
@@ -3216,19 +3937,1139 @@
         <w:rPr>
           <w:rFonts w:ascii="Arial" w:hAnsi="Arial" w:cs="Arial"/>
         </w:rPr>
-        <w:t xml:space="preserve">An SDL error occurred while </w:t>
-      </w:r>
-      <w:r>
-        <w:rPr>
-          <w:rFonts w:ascii="Arial" w:hAnsi="Arial" w:cs="Arial"/>
-        </w:rPr>
-        <w:t>allocating a texture format for a Texture.</w:t>
-      </w:r>
-      <w:r>
-        <w:rPr>
-          <w:rFonts w:ascii="Arial" w:hAnsi="Arial" w:cs="Arial"/>
-        </w:rPr>
-        <w:t xml:space="preserve"> Refer to the error cause for more detailed error information.</w:t>
+        <w:t>An SDL error occurred while allocating a texture format for a Texture. Refer to the error cause for more detailed error information.</w:t>
+      </w:r>
+    </w:p>
+    <w:p>
+      <w:pPr>
+        <w:spacing w:line="240" w:lineRule="auto"/>
+        <w:rPr>
+          <w:rFonts w:ascii="Arial" w:hAnsi="Arial" w:cs="Arial"/>
+          <w:b/>
+          <w:bCs/>
+        </w:rPr>
+      </w:pPr>
+      <w:r>
+        <w:rPr>
+          <w:rFonts w:ascii="Arial" w:hAnsi="Arial" w:cs="Arial"/>
+          <w:b/>
+          <w:bCs/>
+        </w:rPr>
+        <w:t>Error Code 15, 17</w:t>
+      </w:r>
+    </w:p>
+    <w:p>
+      <w:pPr>
+        <w:spacing w:line="240" w:lineRule="auto"/>
+        <w:rPr>
+          <w:rFonts w:ascii="Arial" w:hAnsi="Arial" w:cs="Arial"/>
+        </w:rPr>
+      </w:pPr>
+      <w:r>
+        <w:rPr>
+          <w:rFonts w:ascii="Arial" w:hAnsi="Arial" w:cs="Arial"/>
+        </w:rPr>
+        <w:t>Texture::SetPixel was called with an invalid x and y position. Modify the call to SetPixel such that the x and y positions are at least 0 and less than the texture size.</w:t>
+      </w:r>
+    </w:p>
+    <w:p>
+      <w:pPr>
+        <w:spacing w:line="240" w:lineRule="auto"/>
+        <w:rPr>
+          <w:rFonts w:ascii="Arial" w:hAnsi="Arial" w:cs="Arial"/>
+          <w:b/>
+          <w:bCs/>
+        </w:rPr>
+      </w:pPr>
+      <w:r>
+        <w:rPr>
+          <w:rFonts w:ascii="Arial" w:hAnsi="Arial" w:cs="Arial"/>
+          <w:b/>
+          <w:bCs/>
+        </w:rPr>
+        <w:t>Error Code 18</w:t>
+      </w:r>
+    </w:p>
+    <w:p>
+      <w:pPr>
+        <w:spacing w:line="240" w:lineRule="auto"/>
+        <w:rPr>
+          <w:rFonts w:ascii="Arial" w:hAnsi="Arial" w:cs="Arial"/>
+        </w:rPr>
+      </w:pPr>
+      <w:r>
+        <w:rPr>
+          <w:rFonts w:ascii="Arial" w:hAnsi="Arial" w:cs="Arial"/>
+        </w:rPr>
+        <w:t>Attempted to draw a line with a thickness of below 1. Change the call to PrimitiveRenderer::DrawText.</w:t>
+      </w:r>
+    </w:p>
+    <w:p>
+      <w:pPr>
+        <w:spacing w:line="240" w:lineRule="auto"/>
+        <w:rPr>
+          <w:rFonts w:ascii="Arial" w:hAnsi="Arial" w:cs="Arial"/>
+          <w:b/>
+          <w:bCs/>
+        </w:rPr>
+      </w:pPr>
+      <w:r>
+        <w:rPr>
+          <w:rFonts w:ascii="Arial" w:hAnsi="Arial" w:cs="Arial"/>
+          <w:b/>
+          <w:bCs/>
+        </w:rPr>
+        <w:t>Error Code 19</w:t>
+      </w:r>
+    </w:p>
+    <w:p>
+      <w:pPr>
+        <w:spacing w:line="240" w:lineRule="auto"/>
+        <w:rPr>
+          <w:rFonts w:ascii="Arial" w:hAnsi="Arial" w:cs="Arial"/>
+        </w:rPr>
+      </w:pPr>
+      <w:r>
+        <w:rPr>
+          <w:rFonts w:ascii="Arial" w:hAnsi="Arial" w:cs="Arial"/>
+        </w:rPr>
+        <w:t>An SDL error occurred in NCMessageBox::Show.</w:t>
+      </w:r>
+    </w:p>
+    <w:p>
+      <w:pPr>
+        <w:spacing w:line="240" w:lineRule="auto"/>
+        <w:rPr>
+          <w:rFonts w:ascii="Arial" w:hAnsi="Arial" w:cs="Arial"/>
+          <w:b/>
+          <w:bCs/>
+        </w:rPr>
+      </w:pPr>
+      <w:r>
+        <w:rPr>
+          <w:rFonts w:ascii="Arial" w:hAnsi="Arial" w:cs="Arial"/>
+          <w:b/>
+          <w:bCs/>
+        </w:rPr>
+        <w:t>Error Code 21</w:t>
+      </w:r>
+    </w:p>
+    <w:p>
+      <w:pPr>
+        <w:spacing w:line="240" w:lineRule="auto"/>
+        <w:rPr>
+          <w:rFonts w:ascii="Arial" w:hAnsi="Arial" w:cs="Arial"/>
+        </w:rPr>
+      </w:pPr>
+      <w:r>
+        <w:rPr>
+          <w:rFonts w:ascii="Arial" w:hAnsi="Arial" w:cs="Arial"/>
+        </w:rPr>
+        <w:t>Attempted to load a nonexistent INI file.</w:t>
+      </w:r>
+    </w:p>
+    <w:p>
+      <w:pPr>
+        <w:spacing w:line="240" w:lineRule="auto"/>
+        <w:rPr>
+          <w:rFonts w:ascii="Arial" w:hAnsi="Arial" w:cs="Arial"/>
+          <w:b/>
+          <w:bCs/>
+        </w:rPr>
+      </w:pPr>
+      <w:r>
+        <w:rPr>
+          <w:rFonts w:ascii="Arial" w:hAnsi="Arial" w:cs="Arial"/>
+          <w:b/>
+          <w:bCs/>
+        </w:rPr>
+        <w:t>Error Code 22</w:t>
+      </w:r>
+    </w:p>
+    <w:p>
+      <w:pPr>
+        <w:spacing w:line="240" w:lineRule="auto"/>
+        <w:rPr>
+          <w:rFonts w:ascii="Arial" w:hAnsi="Arial" w:cs="Arial"/>
+        </w:rPr>
+      </w:pPr>
+      <w:r>
+        <w:rPr>
+          <w:rFonts w:ascii="Arial" w:hAnsi="Arial" w:cs="Arial"/>
+        </w:rPr>
+        <w:t>An unknown error occurred loading an INI file. View the error cause for exception information.</w:t>
+      </w:r>
+    </w:p>
+    <w:p>
+      <w:pPr>
+        <w:spacing w:line="240" w:lineRule="auto"/>
+        <w:rPr>
+          <w:rFonts w:ascii="Arial" w:hAnsi="Arial" w:cs="Arial"/>
+          <w:b/>
+          <w:bCs/>
+        </w:rPr>
+      </w:pPr>
+      <w:r>
+        <w:rPr>
+          <w:rFonts w:ascii="Arial" w:hAnsi="Arial" w:cs="Arial"/>
+          <w:b/>
+          <w:bCs/>
+        </w:rPr>
+        <w:t>Error Code 23</w:t>
+      </w:r>
+    </w:p>
+    <w:p>
+      <w:pPr>
+        <w:spacing w:line="240" w:lineRule="auto"/>
+        <w:rPr>
+          <w:rFonts w:ascii="Arial" w:hAnsi="Arial" w:cs="Arial"/>
+        </w:rPr>
+      </w:pPr>
+      <w:r>
+        <w:rPr>
+          <w:rFonts w:ascii="Arial" w:hAnsi="Arial" w:cs="Arial"/>
+        </w:rPr>
+        <w:t>An INI item does not have a value. Add a value to parse correctly.</w:t>
+      </w:r>
+    </w:p>
+    <w:p>
+      <w:pPr>
+        <w:spacing w:line="240" w:lineRule="auto"/>
+        <w:rPr>
+          <w:rFonts w:ascii="Arial" w:hAnsi="Arial" w:cs="Arial"/>
+          <w:b/>
+          <w:bCs/>
+        </w:rPr>
+      </w:pPr>
+      <w:r>
+        <w:rPr>
+          <w:rFonts w:ascii="Arial" w:hAnsi="Arial" w:cs="Arial"/>
+          <w:b/>
+          <w:bCs/>
+        </w:rPr>
+        <w:t>Error Code 24</w:t>
+      </w:r>
+    </w:p>
+    <w:p>
+      <w:pPr>
+        <w:spacing w:line="240" w:lineRule="auto"/>
+        <w:rPr>
+          <w:rFonts w:ascii="Arial" w:hAnsi="Arial" w:cs="Arial"/>
+        </w:rPr>
+      </w:pPr>
+      <w:r>
+        <w:rPr>
+          <w:rFonts w:ascii="Arial" w:hAnsi="Arial" w:cs="Arial"/>
+        </w:rPr>
+        <w:t>An INI section name was not terminated with a ] character.</w:t>
+      </w:r>
+    </w:p>
+    <w:p>
+      <w:pPr>
+        <w:spacing w:line="240" w:lineRule="auto"/>
+        <w:rPr>
+          <w:rFonts w:ascii="Arial" w:hAnsi="Arial" w:cs="Arial"/>
+          <w:b/>
+          <w:bCs/>
+        </w:rPr>
+      </w:pPr>
+      <w:r>
+        <w:rPr>
+          <w:rFonts w:ascii="Arial" w:hAnsi="Arial" w:cs="Arial"/>
+          <w:b/>
+          <w:bCs/>
+        </w:rPr>
+        <w:t>Error Code 25</w:t>
+      </w:r>
+    </w:p>
+    <w:p>
+      <w:pPr>
+        <w:spacing w:line="240" w:lineRule="auto"/>
+        <w:rPr>
+          <w:rFonts w:ascii="Arial" w:hAnsi="Arial" w:cs="Arial"/>
+        </w:rPr>
+      </w:pPr>
+      <w:r>
+        <w:rPr>
+          <w:rFonts w:ascii="Arial" w:hAnsi="Arial" w:cs="Arial"/>
+        </w:rPr>
+        <w:t>An invalid INI section entry was found. INI Section entries start with [ and are ended with ].</w:t>
+      </w:r>
+    </w:p>
+    <w:p>
+      <w:pPr>
+        <w:spacing w:line="240" w:lineRule="auto"/>
+        <w:rPr>
+          <w:rFonts w:ascii="Arial" w:hAnsi="Arial" w:cs="Arial"/>
+          <w:b/>
+          <w:bCs/>
+        </w:rPr>
+      </w:pPr>
+      <w:r>
+        <w:rPr>
+          <w:rFonts w:ascii="Arial" w:hAnsi="Arial" w:cs="Arial"/>
+          <w:b/>
+          <w:bCs/>
+        </w:rPr>
+        <w:t>Error Code 26</w:t>
+      </w:r>
+    </w:p>
+    <w:p>
+      <w:pPr>
+        <w:spacing w:line="240" w:lineRule="auto"/>
+        <w:rPr>
+          <w:rFonts w:ascii="Arial" w:hAnsi="Arial" w:cs="Arial"/>
+        </w:rPr>
+      </w:pPr>
+      <w:r>
+        <w:rPr>
+          <w:rFonts w:ascii="Arial" w:hAnsi="Arial" w:cs="Arial"/>
+        </w:rPr>
+        <w:t>An INI value was not within an INI section.</w:t>
+      </w:r>
+    </w:p>
+    <w:p>
+      <w:pPr>
+        <w:spacing w:line="240" w:lineRule="auto"/>
+        <w:rPr>
+          <w:rFonts w:ascii="Arial" w:hAnsi="Arial" w:cs="Arial"/>
+          <w:b/>
+          <w:bCs/>
+        </w:rPr>
+      </w:pPr>
+      <w:r>
+        <w:rPr>
+          <w:rFonts w:ascii="Arial" w:hAnsi="Arial" w:cs="Arial"/>
+          <w:b/>
+          <w:bCs/>
+        </w:rPr>
+        <w:t>Error Code 28</w:t>
+      </w:r>
+    </w:p>
+    <w:p>
+      <w:pPr>
+        <w:spacing w:line="240" w:lineRule="auto"/>
+        <w:rPr>
+          <w:rFonts w:ascii="Arial" w:hAnsi="Arial" w:cs="Arial"/>
+        </w:rPr>
+      </w:pPr>
+      <w:r>
+        <w:rPr>
+          <w:rFonts w:ascii="Arial" w:hAnsi="Arial" w:cs="Arial"/>
+        </w:rPr>
+        <w:t>Engine.ini failed to load.</w:t>
+      </w:r>
+    </w:p>
+    <w:p>
+      <w:pPr>
+        <w:spacing w:line="240" w:lineRule="auto"/>
+        <w:rPr>
+          <w:rFonts w:ascii="Arial" w:hAnsi="Arial" w:cs="Arial"/>
+          <w:b/>
+          <w:bCs/>
+        </w:rPr>
+      </w:pPr>
+      <w:r>
+        <w:rPr>
+          <w:rFonts w:ascii="Arial" w:hAnsi="Arial" w:cs="Arial"/>
+          <w:b/>
+          <w:bCs/>
+        </w:rPr>
+        <w:t>Error Code 29</w:t>
+      </w:r>
+    </w:p>
+    <w:p>
+      <w:pPr>
+        <w:spacing w:line="240" w:lineRule="auto"/>
+        <w:rPr>
+          <w:rFonts w:ascii="Arial" w:hAnsi="Arial" w:cs="Arial"/>
+        </w:rPr>
+      </w:pPr>
+      <w:r>
+        <w:rPr>
+          <w:rFonts w:ascii="Arial" w:hAnsi="Arial" w:cs="Arial"/>
+        </w:rPr>
+        <w:t>Engine.ini does not have a Localisation section.</w:t>
+      </w:r>
+    </w:p>
+    <w:p>
+      <w:pPr>
+        <w:spacing w:line="240" w:lineRule="auto"/>
+        <w:rPr>
+          <w:rFonts w:ascii="Arial" w:hAnsi="Arial" w:cs="Arial"/>
+          <w:b/>
+          <w:bCs/>
+        </w:rPr>
+      </w:pPr>
+      <w:r>
+        <w:rPr>
+          <w:rFonts w:ascii="Arial" w:hAnsi="Arial" w:cs="Arial"/>
+          <w:b/>
+          <w:bCs/>
+        </w:rPr>
+        <w:t>Error Code 30</w:t>
+      </w:r>
+    </w:p>
+    <w:p>
+      <w:pPr>
+        <w:spacing w:line="240" w:lineRule="auto"/>
+        <w:rPr>
+          <w:rFonts w:ascii="Arial" w:hAnsi="Arial" w:cs="Arial"/>
+        </w:rPr>
+      </w:pPr>
+      <w:r>
+        <w:rPr>
+          <w:rFonts w:ascii="Arial" w:hAnsi="Arial" w:cs="Arial"/>
+        </w:rPr>
+        <w:lastRenderedPageBreak/>
+        <w:t>Engine.ini’s Localisation section does not have a valid Language value.</w:t>
+      </w:r>
+    </w:p>
+    <w:p>
+      <w:pPr>
+        <w:spacing w:line="240" w:lineRule="auto"/>
+        <w:rPr>
+          <w:rFonts w:ascii="Arial" w:hAnsi="Arial" w:cs="Arial"/>
+        </w:rPr>
+      </w:pPr>
+      <w:r>
+        <w:rPr>
+          <w:rFonts w:ascii="Arial" w:hAnsi="Arial" w:cs="Arial"/>
+          <w:b/>
+          <w:bCs/>
+        </w:rPr>
+        <w:t>Error Code 31</w:t>
+      </w:r>
+    </w:p>
+    <w:p>
+      <w:pPr>
+        <w:spacing w:line="240" w:lineRule="auto"/>
+        <w:rPr>
+          <w:rFonts w:ascii="Arial" w:hAnsi="Arial" w:cs="Arial"/>
+        </w:rPr>
+      </w:pPr>
+      <w:r>
+        <w:rPr>
+          <w:rFonts w:ascii="Arial" w:hAnsi="Arial" w:cs="Arial"/>
+        </w:rPr>
+        <w:t>An attempt to load an invalid localisation file occurred. There is likely an error in the localisation file.</w:t>
+      </w:r>
+    </w:p>
+    <w:p>
+      <w:pPr>
+        <w:spacing w:line="240" w:lineRule="auto"/>
+        <w:rPr>
+          <w:rFonts w:ascii="Arial" w:hAnsi="Arial" w:cs="Arial"/>
+          <w:b/>
+          <w:bCs/>
+        </w:rPr>
+      </w:pPr>
+      <w:r>
+        <w:rPr>
+          <w:rFonts w:ascii="Arial" w:hAnsi="Arial" w:cs="Arial"/>
+          <w:b/>
+          <w:bCs/>
+        </w:rPr>
+        <w:t>Error Code 32</w:t>
+      </w:r>
+    </w:p>
+    <w:p>
+      <w:pPr>
+        <w:spacing w:line="240" w:lineRule="auto"/>
+        <w:rPr>
+          <w:rFonts w:ascii="Arial" w:hAnsi="Arial" w:cs="Arial"/>
+        </w:rPr>
+      </w:pPr>
+      <w:r>
+        <w:rPr>
+          <w:rFonts w:ascii="Arial" w:hAnsi="Arial" w:cs="Arial"/>
+        </w:rPr>
+        <w:t>A loaded localisation file does not have a Metadata section.</w:t>
+      </w:r>
+    </w:p>
+    <w:p>
+      <w:pPr>
+        <w:spacing w:line="240" w:lineRule="auto"/>
+        <w:rPr>
+          <w:rFonts w:ascii="Arial" w:hAnsi="Arial" w:cs="Arial"/>
+          <w:b/>
+          <w:bCs/>
+        </w:rPr>
+      </w:pPr>
+      <w:r>
+        <w:rPr>
+          <w:rFonts w:ascii="Arial" w:hAnsi="Arial" w:cs="Arial"/>
+          <w:b/>
+          <w:bCs/>
+        </w:rPr>
+        <w:t>Error Code 33</w:t>
+      </w:r>
+    </w:p>
+    <w:p>
+      <w:pPr>
+        <w:spacing w:line="240" w:lineRule="auto"/>
+        <w:rPr>
+          <w:rFonts w:ascii="Arial" w:hAnsi="Arial" w:cs="Arial"/>
+        </w:rPr>
+      </w:pPr>
+      <w:r>
+        <w:rPr>
+          <w:rFonts w:ascii="Arial" w:hAnsi="Arial" w:cs="Arial"/>
+        </w:rPr>
+        <w:t>A loaded localisation file does not have a Strings section.</w:t>
+      </w:r>
+    </w:p>
+    <w:p>
+      <w:pPr>
+        <w:spacing w:line="240" w:lineRule="auto"/>
+        <w:rPr>
+          <w:rFonts w:ascii="Arial" w:hAnsi="Arial" w:cs="Arial"/>
+          <w:b/>
+          <w:bCs/>
+        </w:rPr>
+      </w:pPr>
+      <w:r>
+        <w:rPr>
+          <w:rFonts w:ascii="Arial" w:hAnsi="Arial" w:cs="Arial"/>
+          <w:b/>
+          <w:bCs/>
+        </w:rPr>
+        <w:t>Error Code 34</w:t>
+      </w:r>
+    </w:p>
+    <w:p>
+      <w:pPr>
+        <w:spacing w:line="240" w:lineRule="auto"/>
+        <w:rPr>
+          <w:rFonts w:ascii="Arial" w:hAnsi="Arial" w:cs="Arial"/>
+        </w:rPr>
+      </w:pPr>
+      <w:r>
+        <w:rPr>
+          <w:rFonts w:ascii="Arial" w:hAnsi="Arial" w:cs="Arial"/>
+        </w:rPr>
+        <w:t>Attempted to load a nonexistent font file. Adjust your call to Font::Load to specify an actually extant font or font file. Please note that system fonts must use the font names in c:\windows\fonts.</w:t>
+      </w:r>
+    </w:p>
+    <w:p>
+      <w:pPr>
+        <w:spacing w:line="240" w:lineRule="auto"/>
+        <w:rPr>
+          <w:rFonts w:ascii="Arial" w:hAnsi="Arial" w:cs="Arial"/>
+          <w:b/>
+          <w:bCs/>
+        </w:rPr>
+      </w:pPr>
+      <w:r>
+        <w:rPr>
+          <w:rFonts w:ascii="Arial" w:hAnsi="Arial" w:cs="Arial"/>
+          <w:b/>
+          <w:bCs/>
+        </w:rPr>
+        <w:t>Error Code 35</w:t>
+      </w:r>
+    </w:p>
+    <w:p>
+      <w:pPr>
+        <w:spacing w:line="240" w:lineRule="auto"/>
+        <w:ind w:left="720" w:hanging="720"/>
+        <w:rPr>
+          <w:rFonts w:ascii="Arial" w:hAnsi="Arial" w:cs="Arial"/>
+        </w:rPr>
+      </w:pPr>
+      <w:r>
+        <w:rPr>
+          <w:rFonts w:ascii="Arial" w:hAnsi="Arial" w:cs="Arial"/>
+        </w:rPr>
+        <w:t>Attempted to load an invalid localisation string.</w:t>
+      </w:r>
+    </w:p>
+    <w:p>
+      <w:pPr>
+        <w:spacing w:line="240" w:lineRule="auto"/>
+        <w:ind w:left="720" w:hanging="720"/>
+        <w:rPr>
+          <w:rFonts w:ascii="Arial" w:hAnsi="Arial" w:cs="Arial"/>
+          <w:b/>
+          <w:bCs/>
+        </w:rPr>
+      </w:pPr>
+      <w:r>
+        <w:rPr>
+          <w:rFonts w:ascii="Arial" w:hAnsi="Arial" w:cs="Arial"/>
+          <w:b/>
+          <w:bCs/>
+        </w:rPr>
+        <w:t>Error Code 36</w:t>
+      </w:r>
+    </w:p>
+    <w:p>
+      <w:pPr>
+        <w:spacing w:line="240" w:lineRule="auto"/>
+        <w:ind w:left="720" w:hanging="720"/>
+        <w:rPr>
+          <w:rFonts w:ascii="Arial" w:hAnsi="Arial" w:cs="Arial"/>
+        </w:rPr>
+      </w:pPr>
+      <w:r>
+        <w:rPr>
+          <w:rFonts w:ascii="Arial" w:hAnsi="Arial" w:cs="Arial"/>
+        </w:rPr>
+        <w:t>Attempted to load a non-TrueType font. Only TrueType fonts are supported.</w:t>
+      </w:r>
+    </w:p>
+    <w:p>
+      <w:pPr>
+        <w:spacing w:line="240" w:lineRule="auto"/>
+        <w:ind w:left="720" w:hanging="720"/>
+        <w:rPr>
+          <w:rFonts w:ascii="Arial" w:hAnsi="Arial" w:cs="Arial"/>
+          <w:b/>
+          <w:bCs/>
+        </w:rPr>
+      </w:pPr>
+      <w:r>
+        <w:rPr>
+          <w:rFonts w:ascii="Arial" w:hAnsi="Arial" w:cs="Arial"/>
+          <w:b/>
+          <w:bCs/>
+        </w:rPr>
+        <w:t>Error Code 37</w:t>
+      </w:r>
+    </w:p>
+    <w:p>
+      <w:pPr>
+        <w:spacing w:line="240" w:lineRule="auto"/>
+        <w:ind w:left="720" w:hanging="720"/>
+        <w:rPr>
+          <w:rFonts w:ascii="Arial" w:hAnsi="Arial" w:cs="Arial"/>
+        </w:rPr>
+      </w:pPr>
+      <w:r>
+        <w:rPr>
+          <w:rFonts w:ascii="Arial" w:hAnsi="Arial" w:cs="Arial"/>
+        </w:rPr>
+        <w:t xml:space="preserve">Attempted to load an invalid font size. Font size must be at least </w:t>
+      </w:r>
+      <w:r>
+        <w:rPr>
+          <w:rFonts w:ascii="Arial" w:hAnsi="Arial" w:cs="Arial"/>
+        </w:rPr>
+        <w:t>1</w:t>
+      </w:r>
+      <w:r>
+        <w:rPr>
+          <w:rFonts w:ascii="Arial" w:hAnsi="Arial" w:cs="Arial"/>
+        </w:rPr>
+        <w:t>.</w:t>
+      </w:r>
+    </w:p>
+    <w:p>
+      <w:pPr>
+        <w:spacing w:line="240" w:lineRule="auto"/>
+        <w:rPr>
+          <w:rFonts w:ascii="Arial" w:hAnsi="Arial" w:cs="Arial"/>
+          <w:b/>
+          <w:bCs/>
+        </w:rPr>
+      </w:pPr>
+      <w:r>
+        <w:rPr>
+          <w:rFonts w:ascii="Arial" w:hAnsi="Arial" w:cs="Arial"/>
+          <w:b/>
+          <w:bCs/>
+        </w:rPr>
+        <w:t>Error Code 38</w:t>
+      </w:r>
+    </w:p>
+    <w:p>
+      <w:pPr>
+        <w:spacing w:line="240" w:lineRule="auto"/>
+        <w:rPr>
+          <w:rFonts w:ascii="Arial" w:hAnsi="Arial" w:cs="Arial"/>
+        </w:rPr>
+      </w:pPr>
+      <w:r>
+        <w:rPr>
+          <w:rFonts w:ascii="Arial" w:hAnsi="Arial" w:cs="Arial"/>
+        </w:rPr>
+        <w:t>An SDL2_ttf error occurred during font loading.</w:t>
+      </w:r>
+    </w:p>
+    <w:p>
+      <w:pPr>
+        <w:spacing w:line="240" w:lineRule="auto"/>
+        <w:rPr>
+          <w:rFonts w:ascii="Arial" w:hAnsi="Arial" w:cs="Arial"/>
+          <w:b/>
+          <w:bCs/>
+        </w:rPr>
+      </w:pPr>
+      <w:r>
+        <w:rPr>
+          <w:rFonts w:ascii="Arial" w:hAnsi="Arial" w:cs="Arial"/>
+          <w:b/>
+          <w:bCs/>
+        </w:rPr>
+        <w:t>Error Code 39</w:t>
+      </w:r>
+    </w:p>
+    <w:p>
+      <w:pPr>
+        <w:spacing w:line="240" w:lineRule="auto"/>
+        <w:rPr>
+          <w:rFonts w:ascii="Arial" w:hAnsi="Arial" w:cs="Arial"/>
+        </w:rPr>
+      </w:pPr>
+      <w:r>
+        <w:rPr>
+          <w:rFonts w:ascii="Arial" w:hAnsi="Arial" w:cs="Arial"/>
+        </w:rPr>
+        <w:t>Attempted to draw text with an invalid font parameter. Change your call to DrawText or load the font you need</w:t>
+      </w:r>
+      <w:r>
+        <w:rPr>
+          <w:rFonts w:ascii="Arial" w:hAnsi="Arial" w:cs="Arial"/>
+        </w:rPr>
+        <w:t xml:space="preserve"> to use</w:t>
+      </w:r>
+      <w:r>
+        <w:rPr>
+          <w:rFonts w:ascii="Arial" w:hAnsi="Arial" w:cs="Arial"/>
+        </w:rPr>
+        <w:t>.</w:t>
+      </w:r>
+    </w:p>
+    <w:p>
+      <w:pPr>
+        <w:spacing w:line="240" w:lineRule="auto"/>
+        <w:ind w:left="720" w:hanging="720"/>
+        <w:rPr>
+          <w:rFonts w:ascii="Arial" w:hAnsi="Arial" w:cs="Arial"/>
+          <w:b/>
+          <w:bCs/>
+        </w:rPr>
+      </w:pPr>
+      <w:r>
+        <w:rPr>
+          <w:rFonts w:ascii="Arial" w:hAnsi="Arial" w:cs="Arial"/>
+          <w:b/>
+          <w:bCs/>
+        </w:rPr>
+        <w:t>Error Code 41</w:t>
+      </w:r>
+    </w:p>
+    <w:p>
+      <w:pPr>
+        <w:spacing w:line="240" w:lineRule="auto"/>
+        <w:ind w:left="720" w:hanging="720"/>
+        <w:rPr>
+          <w:rFonts w:ascii="Arial" w:hAnsi="Arial" w:cs="Arial"/>
+        </w:rPr>
+      </w:pPr>
+      <w:r>
+        <w:rPr>
+          <w:rFonts w:ascii="Arial" w:hAnsi="Arial" w:cs="Arial"/>
+        </w:rPr>
+        <w:t>Engine.ini does not have a General section. Add one.</w:t>
+      </w:r>
+    </w:p>
+    <w:p>
+      <w:pPr>
+        <w:spacing w:line="240" w:lineRule="auto"/>
+        <w:ind w:left="720" w:hanging="720"/>
+        <w:rPr>
+          <w:rFonts w:ascii="Arial" w:hAnsi="Arial" w:cs="Arial"/>
+          <w:b/>
+          <w:bCs/>
+        </w:rPr>
+      </w:pPr>
+      <w:r>
+        <w:rPr>
+          <w:rFonts w:ascii="Arial" w:hAnsi="Arial" w:cs="Arial"/>
+          <w:b/>
+          <w:bCs/>
+        </w:rPr>
+        <w:t>Error Code 44</w:t>
+      </w:r>
+    </w:p>
+    <w:p>
+      <w:pPr>
+        <w:spacing w:line="240" w:lineRule="auto"/>
+        <w:ind w:left="720" w:hanging="720"/>
+        <w:rPr>
+          <w:rFonts w:ascii="Arial" w:hAnsi="Arial" w:cs="Arial"/>
+        </w:rPr>
+      </w:pPr>
+      <w:r>
+        <w:rPr>
+          <w:rFonts w:ascii="Arial" w:hAnsi="Arial" w:cs="Arial"/>
+        </w:rPr>
+        <w:t>Attempted to load an AnimatedTexture without a set Size property.</w:t>
+      </w:r>
+      <w:r>
+        <w:rPr>
+          <w:rFonts w:ascii="Arial" w:hAnsi="Arial" w:cs="Arial"/>
+        </w:rPr>
+        <w:t xml:space="preserve"> Set it to at least 1 x 1 pixel.</w:t>
+      </w:r>
+    </w:p>
+    <w:p>
+      <w:pPr>
+        <w:spacing w:line="240" w:lineRule="auto"/>
+        <w:ind w:left="720" w:hanging="720"/>
+        <w:rPr>
+          <w:rFonts w:ascii="Arial" w:hAnsi="Arial" w:cs="Arial"/>
+          <w:b/>
+          <w:bCs/>
+        </w:rPr>
+      </w:pPr>
+      <w:r>
+        <w:rPr>
+          <w:rFonts w:ascii="Arial" w:hAnsi="Arial" w:cs="Arial"/>
+          <w:b/>
+          <w:bCs/>
+        </w:rPr>
+        <w:t>Error Code 45</w:t>
+      </w:r>
+    </w:p>
+    <w:p>
+      <w:pPr>
+        <w:spacing w:line="240" w:lineRule="auto"/>
+        <w:ind w:left="720" w:hanging="720"/>
+        <w:rPr>
+          <w:rFonts w:ascii="Arial" w:hAnsi="Arial" w:cs="Arial"/>
+        </w:rPr>
+      </w:pPr>
+      <w:r>
+        <w:rPr>
+          <w:rFonts w:ascii="Arial" w:hAnsi="Arial" w:cs="Arial"/>
+        </w:rPr>
+        <w:t>Attempted to load a TextureAtlas without a valid FrameSize property.</w:t>
+      </w:r>
+      <w:r>
+        <w:rPr>
+          <w:rFonts w:ascii="Arial" w:hAnsi="Arial" w:cs="Arial"/>
+        </w:rPr>
+        <w:t xml:space="preserve"> Set it before calling TextureAtlas::Load.</w:t>
+      </w:r>
+    </w:p>
+    <w:p>
+      <w:pPr>
+        <w:spacing w:line="240" w:lineRule="auto"/>
+        <w:ind w:left="720" w:hanging="720"/>
+        <w:rPr>
+          <w:rFonts w:ascii="Arial" w:hAnsi="Arial" w:cs="Arial"/>
+          <w:b/>
+          <w:bCs/>
+        </w:rPr>
+      </w:pPr>
+      <w:r>
+        <w:rPr>
+          <w:rFonts w:ascii="Arial" w:hAnsi="Arial" w:cs="Arial"/>
+          <w:b/>
+          <w:bCs/>
+        </w:rPr>
+        <w:t>Error Code 46</w:t>
+      </w:r>
+    </w:p>
+    <w:p>
+      <w:pPr>
+        <w:spacing w:line="240" w:lineRule="auto"/>
+        <w:rPr>
+          <w:rFonts w:ascii="Arial" w:hAnsi="Arial" w:cs="Arial"/>
+        </w:rPr>
+      </w:pPr>
+      <w:r>
+        <w:rPr>
+          <w:rFonts w:ascii="Arial" w:hAnsi="Arial" w:cs="Arial"/>
+        </w:rPr>
+        <w:t>Attempted to load a TextureAtlas with a frame count under 1 in the X or Y direction. Set it before calling TextureAtlas::Load.</w:t>
+      </w:r>
+    </w:p>
+    <w:p>
+      <w:pPr>
+        <w:spacing w:line="240" w:lineRule="auto"/>
+        <w:rPr>
+          <w:rFonts w:ascii="Arial" w:hAnsi="Arial" w:cs="Arial"/>
+          <w:b/>
+          <w:bCs/>
+        </w:rPr>
+      </w:pPr>
+      <w:r>
+        <w:rPr>
+          <w:rFonts w:ascii="Arial" w:hAnsi="Arial" w:cs="Arial"/>
+          <w:b/>
+          <w:bCs/>
+        </w:rPr>
+        <w:lastRenderedPageBreak/>
+        <w:t>Error Code 47</w:t>
+      </w:r>
+    </w:p>
+    <w:p>
+      <w:pPr>
+        <w:spacing w:line="240" w:lineRule="auto"/>
+        <w:rPr>
+          <w:rFonts w:ascii="Arial" w:hAnsi="Arial" w:cs="Arial"/>
+        </w:rPr>
+      </w:pPr>
+      <w:r>
+        <w:rPr>
+          <w:rFonts w:ascii="Arial" w:hAnsi="Arial" w:cs="Arial"/>
+        </w:rPr>
+        <w:t>Attempted to draw an invalid Index for a TextureAtlas. The index must be between zero and (TextureCount.X * TextureCount.Y).</w:t>
+      </w:r>
+    </w:p>
+    <w:p>
+      <w:pPr>
+        <w:spacing w:line="240" w:lineRule="auto"/>
+        <w:rPr>
+          <w:rFonts w:ascii="Arial" w:hAnsi="Arial" w:cs="Arial"/>
+          <w:b/>
+          <w:bCs/>
+        </w:rPr>
+      </w:pPr>
+      <w:r>
+        <w:rPr>
+          <w:rFonts w:ascii="Arial" w:hAnsi="Arial" w:cs="Arial"/>
+          <w:b/>
+          <w:bCs/>
+        </w:rPr>
+        <w:t>Error Code 50</w:t>
+      </w:r>
+    </w:p>
+    <w:p>
+      <w:pPr>
+        <w:spacing w:line="240" w:lineRule="auto"/>
+        <w:rPr>
+          <w:rFonts w:ascii="Arial" w:hAnsi="Arial" w:cs="Arial"/>
+        </w:rPr>
+      </w:pPr>
+      <w:r>
+        <w:rPr>
+          <w:rFonts w:ascii="Arial" w:hAnsi="Arial" w:cs="Arial"/>
+        </w:rPr>
+        <w:t>You attempted to load an audio file with a path that does not exist.</w:t>
+      </w:r>
+    </w:p>
+    <w:p>
+      <w:pPr>
+        <w:spacing w:line="240" w:lineRule="auto"/>
+        <w:rPr>
+          <w:rFonts w:ascii="Arial" w:hAnsi="Arial" w:cs="Arial"/>
+          <w:b/>
+          <w:bCs/>
+        </w:rPr>
+      </w:pPr>
+      <w:r>
+        <w:rPr>
+          <w:rFonts w:ascii="Arial" w:hAnsi="Arial" w:cs="Arial"/>
+          <w:b/>
+          <w:bCs/>
+        </w:rPr>
+        <w:t>Error Code 51</w:t>
+      </w:r>
+    </w:p>
+    <w:p>
+      <w:pPr>
+        <w:spacing w:line="240" w:lineRule="auto"/>
+        <w:rPr>
+          <w:rFonts w:ascii="Arial" w:hAnsi="Arial" w:cs="Arial"/>
+        </w:rPr>
+      </w:pPr>
+      <w:r>
+        <w:rPr>
+          <w:rFonts w:ascii="Arial" w:hAnsi="Arial" w:cs="Arial"/>
+        </w:rPr>
+        <w:t xml:space="preserve">An </w:t>
+      </w:r>
+      <w:r>
+        <w:rPr>
+          <w:rFonts w:ascii="Arial" w:hAnsi="Arial" w:cs="Arial"/>
+        </w:rPr>
+        <w:t>SDL_mixer error occurred while loading an audio file. See error description for the actual error.</w:t>
+      </w:r>
+    </w:p>
+    <w:p>
+      <w:pPr>
+        <w:spacing w:line="240" w:lineRule="auto"/>
+        <w:rPr>
+          <w:rFonts w:ascii="Arial" w:hAnsi="Arial" w:cs="Arial"/>
+          <w:b/>
+          <w:bCs/>
+        </w:rPr>
+      </w:pPr>
+      <w:r>
+        <w:rPr>
+          <w:rFonts w:ascii="Arial" w:hAnsi="Arial" w:cs="Arial"/>
+          <w:b/>
+          <w:bCs/>
+        </w:rPr>
+        <w:t>Error Code 54</w:t>
+      </w:r>
+    </w:p>
+    <w:p>
+      <w:pPr>
+        <w:spacing w:line="240" w:lineRule="auto"/>
+        <w:rPr>
+          <w:rFonts w:ascii="Arial" w:hAnsi="Arial" w:cs="Arial"/>
+        </w:rPr>
+      </w:pPr>
+      <w:r>
+        <w:rPr>
+          <w:rFonts w:ascii="Arial" w:hAnsi="Arial" w:cs="Arial"/>
+        </w:rPr>
+        <w:t xml:space="preserve">Attempted to load an AnimatedTexture property with an invalid Cycle. The cycle must have at least one frame. </w:t>
+      </w:r>
+    </w:p>
+    <w:p>
+      <w:pPr>
+        <w:spacing w:line="240" w:lineRule="auto"/>
+        <w:rPr>
+          <w:rFonts w:ascii="Arial" w:hAnsi="Arial" w:cs="Arial"/>
+          <w:b/>
+          <w:bCs/>
+        </w:rPr>
+      </w:pPr>
+      <w:r>
+        <w:rPr>
+          <w:rFonts w:ascii="Arial" w:hAnsi="Arial" w:cs="Arial"/>
+          <w:b/>
+          <w:bCs/>
+        </w:rPr>
+        <w:t>Error Code 56</w:t>
+      </w:r>
+    </w:p>
+    <w:p>
+      <w:pPr>
+        <w:spacing w:line="240" w:lineRule="auto"/>
+        <w:rPr>
+          <w:rFonts w:ascii="Arial" w:hAnsi="Arial" w:cs="Arial"/>
+        </w:rPr>
+      </w:pPr>
+      <w:r>
+        <w:rPr>
+          <w:rFonts w:ascii="Arial" w:hAnsi="Arial" w:cs="Arial"/>
+        </w:rPr>
+        <w:t xml:space="preserve">An error occurred initialising </w:t>
+      </w:r>
+      <w:r>
+        <w:rPr>
+          <w:rFonts w:ascii="Arial" w:hAnsi="Arial" w:cs="Arial"/>
+        </w:rPr>
+        <w:t>the</w:t>
+      </w:r>
+      <w:r>
+        <w:rPr>
+          <w:rFonts w:ascii="Arial" w:hAnsi="Arial" w:cs="Arial"/>
+        </w:rPr>
+        <w:t xml:space="preserve"> audio device</w:t>
+      </w:r>
+      <w:r>
+        <w:rPr>
+          <w:rFonts w:ascii="Arial" w:hAnsi="Arial" w:cs="Arial"/>
+        </w:rPr>
+        <w:t xml:space="preserve"> required for SDL2_mixer</w:t>
+      </w:r>
+      <w:r>
+        <w:rPr>
+          <w:rFonts w:ascii="Arial" w:hAnsi="Arial" w:cs="Arial"/>
+        </w:rPr>
+        <w:t>.</w:t>
+      </w:r>
+    </w:p>
+    <w:p>
+      <w:pPr>
+        <w:spacing w:line="240" w:lineRule="auto"/>
+        <w:rPr>
+          <w:rFonts w:ascii="Arial" w:hAnsi="Arial" w:cs="Arial"/>
+          <w:b/>
+          <w:bCs/>
+        </w:rPr>
+      </w:pPr>
+      <w:r>
+        <w:rPr>
+          <w:rFonts w:ascii="Arial" w:hAnsi="Arial" w:cs="Arial"/>
+          <w:b/>
+          <w:bCs/>
+        </w:rPr>
+        <w:t>Error Code 61, 62, 124, 125</w:t>
+      </w:r>
+    </w:p>
+    <w:p>
+      <w:pPr>
+        <w:spacing w:line="240" w:lineRule="auto"/>
+        <w:rPr>
+          <w:rFonts w:ascii="Arial" w:hAnsi="Arial" w:cs="Arial"/>
+        </w:rPr>
+      </w:pPr>
+      <w:r>
+        <w:rPr>
+          <w:rFonts w:ascii="Arial" w:hAnsi="Arial" w:cs="Arial"/>
+        </w:rPr>
+        <w:t>Attempted to use the Light Manager without initialising it. The error code determines the called method.</w:t>
+      </w:r>
+    </w:p>
+    <w:p>
+      <w:pPr>
+        <w:spacing w:line="240" w:lineRule="auto"/>
+        <w:rPr>
+          <w:rFonts w:ascii="Arial" w:hAnsi="Arial" w:cs="Arial"/>
+        </w:rPr>
+      </w:pPr>
+      <w:r>
+        <w:rPr>
+          <w:rFonts w:ascii="Arial" w:hAnsi="Arial" w:cs="Arial"/>
+          <w:b/>
+          <w:bCs/>
+        </w:rPr>
+        <w:t>Error Code 70</w:t>
+      </w:r>
+    </w:p>
+    <w:p>
+      <w:pPr>
+        <w:spacing w:line="240" w:lineRule="auto"/>
+        <w:rPr>
+          <w:rFonts w:ascii="Arial" w:hAnsi="Arial" w:cs="Arial"/>
+        </w:rPr>
+      </w:pPr>
+      <w:r>
+        <w:rPr>
+          <w:rFonts w:ascii="Arial" w:hAnsi="Arial" w:cs="Arial"/>
+        </w:rPr>
+        <w:t>An exception occurred while initialising the Performance Profiler. No profiling will be performed.</w:t>
+      </w:r>
+    </w:p>
+    <w:p>
+      <w:pPr>
+        <w:spacing w:line="240" w:lineRule="auto"/>
+        <w:rPr>
+          <w:rFonts w:ascii="Arial" w:hAnsi="Arial" w:cs="Arial"/>
+          <w:b/>
+          <w:bCs/>
+        </w:rPr>
+      </w:pPr>
+      <w:r>
+        <w:rPr>
+          <w:rFonts w:ascii="Arial" w:hAnsi="Arial" w:cs="Arial"/>
+          <w:b/>
+          <w:bCs/>
+        </w:rPr>
+        <w:t>Error Code 80</w:t>
+      </w:r>
+    </w:p>
+    <w:p>
+      <w:pPr>
+        <w:spacing w:line="240" w:lineRule="auto"/>
+        <w:rPr>
+          <w:rFonts w:ascii="Arial" w:hAnsi="Arial" w:cs="Arial"/>
+        </w:rPr>
+      </w:pPr>
+      <w:r>
+        <w:rPr>
+          <w:rFonts w:ascii="Arial" w:hAnsi="Arial" w:cs="Arial"/>
+        </w:rPr>
+        <w:t>An SDL_ttf error occurred while sizing text.</w:t>
       </w:r>
     </w:p>
     <w:p>
@@ -3254,846 +5095,622 @@
           <w:b/>
           <w:bCs/>
         </w:rPr>
-        <w:t>15, 17</w:t>
-      </w:r>
-    </w:p>
-    <w:p>
-      <w:pPr>
-        <w:spacing w:line="240" w:lineRule="auto"/>
-        <w:rPr>
-          <w:rFonts w:ascii="Arial" w:hAnsi="Arial" w:cs="Arial"/>
-        </w:rPr>
-      </w:pPr>
-      <w:r>
-        <w:rPr>
-          <w:rFonts w:ascii="Arial" w:hAnsi="Arial" w:cs="Arial"/>
-        </w:rPr>
-        <w:t>Texture::</w:t>
-      </w:r>
-      <w:r>
-        <w:rPr>
-          <w:rFonts w:ascii="Arial" w:hAnsi="Arial" w:cs="Arial"/>
-        </w:rPr>
-        <w:t>S</w:t>
-      </w:r>
-      <w:r>
-        <w:rPr>
-          <w:rFonts w:ascii="Arial" w:hAnsi="Arial" w:cs="Arial"/>
-        </w:rPr>
-        <w:t xml:space="preserve">etPixel was called with an invalid x and y position. Modify the call to </w:t>
-      </w:r>
-      <w:r>
-        <w:rPr>
-          <w:rFonts w:ascii="Arial" w:hAnsi="Arial" w:cs="Arial"/>
-        </w:rPr>
-        <w:t>S</w:t>
-      </w:r>
-      <w:r>
-        <w:rPr>
-          <w:rFonts w:ascii="Arial" w:hAnsi="Arial" w:cs="Arial"/>
-        </w:rPr>
-        <w:t>etPixel such that the x and y positions are at least 0 and less than the texture size.</w:t>
-      </w:r>
-    </w:p>
-    <w:p>
-      <w:pPr>
-        <w:spacing w:line="240" w:lineRule="auto"/>
-        <w:rPr>
-          <w:rFonts w:ascii="Arial" w:hAnsi="Arial" w:cs="Arial"/>
-          <w:b/>
-          <w:bCs/>
-        </w:rPr>
-      </w:pPr>
-      <w:r>
-        <w:rPr>
-          <w:rFonts w:ascii="Arial" w:hAnsi="Arial" w:cs="Arial"/>
-          <w:b/>
-          <w:bCs/>
-        </w:rPr>
-        <w:t>Error Code 18</w:t>
-      </w:r>
-    </w:p>
-    <w:p>
-      <w:pPr>
-        <w:spacing w:line="240" w:lineRule="auto"/>
-        <w:rPr>
-          <w:rFonts w:ascii="Arial" w:hAnsi="Arial" w:cs="Arial"/>
-        </w:rPr>
-      </w:pPr>
-      <w:r>
-        <w:rPr>
-          <w:rFonts w:ascii="Arial" w:hAnsi="Arial" w:cs="Arial"/>
-        </w:rPr>
-        <w:t>Attempted to draw a line with a thickness of below 1. Change the call to PrimitiveRenderer::DrawText.</w:t>
-      </w:r>
-    </w:p>
-    <w:p>
-      <w:pPr>
-        <w:spacing w:line="240" w:lineRule="auto"/>
-        <w:rPr>
-          <w:rFonts w:ascii="Arial" w:hAnsi="Arial" w:cs="Arial"/>
-          <w:b/>
-          <w:bCs/>
-        </w:rPr>
-      </w:pPr>
-      <w:r>
-        <w:rPr>
-          <w:rFonts w:ascii="Arial" w:hAnsi="Arial" w:cs="Arial"/>
-          <w:b/>
-          <w:bCs/>
-        </w:rPr>
-        <w:t>Error Code 19</w:t>
-      </w:r>
-    </w:p>
-    <w:p>
-      <w:pPr>
-        <w:spacing w:line="240" w:lineRule="auto"/>
-        <w:rPr>
-          <w:rFonts w:ascii="Arial" w:hAnsi="Arial" w:cs="Arial"/>
-        </w:rPr>
-      </w:pPr>
-      <w:r>
-        <w:rPr>
-          <w:rFonts w:ascii="Arial" w:hAnsi="Arial" w:cs="Arial"/>
-        </w:rPr>
-        <w:t>An SDL error occurred in NCMessageBox::Show.</w:t>
-      </w:r>
-    </w:p>
-    <w:p>
-      <w:pPr>
-        <w:spacing w:line="240" w:lineRule="auto"/>
-        <w:rPr>
-          <w:rFonts w:ascii="Arial" w:hAnsi="Arial" w:cs="Arial"/>
-          <w:b/>
-          <w:bCs/>
-        </w:rPr>
-      </w:pPr>
-      <w:r>
-        <w:rPr>
-          <w:rFonts w:ascii="Arial" w:hAnsi="Arial" w:cs="Arial"/>
-          <w:b/>
-          <w:bCs/>
-        </w:rPr>
-        <w:t>Error Code 21</w:t>
-      </w:r>
-    </w:p>
-    <w:p>
-      <w:pPr>
-        <w:spacing w:line="240" w:lineRule="auto"/>
-        <w:rPr>
-          <w:rFonts w:ascii="Arial" w:hAnsi="Arial" w:cs="Arial"/>
-        </w:rPr>
-      </w:pPr>
-      <w:r>
-        <w:rPr>
-          <w:rFonts w:ascii="Arial" w:hAnsi="Arial" w:cs="Arial"/>
-        </w:rPr>
-        <w:t>Attempted to load a nonexistent INI file.</w:t>
-      </w:r>
-    </w:p>
-    <w:p>
-      <w:pPr>
-        <w:spacing w:line="240" w:lineRule="auto"/>
-        <w:rPr>
-          <w:rFonts w:ascii="Arial" w:hAnsi="Arial" w:cs="Arial"/>
-          <w:b/>
-          <w:bCs/>
-        </w:rPr>
-      </w:pPr>
-      <w:r>
-        <w:rPr>
-          <w:rFonts w:ascii="Arial" w:hAnsi="Arial" w:cs="Arial"/>
-          <w:b/>
-          <w:bCs/>
-        </w:rPr>
-        <w:t>Error Code 22</w:t>
-      </w:r>
-    </w:p>
-    <w:p>
-      <w:pPr>
-        <w:spacing w:line="240" w:lineRule="auto"/>
-        <w:rPr>
-          <w:rFonts w:ascii="Arial" w:hAnsi="Arial" w:cs="Arial"/>
-        </w:rPr>
-      </w:pPr>
-      <w:r>
-        <w:rPr>
-          <w:rFonts w:ascii="Arial" w:hAnsi="Arial" w:cs="Arial"/>
-        </w:rPr>
-        <w:t>An unknown error occurred loading an INI file. View the error cause for exception information.</w:t>
-      </w:r>
-    </w:p>
-    <w:p>
-      <w:pPr>
-        <w:spacing w:line="240" w:lineRule="auto"/>
-        <w:rPr>
-          <w:rFonts w:ascii="Arial" w:hAnsi="Arial" w:cs="Arial"/>
-          <w:b/>
-          <w:bCs/>
-        </w:rPr>
-      </w:pPr>
-      <w:r>
-        <w:rPr>
-          <w:rFonts w:ascii="Arial" w:hAnsi="Arial" w:cs="Arial"/>
-          <w:b/>
-          <w:bCs/>
-        </w:rPr>
-        <w:t>Error Code 23</w:t>
-      </w:r>
-    </w:p>
-    <w:p>
-      <w:pPr>
-        <w:spacing w:line="240" w:lineRule="auto"/>
-        <w:rPr>
-          <w:rFonts w:ascii="Arial" w:hAnsi="Arial" w:cs="Arial"/>
-        </w:rPr>
-      </w:pPr>
-      <w:r>
-        <w:rPr>
-          <w:rFonts w:ascii="Arial" w:hAnsi="Arial" w:cs="Arial"/>
-        </w:rPr>
-        <w:t>An INI item does not have a value. Add a value to parse correctly.</w:t>
-      </w:r>
-    </w:p>
-    <w:p>
-      <w:pPr>
-        <w:spacing w:line="240" w:lineRule="auto"/>
-        <w:rPr>
-          <w:rFonts w:ascii="Arial" w:hAnsi="Arial" w:cs="Arial"/>
-          <w:b/>
-          <w:bCs/>
-        </w:rPr>
-      </w:pPr>
-      <w:r>
-        <w:rPr>
-          <w:rFonts w:ascii="Arial" w:hAnsi="Arial" w:cs="Arial"/>
-          <w:b/>
-          <w:bCs/>
-        </w:rPr>
-        <w:t>Error Code 24</w:t>
-      </w:r>
-    </w:p>
-    <w:p>
-      <w:pPr>
-        <w:spacing w:line="240" w:lineRule="auto"/>
-        <w:rPr>
-          <w:rFonts w:ascii="Arial" w:hAnsi="Arial" w:cs="Arial"/>
-        </w:rPr>
-      </w:pPr>
-      <w:r>
-        <w:rPr>
-          <w:rFonts w:ascii="Arial" w:hAnsi="Arial" w:cs="Arial"/>
-        </w:rPr>
-        <w:t>An INI section name was not terminated with a ] character.</w:t>
-      </w:r>
-    </w:p>
-    <w:p>
-      <w:pPr>
-        <w:spacing w:line="240" w:lineRule="auto"/>
-        <w:rPr>
-          <w:rFonts w:ascii="Arial" w:hAnsi="Arial" w:cs="Arial"/>
-          <w:b/>
-          <w:bCs/>
-        </w:rPr>
-      </w:pPr>
-      <w:r>
-        <w:rPr>
-          <w:rFonts w:ascii="Arial" w:hAnsi="Arial" w:cs="Arial"/>
-          <w:b/>
-          <w:bCs/>
-        </w:rPr>
-        <w:t>Error Code 25</w:t>
-      </w:r>
-    </w:p>
-    <w:p>
-      <w:pPr>
-        <w:spacing w:line="240" w:lineRule="auto"/>
-        <w:rPr>
-          <w:rFonts w:ascii="Arial" w:hAnsi="Arial" w:cs="Arial"/>
-        </w:rPr>
-      </w:pPr>
-      <w:r>
-        <w:rPr>
-          <w:rFonts w:ascii="Arial" w:hAnsi="Arial" w:cs="Arial"/>
-        </w:rPr>
-        <w:t>An invalid INI section entry was found. INI Section entries start with [ and are ended with ].</w:t>
-      </w:r>
-    </w:p>
-    <w:p>
-      <w:pPr>
-        <w:spacing w:line="240" w:lineRule="auto"/>
-        <w:rPr>
-          <w:rFonts w:ascii="Arial" w:hAnsi="Arial" w:cs="Arial"/>
-          <w:b/>
-          <w:bCs/>
-        </w:rPr>
-      </w:pPr>
-      <w:r>
-        <w:rPr>
-          <w:rFonts w:ascii="Arial" w:hAnsi="Arial" w:cs="Arial"/>
-          <w:b/>
-          <w:bCs/>
-        </w:rPr>
-        <w:t>Error Code 26</w:t>
-      </w:r>
-    </w:p>
-    <w:p>
-      <w:pPr>
-        <w:spacing w:line="240" w:lineRule="auto"/>
-        <w:rPr>
-          <w:rFonts w:ascii="Arial" w:hAnsi="Arial" w:cs="Arial"/>
-        </w:rPr>
-      </w:pPr>
-      <w:r>
-        <w:rPr>
-          <w:rFonts w:ascii="Arial" w:hAnsi="Arial" w:cs="Arial"/>
-        </w:rPr>
-        <w:t>An INI value was not within an INI section.</w:t>
-      </w:r>
-    </w:p>
-    <w:p>
-      <w:pPr>
-        <w:spacing w:line="240" w:lineRule="auto"/>
-        <w:rPr>
-          <w:rFonts w:ascii="Arial" w:hAnsi="Arial" w:cs="Arial"/>
-          <w:b/>
-          <w:bCs/>
-        </w:rPr>
-      </w:pPr>
-      <w:r>
-        <w:rPr>
-          <w:rFonts w:ascii="Arial" w:hAnsi="Arial" w:cs="Arial"/>
-          <w:b/>
-          <w:bCs/>
-        </w:rPr>
-        <w:t>Error Code 28</w:t>
-      </w:r>
-    </w:p>
-    <w:p>
-      <w:pPr>
-        <w:spacing w:line="240" w:lineRule="auto"/>
-        <w:rPr>
-          <w:rFonts w:ascii="Arial" w:hAnsi="Arial" w:cs="Arial"/>
-        </w:rPr>
-      </w:pPr>
-      <w:r>
-        <w:rPr>
-          <w:rFonts w:ascii="Arial" w:hAnsi="Arial" w:cs="Arial"/>
-        </w:rPr>
-        <w:t>Engine.ini failed to load.</w:t>
-      </w:r>
-    </w:p>
-    <w:p>
-      <w:pPr>
-        <w:spacing w:line="240" w:lineRule="auto"/>
-        <w:rPr>
-          <w:rFonts w:ascii="Arial" w:hAnsi="Arial" w:cs="Arial"/>
-          <w:b/>
-          <w:bCs/>
-        </w:rPr>
-      </w:pPr>
-      <w:r>
-        <w:rPr>
-          <w:rFonts w:ascii="Arial" w:hAnsi="Arial" w:cs="Arial"/>
-          <w:b/>
-          <w:bCs/>
-        </w:rPr>
-        <w:t>Error Code 29</w:t>
-      </w:r>
-    </w:p>
-    <w:p>
-      <w:pPr>
-        <w:spacing w:line="240" w:lineRule="auto"/>
-        <w:rPr>
-          <w:rFonts w:ascii="Arial" w:hAnsi="Arial" w:cs="Arial"/>
-        </w:rPr>
-      </w:pPr>
-      <w:r>
-        <w:rPr>
-          <w:rFonts w:ascii="Arial" w:hAnsi="Arial" w:cs="Arial"/>
-        </w:rPr>
-        <w:t>Engine.ini does not have a Localisation section.</w:t>
-      </w:r>
-    </w:p>
-    <w:p>
-      <w:pPr>
-        <w:spacing w:line="240" w:lineRule="auto"/>
-        <w:rPr>
-          <w:rFonts w:ascii="Arial" w:hAnsi="Arial" w:cs="Arial"/>
-          <w:b/>
-          <w:bCs/>
-        </w:rPr>
-      </w:pPr>
-      <w:r>
-        <w:rPr>
-          <w:rFonts w:ascii="Arial" w:hAnsi="Arial" w:cs="Arial"/>
-          <w:b/>
-          <w:bCs/>
+        <w:t>81, 82</w:t>
+      </w:r>
+    </w:p>
+    <w:p>
+      <w:pPr>
+        <w:spacing w:line="240" w:lineRule="auto"/>
+        <w:rPr>
+          <w:rFonts w:ascii="Arial" w:hAnsi="Arial" w:cs="Arial"/>
+        </w:rPr>
+      </w:pPr>
+      <w:r>
+        <w:rPr>
+          <w:rFonts w:ascii="Arial" w:hAnsi="Arial" w:cs="Arial"/>
+        </w:rPr>
+        <w:t>Attempted to call GetTextSize (80) or GetLargestTextSize (81) specifying an invalid Font parameter.</w:t>
+      </w:r>
+    </w:p>
+    <w:p>
+      <w:pPr>
+        <w:spacing w:line="240" w:lineRule="auto"/>
+        <w:rPr>
+          <w:rFonts w:ascii="Arial" w:hAnsi="Arial" w:cs="Arial"/>
+          <w:b/>
+          <w:bCs/>
+        </w:rPr>
+      </w:pPr>
+      <w:r>
+        <w:rPr>
+          <w:rFonts w:ascii="Arial" w:hAnsi="Arial" w:cs="Arial"/>
+          <w:b/>
+          <w:bCs/>
+        </w:rPr>
+        <w:t>Error Code 83</w:t>
+      </w:r>
+    </w:p>
+    <w:p>
+      <w:pPr>
+        <w:spacing w:line="240" w:lineRule="auto"/>
+        <w:rPr>
+          <w:rFonts w:ascii="Arial" w:hAnsi="Arial" w:cs="Arial"/>
+        </w:rPr>
+      </w:pPr>
+      <w:r>
+        <w:rPr>
+          <w:rFonts w:ascii="Arial" w:hAnsi="Arial" w:cs="Arial"/>
+        </w:rPr>
+        <w:t>Attempted to select an invalid ListBox SelectedIndex. SelectedIndex must be between 0 and the number of items in the list box – 1.</w:t>
+      </w:r>
+    </w:p>
+    <w:p>
+      <w:pPr>
+        <w:spacing w:line="240" w:lineRule="auto"/>
+        <w:rPr>
+          <w:rFonts w:ascii="Arial" w:hAnsi="Arial" w:cs="Arial"/>
+          <w:b/>
+          <w:bCs/>
+        </w:rPr>
+      </w:pPr>
+      <w:r>
+        <w:rPr>
+          <w:rFonts w:ascii="Arial" w:hAnsi="Arial" w:cs="Arial"/>
+          <w:b/>
+          <w:bCs/>
+        </w:rPr>
+        <w:t>Error Code 94</w:t>
+      </w:r>
+    </w:p>
+    <w:p>
+      <w:pPr>
+        <w:spacing w:line="240" w:lineRule="auto"/>
+        <w:rPr>
+          <w:rFonts w:ascii="Arial" w:hAnsi="Arial" w:cs="Arial"/>
+        </w:rPr>
+      </w:pPr>
+      <w:r>
+        <w:rPr>
+          <w:rFonts w:ascii="Arial" w:hAnsi="Arial" w:cs="Arial"/>
+        </w:rPr>
+        <w:t>A Texture Path was set, but the texture was not loaded.</w:t>
+      </w:r>
+    </w:p>
+    <w:p>
+      <w:pPr>
+        <w:spacing w:line="240" w:lineRule="auto"/>
+        <w:rPr>
+          <w:rFonts w:ascii="Arial" w:hAnsi="Arial" w:cs="Arial"/>
+          <w:b/>
+          <w:bCs/>
+        </w:rPr>
+      </w:pPr>
+      <w:r>
+        <w:rPr>
+          <w:rFonts w:ascii="Arial" w:hAnsi="Arial" w:cs="Arial"/>
+          <w:b/>
+          <w:bCs/>
+        </w:rPr>
+        <w:t>Error Code 95</w:t>
+      </w:r>
+    </w:p>
+    <w:p>
+      <w:pPr>
+        <w:spacing w:line="240" w:lineRule="auto"/>
+        <w:rPr>
+          <w:rFonts w:ascii="Arial" w:hAnsi="Arial" w:cs="Arial"/>
+        </w:rPr>
+      </w:pPr>
+      <w:r>
+        <w:rPr>
+          <w:rFonts w:ascii="Arial" w:hAnsi="Arial" w:cs="Arial"/>
+        </w:rPr>
+        <w:t>You attempted to shutdown Lightning without initialising it.</w:t>
+      </w:r>
+    </w:p>
+    <w:p>
+      <w:pPr>
+        <w:spacing w:line="240" w:lineRule="auto"/>
+        <w:rPr>
+          <w:rFonts w:ascii="Arial" w:hAnsi="Arial" w:cs="Arial"/>
+          <w:b/>
+          <w:bCs/>
+        </w:rPr>
+      </w:pPr>
+      <w:r>
+        <w:rPr>
+          <w:rFonts w:ascii="Arial" w:hAnsi="Arial" w:cs="Arial"/>
+          <w:b/>
+          <w:bCs/>
+        </w:rPr>
+        <w:t>Error Code 96</w:t>
+      </w:r>
+    </w:p>
+    <w:p>
+      <w:pPr>
+        <w:spacing w:line="240" w:lineRule="auto"/>
+        <w:rPr>
+          <w:rFonts w:ascii="Arial" w:hAnsi="Arial" w:cs="Arial"/>
+        </w:rPr>
+      </w:pPr>
+      <w:r>
+        <w:rPr>
+          <w:rFonts w:ascii="Arial" w:hAnsi="Arial" w:cs="Arial"/>
+        </w:rPr>
+        <w:t>Attempted to add a non-existent file to a PackageFileCatalog</w:t>
+      </w:r>
+    </w:p>
+    <w:p>
+      <w:pPr>
+        <w:spacing w:line="240" w:lineRule="auto"/>
+        <w:rPr>
+          <w:rFonts w:ascii="Arial" w:hAnsi="Arial" w:cs="Arial"/>
+          <w:b/>
+          <w:bCs/>
+        </w:rPr>
+      </w:pPr>
+      <w:r>
+        <w:rPr>
+          <w:rFonts w:ascii="Arial" w:hAnsi="Arial" w:cs="Arial"/>
+          <w:b/>
+          <w:bCs/>
+        </w:rPr>
+        <w:t>Error Code 98</w:t>
+      </w:r>
+      <w:r>
+        <w:rPr>
+          <w:rFonts w:ascii="Arial" w:hAnsi="Arial" w:cs="Arial"/>
+          <w:b/>
+          <w:bCs/>
+        </w:rPr>
+        <w:t>, 100</w:t>
+      </w:r>
+    </w:p>
+    <w:p>
+      <w:pPr>
+        <w:spacing w:line="240" w:lineRule="auto"/>
+        <w:rPr>
+          <w:rFonts w:ascii="Arial" w:hAnsi="Arial" w:cs="Arial"/>
+        </w:rPr>
+      </w:pPr>
+      <w:r>
+        <w:rPr>
+          <w:rFonts w:ascii="Arial" w:hAnsi="Arial" w:cs="Arial"/>
         </w:rPr>
         <w:lastRenderedPageBreak/>
-        <w:t>Error Code 30</w:t>
-      </w:r>
-    </w:p>
-    <w:p>
-      <w:pPr>
-        <w:spacing w:line="240" w:lineRule="auto"/>
-        <w:rPr>
-          <w:rFonts w:ascii="Arial" w:hAnsi="Arial" w:cs="Arial"/>
-        </w:rPr>
-      </w:pPr>
-      <w:r>
-        <w:rPr>
-          <w:rFonts w:ascii="Arial" w:hAnsi="Arial" w:cs="Arial"/>
-        </w:rPr>
-        <w:t>Engine.ini’s Localisation section does not have a valid Language value.</w:t>
-      </w:r>
-    </w:p>
-    <w:p>
-      <w:pPr>
-        <w:spacing w:line="240" w:lineRule="auto"/>
-        <w:rPr>
-          <w:rFonts w:ascii="Arial" w:hAnsi="Arial" w:cs="Arial"/>
-        </w:rPr>
-      </w:pPr>
-      <w:r>
-        <w:rPr>
-          <w:rFonts w:ascii="Arial" w:hAnsi="Arial" w:cs="Arial"/>
-          <w:b/>
-          <w:bCs/>
-        </w:rPr>
-        <w:t>Error Code 31</w:t>
-      </w:r>
-    </w:p>
-    <w:p>
-      <w:pPr>
-        <w:spacing w:line="240" w:lineRule="auto"/>
-        <w:rPr>
-          <w:rFonts w:ascii="Arial" w:hAnsi="Arial" w:cs="Arial"/>
-        </w:rPr>
-      </w:pPr>
-      <w:r>
-        <w:rPr>
-          <w:rFonts w:ascii="Arial" w:hAnsi="Arial" w:cs="Arial"/>
-        </w:rPr>
-        <w:t>An attempt to load an invalid localisation file occurred. There is likely an error in the localisation file.</w:t>
-      </w:r>
-    </w:p>
-    <w:p>
-      <w:pPr>
-        <w:spacing w:line="240" w:lineRule="auto"/>
-        <w:rPr>
-          <w:rFonts w:ascii="Arial" w:hAnsi="Arial" w:cs="Arial"/>
-          <w:b/>
-          <w:bCs/>
-        </w:rPr>
-      </w:pPr>
-      <w:r>
-        <w:rPr>
-          <w:rFonts w:ascii="Arial" w:hAnsi="Arial" w:cs="Arial"/>
-          <w:b/>
-          <w:bCs/>
-        </w:rPr>
-        <w:t>Error Code 32</w:t>
-      </w:r>
-    </w:p>
-    <w:p>
-      <w:pPr>
-        <w:spacing w:line="240" w:lineRule="auto"/>
-        <w:rPr>
-          <w:rFonts w:ascii="Arial" w:hAnsi="Arial" w:cs="Arial"/>
-        </w:rPr>
-      </w:pPr>
-      <w:r>
-        <w:rPr>
-          <w:rFonts w:ascii="Arial" w:hAnsi="Arial" w:cs="Arial"/>
-        </w:rPr>
-        <w:t>A loaded localisation file does not have a Metadata section.</w:t>
-      </w:r>
-    </w:p>
-    <w:p>
-      <w:pPr>
-        <w:spacing w:line="240" w:lineRule="auto"/>
-        <w:rPr>
-          <w:rFonts w:ascii="Arial" w:hAnsi="Arial" w:cs="Arial"/>
-          <w:b/>
-          <w:bCs/>
-        </w:rPr>
-      </w:pPr>
-      <w:r>
-        <w:rPr>
-          <w:rFonts w:ascii="Arial" w:hAnsi="Arial" w:cs="Arial"/>
-          <w:b/>
-          <w:bCs/>
-        </w:rPr>
-        <w:t>Error Code 33</w:t>
-      </w:r>
-    </w:p>
-    <w:p>
-      <w:pPr>
-        <w:spacing w:line="240" w:lineRule="auto"/>
-        <w:rPr>
-          <w:rFonts w:ascii="Arial" w:hAnsi="Arial" w:cs="Arial"/>
-        </w:rPr>
-      </w:pPr>
-      <w:r>
-        <w:rPr>
-          <w:rFonts w:ascii="Arial" w:hAnsi="Arial" w:cs="Arial"/>
-        </w:rPr>
-        <w:t>A loaded localisation file does not have a Strings section.</w:t>
-      </w:r>
-    </w:p>
-    <w:p>
-      <w:pPr>
-        <w:spacing w:line="240" w:lineRule="auto"/>
-        <w:rPr>
-          <w:rFonts w:ascii="Arial" w:hAnsi="Arial" w:cs="Arial"/>
-          <w:b/>
-          <w:bCs/>
-        </w:rPr>
-      </w:pPr>
-      <w:r>
-        <w:rPr>
-          <w:rFonts w:ascii="Arial" w:hAnsi="Arial" w:cs="Arial"/>
-          <w:b/>
-          <w:bCs/>
-        </w:rPr>
-        <w:t>Error Code 34</w:t>
-      </w:r>
-    </w:p>
-    <w:p>
-      <w:pPr>
-        <w:spacing w:line="240" w:lineRule="auto"/>
-        <w:rPr>
-          <w:rFonts w:ascii="Arial" w:hAnsi="Arial" w:cs="Arial"/>
-        </w:rPr>
-      </w:pPr>
-      <w:r>
-        <w:rPr>
-          <w:rFonts w:ascii="Arial" w:hAnsi="Arial" w:cs="Arial"/>
-        </w:rPr>
-        <w:t>Attempted to load a nonexistent font file. Adjust your call to Font::Load to specify an actually extant font or font file. Please note that system fonts must use the font names in c:\windows\fonts.</w:t>
-      </w:r>
-    </w:p>
-    <w:p>
-      <w:pPr>
-        <w:spacing w:line="240" w:lineRule="auto"/>
-        <w:rPr>
-          <w:rFonts w:ascii="Arial" w:hAnsi="Arial" w:cs="Arial"/>
-          <w:b/>
-          <w:bCs/>
-        </w:rPr>
-      </w:pPr>
-      <w:r>
-        <w:rPr>
-          <w:rFonts w:ascii="Arial" w:hAnsi="Arial" w:cs="Arial"/>
-          <w:b/>
-          <w:bCs/>
-        </w:rPr>
-        <w:t>Error Code 35</w:t>
-      </w:r>
-    </w:p>
-    <w:p>
-      <w:pPr>
-        <w:spacing w:line="240" w:lineRule="auto"/>
-        <w:ind w:left="720" w:hanging="720"/>
-        <w:rPr>
-          <w:rFonts w:ascii="Arial" w:hAnsi="Arial" w:cs="Arial"/>
-        </w:rPr>
-      </w:pPr>
-      <w:r>
-        <w:rPr>
-          <w:rFonts w:ascii="Arial" w:hAnsi="Arial" w:cs="Arial"/>
-        </w:rPr>
-        <w:t>Attempted to load an invalid localisation string.</w:t>
-      </w:r>
-    </w:p>
-    <w:p>
-      <w:pPr>
-        <w:spacing w:line="240" w:lineRule="auto"/>
-        <w:ind w:left="720" w:hanging="720"/>
-        <w:rPr>
-          <w:rFonts w:ascii="Arial" w:hAnsi="Arial" w:cs="Arial"/>
-          <w:b/>
-          <w:bCs/>
-        </w:rPr>
-      </w:pPr>
-      <w:r>
-        <w:rPr>
-          <w:rFonts w:ascii="Arial" w:hAnsi="Arial" w:cs="Arial"/>
-          <w:b/>
-          <w:bCs/>
-        </w:rPr>
-        <w:t>Error Code 36</w:t>
-      </w:r>
-    </w:p>
-    <w:p>
-      <w:pPr>
-        <w:spacing w:line="240" w:lineRule="auto"/>
-        <w:ind w:left="720" w:hanging="720"/>
-        <w:rPr>
-          <w:rFonts w:ascii="Arial" w:hAnsi="Arial" w:cs="Arial"/>
-        </w:rPr>
-      </w:pPr>
-      <w:r>
-        <w:rPr>
-          <w:rFonts w:ascii="Arial" w:hAnsi="Arial" w:cs="Arial"/>
-        </w:rPr>
-        <w:t>Attempted to load a non-TrueType font. Only TrueType fonts are supported.</w:t>
-      </w:r>
-    </w:p>
-    <w:p>
-      <w:pPr>
-        <w:spacing w:line="240" w:lineRule="auto"/>
-        <w:ind w:left="720" w:hanging="720"/>
-        <w:rPr>
-          <w:rFonts w:ascii="Arial" w:hAnsi="Arial" w:cs="Arial"/>
-          <w:b/>
-          <w:bCs/>
-        </w:rPr>
-      </w:pPr>
-      <w:r>
-        <w:rPr>
-          <w:rFonts w:ascii="Arial" w:hAnsi="Arial" w:cs="Arial"/>
-          <w:b/>
-          <w:bCs/>
-        </w:rPr>
-        <w:t>Error Code 37</w:t>
-      </w:r>
-    </w:p>
-    <w:p>
-      <w:pPr>
-        <w:spacing w:line="240" w:lineRule="auto"/>
-        <w:ind w:left="720" w:hanging="720"/>
-        <w:rPr>
-          <w:rFonts w:ascii="Arial" w:hAnsi="Arial" w:cs="Arial"/>
-        </w:rPr>
-      </w:pPr>
-      <w:r>
-        <w:rPr>
-          <w:rFonts w:ascii="Arial" w:hAnsi="Arial" w:cs="Arial"/>
-        </w:rPr>
-        <w:t xml:space="preserve">Attempted to load an invalid font size. Font size must be at least </w:t>
-      </w:r>
-      <w:r>
-        <w:rPr>
-          <w:rFonts w:ascii="Arial" w:hAnsi="Arial" w:cs="Arial"/>
-        </w:rPr>
-        <w:t>1</w:t>
-      </w:r>
-      <w:r>
-        <w:rPr>
-          <w:rFonts w:ascii="Arial" w:hAnsi="Arial" w:cs="Arial"/>
-        </w:rPr>
-        <w:t>.</w:t>
-      </w:r>
-    </w:p>
-    <w:p>
-      <w:pPr>
-        <w:spacing w:line="240" w:lineRule="auto"/>
-        <w:rPr>
-          <w:rFonts w:ascii="Arial" w:hAnsi="Arial" w:cs="Arial"/>
-          <w:b/>
-          <w:bCs/>
-        </w:rPr>
-      </w:pPr>
-      <w:r>
-        <w:rPr>
-          <w:rFonts w:ascii="Arial" w:hAnsi="Arial" w:cs="Arial"/>
-          <w:b/>
-          <w:bCs/>
-        </w:rPr>
-        <w:t>Error Code 38</w:t>
-      </w:r>
-    </w:p>
-    <w:p>
-      <w:pPr>
-        <w:spacing w:line="240" w:lineRule="auto"/>
-        <w:rPr>
-          <w:rFonts w:ascii="Arial" w:hAnsi="Arial" w:cs="Arial"/>
-        </w:rPr>
-      </w:pPr>
-      <w:r>
-        <w:rPr>
-          <w:rFonts w:ascii="Arial" w:hAnsi="Arial" w:cs="Arial"/>
-        </w:rPr>
-        <w:t>An SDL2_ttf error occurred during font loading.</w:t>
-      </w:r>
-    </w:p>
-    <w:p>
-      <w:pPr>
-        <w:spacing w:line="240" w:lineRule="auto"/>
-        <w:rPr>
-          <w:rFonts w:ascii="Arial" w:hAnsi="Arial" w:cs="Arial"/>
-          <w:b/>
-          <w:bCs/>
-        </w:rPr>
-      </w:pPr>
-      <w:r>
-        <w:rPr>
-          <w:rFonts w:ascii="Arial" w:hAnsi="Arial" w:cs="Arial"/>
-          <w:b/>
-          <w:bCs/>
-        </w:rPr>
-        <w:t>Error Code 39</w:t>
-      </w:r>
-    </w:p>
-    <w:p>
-      <w:pPr>
-        <w:spacing w:line="240" w:lineRule="auto"/>
-        <w:rPr>
-          <w:rFonts w:ascii="Arial" w:hAnsi="Arial" w:cs="Arial"/>
-        </w:rPr>
-      </w:pPr>
-      <w:r>
-        <w:rPr>
-          <w:rFonts w:ascii="Arial" w:hAnsi="Arial" w:cs="Arial"/>
-        </w:rPr>
-        <w:t>Attempted to draw text with an invalid font parameter. Change your call to DrawText or load the font you need</w:t>
-      </w:r>
-      <w:r>
-        <w:rPr>
-          <w:rFonts w:ascii="Arial" w:hAnsi="Arial" w:cs="Arial"/>
-        </w:rPr>
-        <w:t xml:space="preserve"> to use</w:t>
-      </w:r>
-      <w:r>
-        <w:rPr>
-          <w:rFonts w:ascii="Arial" w:hAnsi="Arial" w:cs="Arial"/>
-        </w:rPr>
-        <w:t>.</w:t>
-      </w:r>
-    </w:p>
-    <w:p>
-      <w:pPr>
-        <w:spacing w:line="240" w:lineRule="auto"/>
-        <w:ind w:left="720" w:hanging="720"/>
-        <w:rPr>
-          <w:rFonts w:ascii="Arial" w:hAnsi="Arial" w:cs="Arial"/>
-          <w:b/>
-          <w:bCs/>
-        </w:rPr>
-      </w:pPr>
-      <w:r>
-        <w:rPr>
-          <w:rFonts w:ascii="Arial" w:hAnsi="Arial" w:cs="Arial"/>
-          <w:b/>
-          <w:bCs/>
-        </w:rPr>
-        <w:t>Error Code 41</w:t>
-      </w:r>
-    </w:p>
-    <w:p>
-      <w:pPr>
-        <w:spacing w:line="240" w:lineRule="auto"/>
-        <w:ind w:left="720" w:hanging="720"/>
-        <w:rPr>
-          <w:rFonts w:ascii="Arial" w:hAnsi="Arial" w:cs="Arial"/>
-        </w:rPr>
-      </w:pPr>
-      <w:r>
-        <w:rPr>
-          <w:rFonts w:ascii="Arial" w:hAnsi="Arial" w:cs="Arial"/>
-        </w:rPr>
-        <w:t>Engine.ini does not have a General section. Add one.</w:t>
-      </w:r>
-    </w:p>
-    <w:p>
-      <w:pPr>
-        <w:spacing w:line="240" w:lineRule="auto"/>
-        <w:ind w:left="720" w:hanging="720"/>
-        <w:rPr>
-          <w:rFonts w:ascii="Arial" w:hAnsi="Arial" w:cs="Arial"/>
-          <w:b/>
-          <w:bCs/>
-        </w:rPr>
-      </w:pPr>
-      <w:r>
-        <w:rPr>
-          <w:rFonts w:ascii="Arial" w:hAnsi="Arial" w:cs="Arial"/>
-          <w:b/>
-          <w:bCs/>
-        </w:rPr>
-        <w:t>Error Code 44</w:t>
-      </w:r>
-    </w:p>
-    <w:p>
-      <w:pPr>
-        <w:spacing w:line="240" w:lineRule="auto"/>
-        <w:ind w:left="720" w:hanging="720"/>
-        <w:rPr>
-          <w:rFonts w:ascii="Arial" w:hAnsi="Arial" w:cs="Arial"/>
-        </w:rPr>
-      </w:pPr>
-      <w:r>
-        <w:rPr>
-          <w:rFonts w:ascii="Arial" w:hAnsi="Arial" w:cs="Arial"/>
-        </w:rPr>
-        <w:t>Attempted to load an AnimatedTexture without a set Size property.</w:t>
-      </w:r>
-      <w:r>
-        <w:rPr>
-          <w:rFonts w:ascii="Arial" w:hAnsi="Arial" w:cs="Arial"/>
-        </w:rPr>
-        <w:t xml:space="preserve"> Set it to at least 1 x 1 pixel.</w:t>
-      </w:r>
-    </w:p>
-    <w:p>
-      <w:pPr>
-        <w:spacing w:line="240" w:lineRule="auto"/>
-        <w:ind w:left="720" w:hanging="720"/>
-        <w:rPr>
-          <w:rFonts w:ascii="Arial" w:hAnsi="Arial" w:cs="Arial"/>
-          <w:b/>
-          <w:bCs/>
-        </w:rPr>
-      </w:pPr>
-      <w:r>
-        <w:rPr>
-          <w:rFonts w:ascii="Arial" w:hAnsi="Arial" w:cs="Arial"/>
-          <w:b/>
-          <w:bCs/>
-        </w:rPr>
-        <w:t>Error Code 45</w:t>
-      </w:r>
-    </w:p>
-    <w:p>
-      <w:pPr>
-        <w:spacing w:line="240" w:lineRule="auto"/>
-        <w:ind w:left="720" w:hanging="720"/>
-        <w:rPr>
-          <w:rFonts w:ascii="Arial" w:hAnsi="Arial" w:cs="Arial"/>
-        </w:rPr>
-      </w:pPr>
-      <w:r>
-        <w:rPr>
-          <w:rFonts w:ascii="Arial" w:hAnsi="Arial" w:cs="Arial"/>
-        </w:rPr>
-        <w:t>Attempted to load a TextureAtlas without a valid FrameSize property.</w:t>
-      </w:r>
-      <w:r>
-        <w:rPr>
-          <w:rFonts w:ascii="Arial" w:hAnsi="Arial" w:cs="Arial"/>
-        </w:rPr>
-        <w:t xml:space="preserve"> Set it before calling TextureAtlas::Load.</w:t>
-      </w:r>
-    </w:p>
-    <w:p>
-      <w:pPr>
-        <w:spacing w:line="240" w:lineRule="auto"/>
-        <w:ind w:left="720" w:hanging="720"/>
-        <w:rPr>
-          <w:rFonts w:ascii="Arial" w:hAnsi="Arial" w:cs="Arial"/>
-          <w:b/>
-          <w:bCs/>
-        </w:rPr>
-      </w:pPr>
-      <w:r>
-        <w:rPr>
-          <w:rFonts w:ascii="Arial" w:hAnsi="Arial" w:cs="Arial"/>
-          <w:b/>
-          <w:bCs/>
-        </w:rPr>
-        <w:t>Error Code 46</w:t>
+        <w:t>Attempted to read a package file that does not exist.</w:t>
+      </w:r>
+    </w:p>
+    <w:p>
+      <w:pPr>
+        <w:spacing w:line="240" w:lineRule="auto"/>
+        <w:rPr>
+          <w:rFonts w:ascii="Arial" w:hAnsi="Arial" w:cs="Arial"/>
+          <w:b/>
+          <w:bCs/>
+        </w:rPr>
+      </w:pPr>
+      <w:r>
+        <w:rPr>
+          <w:rFonts w:ascii="Arial" w:hAnsi="Arial" w:cs="Arial"/>
+          <w:b/>
+          <w:bCs/>
+        </w:rPr>
+        <w:t>Error Code 99</w:t>
+      </w:r>
+    </w:p>
+    <w:p>
+      <w:pPr>
+        <w:spacing w:line="240" w:lineRule="auto"/>
+        <w:rPr>
+          <w:rFonts w:ascii="Arial" w:hAnsi="Arial" w:cs="Arial"/>
+        </w:rPr>
+      </w:pPr>
+      <w:r>
+        <w:rPr>
+          <w:rFonts w:ascii="Arial" w:hAnsi="Arial" w:cs="Arial"/>
+        </w:rPr>
+        <w:t>Attempted to read a non-package file as it does not have a package file magic.</w:t>
+      </w:r>
+    </w:p>
+    <w:p>
+      <w:pPr>
+        <w:spacing w:line="240" w:lineRule="auto"/>
+        <w:rPr>
+          <w:rFonts w:ascii="Arial" w:hAnsi="Arial" w:cs="Arial"/>
+          <w:b/>
+          <w:bCs/>
+        </w:rPr>
+      </w:pPr>
+      <w:r>
+        <w:rPr>
+          <w:rFonts w:ascii="Arial" w:hAnsi="Arial" w:cs="Arial"/>
+          <w:b/>
+          <w:bCs/>
+        </w:rPr>
+        <w:t>Error Code 100</w:t>
+      </w:r>
+    </w:p>
+    <w:p>
+      <w:pPr>
+        <w:spacing w:line="240" w:lineRule="auto"/>
+        <w:rPr>
+          <w:rFonts w:ascii="Arial" w:hAnsi="Arial" w:cs="Arial"/>
+        </w:rPr>
+      </w:pPr>
+      <w:r>
+        <w:rPr>
+          <w:rFonts w:ascii="Arial" w:hAnsi="Arial" w:cs="Arial"/>
+        </w:rPr>
+        <w:t>Attempted to read a package file with an incorrect version. Please update Lightning.</w:t>
+      </w:r>
+    </w:p>
+    <w:p>
+      <w:pPr>
+        <w:spacing w:line="240" w:lineRule="auto"/>
+        <w:rPr>
+          <w:rFonts w:ascii="Arial" w:hAnsi="Arial" w:cs="Arial"/>
+          <w:b/>
+          <w:bCs/>
+        </w:rPr>
+      </w:pPr>
+      <w:r>
+        <w:rPr>
+          <w:rFonts w:ascii="Arial" w:hAnsi="Arial" w:cs="Arial"/>
+          <w:b/>
+          <w:bCs/>
+        </w:rPr>
+        <w:t>Error Code 102</w:t>
+      </w:r>
+    </w:p>
+    <w:p>
+      <w:pPr>
+        <w:spacing w:line="240" w:lineRule="auto"/>
+        <w:rPr>
+          <w:rFonts w:ascii="Arial" w:hAnsi="Arial" w:cs="Arial"/>
+        </w:rPr>
+      </w:pPr>
+      <w:r>
+        <w:rPr>
+          <w:rFonts w:ascii="Arial" w:hAnsi="Arial" w:cs="Arial"/>
+        </w:rPr>
+        <w:t>A package file has an invalid file catalog magic and therefore is likely corrupt.</w:t>
+      </w:r>
+    </w:p>
+    <w:p>
+      <w:pPr>
+        <w:spacing w:line="240" w:lineRule="auto"/>
+        <w:rPr>
+          <w:rFonts w:ascii="Arial" w:hAnsi="Arial" w:cs="Arial"/>
+          <w:b/>
+          <w:bCs/>
+        </w:rPr>
+      </w:pPr>
+      <w:r>
+        <w:rPr>
+          <w:rFonts w:ascii="Arial" w:hAnsi="Arial" w:cs="Arial"/>
+          <w:b/>
+          <w:bCs/>
+        </w:rPr>
+        <w:t>Error Code 103</w:t>
+      </w:r>
+    </w:p>
+    <w:p>
+      <w:pPr>
+        <w:spacing w:line="240" w:lineRule="auto"/>
+        <w:rPr>
+          <w:rFonts w:ascii="Arial" w:hAnsi="Arial" w:cs="Arial"/>
+        </w:rPr>
+      </w:pPr>
+      <w:r>
+        <w:rPr>
+          <w:rFonts w:ascii="Arial" w:hAnsi="Arial" w:cs="Arial"/>
+        </w:rPr>
+        <w:t>Invalid command-line arguments were provided to the engine.</w:t>
+      </w:r>
+    </w:p>
+    <w:p>
+      <w:pPr>
+        <w:spacing w:line="240" w:lineRule="auto"/>
+        <w:rPr>
+          <w:rFonts w:ascii="Arial" w:hAnsi="Arial" w:cs="Arial"/>
+          <w:b/>
+          <w:bCs/>
+        </w:rPr>
+      </w:pPr>
+      <w:r>
+        <w:rPr>
+          <w:rFonts w:ascii="Arial" w:hAnsi="Arial" w:cs="Arial"/>
+          <w:b/>
+          <w:bCs/>
+        </w:rPr>
+        <w:t>Error Code 104, 128</w:t>
+      </w:r>
+    </w:p>
+    <w:p>
+      <w:pPr>
+        <w:spacing w:line="240" w:lineRule="auto"/>
+        <w:rPr>
+          <w:rFonts w:ascii="Arial" w:hAnsi="Arial" w:cs="Arial"/>
+        </w:rPr>
+      </w:pPr>
+      <w:r>
+        <w:rPr>
+          <w:rFonts w:ascii="Arial" w:hAnsi="Arial" w:cs="Arial"/>
+        </w:rPr>
+        <w:t>A fatal error occurred extracting a package. 104 indicates the error occurred during command-line option parsing, 128 indicates the error occurred during GlobalSettings parsing.</w:t>
+      </w:r>
+    </w:p>
+    <w:p>
+      <w:pPr>
+        <w:spacing w:line="240" w:lineRule="auto"/>
+        <w:rPr>
+          <w:rFonts w:ascii="Arial" w:hAnsi="Arial" w:cs="Arial"/>
+          <w:b/>
+          <w:bCs/>
+        </w:rPr>
+      </w:pPr>
+      <w:r>
+        <w:rPr>
+          <w:rFonts w:ascii="Arial" w:hAnsi="Arial" w:cs="Arial"/>
+          <w:b/>
+          <w:bCs/>
+        </w:rPr>
+        <w:t>Error Code 105</w:t>
+      </w:r>
+    </w:p>
+    <w:p>
+      <w:pPr>
+        <w:spacing w:line="240" w:lineRule="auto"/>
+        <w:rPr>
+          <w:rFonts w:ascii="Arial" w:hAnsi="Arial" w:cs="Arial"/>
+        </w:rPr>
+      </w:pPr>
+      <w:r>
+        <w:rPr>
+          <w:rFonts w:ascii="Arial" w:hAnsi="Arial" w:cs="Arial"/>
+        </w:rPr>
+        <w:t>A package file has an invalid header. It may be corrupted.</w:t>
+      </w:r>
+    </w:p>
+    <w:p>
+      <w:pPr>
+        <w:spacing w:line="240" w:lineRule="auto"/>
+        <w:rPr>
+          <w:rFonts w:ascii="Arial" w:hAnsi="Arial" w:cs="Arial"/>
+          <w:b/>
+          <w:bCs/>
+        </w:rPr>
+      </w:pPr>
+      <w:r>
+        <w:rPr>
+          <w:rFonts w:ascii="Arial" w:hAnsi="Arial" w:cs="Arial"/>
+          <w:b/>
+          <w:bCs/>
+        </w:rPr>
+        <w:t>Error Code 106</w:t>
+      </w:r>
+    </w:p>
+    <w:p>
+      <w:pPr>
+        <w:spacing w:line="240" w:lineRule="auto"/>
+        <w:rPr>
+          <w:rFonts w:ascii="Arial" w:hAnsi="Arial" w:cs="Arial"/>
+        </w:rPr>
+      </w:pPr>
+      <w:r>
+        <w:rPr>
+          <w:rFonts w:ascii="Arial" w:hAnsi="Arial" w:cs="Arial"/>
+        </w:rPr>
+        <w:t>Attempted to move a textbox cursor beyond the text length.</w:t>
+      </w:r>
+    </w:p>
+    <w:p>
+      <w:pPr>
+        <w:spacing w:line="240" w:lineRule="auto"/>
+        <w:rPr>
+          <w:rFonts w:ascii="Arial" w:hAnsi="Arial" w:cs="Arial"/>
+          <w:b/>
+          <w:bCs/>
+        </w:rPr>
+      </w:pPr>
+      <w:r>
+        <w:rPr>
+          <w:rFonts w:ascii="Arial" w:hAnsi="Arial" w:cs="Arial"/>
+          <w:b/>
+          <w:bCs/>
+        </w:rPr>
+        <w:t>Error Code 109</w:t>
+      </w:r>
+    </w:p>
+    <w:p>
+      <w:pPr>
+        <w:spacing w:line="240" w:lineRule="auto"/>
+        <w:rPr>
+          <w:rFonts w:ascii="Arial" w:hAnsi="Arial" w:cs="Arial"/>
+        </w:rPr>
+      </w:pPr>
+      <w:r>
+        <w:rPr>
+          <w:rFonts w:ascii="Arial" w:hAnsi="Arial" w:cs="Arial"/>
+        </w:rPr>
+        <w:t>An error occurred cleaning up the content directory when the GlobalSetting DeleteUnpackedFilesOnExit is set to true.</w:t>
+      </w:r>
+    </w:p>
+    <w:p>
+      <w:pPr>
+        <w:spacing w:line="240" w:lineRule="auto"/>
+        <w:rPr>
+          <w:rFonts w:ascii="Arial" w:hAnsi="Arial" w:cs="Arial"/>
+          <w:b/>
+          <w:bCs/>
+        </w:rPr>
+      </w:pPr>
+      <w:r>
+        <w:rPr>
+          <w:rFonts w:ascii="Arial" w:hAnsi="Arial" w:cs="Arial"/>
+          <w:b/>
+          <w:bCs/>
+        </w:rPr>
+        <w:t>Error Code 110</w:t>
+      </w:r>
+    </w:p>
+    <w:p>
+      <w:pPr>
+        <w:spacing w:line="240" w:lineRule="auto"/>
+        <w:rPr>
+          <w:rFonts w:ascii="Arial" w:hAnsi="Arial" w:cs="Arial"/>
+        </w:rPr>
+      </w:pPr>
+      <w:r>
+        <w:rPr>
+          <w:rFonts w:ascii="Arial" w:hAnsi="Arial" w:cs="Arial"/>
+        </w:rPr>
+        <w:t>An error occurred while writing to an INI.</w:t>
+      </w:r>
+    </w:p>
+    <w:p>
+      <w:pPr>
+        <w:spacing w:line="240" w:lineRule="auto"/>
+        <w:rPr>
+          <w:rFonts w:ascii="Arial" w:hAnsi="Arial" w:cs="Arial"/>
+          <w:b/>
+          <w:bCs/>
+        </w:rPr>
+      </w:pPr>
+      <w:r>
+        <w:rPr>
+          <w:rFonts w:ascii="Arial" w:hAnsi="Arial" w:cs="Arial"/>
+          <w:b/>
+          <w:bCs/>
+        </w:rPr>
+        <w:t>Error Code 111, 112, 113, 114</w:t>
+      </w:r>
+    </w:p>
+    <w:p>
+      <w:pPr>
+        <w:spacing w:line="240" w:lineRule="auto"/>
+        <w:rPr>
+          <w:rFonts w:ascii="Arial" w:hAnsi="Arial" w:cs="Arial"/>
+        </w:rPr>
+      </w:pPr>
+      <w:r>
+        <w:rPr>
+          <w:rFonts w:ascii="Arial" w:hAnsi="Arial" w:cs="Arial"/>
+        </w:rPr>
+        <w:t>These errors indicate the system requirements tests failed.</w:t>
+      </w:r>
+    </w:p>
+    <w:p>
+      <w:pPr>
+        <w:spacing w:line="240" w:lineRule="auto"/>
+        <w:rPr>
+          <w:rFonts w:ascii="Arial" w:hAnsi="Arial" w:cs="Arial"/>
+          <w:b/>
+          <w:bCs/>
+        </w:rPr>
+      </w:pPr>
+      <w:r>
+        <w:rPr>
+          <w:rFonts w:ascii="Arial" w:hAnsi="Arial" w:cs="Arial"/>
+          <w:b/>
+          <w:bCs/>
+        </w:rPr>
+        <w:t>Error Code 117</w:t>
+      </w:r>
+    </w:p>
+    <w:p>
+      <w:pPr>
+        <w:spacing w:line="240" w:lineRule="auto"/>
+        <w:rPr>
+          <w:rFonts w:ascii="Arial" w:hAnsi="Arial" w:cs="Arial"/>
+        </w:rPr>
+      </w:pPr>
+      <w:r>
+        <w:rPr>
+          <w:rFonts w:ascii="Arial" w:hAnsi="Arial" w:cs="Arial"/>
+        </w:rPr>
+        <w:t>Attempted to set a window to a window size of 191x47 or lower. The window width must be at least 192 pixels and the window height must be at least 48 pixels.</w:t>
+      </w:r>
+    </w:p>
+    <w:p>
+      <w:pPr>
+        <w:spacing w:line="240" w:lineRule="auto"/>
+        <w:rPr>
+          <w:rFonts w:ascii="Arial" w:hAnsi="Arial" w:cs="Arial"/>
+          <w:b/>
+          <w:bCs/>
+        </w:rPr>
+      </w:pPr>
+      <w:r>
+        <w:rPr>
+          <w:rFonts w:ascii="Arial" w:hAnsi="Arial" w:cs="Arial"/>
+          <w:b/>
+          <w:bCs/>
+        </w:rPr>
+        <w:t>Error Code 118</w:t>
+      </w:r>
+    </w:p>
+    <w:p>
+      <w:pPr>
+        <w:spacing w:line="240" w:lineRule="auto"/>
+        <w:rPr>
+          <w:rFonts w:ascii="Arial" w:hAnsi="Arial" w:cs="Arial"/>
+        </w:rPr>
+      </w:pPr>
+      <w:r>
+        <w:rPr>
+          <w:rFonts w:ascii="Arial" w:hAnsi="Arial" w:cs="Arial"/>
+        </w:rPr>
+        <w:t>Attempted to move a window to a position not on the current monitor.</w:t>
+      </w:r>
+    </w:p>
+    <w:p>
+      <w:pPr>
+        <w:spacing w:line="240" w:lineRule="auto"/>
+        <w:rPr>
+          <w:rFonts w:ascii="Arial" w:hAnsi="Arial" w:cs="Arial"/>
+        </w:rPr>
+      </w:pPr>
+      <w:r>
+        <w:rPr>
+          <w:rFonts w:ascii="Arial" w:hAnsi="Arial" w:cs="Arial"/>
+          <w:b/>
+          <w:bCs/>
+        </w:rPr>
+        <w:t>Error Code 119</w:t>
+      </w:r>
+    </w:p>
+    <w:p>
+      <w:pPr>
+        <w:spacing w:line="240" w:lineRule="auto"/>
+        <w:rPr>
+          <w:rFonts w:ascii="Arial" w:hAnsi="Arial" w:cs="Arial"/>
+        </w:rPr>
+      </w:pPr>
+      <w:r>
+        <w:rPr>
+          <w:rFonts w:ascii="Arial" w:hAnsi="Arial" w:cs="Arial"/>
+        </w:rPr>
+        <w:t>An SDL error occurred during texture creation. See error cause for more detailed error cause information.</w:t>
+      </w:r>
+    </w:p>
+    <w:p>
+      <w:pPr>
+        <w:spacing w:line="240" w:lineRule="auto"/>
+        <w:rPr>
+          <w:rFonts w:ascii="Arial" w:hAnsi="Arial" w:cs="Arial"/>
+          <w:b/>
+          <w:bCs/>
+        </w:rPr>
+      </w:pPr>
+      <w:r>
+        <w:rPr>
+          <w:rFonts w:ascii="Arial" w:hAnsi="Arial" w:cs="Arial"/>
+          <w:b/>
+          <w:bCs/>
+        </w:rPr>
+        <w:t>Error Code 120</w:t>
       </w:r>
     </w:p>
     <w:p>
@@ -4108,946 +5725,6 @@
           <w:rFonts w:ascii="Arial" w:hAnsi="Arial" w:cs="Arial"/>
         </w:rPr>
         <w:lastRenderedPageBreak/>
-        <w:t>Attempted to load a TextureAtlas with a frame count under 1 in the X or Y direction. Set it before calling TextureAtlas::Load.</w:t>
-      </w:r>
-    </w:p>
-    <w:p>
-      <w:pPr>
-        <w:spacing w:line="240" w:lineRule="auto"/>
-        <w:rPr>
-          <w:rFonts w:ascii="Arial" w:hAnsi="Arial" w:cs="Arial"/>
-          <w:b/>
-          <w:bCs/>
-        </w:rPr>
-      </w:pPr>
-      <w:r>
-        <w:rPr>
-          <w:rFonts w:ascii="Arial" w:hAnsi="Arial" w:cs="Arial"/>
-          <w:b/>
-          <w:bCs/>
-        </w:rPr>
-        <w:t>Error Code 47</w:t>
-      </w:r>
-    </w:p>
-    <w:p>
-      <w:pPr>
-        <w:spacing w:line="240" w:lineRule="auto"/>
-        <w:rPr>
-          <w:rFonts w:ascii="Arial" w:hAnsi="Arial" w:cs="Arial"/>
-        </w:rPr>
-      </w:pPr>
-      <w:r>
-        <w:rPr>
-          <w:rFonts w:ascii="Arial" w:hAnsi="Arial" w:cs="Arial"/>
-        </w:rPr>
-        <w:t>Attempted to draw an invalid Index for a TextureAtlas. The index must be between zero and (TextureCount.X * TextureCount.Y).</w:t>
-      </w:r>
-    </w:p>
-    <w:p>
-      <w:pPr>
-        <w:spacing w:line="240" w:lineRule="auto"/>
-        <w:rPr>
-          <w:rFonts w:ascii="Arial" w:hAnsi="Arial" w:cs="Arial"/>
-          <w:b/>
-          <w:bCs/>
-        </w:rPr>
-      </w:pPr>
-      <w:r>
-        <w:rPr>
-          <w:rFonts w:ascii="Arial" w:hAnsi="Arial" w:cs="Arial"/>
-          <w:b/>
-          <w:bCs/>
-        </w:rPr>
-        <w:t>Error Code 50</w:t>
-      </w:r>
-    </w:p>
-    <w:p>
-      <w:pPr>
-        <w:spacing w:line="240" w:lineRule="auto"/>
-        <w:rPr>
-          <w:rFonts w:ascii="Arial" w:hAnsi="Arial" w:cs="Arial"/>
-        </w:rPr>
-      </w:pPr>
-      <w:r>
-        <w:rPr>
-          <w:rFonts w:ascii="Arial" w:hAnsi="Arial" w:cs="Arial"/>
-        </w:rPr>
-        <w:t>You attempted to load an audio file with a path that does not exist.</w:t>
-      </w:r>
-    </w:p>
-    <w:p>
-      <w:pPr>
-        <w:spacing w:line="240" w:lineRule="auto"/>
-        <w:rPr>
-          <w:rFonts w:ascii="Arial" w:hAnsi="Arial" w:cs="Arial"/>
-          <w:b/>
-          <w:bCs/>
-        </w:rPr>
-      </w:pPr>
-      <w:r>
-        <w:rPr>
-          <w:rFonts w:ascii="Arial" w:hAnsi="Arial" w:cs="Arial"/>
-          <w:b/>
-          <w:bCs/>
-        </w:rPr>
-        <w:t>Error Code 51</w:t>
-      </w:r>
-    </w:p>
-    <w:p>
-      <w:pPr>
-        <w:spacing w:line="240" w:lineRule="auto"/>
-        <w:rPr>
-          <w:rFonts w:ascii="Arial" w:hAnsi="Arial" w:cs="Arial"/>
-        </w:rPr>
-      </w:pPr>
-      <w:r>
-        <w:rPr>
-          <w:rFonts w:ascii="Arial" w:hAnsi="Arial" w:cs="Arial"/>
-        </w:rPr>
-        <w:t xml:space="preserve">An </w:t>
-      </w:r>
-      <w:r>
-        <w:rPr>
-          <w:rFonts w:ascii="Arial" w:hAnsi="Arial" w:cs="Arial"/>
-        </w:rPr>
-        <w:t>SDL_mixer error occurred while loading an audio file. See error description for the actual error.</w:t>
-      </w:r>
-    </w:p>
-    <w:p>
-      <w:pPr>
-        <w:spacing w:line="240" w:lineRule="auto"/>
-        <w:rPr>
-          <w:rFonts w:ascii="Arial" w:hAnsi="Arial" w:cs="Arial"/>
-          <w:b/>
-          <w:bCs/>
-        </w:rPr>
-      </w:pPr>
-      <w:r>
-        <w:rPr>
-          <w:rFonts w:ascii="Arial" w:hAnsi="Arial" w:cs="Arial"/>
-          <w:b/>
-          <w:bCs/>
-        </w:rPr>
-        <w:t>Error Code 54</w:t>
-      </w:r>
-    </w:p>
-    <w:p>
-      <w:pPr>
-        <w:spacing w:line="240" w:lineRule="auto"/>
-        <w:rPr>
-          <w:rFonts w:ascii="Arial" w:hAnsi="Arial" w:cs="Arial"/>
-        </w:rPr>
-      </w:pPr>
-      <w:r>
-        <w:rPr>
-          <w:rFonts w:ascii="Arial" w:hAnsi="Arial" w:cs="Arial"/>
-        </w:rPr>
-        <w:t xml:space="preserve">Attempted to load an AnimatedTexture property with an invalid Cycle. The cycle must have at least one frame. </w:t>
-      </w:r>
-    </w:p>
-    <w:p>
-      <w:pPr>
-        <w:spacing w:line="240" w:lineRule="auto"/>
-        <w:rPr>
-          <w:rFonts w:ascii="Arial" w:hAnsi="Arial" w:cs="Arial"/>
-          <w:b/>
-          <w:bCs/>
-        </w:rPr>
-      </w:pPr>
-      <w:r>
-        <w:rPr>
-          <w:rFonts w:ascii="Arial" w:hAnsi="Arial" w:cs="Arial"/>
-          <w:b/>
-          <w:bCs/>
-        </w:rPr>
-        <w:t>Error Code 56</w:t>
-      </w:r>
-    </w:p>
-    <w:p>
-      <w:pPr>
-        <w:spacing w:line="240" w:lineRule="auto"/>
-        <w:rPr>
-          <w:rFonts w:ascii="Arial" w:hAnsi="Arial" w:cs="Arial"/>
-        </w:rPr>
-      </w:pPr>
-      <w:r>
-        <w:rPr>
-          <w:rFonts w:ascii="Arial" w:hAnsi="Arial" w:cs="Arial"/>
-        </w:rPr>
-        <w:t xml:space="preserve">An error occurred initialising </w:t>
-      </w:r>
-      <w:r>
-        <w:rPr>
-          <w:rFonts w:ascii="Arial" w:hAnsi="Arial" w:cs="Arial"/>
-        </w:rPr>
-        <w:t>the</w:t>
-      </w:r>
-      <w:r>
-        <w:rPr>
-          <w:rFonts w:ascii="Arial" w:hAnsi="Arial" w:cs="Arial"/>
-        </w:rPr>
-        <w:t xml:space="preserve"> audio device</w:t>
-      </w:r>
-      <w:r>
-        <w:rPr>
-          <w:rFonts w:ascii="Arial" w:hAnsi="Arial" w:cs="Arial"/>
-        </w:rPr>
-        <w:t xml:space="preserve"> required for SDL2_mixer</w:t>
-      </w:r>
-      <w:r>
-        <w:rPr>
-          <w:rFonts w:ascii="Arial" w:hAnsi="Arial" w:cs="Arial"/>
-        </w:rPr>
-        <w:t>.</w:t>
-      </w:r>
-    </w:p>
-    <w:p>
-      <w:pPr>
-        <w:spacing w:line="240" w:lineRule="auto"/>
-        <w:rPr>
-          <w:rFonts w:ascii="Arial" w:hAnsi="Arial" w:cs="Arial"/>
-          <w:b/>
-          <w:bCs/>
-        </w:rPr>
-      </w:pPr>
-      <w:r>
-        <w:rPr>
-          <w:rFonts w:ascii="Arial" w:hAnsi="Arial" w:cs="Arial"/>
-          <w:b/>
-          <w:bCs/>
-        </w:rPr>
-        <w:t>Error Code 61, 62, 124, 125</w:t>
-      </w:r>
-    </w:p>
-    <w:p>
-      <w:pPr>
-        <w:spacing w:line="240" w:lineRule="auto"/>
-        <w:rPr>
-          <w:rFonts w:ascii="Arial" w:hAnsi="Arial" w:cs="Arial"/>
-        </w:rPr>
-      </w:pPr>
-      <w:r>
-        <w:rPr>
-          <w:rFonts w:ascii="Arial" w:hAnsi="Arial" w:cs="Arial"/>
-        </w:rPr>
-        <w:t>Attempted to use the Light Manager without initialising it. The error code determines the called method.</w:t>
-      </w:r>
-    </w:p>
-    <w:p>
-      <w:pPr>
-        <w:spacing w:line="240" w:lineRule="auto"/>
-        <w:rPr>
-          <w:rFonts w:ascii="Arial" w:hAnsi="Arial" w:cs="Arial"/>
-        </w:rPr>
-      </w:pPr>
-      <w:r>
-        <w:rPr>
-          <w:rFonts w:ascii="Arial" w:hAnsi="Arial" w:cs="Arial"/>
-          <w:b/>
-          <w:bCs/>
-        </w:rPr>
-        <w:t>Error Code 70</w:t>
-      </w:r>
-    </w:p>
-    <w:p>
-      <w:pPr>
-        <w:spacing w:line="240" w:lineRule="auto"/>
-        <w:rPr>
-          <w:rFonts w:ascii="Arial" w:hAnsi="Arial" w:cs="Arial"/>
-        </w:rPr>
-      </w:pPr>
-      <w:r>
-        <w:rPr>
-          <w:rFonts w:ascii="Arial" w:hAnsi="Arial" w:cs="Arial"/>
-        </w:rPr>
-        <w:t>An exception occurred while initialising the Performance Profiler. No profiling will be performed.</w:t>
-      </w:r>
-    </w:p>
-    <w:p>
-      <w:pPr>
-        <w:spacing w:line="240" w:lineRule="auto"/>
-        <w:rPr>
-          <w:rFonts w:ascii="Arial" w:hAnsi="Arial" w:cs="Arial"/>
-          <w:b/>
-          <w:bCs/>
-        </w:rPr>
-      </w:pPr>
-      <w:r>
-        <w:rPr>
-          <w:rFonts w:ascii="Arial" w:hAnsi="Arial" w:cs="Arial"/>
-          <w:b/>
-          <w:bCs/>
-        </w:rPr>
-        <w:t>Error Code 80</w:t>
-      </w:r>
-    </w:p>
-    <w:p>
-      <w:pPr>
-        <w:spacing w:line="240" w:lineRule="auto"/>
-        <w:rPr>
-          <w:rFonts w:ascii="Arial" w:hAnsi="Arial" w:cs="Arial"/>
-        </w:rPr>
-      </w:pPr>
-      <w:r>
-        <w:rPr>
-          <w:rFonts w:ascii="Arial" w:hAnsi="Arial" w:cs="Arial"/>
-        </w:rPr>
-        <w:t>An SDL_ttf error occurred while sizing text.</w:t>
-      </w:r>
-    </w:p>
-    <w:p>
-      <w:pPr>
-        <w:spacing w:line="240" w:lineRule="auto"/>
-        <w:rPr>
-          <w:rFonts w:ascii="Arial" w:hAnsi="Arial" w:cs="Arial"/>
-          <w:b/>
-          <w:bCs/>
-        </w:rPr>
-      </w:pPr>
-      <w:r>
-        <w:rPr>
-          <w:rFonts w:ascii="Arial" w:hAnsi="Arial" w:cs="Arial"/>
-          <w:b/>
-          <w:bCs/>
-        </w:rPr>
-        <w:t xml:space="preserve">Error Code </w:t>
-      </w:r>
-      <w:r>
-        <w:rPr>
-          <w:rFonts w:ascii="Arial" w:hAnsi="Arial" w:cs="Arial"/>
-          <w:b/>
-          <w:bCs/>
-        </w:rPr>
-        <w:t>81, 82</w:t>
-      </w:r>
-    </w:p>
-    <w:p>
-      <w:pPr>
-        <w:spacing w:line="240" w:lineRule="auto"/>
-        <w:rPr>
-          <w:rFonts w:ascii="Arial" w:hAnsi="Arial" w:cs="Arial"/>
-        </w:rPr>
-      </w:pPr>
-      <w:r>
-        <w:rPr>
-          <w:rFonts w:ascii="Arial" w:hAnsi="Arial" w:cs="Arial"/>
-        </w:rPr>
-        <w:t>Attempted to call GetTextSize (80) or GetLargestTextSize (81) specifying an invalid Font parameter.</w:t>
-      </w:r>
-    </w:p>
-    <w:p>
-      <w:pPr>
-        <w:spacing w:line="240" w:lineRule="auto"/>
-        <w:rPr>
-          <w:rFonts w:ascii="Arial" w:hAnsi="Arial" w:cs="Arial"/>
-          <w:b/>
-          <w:bCs/>
-        </w:rPr>
-      </w:pPr>
-      <w:r>
-        <w:rPr>
-          <w:rFonts w:ascii="Arial" w:hAnsi="Arial" w:cs="Arial"/>
-          <w:b/>
-          <w:bCs/>
-        </w:rPr>
-        <w:t>Error Code 83</w:t>
-      </w:r>
-    </w:p>
-    <w:p>
-      <w:pPr>
-        <w:spacing w:line="240" w:lineRule="auto"/>
-        <w:rPr>
-          <w:rFonts w:ascii="Arial" w:hAnsi="Arial" w:cs="Arial"/>
-        </w:rPr>
-      </w:pPr>
-      <w:r>
-        <w:rPr>
-          <w:rFonts w:ascii="Arial" w:hAnsi="Arial" w:cs="Arial"/>
-        </w:rPr>
-        <w:t>Attempted to select an invalid ListBox SelectedIndex. SelectedIndex must be between 0 and the number of items in the list box – 1.</w:t>
-      </w:r>
-    </w:p>
-    <w:p>
-      <w:pPr>
-        <w:spacing w:line="240" w:lineRule="auto"/>
-        <w:rPr>
-          <w:rFonts w:ascii="Arial" w:hAnsi="Arial" w:cs="Arial"/>
-          <w:b/>
-          <w:bCs/>
-        </w:rPr>
-      </w:pPr>
-      <w:r>
-        <w:rPr>
-          <w:rFonts w:ascii="Arial" w:hAnsi="Arial" w:cs="Arial"/>
-          <w:b/>
-          <w:bCs/>
-        </w:rPr>
-        <w:t>Error Code 94</w:t>
-      </w:r>
-    </w:p>
-    <w:p>
-      <w:pPr>
-        <w:spacing w:line="240" w:lineRule="auto"/>
-        <w:rPr>
-          <w:rFonts w:ascii="Arial" w:hAnsi="Arial" w:cs="Arial"/>
-        </w:rPr>
-      </w:pPr>
-      <w:r>
-        <w:rPr>
-          <w:rFonts w:ascii="Arial" w:hAnsi="Arial" w:cs="Arial"/>
-        </w:rPr>
-        <w:t>A Texture Path was set, but the texture was not loaded.</w:t>
-      </w:r>
-    </w:p>
-    <w:p>
-      <w:pPr>
-        <w:spacing w:line="240" w:lineRule="auto"/>
-        <w:rPr>
-          <w:rFonts w:ascii="Arial" w:hAnsi="Arial" w:cs="Arial"/>
-          <w:b/>
-          <w:bCs/>
-        </w:rPr>
-      </w:pPr>
-      <w:r>
-        <w:rPr>
-          <w:rFonts w:ascii="Arial" w:hAnsi="Arial" w:cs="Arial"/>
-          <w:b/>
-          <w:bCs/>
-        </w:rPr>
-        <w:t>Error Code 95</w:t>
-      </w:r>
-    </w:p>
-    <w:p>
-      <w:pPr>
-        <w:spacing w:line="240" w:lineRule="auto"/>
-        <w:rPr>
-          <w:rFonts w:ascii="Arial" w:hAnsi="Arial" w:cs="Arial"/>
-        </w:rPr>
-      </w:pPr>
-      <w:r>
-        <w:rPr>
-          <w:rFonts w:ascii="Arial" w:hAnsi="Arial" w:cs="Arial"/>
-        </w:rPr>
-        <w:t>You attempted to shutdown Lightning without initialising it.</w:t>
-      </w:r>
-    </w:p>
-    <w:p>
-      <w:pPr>
-        <w:spacing w:line="240" w:lineRule="auto"/>
-        <w:rPr>
-          <w:rFonts w:ascii="Arial" w:hAnsi="Arial" w:cs="Arial"/>
-          <w:b/>
-          <w:bCs/>
-        </w:rPr>
-      </w:pPr>
-      <w:r>
-        <w:rPr>
-          <w:rFonts w:ascii="Arial" w:hAnsi="Arial" w:cs="Arial"/>
-          <w:b/>
-          <w:bCs/>
-        </w:rPr>
-        <w:t>Error Code 96</w:t>
-      </w:r>
-    </w:p>
-    <w:p>
-      <w:pPr>
-        <w:spacing w:line="240" w:lineRule="auto"/>
-        <w:rPr>
-          <w:rFonts w:ascii="Arial" w:hAnsi="Arial" w:cs="Arial"/>
-        </w:rPr>
-      </w:pPr>
-      <w:r>
-        <w:rPr>
-          <w:rFonts w:ascii="Arial" w:hAnsi="Arial" w:cs="Arial"/>
-        </w:rPr>
-        <w:lastRenderedPageBreak/>
-        <w:t>Attempted to add a non-existent file to a PackageFileCatalog</w:t>
-      </w:r>
-    </w:p>
-    <w:p>
-      <w:pPr>
-        <w:spacing w:line="240" w:lineRule="auto"/>
-        <w:rPr>
-          <w:rFonts w:ascii="Arial" w:hAnsi="Arial" w:cs="Arial"/>
-          <w:b/>
-          <w:bCs/>
-        </w:rPr>
-      </w:pPr>
-      <w:r>
-        <w:rPr>
-          <w:rFonts w:ascii="Arial" w:hAnsi="Arial" w:cs="Arial"/>
-          <w:b/>
-          <w:bCs/>
-        </w:rPr>
-        <w:t>Error Code 98</w:t>
-      </w:r>
-      <w:r>
-        <w:rPr>
-          <w:rFonts w:ascii="Arial" w:hAnsi="Arial" w:cs="Arial"/>
-          <w:b/>
-          <w:bCs/>
-        </w:rPr>
-        <w:t>, 100</w:t>
-      </w:r>
-    </w:p>
-    <w:p>
-      <w:pPr>
-        <w:spacing w:line="240" w:lineRule="auto"/>
-        <w:rPr>
-          <w:rFonts w:ascii="Arial" w:hAnsi="Arial" w:cs="Arial"/>
-        </w:rPr>
-      </w:pPr>
-      <w:r>
-        <w:rPr>
-          <w:rFonts w:ascii="Arial" w:hAnsi="Arial" w:cs="Arial"/>
-        </w:rPr>
-        <w:t>Attempted to read a package file that does not exist.</w:t>
-      </w:r>
-    </w:p>
-    <w:p>
-      <w:pPr>
-        <w:spacing w:line="240" w:lineRule="auto"/>
-        <w:rPr>
-          <w:rFonts w:ascii="Arial" w:hAnsi="Arial" w:cs="Arial"/>
-          <w:b/>
-          <w:bCs/>
-        </w:rPr>
-      </w:pPr>
-      <w:r>
-        <w:rPr>
-          <w:rFonts w:ascii="Arial" w:hAnsi="Arial" w:cs="Arial"/>
-          <w:b/>
-          <w:bCs/>
-        </w:rPr>
-        <w:t>Error Code 99</w:t>
-      </w:r>
-    </w:p>
-    <w:p>
-      <w:pPr>
-        <w:spacing w:line="240" w:lineRule="auto"/>
-        <w:rPr>
-          <w:rFonts w:ascii="Arial" w:hAnsi="Arial" w:cs="Arial"/>
-        </w:rPr>
-      </w:pPr>
-      <w:r>
-        <w:rPr>
-          <w:rFonts w:ascii="Arial" w:hAnsi="Arial" w:cs="Arial"/>
-        </w:rPr>
-        <w:t>Attempted to read a non-package file as it does not have a package file magic.</w:t>
-      </w:r>
-    </w:p>
-    <w:p>
-      <w:pPr>
-        <w:spacing w:line="240" w:lineRule="auto"/>
-        <w:rPr>
-          <w:rFonts w:ascii="Arial" w:hAnsi="Arial" w:cs="Arial"/>
-          <w:b/>
-          <w:bCs/>
-        </w:rPr>
-      </w:pPr>
-      <w:r>
-        <w:rPr>
-          <w:rFonts w:ascii="Arial" w:hAnsi="Arial" w:cs="Arial"/>
-          <w:b/>
-          <w:bCs/>
-        </w:rPr>
-        <w:t>Error Code 100</w:t>
-      </w:r>
-    </w:p>
-    <w:p>
-      <w:pPr>
-        <w:spacing w:line="240" w:lineRule="auto"/>
-        <w:rPr>
-          <w:rFonts w:ascii="Arial" w:hAnsi="Arial" w:cs="Arial"/>
-        </w:rPr>
-      </w:pPr>
-      <w:r>
-        <w:rPr>
-          <w:rFonts w:ascii="Arial" w:hAnsi="Arial" w:cs="Arial"/>
-        </w:rPr>
-        <w:t>Attempted to read a package file with an incorrect version. Please update Lightning.</w:t>
-      </w:r>
-    </w:p>
-    <w:p>
-      <w:pPr>
-        <w:spacing w:line="240" w:lineRule="auto"/>
-        <w:rPr>
-          <w:rFonts w:ascii="Arial" w:hAnsi="Arial" w:cs="Arial"/>
-          <w:b/>
-          <w:bCs/>
-        </w:rPr>
-      </w:pPr>
-      <w:r>
-        <w:rPr>
-          <w:rFonts w:ascii="Arial" w:hAnsi="Arial" w:cs="Arial"/>
-          <w:b/>
-          <w:bCs/>
-        </w:rPr>
-        <w:t>Error Code 102</w:t>
-      </w:r>
-    </w:p>
-    <w:p>
-      <w:pPr>
-        <w:spacing w:line="240" w:lineRule="auto"/>
-        <w:rPr>
-          <w:rFonts w:ascii="Arial" w:hAnsi="Arial" w:cs="Arial"/>
-        </w:rPr>
-      </w:pPr>
-      <w:r>
-        <w:rPr>
-          <w:rFonts w:ascii="Arial" w:hAnsi="Arial" w:cs="Arial"/>
-        </w:rPr>
-        <w:t>A package file has an invalid file catalog magic and therefore is likely corrupt.</w:t>
-      </w:r>
-    </w:p>
-    <w:p>
-      <w:pPr>
-        <w:spacing w:line="240" w:lineRule="auto"/>
-        <w:rPr>
-          <w:rFonts w:ascii="Arial" w:hAnsi="Arial" w:cs="Arial"/>
-          <w:b/>
-          <w:bCs/>
-        </w:rPr>
-      </w:pPr>
-      <w:r>
-        <w:rPr>
-          <w:rFonts w:ascii="Arial" w:hAnsi="Arial" w:cs="Arial"/>
-          <w:b/>
-          <w:bCs/>
-        </w:rPr>
-        <w:t>Error Code 103</w:t>
-      </w:r>
-    </w:p>
-    <w:p>
-      <w:pPr>
-        <w:spacing w:line="240" w:lineRule="auto"/>
-        <w:rPr>
-          <w:rFonts w:ascii="Arial" w:hAnsi="Arial" w:cs="Arial"/>
-        </w:rPr>
-      </w:pPr>
-      <w:r>
-        <w:rPr>
-          <w:rFonts w:ascii="Arial" w:hAnsi="Arial" w:cs="Arial"/>
-        </w:rPr>
-        <w:t>Invalid command-line arguments were provided to the engine.</w:t>
-      </w:r>
-    </w:p>
-    <w:p>
-      <w:pPr>
-        <w:spacing w:line="240" w:lineRule="auto"/>
-        <w:rPr>
-          <w:rFonts w:ascii="Arial" w:hAnsi="Arial" w:cs="Arial"/>
-          <w:b/>
-          <w:bCs/>
-        </w:rPr>
-      </w:pPr>
-      <w:r>
-        <w:rPr>
-          <w:rFonts w:ascii="Arial" w:hAnsi="Arial" w:cs="Arial"/>
-          <w:b/>
-          <w:bCs/>
-        </w:rPr>
-        <w:t>Error Code 104, 128</w:t>
-      </w:r>
-    </w:p>
-    <w:p>
-      <w:pPr>
-        <w:spacing w:line="240" w:lineRule="auto"/>
-        <w:rPr>
-          <w:rFonts w:ascii="Arial" w:hAnsi="Arial" w:cs="Arial"/>
-        </w:rPr>
-      </w:pPr>
-      <w:r>
-        <w:rPr>
-          <w:rFonts w:ascii="Arial" w:hAnsi="Arial" w:cs="Arial"/>
-        </w:rPr>
-        <w:t>A fatal error occurred extracting a package. 104 indicates the error occurred during command-line option parsing, 128 indicates the error occurred during GlobalSettings parsing.</w:t>
-      </w:r>
-    </w:p>
-    <w:p>
-      <w:pPr>
-        <w:spacing w:line="240" w:lineRule="auto"/>
-        <w:rPr>
-          <w:rFonts w:ascii="Arial" w:hAnsi="Arial" w:cs="Arial"/>
-          <w:b/>
-          <w:bCs/>
-        </w:rPr>
-      </w:pPr>
-      <w:r>
-        <w:rPr>
-          <w:rFonts w:ascii="Arial" w:hAnsi="Arial" w:cs="Arial"/>
-          <w:b/>
-          <w:bCs/>
-        </w:rPr>
-        <w:t>Error Code 105</w:t>
-      </w:r>
-    </w:p>
-    <w:p>
-      <w:pPr>
-        <w:spacing w:line="240" w:lineRule="auto"/>
-        <w:rPr>
-          <w:rFonts w:ascii="Arial" w:hAnsi="Arial" w:cs="Arial"/>
-        </w:rPr>
-      </w:pPr>
-      <w:r>
-        <w:rPr>
-          <w:rFonts w:ascii="Arial" w:hAnsi="Arial" w:cs="Arial"/>
-        </w:rPr>
-        <w:t>A package file has an invalid header. It may be corrupted.</w:t>
-      </w:r>
-    </w:p>
-    <w:p>
-      <w:pPr>
-        <w:spacing w:line="240" w:lineRule="auto"/>
-        <w:rPr>
-          <w:rFonts w:ascii="Arial" w:hAnsi="Arial" w:cs="Arial"/>
-          <w:b/>
-          <w:bCs/>
-        </w:rPr>
-      </w:pPr>
-      <w:r>
-        <w:rPr>
-          <w:rFonts w:ascii="Arial" w:hAnsi="Arial" w:cs="Arial"/>
-          <w:b/>
-          <w:bCs/>
-        </w:rPr>
-        <w:t>Error Code 106</w:t>
-      </w:r>
-    </w:p>
-    <w:p>
-      <w:pPr>
-        <w:spacing w:line="240" w:lineRule="auto"/>
-        <w:rPr>
-          <w:rFonts w:ascii="Arial" w:hAnsi="Arial" w:cs="Arial"/>
-        </w:rPr>
-      </w:pPr>
-      <w:r>
-        <w:rPr>
-          <w:rFonts w:ascii="Arial" w:hAnsi="Arial" w:cs="Arial"/>
-        </w:rPr>
-        <w:t>Attempted to move a textbox cursor beyond the text length.</w:t>
-      </w:r>
-    </w:p>
-    <w:p>
-      <w:pPr>
-        <w:spacing w:line="240" w:lineRule="auto"/>
-        <w:rPr>
-          <w:rFonts w:ascii="Arial" w:hAnsi="Arial" w:cs="Arial"/>
-          <w:b/>
-          <w:bCs/>
-        </w:rPr>
-      </w:pPr>
-      <w:r>
-        <w:rPr>
-          <w:rFonts w:ascii="Arial" w:hAnsi="Arial" w:cs="Arial"/>
-          <w:b/>
-          <w:bCs/>
-        </w:rPr>
-        <w:t>Error Code 109</w:t>
-      </w:r>
-    </w:p>
-    <w:p>
-      <w:pPr>
-        <w:spacing w:line="240" w:lineRule="auto"/>
-        <w:rPr>
-          <w:rFonts w:ascii="Arial" w:hAnsi="Arial" w:cs="Arial"/>
-        </w:rPr>
-      </w:pPr>
-      <w:r>
-        <w:rPr>
-          <w:rFonts w:ascii="Arial" w:hAnsi="Arial" w:cs="Arial"/>
-        </w:rPr>
-        <w:t>An error occurred cleaning up the content directory when the GlobalSetting DeleteUnpackedFilesOnExit is set to true.</w:t>
-      </w:r>
-    </w:p>
-    <w:p>
-      <w:pPr>
-        <w:spacing w:line="240" w:lineRule="auto"/>
-        <w:rPr>
-          <w:rFonts w:ascii="Arial" w:hAnsi="Arial" w:cs="Arial"/>
-          <w:b/>
-          <w:bCs/>
-        </w:rPr>
-      </w:pPr>
-      <w:r>
-        <w:rPr>
-          <w:rFonts w:ascii="Arial" w:hAnsi="Arial" w:cs="Arial"/>
-          <w:b/>
-          <w:bCs/>
-        </w:rPr>
-        <w:t>Error Code 110</w:t>
-      </w:r>
-    </w:p>
-    <w:p>
-      <w:pPr>
-        <w:spacing w:line="240" w:lineRule="auto"/>
-        <w:rPr>
-          <w:rFonts w:ascii="Arial" w:hAnsi="Arial" w:cs="Arial"/>
-        </w:rPr>
-      </w:pPr>
-      <w:r>
-        <w:rPr>
-          <w:rFonts w:ascii="Arial" w:hAnsi="Arial" w:cs="Arial"/>
-        </w:rPr>
-        <w:t>An error occurred while writing to an INI.</w:t>
-      </w:r>
-    </w:p>
-    <w:p>
-      <w:pPr>
-        <w:spacing w:line="240" w:lineRule="auto"/>
-        <w:rPr>
-          <w:rFonts w:ascii="Arial" w:hAnsi="Arial" w:cs="Arial"/>
-          <w:b/>
-          <w:bCs/>
-        </w:rPr>
-      </w:pPr>
-      <w:r>
-        <w:rPr>
-          <w:rFonts w:ascii="Arial" w:hAnsi="Arial" w:cs="Arial"/>
-          <w:b/>
-          <w:bCs/>
-        </w:rPr>
-        <w:t>Error Code 111, 112, 113, 114</w:t>
-      </w:r>
-    </w:p>
-    <w:p>
-      <w:pPr>
-        <w:spacing w:line="240" w:lineRule="auto"/>
-        <w:rPr>
-          <w:rFonts w:ascii="Arial" w:hAnsi="Arial" w:cs="Arial"/>
-        </w:rPr>
-      </w:pPr>
-      <w:r>
-        <w:rPr>
-          <w:rFonts w:ascii="Arial" w:hAnsi="Arial" w:cs="Arial"/>
-        </w:rPr>
-        <w:t>These errors indicate the system requirements tests failed.</w:t>
-      </w:r>
-    </w:p>
-    <w:p>
-      <w:pPr>
-        <w:spacing w:line="240" w:lineRule="auto"/>
-        <w:rPr>
-          <w:rFonts w:ascii="Arial" w:hAnsi="Arial" w:cs="Arial"/>
-          <w:b/>
-          <w:bCs/>
-        </w:rPr>
-      </w:pPr>
-      <w:r>
-        <w:rPr>
-          <w:rFonts w:ascii="Arial" w:hAnsi="Arial" w:cs="Arial"/>
-          <w:b/>
-          <w:bCs/>
-        </w:rPr>
-        <w:t>Error Code 117</w:t>
-      </w:r>
-    </w:p>
-    <w:p>
-      <w:pPr>
-        <w:spacing w:line="240" w:lineRule="auto"/>
-        <w:rPr>
-          <w:rFonts w:ascii="Arial" w:hAnsi="Arial" w:cs="Arial"/>
-        </w:rPr>
-      </w:pPr>
-      <w:r>
-        <w:rPr>
-          <w:rFonts w:ascii="Arial" w:hAnsi="Arial" w:cs="Arial"/>
-        </w:rPr>
-        <w:t>Attempted to set a window to a window size of 191x47 or lower. The window width must be at least 192 pixels and the window height must be at least 48 pixels.</w:t>
-      </w:r>
-    </w:p>
-    <w:p>
-      <w:pPr>
-        <w:spacing w:line="240" w:lineRule="auto"/>
-        <w:rPr>
-          <w:rFonts w:ascii="Arial" w:hAnsi="Arial" w:cs="Arial"/>
-          <w:b/>
-          <w:bCs/>
-        </w:rPr>
-      </w:pPr>
-      <w:r>
-        <w:rPr>
-          <w:rFonts w:ascii="Arial" w:hAnsi="Arial" w:cs="Arial"/>
-          <w:b/>
-          <w:bCs/>
-        </w:rPr>
-        <w:t>Error Code 118</w:t>
-      </w:r>
-    </w:p>
-    <w:p>
-      <w:pPr>
-        <w:spacing w:line="240" w:lineRule="auto"/>
-        <w:rPr>
-          <w:rFonts w:ascii="Arial" w:hAnsi="Arial" w:cs="Arial"/>
-        </w:rPr>
-      </w:pPr>
-      <w:r>
-        <w:rPr>
-          <w:rFonts w:ascii="Arial" w:hAnsi="Arial" w:cs="Arial"/>
-        </w:rPr>
-        <w:t>Attempted to move a window to a position not on the current monitor.</w:t>
-      </w:r>
-    </w:p>
-    <w:p>
-      <w:pPr>
-        <w:spacing w:line="240" w:lineRule="auto"/>
-        <w:rPr>
-          <w:rFonts w:ascii="Arial" w:hAnsi="Arial" w:cs="Arial"/>
-        </w:rPr>
-      </w:pPr>
-      <w:r>
-        <w:rPr>
-          <w:rFonts w:ascii="Arial" w:hAnsi="Arial" w:cs="Arial"/>
-          <w:b/>
-          <w:bCs/>
-        </w:rPr>
-        <w:t>Error Code 119</w:t>
-      </w:r>
-    </w:p>
-    <w:p>
-      <w:pPr>
-        <w:spacing w:line="240" w:lineRule="auto"/>
-        <w:rPr>
-          <w:rFonts w:ascii="Arial" w:hAnsi="Arial" w:cs="Arial"/>
-        </w:rPr>
-      </w:pPr>
-      <w:r>
-        <w:rPr>
-          <w:rFonts w:ascii="Arial" w:hAnsi="Arial" w:cs="Arial"/>
-        </w:rPr>
-        <w:lastRenderedPageBreak/>
-        <w:t>An SDL error occurred during texture creation. See error cause for more detailed error cause information.</w:t>
-      </w:r>
-    </w:p>
-    <w:p>
-      <w:pPr>
-        <w:spacing w:line="240" w:lineRule="auto"/>
-        <w:rPr>
-          <w:rFonts w:ascii="Arial" w:hAnsi="Arial" w:cs="Arial"/>
-          <w:b/>
-          <w:bCs/>
-        </w:rPr>
-      </w:pPr>
-      <w:r>
-        <w:rPr>
-          <w:rFonts w:ascii="Arial" w:hAnsi="Arial" w:cs="Arial"/>
-          <w:b/>
-          <w:bCs/>
-        </w:rPr>
-        <w:t>Error Code 120</w:t>
-      </w:r>
-    </w:p>
-    <w:p>
-      <w:pPr>
-        <w:spacing w:line="240" w:lineRule="auto"/>
-        <w:rPr>
-          <w:rFonts w:ascii="Arial" w:hAnsi="Arial" w:cs="Arial"/>
-        </w:rPr>
-      </w:pPr>
-      <w:r>
-        <w:rPr>
-          <w:rFonts w:ascii="Arial" w:hAnsi="Arial" w:cs="Arial"/>
-        </w:rPr>
         <w:t xml:space="preserve">Attempted to draw a particle effect </w:t>
       </w:r>
       <w:r>
@@ -5302,35 +5979,27 @@
           <w:b/>
           <w:bCs/>
         </w:rPr>
-        <w:t xml:space="preserve">Error Code </w:t>
-      </w:r>
-      <w:r>
-        <w:rPr>
-          <w:rFonts w:ascii="Arial" w:hAnsi="Arial" w:cs="Arial"/>
-          <w:b/>
-          <w:bCs/>
-        </w:rPr>
-        <w:t>134</w:t>
-      </w:r>
-    </w:p>
-    <w:p>
-      <w:pPr>
-        <w:spacing w:line="240" w:lineRule="auto"/>
-        <w:rPr>
-          <w:rFonts w:ascii="Arial" w:hAnsi="Arial" w:cs="Arial"/>
-        </w:rPr>
-      </w:pPr>
-      <w:r>
-        <w:rPr>
-          <w:rFonts w:ascii="Arial" w:hAnsi="Arial" w:cs="Arial"/>
-        </w:rPr>
-        <w:t>An attempt was made to initialise a window before initialising the en</w:t>
-      </w:r>
-      <w:r>
-        <w:rPr>
-          <w:rFonts w:ascii="Arial" w:hAnsi="Arial" w:cs="Arial"/>
-        </w:rPr>
-        <w:t>gine. Call Lightning::Init yet</w:t>
+        <w:t>Error Code 134</w:t>
+      </w:r>
+    </w:p>
+    <w:p>
+      <w:pPr>
+        <w:spacing w:line="240" w:lineRule="auto"/>
+        <w:rPr>
+          <w:rFonts w:ascii="Arial" w:hAnsi="Arial" w:cs="Arial"/>
+        </w:rPr>
+      </w:pPr>
+      <w:r>
+        <w:rPr>
+          <w:rFonts w:ascii="Arial" w:hAnsi="Arial" w:cs="Arial"/>
+        </w:rPr>
+        <w:t xml:space="preserve">An attempt was made to initialise a window before initialising the engine. Call Lightning::Init </w:t>
+      </w:r>
+      <w:r>
+        <w:rPr>
+          <w:rFonts w:ascii="Arial" w:hAnsi="Arial" w:cs="Arial"/>
+        </w:rPr>
+        <w:t>before using any Lightning methods.</w:t>
       </w:r>
     </w:p>
     <w:p>
@@ -5366,7 +6035,7 @@
       </w:r>
     </w:p>
     <w:sectPr>
-      <w:headerReference w:type="default" r:id="rId10"/>
+      <w:headerReference w:type="default" r:id="rId12"/>
       <w:pgSz w:w="11906" w:h="16838"/>
       <w:pgMar w:top="1440" w:right="1440" w:bottom="1440" w:left="1440" w:header="708" w:footer="708" w:gutter="0"/>
       <w:cols w:space="708"/>

</xml_diff>

<commit_message>
increment version to 1.1.0
</commit_message>
<xml_diff>
--- a/Documentation/API.docx
+++ b/Documentation/API.docx
@@ -3083,6 +3083,42 @@
         <w:spacing w:line="240" w:lineRule="auto"/>
         <w:rPr>
           <w:rFonts w:ascii="Arial" w:hAnsi="Arial" w:cs="Arial"/>
+        </w:rPr>
+      </w:pPr>
+      <w:r>
+        <w:rPr>
+          <w:rFonts w:ascii="Arial" w:hAnsi="Arial" w:cs="Arial"/>
+          <w:b/>
+          <w:bCs/>
+        </w:rPr>
+        <w:t>BackgroundColour</w:t>
+      </w:r>
+      <w:r>
+        <w:rPr>
+          <w:rFonts w:ascii="Arial" w:hAnsi="Arial" w:cs="Arial"/>
+          <w:b/>
+          <w:bCs/>
+        </w:rPr>
+        <w:br/>
+      </w:r>
+      <w:r>
+        <w:rPr>
+          <w:rFonts w:ascii="Arial" w:hAnsi="Arial" w:cs="Arial"/>
+        </w:rPr>
+        <w:t xml:space="preserve">The </w:t>
+      </w:r>
+      <w:r>
+        <w:rPr>
+          <w:rFonts w:ascii="Arial" w:hAnsi="Arial" w:cs="Arial"/>
+        </w:rPr>
+        <w:t>background colour of the window.</w:t>
+      </w:r>
+    </w:p>
+    <w:p>
+      <w:pPr>
+        <w:spacing w:line="240" w:lineRule="auto"/>
+        <w:rPr>
+          <w:rFonts w:ascii="Arial" w:hAnsi="Arial" w:cs="Arial"/>
           <w:b/>
           <w:bCs/>
           <w:sz w:val="36"/>
@@ -3105,6 +3141,95 @@
         <w:spacing w:line="240" w:lineRule="auto"/>
         <w:rPr>
           <w:rFonts w:ascii="Arial" w:hAnsi="Arial" w:cs="Arial"/>
+        </w:rPr>
+      </w:pPr>
+      <w:r>
+        <w:rPr>
+          <w:rFonts w:ascii="Arial" w:hAnsi="Arial" w:cs="Arial"/>
+        </w:rPr>
+        <w:t>Lightning modules are independent sections of the engine that provide specific functionality</w:t>
+      </w:r>
+      <w:r>
+        <w:rPr>
+          <w:rFonts w:ascii="Arial" w:hAnsi="Arial" w:cs="Arial"/>
+        </w:rPr>
+        <w:t>. There are currently two modules, although more will be added in future releases.</w:t>
+      </w:r>
+      <w:r>
+        <w:rPr>
+          <w:rFonts w:ascii="Arial" w:hAnsi="Arial" w:cs="Arial"/>
+        </w:rPr>
+        <w:t xml:space="preserve"> Documentation for all modules is contained within this manual.</w:t>
+      </w:r>
+    </w:p>
+    <w:p>
+      <w:pPr>
+        <w:spacing w:line="240" w:lineRule="auto"/>
+        <w:rPr>
+          <w:rFonts w:ascii="Arial" w:hAnsi="Arial" w:cs="Arial"/>
+        </w:rPr>
+      </w:pPr>
+      <w:r>
+        <w:rPr>
+          <w:rFonts w:ascii="Arial" w:hAnsi="Arial" w:cs="Arial"/>
+          <w:b/>
+          <w:bCs/>
+        </w:rPr>
+        <w:t xml:space="preserve">LightningGL: </w:t>
+      </w:r>
+      <w:r>
+        <w:rPr>
+          <w:rFonts w:ascii="Arial" w:hAnsi="Arial" w:cs="Arial"/>
+        </w:rPr>
+        <w:br/>
+        <w:t>This module provides graphical rendering capabilities and is the primary area of the Lightning Game Engine.</w:t>
+      </w:r>
+    </w:p>
+    <w:p>
+      <w:pPr>
+        <w:spacing w:line="240" w:lineRule="auto"/>
+        <w:rPr>
+          <w:rFonts w:ascii="Arial" w:hAnsi="Arial" w:cs="Arial"/>
+          <w:b/>
+          <w:bCs/>
+        </w:rPr>
+      </w:pPr>
+      <w:r>
+        <w:rPr>
+          <w:rFonts w:ascii="Arial" w:hAnsi="Arial" w:cs="Arial"/>
+          <w:b/>
+          <w:bCs/>
+        </w:rPr>
+        <w:t>Lightning</w:t>
+      </w:r>
+      <w:r>
+        <w:rPr>
+          <w:rFonts w:ascii="Arial" w:hAnsi="Arial" w:cs="Arial"/>
+          <w:b/>
+          <w:bCs/>
+        </w:rPr>
+        <w:t>Packager:</w:t>
+      </w:r>
+    </w:p>
+    <w:p>
+      <w:pPr>
+        <w:spacing w:line="240" w:lineRule="auto"/>
+        <w:rPr>
+          <w:rFonts w:ascii="Arial" w:hAnsi="Arial" w:cs="Arial"/>
+        </w:rPr>
+      </w:pPr>
+      <w:r>
+        <w:rPr>
+          <w:rFonts w:ascii="Arial" w:hAnsi="Arial" w:cs="Arial"/>
+        </w:rPr>
+        <w:t>Provides WAD file packaging functions.</w:t>
+      </w:r>
+    </w:p>
+    <w:p>
+      <w:pPr>
+        <w:spacing w:line="240" w:lineRule="auto"/>
+        <w:rPr>
+          <w:rFonts w:ascii="Arial" w:hAnsi="Arial" w:cs="Arial"/>
           <w:b/>
           <w:bCs/>
           <w:sz w:val="36"/>
@@ -3127,6 +3252,20 @@
         <w:spacing w:line="240" w:lineRule="auto"/>
         <w:rPr>
           <w:rFonts w:ascii="Arial" w:hAnsi="Arial" w:cs="Arial"/>
+        </w:rPr>
+      </w:pPr>
+      <w:r>
+        <w:rPr>
+          <w:rFonts w:ascii="Arial" w:hAnsi="Arial" w:cs="Arial"/>
+        </w:rPr>
+        <w:t>Scenes are an “area” of a game.</w:t>
+      </w:r>
+    </w:p>
+    <w:p>
+      <w:pPr>
+        <w:spacing w:line="240" w:lineRule="auto"/>
+        <w:rPr>
+          <w:rFonts w:ascii="Arial" w:hAnsi="Arial" w:cs="Arial"/>
           <w:b/>
           <w:bCs/>
           <w:sz w:val="36"/>
@@ -3229,6 +3368,7 @@
           <w:sz w:val="36"/>
           <w:szCs w:val="36"/>
         </w:rPr>
+        <w:lastRenderedPageBreak/>
         <w:t>9. Animations</w:t>
       </w:r>
     </w:p>
@@ -3383,7 +3523,6 @@
           <w:sz w:val="36"/>
           <w:szCs w:val="36"/>
         </w:rPr>
-        <w:lastRenderedPageBreak/>
         <w:t>16. System Information &amp; Enforcing System Requirements</w:t>
       </w:r>
     </w:p>
@@ -3730,6 +3869,7 @@
           <w:b/>
           <w:bCs/>
         </w:rPr>
+        <w:lastRenderedPageBreak/>
         <w:t>Error Code 7</w:t>
       </w:r>
     </w:p>
@@ -3872,313 +4012,313 @@
         <w:rPr>
           <w:rFonts w:ascii="Arial" w:hAnsi="Arial" w:cs="Arial"/>
         </w:rPr>
+        <w:t>There was an internal error locking pixels for modification. This may be an engine bug.</w:t>
+      </w:r>
+    </w:p>
+    <w:p>
+      <w:pPr>
+        <w:spacing w:line="240" w:lineRule="auto"/>
+        <w:rPr>
+          <w:rFonts w:ascii="Arial" w:hAnsi="Arial" w:cs="Arial"/>
+          <w:b/>
+          <w:bCs/>
+        </w:rPr>
+      </w:pPr>
+      <w:r>
+        <w:rPr>
+          <w:rFonts w:ascii="Arial" w:hAnsi="Arial" w:cs="Arial"/>
+          <w:b/>
+          <w:bCs/>
+        </w:rPr>
+        <w:t>Error Code 12, 14</w:t>
+      </w:r>
+    </w:p>
+    <w:p>
+      <w:pPr>
+        <w:spacing w:line="240" w:lineRule="auto"/>
+        <w:rPr>
+          <w:rFonts w:ascii="Arial" w:hAnsi="Arial" w:cs="Arial"/>
+        </w:rPr>
+      </w:pPr>
+      <w:r>
+        <w:rPr>
+          <w:rFonts w:ascii="Arial" w:hAnsi="Arial" w:cs="Arial"/>
+        </w:rPr>
+        <w:t>Texture::GetPixel was called with an invalid x and y position. Modify the call to GetPixel such that the x and y positions are at least 0 and less than the texture size.</w:t>
+      </w:r>
+    </w:p>
+    <w:p>
+      <w:pPr>
+        <w:spacing w:line="240" w:lineRule="auto"/>
+        <w:rPr>
+          <w:rFonts w:ascii="Arial" w:hAnsi="Arial" w:cs="Arial"/>
+          <w:b/>
+          <w:bCs/>
+        </w:rPr>
+      </w:pPr>
+      <w:r>
+        <w:rPr>
+          <w:rFonts w:ascii="Arial" w:hAnsi="Arial" w:cs="Arial"/>
+          <w:b/>
+          <w:bCs/>
+        </w:rPr>
+        <w:t>Error Code 13</w:t>
+      </w:r>
+    </w:p>
+    <w:p>
+      <w:pPr>
+        <w:spacing w:line="240" w:lineRule="auto"/>
+        <w:rPr>
+          <w:rFonts w:ascii="Arial" w:hAnsi="Arial" w:cs="Arial"/>
+        </w:rPr>
+      </w:pPr>
+      <w:r>
+        <w:rPr>
+          <w:rFonts w:ascii="Arial" w:hAnsi="Arial" w:cs="Arial"/>
+        </w:rPr>
+        <w:t>An SDL error occurred while allocating a texture format for a Texture. Refer to the error cause for more detailed error information.</w:t>
+      </w:r>
+    </w:p>
+    <w:p>
+      <w:pPr>
+        <w:spacing w:line="240" w:lineRule="auto"/>
+        <w:rPr>
+          <w:rFonts w:ascii="Arial" w:hAnsi="Arial" w:cs="Arial"/>
+          <w:b/>
+          <w:bCs/>
+        </w:rPr>
+      </w:pPr>
+      <w:r>
+        <w:rPr>
+          <w:rFonts w:ascii="Arial" w:hAnsi="Arial" w:cs="Arial"/>
+          <w:b/>
+          <w:bCs/>
+        </w:rPr>
+        <w:t>Error Code 15, 17</w:t>
+      </w:r>
+    </w:p>
+    <w:p>
+      <w:pPr>
+        <w:spacing w:line="240" w:lineRule="auto"/>
+        <w:rPr>
+          <w:rFonts w:ascii="Arial" w:hAnsi="Arial" w:cs="Arial"/>
+        </w:rPr>
+      </w:pPr>
+      <w:r>
+        <w:rPr>
+          <w:rFonts w:ascii="Arial" w:hAnsi="Arial" w:cs="Arial"/>
+        </w:rPr>
+        <w:t>Texture::SetPixel was called with an invalid x and y position. Modify the call to SetPixel such that the x and y positions are at least 0 and less than the texture size.</w:t>
+      </w:r>
+    </w:p>
+    <w:p>
+      <w:pPr>
+        <w:spacing w:line="240" w:lineRule="auto"/>
+        <w:rPr>
+          <w:rFonts w:ascii="Arial" w:hAnsi="Arial" w:cs="Arial"/>
+          <w:b/>
+          <w:bCs/>
+        </w:rPr>
+      </w:pPr>
+      <w:r>
+        <w:rPr>
+          <w:rFonts w:ascii="Arial" w:hAnsi="Arial" w:cs="Arial"/>
+          <w:b/>
+          <w:bCs/>
+        </w:rPr>
+        <w:t>Error Code 18</w:t>
+      </w:r>
+    </w:p>
+    <w:p>
+      <w:pPr>
+        <w:spacing w:line="240" w:lineRule="auto"/>
+        <w:rPr>
+          <w:rFonts w:ascii="Arial" w:hAnsi="Arial" w:cs="Arial"/>
+        </w:rPr>
+      </w:pPr>
+      <w:r>
+        <w:rPr>
+          <w:rFonts w:ascii="Arial" w:hAnsi="Arial" w:cs="Arial"/>
+        </w:rPr>
+        <w:t>Attempted to draw a line with a thickness of below 1. Change the call to PrimitiveRenderer::DrawText.</w:t>
+      </w:r>
+    </w:p>
+    <w:p>
+      <w:pPr>
+        <w:spacing w:line="240" w:lineRule="auto"/>
+        <w:rPr>
+          <w:rFonts w:ascii="Arial" w:hAnsi="Arial" w:cs="Arial"/>
+          <w:b/>
+          <w:bCs/>
+        </w:rPr>
+      </w:pPr>
+      <w:r>
+        <w:rPr>
+          <w:rFonts w:ascii="Arial" w:hAnsi="Arial" w:cs="Arial"/>
+          <w:b/>
+          <w:bCs/>
+        </w:rPr>
+        <w:t>Error Code 19</w:t>
+      </w:r>
+    </w:p>
+    <w:p>
+      <w:pPr>
+        <w:spacing w:line="240" w:lineRule="auto"/>
+        <w:rPr>
+          <w:rFonts w:ascii="Arial" w:hAnsi="Arial" w:cs="Arial"/>
+        </w:rPr>
+      </w:pPr>
+      <w:r>
+        <w:rPr>
+          <w:rFonts w:ascii="Arial" w:hAnsi="Arial" w:cs="Arial"/>
+        </w:rPr>
+        <w:t>An SDL error occurred in NCMessageBox::Show.</w:t>
+      </w:r>
+    </w:p>
+    <w:p>
+      <w:pPr>
+        <w:spacing w:line="240" w:lineRule="auto"/>
+        <w:rPr>
+          <w:rFonts w:ascii="Arial" w:hAnsi="Arial" w:cs="Arial"/>
+          <w:b/>
+          <w:bCs/>
+        </w:rPr>
+      </w:pPr>
+      <w:r>
+        <w:rPr>
+          <w:rFonts w:ascii="Arial" w:hAnsi="Arial" w:cs="Arial"/>
+          <w:b/>
+          <w:bCs/>
+        </w:rPr>
+        <w:t>Error Code 21</w:t>
+      </w:r>
+    </w:p>
+    <w:p>
+      <w:pPr>
+        <w:spacing w:line="240" w:lineRule="auto"/>
+        <w:rPr>
+          <w:rFonts w:ascii="Arial" w:hAnsi="Arial" w:cs="Arial"/>
+        </w:rPr>
+      </w:pPr>
+      <w:r>
+        <w:rPr>
+          <w:rFonts w:ascii="Arial" w:hAnsi="Arial" w:cs="Arial"/>
+        </w:rPr>
+        <w:t>Attempted to load a nonexistent INI file.</w:t>
+      </w:r>
+    </w:p>
+    <w:p>
+      <w:pPr>
+        <w:spacing w:line="240" w:lineRule="auto"/>
+        <w:rPr>
+          <w:rFonts w:ascii="Arial" w:hAnsi="Arial" w:cs="Arial"/>
+          <w:b/>
+          <w:bCs/>
+        </w:rPr>
+      </w:pPr>
+      <w:r>
+        <w:rPr>
+          <w:rFonts w:ascii="Arial" w:hAnsi="Arial" w:cs="Arial"/>
+          <w:b/>
+          <w:bCs/>
+        </w:rPr>
+        <w:t>Error Code 22</w:t>
+      </w:r>
+    </w:p>
+    <w:p>
+      <w:pPr>
+        <w:spacing w:line="240" w:lineRule="auto"/>
+        <w:rPr>
+          <w:rFonts w:ascii="Arial" w:hAnsi="Arial" w:cs="Arial"/>
+        </w:rPr>
+      </w:pPr>
+      <w:r>
+        <w:rPr>
+          <w:rFonts w:ascii="Arial" w:hAnsi="Arial" w:cs="Arial"/>
+        </w:rPr>
+        <w:t>An unknown error occurred loading an INI file. View the error cause for exception information.</w:t>
+      </w:r>
+    </w:p>
+    <w:p>
+      <w:pPr>
+        <w:spacing w:line="240" w:lineRule="auto"/>
+        <w:rPr>
+          <w:rFonts w:ascii="Arial" w:hAnsi="Arial" w:cs="Arial"/>
+          <w:b/>
+          <w:bCs/>
+        </w:rPr>
+      </w:pPr>
+      <w:r>
+        <w:rPr>
+          <w:rFonts w:ascii="Arial" w:hAnsi="Arial" w:cs="Arial"/>
+          <w:b/>
+          <w:bCs/>
+        </w:rPr>
+        <w:t>Error Code 23</w:t>
+      </w:r>
+    </w:p>
+    <w:p>
+      <w:pPr>
+        <w:spacing w:line="240" w:lineRule="auto"/>
+        <w:rPr>
+          <w:rFonts w:ascii="Arial" w:hAnsi="Arial" w:cs="Arial"/>
+        </w:rPr>
+      </w:pPr>
+      <w:r>
+        <w:rPr>
+          <w:rFonts w:ascii="Arial" w:hAnsi="Arial" w:cs="Arial"/>
+        </w:rPr>
+        <w:t>An INI item does not have a value. Add a value to parse correctly.</w:t>
+      </w:r>
+    </w:p>
+    <w:p>
+      <w:pPr>
+        <w:spacing w:line="240" w:lineRule="auto"/>
+        <w:rPr>
+          <w:rFonts w:ascii="Arial" w:hAnsi="Arial" w:cs="Arial"/>
+          <w:b/>
+          <w:bCs/>
+        </w:rPr>
+      </w:pPr>
+      <w:r>
+        <w:rPr>
+          <w:rFonts w:ascii="Arial" w:hAnsi="Arial" w:cs="Arial"/>
+          <w:b/>
+          <w:bCs/>
+        </w:rPr>
+        <w:t>Error Code 24</w:t>
+      </w:r>
+    </w:p>
+    <w:p>
+      <w:pPr>
+        <w:spacing w:line="240" w:lineRule="auto"/>
+        <w:rPr>
+          <w:rFonts w:ascii="Arial" w:hAnsi="Arial" w:cs="Arial"/>
+        </w:rPr>
+      </w:pPr>
+      <w:r>
+        <w:rPr>
+          <w:rFonts w:ascii="Arial" w:hAnsi="Arial" w:cs="Arial"/>
+        </w:rPr>
+        <w:t>An INI section name was not terminated with a ] character.</w:t>
+      </w:r>
+    </w:p>
+    <w:p>
+      <w:pPr>
+        <w:spacing w:line="240" w:lineRule="auto"/>
+        <w:rPr>
+          <w:rFonts w:ascii="Arial" w:hAnsi="Arial" w:cs="Arial"/>
+          <w:b/>
+          <w:bCs/>
+        </w:rPr>
+      </w:pPr>
+      <w:r>
+        <w:rPr>
+          <w:rFonts w:ascii="Arial" w:hAnsi="Arial" w:cs="Arial"/>
+          <w:b/>
+          <w:bCs/>
+        </w:rPr>
         <w:lastRenderedPageBreak/>
-        <w:t>There was an internal error locking pixels for modification. This may be an engine bug.</w:t>
-      </w:r>
-    </w:p>
-    <w:p>
-      <w:pPr>
-        <w:spacing w:line="240" w:lineRule="auto"/>
-        <w:rPr>
-          <w:rFonts w:ascii="Arial" w:hAnsi="Arial" w:cs="Arial"/>
-          <w:b/>
-          <w:bCs/>
-        </w:rPr>
-      </w:pPr>
-      <w:r>
-        <w:rPr>
-          <w:rFonts w:ascii="Arial" w:hAnsi="Arial" w:cs="Arial"/>
-          <w:b/>
-          <w:bCs/>
-        </w:rPr>
-        <w:t>Error Code 12, 14</w:t>
-      </w:r>
-    </w:p>
-    <w:p>
-      <w:pPr>
-        <w:spacing w:line="240" w:lineRule="auto"/>
-        <w:rPr>
-          <w:rFonts w:ascii="Arial" w:hAnsi="Arial" w:cs="Arial"/>
-        </w:rPr>
-      </w:pPr>
-      <w:r>
-        <w:rPr>
-          <w:rFonts w:ascii="Arial" w:hAnsi="Arial" w:cs="Arial"/>
-        </w:rPr>
-        <w:t>Texture::GetPixel was called with an invalid x and y position. Modify the call to GetPixel such that the x and y positions are at least 0 and less than the texture size.</w:t>
-      </w:r>
-    </w:p>
-    <w:p>
-      <w:pPr>
-        <w:spacing w:line="240" w:lineRule="auto"/>
-        <w:rPr>
-          <w:rFonts w:ascii="Arial" w:hAnsi="Arial" w:cs="Arial"/>
-          <w:b/>
-          <w:bCs/>
-        </w:rPr>
-      </w:pPr>
-      <w:r>
-        <w:rPr>
-          <w:rFonts w:ascii="Arial" w:hAnsi="Arial" w:cs="Arial"/>
-          <w:b/>
-          <w:bCs/>
-        </w:rPr>
-        <w:t>Error Code 13</w:t>
-      </w:r>
-    </w:p>
-    <w:p>
-      <w:pPr>
-        <w:spacing w:line="240" w:lineRule="auto"/>
-        <w:rPr>
-          <w:rFonts w:ascii="Arial" w:hAnsi="Arial" w:cs="Arial"/>
-        </w:rPr>
-      </w:pPr>
-      <w:r>
-        <w:rPr>
-          <w:rFonts w:ascii="Arial" w:hAnsi="Arial" w:cs="Arial"/>
-        </w:rPr>
-        <w:t>An SDL error occurred while allocating a texture format for a Texture. Refer to the error cause for more detailed error information.</w:t>
-      </w:r>
-    </w:p>
-    <w:p>
-      <w:pPr>
-        <w:spacing w:line="240" w:lineRule="auto"/>
-        <w:rPr>
-          <w:rFonts w:ascii="Arial" w:hAnsi="Arial" w:cs="Arial"/>
-          <w:b/>
-          <w:bCs/>
-        </w:rPr>
-      </w:pPr>
-      <w:r>
-        <w:rPr>
-          <w:rFonts w:ascii="Arial" w:hAnsi="Arial" w:cs="Arial"/>
-          <w:b/>
-          <w:bCs/>
-        </w:rPr>
-        <w:t>Error Code 15, 17</w:t>
-      </w:r>
-    </w:p>
-    <w:p>
-      <w:pPr>
-        <w:spacing w:line="240" w:lineRule="auto"/>
-        <w:rPr>
-          <w:rFonts w:ascii="Arial" w:hAnsi="Arial" w:cs="Arial"/>
-        </w:rPr>
-      </w:pPr>
-      <w:r>
-        <w:rPr>
-          <w:rFonts w:ascii="Arial" w:hAnsi="Arial" w:cs="Arial"/>
-        </w:rPr>
-        <w:t>Texture::SetPixel was called with an invalid x and y position. Modify the call to SetPixel such that the x and y positions are at least 0 and less than the texture size.</w:t>
-      </w:r>
-    </w:p>
-    <w:p>
-      <w:pPr>
-        <w:spacing w:line="240" w:lineRule="auto"/>
-        <w:rPr>
-          <w:rFonts w:ascii="Arial" w:hAnsi="Arial" w:cs="Arial"/>
-          <w:b/>
-          <w:bCs/>
-        </w:rPr>
-      </w:pPr>
-      <w:r>
-        <w:rPr>
-          <w:rFonts w:ascii="Arial" w:hAnsi="Arial" w:cs="Arial"/>
-          <w:b/>
-          <w:bCs/>
-        </w:rPr>
-        <w:t>Error Code 18</w:t>
-      </w:r>
-    </w:p>
-    <w:p>
-      <w:pPr>
-        <w:spacing w:line="240" w:lineRule="auto"/>
-        <w:rPr>
-          <w:rFonts w:ascii="Arial" w:hAnsi="Arial" w:cs="Arial"/>
-        </w:rPr>
-      </w:pPr>
-      <w:r>
-        <w:rPr>
-          <w:rFonts w:ascii="Arial" w:hAnsi="Arial" w:cs="Arial"/>
-        </w:rPr>
-        <w:t>Attempted to draw a line with a thickness of below 1. Change the call to PrimitiveRenderer::DrawText.</w:t>
-      </w:r>
-    </w:p>
-    <w:p>
-      <w:pPr>
-        <w:spacing w:line="240" w:lineRule="auto"/>
-        <w:rPr>
-          <w:rFonts w:ascii="Arial" w:hAnsi="Arial" w:cs="Arial"/>
-          <w:b/>
-          <w:bCs/>
-        </w:rPr>
-      </w:pPr>
-      <w:r>
-        <w:rPr>
-          <w:rFonts w:ascii="Arial" w:hAnsi="Arial" w:cs="Arial"/>
-          <w:b/>
-          <w:bCs/>
-        </w:rPr>
-        <w:t>Error Code 19</w:t>
-      </w:r>
-    </w:p>
-    <w:p>
-      <w:pPr>
-        <w:spacing w:line="240" w:lineRule="auto"/>
-        <w:rPr>
-          <w:rFonts w:ascii="Arial" w:hAnsi="Arial" w:cs="Arial"/>
-        </w:rPr>
-      </w:pPr>
-      <w:r>
-        <w:rPr>
-          <w:rFonts w:ascii="Arial" w:hAnsi="Arial" w:cs="Arial"/>
-        </w:rPr>
-        <w:t>An SDL error occurred in NCMessageBox::Show.</w:t>
-      </w:r>
-    </w:p>
-    <w:p>
-      <w:pPr>
-        <w:spacing w:line="240" w:lineRule="auto"/>
-        <w:rPr>
-          <w:rFonts w:ascii="Arial" w:hAnsi="Arial" w:cs="Arial"/>
-          <w:b/>
-          <w:bCs/>
-        </w:rPr>
-      </w:pPr>
-      <w:r>
-        <w:rPr>
-          <w:rFonts w:ascii="Arial" w:hAnsi="Arial" w:cs="Arial"/>
-          <w:b/>
-          <w:bCs/>
-        </w:rPr>
-        <w:t>Error Code 21</w:t>
-      </w:r>
-    </w:p>
-    <w:p>
-      <w:pPr>
-        <w:spacing w:line="240" w:lineRule="auto"/>
-        <w:rPr>
-          <w:rFonts w:ascii="Arial" w:hAnsi="Arial" w:cs="Arial"/>
-        </w:rPr>
-      </w:pPr>
-      <w:r>
-        <w:rPr>
-          <w:rFonts w:ascii="Arial" w:hAnsi="Arial" w:cs="Arial"/>
-        </w:rPr>
-        <w:t>Attempted to load a nonexistent INI file.</w:t>
-      </w:r>
-    </w:p>
-    <w:p>
-      <w:pPr>
-        <w:spacing w:line="240" w:lineRule="auto"/>
-        <w:rPr>
-          <w:rFonts w:ascii="Arial" w:hAnsi="Arial" w:cs="Arial"/>
-          <w:b/>
-          <w:bCs/>
-        </w:rPr>
-      </w:pPr>
-      <w:r>
-        <w:rPr>
-          <w:rFonts w:ascii="Arial" w:hAnsi="Arial" w:cs="Arial"/>
-          <w:b/>
-          <w:bCs/>
-        </w:rPr>
-        <w:t>Error Code 22</w:t>
-      </w:r>
-    </w:p>
-    <w:p>
-      <w:pPr>
-        <w:spacing w:line="240" w:lineRule="auto"/>
-        <w:rPr>
-          <w:rFonts w:ascii="Arial" w:hAnsi="Arial" w:cs="Arial"/>
-        </w:rPr>
-      </w:pPr>
-      <w:r>
-        <w:rPr>
-          <w:rFonts w:ascii="Arial" w:hAnsi="Arial" w:cs="Arial"/>
-        </w:rPr>
-        <w:t>An unknown error occurred loading an INI file. View the error cause for exception information.</w:t>
-      </w:r>
-    </w:p>
-    <w:p>
-      <w:pPr>
-        <w:spacing w:line="240" w:lineRule="auto"/>
-        <w:rPr>
-          <w:rFonts w:ascii="Arial" w:hAnsi="Arial" w:cs="Arial"/>
-          <w:b/>
-          <w:bCs/>
-        </w:rPr>
-      </w:pPr>
-      <w:r>
-        <w:rPr>
-          <w:rFonts w:ascii="Arial" w:hAnsi="Arial" w:cs="Arial"/>
-          <w:b/>
-          <w:bCs/>
-        </w:rPr>
-        <w:t>Error Code 23</w:t>
-      </w:r>
-    </w:p>
-    <w:p>
-      <w:pPr>
-        <w:spacing w:line="240" w:lineRule="auto"/>
-        <w:rPr>
-          <w:rFonts w:ascii="Arial" w:hAnsi="Arial" w:cs="Arial"/>
-        </w:rPr>
-      </w:pPr>
-      <w:r>
-        <w:rPr>
-          <w:rFonts w:ascii="Arial" w:hAnsi="Arial" w:cs="Arial"/>
-        </w:rPr>
-        <w:t>An INI item does not have a value. Add a value to parse correctly.</w:t>
-      </w:r>
-    </w:p>
-    <w:p>
-      <w:pPr>
-        <w:spacing w:line="240" w:lineRule="auto"/>
-        <w:rPr>
-          <w:rFonts w:ascii="Arial" w:hAnsi="Arial" w:cs="Arial"/>
-          <w:b/>
-          <w:bCs/>
-        </w:rPr>
-      </w:pPr>
-      <w:r>
-        <w:rPr>
-          <w:rFonts w:ascii="Arial" w:hAnsi="Arial" w:cs="Arial"/>
-          <w:b/>
-          <w:bCs/>
-        </w:rPr>
-        <w:t>Error Code 24</w:t>
-      </w:r>
-    </w:p>
-    <w:p>
-      <w:pPr>
-        <w:spacing w:line="240" w:lineRule="auto"/>
-        <w:rPr>
-          <w:rFonts w:ascii="Arial" w:hAnsi="Arial" w:cs="Arial"/>
-        </w:rPr>
-      </w:pPr>
-      <w:r>
-        <w:rPr>
-          <w:rFonts w:ascii="Arial" w:hAnsi="Arial" w:cs="Arial"/>
-        </w:rPr>
-        <w:t>An INI section name was not terminated with a ] character.</w:t>
-      </w:r>
-    </w:p>
-    <w:p>
-      <w:pPr>
-        <w:spacing w:line="240" w:lineRule="auto"/>
-        <w:rPr>
-          <w:rFonts w:ascii="Arial" w:hAnsi="Arial" w:cs="Arial"/>
-          <w:b/>
-          <w:bCs/>
-        </w:rPr>
-      </w:pPr>
-      <w:r>
-        <w:rPr>
-          <w:rFonts w:ascii="Arial" w:hAnsi="Arial" w:cs="Arial"/>
-          <w:b/>
-          <w:bCs/>
-        </w:rPr>
         <w:t>Error Code 25</w:t>
       </w:r>
     </w:p>
@@ -4321,152 +4461,357 @@
         <w:rPr>
           <w:rFonts w:ascii="Arial" w:hAnsi="Arial" w:cs="Arial"/>
         </w:rPr>
+        <w:t>Engine.ini’s Localisation section does not have a valid Language value.</w:t>
+      </w:r>
+    </w:p>
+    <w:p>
+      <w:pPr>
+        <w:spacing w:line="240" w:lineRule="auto"/>
+        <w:rPr>
+          <w:rFonts w:ascii="Arial" w:hAnsi="Arial" w:cs="Arial"/>
+        </w:rPr>
+      </w:pPr>
+      <w:r>
+        <w:rPr>
+          <w:rFonts w:ascii="Arial" w:hAnsi="Arial" w:cs="Arial"/>
+          <w:b/>
+          <w:bCs/>
+        </w:rPr>
+        <w:t>Error Code 31</w:t>
+      </w:r>
+    </w:p>
+    <w:p>
+      <w:pPr>
+        <w:spacing w:line="240" w:lineRule="auto"/>
+        <w:rPr>
+          <w:rFonts w:ascii="Arial" w:hAnsi="Arial" w:cs="Arial"/>
+        </w:rPr>
+      </w:pPr>
+      <w:r>
+        <w:rPr>
+          <w:rFonts w:ascii="Arial" w:hAnsi="Arial" w:cs="Arial"/>
+        </w:rPr>
+        <w:t>An attempt to load an invalid localisation file occurred. There is likely an error in the localisation file.</w:t>
+      </w:r>
+    </w:p>
+    <w:p>
+      <w:pPr>
+        <w:spacing w:line="240" w:lineRule="auto"/>
+        <w:rPr>
+          <w:rFonts w:ascii="Arial" w:hAnsi="Arial" w:cs="Arial"/>
+          <w:b/>
+          <w:bCs/>
+        </w:rPr>
+      </w:pPr>
+      <w:r>
+        <w:rPr>
+          <w:rFonts w:ascii="Arial" w:hAnsi="Arial" w:cs="Arial"/>
+          <w:b/>
+          <w:bCs/>
+        </w:rPr>
+        <w:t>Error Code 32</w:t>
+      </w:r>
+    </w:p>
+    <w:p>
+      <w:pPr>
+        <w:spacing w:line="240" w:lineRule="auto"/>
+        <w:rPr>
+          <w:rFonts w:ascii="Arial" w:hAnsi="Arial" w:cs="Arial"/>
+        </w:rPr>
+      </w:pPr>
+      <w:r>
+        <w:rPr>
+          <w:rFonts w:ascii="Arial" w:hAnsi="Arial" w:cs="Arial"/>
+        </w:rPr>
+        <w:t>A loaded localisation file does not have a Metadata section.</w:t>
+      </w:r>
+    </w:p>
+    <w:p>
+      <w:pPr>
+        <w:spacing w:line="240" w:lineRule="auto"/>
+        <w:rPr>
+          <w:rFonts w:ascii="Arial" w:hAnsi="Arial" w:cs="Arial"/>
+          <w:b/>
+          <w:bCs/>
+        </w:rPr>
+      </w:pPr>
+      <w:r>
+        <w:rPr>
+          <w:rFonts w:ascii="Arial" w:hAnsi="Arial" w:cs="Arial"/>
+          <w:b/>
+          <w:bCs/>
+        </w:rPr>
+        <w:t>Error Code 33</w:t>
+      </w:r>
+    </w:p>
+    <w:p>
+      <w:pPr>
+        <w:spacing w:line="240" w:lineRule="auto"/>
+        <w:rPr>
+          <w:rFonts w:ascii="Arial" w:hAnsi="Arial" w:cs="Arial"/>
+        </w:rPr>
+      </w:pPr>
+      <w:r>
+        <w:rPr>
+          <w:rFonts w:ascii="Arial" w:hAnsi="Arial" w:cs="Arial"/>
+        </w:rPr>
+        <w:t>A loaded localisation file does not have a Strings section.</w:t>
+      </w:r>
+    </w:p>
+    <w:p>
+      <w:pPr>
+        <w:spacing w:line="240" w:lineRule="auto"/>
+        <w:rPr>
+          <w:rFonts w:ascii="Arial" w:hAnsi="Arial" w:cs="Arial"/>
+          <w:b/>
+          <w:bCs/>
+        </w:rPr>
+      </w:pPr>
+      <w:r>
+        <w:rPr>
+          <w:rFonts w:ascii="Arial" w:hAnsi="Arial" w:cs="Arial"/>
+          <w:b/>
+          <w:bCs/>
+        </w:rPr>
+        <w:t>Error Code 34</w:t>
+      </w:r>
+    </w:p>
+    <w:p>
+      <w:pPr>
+        <w:spacing w:line="240" w:lineRule="auto"/>
+        <w:rPr>
+          <w:rFonts w:ascii="Arial" w:hAnsi="Arial" w:cs="Arial"/>
+        </w:rPr>
+      </w:pPr>
+      <w:r>
+        <w:rPr>
+          <w:rFonts w:ascii="Arial" w:hAnsi="Arial" w:cs="Arial"/>
+        </w:rPr>
+        <w:t>Attempted to load a nonexistent font file. Adjust your call to Font::Load to specify an actually extant font or font file. Please note that system fonts must use the font names in c:\windows\fonts.</w:t>
+      </w:r>
+    </w:p>
+    <w:p>
+      <w:pPr>
+        <w:spacing w:line="240" w:lineRule="auto"/>
+        <w:rPr>
+          <w:rFonts w:ascii="Arial" w:hAnsi="Arial" w:cs="Arial"/>
+          <w:b/>
+          <w:bCs/>
+        </w:rPr>
+      </w:pPr>
+      <w:r>
+        <w:rPr>
+          <w:rFonts w:ascii="Arial" w:hAnsi="Arial" w:cs="Arial"/>
+          <w:b/>
+          <w:bCs/>
+        </w:rPr>
+        <w:t>Error Code 35</w:t>
+      </w:r>
+    </w:p>
+    <w:p>
+      <w:pPr>
+        <w:spacing w:line="240" w:lineRule="auto"/>
+        <w:ind w:left="720" w:hanging="720"/>
+        <w:rPr>
+          <w:rFonts w:ascii="Arial" w:hAnsi="Arial" w:cs="Arial"/>
+        </w:rPr>
+      </w:pPr>
+      <w:r>
+        <w:rPr>
+          <w:rFonts w:ascii="Arial" w:hAnsi="Arial" w:cs="Arial"/>
+        </w:rPr>
+        <w:t>Attempted to load an invalid localisation string.</w:t>
+      </w:r>
+    </w:p>
+    <w:p>
+      <w:pPr>
+        <w:spacing w:line="240" w:lineRule="auto"/>
+        <w:ind w:left="720" w:hanging="720"/>
+        <w:rPr>
+          <w:rFonts w:ascii="Arial" w:hAnsi="Arial" w:cs="Arial"/>
+          <w:b/>
+          <w:bCs/>
+        </w:rPr>
+      </w:pPr>
+      <w:r>
+        <w:rPr>
+          <w:rFonts w:ascii="Arial" w:hAnsi="Arial" w:cs="Arial"/>
+          <w:b/>
+          <w:bCs/>
+        </w:rPr>
+        <w:t>Error Code 36</w:t>
+      </w:r>
+    </w:p>
+    <w:p>
+      <w:pPr>
+        <w:spacing w:line="240" w:lineRule="auto"/>
+        <w:ind w:left="720" w:hanging="720"/>
+        <w:rPr>
+          <w:rFonts w:ascii="Arial" w:hAnsi="Arial" w:cs="Arial"/>
+        </w:rPr>
+      </w:pPr>
+      <w:r>
+        <w:rPr>
+          <w:rFonts w:ascii="Arial" w:hAnsi="Arial" w:cs="Arial"/>
+        </w:rPr>
+        <w:t>Attempted to load a non-TrueType font. Only TrueType fonts are supported.</w:t>
+      </w:r>
+    </w:p>
+    <w:p>
+      <w:pPr>
+        <w:spacing w:line="240" w:lineRule="auto"/>
+        <w:ind w:left="720" w:hanging="720"/>
+        <w:rPr>
+          <w:rFonts w:ascii="Arial" w:hAnsi="Arial" w:cs="Arial"/>
+          <w:b/>
+          <w:bCs/>
+        </w:rPr>
+      </w:pPr>
+      <w:r>
+        <w:rPr>
+          <w:rFonts w:ascii="Arial" w:hAnsi="Arial" w:cs="Arial"/>
+          <w:b/>
+          <w:bCs/>
+        </w:rPr>
+        <w:t>Error Code 37</w:t>
+      </w:r>
+    </w:p>
+    <w:p>
+      <w:pPr>
+        <w:spacing w:line="240" w:lineRule="auto"/>
+        <w:ind w:left="720" w:hanging="720"/>
+        <w:rPr>
+          <w:rFonts w:ascii="Arial" w:hAnsi="Arial" w:cs="Arial"/>
+        </w:rPr>
+      </w:pPr>
+      <w:r>
+        <w:rPr>
+          <w:rFonts w:ascii="Arial" w:hAnsi="Arial" w:cs="Arial"/>
+        </w:rPr>
+        <w:t xml:space="preserve">Attempted to load an invalid font size. Font size must be at least </w:t>
+      </w:r>
+      <w:r>
+        <w:rPr>
+          <w:rFonts w:ascii="Arial" w:hAnsi="Arial" w:cs="Arial"/>
+        </w:rPr>
+        <w:t>1</w:t>
+      </w:r>
+      <w:r>
+        <w:rPr>
+          <w:rFonts w:ascii="Arial" w:hAnsi="Arial" w:cs="Arial"/>
+        </w:rPr>
+        <w:t>.</w:t>
+      </w:r>
+    </w:p>
+    <w:p>
+      <w:pPr>
+        <w:spacing w:line="240" w:lineRule="auto"/>
+        <w:rPr>
+          <w:rFonts w:ascii="Arial" w:hAnsi="Arial" w:cs="Arial"/>
+          <w:b/>
+          <w:bCs/>
+        </w:rPr>
+      </w:pPr>
+      <w:r>
+        <w:rPr>
+          <w:rFonts w:ascii="Arial" w:hAnsi="Arial" w:cs="Arial"/>
+          <w:b/>
+          <w:bCs/>
+        </w:rPr>
+        <w:t>Error Code 38</w:t>
+      </w:r>
+    </w:p>
+    <w:p>
+      <w:pPr>
+        <w:spacing w:line="240" w:lineRule="auto"/>
+        <w:rPr>
+          <w:rFonts w:ascii="Arial" w:hAnsi="Arial" w:cs="Arial"/>
+        </w:rPr>
+      </w:pPr>
+      <w:r>
+        <w:rPr>
+          <w:rFonts w:ascii="Arial" w:hAnsi="Arial" w:cs="Arial"/>
+        </w:rPr>
+        <w:t>An SDL2_ttf error occurred during font loading.</w:t>
+      </w:r>
+    </w:p>
+    <w:p>
+      <w:pPr>
+        <w:spacing w:line="240" w:lineRule="auto"/>
+        <w:rPr>
+          <w:rFonts w:ascii="Arial" w:hAnsi="Arial" w:cs="Arial"/>
+          <w:b/>
+          <w:bCs/>
+        </w:rPr>
+      </w:pPr>
+      <w:r>
+        <w:rPr>
+          <w:rFonts w:ascii="Arial" w:hAnsi="Arial" w:cs="Arial"/>
+          <w:b/>
+          <w:bCs/>
+        </w:rPr>
+        <w:t>Error Code 39</w:t>
+      </w:r>
+    </w:p>
+    <w:p>
+      <w:pPr>
+        <w:spacing w:line="240" w:lineRule="auto"/>
+        <w:rPr>
+          <w:rFonts w:ascii="Arial" w:hAnsi="Arial" w:cs="Arial"/>
+        </w:rPr>
+      </w:pPr>
+      <w:r>
+        <w:rPr>
+          <w:rFonts w:ascii="Arial" w:hAnsi="Arial" w:cs="Arial"/>
+        </w:rPr>
+        <w:t>Attempted to draw text with an invalid font parameter. Change your call to DrawText or load the font you need</w:t>
+      </w:r>
+      <w:r>
+        <w:rPr>
+          <w:rFonts w:ascii="Arial" w:hAnsi="Arial" w:cs="Arial"/>
+        </w:rPr>
+        <w:t xml:space="preserve"> to use</w:t>
+      </w:r>
+      <w:r>
+        <w:rPr>
+          <w:rFonts w:ascii="Arial" w:hAnsi="Arial" w:cs="Arial"/>
+        </w:rPr>
+        <w:t>.</w:t>
+      </w:r>
+    </w:p>
+    <w:p>
+      <w:pPr>
+        <w:spacing w:line="240" w:lineRule="auto"/>
+        <w:ind w:left="720" w:hanging="720"/>
+        <w:rPr>
+          <w:rFonts w:ascii="Arial" w:hAnsi="Arial" w:cs="Arial"/>
+          <w:b/>
+          <w:bCs/>
+        </w:rPr>
+      </w:pPr>
+      <w:r>
+        <w:rPr>
+          <w:rFonts w:ascii="Arial" w:hAnsi="Arial" w:cs="Arial"/>
+          <w:b/>
+          <w:bCs/>
+        </w:rPr>
+        <w:t>Error Code 41</w:t>
+      </w:r>
+    </w:p>
+    <w:p>
+      <w:pPr>
+        <w:spacing w:line="240" w:lineRule="auto"/>
+        <w:ind w:left="720" w:hanging="720"/>
+        <w:rPr>
+          <w:rFonts w:ascii="Arial" w:hAnsi="Arial" w:cs="Arial"/>
+        </w:rPr>
+      </w:pPr>
+      <w:r>
+        <w:rPr>
+          <w:rFonts w:ascii="Arial" w:hAnsi="Arial" w:cs="Arial"/>
+        </w:rPr>
         <w:lastRenderedPageBreak/>
-        <w:t>Engine.ini’s Localisation section does not have a valid Language value.</w:t>
-      </w:r>
-    </w:p>
-    <w:p>
-      <w:pPr>
-        <w:spacing w:line="240" w:lineRule="auto"/>
-        <w:rPr>
-          <w:rFonts w:ascii="Arial" w:hAnsi="Arial" w:cs="Arial"/>
-        </w:rPr>
-      </w:pPr>
-      <w:r>
-        <w:rPr>
-          <w:rFonts w:ascii="Arial" w:hAnsi="Arial" w:cs="Arial"/>
-          <w:b/>
-          <w:bCs/>
-        </w:rPr>
-        <w:t>Error Code 31</w:t>
-      </w:r>
-    </w:p>
-    <w:p>
-      <w:pPr>
-        <w:spacing w:line="240" w:lineRule="auto"/>
-        <w:rPr>
-          <w:rFonts w:ascii="Arial" w:hAnsi="Arial" w:cs="Arial"/>
-        </w:rPr>
-      </w:pPr>
-      <w:r>
-        <w:rPr>
-          <w:rFonts w:ascii="Arial" w:hAnsi="Arial" w:cs="Arial"/>
-        </w:rPr>
-        <w:t>An attempt to load an invalid localisation file occurred. There is likely an error in the localisation file.</w:t>
-      </w:r>
-    </w:p>
-    <w:p>
-      <w:pPr>
-        <w:spacing w:line="240" w:lineRule="auto"/>
-        <w:rPr>
-          <w:rFonts w:ascii="Arial" w:hAnsi="Arial" w:cs="Arial"/>
-          <w:b/>
-          <w:bCs/>
-        </w:rPr>
-      </w:pPr>
-      <w:r>
-        <w:rPr>
-          <w:rFonts w:ascii="Arial" w:hAnsi="Arial" w:cs="Arial"/>
-          <w:b/>
-          <w:bCs/>
-        </w:rPr>
-        <w:t>Error Code 32</w:t>
-      </w:r>
-    </w:p>
-    <w:p>
-      <w:pPr>
-        <w:spacing w:line="240" w:lineRule="auto"/>
-        <w:rPr>
-          <w:rFonts w:ascii="Arial" w:hAnsi="Arial" w:cs="Arial"/>
-        </w:rPr>
-      </w:pPr>
-      <w:r>
-        <w:rPr>
-          <w:rFonts w:ascii="Arial" w:hAnsi="Arial" w:cs="Arial"/>
-        </w:rPr>
-        <w:t>A loaded localisation file does not have a Metadata section.</w:t>
-      </w:r>
-    </w:p>
-    <w:p>
-      <w:pPr>
-        <w:spacing w:line="240" w:lineRule="auto"/>
-        <w:rPr>
-          <w:rFonts w:ascii="Arial" w:hAnsi="Arial" w:cs="Arial"/>
-          <w:b/>
-          <w:bCs/>
-        </w:rPr>
-      </w:pPr>
-      <w:r>
-        <w:rPr>
-          <w:rFonts w:ascii="Arial" w:hAnsi="Arial" w:cs="Arial"/>
-          <w:b/>
-          <w:bCs/>
-        </w:rPr>
-        <w:t>Error Code 33</w:t>
-      </w:r>
-    </w:p>
-    <w:p>
-      <w:pPr>
-        <w:spacing w:line="240" w:lineRule="auto"/>
-        <w:rPr>
-          <w:rFonts w:ascii="Arial" w:hAnsi="Arial" w:cs="Arial"/>
-        </w:rPr>
-      </w:pPr>
-      <w:r>
-        <w:rPr>
-          <w:rFonts w:ascii="Arial" w:hAnsi="Arial" w:cs="Arial"/>
-        </w:rPr>
-        <w:t>A loaded localisation file does not have a Strings section.</w:t>
-      </w:r>
-    </w:p>
-    <w:p>
-      <w:pPr>
-        <w:spacing w:line="240" w:lineRule="auto"/>
-        <w:rPr>
-          <w:rFonts w:ascii="Arial" w:hAnsi="Arial" w:cs="Arial"/>
-          <w:b/>
-          <w:bCs/>
-        </w:rPr>
-      </w:pPr>
-      <w:r>
-        <w:rPr>
-          <w:rFonts w:ascii="Arial" w:hAnsi="Arial" w:cs="Arial"/>
-          <w:b/>
-          <w:bCs/>
-        </w:rPr>
-        <w:t>Error Code 34</w:t>
-      </w:r>
-    </w:p>
-    <w:p>
-      <w:pPr>
-        <w:spacing w:line="240" w:lineRule="auto"/>
-        <w:rPr>
-          <w:rFonts w:ascii="Arial" w:hAnsi="Arial" w:cs="Arial"/>
-        </w:rPr>
-      </w:pPr>
-      <w:r>
-        <w:rPr>
-          <w:rFonts w:ascii="Arial" w:hAnsi="Arial" w:cs="Arial"/>
-        </w:rPr>
-        <w:t>Attempted to load a nonexistent font file. Adjust your call to Font::Load to specify an actually extant font or font file. Please note that system fonts must use the font names in c:\windows\fonts.</w:t>
-      </w:r>
-    </w:p>
-    <w:p>
-      <w:pPr>
-        <w:spacing w:line="240" w:lineRule="auto"/>
-        <w:rPr>
-          <w:rFonts w:ascii="Arial" w:hAnsi="Arial" w:cs="Arial"/>
-          <w:b/>
-          <w:bCs/>
-        </w:rPr>
-      </w:pPr>
-      <w:r>
-        <w:rPr>
-          <w:rFonts w:ascii="Arial" w:hAnsi="Arial" w:cs="Arial"/>
-          <w:b/>
-          <w:bCs/>
-        </w:rPr>
-        <w:t>Error Code 35</w:t>
+        <w:t>Engine.ini does not have a General section. Add one.</w:t>
       </w:r>
     </w:p>
     <w:p>
@@ -4475,13 +4820,17 @@
         <w:ind w:left="720" w:hanging="720"/>
         <w:rPr>
           <w:rFonts w:ascii="Arial" w:hAnsi="Arial" w:cs="Arial"/>
-        </w:rPr>
-      </w:pPr>
-      <w:r>
-        <w:rPr>
-          <w:rFonts w:ascii="Arial" w:hAnsi="Arial" w:cs="Arial"/>
-        </w:rPr>
-        <w:t>Attempted to load an invalid localisation string.</w:t>
+          <w:b/>
+          <w:bCs/>
+        </w:rPr>
+      </w:pPr>
+      <w:r>
+        <w:rPr>
+          <w:rFonts w:ascii="Arial" w:hAnsi="Arial" w:cs="Arial"/>
+          <w:b/>
+          <w:bCs/>
+        </w:rPr>
+        <w:t>Error Code 44</w:t>
       </w:r>
     </w:p>
     <w:p>
@@ -4490,17 +4839,19 @@
         <w:ind w:left="720" w:hanging="720"/>
         <w:rPr>
           <w:rFonts w:ascii="Arial" w:hAnsi="Arial" w:cs="Arial"/>
-          <w:b/>
-          <w:bCs/>
-        </w:rPr>
-      </w:pPr>
-      <w:r>
-        <w:rPr>
-          <w:rFonts w:ascii="Arial" w:hAnsi="Arial" w:cs="Arial"/>
-          <w:b/>
-          <w:bCs/>
-        </w:rPr>
-        <w:t>Error Code 36</w:t>
+        </w:rPr>
+      </w:pPr>
+      <w:r>
+        <w:rPr>
+          <w:rFonts w:ascii="Arial" w:hAnsi="Arial" w:cs="Arial"/>
+        </w:rPr>
+        <w:t>Attempted to load an AnimatedTexture without a set Size property.</w:t>
+      </w:r>
+      <w:r>
+        <w:rPr>
+          <w:rFonts w:ascii="Arial" w:hAnsi="Arial" w:cs="Arial"/>
+        </w:rPr>
+        <w:t xml:space="preserve"> Set it to at least 1 x 1 pixel.</w:t>
       </w:r>
     </w:p>
     <w:p>
@@ -4509,13 +4860,17 @@
         <w:ind w:left="720" w:hanging="720"/>
         <w:rPr>
           <w:rFonts w:ascii="Arial" w:hAnsi="Arial" w:cs="Arial"/>
-        </w:rPr>
-      </w:pPr>
-      <w:r>
-        <w:rPr>
-          <w:rFonts w:ascii="Arial" w:hAnsi="Arial" w:cs="Arial"/>
-        </w:rPr>
-        <w:t>Attempted to load a non-TrueType font. Only TrueType fonts are supported.</w:t>
+          <w:b/>
+          <w:bCs/>
+        </w:rPr>
+      </w:pPr>
+      <w:r>
+        <w:rPr>
+          <w:rFonts w:ascii="Arial" w:hAnsi="Arial" w:cs="Arial"/>
+          <w:b/>
+          <w:bCs/>
+        </w:rPr>
+        <w:t>Error Code 45</w:t>
       </w:r>
     </w:p>
     <w:p>
@@ -4524,17 +4879,19 @@
         <w:ind w:left="720" w:hanging="720"/>
         <w:rPr>
           <w:rFonts w:ascii="Arial" w:hAnsi="Arial" w:cs="Arial"/>
-          <w:b/>
-          <w:bCs/>
-        </w:rPr>
-      </w:pPr>
-      <w:r>
-        <w:rPr>
-          <w:rFonts w:ascii="Arial" w:hAnsi="Arial" w:cs="Arial"/>
-          <w:b/>
-          <w:bCs/>
-        </w:rPr>
-        <w:t>Error Code 37</w:t>
+        </w:rPr>
+      </w:pPr>
+      <w:r>
+        <w:rPr>
+          <w:rFonts w:ascii="Arial" w:hAnsi="Arial" w:cs="Arial"/>
+        </w:rPr>
+        <w:t>Attempted to load a TextureAtlas without a valid FrameSize property.</w:t>
+      </w:r>
+      <w:r>
+        <w:rPr>
+          <w:rFonts w:ascii="Arial" w:hAnsi="Arial" w:cs="Arial"/>
+        </w:rPr>
+        <w:t xml:space="preserve"> Set it before calling TextureAtlas::Load.</w:t>
       </w:r>
     </w:p>
     <w:p>
@@ -4543,19 +4900,215 @@
         <w:ind w:left="720" w:hanging="720"/>
         <w:rPr>
           <w:rFonts w:ascii="Arial" w:hAnsi="Arial" w:cs="Arial"/>
-        </w:rPr>
-      </w:pPr>
-      <w:r>
-        <w:rPr>
-          <w:rFonts w:ascii="Arial" w:hAnsi="Arial" w:cs="Arial"/>
-        </w:rPr>
-        <w:t xml:space="preserve">Attempted to load an invalid font size. Font size must be at least </w:t>
-      </w:r>
-      <w:r>
-        <w:rPr>
-          <w:rFonts w:ascii="Arial" w:hAnsi="Arial" w:cs="Arial"/>
-        </w:rPr>
-        <w:t>1</w:t>
+          <w:b/>
+          <w:bCs/>
+        </w:rPr>
+      </w:pPr>
+      <w:r>
+        <w:rPr>
+          <w:rFonts w:ascii="Arial" w:hAnsi="Arial" w:cs="Arial"/>
+          <w:b/>
+          <w:bCs/>
+        </w:rPr>
+        <w:t>Error Code 46</w:t>
+      </w:r>
+    </w:p>
+    <w:p>
+      <w:pPr>
+        <w:spacing w:line="240" w:lineRule="auto"/>
+        <w:rPr>
+          <w:rFonts w:ascii="Arial" w:hAnsi="Arial" w:cs="Arial"/>
+        </w:rPr>
+      </w:pPr>
+      <w:r>
+        <w:rPr>
+          <w:rFonts w:ascii="Arial" w:hAnsi="Arial" w:cs="Arial"/>
+        </w:rPr>
+        <w:t>Attempted to load a TextureAtlas with a frame count under 1 in the X or Y direction. Set it before calling TextureAtlas::Load.</w:t>
+      </w:r>
+    </w:p>
+    <w:p>
+      <w:pPr>
+        <w:spacing w:line="240" w:lineRule="auto"/>
+        <w:rPr>
+          <w:rFonts w:ascii="Arial" w:hAnsi="Arial" w:cs="Arial"/>
+          <w:b/>
+          <w:bCs/>
+        </w:rPr>
+      </w:pPr>
+      <w:r>
+        <w:rPr>
+          <w:rFonts w:ascii="Arial" w:hAnsi="Arial" w:cs="Arial"/>
+          <w:b/>
+          <w:bCs/>
+        </w:rPr>
+        <w:t>Error Code 47</w:t>
+      </w:r>
+    </w:p>
+    <w:p>
+      <w:pPr>
+        <w:spacing w:line="240" w:lineRule="auto"/>
+        <w:rPr>
+          <w:rFonts w:ascii="Arial" w:hAnsi="Arial" w:cs="Arial"/>
+        </w:rPr>
+      </w:pPr>
+      <w:r>
+        <w:rPr>
+          <w:rFonts w:ascii="Arial" w:hAnsi="Arial" w:cs="Arial"/>
+        </w:rPr>
+        <w:t>Attempted to draw an invalid Index for a TextureAtlas. The index must be between zero and (TextureCount.X * TextureCount.Y).</w:t>
+      </w:r>
+    </w:p>
+    <w:p>
+      <w:pPr>
+        <w:spacing w:line="240" w:lineRule="auto"/>
+        <w:rPr>
+          <w:rFonts w:ascii="Arial" w:hAnsi="Arial" w:cs="Arial"/>
+          <w:b/>
+          <w:bCs/>
+        </w:rPr>
+      </w:pPr>
+      <w:r>
+        <w:rPr>
+          <w:rFonts w:ascii="Arial" w:hAnsi="Arial" w:cs="Arial"/>
+          <w:b/>
+          <w:bCs/>
+        </w:rPr>
+        <w:t>Error Code 50</w:t>
+      </w:r>
+    </w:p>
+    <w:p>
+      <w:pPr>
+        <w:spacing w:line="240" w:lineRule="auto"/>
+        <w:rPr>
+          <w:rFonts w:ascii="Arial" w:hAnsi="Arial" w:cs="Arial"/>
+        </w:rPr>
+      </w:pPr>
+      <w:r>
+        <w:rPr>
+          <w:rFonts w:ascii="Arial" w:hAnsi="Arial" w:cs="Arial"/>
+        </w:rPr>
+        <w:t>You attempted to load an audio file with a path that does not exist.</w:t>
+      </w:r>
+    </w:p>
+    <w:p>
+      <w:pPr>
+        <w:spacing w:line="240" w:lineRule="auto"/>
+        <w:rPr>
+          <w:rFonts w:ascii="Arial" w:hAnsi="Arial" w:cs="Arial"/>
+          <w:b/>
+          <w:bCs/>
+        </w:rPr>
+      </w:pPr>
+      <w:r>
+        <w:rPr>
+          <w:rFonts w:ascii="Arial" w:hAnsi="Arial" w:cs="Arial"/>
+          <w:b/>
+          <w:bCs/>
+        </w:rPr>
+        <w:t>Error Code 51</w:t>
+      </w:r>
+    </w:p>
+    <w:p>
+      <w:pPr>
+        <w:spacing w:line="240" w:lineRule="auto"/>
+        <w:rPr>
+          <w:rFonts w:ascii="Arial" w:hAnsi="Arial" w:cs="Arial"/>
+        </w:rPr>
+      </w:pPr>
+      <w:r>
+        <w:rPr>
+          <w:rFonts w:ascii="Arial" w:hAnsi="Arial" w:cs="Arial"/>
+        </w:rPr>
+        <w:t xml:space="preserve">An </w:t>
+      </w:r>
+      <w:r>
+        <w:rPr>
+          <w:rFonts w:ascii="Arial" w:hAnsi="Arial" w:cs="Arial"/>
+        </w:rPr>
+        <w:t>SDL_mixer error occurred while loading an audio file. See error description for the actual error.</w:t>
+      </w:r>
+    </w:p>
+    <w:p>
+      <w:pPr>
+        <w:spacing w:line="240" w:lineRule="auto"/>
+        <w:rPr>
+          <w:rFonts w:ascii="Arial" w:hAnsi="Arial" w:cs="Arial"/>
+          <w:b/>
+          <w:bCs/>
+        </w:rPr>
+      </w:pPr>
+      <w:r>
+        <w:rPr>
+          <w:rFonts w:ascii="Arial" w:hAnsi="Arial" w:cs="Arial"/>
+          <w:b/>
+          <w:bCs/>
+        </w:rPr>
+        <w:t>Error Code 54</w:t>
+      </w:r>
+    </w:p>
+    <w:p>
+      <w:pPr>
+        <w:spacing w:line="240" w:lineRule="auto"/>
+        <w:rPr>
+          <w:rFonts w:ascii="Arial" w:hAnsi="Arial" w:cs="Arial"/>
+        </w:rPr>
+      </w:pPr>
+      <w:r>
+        <w:rPr>
+          <w:rFonts w:ascii="Arial" w:hAnsi="Arial" w:cs="Arial"/>
+        </w:rPr>
+        <w:t xml:space="preserve">Attempted to load an AnimatedTexture property with an invalid Cycle. The cycle must have at least one frame. </w:t>
+      </w:r>
+    </w:p>
+    <w:p>
+      <w:pPr>
+        <w:spacing w:line="240" w:lineRule="auto"/>
+        <w:rPr>
+          <w:rFonts w:ascii="Arial" w:hAnsi="Arial" w:cs="Arial"/>
+          <w:b/>
+          <w:bCs/>
+        </w:rPr>
+      </w:pPr>
+      <w:r>
+        <w:rPr>
+          <w:rFonts w:ascii="Arial" w:hAnsi="Arial" w:cs="Arial"/>
+          <w:b/>
+          <w:bCs/>
+        </w:rPr>
+        <w:t>Error Code 56</w:t>
+      </w:r>
+    </w:p>
+    <w:p>
+      <w:pPr>
+        <w:spacing w:line="240" w:lineRule="auto"/>
+        <w:rPr>
+          <w:rFonts w:ascii="Arial" w:hAnsi="Arial" w:cs="Arial"/>
+        </w:rPr>
+      </w:pPr>
+      <w:r>
+        <w:rPr>
+          <w:rFonts w:ascii="Arial" w:hAnsi="Arial" w:cs="Arial"/>
+        </w:rPr>
+        <w:t xml:space="preserve">An error occurred initialising </w:t>
+      </w:r>
+      <w:r>
+        <w:rPr>
+          <w:rFonts w:ascii="Arial" w:hAnsi="Arial" w:cs="Arial"/>
+        </w:rPr>
+        <w:t>the</w:t>
+      </w:r>
+      <w:r>
+        <w:rPr>
+          <w:rFonts w:ascii="Arial" w:hAnsi="Arial" w:cs="Arial"/>
+        </w:rPr>
+        <w:t xml:space="preserve"> audio device</w:t>
+      </w:r>
+      <w:r>
+        <w:rPr>
+          <w:rFonts w:ascii="Arial" w:hAnsi="Arial" w:cs="Arial"/>
+        </w:rPr>
+        <w:t xml:space="preserve"> required for SDL2_mixer</w:t>
       </w:r>
       <w:r>
         <w:rPr>
@@ -4579,568 +5132,155 @@
           <w:b/>
           <w:bCs/>
         </w:rPr>
-        <w:t>Error Code 38</w:t>
-      </w:r>
-    </w:p>
-    <w:p>
-      <w:pPr>
-        <w:spacing w:line="240" w:lineRule="auto"/>
-        <w:rPr>
-          <w:rFonts w:ascii="Arial" w:hAnsi="Arial" w:cs="Arial"/>
-        </w:rPr>
-      </w:pPr>
-      <w:r>
-        <w:rPr>
-          <w:rFonts w:ascii="Arial" w:hAnsi="Arial" w:cs="Arial"/>
-        </w:rPr>
-        <w:t>An SDL2_ttf error occurred during font loading.</w:t>
-      </w:r>
-    </w:p>
-    <w:p>
-      <w:pPr>
-        <w:spacing w:line="240" w:lineRule="auto"/>
-        <w:rPr>
-          <w:rFonts w:ascii="Arial" w:hAnsi="Arial" w:cs="Arial"/>
-          <w:b/>
-          <w:bCs/>
-        </w:rPr>
-      </w:pPr>
-      <w:r>
-        <w:rPr>
-          <w:rFonts w:ascii="Arial" w:hAnsi="Arial" w:cs="Arial"/>
-          <w:b/>
-          <w:bCs/>
-        </w:rPr>
-        <w:t>Error Code 39</w:t>
-      </w:r>
-    </w:p>
-    <w:p>
-      <w:pPr>
-        <w:spacing w:line="240" w:lineRule="auto"/>
-        <w:rPr>
-          <w:rFonts w:ascii="Arial" w:hAnsi="Arial" w:cs="Arial"/>
-        </w:rPr>
-      </w:pPr>
-      <w:r>
-        <w:rPr>
-          <w:rFonts w:ascii="Arial" w:hAnsi="Arial" w:cs="Arial"/>
-        </w:rPr>
-        <w:t>Attempted to draw text with an invalid font parameter. Change your call to DrawText or load the font you need</w:t>
-      </w:r>
-      <w:r>
-        <w:rPr>
-          <w:rFonts w:ascii="Arial" w:hAnsi="Arial" w:cs="Arial"/>
-        </w:rPr>
-        <w:t xml:space="preserve"> to use</w:t>
-      </w:r>
-      <w:r>
-        <w:rPr>
-          <w:rFonts w:ascii="Arial" w:hAnsi="Arial" w:cs="Arial"/>
-        </w:rPr>
-        <w:t>.</w:t>
-      </w:r>
-    </w:p>
-    <w:p>
-      <w:pPr>
-        <w:spacing w:line="240" w:lineRule="auto"/>
-        <w:ind w:left="720" w:hanging="720"/>
-        <w:rPr>
-          <w:rFonts w:ascii="Arial" w:hAnsi="Arial" w:cs="Arial"/>
-          <w:b/>
-          <w:bCs/>
-        </w:rPr>
-      </w:pPr>
-      <w:r>
-        <w:rPr>
-          <w:rFonts w:ascii="Arial" w:hAnsi="Arial" w:cs="Arial"/>
-          <w:b/>
-          <w:bCs/>
-        </w:rPr>
-        <w:t>Error Code 41</w:t>
-      </w:r>
-    </w:p>
-    <w:p>
-      <w:pPr>
-        <w:spacing w:line="240" w:lineRule="auto"/>
-        <w:ind w:left="720" w:hanging="720"/>
-        <w:rPr>
-          <w:rFonts w:ascii="Arial" w:hAnsi="Arial" w:cs="Arial"/>
-        </w:rPr>
-      </w:pPr>
-      <w:r>
-        <w:rPr>
-          <w:rFonts w:ascii="Arial" w:hAnsi="Arial" w:cs="Arial"/>
-        </w:rPr>
-        <w:t>Engine.ini does not have a General section. Add one.</w:t>
-      </w:r>
-    </w:p>
-    <w:p>
-      <w:pPr>
-        <w:spacing w:line="240" w:lineRule="auto"/>
-        <w:ind w:left="720" w:hanging="720"/>
-        <w:rPr>
-          <w:rFonts w:ascii="Arial" w:hAnsi="Arial" w:cs="Arial"/>
-          <w:b/>
-          <w:bCs/>
-        </w:rPr>
-      </w:pPr>
-      <w:r>
-        <w:rPr>
-          <w:rFonts w:ascii="Arial" w:hAnsi="Arial" w:cs="Arial"/>
-          <w:b/>
-          <w:bCs/>
-        </w:rPr>
-        <w:t>Error Code 44</w:t>
-      </w:r>
-    </w:p>
-    <w:p>
-      <w:pPr>
-        <w:spacing w:line="240" w:lineRule="auto"/>
-        <w:ind w:left="720" w:hanging="720"/>
-        <w:rPr>
-          <w:rFonts w:ascii="Arial" w:hAnsi="Arial" w:cs="Arial"/>
-        </w:rPr>
-      </w:pPr>
-      <w:r>
-        <w:rPr>
-          <w:rFonts w:ascii="Arial" w:hAnsi="Arial" w:cs="Arial"/>
-        </w:rPr>
-        <w:t>Attempted to load an AnimatedTexture without a set Size property.</w:t>
-      </w:r>
-      <w:r>
-        <w:rPr>
-          <w:rFonts w:ascii="Arial" w:hAnsi="Arial" w:cs="Arial"/>
-        </w:rPr>
-        <w:t xml:space="preserve"> Set it to at least 1 x 1 pixel.</w:t>
-      </w:r>
-    </w:p>
-    <w:p>
-      <w:pPr>
-        <w:spacing w:line="240" w:lineRule="auto"/>
-        <w:ind w:left="720" w:hanging="720"/>
-        <w:rPr>
-          <w:rFonts w:ascii="Arial" w:hAnsi="Arial" w:cs="Arial"/>
-          <w:b/>
-          <w:bCs/>
-        </w:rPr>
-      </w:pPr>
-      <w:r>
-        <w:rPr>
-          <w:rFonts w:ascii="Arial" w:hAnsi="Arial" w:cs="Arial"/>
-          <w:b/>
-          <w:bCs/>
-        </w:rPr>
-        <w:t>Error Code 45</w:t>
-      </w:r>
-    </w:p>
-    <w:p>
-      <w:pPr>
-        <w:spacing w:line="240" w:lineRule="auto"/>
-        <w:ind w:left="720" w:hanging="720"/>
-        <w:rPr>
-          <w:rFonts w:ascii="Arial" w:hAnsi="Arial" w:cs="Arial"/>
-        </w:rPr>
-      </w:pPr>
-      <w:r>
-        <w:rPr>
-          <w:rFonts w:ascii="Arial" w:hAnsi="Arial" w:cs="Arial"/>
-        </w:rPr>
-        <w:t>Attempted to load a TextureAtlas without a valid FrameSize property.</w:t>
-      </w:r>
-      <w:r>
-        <w:rPr>
-          <w:rFonts w:ascii="Arial" w:hAnsi="Arial" w:cs="Arial"/>
-        </w:rPr>
-        <w:t xml:space="preserve"> Set it before calling TextureAtlas::Load.</w:t>
-      </w:r>
-    </w:p>
-    <w:p>
-      <w:pPr>
-        <w:spacing w:line="240" w:lineRule="auto"/>
-        <w:ind w:left="720" w:hanging="720"/>
-        <w:rPr>
-          <w:rFonts w:ascii="Arial" w:hAnsi="Arial" w:cs="Arial"/>
-          <w:b/>
-          <w:bCs/>
-        </w:rPr>
-      </w:pPr>
-      <w:r>
-        <w:rPr>
-          <w:rFonts w:ascii="Arial" w:hAnsi="Arial" w:cs="Arial"/>
-          <w:b/>
-          <w:bCs/>
-        </w:rPr>
-        <w:t>Error Code 46</w:t>
-      </w:r>
-    </w:p>
-    <w:p>
-      <w:pPr>
-        <w:spacing w:line="240" w:lineRule="auto"/>
-        <w:rPr>
-          <w:rFonts w:ascii="Arial" w:hAnsi="Arial" w:cs="Arial"/>
-        </w:rPr>
-      </w:pPr>
-      <w:r>
-        <w:rPr>
-          <w:rFonts w:ascii="Arial" w:hAnsi="Arial" w:cs="Arial"/>
-        </w:rPr>
-        <w:t>Attempted to load a TextureAtlas with a frame count under 1 in the X or Y direction. Set it before calling TextureAtlas::Load.</w:t>
-      </w:r>
-    </w:p>
-    <w:p>
-      <w:pPr>
-        <w:spacing w:line="240" w:lineRule="auto"/>
-        <w:rPr>
-          <w:rFonts w:ascii="Arial" w:hAnsi="Arial" w:cs="Arial"/>
-          <w:b/>
-          <w:bCs/>
-        </w:rPr>
-      </w:pPr>
-      <w:r>
-        <w:rPr>
-          <w:rFonts w:ascii="Arial" w:hAnsi="Arial" w:cs="Arial"/>
-          <w:b/>
-          <w:bCs/>
+        <w:t>Error Code 61, 62, 124, 125</w:t>
+      </w:r>
+    </w:p>
+    <w:p>
+      <w:pPr>
+        <w:spacing w:line="240" w:lineRule="auto"/>
+        <w:rPr>
+          <w:rFonts w:ascii="Arial" w:hAnsi="Arial" w:cs="Arial"/>
+        </w:rPr>
+      </w:pPr>
+      <w:r>
+        <w:rPr>
+          <w:rFonts w:ascii="Arial" w:hAnsi="Arial" w:cs="Arial"/>
+        </w:rPr>
+        <w:t>Attempted to use the Light Manager without initialising it. The error code determines the called method.</w:t>
+      </w:r>
+    </w:p>
+    <w:p>
+      <w:pPr>
+        <w:spacing w:line="240" w:lineRule="auto"/>
+        <w:rPr>
+          <w:rFonts w:ascii="Arial" w:hAnsi="Arial" w:cs="Arial"/>
+        </w:rPr>
+      </w:pPr>
+      <w:r>
+        <w:rPr>
+          <w:rFonts w:ascii="Arial" w:hAnsi="Arial" w:cs="Arial"/>
+          <w:b/>
+          <w:bCs/>
+        </w:rPr>
+        <w:t>Error Code 70</w:t>
+      </w:r>
+    </w:p>
+    <w:p>
+      <w:pPr>
+        <w:spacing w:line="240" w:lineRule="auto"/>
+        <w:rPr>
+          <w:rFonts w:ascii="Arial" w:hAnsi="Arial" w:cs="Arial"/>
+        </w:rPr>
+      </w:pPr>
+      <w:r>
+        <w:rPr>
+          <w:rFonts w:ascii="Arial" w:hAnsi="Arial" w:cs="Arial"/>
+        </w:rPr>
+        <w:t>An exception occurred while initialising the Performance Profiler. No profiling will be performed.</w:t>
+      </w:r>
+    </w:p>
+    <w:p>
+      <w:pPr>
+        <w:spacing w:line="240" w:lineRule="auto"/>
+        <w:rPr>
+          <w:rFonts w:ascii="Arial" w:hAnsi="Arial" w:cs="Arial"/>
+          <w:b/>
+          <w:bCs/>
+        </w:rPr>
+      </w:pPr>
+      <w:r>
+        <w:rPr>
+          <w:rFonts w:ascii="Arial" w:hAnsi="Arial" w:cs="Arial"/>
+          <w:b/>
+          <w:bCs/>
+        </w:rPr>
+        <w:t>Error Code 80</w:t>
+      </w:r>
+    </w:p>
+    <w:p>
+      <w:pPr>
+        <w:spacing w:line="240" w:lineRule="auto"/>
+        <w:rPr>
+          <w:rFonts w:ascii="Arial" w:hAnsi="Arial" w:cs="Arial"/>
+        </w:rPr>
+      </w:pPr>
+      <w:r>
+        <w:rPr>
+          <w:rFonts w:ascii="Arial" w:hAnsi="Arial" w:cs="Arial"/>
+        </w:rPr>
+        <w:t>An SDL_ttf error occurred while sizing text.</w:t>
+      </w:r>
+    </w:p>
+    <w:p>
+      <w:pPr>
+        <w:spacing w:line="240" w:lineRule="auto"/>
+        <w:rPr>
+          <w:rFonts w:ascii="Arial" w:hAnsi="Arial" w:cs="Arial"/>
+          <w:b/>
+          <w:bCs/>
+        </w:rPr>
+      </w:pPr>
+      <w:r>
+        <w:rPr>
+          <w:rFonts w:ascii="Arial" w:hAnsi="Arial" w:cs="Arial"/>
+          <w:b/>
+          <w:bCs/>
+        </w:rPr>
+        <w:t xml:space="preserve">Error Code </w:t>
+      </w:r>
+      <w:r>
+        <w:rPr>
+          <w:rFonts w:ascii="Arial" w:hAnsi="Arial" w:cs="Arial"/>
+          <w:b/>
+          <w:bCs/>
+        </w:rPr>
+        <w:t>81, 82</w:t>
+      </w:r>
+    </w:p>
+    <w:p>
+      <w:pPr>
+        <w:spacing w:line="240" w:lineRule="auto"/>
+        <w:rPr>
+          <w:rFonts w:ascii="Arial" w:hAnsi="Arial" w:cs="Arial"/>
+        </w:rPr>
+      </w:pPr>
+      <w:r>
+        <w:rPr>
+          <w:rFonts w:ascii="Arial" w:hAnsi="Arial" w:cs="Arial"/>
+        </w:rPr>
+        <w:t>Attempted to call GetTextSize (80) or GetLargestTextSize (81) specifying an invalid Font parameter.</w:t>
+      </w:r>
+    </w:p>
+    <w:p>
+      <w:pPr>
+        <w:spacing w:line="240" w:lineRule="auto"/>
+        <w:rPr>
+          <w:rFonts w:ascii="Arial" w:hAnsi="Arial" w:cs="Arial"/>
+          <w:b/>
+          <w:bCs/>
+        </w:rPr>
+      </w:pPr>
+      <w:r>
+        <w:rPr>
+          <w:rFonts w:ascii="Arial" w:hAnsi="Arial" w:cs="Arial"/>
+          <w:b/>
+          <w:bCs/>
+        </w:rPr>
+        <w:t>Error Code 83</w:t>
+      </w:r>
+    </w:p>
+    <w:p>
+      <w:pPr>
+        <w:spacing w:line="240" w:lineRule="auto"/>
+        <w:rPr>
+          <w:rFonts w:ascii="Arial" w:hAnsi="Arial" w:cs="Arial"/>
+        </w:rPr>
+      </w:pPr>
+      <w:r>
+        <w:rPr>
+          <w:rFonts w:ascii="Arial" w:hAnsi="Arial" w:cs="Arial"/>
         </w:rPr>
         <w:lastRenderedPageBreak/>
-        <w:t>Error Code 47</w:t>
-      </w:r>
-    </w:p>
-    <w:p>
-      <w:pPr>
-        <w:spacing w:line="240" w:lineRule="auto"/>
-        <w:rPr>
-          <w:rFonts w:ascii="Arial" w:hAnsi="Arial" w:cs="Arial"/>
-        </w:rPr>
-      </w:pPr>
-      <w:r>
-        <w:rPr>
-          <w:rFonts w:ascii="Arial" w:hAnsi="Arial" w:cs="Arial"/>
-        </w:rPr>
-        <w:t>Attempted to draw an invalid Index for a TextureAtlas. The index must be between zero and (TextureCount.X * TextureCount.Y).</w:t>
-      </w:r>
-    </w:p>
-    <w:p>
-      <w:pPr>
-        <w:spacing w:line="240" w:lineRule="auto"/>
-        <w:rPr>
-          <w:rFonts w:ascii="Arial" w:hAnsi="Arial" w:cs="Arial"/>
-          <w:b/>
-          <w:bCs/>
-        </w:rPr>
-      </w:pPr>
-      <w:r>
-        <w:rPr>
-          <w:rFonts w:ascii="Arial" w:hAnsi="Arial" w:cs="Arial"/>
-          <w:b/>
-          <w:bCs/>
-        </w:rPr>
-        <w:t>Error Code 50</w:t>
-      </w:r>
-    </w:p>
-    <w:p>
-      <w:pPr>
-        <w:spacing w:line="240" w:lineRule="auto"/>
-        <w:rPr>
-          <w:rFonts w:ascii="Arial" w:hAnsi="Arial" w:cs="Arial"/>
-        </w:rPr>
-      </w:pPr>
-      <w:r>
-        <w:rPr>
-          <w:rFonts w:ascii="Arial" w:hAnsi="Arial" w:cs="Arial"/>
-        </w:rPr>
-        <w:t>You attempted to load an audio file with a path that does not exist.</w:t>
-      </w:r>
-    </w:p>
-    <w:p>
-      <w:pPr>
-        <w:spacing w:line="240" w:lineRule="auto"/>
-        <w:rPr>
-          <w:rFonts w:ascii="Arial" w:hAnsi="Arial" w:cs="Arial"/>
-          <w:b/>
-          <w:bCs/>
-        </w:rPr>
-      </w:pPr>
-      <w:r>
-        <w:rPr>
-          <w:rFonts w:ascii="Arial" w:hAnsi="Arial" w:cs="Arial"/>
-          <w:b/>
-          <w:bCs/>
-        </w:rPr>
-        <w:t>Error Code 51</w:t>
-      </w:r>
-    </w:p>
-    <w:p>
-      <w:pPr>
-        <w:spacing w:line="240" w:lineRule="auto"/>
-        <w:rPr>
-          <w:rFonts w:ascii="Arial" w:hAnsi="Arial" w:cs="Arial"/>
-        </w:rPr>
-      </w:pPr>
-      <w:r>
-        <w:rPr>
-          <w:rFonts w:ascii="Arial" w:hAnsi="Arial" w:cs="Arial"/>
-        </w:rPr>
-        <w:t xml:space="preserve">An </w:t>
-      </w:r>
-      <w:r>
-        <w:rPr>
-          <w:rFonts w:ascii="Arial" w:hAnsi="Arial" w:cs="Arial"/>
-        </w:rPr>
-        <w:t>SDL_mixer error occurred while loading an audio file. See error description for the actual error.</w:t>
-      </w:r>
-    </w:p>
-    <w:p>
-      <w:pPr>
-        <w:spacing w:line="240" w:lineRule="auto"/>
-        <w:rPr>
-          <w:rFonts w:ascii="Arial" w:hAnsi="Arial" w:cs="Arial"/>
-          <w:b/>
-          <w:bCs/>
-        </w:rPr>
-      </w:pPr>
-      <w:r>
-        <w:rPr>
-          <w:rFonts w:ascii="Arial" w:hAnsi="Arial" w:cs="Arial"/>
-          <w:b/>
-          <w:bCs/>
-        </w:rPr>
-        <w:t>Error Code 54</w:t>
-      </w:r>
-    </w:p>
-    <w:p>
-      <w:pPr>
-        <w:spacing w:line="240" w:lineRule="auto"/>
-        <w:rPr>
-          <w:rFonts w:ascii="Arial" w:hAnsi="Arial" w:cs="Arial"/>
-        </w:rPr>
-      </w:pPr>
-      <w:r>
-        <w:rPr>
-          <w:rFonts w:ascii="Arial" w:hAnsi="Arial" w:cs="Arial"/>
-        </w:rPr>
-        <w:t xml:space="preserve">Attempted to load an AnimatedTexture property with an invalid Cycle. The cycle must have at least one frame. </w:t>
-      </w:r>
-    </w:p>
-    <w:p>
-      <w:pPr>
-        <w:spacing w:line="240" w:lineRule="auto"/>
-        <w:rPr>
-          <w:rFonts w:ascii="Arial" w:hAnsi="Arial" w:cs="Arial"/>
-          <w:b/>
-          <w:bCs/>
-        </w:rPr>
-      </w:pPr>
-      <w:r>
-        <w:rPr>
-          <w:rFonts w:ascii="Arial" w:hAnsi="Arial" w:cs="Arial"/>
-          <w:b/>
-          <w:bCs/>
-        </w:rPr>
-        <w:t>Error Code 56</w:t>
-      </w:r>
-    </w:p>
-    <w:p>
-      <w:pPr>
-        <w:spacing w:line="240" w:lineRule="auto"/>
-        <w:rPr>
-          <w:rFonts w:ascii="Arial" w:hAnsi="Arial" w:cs="Arial"/>
-        </w:rPr>
-      </w:pPr>
-      <w:r>
-        <w:rPr>
-          <w:rFonts w:ascii="Arial" w:hAnsi="Arial" w:cs="Arial"/>
-        </w:rPr>
-        <w:t xml:space="preserve">An error occurred initialising </w:t>
-      </w:r>
-      <w:r>
-        <w:rPr>
-          <w:rFonts w:ascii="Arial" w:hAnsi="Arial" w:cs="Arial"/>
-        </w:rPr>
-        <w:t>the</w:t>
-      </w:r>
-      <w:r>
-        <w:rPr>
-          <w:rFonts w:ascii="Arial" w:hAnsi="Arial" w:cs="Arial"/>
-        </w:rPr>
-        <w:t xml:space="preserve"> audio device</w:t>
-      </w:r>
-      <w:r>
-        <w:rPr>
-          <w:rFonts w:ascii="Arial" w:hAnsi="Arial" w:cs="Arial"/>
-        </w:rPr>
-        <w:t xml:space="preserve"> required for SDL2_mixer</w:t>
-      </w:r>
-      <w:r>
-        <w:rPr>
-          <w:rFonts w:ascii="Arial" w:hAnsi="Arial" w:cs="Arial"/>
-        </w:rPr>
-        <w:t>.</w:t>
-      </w:r>
-    </w:p>
-    <w:p>
-      <w:pPr>
-        <w:spacing w:line="240" w:lineRule="auto"/>
-        <w:rPr>
-          <w:rFonts w:ascii="Arial" w:hAnsi="Arial" w:cs="Arial"/>
-          <w:b/>
-          <w:bCs/>
-        </w:rPr>
-      </w:pPr>
-      <w:r>
-        <w:rPr>
-          <w:rFonts w:ascii="Arial" w:hAnsi="Arial" w:cs="Arial"/>
-          <w:b/>
-          <w:bCs/>
-        </w:rPr>
-        <w:t>Error Code 61, 62, 124, 125</w:t>
-      </w:r>
-    </w:p>
-    <w:p>
-      <w:pPr>
-        <w:spacing w:line="240" w:lineRule="auto"/>
-        <w:rPr>
-          <w:rFonts w:ascii="Arial" w:hAnsi="Arial" w:cs="Arial"/>
-        </w:rPr>
-      </w:pPr>
-      <w:r>
-        <w:rPr>
-          <w:rFonts w:ascii="Arial" w:hAnsi="Arial" w:cs="Arial"/>
-        </w:rPr>
-        <w:t>Attempted to use the Light Manager without initialising it. The error code determines the called method.</w:t>
-      </w:r>
-    </w:p>
-    <w:p>
-      <w:pPr>
-        <w:spacing w:line="240" w:lineRule="auto"/>
-        <w:rPr>
-          <w:rFonts w:ascii="Arial" w:hAnsi="Arial" w:cs="Arial"/>
-        </w:rPr>
-      </w:pPr>
-      <w:r>
-        <w:rPr>
-          <w:rFonts w:ascii="Arial" w:hAnsi="Arial" w:cs="Arial"/>
-          <w:b/>
-          <w:bCs/>
-        </w:rPr>
-        <w:t>Error Code 70</w:t>
-      </w:r>
-    </w:p>
-    <w:p>
-      <w:pPr>
-        <w:spacing w:line="240" w:lineRule="auto"/>
-        <w:rPr>
-          <w:rFonts w:ascii="Arial" w:hAnsi="Arial" w:cs="Arial"/>
-        </w:rPr>
-      </w:pPr>
-      <w:r>
-        <w:rPr>
-          <w:rFonts w:ascii="Arial" w:hAnsi="Arial" w:cs="Arial"/>
-        </w:rPr>
-        <w:t>An exception occurred while initialising the Performance Profiler. No profiling will be performed.</w:t>
-      </w:r>
-    </w:p>
-    <w:p>
-      <w:pPr>
-        <w:spacing w:line="240" w:lineRule="auto"/>
-        <w:rPr>
-          <w:rFonts w:ascii="Arial" w:hAnsi="Arial" w:cs="Arial"/>
-          <w:b/>
-          <w:bCs/>
-        </w:rPr>
-      </w:pPr>
-      <w:r>
-        <w:rPr>
-          <w:rFonts w:ascii="Arial" w:hAnsi="Arial" w:cs="Arial"/>
-          <w:b/>
-          <w:bCs/>
-        </w:rPr>
-        <w:t>Error Code 80</w:t>
-      </w:r>
-    </w:p>
-    <w:p>
-      <w:pPr>
-        <w:spacing w:line="240" w:lineRule="auto"/>
-        <w:rPr>
-          <w:rFonts w:ascii="Arial" w:hAnsi="Arial" w:cs="Arial"/>
-        </w:rPr>
-      </w:pPr>
-      <w:r>
-        <w:rPr>
-          <w:rFonts w:ascii="Arial" w:hAnsi="Arial" w:cs="Arial"/>
-        </w:rPr>
-        <w:t>An SDL_ttf error occurred while sizing text.</w:t>
-      </w:r>
-    </w:p>
-    <w:p>
-      <w:pPr>
-        <w:spacing w:line="240" w:lineRule="auto"/>
-        <w:rPr>
-          <w:rFonts w:ascii="Arial" w:hAnsi="Arial" w:cs="Arial"/>
-          <w:b/>
-          <w:bCs/>
-        </w:rPr>
-      </w:pPr>
-      <w:r>
-        <w:rPr>
-          <w:rFonts w:ascii="Arial" w:hAnsi="Arial" w:cs="Arial"/>
-          <w:b/>
-          <w:bCs/>
-        </w:rPr>
-        <w:t xml:space="preserve">Error Code </w:t>
-      </w:r>
-      <w:r>
-        <w:rPr>
-          <w:rFonts w:ascii="Arial" w:hAnsi="Arial" w:cs="Arial"/>
-          <w:b/>
-          <w:bCs/>
-        </w:rPr>
-        <w:t>81, 82</w:t>
-      </w:r>
-    </w:p>
-    <w:p>
-      <w:pPr>
-        <w:spacing w:line="240" w:lineRule="auto"/>
-        <w:rPr>
-          <w:rFonts w:ascii="Arial" w:hAnsi="Arial" w:cs="Arial"/>
-        </w:rPr>
-      </w:pPr>
-      <w:r>
-        <w:rPr>
-          <w:rFonts w:ascii="Arial" w:hAnsi="Arial" w:cs="Arial"/>
-        </w:rPr>
-        <w:t>Attempted to call GetTextSize (80) or GetLargestTextSize (81) specifying an invalid Font parameter.</w:t>
-      </w:r>
-    </w:p>
-    <w:p>
-      <w:pPr>
-        <w:spacing w:line="240" w:lineRule="auto"/>
-        <w:rPr>
-          <w:rFonts w:ascii="Arial" w:hAnsi="Arial" w:cs="Arial"/>
-          <w:b/>
-          <w:bCs/>
-        </w:rPr>
-      </w:pPr>
-      <w:r>
-        <w:rPr>
-          <w:rFonts w:ascii="Arial" w:hAnsi="Arial" w:cs="Arial"/>
-          <w:b/>
-          <w:bCs/>
-        </w:rPr>
-        <w:t>Error Code 83</w:t>
-      </w:r>
-    </w:p>
-    <w:p>
-      <w:pPr>
-        <w:spacing w:line="240" w:lineRule="auto"/>
-        <w:rPr>
-          <w:rFonts w:ascii="Arial" w:hAnsi="Arial" w:cs="Arial"/>
-        </w:rPr>
-      </w:pPr>
-      <w:r>
-        <w:rPr>
-          <w:rFonts w:ascii="Arial" w:hAnsi="Arial" w:cs="Arial"/>
-        </w:rPr>
         <w:t>Attempted to select an invalid ListBox SelectedIndex. SelectedIndex must be between 0 and the number of items in the list box – 1.</w:t>
       </w:r>
     </w:p>
@@ -5277,345 +5417,345 @@
         <w:rPr>
           <w:rFonts w:ascii="Arial" w:hAnsi="Arial" w:cs="Arial"/>
         </w:rPr>
+        <w:t>Attempted to read a package file that does not exist.</w:t>
+      </w:r>
+    </w:p>
+    <w:p>
+      <w:pPr>
+        <w:spacing w:line="240" w:lineRule="auto"/>
+        <w:rPr>
+          <w:rFonts w:ascii="Arial" w:hAnsi="Arial" w:cs="Arial"/>
+          <w:b/>
+          <w:bCs/>
+        </w:rPr>
+      </w:pPr>
+      <w:r>
+        <w:rPr>
+          <w:rFonts w:ascii="Arial" w:hAnsi="Arial" w:cs="Arial"/>
+          <w:b/>
+          <w:bCs/>
+        </w:rPr>
+        <w:t>Error Code 99</w:t>
+      </w:r>
+    </w:p>
+    <w:p>
+      <w:pPr>
+        <w:spacing w:line="240" w:lineRule="auto"/>
+        <w:rPr>
+          <w:rFonts w:ascii="Arial" w:hAnsi="Arial" w:cs="Arial"/>
+        </w:rPr>
+      </w:pPr>
+      <w:r>
+        <w:rPr>
+          <w:rFonts w:ascii="Arial" w:hAnsi="Arial" w:cs="Arial"/>
+        </w:rPr>
+        <w:t>Attempted to read a non-package file as it does not have a package file magic.</w:t>
+      </w:r>
+    </w:p>
+    <w:p>
+      <w:pPr>
+        <w:spacing w:line="240" w:lineRule="auto"/>
+        <w:rPr>
+          <w:rFonts w:ascii="Arial" w:hAnsi="Arial" w:cs="Arial"/>
+          <w:b/>
+          <w:bCs/>
+        </w:rPr>
+      </w:pPr>
+      <w:r>
+        <w:rPr>
+          <w:rFonts w:ascii="Arial" w:hAnsi="Arial" w:cs="Arial"/>
+          <w:b/>
+          <w:bCs/>
+        </w:rPr>
+        <w:t>Error Code 100</w:t>
+      </w:r>
+    </w:p>
+    <w:p>
+      <w:pPr>
+        <w:spacing w:line="240" w:lineRule="auto"/>
+        <w:rPr>
+          <w:rFonts w:ascii="Arial" w:hAnsi="Arial" w:cs="Arial"/>
+        </w:rPr>
+      </w:pPr>
+      <w:r>
+        <w:rPr>
+          <w:rFonts w:ascii="Arial" w:hAnsi="Arial" w:cs="Arial"/>
+        </w:rPr>
+        <w:t>Attempted to read a package file with an incorrect version. Please update Lightning.</w:t>
+      </w:r>
+    </w:p>
+    <w:p>
+      <w:pPr>
+        <w:spacing w:line="240" w:lineRule="auto"/>
+        <w:rPr>
+          <w:rFonts w:ascii="Arial" w:hAnsi="Arial" w:cs="Arial"/>
+          <w:b/>
+          <w:bCs/>
+        </w:rPr>
+      </w:pPr>
+      <w:r>
+        <w:rPr>
+          <w:rFonts w:ascii="Arial" w:hAnsi="Arial" w:cs="Arial"/>
+          <w:b/>
+          <w:bCs/>
+        </w:rPr>
+        <w:t>Error Code 102</w:t>
+      </w:r>
+    </w:p>
+    <w:p>
+      <w:pPr>
+        <w:spacing w:line="240" w:lineRule="auto"/>
+        <w:rPr>
+          <w:rFonts w:ascii="Arial" w:hAnsi="Arial" w:cs="Arial"/>
+        </w:rPr>
+      </w:pPr>
+      <w:r>
+        <w:rPr>
+          <w:rFonts w:ascii="Arial" w:hAnsi="Arial" w:cs="Arial"/>
+        </w:rPr>
+        <w:t>A package file has an invalid file catalog magic and therefore is likely corrupt.</w:t>
+      </w:r>
+    </w:p>
+    <w:p>
+      <w:pPr>
+        <w:spacing w:line="240" w:lineRule="auto"/>
+        <w:rPr>
+          <w:rFonts w:ascii="Arial" w:hAnsi="Arial" w:cs="Arial"/>
+          <w:b/>
+          <w:bCs/>
+        </w:rPr>
+      </w:pPr>
+      <w:r>
+        <w:rPr>
+          <w:rFonts w:ascii="Arial" w:hAnsi="Arial" w:cs="Arial"/>
+          <w:b/>
+          <w:bCs/>
+        </w:rPr>
+        <w:t>Error Code 103</w:t>
+      </w:r>
+    </w:p>
+    <w:p>
+      <w:pPr>
+        <w:spacing w:line="240" w:lineRule="auto"/>
+        <w:rPr>
+          <w:rFonts w:ascii="Arial" w:hAnsi="Arial" w:cs="Arial"/>
+        </w:rPr>
+      </w:pPr>
+      <w:r>
+        <w:rPr>
+          <w:rFonts w:ascii="Arial" w:hAnsi="Arial" w:cs="Arial"/>
+        </w:rPr>
+        <w:t>Invalid command-line arguments were provided to the engine.</w:t>
+      </w:r>
+    </w:p>
+    <w:p>
+      <w:pPr>
+        <w:spacing w:line="240" w:lineRule="auto"/>
+        <w:rPr>
+          <w:rFonts w:ascii="Arial" w:hAnsi="Arial" w:cs="Arial"/>
+          <w:b/>
+          <w:bCs/>
+        </w:rPr>
+      </w:pPr>
+      <w:r>
+        <w:rPr>
+          <w:rFonts w:ascii="Arial" w:hAnsi="Arial" w:cs="Arial"/>
+          <w:b/>
+          <w:bCs/>
+        </w:rPr>
+        <w:t>Error Code 104, 128</w:t>
+      </w:r>
+    </w:p>
+    <w:p>
+      <w:pPr>
+        <w:spacing w:line="240" w:lineRule="auto"/>
+        <w:rPr>
+          <w:rFonts w:ascii="Arial" w:hAnsi="Arial" w:cs="Arial"/>
+        </w:rPr>
+      </w:pPr>
+      <w:r>
+        <w:rPr>
+          <w:rFonts w:ascii="Arial" w:hAnsi="Arial" w:cs="Arial"/>
+        </w:rPr>
+        <w:t>A fatal error occurred extracting a package. 104 indicates the error occurred during command-line option parsing, 128 indicates the error occurred during GlobalSettings parsing.</w:t>
+      </w:r>
+    </w:p>
+    <w:p>
+      <w:pPr>
+        <w:spacing w:line="240" w:lineRule="auto"/>
+        <w:rPr>
+          <w:rFonts w:ascii="Arial" w:hAnsi="Arial" w:cs="Arial"/>
+          <w:b/>
+          <w:bCs/>
+        </w:rPr>
+      </w:pPr>
+      <w:r>
+        <w:rPr>
+          <w:rFonts w:ascii="Arial" w:hAnsi="Arial" w:cs="Arial"/>
+          <w:b/>
+          <w:bCs/>
+        </w:rPr>
+        <w:t>Error Code 105</w:t>
+      </w:r>
+    </w:p>
+    <w:p>
+      <w:pPr>
+        <w:spacing w:line="240" w:lineRule="auto"/>
+        <w:rPr>
+          <w:rFonts w:ascii="Arial" w:hAnsi="Arial" w:cs="Arial"/>
+        </w:rPr>
+      </w:pPr>
+      <w:r>
+        <w:rPr>
+          <w:rFonts w:ascii="Arial" w:hAnsi="Arial" w:cs="Arial"/>
+        </w:rPr>
+        <w:t>A package file has an invalid header. It may be corrupted.</w:t>
+      </w:r>
+    </w:p>
+    <w:p>
+      <w:pPr>
+        <w:spacing w:line="240" w:lineRule="auto"/>
+        <w:rPr>
+          <w:rFonts w:ascii="Arial" w:hAnsi="Arial" w:cs="Arial"/>
+          <w:b/>
+          <w:bCs/>
+        </w:rPr>
+      </w:pPr>
+      <w:r>
+        <w:rPr>
+          <w:rFonts w:ascii="Arial" w:hAnsi="Arial" w:cs="Arial"/>
+          <w:b/>
+          <w:bCs/>
+        </w:rPr>
+        <w:t>Error Code 106</w:t>
+      </w:r>
+    </w:p>
+    <w:p>
+      <w:pPr>
+        <w:spacing w:line="240" w:lineRule="auto"/>
+        <w:rPr>
+          <w:rFonts w:ascii="Arial" w:hAnsi="Arial" w:cs="Arial"/>
+        </w:rPr>
+      </w:pPr>
+      <w:r>
+        <w:rPr>
+          <w:rFonts w:ascii="Arial" w:hAnsi="Arial" w:cs="Arial"/>
+        </w:rPr>
+        <w:t>Attempted to move a textbox cursor beyond the text length.</w:t>
+      </w:r>
+    </w:p>
+    <w:p>
+      <w:pPr>
+        <w:spacing w:line="240" w:lineRule="auto"/>
+        <w:rPr>
+          <w:rFonts w:ascii="Arial" w:hAnsi="Arial" w:cs="Arial"/>
+          <w:b/>
+          <w:bCs/>
+        </w:rPr>
+      </w:pPr>
+      <w:r>
+        <w:rPr>
+          <w:rFonts w:ascii="Arial" w:hAnsi="Arial" w:cs="Arial"/>
+          <w:b/>
+          <w:bCs/>
+        </w:rPr>
+        <w:t>Error Code 109</w:t>
+      </w:r>
+    </w:p>
+    <w:p>
+      <w:pPr>
+        <w:spacing w:line="240" w:lineRule="auto"/>
+        <w:rPr>
+          <w:rFonts w:ascii="Arial" w:hAnsi="Arial" w:cs="Arial"/>
+        </w:rPr>
+      </w:pPr>
+      <w:r>
+        <w:rPr>
+          <w:rFonts w:ascii="Arial" w:hAnsi="Arial" w:cs="Arial"/>
+        </w:rPr>
+        <w:t>An error occurred cleaning up the content directory when the GlobalSetting DeleteUnpackedFilesOnExit is set to true.</w:t>
+      </w:r>
+    </w:p>
+    <w:p>
+      <w:pPr>
+        <w:spacing w:line="240" w:lineRule="auto"/>
+        <w:rPr>
+          <w:rFonts w:ascii="Arial" w:hAnsi="Arial" w:cs="Arial"/>
+          <w:b/>
+          <w:bCs/>
+        </w:rPr>
+      </w:pPr>
+      <w:r>
+        <w:rPr>
+          <w:rFonts w:ascii="Arial" w:hAnsi="Arial" w:cs="Arial"/>
+          <w:b/>
+          <w:bCs/>
+        </w:rPr>
+        <w:t>Error Code 110</w:t>
+      </w:r>
+    </w:p>
+    <w:p>
+      <w:pPr>
+        <w:spacing w:line="240" w:lineRule="auto"/>
+        <w:rPr>
+          <w:rFonts w:ascii="Arial" w:hAnsi="Arial" w:cs="Arial"/>
+        </w:rPr>
+      </w:pPr>
+      <w:r>
+        <w:rPr>
+          <w:rFonts w:ascii="Arial" w:hAnsi="Arial" w:cs="Arial"/>
+        </w:rPr>
+        <w:t>An error occurred while writing to an INI.</w:t>
+      </w:r>
+    </w:p>
+    <w:p>
+      <w:pPr>
+        <w:spacing w:line="240" w:lineRule="auto"/>
+        <w:rPr>
+          <w:rFonts w:ascii="Arial" w:hAnsi="Arial" w:cs="Arial"/>
+          <w:b/>
+          <w:bCs/>
+        </w:rPr>
+      </w:pPr>
+      <w:r>
+        <w:rPr>
+          <w:rFonts w:ascii="Arial" w:hAnsi="Arial" w:cs="Arial"/>
+          <w:b/>
+          <w:bCs/>
+        </w:rPr>
+        <w:t>Error Code 111, 112, 113, 114</w:t>
+      </w:r>
+    </w:p>
+    <w:p>
+      <w:pPr>
+        <w:spacing w:line="240" w:lineRule="auto"/>
+        <w:rPr>
+          <w:rFonts w:ascii="Arial" w:hAnsi="Arial" w:cs="Arial"/>
+        </w:rPr>
+      </w:pPr>
+      <w:r>
+        <w:rPr>
+          <w:rFonts w:ascii="Arial" w:hAnsi="Arial" w:cs="Arial"/>
+        </w:rPr>
+        <w:t>These errors indicate the system requirements tests failed.</w:t>
+      </w:r>
+    </w:p>
+    <w:p>
+      <w:pPr>
+        <w:spacing w:line="240" w:lineRule="auto"/>
+        <w:rPr>
+          <w:rFonts w:ascii="Arial" w:hAnsi="Arial" w:cs="Arial"/>
+          <w:b/>
+          <w:bCs/>
+        </w:rPr>
+      </w:pPr>
+      <w:r>
+        <w:rPr>
+          <w:rFonts w:ascii="Arial" w:hAnsi="Arial" w:cs="Arial"/>
+          <w:b/>
+          <w:bCs/>
+        </w:rPr>
         <w:lastRenderedPageBreak/>
-        <w:t>Attempted to read a package file that does not exist.</w:t>
-      </w:r>
-    </w:p>
-    <w:p>
-      <w:pPr>
-        <w:spacing w:line="240" w:lineRule="auto"/>
-        <w:rPr>
-          <w:rFonts w:ascii="Arial" w:hAnsi="Arial" w:cs="Arial"/>
-          <w:b/>
-          <w:bCs/>
-        </w:rPr>
-      </w:pPr>
-      <w:r>
-        <w:rPr>
-          <w:rFonts w:ascii="Arial" w:hAnsi="Arial" w:cs="Arial"/>
-          <w:b/>
-          <w:bCs/>
-        </w:rPr>
-        <w:t>Error Code 99</w:t>
-      </w:r>
-    </w:p>
-    <w:p>
-      <w:pPr>
-        <w:spacing w:line="240" w:lineRule="auto"/>
-        <w:rPr>
-          <w:rFonts w:ascii="Arial" w:hAnsi="Arial" w:cs="Arial"/>
-        </w:rPr>
-      </w:pPr>
-      <w:r>
-        <w:rPr>
-          <w:rFonts w:ascii="Arial" w:hAnsi="Arial" w:cs="Arial"/>
-        </w:rPr>
-        <w:t>Attempted to read a non-package file as it does not have a package file magic.</w:t>
-      </w:r>
-    </w:p>
-    <w:p>
-      <w:pPr>
-        <w:spacing w:line="240" w:lineRule="auto"/>
-        <w:rPr>
-          <w:rFonts w:ascii="Arial" w:hAnsi="Arial" w:cs="Arial"/>
-          <w:b/>
-          <w:bCs/>
-        </w:rPr>
-      </w:pPr>
-      <w:r>
-        <w:rPr>
-          <w:rFonts w:ascii="Arial" w:hAnsi="Arial" w:cs="Arial"/>
-          <w:b/>
-          <w:bCs/>
-        </w:rPr>
-        <w:t>Error Code 100</w:t>
-      </w:r>
-    </w:p>
-    <w:p>
-      <w:pPr>
-        <w:spacing w:line="240" w:lineRule="auto"/>
-        <w:rPr>
-          <w:rFonts w:ascii="Arial" w:hAnsi="Arial" w:cs="Arial"/>
-        </w:rPr>
-      </w:pPr>
-      <w:r>
-        <w:rPr>
-          <w:rFonts w:ascii="Arial" w:hAnsi="Arial" w:cs="Arial"/>
-        </w:rPr>
-        <w:t>Attempted to read a package file with an incorrect version. Please update Lightning.</w:t>
-      </w:r>
-    </w:p>
-    <w:p>
-      <w:pPr>
-        <w:spacing w:line="240" w:lineRule="auto"/>
-        <w:rPr>
-          <w:rFonts w:ascii="Arial" w:hAnsi="Arial" w:cs="Arial"/>
-          <w:b/>
-          <w:bCs/>
-        </w:rPr>
-      </w:pPr>
-      <w:r>
-        <w:rPr>
-          <w:rFonts w:ascii="Arial" w:hAnsi="Arial" w:cs="Arial"/>
-          <w:b/>
-          <w:bCs/>
-        </w:rPr>
-        <w:t>Error Code 102</w:t>
-      </w:r>
-    </w:p>
-    <w:p>
-      <w:pPr>
-        <w:spacing w:line="240" w:lineRule="auto"/>
-        <w:rPr>
-          <w:rFonts w:ascii="Arial" w:hAnsi="Arial" w:cs="Arial"/>
-        </w:rPr>
-      </w:pPr>
-      <w:r>
-        <w:rPr>
-          <w:rFonts w:ascii="Arial" w:hAnsi="Arial" w:cs="Arial"/>
-        </w:rPr>
-        <w:t>A package file has an invalid file catalog magic and therefore is likely corrupt.</w:t>
-      </w:r>
-    </w:p>
-    <w:p>
-      <w:pPr>
-        <w:spacing w:line="240" w:lineRule="auto"/>
-        <w:rPr>
-          <w:rFonts w:ascii="Arial" w:hAnsi="Arial" w:cs="Arial"/>
-          <w:b/>
-          <w:bCs/>
-        </w:rPr>
-      </w:pPr>
-      <w:r>
-        <w:rPr>
-          <w:rFonts w:ascii="Arial" w:hAnsi="Arial" w:cs="Arial"/>
-          <w:b/>
-          <w:bCs/>
-        </w:rPr>
-        <w:t>Error Code 103</w:t>
-      </w:r>
-    </w:p>
-    <w:p>
-      <w:pPr>
-        <w:spacing w:line="240" w:lineRule="auto"/>
-        <w:rPr>
-          <w:rFonts w:ascii="Arial" w:hAnsi="Arial" w:cs="Arial"/>
-        </w:rPr>
-      </w:pPr>
-      <w:r>
-        <w:rPr>
-          <w:rFonts w:ascii="Arial" w:hAnsi="Arial" w:cs="Arial"/>
-        </w:rPr>
-        <w:t>Invalid command-line arguments were provided to the engine.</w:t>
-      </w:r>
-    </w:p>
-    <w:p>
-      <w:pPr>
-        <w:spacing w:line="240" w:lineRule="auto"/>
-        <w:rPr>
-          <w:rFonts w:ascii="Arial" w:hAnsi="Arial" w:cs="Arial"/>
-          <w:b/>
-          <w:bCs/>
-        </w:rPr>
-      </w:pPr>
-      <w:r>
-        <w:rPr>
-          <w:rFonts w:ascii="Arial" w:hAnsi="Arial" w:cs="Arial"/>
-          <w:b/>
-          <w:bCs/>
-        </w:rPr>
-        <w:t>Error Code 104, 128</w:t>
-      </w:r>
-    </w:p>
-    <w:p>
-      <w:pPr>
-        <w:spacing w:line="240" w:lineRule="auto"/>
-        <w:rPr>
-          <w:rFonts w:ascii="Arial" w:hAnsi="Arial" w:cs="Arial"/>
-        </w:rPr>
-      </w:pPr>
-      <w:r>
-        <w:rPr>
-          <w:rFonts w:ascii="Arial" w:hAnsi="Arial" w:cs="Arial"/>
-        </w:rPr>
-        <w:t>A fatal error occurred extracting a package. 104 indicates the error occurred during command-line option parsing, 128 indicates the error occurred during GlobalSettings parsing.</w:t>
-      </w:r>
-    </w:p>
-    <w:p>
-      <w:pPr>
-        <w:spacing w:line="240" w:lineRule="auto"/>
-        <w:rPr>
-          <w:rFonts w:ascii="Arial" w:hAnsi="Arial" w:cs="Arial"/>
-          <w:b/>
-          <w:bCs/>
-        </w:rPr>
-      </w:pPr>
-      <w:r>
-        <w:rPr>
-          <w:rFonts w:ascii="Arial" w:hAnsi="Arial" w:cs="Arial"/>
-          <w:b/>
-          <w:bCs/>
-        </w:rPr>
-        <w:t>Error Code 105</w:t>
-      </w:r>
-    </w:p>
-    <w:p>
-      <w:pPr>
-        <w:spacing w:line="240" w:lineRule="auto"/>
-        <w:rPr>
-          <w:rFonts w:ascii="Arial" w:hAnsi="Arial" w:cs="Arial"/>
-        </w:rPr>
-      </w:pPr>
-      <w:r>
-        <w:rPr>
-          <w:rFonts w:ascii="Arial" w:hAnsi="Arial" w:cs="Arial"/>
-        </w:rPr>
-        <w:t>A package file has an invalid header. It may be corrupted.</w:t>
-      </w:r>
-    </w:p>
-    <w:p>
-      <w:pPr>
-        <w:spacing w:line="240" w:lineRule="auto"/>
-        <w:rPr>
-          <w:rFonts w:ascii="Arial" w:hAnsi="Arial" w:cs="Arial"/>
-          <w:b/>
-          <w:bCs/>
-        </w:rPr>
-      </w:pPr>
-      <w:r>
-        <w:rPr>
-          <w:rFonts w:ascii="Arial" w:hAnsi="Arial" w:cs="Arial"/>
-          <w:b/>
-          <w:bCs/>
-        </w:rPr>
-        <w:t>Error Code 106</w:t>
-      </w:r>
-    </w:p>
-    <w:p>
-      <w:pPr>
-        <w:spacing w:line="240" w:lineRule="auto"/>
-        <w:rPr>
-          <w:rFonts w:ascii="Arial" w:hAnsi="Arial" w:cs="Arial"/>
-        </w:rPr>
-      </w:pPr>
-      <w:r>
-        <w:rPr>
-          <w:rFonts w:ascii="Arial" w:hAnsi="Arial" w:cs="Arial"/>
-        </w:rPr>
-        <w:t>Attempted to move a textbox cursor beyond the text length.</w:t>
-      </w:r>
-    </w:p>
-    <w:p>
-      <w:pPr>
-        <w:spacing w:line="240" w:lineRule="auto"/>
-        <w:rPr>
-          <w:rFonts w:ascii="Arial" w:hAnsi="Arial" w:cs="Arial"/>
-          <w:b/>
-          <w:bCs/>
-        </w:rPr>
-      </w:pPr>
-      <w:r>
-        <w:rPr>
-          <w:rFonts w:ascii="Arial" w:hAnsi="Arial" w:cs="Arial"/>
-          <w:b/>
-          <w:bCs/>
-        </w:rPr>
-        <w:t>Error Code 109</w:t>
-      </w:r>
-    </w:p>
-    <w:p>
-      <w:pPr>
-        <w:spacing w:line="240" w:lineRule="auto"/>
-        <w:rPr>
-          <w:rFonts w:ascii="Arial" w:hAnsi="Arial" w:cs="Arial"/>
-        </w:rPr>
-      </w:pPr>
-      <w:r>
-        <w:rPr>
-          <w:rFonts w:ascii="Arial" w:hAnsi="Arial" w:cs="Arial"/>
-        </w:rPr>
-        <w:t>An error occurred cleaning up the content directory when the GlobalSetting DeleteUnpackedFilesOnExit is set to true.</w:t>
-      </w:r>
-    </w:p>
-    <w:p>
-      <w:pPr>
-        <w:spacing w:line="240" w:lineRule="auto"/>
-        <w:rPr>
-          <w:rFonts w:ascii="Arial" w:hAnsi="Arial" w:cs="Arial"/>
-          <w:b/>
-          <w:bCs/>
-        </w:rPr>
-      </w:pPr>
-      <w:r>
-        <w:rPr>
-          <w:rFonts w:ascii="Arial" w:hAnsi="Arial" w:cs="Arial"/>
-          <w:b/>
-          <w:bCs/>
-        </w:rPr>
-        <w:t>Error Code 110</w:t>
-      </w:r>
-    </w:p>
-    <w:p>
-      <w:pPr>
-        <w:spacing w:line="240" w:lineRule="auto"/>
-        <w:rPr>
-          <w:rFonts w:ascii="Arial" w:hAnsi="Arial" w:cs="Arial"/>
-        </w:rPr>
-      </w:pPr>
-      <w:r>
-        <w:rPr>
-          <w:rFonts w:ascii="Arial" w:hAnsi="Arial" w:cs="Arial"/>
-        </w:rPr>
-        <w:t>An error occurred while writing to an INI.</w:t>
-      </w:r>
-    </w:p>
-    <w:p>
-      <w:pPr>
-        <w:spacing w:line="240" w:lineRule="auto"/>
-        <w:rPr>
-          <w:rFonts w:ascii="Arial" w:hAnsi="Arial" w:cs="Arial"/>
-          <w:b/>
-          <w:bCs/>
-        </w:rPr>
-      </w:pPr>
-      <w:r>
-        <w:rPr>
-          <w:rFonts w:ascii="Arial" w:hAnsi="Arial" w:cs="Arial"/>
-          <w:b/>
-          <w:bCs/>
-        </w:rPr>
-        <w:t>Error Code 111, 112, 113, 114</w:t>
-      </w:r>
-    </w:p>
-    <w:p>
-      <w:pPr>
-        <w:spacing w:line="240" w:lineRule="auto"/>
-        <w:rPr>
-          <w:rFonts w:ascii="Arial" w:hAnsi="Arial" w:cs="Arial"/>
-        </w:rPr>
-      </w:pPr>
-      <w:r>
-        <w:rPr>
-          <w:rFonts w:ascii="Arial" w:hAnsi="Arial" w:cs="Arial"/>
-        </w:rPr>
-        <w:t>These errors indicate the system requirements tests failed.</w:t>
-      </w:r>
-    </w:p>
-    <w:p>
-      <w:pPr>
-        <w:spacing w:line="240" w:lineRule="auto"/>
-        <w:rPr>
-          <w:rFonts w:ascii="Arial" w:hAnsi="Arial" w:cs="Arial"/>
-          <w:b/>
-          <w:bCs/>
-        </w:rPr>
-      </w:pPr>
-      <w:r>
-        <w:rPr>
-          <w:rFonts w:ascii="Arial" w:hAnsi="Arial" w:cs="Arial"/>
-          <w:b/>
-          <w:bCs/>
-        </w:rPr>
         <w:t>Error Code 117</w:t>
       </w:r>
     </w:p>
@@ -5724,7 +5864,6 @@
         <w:rPr>
           <w:rFonts w:ascii="Arial" w:hAnsi="Arial" w:cs="Arial"/>
         </w:rPr>
-        <w:lastRenderedPageBreak/>
         <w:t xml:space="preserve">Attempted to draw a particle effect </w:t>
       </w:r>
       <w:r>
@@ -6152,7 +6291,37 @@
         <w:sz w:val="28"/>
         <w:szCs w:val="28"/>
       </w:rPr>
-      <w:t>Version 1.0, Beta 1</w:t>
+      <w:t>Version 1.0</w:t>
+    </w:r>
+    <w:r>
+      <w:rPr>
+        <w:rFonts w:ascii="Arial" w:hAnsi="Arial" w:cs="Arial"/>
+        <w:b/>
+        <w:bCs/>
+        <w:sz w:val="28"/>
+        <w:szCs w:val="28"/>
+      </w:rPr>
+      <w:t xml:space="preserve"> (</w:t>
+    </w:r>
+    <w:r>
+      <w:rPr>
+        <w:rFonts w:ascii="Arial" w:hAnsi="Arial" w:cs="Arial"/>
+        <w:b/>
+        <w:bCs/>
+        <w:sz w:val="28"/>
+        <w:szCs w:val="28"/>
+      </w:rPr>
+      <w:t>Beta 1</w:t>
+    </w:r>
+    <w:r>
+      <w:rPr>
+        <w:rFonts w:ascii="Arial" w:hAnsi="Arial" w:cs="Arial"/>
+        <w:b/>
+        <w:bCs/>
+        <w:sz w:val="28"/>
+        <w:szCs w:val="28"/>
+      </w:rPr>
+      <w:t>)</w:t>
     </w:r>
     <w:r>
       <w:rPr>

</xml_diff>

<commit_message>
add localsettings::addsection and localsettings:;addvalue
</commit_message>
<xml_diff>
--- a/Documentation/API.docx
+++ b/Documentation/API.docx
@@ -12300,6 +12300,170 @@
           <w:rFonts w:ascii="Arial" w:hAnsi="Arial" w:cs="Arial"/>
           <w:b/>
           <w:bCs/>
+          <w:sz w:val="24"/>
+          <w:szCs w:val="24"/>
+        </w:rPr>
+      </w:pPr>
+      <w:r>
+        <w:rPr>
+          <w:rFonts w:ascii="Arial" w:hAnsi="Arial" w:cs="Arial"/>
+          <w:b/>
+          <w:bCs/>
+          <w:sz w:val="24"/>
+          <w:szCs w:val="24"/>
+        </w:rPr>
+        <w:t>5.</w:t>
+      </w:r>
+      <w:r>
+        <w:rPr>
+          <w:rFonts w:ascii="Arial" w:hAnsi="Arial" w:cs="Arial"/>
+          <w:b/>
+          <w:bCs/>
+          <w:sz w:val="24"/>
+          <w:szCs w:val="24"/>
+        </w:rPr>
+        <w:t>3: LocalSettings</w:t>
+      </w:r>
+    </w:p>
+    <w:p>
+      <w:pPr>
+        <w:spacing w:line="240" w:lineRule="auto"/>
+        <w:rPr>
+          <w:rFonts w:ascii="Arial" w:hAnsi="Arial" w:cs="Arial"/>
+          <w:sz w:val="22"/>
+          <w:szCs w:val="22"/>
+        </w:rPr>
+      </w:pPr>
+      <w:r>
+        <w:rPr>
+          <w:rFonts w:ascii="Arial" w:hAnsi="Arial" w:cs="Arial"/>
+          <w:sz w:val="22"/>
+          <w:szCs w:val="22"/>
+        </w:rPr>
+        <w:t xml:space="preserve">There is an experimental local settings API in the </w:t>
+      </w:r>
+      <w:r>
+        <w:rPr>
+          <w:rFonts w:ascii="Arial" w:hAnsi="Arial" w:cs="Arial"/>
+          <w:b/>
+          <w:bCs/>
+          <w:sz w:val="22"/>
+          <w:szCs w:val="22"/>
+        </w:rPr>
+        <w:t xml:space="preserve">LocalSettings </w:t>
+      </w:r>
+      <w:r>
+        <w:rPr>
+          <w:rFonts w:ascii="Arial" w:hAnsi="Arial" w:cs="Arial"/>
+          <w:sz w:val="22"/>
+          <w:szCs w:val="22"/>
+        </w:rPr>
+        <w:t>class.</w:t>
+      </w:r>
+    </w:p>
+    <w:p>
+      <w:pPr>
+        <w:spacing w:line="240" w:lineRule="auto"/>
+        <w:rPr>
+          <w:rFonts w:ascii="Arial" w:hAnsi="Arial" w:cs="Arial"/>
+          <w:b/>
+          <w:bCs/>
+          <w:color w:val="FF0000"/>
+          <w:sz w:val="22"/>
+          <w:szCs w:val="22"/>
+        </w:rPr>
+      </w:pPr>
+      <w:r>
+        <w:rPr>
+          <w:rFonts w:ascii="Arial" w:hAnsi="Arial" w:cs="Arial"/>
+          <w:b/>
+          <w:bCs/>
+          <w:color w:val="FF0000"/>
+          <w:sz w:val="22"/>
+          <w:szCs w:val="22"/>
+        </w:rPr>
+        <w:t>WARNING: This is experimental functionality and the usage of this API is almost certain to change in newer versions. If you use it, expect your code to break in future versions of Lightning.</w:t>
+      </w:r>
+    </w:p>
+    <w:p>
+      <w:pPr>
+        <w:spacing w:line="240" w:lineRule="auto"/>
+        <w:rPr>
+          <w:rFonts w:ascii="Arial" w:hAnsi="Arial" w:cs="Arial"/>
+          <w:sz w:val="22"/>
+          <w:szCs w:val="22"/>
+        </w:rPr>
+      </w:pPr>
+      <w:r>
+        <w:rPr>
+          <w:rFonts w:ascii="Arial" w:hAnsi="Arial" w:cs="Arial"/>
+          <w:sz w:val="22"/>
+          <w:szCs w:val="22"/>
+        </w:rPr>
+        <w:t xml:space="preserve">To save the settings, call </w:t>
+      </w:r>
+      <w:r>
+        <w:rPr>
+          <w:rFonts w:ascii="Arial" w:hAnsi="Arial" w:cs="Arial"/>
+          <w:b/>
+          <w:bCs/>
+          <w:sz w:val="22"/>
+          <w:szCs w:val="22"/>
+        </w:rPr>
+        <w:t>LocalSettings::Save</w:t>
+      </w:r>
+      <w:r>
+        <w:rPr>
+          <w:rFonts w:ascii="Arial" w:hAnsi="Arial" w:cs="Arial"/>
+          <w:sz w:val="22"/>
+          <w:szCs w:val="22"/>
+        </w:rPr>
+        <w:t xml:space="preserve">, which will write out the content of </w:t>
+      </w:r>
+      <w:r>
+        <w:rPr>
+          <w:rFonts w:ascii="Arial" w:hAnsi="Arial" w:cs="Arial"/>
+          <w:b/>
+          <w:bCs/>
+          <w:sz w:val="22"/>
+          <w:szCs w:val="22"/>
+        </w:rPr>
+        <w:t xml:space="preserve">LocalSettings::LocalSettingsFile </w:t>
+      </w:r>
+      <w:r>
+        <w:rPr>
+          <w:rFonts w:ascii="Arial" w:hAnsi="Arial" w:cs="Arial"/>
+          <w:sz w:val="22"/>
+          <w:szCs w:val="22"/>
+        </w:rPr>
+        <w:t xml:space="preserve">to the value specified in </w:t>
+      </w:r>
+      <w:r>
+        <w:rPr>
+          <w:rFonts w:ascii="Arial" w:hAnsi="Arial" w:cs="Arial"/>
+          <w:b/>
+          <w:bCs/>
+          <w:sz w:val="22"/>
+          <w:szCs w:val="22"/>
+        </w:rPr>
+        <w:t>GlobalSettings::LocalSettingsPath</w:t>
+      </w:r>
+      <w:r>
+        <w:rPr>
+          <w:rFonts w:ascii="Arial" w:hAnsi="Arial" w:cs="Arial"/>
+          <w:sz w:val="22"/>
+          <w:szCs w:val="22"/>
+        </w:rPr>
+        <w:t xml:space="preserve">. </w:t>
+      </w:r>
+    </w:p>
+    <w:p>
+      <w:pPr>
+        <w:spacing w:line="240" w:lineRule="auto"/>
+        <w:rPr>
+          <w:rFonts w:ascii="Arial" w:hAnsi="Arial" w:cs="Arial"/>
+          <w:b/>
+          <w:bCs/>
           <w:sz w:val="36"/>
           <w:szCs w:val="36"/>
         </w:rPr>
@@ -12312,6 +12476,7 @@
           <w:sz w:val="36"/>
           <w:szCs w:val="36"/>
         </w:rPr>
+        <w:lastRenderedPageBreak/>
         <w:t>6. Cameras</w:t>
       </w:r>
     </w:p>
@@ -12468,7 +12633,6 @@
           <w:sz w:val="22"/>
           <w:szCs w:val="22"/>
         </w:rPr>
-        <w:lastRenderedPageBreak/>
         <w:t>Chase</w:t>
       </w:r>
       <w:r>
@@ -13090,6 +13254,7 @@
           <w:sz w:val="36"/>
           <w:szCs w:val="36"/>
         </w:rPr>
+        <w:lastRenderedPageBreak/>
         <w:t>10. Lighting</w:t>
       </w:r>
     </w:p>
@@ -13200,7 +13365,6 @@
           <w:sz w:val="36"/>
           <w:szCs w:val="36"/>
         </w:rPr>
-        <w:lastRenderedPageBreak/>
         <w:t>15. Audio</w:t>
       </w:r>
     </w:p>
@@ -13665,6 +13829,7 @@
           <w:b/>
           <w:bCs/>
         </w:rPr>
+        <w:lastRenderedPageBreak/>
         <w:t>Error Code 10</w:t>
       </w:r>
     </w:p>
@@ -13761,453 +13926,453 @@
           <w:b/>
           <w:bCs/>
         </w:rPr>
+        <w:t>Error Code 13</w:t>
+      </w:r>
+    </w:p>
+    <w:p>
+      <w:pPr>
+        <w:spacing w:line="240" w:lineRule="auto"/>
+        <w:rPr>
+          <w:rFonts w:ascii="Arial" w:hAnsi="Arial" w:cs="Arial"/>
+        </w:rPr>
+      </w:pPr>
+      <w:r>
+        <w:rPr>
+          <w:rFonts w:ascii="Arial" w:hAnsi="Arial" w:cs="Arial"/>
+        </w:rPr>
+        <w:t>An SDL error occurred while allocating a texture format for a Texture. Refer to the error cause for more detailed error information.</w:t>
+      </w:r>
+    </w:p>
+    <w:p>
+      <w:pPr>
+        <w:spacing w:line="240" w:lineRule="auto"/>
+        <w:rPr>
+          <w:rFonts w:ascii="Arial" w:hAnsi="Arial" w:cs="Arial"/>
+          <w:b/>
+          <w:bCs/>
+        </w:rPr>
+      </w:pPr>
+      <w:r>
+        <w:rPr>
+          <w:rFonts w:ascii="Arial" w:hAnsi="Arial" w:cs="Arial"/>
+          <w:b/>
+          <w:bCs/>
+        </w:rPr>
+        <w:t>Error Code 15, 17</w:t>
+      </w:r>
+    </w:p>
+    <w:p>
+      <w:pPr>
+        <w:spacing w:line="240" w:lineRule="auto"/>
+        <w:rPr>
+          <w:rFonts w:ascii="Arial" w:hAnsi="Arial" w:cs="Arial"/>
+        </w:rPr>
+      </w:pPr>
+      <w:r>
+        <w:rPr>
+          <w:rFonts w:ascii="Arial" w:hAnsi="Arial" w:cs="Arial"/>
+        </w:rPr>
+        <w:t>Texture::SetPixel was called with an invalid x and y position. Modify the call to SetPixel such that the x and y positions are at least 0 and less than the texture size.</w:t>
+      </w:r>
+    </w:p>
+    <w:p>
+      <w:pPr>
+        <w:spacing w:line="240" w:lineRule="auto"/>
+        <w:rPr>
+          <w:rFonts w:ascii="Arial" w:hAnsi="Arial" w:cs="Arial"/>
+          <w:b/>
+          <w:bCs/>
+        </w:rPr>
+      </w:pPr>
+      <w:r>
+        <w:rPr>
+          <w:rFonts w:ascii="Arial" w:hAnsi="Arial" w:cs="Arial"/>
+          <w:b/>
+          <w:bCs/>
+        </w:rPr>
+        <w:t>Error Code 18</w:t>
+      </w:r>
+    </w:p>
+    <w:p>
+      <w:pPr>
+        <w:spacing w:line="240" w:lineRule="auto"/>
+        <w:rPr>
+          <w:rFonts w:ascii="Arial" w:hAnsi="Arial" w:cs="Arial"/>
+        </w:rPr>
+      </w:pPr>
+      <w:r>
+        <w:rPr>
+          <w:rFonts w:ascii="Arial" w:hAnsi="Arial" w:cs="Arial"/>
+        </w:rPr>
+        <w:t>Attempted to draw a line with a thickness of below 1. Change the call to PrimitiveRenderer::DrawText.</w:t>
+      </w:r>
+    </w:p>
+    <w:p>
+      <w:pPr>
+        <w:spacing w:line="240" w:lineRule="auto"/>
+        <w:rPr>
+          <w:rFonts w:ascii="Arial" w:hAnsi="Arial" w:cs="Arial"/>
+          <w:b/>
+          <w:bCs/>
+        </w:rPr>
+      </w:pPr>
+      <w:r>
+        <w:rPr>
+          <w:rFonts w:ascii="Arial" w:hAnsi="Arial" w:cs="Arial"/>
+          <w:b/>
+          <w:bCs/>
+        </w:rPr>
+        <w:t>Error Code 19</w:t>
+      </w:r>
+    </w:p>
+    <w:p>
+      <w:pPr>
+        <w:spacing w:line="240" w:lineRule="auto"/>
+        <w:rPr>
+          <w:rFonts w:ascii="Arial" w:hAnsi="Arial" w:cs="Arial"/>
+        </w:rPr>
+      </w:pPr>
+      <w:r>
+        <w:rPr>
+          <w:rFonts w:ascii="Arial" w:hAnsi="Arial" w:cs="Arial"/>
+        </w:rPr>
+        <w:t>An SDL error occurred in NCMessageBox::Show.</w:t>
+      </w:r>
+    </w:p>
+    <w:p>
+      <w:pPr>
+        <w:spacing w:line="240" w:lineRule="auto"/>
+        <w:rPr>
+          <w:rFonts w:ascii="Arial" w:hAnsi="Arial" w:cs="Arial"/>
+          <w:b/>
+          <w:bCs/>
+        </w:rPr>
+      </w:pPr>
+      <w:r>
+        <w:rPr>
+          <w:rFonts w:ascii="Arial" w:hAnsi="Arial" w:cs="Arial"/>
+          <w:b/>
+          <w:bCs/>
+        </w:rPr>
+        <w:t>Error Code 21</w:t>
+      </w:r>
+    </w:p>
+    <w:p>
+      <w:pPr>
+        <w:spacing w:line="240" w:lineRule="auto"/>
+        <w:rPr>
+          <w:rFonts w:ascii="Arial" w:hAnsi="Arial" w:cs="Arial"/>
+        </w:rPr>
+      </w:pPr>
+      <w:r>
+        <w:rPr>
+          <w:rFonts w:ascii="Arial" w:hAnsi="Arial" w:cs="Arial"/>
+        </w:rPr>
+        <w:t>Attempted to load a nonexistent INI file.</w:t>
+      </w:r>
+    </w:p>
+    <w:p>
+      <w:pPr>
+        <w:spacing w:line="240" w:lineRule="auto"/>
+        <w:rPr>
+          <w:rFonts w:ascii="Arial" w:hAnsi="Arial" w:cs="Arial"/>
+          <w:b/>
+          <w:bCs/>
+        </w:rPr>
+      </w:pPr>
+      <w:r>
+        <w:rPr>
+          <w:rFonts w:ascii="Arial" w:hAnsi="Arial" w:cs="Arial"/>
+          <w:b/>
+          <w:bCs/>
+        </w:rPr>
+        <w:t>Error Code 22</w:t>
+      </w:r>
+    </w:p>
+    <w:p>
+      <w:pPr>
+        <w:spacing w:line="240" w:lineRule="auto"/>
+        <w:rPr>
+          <w:rFonts w:ascii="Arial" w:hAnsi="Arial" w:cs="Arial"/>
+        </w:rPr>
+      </w:pPr>
+      <w:r>
+        <w:rPr>
+          <w:rFonts w:ascii="Arial" w:hAnsi="Arial" w:cs="Arial"/>
+        </w:rPr>
+        <w:t>An unknown error occurred loading an INI file. View the error cause for exception information.</w:t>
+      </w:r>
+    </w:p>
+    <w:p>
+      <w:pPr>
+        <w:spacing w:line="240" w:lineRule="auto"/>
+        <w:rPr>
+          <w:rFonts w:ascii="Arial" w:hAnsi="Arial" w:cs="Arial"/>
+          <w:b/>
+          <w:bCs/>
+        </w:rPr>
+      </w:pPr>
+      <w:r>
+        <w:rPr>
+          <w:rFonts w:ascii="Arial" w:hAnsi="Arial" w:cs="Arial"/>
+          <w:b/>
+          <w:bCs/>
+        </w:rPr>
+        <w:t>Error Code 23</w:t>
+      </w:r>
+    </w:p>
+    <w:p>
+      <w:pPr>
+        <w:spacing w:line="240" w:lineRule="auto"/>
+        <w:rPr>
+          <w:rFonts w:ascii="Arial" w:hAnsi="Arial" w:cs="Arial"/>
+        </w:rPr>
+      </w:pPr>
+      <w:r>
+        <w:rPr>
+          <w:rFonts w:ascii="Arial" w:hAnsi="Arial" w:cs="Arial"/>
+        </w:rPr>
+        <w:t>An INI item does not have a value. Add a value to parse correctly.</w:t>
+      </w:r>
+    </w:p>
+    <w:p>
+      <w:pPr>
+        <w:spacing w:line="240" w:lineRule="auto"/>
+        <w:rPr>
+          <w:rFonts w:ascii="Arial" w:hAnsi="Arial" w:cs="Arial"/>
+          <w:b/>
+          <w:bCs/>
+        </w:rPr>
+      </w:pPr>
+      <w:r>
+        <w:rPr>
+          <w:rFonts w:ascii="Arial" w:hAnsi="Arial" w:cs="Arial"/>
+          <w:b/>
+          <w:bCs/>
+        </w:rPr>
+        <w:t>Error Code 24</w:t>
+      </w:r>
+    </w:p>
+    <w:p>
+      <w:pPr>
+        <w:spacing w:line="240" w:lineRule="auto"/>
+        <w:rPr>
+          <w:rFonts w:ascii="Arial" w:hAnsi="Arial" w:cs="Arial"/>
+        </w:rPr>
+      </w:pPr>
+      <w:r>
+        <w:rPr>
+          <w:rFonts w:ascii="Arial" w:hAnsi="Arial" w:cs="Arial"/>
+        </w:rPr>
+        <w:t>An INI section name was not terminated with a ] character.</w:t>
+      </w:r>
+    </w:p>
+    <w:p>
+      <w:pPr>
+        <w:spacing w:line="240" w:lineRule="auto"/>
+        <w:rPr>
+          <w:rFonts w:ascii="Arial" w:hAnsi="Arial" w:cs="Arial"/>
+          <w:b/>
+          <w:bCs/>
+        </w:rPr>
+      </w:pPr>
+      <w:r>
+        <w:rPr>
+          <w:rFonts w:ascii="Arial" w:hAnsi="Arial" w:cs="Arial"/>
+          <w:b/>
+          <w:bCs/>
+        </w:rPr>
+        <w:t>Error Code 25</w:t>
+      </w:r>
+    </w:p>
+    <w:p>
+      <w:pPr>
+        <w:spacing w:line="240" w:lineRule="auto"/>
+        <w:rPr>
+          <w:rFonts w:ascii="Arial" w:hAnsi="Arial" w:cs="Arial"/>
+        </w:rPr>
+      </w:pPr>
+      <w:r>
+        <w:rPr>
+          <w:rFonts w:ascii="Arial" w:hAnsi="Arial" w:cs="Arial"/>
+        </w:rPr>
+        <w:t>An invalid INI section entry was found. INI Section entries start with [ and are ended with ].</w:t>
+      </w:r>
+    </w:p>
+    <w:p>
+      <w:pPr>
+        <w:spacing w:line="240" w:lineRule="auto"/>
+        <w:rPr>
+          <w:rFonts w:ascii="Arial" w:hAnsi="Arial" w:cs="Arial"/>
+          <w:b/>
+          <w:bCs/>
+        </w:rPr>
+      </w:pPr>
+      <w:r>
+        <w:rPr>
+          <w:rFonts w:ascii="Arial" w:hAnsi="Arial" w:cs="Arial"/>
+          <w:b/>
+          <w:bCs/>
+        </w:rPr>
+        <w:t>Error Code 26</w:t>
+      </w:r>
+    </w:p>
+    <w:p>
+      <w:pPr>
+        <w:spacing w:line="240" w:lineRule="auto"/>
+        <w:rPr>
+          <w:rFonts w:ascii="Arial" w:hAnsi="Arial" w:cs="Arial"/>
+        </w:rPr>
+      </w:pPr>
+      <w:r>
+        <w:rPr>
+          <w:rFonts w:ascii="Arial" w:hAnsi="Arial" w:cs="Arial"/>
+        </w:rPr>
+        <w:t>An INI value was not within an INI section.</w:t>
+      </w:r>
+    </w:p>
+    <w:p>
+      <w:pPr>
+        <w:spacing w:line="240" w:lineRule="auto"/>
+        <w:rPr>
+          <w:rFonts w:ascii="Arial" w:hAnsi="Arial" w:cs="Arial"/>
+          <w:b/>
+          <w:bCs/>
+        </w:rPr>
+      </w:pPr>
+      <w:r>
+        <w:rPr>
+          <w:rFonts w:ascii="Arial" w:hAnsi="Arial" w:cs="Arial"/>
+          <w:b/>
+          <w:bCs/>
+        </w:rPr>
+        <w:t>Error Code 28</w:t>
+      </w:r>
+    </w:p>
+    <w:p>
+      <w:pPr>
+        <w:spacing w:line="240" w:lineRule="auto"/>
+        <w:rPr>
+          <w:rFonts w:ascii="Arial" w:hAnsi="Arial" w:cs="Arial"/>
+        </w:rPr>
+      </w:pPr>
+      <w:r>
+        <w:rPr>
+          <w:rFonts w:ascii="Arial" w:hAnsi="Arial" w:cs="Arial"/>
+        </w:rPr>
+        <w:t>Engine.ini failed to load.</w:t>
+      </w:r>
+    </w:p>
+    <w:p>
+      <w:pPr>
+        <w:spacing w:line="240" w:lineRule="auto"/>
+        <w:rPr>
+          <w:rFonts w:ascii="Arial" w:hAnsi="Arial" w:cs="Arial"/>
+          <w:b/>
+          <w:bCs/>
+        </w:rPr>
+      </w:pPr>
+      <w:r>
+        <w:rPr>
+          <w:rFonts w:ascii="Arial" w:hAnsi="Arial" w:cs="Arial"/>
+          <w:b/>
+          <w:bCs/>
+        </w:rPr>
+        <w:t>Error Code 29</w:t>
+      </w:r>
+    </w:p>
+    <w:p>
+      <w:pPr>
+        <w:spacing w:line="240" w:lineRule="auto"/>
+        <w:rPr>
+          <w:rFonts w:ascii="Arial" w:hAnsi="Arial" w:cs="Arial"/>
+        </w:rPr>
+      </w:pPr>
+      <w:r>
+        <w:rPr>
+          <w:rFonts w:ascii="Arial" w:hAnsi="Arial" w:cs="Arial"/>
+        </w:rPr>
+        <w:t>Engine.ini does not have a Localisation section.</w:t>
+      </w:r>
+    </w:p>
+    <w:p>
+      <w:pPr>
+        <w:spacing w:line="240" w:lineRule="auto"/>
+        <w:rPr>
+          <w:rFonts w:ascii="Arial" w:hAnsi="Arial" w:cs="Arial"/>
+          <w:b/>
+          <w:bCs/>
+        </w:rPr>
+      </w:pPr>
+      <w:r>
+        <w:rPr>
+          <w:rFonts w:ascii="Arial" w:hAnsi="Arial" w:cs="Arial"/>
+          <w:b/>
+          <w:bCs/>
+        </w:rPr>
+        <w:t>Error Code 30</w:t>
+      </w:r>
+    </w:p>
+    <w:p>
+      <w:pPr>
+        <w:spacing w:line="240" w:lineRule="auto"/>
+        <w:rPr>
+          <w:rFonts w:ascii="Arial" w:hAnsi="Arial" w:cs="Arial"/>
+        </w:rPr>
+      </w:pPr>
+      <w:r>
+        <w:rPr>
+          <w:rFonts w:ascii="Arial" w:hAnsi="Arial" w:cs="Arial"/>
+        </w:rPr>
+        <w:t>Engine.ini’s Localisation section does not have a valid Language value.</w:t>
+      </w:r>
+    </w:p>
+    <w:p>
+      <w:pPr>
+        <w:spacing w:line="240" w:lineRule="auto"/>
+        <w:rPr>
+          <w:rFonts w:ascii="Arial" w:hAnsi="Arial" w:cs="Arial"/>
+        </w:rPr>
+      </w:pPr>
+      <w:r>
+        <w:rPr>
+          <w:rFonts w:ascii="Arial" w:hAnsi="Arial" w:cs="Arial"/>
+          <w:b/>
+          <w:bCs/>
+        </w:rPr>
+        <w:t>Error Code 31</w:t>
+      </w:r>
+    </w:p>
+    <w:p>
+      <w:pPr>
+        <w:spacing w:line="240" w:lineRule="auto"/>
+        <w:rPr>
+          <w:rFonts w:ascii="Arial" w:hAnsi="Arial" w:cs="Arial"/>
+        </w:rPr>
+      </w:pPr>
+      <w:r>
+        <w:rPr>
+          <w:rFonts w:ascii="Arial" w:hAnsi="Arial" w:cs="Arial"/>
+        </w:rPr>
+        <w:t>An attempt to load an invalid localisation file occurred. There is likely an error in the localisation file.</w:t>
+      </w:r>
+    </w:p>
+    <w:p>
+      <w:pPr>
+        <w:spacing w:line="240" w:lineRule="auto"/>
+        <w:rPr>
+          <w:rFonts w:ascii="Arial" w:hAnsi="Arial" w:cs="Arial"/>
+          <w:b/>
+          <w:bCs/>
+        </w:rPr>
+      </w:pPr>
+      <w:r>
+        <w:rPr>
+          <w:rFonts w:ascii="Arial" w:hAnsi="Arial" w:cs="Arial"/>
+          <w:b/>
+          <w:bCs/>
+        </w:rPr>
         <w:lastRenderedPageBreak/>
-        <w:t>Error Code 13</w:t>
-      </w:r>
-    </w:p>
-    <w:p>
-      <w:pPr>
-        <w:spacing w:line="240" w:lineRule="auto"/>
-        <w:rPr>
-          <w:rFonts w:ascii="Arial" w:hAnsi="Arial" w:cs="Arial"/>
-        </w:rPr>
-      </w:pPr>
-      <w:r>
-        <w:rPr>
-          <w:rFonts w:ascii="Arial" w:hAnsi="Arial" w:cs="Arial"/>
-        </w:rPr>
-        <w:t>An SDL error occurred while allocating a texture format for a Texture. Refer to the error cause for more detailed error information.</w:t>
-      </w:r>
-    </w:p>
-    <w:p>
-      <w:pPr>
-        <w:spacing w:line="240" w:lineRule="auto"/>
-        <w:rPr>
-          <w:rFonts w:ascii="Arial" w:hAnsi="Arial" w:cs="Arial"/>
-          <w:b/>
-          <w:bCs/>
-        </w:rPr>
-      </w:pPr>
-      <w:r>
-        <w:rPr>
-          <w:rFonts w:ascii="Arial" w:hAnsi="Arial" w:cs="Arial"/>
-          <w:b/>
-          <w:bCs/>
-        </w:rPr>
-        <w:t>Error Code 15, 17</w:t>
-      </w:r>
-    </w:p>
-    <w:p>
-      <w:pPr>
-        <w:spacing w:line="240" w:lineRule="auto"/>
-        <w:rPr>
-          <w:rFonts w:ascii="Arial" w:hAnsi="Arial" w:cs="Arial"/>
-        </w:rPr>
-      </w:pPr>
-      <w:r>
-        <w:rPr>
-          <w:rFonts w:ascii="Arial" w:hAnsi="Arial" w:cs="Arial"/>
-        </w:rPr>
-        <w:t>Texture::SetPixel was called with an invalid x and y position. Modify the call to SetPixel such that the x and y positions are at least 0 and less than the texture size.</w:t>
-      </w:r>
-    </w:p>
-    <w:p>
-      <w:pPr>
-        <w:spacing w:line="240" w:lineRule="auto"/>
-        <w:rPr>
-          <w:rFonts w:ascii="Arial" w:hAnsi="Arial" w:cs="Arial"/>
-          <w:b/>
-          <w:bCs/>
-        </w:rPr>
-      </w:pPr>
-      <w:r>
-        <w:rPr>
-          <w:rFonts w:ascii="Arial" w:hAnsi="Arial" w:cs="Arial"/>
-          <w:b/>
-          <w:bCs/>
-        </w:rPr>
-        <w:t>Error Code 18</w:t>
-      </w:r>
-    </w:p>
-    <w:p>
-      <w:pPr>
-        <w:spacing w:line="240" w:lineRule="auto"/>
-        <w:rPr>
-          <w:rFonts w:ascii="Arial" w:hAnsi="Arial" w:cs="Arial"/>
-        </w:rPr>
-      </w:pPr>
-      <w:r>
-        <w:rPr>
-          <w:rFonts w:ascii="Arial" w:hAnsi="Arial" w:cs="Arial"/>
-        </w:rPr>
-        <w:t>Attempted to draw a line with a thickness of below 1. Change the call to PrimitiveRenderer::DrawText.</w:t>
-      </w:r>
-    </w:p>
-    <w:p>
-      <w:pPr>
-        <w:spacing w:line="240" w:lineRule="auto"/>
-        <w:rPr>
-          <w:rFonts w:ascii="Arial" w:hAnsi="Arial" w:cs="Arial"/>
-          <w:b/>
-          <w:bCs/>
-        </w:rPr>
-      </w:pPr>
-      <w:r>
-        <w:rPr>
-          <w:rFonts w:ascii="Arial" w:hAnsi="Arial" w:cs="Arial"/>
-          <w:b/>
-          <w:bCs/>
-        </w:rPr>
-        <w:t>Error Code 19</w:t>
-      </w:r>
-    </w:p>
-    <w:p>
-      <w:pPr>
-        <w:spacing w:line="240" w:lineRule="auto"/>
-        <w:rPr>
-          <w:rFonts w:ascii="Arial" w:hAnsi="Arial" w:cs="Arial"/>
-        </w:rPr>
-      </w:pPr>
-      <w:r>
-        <w:rPr>
-          <w:rFonts w:ascii="Arial" w:hAnsi="Arial" w:cs="Arial"/>
-        </w:rPr>
-        <w:t>An SDL error occurred in NCMessageBox::Show.</w:t>
-      </w:r>
-    </w:p>
-    <w:p>
-      <w:pPr>
-        <w:spacing w:line="240" w:lineRule="auto"/>
-        <w:rPr>
-          <w:rFonts w:ascii="Arial" w:hAnsi="Arial" w:cs="Arial"/>
-          <w:b/>
-          <w:bCs/>
-        </w:rPr>
-      </w:pPr>
-      <w:r>
-        <w:rPr>
-          <w:rFonts w:ascii="Arial" w:hAnsi="Arial" w:cs="Arial"/>
-          <w:b/>
-          <w:bCs/>
-        </w:rPr>
-        <w:t>Error Code 21</w:t>
-      </w:r>
-    </w:p>
-    <w:p>
-      <w:pPr>
-        <w:spacing w:line="240" w:lineRule="auto"/>
-        <w:rPr>
-          <w:rFonts w:ascii="Arial" w:hAnsi="Arial" w:cs="Arial"/>
-        </w:rPr>
-      </w:pPr>
-      <w:r>
-        <w:rPr>
-          <w:rFonts w:ascii="Arial" w:hAnsi="Arial" w:cs="Arial"/>
-        </w:rPr>
-        <w:t>Attempted to load a nonexistent INI file.</w:t>
-      </w:r>
-    </w:p>
-    <w:p>
-      <w:pPr>
-        <w:spacing w:line="240" w:lineRule="auto"/>
-        <w:rPr>
-          <w:rFonts w:ascii="Arial" w:hAnsi="Arial" w:cs="Arial"/>
-          <w:b/>
-          <w:bCs/>
-        </w:rPr>
-      </w:pPr>
-      <w:r>
-        <w:rPr>
-          <w:rFonts w:ascii="Arial" w:hAnsi="Arial" w:cs="Arial"/>
-          <w:b/>
-          <w:bCs/>
-        </w:rPr>
-        <w:t>Error Code 22</w:t>
-      </w:r>
-    </w:p>
-    <w:p>
-      <w:pPr>
-        <w:spacing w:line="240" w:lineRule="auto"/>
-        <w:rPr>
-          <w:rFonts w:ascii="Arial" w:hAnsi="Arial" w:cs="Arial"/>
-        </w:rPr>
-      </w:pPr>
-      <w:r>
-        <w:rPr>
-          <w:rFonts w:ascii="Arial" w:hAnsi="Arial" w:cs="Arial"/>
-        </w:rPr>
-        <w:t>An unknown error occurred loading an INI file. View the error cause for exception information.</w:t>
-      </w:r>
-    </w:p>
-    <w:p>
-      <w:pPr>
-        <w:spacing w:line="240" w:lineRule="auto"/>
-        <w:rPr>
-          <w:rFonts w:ascii="Arial" w:hAnsi="Arial" w:cs="Arial"/>
-          <w:b/>
-          <w:bCs/>
-        </w:rPr>
-      </w:pPr>
-      <w:r>
-        <w:rPr>
-          <w:rFonts w:ascii="Arial" w:hAnsi="Arial" w:cs="Arial"/>
-          <w:b/>
-          <w:bCs/>
-        </w:rPr>
-        <w:t>Error Code 23</w:t>
-      </w:r>
-    </w:p>
-    <w:p>
-      <w:pPr>
-        <w:spacing w:line="240" w:lineRule="auto"/>
-        <w:rPr>
-          <w:rFonts w:ascii="Arial" w:hAnsi="Arial" w:cs="Arial"/>
-        </w:rPr>
-      </w:pPr>
-      <w:r>
-        <w:rPr>
-          <w:rFonts w:ascii="Arial" w:hAnsi="Arial" w:cs="Arial"/>
-        </w:rPr>
-        <w:t>An INI item does not have a value. Add a value to parse correctly.</w:t>
-      </w:r>
-    </w:p>
-    <w:p>
-      <w:pPr>
-        <w:spacing w:line="240" w:lineRule="auto"/>
-        <w:rPr>
-          <w:rFonts w:ascii="Arial" w:hAnsi="Arial" w:cs="Arial"/>
-          <w:b/>
-          <w:bCs/>
-        </w:rPr>
-      </w:pPr>
-      <w:r>
-        <w:rPr>
-          <w:rFonts w:ascii="Arial" w:hAnsi="Arial" w:cs="Arial"/>
-          <w:b/>
-          <w:bCs/>
-        </w:rPr>
-        <w:t>Error Code 24</w:t>
-      </w:r>
-    </w:p>
-    <w:p>
-      <w:pPr>
-        <w:spacing w:line="240" w:lineRule="auto"/>
-        <w:rPr>
-          <w:rFonts w:ascii="Arial" w:hAnsi="Arial" w:cs="Arial"/>
-        </w:rPr>
-      </w:pPr>
-      <w:r>
-        <w:rPr>
-          <w:rFonts w:ascii="Arial" w:hAnsi="Arial" w:cs="Arial"/>
-        </w:rPr>
-        <w:t>An INI section name was not terminated with a ] character.</w:t>
-      </w:r>
-    </w:p>
-    <w:p>
-      <w:pPr>
-        <w:spacing w:line="240" w:lineRule="auto"/>
-        <w:rPr>
-          <w:rFonts w:ascii="Arial" w:hAnsi="Arial" w:cs="Arial"/>
-          <w:b/>
-          <w:bCs/>
-        </w:rPr>
-      </w:pPr>
-      <w:r>
-        <w:rPr>
-          <w:rFonts w:ascii="Arial" w:hAnsi="Arial" w:cs="Arial"/>
-          <w:b/>
-          <w:bCs/>
-        </w:rPr>
-        <w:t>Error Code 25</w:t>
-      </w:r>
-    </w:p>
-    <w:p>
-      <w:pPr>
-        <w:spacing w:line="240" w:lineRule="auto"/>
-        <w:rPr>
-          <w:rFonts w:ascii="Arial" w:hAnsi="Arial" w:cs="Arial"/>
-        </w:rPr>
-      </w:pPr>
-      <w:r>
-        <w:rPr>
-          <w:rFonts w:ascii="Arial" w:hAnsi="Arial" w:cs="Arial"/>
-        </w:rPr>
-        <w:t>An invalid INI section entry was found. INI Section entries start with [ and are ended with ].</w:t>
-      </w:r>
-    </w:p>
-    <w:p>
-      <w:pPr>
-        <w:spacing w:line="240" w:lineRule="auto"/>
-        <w:rPr>
-          <w:rFonts w:ascii="Arial" w:hAnsi="Arial" w:cs="Arial"/>
-          <w:b/>
-          <w:bCs/>
-        </w:rPr>
-      </w:pPr>
-      <w:r>
-        <w:rPr>
-          <w:rFonts w:ascii="Arial" w:hAnsi="Arial" w:cs="Arial"/>
-          <w:b/>
-          <w:bCs/>
-        </w:rPr>
-        <w:t>Error Code 26</w:t>
-      </w:r>
-    </w:p>
-    <w:p>
-      <w:pPr>
-        <w:spacing w:line="240" w:lineRule="auto"/>
-        <w:rPr>
-          <w:rFonts w:ascii="Arial" w:hAnsi="Arial" w:cs="Arial"/>
-        </w:rPr>
-      </w:pPr>
-      <w:r>
-        <w:rPr>
-          <w:rFonts w:ascii="Arial" w:hAnsi="Arial" w:cs="Arial"/>
-        </w:rPr>
-        <w:t>An INI value was not within an INI section.</w:t>
-      </w:r>
-    </w:p>
-    <w:p>
-      <w:pPr>
-        <w:spacing w:line="240" w:lineRule="auto"/>
-        <w:rPr>
-          <w:rFonts w:ascii="Arial" w:hAnsi="Arial" w:cs="Arial"/>
-          <w:b/>
-          <w:bCs/>
-        </w:rPr>
-      </w:pPr>
-      <w:r>
-        <w:rPr>
-          <w:rFonts w:ascii="Arial" w:hAnsi="Arial" w:cs="Arial"/>
-          <w:b/>
-          <w:bCs/>
-        </w:rPr>
-        <w:t>Error Code 28</w:t>
-      </w:r>
-    </w:p>
-    <w:p>
-      <w:pPr>
-        <w:spacing w:line="240" w:lineRule="auto"/>
-        <w:rPr>
-          <w:rFonts w:ascii="Arial" w:hAnsi="Arial" w:cs="Arial"/>
-        </w:rPr>
-      </w:pPr>
-      <w:r>
-        <w:rPr>
-          <w:rFonts w:ascii="Arial" w:hAnsi="Arial" w:cs="Arial"/>
-        </w:rPr>
-        <w:t>Engine.ini failed to load.</w:t>
-      </w:r>
-    </w:p>
-    <w:p>
-      <w:pPr>
-        <w:spacing w:line="240" w:lineRule="auto"/>
-        <w:rPr>
-          <w:rFonts w:ascii="Arial" w:hAnsi="Arial" w:cs="Arial"/>
-          <w:b/>
-          <w:bCs/>
-        </w:rPr>
-      </w:pPr>
-      <w:r>
-        <w:rPr>
-          <w:rFonts w:ascii="Arial" w:hAnsi="Arial" w:cs="Arial"/>
-          <w:b/>
-          <w:bCs/>
-        </w:rPr>
-        <w:t>Error Code 29</w:t>
-      </w:r>
-    </w:p>
-    <w:p>
-      <w:pPr>
-        <w:spacing w:line="240" w:lineRule="auto"/>
-        <w:rPr>
-          <w:rFonts w:ascii="Arial" w:hAnsi="Arial" w:cs="Arial"/>
-        </w:rPr>
-      </w:pPr>
-      <w:r>
-        <w:rPr>
-          <w:rFonts w:ascii="Arial" w:hAnsi="Arial" w:cs="Arial"/>
-        </w:rPr>
-        <w:t>Engine.ini does not have a Localisation section.</w:t>
-      </w:r>
-    </w:p>
-    <w:p>
-      <w:pPr>
-        <w:spacing w:line="240" w:lineRule="auto"/>
-        <w:rPr>
-          <w:rFonts w:ascii="Arial" w:hAnsi="Arial" w:cs="Arial"/>
-          <w:b/>
-          <w:bCs/>
-        </w:rPr>
-      </w:pPr>
-      <w:r>
-        <w:rPr>
-          <w:rFonts w:ascii="Arial" w:hAnsi="Arial" w:cs="Arial"/>
-          <w:b/>
-          <w:bCs/>
-        </w:rPr>
-        <w:t>Error Code 30</w:t>
-      </w:r>
-    </w:p>
-    <w:p>
-      <w:pPr>
-        <w:spacing w:line="240" w:lineRule="auto"/>
-        <w:rPr>
-          <w:rFonts w:ascii="Arial" w:hAnsi="Arial" w:cs="Arial"/>
-        </w:rPr>
-      </w:pPr>
-      <w:r>
-        <w:rPr>
-          <w:rFonts w:ascii="Arial" w:hAnsi="Arial" w:cs="Arial"/>
-        </w:rPr>
-        <w:t>Engine.ini’s Localisation section does not have a valid Language value.</w:t>
-      </w:r>
-    </w:p>
-    <w:p>
-      <w:pPr>
-        <w:spacing w:line="240" w:lineRule="auto"/>
-        <w:rPr>
-          <w:rFonts w:ascii="Arial" w:hAnsi="Arial" w:cs="Arial"/>
-        </w:rPr>
-      </w:pPr>
-      <w:r>
-        <w:rPr>
-          <w:rFonts w:ascii="Arial" w:hAnsi="Arial" w:cs="Arial"/>
-          <w:b/>
-          <w:bCs/>
-        </w:rPr>
-        <w:t>Error Code 31</w:t>
-      </w:r>
-    </w:p>
-    <w:p>
-      <w:pPr>
-        <w:spacing w:line="240" w:lineRule="auto"/>
-        <w:rPr>
-          <w:rFonts w:ascii="Arial" w:hAnsi="Arial" w:cs="Arial"/>
-        </w:rPr>
-      </w:pPr>
-      <w:r>
-        <w:rPr>
-          <w:rFonts w:ascii="Arial" w:hAnsi="Arial" w:cs="Arial"/>
-        </w:rPr>
-        <w:t>An attempt to load an invalid localisation file occurred. There is likely an error in the localisation file.</w:t>
-      </w:r>
-    </w:p>
-    <w:p>
-      <w:pPr>
-        <w:spacing w:line="240" w:lineRule="auto"/>
-        <w:rPr>
-          <w:rFonts w:ascii="Arial" w:hAnsi="Arial" w:cs="Arial"/>
-          <w:b/>
-          <w:bCs/>
-        </w:rPr>
-      </w:pPr>
-      <w:r>
-        <w:rPr>
-          <w:rFonts w:ascii="Arial" w:hAnsi="Arial" w:cs="Arial"/>
-          <w:b/>
-          <w:bCs/>
-        </w:rPr>
         <w:t>Error Code 32</w:t>
       </w:r>
     </w:p>
@@ -14319,82 +14484,495 @@
         <w:rPr>
           <w:rFonts w:ascii="Arial" w:hAnsi="Arial" w:cs="Arial"/>
         </w:rPr>
+        <w:t>Attempted to load an invalid localisation string.</w:t>
+      </w:r>
+    </w:p>
+    <w:p>
+      <w:pPr>
+        <w:spacing w:line="240" w:lineRule="auto"/>
+        <w:ind w:left="720" w:hanging="720"/>
+        <w:rPr>
+          <w:rFonts w:ascii="Arial" w:hAnsi="Arial" w:cs="Arial"/>
+          <w:b/>
+          <w:bCs/>
+        </w:rPr>
+      </w:pPr>
+      <w:r>
+        <w:rPr>
+          <w:rFonts w:ascii="Arial" w:hAnsi="Arial" w:cs="Arial"/>
+          <w:b/>
+          <w:bCs/>
+        </w:rPr>
+        <w:t>Error Code 36</w:t>
+      </w:r>
+    </w:p>
+    <w:p>
+      <w:pPr>
+        <w:spacing w:line="240" w:lineRule="auto"/>
+        <w:ind w:left="720" w:hanging="720"/>
+        <w:rPr>
+          <w:rFonts w:ascii="Arial" w:hAnsi="Arial" w:cs="Arial"/>
+        </w:rPr>
+      </w:pPr>
+      <w:r>
+        <w:rPr>
+          <w:rFonts w:ascii="Arial" w:hAnsi="Arial" w:cs="Arial"/>
+        </w:rPr>
+        <w:t>Attempted to load a non-TrueType font. Only TrueType fonts are supported.</w:t>
+      </w:r>
+    </w:p>
+    <w:p>
+      <w:pPr>
+        <w:spacing w:line="240" w:lineRule="auto"/>
+        <w:ind w:left="720" w:hanging="720"/>
+        <w:rPr>
+          <w:rFonts w:ascii="Arial" w:hAnsi="Arial" w:cs="Arial"/>
+          <w:b/>
+          <w:bCs/>
+        </w:rPr>
+      </w:pPr>
+      <w:r>
+        <w:rPr>
+          <w:rFonts w:ascii="Arial" w:hAnsi="Arial" w:cs="Arial"/>
+          <w:b/>
+          <w:bCs/>
+        </w:rPr>
+        <w:t>Error Code 37</w:t>
+      </w:r>
+    </w:p>
+    <w:p>
+      <w:pPr>
+        <w:spacing w:line="240" w:lineRule="auto"/>
+        <w:ind w:left="720" w:hanging="720"/>
+        <w:rPr>
+          <w:rFonts w:ascii="Arial" w:hAnsi="Arial" w:cs="Arial"/>
+        </w:rPr>
+      </w:pPr>
+      <w:r>
+        <w:rPr>
+          <w:rFonts w:ascii="Arial" w:hAnsi="Arial" w:cs="Arial"/>
+        </w:rPr>
+        <w:t xml:space="preserve">Attempted to load an invalid font size. Font size must be at least </w:t>
+      </w:r>
+      <w:r>
+        <w:rPr>
+          <w:rFonts w:ascii="Arial" w:hAnsi="Arial" w:cs="Arial"/>
+        </w:rPr>
+        <w:t>1</w:t>
+      </w:r>
+      <w:r>
+        <w:rPr>
+          <w:rFonts w:ascii="Arial" w:hAnsi="Arial" w:cs="Arial"/>
+        </w:rPr>
+        <w:t>.</w:t>
+      </w:r>
+    </w:p>
+    <w:p>
+      <w:pPr>
+        <w:spacing w:line="240" w:lineRule="auto"/>
+        <w:rPr>
+          <w:rFonts w:ascii="Arial" w:hAnsi="Arial" w:cs="Arial"/>
+          <w:b/>
+          <w:bCs/>
+        </w:rPr>
+      </w:pPr>
+      <w:r>
+        <w:rPr>
+          <w:rFonts w:ascii="Arial" w:hAnsi="Arial" w:cs="Arial"/>
+          <w:b/>
+          <w:bCs/>
+        </w:rPr>
+        <w:t>Error Code 38</w:t>
+      </w:r>
+    </w:p>
+    <w:p>
+      <w:pPr>
+        <w:spacing w:line="240" w:lineRule="auto"/>
+        <w:rPr>
+          <w:rFonts w:ascii="Arial" w:hAnsi="Arial" w:cs="Arial"/>
+        </w:rPr>
+      </w:pPr>
+      <w:r>
+        <w:rPr>
+          <w:rFonts w:ascii="Arial" w:hAnsi="Arial" w:cs="Arial"/>
+        </w:rPr>
+        <w:t>An SDL2_ttf error occurred during font loading.</w:t>
+      </w:r>
+    </w:p>
+    <w:p>
+      <w:pPr>
+        <w:spacing w:line="240" w:lineRule="auto"/>
+        <w:rPr>
+          <w:rFonts w:ascii="Arial" w:hAnsi="Arial" w:cs="Arial"/>
+          <w:b/>
+          <w:bCs/>
+        </w:rPr>
+      </w:pPr>
+      <w:r>
+        <w:rPr>
+          <w:rFonts w:ascii="Arial" w:hAnsi="Arial" w:cs="Arial"/>
+          <w:b/>
+          <w:bCs/>
+        </w:rPr>
+        <w:t>Error Code 39</w:t>
+      </w:r>
+    </w:p>
+    <w:p>
+      <w:pPr>
+        <w:spacing w:line="240" w:lineRule="auto"/>
+        <w:rPr>
+          <w:rFonts w:ascii="Arial" w:hAnsi="Arial" w:cs="Arial"/>
+        </w:rPr>
+      </w:pPr>
+      <w:r>
+        <w:rPr>
+          <w:rFonts w:ascii="Arial" w:hAnsi="Arial" w:cs="Arial"/>
+        </w:rPr>
+        <w:t>Attempted to draw text with an invalid font parameter. Change your call to DrawText or load the font you need</w:t>
+      </w:r>
+      <w:r>
+        <w:rPr>
+          <w:rFonts w:ascii="Arial" w:hAnsi="Arial" w:cs="Arial"/>
+        </w:rPr>
+        <w:t xml:space="preserve"> to use</w:t>
+      </w:r>
+      <w:r>
+        <w:rPr>
+          <w:rFonts w:ascii="Arial" w:hAnsi="Arial" w:cs="Arial"/>
+        </w:rPr>
+        <w:t>.</w:t>
+      </w:r>
+    </w:p>
+    <w:p>
+      <w:pPr>
+        <w:spacing w:line="240" w:lineRule="auto"/>
+        <w:ind w:left="720" w:hanging="720"/>
+        <w:rPr>
+          <w:rFonts w:ascii="Arial" w:hAnsi="Arial" w:cs="Arial"/>
+          <w:b/>
+          <w:bCs/>
+        </w:rPr>
+      </w:pPr>
+      <w:r>
+        <w:rPr>
+          <w:rFonts w:ascii="Arial" w:hAnsi="Arial" w:cs="Arial"/>
+          <w:b/>
+          <w:bCs/>
+        </w:rPr>
+        <w:t>Error Code 41</w:t>
+      </w:r>
+    </w:p>
+    <w:p>
+      <w:pPr>
+        <w:spacing w:line="240" w:lineRule="auto"/>
+        <w:ind w:left="720" w:hanging="720"/>
+        <w:rPr>
+          <w:rFonts w:ascii="Arial" w:hAnsi="Arial" w:cs="Arial"/>
+        </w:rPr>
+      </w:pPr>
+      <w:r>
+        <w:rPr>
+          <w:rFonts w:ascii="Arial" w:hAnsi="Arial" w:cs="Arial"/>
+        </w:rPr>
+        <w:t>Engine.ini does not have a General section. Add one.</w:t>
+      </w:r>
+    </w:p>
+    <w:p>
+      <w:pPr>
+        <w:spacing w:line="240" w:lineRule="auto"/>
+        <w:ind w:left="720" w:hanging="720"/>
+        <w:rPr>
+          <w:rFonts w:ascii="Arial" w:hAnsi="Arial" w:cs="Arial"/>
+          <w:b/>
+          <w:bCs/>
+        </w:rPr>
+      </w:pPr>
+      <w:r>
+        <w:rPr>
+          <w:rFonts w:ascii="Arial" w:hAnsi="Arial" w:cs="Arial"/>
+          <w:b/>
+          <w:bCs/>
+        </w:rPr>
+        <w:t>Error Code 44</w:t>
+      </w:r>
+    </w:p>
+    <w:p>
+      <w:pPr>
+        <w:spacing w:line="240" w:lineRule="auto"/>
+        <w:ind w:left="720" w:hanging="720"/>
+        <w:rPr>
+          <w:rFonts w:ascii="Arial" w:hAnsi="Arial" w:cs="Arial"/>
+        </w:rPr>
+      </w:pPr>
+      <w:r>
+        <w:rPr>
+          <w:rFonts w:ascii="Arial" w:hAnsi="Arial" w:cs="Arial"/>
+        </w:rPr>
+        <w:t>Attempted to load an AnimatedTexture without a set Size property.</w:t>
+      </w:r>
+      <w:r>
+        <w:rPr>
+          <w:rFonts w:ascii="Arial" w:hAnsi="Arial" w:cs="Arial"/>
+        </w:rPr>
+        <w:t xml:space="preserve"> Set it to at least 1 x 1 pixel.</w:t>
+      </w:r>
+    </w:p>
+    <w:p>
+      <w:pPr>
+        <w:spacing w:line="240" w:lineRule="auto"/>
+        <w:ind w:left="720" w:hanging="720"/>
+        <w:rPr>
+          <w:rFonts w:ascii="Arial" w:hAnsi="Arial" w:cs="Arial"/>
+          <w:b/>
+          <w:bCs/>
+        </w:rPr>
+      </w:pPr>
+      <w:r>
+        <w:rPr>
+          <w:rFonts w:ascii="Arial" w:hAnsi="Arial" w:cs="Arial"/>
+          <w:b/>
+          <w:bCs/>
+        </w:rPr>
+        <w:t>Error Code 45</w:t>
+      </w:r>
+    </w:p>
+    <w:p>
+      <w:pPr>
+        <w:spacing w:line="240" w:lineRule="auto"/>
+        <w:ind w:left="720" w:hanging="720"/>
+        <w:rPr>
+          <w:rFonts w:ascii="Arial" w:hAnsi="Arial" w:cs="Arial"/>
+        </w:rPr>
+      </w:pPr>
+      <w:r>
+        <w:rPr>
+          <w:rFonts w:ascii="Arial" w:hAnsi="Arial" w:cs="Arial"/>
+        </w:rPr>
+        <w:t>Attempted to load a TextureAtlas without a valid FrameSize property.</w:t>
+      </w:r>
+      <w:r>
+        <w:rPr>
+          <w:rFonts w:ascii="Arial" w:hAnsi="Arial" w:cs="Arial"/>
+        </w:rPr>
+        <w:t xml:space="preserve"> Set it before calling TextureAtlas::Load.</w:t>
+      </w:r>
+    </w:p>
+    <w:p>
+      <w:pPr>
+        <w:spacing w:line="240" w:lineRule="auto"/>
+        <w:ind w:left="720" w:hanging="720"/>
+        <w:rPr>
+          <w:rFonts w:ascii="Arial" w:hAnsi="Arial" w:cs="Arial"/>
+          <w:b/>
+          <w:bCs/>
+        </w:rPr>
+      </w:pPr>
+      <w:r>
+        <w:rPr>
+          <w:rFonts w:ascii="Arial" w:hAnsi="Arial" w:cs="Arial"/>
+          <w:b/>
+          <w:bCs/>
+        </w:rPr>
+        <w:t>Error Code 46</w:t>
+      </w:r>
+    </w:p>
+    <w:p>
+      <w:pPr>
+        <w:spacing w:line="240" w:lineRule="auto"/>
+        <w:rPr>
+          <w:rFonts w:ascii="Arial" w:hAnsi="Arial" w:cs="Arial"/>
+        </w:rPr>
+      </w:pPr>
+      <w:r>
+        <w:rPr>
+          <w:rFonts w:ascii="Arial" w:hAnsi="Arial" w:cs="Arial"/>
+        </w:rPr>
+        <w:t>Attempted to load a TextureAtlas with a frame count under 1 in the X or Y direction. Set it before calling TextureAtlas::Load.</w:t>
+      </w:r>
+    </w:p>
+    <w:p>
+      <w:pPr>
+        <w:spacing w:line="240" w:lineRule="auto"/>
+        <w:rPr>
+          <w:rFonts w:ascii="Arial" w:hAnsi="Arial" w:cs="Arial"/>
+          <w:b/>
+          <w:bCs/>
+        </w:rPr>
+      </w:pPr>
+      <w:r>
+        <w:rPr>
+          <w:rFonts w:ascii="Arial" w:hAnsi="Arial" w:cs="Arial"/>
+          <w:b/>
+          <w:bCs/>
+        </w:rPr>
+        <w:t>Error Code 47</w:t>
+      </w:r>
+    </w:p>
+    <w:p>
+      <w:pPr>
+        <w:spacing w:line="240" w:lineRule="auto"/>
+        <w:rPr>
+          <w:rFonts w:ascii="Arial" w:hAnsi="Arial" w:cs="Arial"/>
+        </w:rPr>
+      </w:pPr>
+      <w:r>
+        <w:rPr>
+          <w:rFonts w:ascii="Arial" w:hAnsi="Arial" w:cs="Arial"/>
+        </w:rPr>
+        <w:t>Attempted to draw an invalid Index for a TextureAtlas. The index must be between zero and (TextureCount.X * TextureCount.Y).</w:t>
+      </w:r>
+    </w:p>
+    <w:p>
+      <w:pPr>
+        <w:spacing w:line="240" w:lineRule="auto"/>
+        <w:rPr>
+          <w:rFonts w:ascii="Arial" w:hAnsi="Arial" w:cs="Arial"/>
+          <w:b/>
+          <w:bCs/>
+        </w:rPr>
+      </w:pPr>
+      <w:r>
+        <w:rPr>
+          <w:rFonts w:ascii="Arial" w:hAnsi="Arial" w:cs="Arial"/>
+          <w:b/>
+          <w:bCs/>
+        </w:rPr>
+        <w:t>Error Code 50</w:t>
+      </w:r>
+    </w:p>
+    <w:p>
+      <w:pPr>
+        <w:spacing w:line="240" w:lineRule="auto"/>
+        <w:rPr>
+          <w:rFonts w:ascii="Arial" w:hAnsi="Arial" w:cs="Arial"/>
+        </w:rPr>
+      </w:pPr>
+      <w:r>
+        <w:rPr>
+          <w:rFonts w:ascii="Arial" w:hAnsi="Arial" w:cs="Arial"/>
+        </w:rPr>
+        <w:t>You attempted to load an audio file with a path that does not exist.</w:t>
+      </w:r>
+    </w:p>
+    <w:p>
+      <w:pPr>
+        <w:spacing w:line="240" w:lineRule="auto"/>
+        <w:rPr>
+          <w:rFonts w:ascii="Arial" w:hAnsi="Arial" w:cs="Arial"/>
+          <w:b/>
+          <w:bCs/>
+        </w:rPr>
+      </w:pPr>
+      <w:r>
+        <w:rPr>
+          <w:rFonts w:ascii="Arial" w:hAnsi="Arial" w:cs="Arial"/>
+          <w:b/>
+          <w:bCs/>
+        </w:rPr>
+        <w:t>Error Code 51</w:t>
+      </w:r>
+    </w:p>
+    <w:p>
+      <w:pPr>
+        <w:spacing w:line="240" w:lineRule="auto"/>
+        <w:rPr>
+          <w:rFonts w:ascii="Arial" w:hAnsi="Arial" w:cs="Arial"/>
+        </w:rPr>
+      </w:pPr>
+      <w:r>
+        <w:rPr>
+          <w:rFonts w:ascii="Arial" w:hAnsi="Arial" w:cs="Arial"/>
+        </w:rPr>
+        <w:t xml:space="preserve">An </w:t>
+      </w:r>
+      <w:r>
+        <w:rPr>
+          <w:rFonts w:ascii="Arial" w:hAnsi="Arial" w:cs="Arial"/>
+        </w:rPr>
+        <w:t>SDL_mixer error occurred while loading an audio file. See error description for the actual error.</w:t>
+      </w:r>
+    </w:p>
+    <w:p>
+      <w:pPr>
+        <w:spacing w:line="240" w:lineRule="auto"/>
+        <w:rPr>
+          <w:rFonts w:ascii="Arial" w:hAnsi="Arial" w:cs="Arial"/>
+          <w:b/>
+          <w:bCs/>
+        </w:rPr>
+      </w:pPr>
+      <w:r>
+        <w:rPr>
+          <w:rFonts w:ascii="Arial" w:hAnsi="Arial" w:cs="Arial"/>
+          <w:b/>
+          <w:bCs/>
+        </w:rPr>
+        <w:t>Error Code 54</w:t>
+      </w:r>
+    </w:p>
+    <w:p>
+      <w:pPr>
+        <w:spacing w:line="240" w:lineRule="auto"/>
+        <w:rPr>
+          <w:rFonts w:ascii="Arial" w:hAnsi="Arial" w:cs="Arial"/>
+        </w:rPr>
+      </w:pPr>
+      <w:r>
+        <w:rPr>
+          <w:rFonts w:ascii="Arial" w:hAnsi="Arial" w:cs="Arial"/>
+        </w:rPr>
+        <w:t xml:space="preserve">Attempted to load an AnimatedTexture property with an invalid Cycle. The cycle must have at least one frame. </w:t>
+      </w:r>
+    </w:p>
+    <w:p>
+      <w:pPr>
+        <w:spacing w:line="240" w:lineRule="auto"/>
+        <w:rPr>
+          <w:rFonts w:ascii="Arial" w:hAnsi="Arial" w:cs="Arial"/>
+          <w:b/>
+          <w:bCs/>
+        </w:rPr>
+      </w:pPr>
+      <w:r>
+        <w:rPr>
+          <w:rFonts w:ascii="Arial" w:hAnsi="Arial" w:cs="Arial"/>
+          <w:b/>
+          <w:bCs/>
+        </w:rPr>
+        <w:t>Error Code 56</w:t>
+      </w:r>
+    </w:p>
+    <w:p>
+      <w:pPr>
+        <w:spacing w:line="240" w:lineRule="auto"/>
+        <w:rPr>
+          <w:rFonts w:ascii="Arial" w:hAnsi="Arial" w:cs="Arial"/>
+        </w:rPr>
+      </w:pPr>
+      <w:r>
+        <w:rPr>
+          <w:rFonts w:ascii="Arial" w:hAnsi="Arial" w:cs="Arial"/>
+        </w:rPr>
         <w:lastRenderedPageBreak/>
-        <w:t>Attempted to load an invalid localisation string.</w:t>
-      </w:r>
-    </w:p>
-    <w:p>
-      <w:pPr>
-        <w:spacing w:line="240" w:lineRule="auto"/>
-        <w:ind w:left="720" w:hanging="720"/>
-        <w:rPr>
-          <w:rFonts w:ascii="Arial" w:hAnsi="Arial" w:cs="Arial"/>
-          <w:b/>
-          <w:bCs/>
-        </w:rPr>
-      </w:pPr>
-      <w:r>
-        <w:rPr>
-          <w:rFonts w:ascii="Arial" w:hAnsi="Arial" w:cs="Arial"/>
-          <w:b/>
-          <w:bCs/>
-        </w:rPr>
-        <w:t>Error Code 36</w:t>
-      </w:r>
-    </w:p>
-    <w:p>
-      <w:pPr>
-        <w:spacing w:line="240" w:lineRule="auto"/>
-        <w:ind w:left="720" w:hanging="720"/>
-        <w:rPr>
-          <w:rFonts w:ascii="Arial" w:hAnsi="Arial" w:cs="Arial"/>
-        </w:rPr>
-      </w:pPr>
-      <w:r>
-        <w:rPr>
-          <w:rFonts w:ascii="Arial" w:hAnsi="Arial" w:cs="Arial"/>
-        </w:rPr>
-        <w:t>Attempted to load a non-TrueType font. Only TrueType fonts are supported.</w:t>
-      </w:r>
-    </w:p>
-    <w:p>
-      <w:pPr>
-        <w:spacing w:line="240" w:lineRule="auto"/>
-        <w:ind w:left="720" w:hanging="720"/>
-        <w:rPr>
-          <w:rFonts w:ascii="Arial" w:hAnsi="Arial" w:cs="Arial"/>
-          <w:b/>
-          <w:bCs/>
-        </w:rPr>
-      </w:pPr>
-      <w:r>
-        <w:rPr>
-          <w:rFonts w:ascii="Arial" w:hAnsi="Arial" w:cs="Arial"/>
-          <w:b/>
-          <w:bCs/>
-        </w:rPr>
-        <w:t>Error Code 37</w:t>
-      </w:r>
-    </w:p>
-    <w:p>
-      <w:pPr>
-        <w:spacing w:line="240" w:lineRule="auto"/>
-        <w:ind w:left="720" w:hanging="720"/>
-        <w:rPr>
-          <w:rFonts w:ascii="Arial" w:hAnsi="Arial" w:cs="Arial"/>
-        </w:rPr>
-      </w:pPr>
-      <w:r>
-        <w:rPr>
-          <w:rFonts w:ascii="Arial" w:hAnsi="Arial" w:cs="Arial"/>
-        </w:rPr>
-        <w:t xml:space="preserve">Attempted to load an invalid font size. Font size must be at least </w:t>
-      </w:r>
-      <w:r>
-        <w:rPr>
-          <w:rFonts w:ascii="Arial" w:hAnsi="Arial" w:cs="Arial"/>
-        </w:rPr>
-        <w:t>1</w:t>
+        <w:t xml:space="preserve">An error occurred initialising </w:t>
+      </w:r>
+      <w:r>
+        <w:rPr>
+          <w:rFonts w:ascii="Arial" w:hAnsi="Arial" w:cs="Arial"/>
+        </w:rPr>
+        <w:t>the</w:t>
+      </w:r>
+      <w:r>
+        <w:rPr>
+          <w:rFonts w:ascii="Arial" w:hAnsi="Arial" w:cs="Arial"/>
+        </w:rPr>
+        <w:t xml:space="preserve"> audio device</w:t>
+      </w:r>
+      <w:r>
+        <w:rPr>
+          <w:rFonts w:ascii="Arial" w:hAnsi="Arial" w:cs="Arial"/>
+        </w:rPr>
+        <w:t xml:space="preserve"> required for SDL2_mixer</w:t>
       </w:r>
       <w:r>
         <w:rPr>
@@ -14418,419 +14996,6 @@
           <w:b/>
           <w:bCs/>
         </w:rPr>
-        <w:t>Error Code 38</w:t>
-      </w:r>
-    </w:p>
-    <w:p>
-      <w:pPr>
-        <w:spacing w:line="240" w:lineRule="auto"/>
-        <w:rPr>
-          <w:rFonts w:ascii="Arial" w:hAnsi="Arial" w:cs="Arial"/>
-        </w:rPr>
-      </w:pPr>
-      <w:r>
-        <w:rPr>
-          <w:rFonts w:ascii="Arial" w:hAnsi="Arial" w:cs="Arial"/>
-        </w:rPr>
-        <w:t>An SDL2_ttf error occurred during font loading.</w:t>
-      </w:r>
-    </w:p>
-    <w:p>
-      <w:pPr>
-        <w:spacing w:line="240" w:lineRule="auto"/>
-        <w:rPr>
-          <w:rFonts w:ascii="Arial" w:hAnsi="Arial" w:cs="Arial"/>
-          <w:b/>
-          <w:bCs/>
-        </w:rPr>
-      </w:pPr>
-      <w:r>
-        <w:rPr>
-          <w:rFonts w:ascii="Arial" w:hAnsi="Arial" w:cs="Arial"/>
-          <w:b/>
-          <w:bCs/>
-        </w:rPr>
-        <w:t>Error Code 39</w:t>
-      </w:r>
-    </w:p>
-    <w:p>
-      <w:pPr>
-        <w:spacing w:line="240" w:lineRule="auto"/>
-        <w:rPr>
-          <w:rFonts w:ascii="Arial" w:hAnsi="Arial" w:cs="Arial"/>
-        </w:rPr>
-      </w:pPr>
-      <w:r>
-        <w:rPr>
-          <w:rFonts w:ascii="Arial" w:hAnsi="Arial" w:cs="Arial"/>
-        </w:rPr>
-        <w:t>Attempted to draw text with an invalid font parameter. Change your call to DrawText or load the font you need</w:t>
-      </w:r>
-      <w:r>
-        <w:rPr>
-          <w:rFonts w:ascii="Arial" w:hAnsi="Arial" w:cs="Arial"/>
-        </w:rPr>
-        <w:t xml:space="preserve"> to use</w:t>
-      </w:r>
-      <w:r>
-        <w:rPr>
-          <w:rFonts w:ascii="Arial" w:hAnsi="Arial" w:cs="Arial"/>
-        </w:rPr>
-        <w:t>.</w:t>
-      </w:r>
-    </w:p>
-    <w:p>
-      <w:pPr>
-        <w:spacing w:line="240" w:lineRule="auto"/>
-        <w:ind w:left="720" w:hanging="720"/>
-        <w:rPr>
-          <w:rFonts w:ascii="Arial" w:hAnsi="Arial" w:cs="Arial"/>
-          <w:b/>
-          <w:bCs/>
-        </w:rPr>
-      </w:pPr>
-      <w:r>
-        <w:rPr>
-          <w:rFonts w:ascii="Arial" w:hAnsi="Arial" w:cs="Arial"/>
-          <w:b/>
-          <w:bCs/>
-        </w:rPr>
-        <w:t>Error Code 41</w:t>
-      </w:r>
-    </w:p>
-    <w:p>
-      <w:pPr>
-        <w:spacing w:line="240" w:lineRule="auto"/>
-        <w:ind w:left="720" w:hanging="720"/>
-        <w:rPr>
-          <w:rFonts w:ascii="Arial" w:hAnsi="Arial" w:cs="Arial"/>
-        </w:rPr>
-      </w:pPr>
-      <w:r>
-        <w:rPr>
-          <w:rFonts w:ascii="Arial" w:hAnsi="Arial" w:cs="Arial"/>
-        </w:rPr>
-        <w:t>Engine.ini does not have a General section. Add one.</w:t>
-      </w:r>
-    </w:p>
-    <w:p>
-      <w:pPr>
-        <w:spacing w:line="240" w:lineRule="auto"/>
-        <w:ind w:left="720" w:hanging="720"/>
-        <w:rPr>
-          <w:rFonts w:ascii="Arial" w:hAnsi="Arial" w:cs="Arial"/>
-          <w:b/>
-          <w:bCs/>
-        </w:rPr>
-      </w:pPr>
-      <w:r>
-        <w:rPr>
-          <w:rFonts w:ascii="Arial" w:hAnsi="Arial" w:cs="Arial"/>
-          <w:b/>
-          <w:bCs/>
-        </w:rPr>
-        <w:t>Error Code 44</w:t>
-      </w:r>
-    </w:p>
-    <w:p>
-      <w:pPr>
-        <w:spacing w:line="240" w:lineRule="auto"/>
-        <w:ind w:left="720" w:hanging="720"/>
-        <w:rPr>
-          <w:rFonts w:ascii="Arial" w:hAnsi="Arial" w:cs="Arial"/>
-        </w:rPr>
-      </w:pPr>
-      <w:r>
-        <w:rPr>
-          <w:rFonts w:ascii="Arial" w:hAnsi="Arial" w:cs="Arial"/>
-        </w:rPr>
-        <w:t>Attempted to load an AnimatedTexture without a set Size property.</w:t>
-      </w:r>
-      <w:r>
-        <w:rPr>
-          <w:rFonts w:ascii="Arial" w:hAnsi="Arial" w:cs="Arial"/>
-        </w:rPr>
-        <w:t xml:space="preserve"> Set it to at least 1 x 1 pixel.</w:t>
-      </w:r>
-    </w:p>
-    <w:p>
-      <w:pPr>
-        <w:spacing w:line="240" w:lineRule="auto"/>
-        <w:ind w:left="720" w:hanging="720"/>
-        <w:rPr>
-          <w:rFonts w:ascii="Arial" w:hAnsi="Arial" w:cs="Arial"/>
-          <w:b/>
-          <w:bCs/>
-        </w:rPr>
-      </w:pPr>
-      <w:r>
-        <w:rPr>
-          <w:rFonts w:ascii="Arial" w:hAnsi="Arial" w:cs="Arial"/>
-          <w:b/>
-          <w:bCs/>
-        </w:rPr>
-        <w:t>Error Code 45</w:t>
-      </w:r>
-    </w:p>
-    <w:p>
-      <w:pPr>
-        <w:spacing w:line="240" w:lineRule="auto"/>
-        <w:ind w:left="720" w:hanging="720"/>
-        <w:rPr>
-          <w:rFonts w:ascii="Arial" w:hAnsi="Arial" w:cs="Arial"/>
-        </w:rPr>
-      </w:pPr>
-      <w:r>
-        <w:rPr>
-          <w:rFonts w:ascii="Arial" w:hAnsi="Arial" w:cs="Arial"/>
-        </w:rPr>
-        <w:t>Attempted to load a TextureAtlas without a valid FrameSize property.</w:t>
-      </w:r>
-      <w:r>
-        <w:rPr>
-          <w:rFonts w:ascii="Arial" w:hAnsi="Arial" w:cs="Arial"/>
-        </w:rPr>
-        <w:t xml:space="preserve"> Set it before calling TextureAtlas::Load.</w:t>
-      </w:r>
-    </w:p>
-    <w:p>
-      <w:pPr>
-        <w:spacing w:line="240" w:lineRule="auto"/>
-        <w:ind w:left="720" w:hanging="720"/>
-        <w:rPr>
-          <w:rFonts w:ascii="Arial" w:hAnsi="Arial" w:cs="Arial"/>
-          <w:b/>
-          <w:bCs/>
-        </w:rPr>
-      </w:pPr>
-      <w:r>
-        <w:rPr>
-          <w:rFonts w:ascii="Arial" w:hAnsi="Arial" w:cs="Arial"/>
-          <w:b/>
-          <w:bCs/>
-        </w:rPr>
-        <w:t>Error Code 46</w:t>
-      </w:r>
-    </w:p>
-    <w:p>
-      <w:pPr>
-        <w:spacing w:line="240" w:lineRule="auto"/>
-        <w:rPr>
-          <w:rFonts w:ascii="Arial" w:hAnsi="Arial" w:cs="Arial"/>
-        </w:rPr>
-      </w:pPr>
-      <w:r>
-        <w:rPr>
-          <w:rFonts w:ascii="Arial" w:hAnsi="Arial" w:cs="Arial"/>
-        </w:rPr>
-        <w:t>Attempted to load a TextureAtlas with a frame count under 1 in the X or Y direction. Set it before calling TextureAtlas::Load.</w:t>
-      </w:r>
-    </w:p>
-    <w:p>
-      <w:pPr>
-        <w:spacing w:line="240" w:lineRule="auto"/>
-        <w:rPr>
-          <w:rFonts w:ascii="Arial" w:hAnsi="Arial" w:cs="Arial"/>
-          <w:b/>
-          <w:bCs/>
-        </w:rPr>
-      </w:pPr>
-      <w:r>
-        <w:rPr>
-          <w:rFonts w:ascii="Arial" w:hAnsi="Arial" w:cs="Arial"/>
-          <w:b/>
-          <w:bCs/>
-        </w:rPr>
-        <w:t>Error Code 47</w:t>
-      </w:r>
-    </w:p>
-    <w:p>
-      <w:pPr>
-        <w:spacing w:line="240" w:lineRule="auto"/>
-        <w:rPr>
-          <w:rFonts w:ascii="Arial" w:hAnsi="Arial" w:cs="Arial"/>
-        </w:rPr>
-      </w:pPr>
-      <w:r>
-        <w:rPr>
-          <w:rFonts w:ascii="Arial" w:hAnsi="Arial" w:cs="Arial"/>
-        </w:rPr>
-        <w:t>Attempted to draw an invalid Index for a TextureAtlas. The index must be between zero and (TextureCount.X * TextureCount.Y).</w:t>
-      </w:r>
-    </w:p>
-    <w:p>
-      <w:pPr>
-        <w:spacing w:line="240" w:lineRule="auto"/>
-        <w:rPr>
-          <w:rFonts w:ascii="Arial" w:hAnsi="Arial" w:cs="Arial"/>
-          <w:b/>
-          <w:bCs/>
-        </w:rPr>
-      </w:pPr>
-      <w:r>
-        <w:rPr>
-          <w:rFonts w:ascii="Arial" w:hAnsi="Arial" w:cs="Arial"/>
-          <w:b/>
-          <w:bCs/>
-        </w:rPr>
-        <w:t>Error Code 50</w:t>
-      </w:r>
-    </w:p>
-    <w:p>
-      <w:pPr>
-        <w:spacing w:line="240" w:lineRule="auto"/>
-        <w:rPr>
-          <w:rFonts w:ascii="Arial" w:hAnsi="Arial" w:cs="Arial"/>
-        </w:rPr>
-      </w:pPr>
-      <w:r>
-        <w:rPr>
-          <w:rFonts w:ascii="Arial" w:hAnsi="Arial" w:cs="Arial"/>
-        </w:rPr>
-        <w:t>You attempted to load an audio file with a path that does not exist.</w:t>
-      </w:r>
-    </w:p>
-    <w:p>
-      <w:pPr>
-        <w:spacing w:line="240" w:lineRule="auto"/>
-        <w:rPr>
-          <w:rFonts w:ascii="Arial" w:hAnsi="Arial" w:cs="Arial"/>
-          <w:b/>
-          <w:bCs/>
-        </w:rPr>
-      </w:pPr>
-      <w:r>
-        <w:rPr>
-          <w:rFonts w:ascii="Arial" w:hAnsi="Arial" w:cs="Arial"/>
-          <w:b/>
-          <w:bCs/>
-        </w:rPr>
-        <w:t>Error Code 51</w:t>
-      </w:r>
-    </w:p>
-    <w:p>
-      <w:pPr>
-        <w:spacing w:line="240" w:lineRule="auto"/>
-        <w:rPr>
-          <w:rFonts w:ascii="Arial" w:hAnsi="Arial" w:cs="Arial"/>
-        </w:rPr>
-      </w:pPr>
-      <w:r>
-        <w:rPr>
-          <w:rFonts w:ascii="Arial" w:hAnsi="Arial" w:cs="Arial"/>
-        </w:rPr>
-        <w:t xml:space="preserve">An </w:t>
-      </w:r>
-      <w:r>
-        <w:rPr>
-          <w:rFonts w:ascii="Arial" w:hAnsi="Arial" w:cs="Arial"/>
-        </w:rPr>
-        <w:t>SDL_mixer error occurred while loading an audio file. See error description for the actual error.</w:t>
-      </w:r>
-    </w:p>
-    <w:p>
-      <w:pPr>
-        <w:spacing w:line="240" w:lineRule="auto"/>
-        <w:rPr>
-          <w:rFonts w:ascii="Arial" w:hAnsi="Arial" w:cs="Arial"/>
-          <w:b/>
-          <w:bCs/>
-        </w:rPr>
-      </w:pPr>
-      <w:r>
-        <w:rPr>
-          <w:rFonts w:ascii="Arial" w:hAnsi="Arial" w:cs="Arial"/>
-          <w:b/>
-          <w:bCs/>
-        </w:rPr>
-        <w:t>Error Code 54</w:t>
-      </w:r>
-    </w:p>
-    <w:p>
-      <w:pPr>
-        <w:spacing w:line="240" w:lineRule="auto"/>
-        <w:rPr>
-          <w:rFonts w:ascii="Arial" w:hAnsi="Arial" w:cs="Arial"/>
-        </w:rPr>
-      </w:pPr>
-      <w:r>
-        <w:rPr>
-          <w:rFonts w:ascii="Arial" w:hAnsi="Arial" w:cs="Arial"/>
-        </w:rPr>
-        <w:t xml:space="preserve">Attempted to load an AnimatedTexture property with an invalid Cycle. The cycle must have at least one frame. </w:t>
-      </w:r>
-    </w:p>
-    <w:p>
-      <w:pPr>
-        <w:spacing w:line="240" w:lineRule="auto"/>
-        <w:rPr>
-          <w:rFonts w:ascii="Arial" w:hAnsi="Arial" w:cs="Arial"/>
-          <w:b/>
-          <w:bCs/>
-        </w:rPr>
-      </w:pPr>
-      <w:r>
-        <w:rPr>
-          <w:rFonts w:ascii="Arial" w:hAnsi="Arial" w:cs="Arial"/>
-          <w:b/>
-          <w:bCs/>
-        </w:rPr>
-        <w:t>Error Code 56</w:t>
-      </w:r>
-    </w:p>
-    <w:p>
-      <w:pPr>
-        <w:spacing w:line="240" w:lineRule="auto"/>
-        <w:rPr>
-          <w:rFonts w:ascii="Arial" w:hAnsi="Arial" w:cs="Arial"/>
-        </w:rPr>
-      </w:pPr>
-      <w:r>
-        <w:rPr>
-          <w:rFonts w:ascii="Arial" w:hAnsi="Arial" w:cs="Arial"/>
-        </w:rPr>
-        <w:t xml:space="preserve">An error occurred initialising </w:t>
-      </w:r>
-      <w:r>
-        <w:rPr>
-          <w:rFonts w:ascii="Arial" w:hAnsi="Arial" w:cs="Arial"/>
-        </w:rPr>
-        <w:t>the</w:t>
-      </w:r>
-      <w:r>
-        <w:rPr>
-          <w:rFonts w:ascii="Arial" w:hAnsi="Arial" w:cs="Arial"/>
-        </w:rPr>
-        <w:t xml:space="preserve"> audio device</w:t>
-      </w:r>
-      <w:r>
-        <w:rPr>
-          <w:rFonts w:ascii="Arial" w:hAnsi="Arial" w:cs="Arial"/>
-        </w:rPr>
-        <w:t xml:space="preserve"> required for SDL2_mixer</w:t>
-      </w:r>
-      <w:r>
-        <w:rPr>
-          <w:rFonts w:ascii="Arial" w:hAnsi="Arial" w:cs="Arial"/>
-        </w:rPr>
-        <w:t>.</w:t>
-      </w:r>
-    </w:p>
-    <w:p>
-      <w:pPr>
-        <w:spacing w:line="240" w:lineRule="auto"/>
-        <w:rPr>
-          <w:rFonts w:ascii="Arial" w:hAnsi="Arial" w:cs="Arial"/>
-          <w:b/>
-          <w:bCs/>
-        </w:rPr>
-      </w:pPr>
-      <w:r>
-        <w:rPr>
-          <w:rFonts w:ascii="Arial" w:hAnsi="Arial" w:cs="Arial"/>
-          <w:b/>
-          <w:bCs/>
-        </w:rPr>
         <w:t>Error Code 61, 62, 124, 125</w:t>
       </w:r>
     </w:p>
@@ -14925,453 +15090,453 @@
           <w:b/>
           <w:bCs/>
         </w:rPr>
+        <w:t xml:space="preserve">Error Code </w:t>
+      </w:r>
+      <w:r>
+        <w:rPr>
+          <w:rFonts w:ascii="Arial" w:hAnsi="Arial" w:cs="Arial"/>
+          <w:b/>
+          <w:bCs/>
+        </w:rPr>
+        <w:t>81, 82</w:t>
+      </w:r>
+    </w:p>
+    <w:p>
+      <w:pPr>
+        <w:spacing w:line="240" w:lineRule="auto"/>
+        <w:rPr>
+          <w:rFonts w:ascii="Arial" w:hAnsi="Arial" w:cs="Arial"/>
+        </w:rPr>
+      </w:pPr>
+      <w:r>
+        <w:rPr>
+          <w:rFonts w:ascii="Arial" w:hAnsi="Arial" w:cs="Arial"/>
+        </w:rPr>
+        <w:t>Attempted to call GetTextSize (80) or GetLargestTextSize (81) specifying an invalid Font parameter.</w:t>
+      </w:r>
+    </w:p>
+    <w:p>
+      <w:pPr>
+        <w:spacing w:line="240" w:lineRule="auto"/>
+        <w:rPr>
+          <w:rFonts w:ascii="Arial" w:hAnsi="Arial" w:cs="Arial"/>
+          <w:b/>
+          <w:bCs/>
+        </w:rPr>
+      </w:pPr>
+      <w:r>
+        <w:rPr>
+          <w:rFonts w:ascii="Arial" w:hAnsi="Arial" w:cs="Arial"/>
+          <w:b/>
+          <w:bCs/>
+        </w:rPr>
+        <w:t>Error Code 83</w:t>
+      </w:r>
+    </w:p>
+    <w:p>
+      <w:pPr>
+        <w:spacing w:line="240" w:lineRule="auto"/>
+        <w:rPr>
+          <w:rFonts w:ascii="Arial" w:hAnsi="Arial" w:cs="Arial"/>
+        </w:rPr>
+      </w:pPr>
+      <w:r>
+        <w:rPr>
+          <w:rFonts w:ascii="Arial" w:hAnsi="Arial" w:cs="Arial"/>
+        </w:rPr>
+        <w:t>Attempted to select an invalid ListBox SelectedIndex. SelectedIndex must be between 0 and the number of items in the list box – 1.</w:t>
+      </w:r>
+    </w:p>
+    <w:p>
+      <w:pPr>
+        <w:spacing w:line="240" w:lineRule="auto"/>
+        <w:rPr>
+          <w:rFonts w:ascii="Arial" w:hAnsi="Arial" w:cs="Arial"/>
+          <w:b/>
+          <w:bCs/>
+        </w:rPr>
+      </w:pPr>
+      <w:r>
+        <w:rPr>
+          <w:rFonts w:ascii="Arial" w:hAnsi="Arial" w:cs="Arial"/>
+          <w:b/>
+          <w:bCs/>
+        </w:rPr>
+        <w:t>Error Code 94</w:t>
+      </w:r>
+    </w:p>
+    <w:p>
+      <w:pPr>
+        <w:spacing w:line="240" w:lineRule="auto"/>
+        <w:rPr>
+          <w:rFonts w:ascii="Arial" w:hAnsi="Arial" w:cs="Arial"/>
+        </w:rPr>
+      </w:pPr>
+      <w:r>
+        <w:rPr>
+          <w:rFonts w:ascii="Arial" w:hAnsi="Arial" w:cs="Arial"/>
+        </w:rPr>
+        <w:t>A Texture Path was set, but the texture was not loaded.</w:t>
+      </w:r>
+    </w:p>
+    <w:p>
+      <w:pPr>
+        <w:spacing w:line="240" w:lineRule="auto"/>
+        <w:rPr>
+          <w:rFonts w:ascii="Arial" w:hAnsi="Arial" w:cs="Arial"/>
+          <w:b/>
+          <w:bCs/>
+        </w:rPr>
+      </w:pPr>
+      <w:r>
+        <w:rPr>
+          <w:rFonts w:ascii="Arial" w:hAnsi="Arial" w:cs="Arial"/>
+          <w:b/>
+          <w:bCs/>
+        </w:rPr>
+        <w:t>Error Code 95</w:t>
+      </w:r>
+    </w:p>
+    <w:p>
+      <w:pPr>
+        <w:spacing w:line="240" w:lineRule="auto"/>
+        <w:rPr>
+          <w:rFonts w:ascii="Arial" w:hAnsi="Arial" w:cs="Arial"/>
+        </w:rPr>
+      </w:pPr>
+      <w:r>
+        <w:rPr>
+          <w:rFonts w:ascii="Arial" w:hAnsi="Arial" w:cs="Arial"/>
+        </w:rPr>
+        <w:t>You attempted to shutdown Lightning without initialising it.</w:t>
+      </w:r>
+    </w:p>
+    <w:p>
+      <w:pPr>
+        <w:spacing w:line="240" w:lineRule="auto"/>
+        <w:rPr>
+          <w:rFonts w:ascii="Arial" w:hAnsi="Arial" w:cs="Arial"/>
+          <w:b/>
+          <w:bCs/>
+        </w:rPr>
+      </w:pPr>
+      <w:r>
+        <w:rPr>
+          <w:rFonts w:ascii="Arial" w:hAnsi="Arial" w:cs="Arial"/>
+          <w:b/>
+          <w:bCs/>
+        </w:rPr>
+        <w:t>Error Code 96</w:t>
+      </w:r>
+    </w:p>
+    <w:p>
+      <w:pPr>
+        <w:spacing w:line="240" w:lineRule="auto"/>
+        <w:rPr>
+          <w:rFonts w:ascii="Arial" w:hAnsi="Arial" w:cs="Arial"/>
+        </w:rPr>
+      </w:pPr>
+      <w:r>
+        <w:rPr>
+          <w:rFonts w:ascii="Arial" w:hAnsi="Arial" w:cs="Arial"/>
+        </w:rPr>
+        <w:t>Attempted to add a non-existent file to a PackageFileCatalog</w:t>
+      </w:r>
+    </w:p>
+    <w:p>
+      <w:pPr>
+        <w:spacing w:line="240" w:lineRule="auto"/>
+        <w:rPr>
+          <w:rFonts w:ascii="Arial" w:hAnsi="Arial" w:cs="Arial"/>
+          <w:b/>
+          <w:bCs/>
+        </w:rPr>
+      </w:pPr>
+      <w:r>
+        <w:rPr>
+          <w:rFonts w:ascii="Arial" w:hAnsi="Arial" w:cs="Arial"/>
+          <w:b/>
+          <w:bCs/>
+        </w:rPr>
+        <w:t>Error Code 98</w:t>
+      </w:r>
+      <w:r>
+        <w:rPr>
+          <w:rFonts w:ascii="Arial" w:hAnsi="Arial" w:cs="Arial"/>
+          <w:b/>
+          <w:bCs/>
+        </w:rPr>
+        <w:t>, 100</w:t>
+      </w:r>
+    </w:p>
+    <w:p>
+      <w:pPr>
+        <w:spacing w:line="240" w:lineRule="auto"/>
+        <w:rPr>
+          <w:rFonts w:ascii="Arial" w:hAnsi="Arial" w:cs="Arial"/>
+        </w:rPr>
+      </w:pPr>
+      <w:r>
+        <w:rPr>
+          <w:rFonts w:ascii="Arial" w:hAnsi="Arial" w:cs="Arial"/>
+        </w:rPr>
+        <w:t>Attempted to read a package file that does not exist.</w:t>
+      </w:r>
+    </w:p>
+    <w:p>
+      <w:pPr>
+        <w:spacing w:line="240" w:lineRule="auto"/>
+        <w:rPr>
+          <w:rFonts w:ascii="Arial" w:hAnsi="Arial" w:cs="Arial"/>
+          <w:b/>
+          <w:bCs/>
+        </w:rPr>
+      </w:pPr>
+      <w:r>
+        <w:rPr>
+          <w:rFonts w:ascii="Arial" w:hAnsi="Arial" w:cs="Arial"/>
+          <w:b/>
+          <w:bCs/>
+        </w:rPr>
+        <w:t>Error Code 99</w:t>
+      </w:r>
+    </w:p>
+    <w:p>
+      <w:pPr>
+        <w:spacing w:line="240" w:lineRule="auto"/>
+        <w:rPr>
+          <w:rFonts w:ascii="Arial" w:hAnsi="Arial" w:cs="Arial"/>
+        </w:rPr>
+      </w:pPr>
+      <w:r>
+        <w:rPr>
+          <w:rFonts w:ascii="Arial" w:hAnsi="Arial" w:cs="Arial"/>
+        </w:rPr>
+        <w:t>Attempted to read a non-package file as it does not have a package file magic.</w:t>
+      </w:r>
+    </w:p>
+    <w:p>
+      <w:pPr>
+        <w:spacing w:line="240" w:lineRule="auto"/>
+        <w:rPr>
+          <w:rFonts w:ascii="Arial" w:hAnsi="Arial" w:cs="Arial"/>
+          <w:b/>
+          <w:bCs/>
+        </w:rPr>
+      </w:pPr>
+      <w:r>
+        <w:rPr>
+          <w:rFonts w:ascii="Arial" w:hAnsi="Arial" w:cs="Arial"/>
+          <w:b/>
+          <w:bCs/>
+        </w:rPr>
+        <w:t>Error Code 100</w:t>
+      </w:r>
+    </w:p>
+    <w:p>
+      <w:pPr>
+        <w:spacing w:line="240" w:lineRule="auto"/>
+        <w:rPr>
+          <w:rFonts w:ascii="Arial" w:hAnsi="Arial" w:cs="Arial"/>
+        </w:rPr>
+      </w:pPr>
+      <w:r>
+        <w:rPr>
+          <w:rFonts w:ascii="Arial" w:hAnsi="Arial" w:cs="Arial"/>
+        </w:rPr>
+        <w:t>Attempted to read a package file with an incorrect version. Please update Lightning.</w:t>
+      </w:r>
+    </w:p>
+    <w:p>
+      <w:pPr>
+        <w:spacing w:line="240" w:lineRule="auto"/>
+        <w:rPr>
+          <w:rFonts w:ascii="Arial" w:hAnsi="Arial" w:cs="Arial"/>
+          <w:b/>
+          <w:bCs/>
+        </w:rPr>
+      </w:pPr>
+      <w:r>
+        <w:rPr>
+          <w:rFonts w:ascii="Arial" w:hAnsi="Arial" w:cs="Arial"/>
+          <w:b/>
+          <w:bCs/>
+        </w:rPr>
+        <w:t>Error Code 102</w:t>
+      </w:r>
+    </w:p>
+    <w:p>
+      <w:pPr>
+        <w:spacing w:line="240" w:lineRule="auto"/>
+        <w:rPr>
+          <w:rFonts w:ascii="Arial" w:hAnsi="Arial" w:cs="Arial"/>
+        </w:rPr>
+      </w:pPr>
+      <w:r>
+        <w:rPr>
+          <w:rFonts w:ascii="Arial" w:hAnsi="Arial" w:cs="Arial"/>
+        </w:rPr>
+        <w:t>A package file has an invalid file catalog magic and therefore is likely corrupt.</w:t>
+      </w:r>
+    </w:p>
+    <w:p>
+      <w:pPr>
+        <w:spacing w:line="240" w:lineRule="auto"/>
+        <w:rPr>
+          <w:rFonts w:ascii="Arial" w:hAnsi="Arial" w:cs="Arial"/>
+          <w:b/>
+          <w:bCs/>
+        </w:rPr>
+      </w:pPr>
+      <w:r>
+        <w:rPr>
+          <w:rFonts w:ascii="Arial" w:hAnsi="Arial" w:cs="Arial"/>
+          <w:b/>
+          <w:bCs/>
+        </w:rPr>
+        <w:t>Error Code 103</w:t>
+      </w:r>
+    </w:p>
+    <w:p>
+      <w:pPr>
+        <w:spacing w:line="240" w:lineRule="auto"/>
+        <w:rPr>
+          <w:rFonts w:ascii="Arial" w:hAnsi="Arial" w:cs="Arial"/>
+        </w:rPr>
+      </w:pPr>
+      <w:r>
+        <w:rPr>
+          <w:rFonts w:ascii="Arial" w:hAnsi="Arial" w:cs="Arial"/>
+        </w:rPr>
+        <w:t>Invalid command-line arguments were provided to the engine.</w:t>
+      </w:r>
+    </w:p>
+    <w:p>
+      <w:pPr>
+        <w:spacing w:line="240" w:lineRule="auto"/>
+        <w:rPr>
+          <w:rFonts w:ascii="Arial" w:hAnsi="Arial" w:cs="Arial"/>
+          <w:b/>
+          <w:bCs/>
+        </w:rPr>
+      </w:pPr>
+      <w:r>
+        <w:rPr>
+          <w:rFonts w:ascii="Arial" w:hAnsi="Arial" w:cs="Arial"/>
+          <w:b/>
+          <w:bCs/>
+        </w:rPr>
+        <w:t>Error Code 104, 128</w:t>
+      </w:r>
+    </w:p>
+    <w:p>
+      <w:pPr>
+        <w:spacing w:line="240" w:lineRule="auto"/>
+        <w:rPr>
+          <w:rFonts w:ascii="Arial" w:hAnsi="Arial" w:cs="Arial"/>
+        </w:rPr>
+      </w:pPr>
+      <w:r>
+        <w:rPr>
+          <w:rFonts w:ascii="Arial" w:hAnsi="Arial" w:cs="Arial"/>
+        </w:rPr>
+        <w:t>A fatal error occurred extracting a package. 104 indicates the error occurred during command-line option parsing, 128 indicates the error occurred during GlobalSettings parsing.</w:t>
+      </w:r>
+    </w:p>
+    <w:p>
+      <w:pPr>
+        <w:spacing w:line="240" w:lineRule="auto"/>
+        <w:rPr>
+          <w:rFonts w:ascii="Arial" w:hAnsi="Arial" w:cs="Arial"/>
+          <w:b/>
+          <w:bCs/>
+        </w:rPr>
+      </w:pPr>
+      <w:r>
+        <w:rPr>
+          <w:rFonts w:ascii="Arial" w:hAnsi="Arial" w:cs="Arial"/>
+          <w:b/>
+          <w:bCs/>
+        </w:rPr>
+        <w:t>Error Code 105</w:t>
+      </w:r>
+    </w:p>
+    <w:p>
+      <w:pPr>
+        <w:spacing w:line="240" w:lineRule="auto"/>
+        <w:rPr>
+          <w:rFonts w:ascii="Arial" w:hAnsi="Arial" w:cs="Arial"/>
+        </w:rPr>
+      </w:pPr>
+      <w:r>
+        <w:rPr>
+          <w:rFonts w:ascii="Arial" w:hAnsi="Arial" w:cs="Arial"/>
+        </w:rPr>
+        <w:t>A package file has an invalid header. It may be corrupted.</w:t>
+      </w:r>
+    </w:p>
+    <w:p>
+      <w:pPr>
+        <w:spacing w:line="240" w:lineRule="auto"/>
+        <w:rPr>
+          <w:rFonts w:ascii="Arial" w:hAnsi="Arial" w:cs="Arial"/>
+          <w:b/>
+          <w:bCs/>
+        </w:rPr>
+      </w:pPr>
+      <w:r>
+        <w:rPr>
+          <w:rFonts w:ascii="Arial" w:hAnsi="Arial" w:cs="Arial"/>
+          <w:b/>
+          <w:bCs/>
+        </w:rPr>
+        <w:t>Error Code 106</w:t>
+      </w:r>
+    </w:p>
+    <w:p>
+      <w:pPr>
+        <w:spacing w:line="240" w:lineRule="auto"/>
+        <w:rPr>
+          <w:rFonts w:ascii="Arial" w:hAnsi="Arial" w:cs="Arial"/>
+        </w:rPr>
+      </w:pPr>
+      <w:r>
+        <w:rPr>
+          <w:rFonts w:ascii="Arial" w:hAnsi="Arial" w:cs="Arial"/>
+        </w:rPr>
+        <w:t>Attempted to move a textbox cursor beyond the text length.</w:t>
+      </w:r>
+    </w:p>
+    <w:p>
+      <w:pPr>
+        <w:spacing w:line="240" w:lineRule="auto"/>
+        <w:rPr>
+          <w:rFonts w:ascii="Arial" w:hAnsi="Arial" w:cs="Arial"/>
+          <w:b/>
+          <w:bCs/>
+        </w:rPr>
+      </w:pPr>
+      <w:r>
+        <w:rPr>
+          <w:rFonts w:ascii="Arial" w:hAnsi="Arial" w:cs="Arial"/>
+          <w:b/>
+          <w:bCs/>
+        </w:rPr>
+        <w:t>Error Code 109</w:t>
+      </w:r>
+    </w:p>
+    <w:p>
+      <w:pPr>
+        <w:spacing w:line="240" w:lineRule="auto"/>
+        <w:rPr>
+          <w:rFonts w:ascii="Arial" w:hAnsi="Arial" w:cs="Arial"/>
+        </w:rPr>
+      </w:pPr>
+      <w:r>
+        <w:rPr>
+          <w:rFonts w:ascii="Arial" w:hAnsi="Arial" w:cs="Arial"/>
+        </w:rPr>
         <w:lastRenderedPageBreak/>
-        <w:t xml:space="preserve">Error Code </w:t>
-      </w:r>
-      <w:r>
-        <w:rPr>
-          <w:rFonts w:ascii="Arial" w:hAnsi="Arial" w:cs="Arial"/>
-          <w:b/>
-          <w:bCs/>
-        </w:rPr>
-        <w:t>81, 82</w:t>
-      </w:r>
-    </w:p>
-    <w:p>
-      <w:pPr>
-        <w:spacing w:line="240" w:lineRule="auto"/>
-        <w:rPr>
-          <w:rFonts w:ascii="Arial" w:hAnsi="Arial" w:cs="Arial"/>
-        </w:rPr>
-      </w:pPr>
-      <w:r>
-        <w:rPr>
-          <w:rFonts w:ascii="Arial" w:hAnsi="Arial" w:cs="Arial"/>
-        </w:rPr>
-        <w:t>Attempted to call GetTextSize (80) or GetLargestTextSize (81) specifying an invalid Font parameter.</w:t>
-      </w:r>
-    </w:p>
-    <w:p>
-      <w:pPr>
-        <w:spacing w:line="240" w:lineRule="auto"/>
-        <w:rPr>
-          <w:rFonts w:ascii="Arial" w:hAnsi="Arial" w:cs="Arial"/>
-          <w:b/>
-          <w:bCs/>
-        </w:rPr>
-      </w:pPr>
-      <w:r>
-        <w:rPr>
-          <w:rFonts w:ascii="Arial" w:hAnsi="Arial" w:cs="Arial"/>
-          <w:b/>
-          <w:bCs/>
-        </w:rPr>
-        <w:t>Error Code 83</w:t>
-      </w:r>
-    </w:p>
-    <w:p>
-      <w:pPr>
-        <w:spacing w:line="240" w:lineRule="auto"/>
-        <w:rPr>
-          <w:rFonts w:ascii="Arial" w:hAnsi="Arial" w:cs="Arial"/>
-        </w:rPr>
-      </w:pPr>
-      <w:r>
-        <w:rPr>
-          <w:rFonts w:ascii="Arial" w:hAnsi="Arial" w:cs="Arial"/>
-        </w:rPr>
-        <w:t>Attempted to select an invalid ListBox SelectedIndex. SelectedIndex must be between 0 and the number of items in the list box – 1.</w:t>
-      </w:r>
-    </w:p>
-    <w:p>
-      <w:pPr>
-        <w:spacing w:line="240" w:lineRule="auto"/>
-        <w:rPr>
-          <w:rFonts w:ascii="Arial" w:hAnsi="Arial" w:cs="Arial"/>
-          <w:b/>
-          <w:bCs/>
-        </w:rPr>
-      </w:pPr>
-      <w:r>
-        <w:rPr>
-          <w:rFonts w:ascii="Arial" w:hAnsi="Arial" w:cs="Arial"/>
-          <w:b/>
-          <w:bCs/>
-        </w:rPr>
-        <w:t>Error Code 94</w:t>
-      </w:r>
-    </w:p>
-    <w:p>
-      <w:pPr>
-        <w:spacing w:line="240" w:lineRule="auto"/>
-        <w:rPr>
-          <w:rFonts w:ascii="Arial" w:hAnsi="Arial" w:cs="Arial"/>
-        </w:rPr>
-      </w:pPr>
-      <w:r>
-        <w:rPr>
-          <w:rFonts w:ascii="Arial" w:hAnsi="Arial" w:cs="Arial"/>
-        </w:rPr>
-        <w:t>A Texture Path was set, but the texture was not loaded.</w:t>
-      </w:r>
-    </w:p>
-    <w:p>
-      <w:pPr>
-        <w:spacing w:line="240" w:lineRule="auto"/>
-        <w:rPr>
-          <w:rFonts w:ascii="Arial" w:hAnsi="Arial" w:cs="Arial"/>
-          <w:b/>
-          <w:bCs/>
-        </w:rPr>
-      </w:pPr>
-      <w:r>
-        <w:rPr>
-          <w:rFonts w:ascii="Arial" w:hAnsi="Arial" w:cs="Arial"/>
-          <w:b/>
-          <w:bCs/>
-        </w:rPr>
-        <w:t>Error Code 95</w:t>
-      </w:r>
-    </w:p>
-    <w:p>
-      <w:pPr>
-        <w:spacing w:line="240" w:lineRule="auto"/>
-        <w:rPr>
-          <w:rFonts w:ascii="Arial" w:hAnsi="Arial" w:cs="Arial"/>
-        </w:rPr>
-      </w:pPr>
-      <w:r>
-        <w:rPr>
-          <w:rFonts w:ascii="Arial" w:hAnsi="Arial" w:cs="Arial"/>
-        </w:rPr>
-        <w:t>You attempted to shutdown Lightning without initialising it.</w:t>
-      </w:r>
-    </w:p>
-    <w:p>
-      <w:pPr>
-        <w:spacing w:line="240" w:lineRule="auto"/>
-        <w:rPr>
-          <w:rFonts w:ascii="Arial" w:hAnsi="Arial" w:cs="Arial"/>
-          <w:b/>
-          <w:bCs/>
-        </w:rPr>
-      </w:pPr>
-      <w:r>
-        <w:rPr>
-          <w:rFonts w:ascii="Arial" w:hAnsi="Arial" w:cs="Arial"/>
-          <w:b/>
-          <w:bCs/>
-        </w:rPr>
-        <w:t>Error Code 96</w:t>
-      </w:r>
-    </w:p>
-    <w:p>
-      <w:pPr>
-        <w:spacing w:line="240" w:lineRule="auto"/>
-        <w:rPr>
-          <w:rFonts w:ascii="Arial" w:hAnsi="Arial" w:cs="Arial"/>
-        </w:rPr>
-      </w:pPr>
-      <w:r>
-        <w:rPr>
-          <w:rFonts w:ascii="Arial" w:hAnsi="Arial" w:cs="Arial"/>
-        </w:rPr>
-        <w:t>Attempted to add a non-existent file to a PackageFileCatalog</w:t>
-      </w:r>
-    </w:p>
-    <w:p>
-      <w:pPr>
-        <w:spacing w:line="240" w:lineRule="auto"/>
-        <w:rPr>
-          <w:rFonts w:ascii="Arial" w:hAnsi="Arial" w:cs="Arial"/>
-          <w:b/>
-          <w:bCs/>
-        </w:rPr>
-      </w:pPr>
-      <w:r>
-        <w:rPr>
-          <w:rFonts w:ascii="Arial" w:hAnsi="Arial" w:cs="Arial"/>
-          <w:b/>
-          <w:bCs/>
-        </w:rPr>
-        <w:t>Error Code 98</w:t>
-      </w:r>
-      <w:r>
-        <w:rPr>
-          <w:rFonts w:ascii="Arial" w:hAnsi="Arial" w:cs="Arial"/>
-          <w:b/>
-          <w:bCs/>
-        </w:rPr>
-        <w:t>, 100</w:t>
-      </w:r>
-    </w:p>
-    <w:p>
-      <w:pPr>
-        <w:spacing w:line="240" w:lineRule="auto"/>
-        <w:rPr>
-          <w:rFonts w:ascii="Arial" w:hAnsi="Arial" w:cs="Arial"/>
-        </w:rPr>
-      </w:pPr>
-      <w:r>
-        <w:rPr>
-          <w:rFonts w:ascii="Arial" w:hAnsi="Arial" w:cs="Arial"/>
-        </w:rPr>
-        <w:t>Attempted to read a package file that does not exist.</w:t>
-      </w:r>
-    </w:p>
-    <w:p>
-      <w:pPr>
-        <w:spacing w:line="240" w:lineRule="auto"/>
-        <w:rPr>
-          <w:rFonts w:ascii="Arial" w:hAnsi="Arial" w:cs="Arial"/>
-          <w:b/>
-          <w:bCs/>
-        </w:rPr>
-      </w:pPr>
-      <w:r>
-        <w:rPr>
-          <w:rFonts w:ascii="Arial" w:hAnsi="Arial" w:cs="Arial"/>
-          <w:b/>
-          <w:bCs/>
-        </w:rPr>
-        <w:t>Error Code 99</w:t>
-      </w:r>
-    </w:p>
-    <w:p>
-      <w:pPr>
-        <w:spacing w:line="240" w:lineRule="auto"/>
-        <w:rPr>
-          <w:rFonts w:ascii="Arial" w:hAnsi="Arial" w:cs="Arial"/>
-        </w:rPr>
-      </w:pPr>
-      <w:r>
-        <w:rPr>
-          <w:rFonts w:ascii="Arial" w:hAnsi="Arial" w:cs="Arial"/>
-        </w:rPr>
-        <w:t>Attempted to read a non-package file as it does not have a package file magic.</w:t>
-      </w:r>
-    </w:p>
-    <w:p>
-      <w:pPr>
-        <w:spacing w:line="240" w:lineRule="auto"/>
-        <w:rPr>
-          <w:rFonts w:ascii="Arial" w:hAnsi="Arial" w:cs="Arial"/>
-          <w:b/>
-          <w:bCs/>
-        </w:rPr>
-      </w:pPr>
-      <w:r>
-        <w:rPr>
-          <w:rFonts w:ascii="Arial" w:hAnsi="Arial" w:cs="Arial"/>
-          <w:b/>
-          <w:bCs/>
-        </w:rPr>
-        <w:t>Error Code 100</w:t>
-      </w:r>
-    </w:p>
-    <w:p>
-      <w:pPr>
-        <w:spacing w:line="240" w:lineRule="auto"/>
-        <w:rPr>
-          <w:rFonts w:ascii="Arial" w:hAnsi="Arial" w:cs="Arial"/>
-        </w:rPr>
-      </w:pPr>
-      <w:r>
-        <w:rPr>
-          <w:rFonts w:ascii="Arial" w:hAnsi="Arial" w:cs="Arial"/>
-        </w:rPr>
-        <w:t>Attempted to read a package file with an incorrect version. Please update Lightning.</w:t>
-      </w:r>
-    </w:p>
-    <w:p>
-      <w:pPr>
-        <w:spacing w:line="240" w:lineRule="auto"/>
-        <w:rPr>
-          <w:rFonts w:ascii="Arial" w:hAnsi="Arial" w:cs="Arial"/>
-          <w:b/>
-          <w:bCs/>
-        </w:rPr>
-      </w:pPr>
-      <w:r>
-        <w:rPr>
-          <w:rFonts w:ascii="Arial" w:hAnsi="Arial" w:cs="Arial"/>
-          <w:b/>
-          <w:bCs/>
-        </w:rPr>
-        <w:t>Error Code 102</w:t>
-      </w:r>
-    </w:p>
-    <w:p>
-      <w:pPr>
-        <w:spacing w:line="240" w:lineRule="auto"/>
-        <w:rPr>
-          <w:rFonts w:ascii="Arial" w:hAnsi="Arial" w:cs="Arial"/>
-        </w:rPr>
-      </w:pPr>
-      <w:r>
-        <w:rPr>
-          <w:rFonts w:ascii="Arial" w:hAnsi="Arial" w:cs="Arial"/>
-        </w:rPr>
-        <w:t>A package file has an invalid file catalog magic and therefore is likely corrupt.</w:t>
-      </w:r>
-    </w:p>
-    <w:p>
-      <w:pPr>
-        <w:spacing w:line="240" w:lineRule="auto"/>
-        <w:rPr>
-          <w:rFonts w:ascii="Arial" w:hAnsi="Arial" w:cs="Arial"/>
-          <w:b/>
-          <w:bCs/>
-        </w:rPr>
-      </w:pPr>
-      <w:r>
-        <w:rPr>
-          <w:rFonts w:ascii="Arial" w:hAnsi="Arial" w:cs="Arial"/>
-          <w:b/>
-          <w:bCs/>
-        </w:rPr>
-        <w:t>Error Code 103</w:t>
-      </w:r>
-    </w:p>
-    <w:p>
-      <w:pPr>
-        <w:spacing w:line="240" w:lineRule="auto"/>
-        <w:rPr>
-          <w:rFonts w:ascii="Arial" w:hAnsi="Arial" w:cs="Arial"/>
-        </w:rPr>
-      </w:pPr>
-      <w:r>
-        <w:rPr>
-          <w:rFonts w:ascii="Arial" w:hAnsi="Arial" w:cs="Arial"/>
-        </w:rPr>
-        <w:t>Invalid command-line arguments were provided to the engine.</w:t>
-      </w:r>
-    </w:p>
-    <w:p>
-      <w:pPr>
-        <w:spacing w:line="240" w:lineRule="auto"/>
-        <w:rPr>
-          <w:rFonts w:ascii="Arial" w:hAnsi="Arial" w:cs="Arial"/>
-          <w:b/>
-          <w:bCs/>
-        </w:rPr>
-      </w:pPr>
-      <w:r>
-        <w:rPr>
-          <w:rFonts w:ascii="Arial" w:hAnsi="Arial" w:cs="Arial"/>
-          <w:b/>
-          <w:bCs/>
-        </w:rPr>
-        <w:t>Error Code 104, 128</w:t>
-      </w:r>
-    </w:p>
-    <w:p>
-      <w:pPr>
-        <w:spacing w:line="240" w:lineRule="auto"/>
-        <w:rPr>
-          <w:rFonts w:ascii="Arial" w:hAnsi="Arial" w:cs="Arial"/>
-        </w:rPr>
-      </w:pPr>
-      <w:r>
-        <w:rPr>
-          <w:rFonts w:ascii="Arial" w:hAnsi="Arial" w:cs="Arial"/>
-        </w:rPr>
-        <w:t>A fatal error occurred extracting a package. 104 indicates the error occurred during command-line option parsing, 128 indicates the error occurred during GlobalSettings parsing.</w:t>
-      </w:r>
-    </w:p>
-    <w:p>
-      <w:pPr>
-        <w:spacing w:line="240" w:lineRule="auto"/>
-        <w:rPr>
-          <w:rFonts w:ascii="Arial" w:hAnsi="Arial" w:cs="Arial"/>
-          <w:b/>
-          <w:bCs/>
-        </w:rPr>
-      </w:pPr>
-      <w:r>
-        <w:rPr>
-          <w:rFonts w:ascii="Arial" w:hAnsi="Arial" w:cs="Arial"/>
-          <w:b/>
-          <w:bCs/>
-        </w:rPr>
-        <w:t>Error Code 105</w:t>
-      </w:r>
-    </w:p>
-    <w:p>
-      <w:pPr>
-        <w:spacing w:line="240" w:lineRule="auto"/>
-        <w:rPr>
-          <w:rFonts w:ascii="Arial" w:hAnsi="Arial" w:cs="Arial"/>
-        </w:rPr>
-      </w:pPr>
-      <w:r>
-        <w:rPr>
-          <w:rFonts w:ascii="Arial" w:hAnsi="Arial" w:cs="Arial"/>
-        </w:rPr>
-        <w:t>A package file has an invalid header. It may be corrupted.</w:t>
-      </w:r>
-    </w:p>
-    <w:p>
-      <w:pPr>
-        <w:spacing w:line="240" w:lineRule="auto"/>
-        <w:rPr>
-          <w:rFonts w:ascii="Arial" w:hAnsi="Arial" w:cs="Arial"/>
-          <w:b/>
-          <w:bCs/>
-        </w:rPr>
-      </w:pPr>
-      <w:r>
-        <w:rPr>
-          <w:rFonts w:ascii="Arial" w:hAnsi="Arial" w:cs="Arial"/>
-          <w:b/>
-          <w:bCs/>
-        </w:rPr>
-        <w:t>Error Code 106</w:t>
-      </w:r>
-    </w:p>
-    <w:p>
-      <w:pPr>
-        <w:spacing w:line="240" w:lineRule="auto"/>
-        <w:rPr>
-          <w:rFonts w:ascii="Arial" w:hAnsi="Arial" w:cs="Arial"/>
-        </w:rPr>
-      </w:pPr>
-      <w:r>
-        <w:rPr>
-          <w:rFonts w:ascii="Arial" w:hAnsi="Arial" w:cs="Arial"/>
-        </w:rPr>
-        <w:t>Attempted to move a textbox cursor beyond the text length.</w:t>
-      </w:r>
-    </w:p>
-    <w:p>
-      <w:pPr>
-        <w:spacing w:line="240" w:lineRule="auto"/>
-        <w:rPr>
-          <w:rFonts w:ascii="Arial" w:hAnsi="Arial" w:cs="Arial"/>
-          <w:b/>
-          <w:bCs/>
-        </w:rPr>
-      </w:pPr>
-      <w:r>
-        <w:rPr>
-          <w:rFonts w:ascii="Arial" w:hAnsi="Arial" w:cs="Arial"/>
-          <w:b/>
-          <w:bCs/>
-        </w:rPr>
-        <w:t>Error Code 109</w:t>
-      </w:r>
-    </w:p>
-    <w:p>
-      <w:pPr>
-        <w:spacing w:line="240" w:lineRule="auto"/>
-        <w:rPr>
-          <w:rFonts w:ascii="Arial" w:hAnsi="Arial" w:cs="Arial"/>
-        </w:rPr>
-      </w:pPr>
-      <w:r>
-        <w:rPr>
-          <w:rFonts w:ascii="Arial" w:hAnsi="Arial" w:cs="Arial"/>
-        </w:rPr>
         <w:t>An error occurred cleaning up the content directory when the GlobalSetting DeleteUnpackedFilesOnExit is set to true.</w:t>
       </w:r>
     </w:p>
@@ -15486,7 +15651,6 @@
           <w:b/>
           <w:bCs/>
         </w:rPr>
-        <w:lastRenderedPageBreak/>
         <w:t>Error Code 118</w:t>
       </w:r>
     </w:p>

</xml_diff>

<commit_message>
new api doc ver
</commit_message>
<xml_diff>
--- a/Documentation/API.docx
+++ b/Documentation/API.docx
@@ -12300,6 +12300,170 @@
           <w:rFonts w:ascii="Arial" w:hAnsi="Arial" w:cs="Arial"/>
           <w:b/>
           <w:bCs/>
+          <w:sz w:val="24"/>
+          <w:szCs w:val="24"/>
+        </w:rPr>
+      </w:pPr>
+      <w:r>
+        <w:rPr>
+          <w:rFonts w:ascii="Arial" w:hAnsi="Arial" w:cs="Arial"/>
+          <w:b/>
+          <w:bCs/>
+          <w:sz w:val="24"/>
+          <w:szCs w:val="24"/>
+        </w:rPr>
+        <w:t>5.</w:t>
+      </w:r>
+      <w:r>
+        <w:rPr>
+          <w:rFonts w:ascii="Arial" w:hAnsi="Arial" w:cs="Arial"/>
+          <w:b/>
+          <w:bCs/>
+          <w:sz w:val="24"/>
+          <w:szCs w:val="24"/>
+        </w:rPr>
+        <w:t>3: LocalSettings</w:t>
+      </w:r>
+    </w:p>
+    <w:p>
+      <w:pPr>
+        <w:spacing w:line="240" w:lineRule="auto"/>
+        <w:rPr>
+          <w:rFonts w:ascii="Arial" w:hAnsi="Arial" w:cs="Arial"/>
+          <w:sz w:val="22"/>
+          <w:szCs w:val="22"/>
+        </w:rPr>
+      </w:pPr>
+      <w:r>
+        <w:rPr>
+          <w:rFonts w:ascii="Arial" w:hAnsi="Arial" w:cs="Arial"/>
+          <w:sz w:val="22"/>
+          <w:szCs w:val="22"/>
+        </w:rPr>
+        <w:t xml:space="preserve">There is an experimental local settings API in the </w:t>
+      </w:r>
+      <w:r>
+        <w:rPr>
+          <w:rFonts w:ascii="Arial" w:hAnsi="Arial" w:cs="Arial"/>
+          <w:b/>
+          <w:bCs/>
+          <w:sz w:val="22"/>
+          <w:szCs w:val="22"/>
+        </w:rPr>
+        <w:t xml:space="preserve">LocalSettings </w:t>
+      </w:r>
+      <w:r>
+        <w:rPr>
+          <w:rFonts w:ascii="Arial" w:hAnsi="Arial" w:cs="Arial"/>
+          <w:sz w:val="22"/>
+          <w:szCs w:val="22"/>
+        </w:rPr>
+        <w:t>class.</w:t>
+      </w:r>
+    </w:p>
+    <w:p>
+      <w:pPr>
+        <w:spacing w:line="240" w:lineRule="auto"/>
+        <w:rPr>
+          <w:rFonts w:ascii="Arial" w:hAnsi="Arial" w:cs="Arial"/>
+          <w:b/>
+          <w:bCs/>
+          <w:color w:val="FF0000"/>
+          <w:sz w:val="22"/>
+          <w:szCs w:val="22"/>
+        </w:rPr>
+      </w:pPr>
+      <w:r>
+        <w:rPr>
+          <w:rFonts w:ascii="Arial" w:hAnsi="Arial" w:cs="Arial"/>
+          <w:b/>
+          <w:bCs/>
+          <w:color w:val="FF0000"/>
+          <w:sz w:val="22"/>
+          <w:szCs w:val="22"/>
+        </w:rPr>
+        <w:t>WARNING: This is experimental functionality and the usage of this API is almost certain to change in newer versions. If you use it, expect your code to break in future versions of Lightning.</w:t>
+      </w:r>
+    </w:p>
+    <w:p>
+      <w:pPr>
+        <w:spacing w:line="240" w:lineRule="auto"/>
+        <w:rPr>
+          <w:rFonts w:ascii="Arial" w:hAnsi="Arial" w:cs="Arial"/>
+          <w:sz w:val="22"/>
+          <w:szCs w:val="22"/>
+        </w:rPr>
+      </w:pPr>
+      <w:r>
+        <w:rPr>
+          <w:rFonts w:ascii="Arial" w:hAnsi="Arial" w:cs="Arial"/>
+          <w:sz w:val="22"/>
+          <w:szCs w:val="22"/>
+        </w:rPr>
+        <w:t xml:space="preserve">To save the settings, call </w:t>
+      </w:r>
+      <w:r>
+        <w:rPr>
+          <w:rFonts w:ascii="Arial" w:hAnsi="Arial" w:cs="Arial"/>
+          <w:b/>
+          <w:bCs/>
+          <w:sz w:val="22"/>
+          <w:szCs w:val="22"/>
+        </w:rPr>
+        <w:t>LocalSettings::Save</w:t>
+      </w:r>
+      <w:r>
+        <w:rPr>
+          <w:rFonts w:ascii="Arial" w:hAnsi="Arial" w:cs="Arial"/>
+          <w:sz w:val="22"/>
+          <w:szCs w:val="22"/>
+        </w:rPr>
+        <w:t xml:space="preserve">, which will write out the content of </w:t>
+      </w:r>
+      <w:r>
+        <w:rPr>
+          <w:rFonts w:ascii="Arial" w:hAnsi="Arial" w:cs="Arial"/>
+          <w:b/>
+          <w:bCs/>
+          <w:sz w:val="22"/>
+          <w:szCs w:val="22"/>
+        </w:rPr>
+        <w:t xml:space="preserve">LocalSettings::LocalSettingsFile </w:t>
+      </w:r>
+      <w:r>
+        <w:rPr>
+          <w:rFonts w:ascii="Arial" w:hAnsi="Arial" w:cs="Arial"/>
+          <w:sz w:val="22"/>
+          <w:szCs w:val="22"/>
+        </w:rPr>
+        <w:t xml:space="preserve">to the value specified in </w:t>
+      </w:r>
+      <w:r>
+        <w:rPr>
+          <w:rFonts w:ascii="Arial" w:hAnsi="Arial" w:cs="Arial"/>
+          <w:b/>
+          <w:bCs/>
+          <w:sz w:val="22"/>
+          <w:szCs w:val="22"/>
+        </w:rPr>
+        <w:t>GlobalSettings::LocalSettingsPath</w:t>
+      </w:r>
+      <w:r>
+        <w:rPr>
+          <w:rFonts w:ascii="Arial" w:hAnsi="Arial" w:cs="Arial"/>
+          <w:sz w:val="22"/>
+          <w:szCs w:val="22"/>
+        </w:rPr>
+        <w:t xml:space="preserve">. </w:t>
+      </w:r>
+    </w:p>
+    <w:p>
+      <w:pPr>
+        <w:spacing w:line="240" w:lineRule="auto"/>
+        <w:rPr>
+          <w:rFonts w:ascii="Arial" w:hAnsi="Arial" w:cs="Arial"/>
+          <w:b/>
+          <w:bCs/>
           <w:sz w:val="36"/>
           <w:szCs w:val="36"/>
         </w:rPr>
@@ -12312,6 +12476,7 @@
           <w:sz w:val="36"/>
           <w:szCs w:val="36"/>
         </w:rPr>
+        <w:lastRenderedPageBreak/>
         <w:t>6. Cameras</w:t>
       </w:r>
     </w:p>
@@ -12468,7 +12633,6 @@
           <w:sz w:val="22"/>
           <w:szCs w:val="22"/>
         </w:rPr>
-        <w:lastRenderedPageBreak/>
         <w:t>Chase</w:t>
       </w:r>
       <w:r>
@@ -13090,6 +13254,7 @@
           <w:sz w:val="36"/>
           <w:szCs w:val="36"/>
         </w:rPr>
+        <w:lastRenderedPageBreak/>
         <w:t>10. Lighting</w:t>
       </w:r>
     </w:p>
@@ -13200,7 +13365,6 @@
           <w:sz w:val="36"/>
           <w:szCs w:val="36"/>
         </w:rPr>
-        <w:lastRenderedPageBreak/>
         <w:t>15. Audio</w:t>
       </w:r>
     </w:p>
@@ -13665,6 +13829,7 @@
           <w:b/>
           <w:bCs/>
         </w:rPr>
+        <w:lastRenderedPageBreak/>
         <w:t>Error Code 10</w:t>
       </w:r>
     </w:p>
@@ -13761,453 +13926,453 @@
           <w:b/>
           <w:bCs/>
         </w:rPr>
+        <w:t>Error Code 13</w:t>
+      </w:r>
+    </w:p>
+    <w:p>
+      <w:pPr>
+        <w:spacing w:line="240" w:lineRule="auto"/>
+        <w:rPr>
+          <w:rFonts w:ascii="Arial" w:hAnsi="Arial" w:cs="Arial"/>
+        </w:rPr>
+      </w:pPr>
+      <w:r>
+        <w:rPr>
+          <w:rFonts w:ascii="Arial" w:hAnsi="Arial" w:cs="Arial"/>
+        </w:rPr>
+        <w:t>An SDL error occurred while allocating a texture format for a Texture. Refer to the error cause for more detailed error information.</w:t>
+      </w:r>
+    </w:p>
+    <w:p>
+      <w:pPr>
+        <w:spacing w:line="240" w:lineRule="auto"/>
+        <w:rPr>
+          <w:rFonts w:ascii="Arial" w:hAnsi="Arial" w:cs="Arial"/>
+          <w:b/>
+          <w:bCs/>
+        </w:rPr>
+      </w:pPr>
+      <w:r>
+        <w:rPr>
+          <w:rFonts w:ascii="Arial" w:hAnsi="Arial" w:cs="Arial"/>
+          <w:b/>
+          <w:bCs/>
+        </w:rPr>
+        <w:t>Error Code 15, 17</w:t>
+      </w:r>
+    </w:p>
+    <w:p>
+      <w:pPr>
+        <w:spacing w:line="240" w:lineRule="auto"/>
+        <w:rPr>
+          <w:rFonts w:ascii="Arial" w:hAnsi="Arial" w:cs="Arial"/>
+        </w:rPr>
+      </w:pPr>
+      <w:r>
+        <w:rPr>
+          <w:rFonts w:ascii="Arial" w:hAnsi="Arial" w:cs="Arial"/>
+        </w:rPr>
+        <w:t>Texture::SetPixel was called with an invalid x and y position. Modify the call to SetPixel such that the x and y positions are at least 0 and less than the texture size.</w:t>
+      </w:r>
+    </w:p>
+    <w:p>
+      <w:pPr>
+        <w:spacing w:line="240" w:lineRule="auto"/>
+        <w:rPr>
+          <w:rFonts w:ascii="Arial" w:hAnsi="Arial" w:cs="Arial"/>
+          <w:b/>
+          <w:bCs/>
+        </w:rPr>
+      </w:pPr>
+      <w:r>
+        <w:rPr>
+          <w:rFonts w:ascii="Arial" w:hAnsi="Arial" w:cs="Arial"/>
+          <w:b/>
+          <w:bCs/>
+        </w:rPr>
+        <w:t>Error Code 18</w:t>
+      </w:r>
+    </w:p>
+    <w:p>
+      <w:pPr>
+        <w:spacing w:line="240" w:lineRule="auto"/>
+        <w:rPr>
+          <w:rFonts w:ascii="Arial" w:hAnsi="Arial" w:cs="Arial"/>
+        </w:rPr>
+      </w:pPr>
+      <w:r>
+        <w:rPr>
+          <w:rFonts w:ascii="Arial" w:hAnsi="Arial" w:cs="Arial"/>
+        </w:rPr>
+        <w:t>Attempted to draw a line with a thickness of below 1. Change the call to PrimitiveRenderer::DrawText.</w:t>
+      </w:r>
+    </w:p>
+    <w:p>
+      <w:pPr>
+        <w:spacing w:line="240" w:lineRule="auto"/>
+        <w:rPr>
+          <w:rFonts w:ascii="Arial" w:hAnsi="Arial" w:cs="Arial"/>
+          <w:b/>
+          <w:bCs/>
+        </w:rPr>
+      </w:pPr>
+      <w:r>
+        <w:rPr>
+          <w:rFonts w:ascii="Arial" w:hAnsi="Arial" w:cs="Arial"/>
+          <w:b/>
+          <w:bCs/>
+        </w:rPr>
+        <w:t>Error Code 19</w:t>
+      </w:r>
+    </w:p>
+    <w:p>
+      <w:pPr>
+        <w:spacing w:line="240" w:lineRule="auto"/>
+        <w:rPr>
+          <w:rFonts w:ascii="Arial" w:hAnsi="Arial" w:cs="Arial"/>
+        </w:rPr>
+      </w:pPr>
+      <w:r>
+        <w:rPr>
+          <w:rFonts w:ascii="Arial" w:hAnsi="Arial" w:cs="Arial"/>
+        </w:rPr>
+        <w:t>An SDL error occurred in NCMessageBox::Show.</w:t>
+      </w:r>
+    </w:p>
+    <w:p>
+      <w:pPr>
+        <w:spacing w:line="240" w:lineRule="auto"/>
+        <w:rPr>
+          <w:rFonts w:ascii="Arial" w:hAnsi="Arial" w:cs="Arial"/>
+          <w:b/>
+          <w:bCs/>
+        </w:rPr>
+      </w:pPr>
+      <w:r>
+        <w:rPr>
+          <w:rFonts w:ascii="Arial" w:hAnsi="Arial" w:cs="Arial"/>
+          <w:b/>
+          <w:bCs/>
+        </w:rPr>
+        <w:t>Error Code 21</w:t>
+      </w:r>
+    </w:p>
+    <w:p>
+      <w:pPr>
+        <w:spacing w:line="240" w:lineRule="auto"/>
+        <w:rPr>
+          <w:rFonts w:ascii="Arial" w:hAnsi="Arial" w:cs="Arial"/>
+        </w:rPr>
+      </w:pPr>
+      <w:r>
+        <w:rPr>
+          <w:rFonts w:ascii="Arial" w:hAnsi="Arial" w:cs="Arial"/>
+        </w:rPr>
+        <w:t>Attempted to load a nonexistent INI file.</w:t>
+      </w:r>
+    </w:p>
+    <w:p>
+      <w:pPr>
+        <w:spacing w:line="240" w:lineRule="auto"/>
+        <w:rPr>
+          <w:rFonts w:ascii="Arial" w:hAnsi="Arial" w:cs="Arial"/>
+          <w:b/>
+          <w:bCs/>
+        </w:rPr>
+      </w:pPr>
+      <w:r>
+        <w:rPr>
+          <w:rFonts w:ascii="Arial" w:hAnsi="Arial" w:cs="Arial"/>
+          <w:b/>
+          <w:bCs/>
+        </w:rPr>
+        <w:t>Error Code 22</w:t>
+      </w:r>
+    </w:p>
+    <w:p>
+      <w:pPr>
+        <w:spacing w:line="240" w:lineRule="auto"/>
+        <w:rPr>
+          <w:rFonts w:ascii="Arial" w:hAnsi="Arial" w:cs="Arial"/>
+        </w:rPr>
+      </w:pPr>
+      <w:r>
+        <w:rPr>
+          <w:rFonts w:ascii="Arial" w:hAnsi="Arial" w:cs="Arial"/>
+        </w:rPr>
+        <w:t>An unknown error occurred loading an INI file. View the error cause for exception information.</w:t>
+      </w:r>
+    </w:p>
+    <w:p>
+      <w:pPr>
+        <w:spacing w:line="240" w:lineRule="auto"/>
+        <w:rPr>
+          <w:rFonts w:ascii="Arial" w:hAnsi="Arial" w:cs="Arial"/>
+          <w:b/>
+          <w:bCs/>
+        </w:rPr>
+      </w:pPr>
+      <w:r>
+        <w:rPr>
+          <w:rFonts w:ascii="Arial" w:hAnsi="Arial" w:cs="Arial"/>
+          <w:b/>
+          <w:bCs/>
+        </w:rPr>
+        <w:t>Error Code 23</w:t>
+      </w:r>
+    </w:p>
+    <w:p>
+      <w:pPr>
+        <w:spacing w:line="240" w:lineRule="auto"/>
+        <w:rPr>
+          <w:rFonts w:ascii="Arial" w:hAnsi="Arial" w:cs="Arial"/>
+        </w:rPr>
+      </w:pPr>
+      <w:r>
+        <w:rPr>
+          <w:rFonts w:ascii="Arial" w:hAnsi="Arial" w:cs="Arial"/>
+        </w:rPr>
+        <w:t>An INI item does not have a value. Add a value to parse correctly.</w:t>
+      </w:r>
+    </w:p>
+    <w:p>
+      <w:pPr>
+        <w:spacing w:line="240" w:lineRule="auto"/>
+        <w:rPr>
+          <w:rFonts w:ascii="Arial" w:hAnsi="Arial" w:cs="Arial"/>
+          <w:b/>
+          <w:bCs/>
+        </w:rPr>
+      </w:pPr>
+      <w:r>
+        <w:rPr>
+          <w:rFonts w:ascii="Arial" w:hAnsi="Arial" w:cs="Arial"/>
+          <w:b/>
+          <w:bCs/>
+        </w:rPr>
+        <w:t>Error Code 24</w:t>
+      </w:r>
+    </w:p>
+    <w:p>
+      <w:pPr>
+        <w:spacing w:line="240" w:lineRule="auto"/>
+        <w:rPr>
+          <w:rFonts w:ascii="Arial" w:hAnsi="Arial" w:cs="Arial"/>
+        </w:rPr>
+      </w:pPr>
+      <w:r>
+        <w:rPr>
+          <w:rFonts w:ascii="Arial" w:hAnsi="Arial" w:cs="Arial"/>
+        </w:rPr>
+        <w:t>An INI section name was not terminated with a ] character.</w:t>
+      </w:r>
+    </w:p>
+    <w:p>
+      <w:pPr>
+        <w:spacing w:line="240" w:lineRule="auto"/>
+        <w:rPr>
+          <w:rFonts w:ascii="Arial" w:hAnsi="Arial" w:cs="Arial"/>
+          <w:b/>
+          <w:bCs/>
+        </w:rPr>
+      </w:pPr>
+      <w:r>
+        <w:rPr>
+          <w:rFonts w:ascii="Arial" w:hAnsi="Arial" w:cs="Arial"/>
+          <w:b/>
+          <w:bCs/>
+        </w:rPr>
+        <w:t>Error Code 25</w:t>
+      </w:r>
+    </w:p>
+    <w:p>
+      <w:pPr>
+        <w:spacing w:line="240" w:lineRule="auto"/>
+        <w:rPr>
+          <w:rFonts w:ascii="Arial" w:hAnsi="Arial" w:cs="Arial"/>
+        </w:rPr>
+      </w:pPr>
+      <w:r>
+        <w:rPr>
+          <w:rFonts w:ascii="Arial" w:hAnsi="Arial" w:cs="Arial"/>
+        </w:rPr>
+        <w:t>An invalid INI section entry was found. INI Section entries start with [ and are ended with ].</w:t>
+      </w:r>
+    </w:p>
+    <w:p>
+      <w:pPr>
+        <w:spacing w:line="240" w:lineRule="auto"/>
+        <w:rPr>
+          <w:rFonts w:ascii="Arial" w:hAnsi="Arial" w:cs="Arial"/>
+          <w:b/>
+          <w:bCs/>
+        </w:rPr>
+      </w:pPr>
+      <w:r>
+        <w:rPr>
+          <w:rFonts w:ascii="Arial" w:hAnsi="Arial" w:cs="Arial"/>
+          <w:b/>
+          <w:bCs/>
+        </w:rPr>
+        <w:t>Error Code 26</w:t>
+      </w:r>
+    </w:p>
+    <w:p>
+      <w:pPr>
+        <w:spacing w:line="240" w:lineRule="auto"/>
+        <w:rPr>
+          <w:rFonts w:ascii="Arial" w:hAnsi="Arial" w:cs="Arial"/>
+        </w:rPr>
+      </w:pPr>
+      <w:r>
+        <w:rPr>
+          <w:rFonts w:ascii="Arial" w:hAnsi="Arial" w:cs="Arial"/>
+        </w:rPr>
+        <w:t>An INI value was not within an INI section.</w:t>
+      </w:r>
+    </w:p>
+    <w:p>
+      <w:pPr>
+        <w:spacing w:line="240" w:lineRule="auto"/>
+        <w:rPr>
+          <w:rFonts w:ascii="Arial" w:hAnsi="Arial" w:cs="Arial"/>
+          <w:b/>
+          <w:bCs/>
+        </w:rPr>
+      </w:pPr>
+      <w:r>
+        <w:rPr>
+          <w:rFonts w:ascii="Arial" w:hAnsi="Arial" w:cs="Arial"/>
+          <w:b/>
+          <w:bCs/>
+        </w:rPr>
+        <w:t>Error Code 28</w:t>
+      </w:r>
+    </w:p>
+    <w:p>
+      <w:pPr>
+        <w:spacing w:line="240" w:lineRule="auto"/>
+        <w:rPr>
+          <w:rFonts w:ascii="Arial" w:hAnsi="Arial" w:cs="Arial"/>
+        </w:rPr>
+      </w:pPr>
+      <w:r>
+        <w:rPr>
+          <w:rFonts w:ascii="Arial" w:hAnsi="Arial" w:cs="Arial"/>
+        </w:rPr>
+        <w:t>Engine.ini failed to load.</w:t>
+      </w:r>
+    </w:p>
+    <w:p>
+      <w:pPr>
+        <w:spacing w:line="240" w:lineRule="auto"/>
+        <w:rPr>
+          <w:rFonts w:ascii="Arial" w:hAnsi="Arial" w:cs="Arial"/>
+          <w:b/>
+          <w:bCs/>
+        </w:rPr>
+      </w:pPr>
+      <w:r>
+        <w:rPr>
+          <w:rFonts w:ascii="Arial" w:hAnsi="Arial" w:cs="Arial"/>
+          <w:b/>
+          <w:bCs/>
+        </w:rPr>
+        <w:t>Error Code 29</w:t>
+      </w:r>
+    </w:p>
+    <w:p>
+      <w:pPr>
+        <w:spacing w:line="240" w:lineRule="auto"/>
+        <w:rPr>
+          <w:rFonts w:ascii="Arial" w:hAnsi="Arial" w:cs="Arial"/>
+        </w:rPr>
+      </w:pPr>
+      <w:r>
+        <w:rPr>
+          <w:rFonts w:ascii="Arial" w:hAnsi="Arial" w:cs="Arial"/>
+        </w:rPr>
+        <w:t>Engine.ini does not have a Localisation section.</w:t>
+      </w:r>
+    </w:p>
+    <w:p>
+      <w:pPr>
+        <w:spacing w:line="240" w:lineRule="auto"/>
+        <w:rPr>
+          <w:rFonts w:ascii="Arial" w:hAnsi="Arial" w:cs="Arial"/>
+          <w:b/>
+          <w:bCs/>
+        </w:rPr>
+      </w:pPr>
+      <w:r>
+        <w:rPr>
+          <w:rFonts w:ascii="Arial" w:hAnsi="Arial" w:cs="Arial"/>
+          <w:b/>
+          <w:bCs/>
+        </w:rPr>
+        <w:t>Error Code 30</w:t>
+      </w:r>
+    </w:p>
+    <w:p>
+      <w:pPr>
+        <w:spacing w:line="240" w:lineRule="auto"/>
+        <w:rPr>
+          <w:rFonts w:ascii="Arial" w:hAnsi="Arial" w:cs="Arial"/>
+        </w:rPr>
+      </w:pPr>
+      <w:r>
+        <w:rPr>
+          <w:rFonts w:ascii="Arial" w:hAnsi="Arial" w:cs="Arial"/>
+        </w:rPr>
+        <w:t>Engine.ini’s Localisation section does not have a valid Language value.</w:t>
+      </w:r>
+    </w:p>
+    <w:p>
+      <w:pPr>
+        <w:spacing w:line="240" w:lineRule="auto"/>
+        <w:rPr>
+          <w:rFonts w:ascii="Arial" w:hAnsi="Arial" w:cs="Arial"/>
+        </w:rPr>
+      </w:pPr>
+      <w:r>
+        <w:rPr>
+          <w:rFonts w:ascii="Arial" w:hAnsi="Arial" w:cs="Arial"/>
+          <w:b/>
+          <w:bCs/>
+        </w:rPr>
+        <w:t>Error Code 31</w:t>
+      </w:r>
+    </w:p>
+    <w:p>
+      <w:pPr>
+        <w:spacing w:line="240" w:lineRule="auto"/>
+        <w:rPr>
+          <w:rFonts w:ascii="Arial" w:hAnsi="Arial" w:cs="Arial"/>
+        </w:rPr>
+      </w:pPr>
+      <w:r>
+        <w:rPr>
+          <w:rFonts w:ascii="Arial" w:hAnsi="Arial" w:cs="Arial"/>
+        </w:rPr>
+        <w:t>An attempt to load an invalid localisation file occurred. There is likely an error in the localisation file.</w:t>
+      </w:r>
+    </w:p>
+    <w:p>
+      <w:pPr>
+        <w:spacing w:line="240" w:lineRule="auto"/>
+        <w:rPr>
+          <w:rFonts w:ascii="Arial" w:hAnsi="Arial" w:cs="Arial"/>
+          <w:b/>
+          <w:bCs/>
+        </w:rPr>
+      </w:pPr>
+      <w:r>
+        <w:rPr>
+          <w:rFonts w:ascii="Arial" w:hAnsi="Arial" w:cs="Arial"/>
+          <w:b/>
+          <w:bCs/>
+        </w:rPr>
         <w:lastRenderedPageBreak/>
-        <w:t>Error Code 13</w:t>
-      </w:r>
-    </w:p>
-    <w:p>
-      <w:pPr>
-        <w:spacing w:line="240" w:lineRule="auto"/>
-        <w:rPr>
-          <w:rFonts w:ascii="Arial" w:hAnsi="Arial" w:cs="Arial"/>
-        </w:rPr>
-      </w:pPr>
-      <w:r>
-        <w:rPr>
-          <w:rFonts w:ascii="Arial" w:hAnsi="Arial" w:cs="Arial"/>
-        </w:rPr>
-        <w:t>An SDL error occurred while allocating a texture format for a Texture. Refer to the error cause for more detailed error information.</w:t>
-      </w:r>
-    </w:p>
-    <w:p>
-      <w:pPr>
-        <w:spacing w:line="240" w:lineRule="auto"/>
-        <w:rPr>
-          <w:rFonts w:ascii="Arial" w:hAnsi="Arial" w:cs="Arial"/>
-          <w:b/>
-          <w:bCs/>
-        </w:rPr>
-      </w:pPr>
-      <w:r>
-        <w:rPr>
-          <w:rFonts w:ascii="Arial" w:hAnsi="Arial" w:cs="Arial"/>
-          <w:b/>
-          <w:bCs/>
-        </w:rPr>
-        <w:t>Error Code 15, 17</w:t>
-      </w:r>
-    </w:p>
-    <w:p>
-      <w:pPr>
-        <w:spacing w:line="240" w:lineRule="auto"/>
-        <w:rPr>
-          <w:rFonts w:ascii="Arial" w:hAnsi="Arial" w:cs="Arial"/>
-        </w:rPr>
-      </w:pPr>
-      <w:r>
-        <w:rPr>
-          <w:rFonts w:ascii="Arial" w:hAnsi="Arial" w:cs="Arial"/>
-        </w:rPr>
-        <w:t>Texture::SetPixel was called with an invalid x and y position. Modify the call to SetPixel such that the x and y positions are at least 0 and less than the texture size.</w:t>
-      </w:r>
-    </w:p>
-    <w:p>
-      <w:pPr>
-        <w:spacing w:line="240" w:lineRule="auto"/>
-        <w:rPr>
-          <w:rFonts w:ascii="Arial" w:hAnsi="Arial" w:cs="Arial"/>
-          <w:b/>
-          <w:bCs/>
-        </w:rPr>
-      </w:pPr>
-      <w:r>
-        <w:rPr>
-          <w:rFonts w:ascii="Arial" w:hAnsi="Arial" w:cs="Arial"/>
-          <w:b/>
-          <w:bCs/>
-        </w:rPr>
-        <w:t>Error Code 18</w:t>
-      </w:r>
-    </w:p>
-    <w:p>
-      <w:pPr>
-        <w:spacing w:line="240" w:lineRule="auto"/>
-        <w:rPr>
-          <w:rFonts w:ascii="Arial" w:hAnsi="Arial" w:cs="Arial"/>
-        </w:rPr>
-      </w:pPr>
-      <w:r>
-        <w:rPr>
-          <w:rFonts w:ascii="Arial" w:hAnsi="Arial" w:cs="Arial"/>
-        </w:rPr>
-        <w:t>Attempted to draw a line with a thickness of below 1. Change the call to PrimitiveRenderer::DrawText.</w:t>
-      </w:r>
-    </w:p>
-    <w:p>
-      <w:pPr>
-        <w:spacing w:line="240" w:lineRule="auto"/>
-        <w:rPr>
-          <w:rFonts w:ascii="Arial" w:hAnsi="Arial" w:cs="Arial"/>
-          <w:b/>
-          <w:bCs/>
-        </w:rPr>
-      </w:pPr>
-      <w:r>
-        <w:rPr>
-          <w:rFonts w:ascii="Arial" w:hAnsi="Arial" w:cs="Arial"/>
-          <w:b/>
-          <w:bCs/>
-        </w:rPr>
-        <w:t>Error Code 19</w:t>
-      </w:r>
-    </w:p>
-    <w:p>
-      <w:pPr>
-        <w:spacing w:line="240" w:lineRule="auto"/>
-        <w:rPr>
-          <w:rFonts w:ascii="Arial" w:hAnsi="Arial" w:cs="Arial"/>
-        </w:rPr>
-      </w:pPr>
-      <w:r>
-        <w:rPr>
-          <w:rFonts w:ascii="Arial" w:hAnsi="Arial" w:cs="Arial"/>
-        </w:rPr>
-        <w:t>An SDL error occurred in NCMessageBox::Show.</w:t>
-      </w:r>
-    </w:p>
-    <w:p>
-      <w:pPr>
-        <w:spacing w:line="240" w:lineRule="auto"/>
-        <w:rPr>
-          <w:rFonts w:ascii="Arial" w:hAnsi="Arial" w:cs="Arial"/>
-          <w:b/>
-          <w:bCs/>
-        </w:rPr>
-      </w:pPr>
-      <w:r>
-        <w:rPr>
-          <w:rFonts w:ascii="Arial" w:hAnsi="Arial" w:cs="Arial"/>
-          <w:b/>
-          <w:bCs/>
-        </w:rPr>
-        <w:t>Error Code 21</w:t>
-      </w:r>
-    </w:p>
-    <w:p>
-      <w:pPr>
-        <w:spacing w:line="240" w:lineRule="auto"/>
-        <w:rPr>
-          <w:rFonts w:ascii="Arial" w:hAnsi="Arial" w:cs="Arial"/>
-        </w:rPr>
-      </w:pPr>
-      <w:r>
-        <w:rPr>
-          <w:rFonts w:ascii="Arial" w:hAnsi="Arial" w:cs="Arial"/>
-        </w:rPr>
-        <w:t>Attempted to load a nonexistent INI file.</w:t>
-      </w:r>
-    </w:p>
-    <w:p>
-      <w:pPr>
-        <w:spacing w:line="240" w:lineRule="auto"/>
-        <w:rPr>
-          <w:rFonts w:ascii="Arial" w:hAnsi="Arial" w:cs="Arial"/>
-          <w:b/>
-          <w:bCs/>
-        </w:rPr>
-      </w:pPr>
-      <w:r>
-        <w:rPr>
-          <w:rFonts w:ascii="Arial" w:hAnsi="Arial" w:cs="Arial"/>
-          <w:b/>
-          <w:bCs/>
-        </w:rPr>
-        <w:t>Error Code 22</w:t>
-      </w:r>
-    </w:p>
-    <w:p>
-      <w:pPr>
-        <w:spacing w:line="240" w:lineRule="auto"/>
-        <w:rPr>
-          <w:rFonts w:ascii="Arial" w:hAnsi="Arial" w:cs="Arial"/>
-        </w:rPr>
-      </w:pPr>
-      <w:r>
-        <w:rPr>
-          <w:rFonts w:ascii="Arial" w:hAnsi="Arial" w:cs="Arial"/>
-        </w:rPr>
-        <w:t>An unknown error occurred loading an INI file. View the error cause for exception information.</w:t>
-      </w:r>
-    </w:p>
-    <w:p>
-      <w:pPr>
-        <w:spacing w:line="240" w:lineRule="auto"/>
-        <w:rPr>
-          <w:rFonts w:ascii="Arial" w:hAnsi="Arial" w:cs="Arial"/>
-          <w:b/>
-          <w:bCs/>
-        </w:rPr>
-      </w:pPr>
-      <w:r>
-        <w:rPr>
-          <w:rFonts w:ascii="Arial" w:hAnsi="Arial" w:cs="Arial"/>
-          <w:b/>
-          <w:bCs/>
-        </w:rPr>
-        <w:t>Error Code 23</w:t>
-      </w:r>
-    </w:p>
-    <w:p>
-      <w:pPr>
-        <w:spacing w:line="240" w:lineRule="auto"/>
-        <w:rPr>
-          <w:rFonts w:ascii="Arial" w:hAnsi="Arial" w:cs="Arial"/>
-        </w:rPr>
-      </w:pPr>
-      <w:r>
-        <w:rPr>
-          <w:rFonts w:ascii="Arial" w:hAnsi="Arial" w:cs="Arial"/>
-        </w:rPr>
-        <w:t>An INI item does not have a value. Add a value to parse correctly.</w:t>
-      </w:r>
-    </w:p>
-    <w:p>
-      <w:pPr>
-        <w:spacing w:line="240" w:lineRule="auto"/>
-        <w:rPr>
-          <w:rFonts w:ascii="Arial" w:hAnsi="Arial" w:cs="Arial"/>
-          <w:b/>
-          <w:bCs/>
-        </w:rPr>
-      </w:pPr>
-      <w:r>
-        <w:rPr>
-          <w:rFonts w:ascii="Arial" w:hAnsi="Arial" w:cs="Arial"/>
-          <w:b/>
-          <w:bCs/>
-        </w:rPr>
-        <w:t>Error Code 24</w:t>
-      </w:r>
-    </w:p>
-    <w:p>
-      <w:pPr>
-        <w:spacing w:line="240" w:lineRule="auto"/>
-        <w:rPr>
-          <w:rFonts w:ascii="Arial" w:hAnsi="Arial" w:cs="Arial"/>
-        </w:rPr>
-      </w:pPr>
-      <w:r>
-        <w:rPr>
-          <w:rFonts w:ascii="Arial" w:hAnsi="Arial" w:cs="Arial"/>
-        </w:rPr>
-        <w:t>An INI section name was not terminated with a ] character.</w:t>
-      </w:r>
-    </w:p>
-    <w:p>
-      <w:pPr>
-        <w:spacing w:line="240" w:lineRule="auto"/>
-        <w:rPr>
-          <w:rFonts w:ascii="Arial" w:hAnsi="Arial" w:cs="Arial"/>
-          <w:b/>
-          <w:bCs/>
-        </w:rPr>
-      </w:pPr>
-      <w:r>
-        <w:rPr>
-          <w:rFonts w:ascii="Arial" w:hAnsi="Arial" w:cs="Arial"/>
-          <w:b/>
-          <w:bCs/>
-        </w:rPr>
-        <w:t>Error Code 25</w:t>
-      </w:r>
-    </w:p>
-    <w:p>
-      <w:pPr>
-        <w:spacing w:line="240" w:lineRule="auto"/>
-        <w:rPr>
-          <w:rFonts w:ascii="Arial" w:hAnsi="Arial" w:cs="Arial"/>
-        </w:rPr>
-      </w:pPr>
-      <w:r>
-        <w:rPr>
-          <w:rFonts w:ascii="Arial" w:hAnsi="Arial" w:cs="Arial"/>
-        </w:rPr>
-        <w:t>An invalid INI section entry was found. INI Section entries start with [ and are ended with ].</w:t>
-      </w:r>
-    </w:p>
-    <w:p>
-      <w:pPr>
-        <w:spacing w:line="240" w:lineRule="auto"/>
-        <w:rPr>
-          <w:rFonts w:ascii="Arial" w:hAnsi="Arial" w:cs="Arial"/>
-          <w:b/>
-          <w:bCs/>
-        </w:rPr>
-      </w:pPr>
-      <w:r>
-        <w:rPr>
-          <w:rFonts w:ascii="Arial" w:hAnsi="Arial" w:cs="Arial"/>
-          <w:b/>
-          <w:bCs/>
-        </w:rPr>
-        <w:t>Error Code 26</w:t>
-      </w:r>
-    </w:p>
-    <w:p>
-      <w:pPr>
-        <w:spacing w:line="240" w:lineRule="auto"/>
-        <w:rPr>
-          <w:rFonts w:ascii="Arial" w:hAnsi="Arial" w:cs="Arial"/>
-        </w:rPr>
-      </w:pPr>
-      <w:r>
-        <w:rPr>
-          <w:rFonts w:ascii="Arial" w:hAnsi="Arial" w:cs="Arial"/>
-        </w:rPr>
-        <w:t>An INI value was not within an INI section.</w:t>
-      </w:r>
-    </w:p>
-    <w:p>
-      <w:pPr>
-        <w:spacing w:line="240" w:lineRule="auto"/>
-        <w:rPr>
-          <w:rFonts w:ascii="Arial" w:hAnsi="Arial" w:cs="Arial"/>
-          <w:b/>
-          <w:bCs/>
-        </w:rPr>
-      </w:pPr>
-      <w:r>
-        <w:rPr>
-          <w:rFonts w:ascii="Arial" w:hAnsi="Arial" w:cs="Arial"/>
-          <w:b/>
-          <w:bCs/>
-        </w:rPr>
-        <w:t>Error Code 28</w:t>
-      </w:r>
-    </w:p>
-    <w:p>
-      <w:pPr>
-        <w:spacing w:line="240" w:lineRule="auto"/>
-        <w:rPr>
-          <w:rFonts w:ascii="Arial" w:hAnsi="Arial" w:cs="Arial"/>
-        </w:rPr>
-      </w:pPr>
-      <w:r>
-        <w:rPr>
-          <w:rFonts w:ascii="Arial" w:hAnsi="Arial" w:cs="Arial"/>
-        </w:rPr>
-        <w:t>Engine.ini failed to load.</w:t>
-      </w:r>
-    </w:p>
-    <w:p>
-      <w:pPr>
-        <w:spacing w:line="240" w:lineRule="auto"/>
-        <w:rPr>
-          <w:rFonts w:ascii="Arial" w:hAnsi="Arial" w:cs="Arial"/>
-          <w:b/>
-          <w:bCs/>
-        </w:rPr>
-      </w:pPr>
-      <w:r>
-        <w:rPr>
-          <w:rFonts w:ascii="Arial" w:hAnsi="Arial" w:cs="Arial"/>
-          <w:b/>
-          <w:bCs/>
-        </w:rPr>
-        <w:t>Error Code 29</w:t>
-      </w:r>
-    </w:p>
-    <w:p>
-      <w:pPr>
-        <w:spacing w:line="240" w:lineRule="auto"/>
-        <w:rPr>
-          <w:rFonts w:ascii="Arial" w:hAnsi="Arial" w:cs="Arial"/>
-        </w:rPr>
-      </w:pPr>
-      <w:r>
-        <w:rPr>
-          <w:rFonts w:ascii="Arial" w:hAnsi="Arial" w:cs="Arial"/>
-        </w:rPr>
-        <w:t>Engine.ini does not have a Localisation section.</w:t>
-      </w:r>
-    </w:p>
-    <w:p>
-      <w:pPr>
-        <w:spacing w:line="240" w:lineRule="auto"/>
-        <w:rPr>
-          <w:rFonts w:ascii="Arial" w:hAnsi="Arial" w:cs="Arial"/>
-          <w:b/>
-          <w:bCs/>
-        </w:rPr>
-      </w:pPr>
-      <w:r>
-        <w:rPr>
-          <w:rFonts w:ascii="Arial" w:hAnsi="Arial" w:cs="Arial"/>
-          <w:b/>
-          <w:bCs/>
-        </w:rPr>
-        <w:t>Error Code 30</w:t>
-      </w:r>
-    </w:p>
-    <w:p>
-      <w:pPr>
-        <w:spacing w:line="240" w:lineRule="auto"/>
-        <w:rPr>
-          <w:rFonts w:ascii="Arial" w:hAnsi="Arial" w:cs="Arial"/>
-        </w:rPr>
-      </w:pPr>
-      <w:r>
-        <w:rPr>
-          <w:rFonts w:ascii="Arial" w:hAnsi="Arial" w:cs="Arial"/>
-        </w:rPr>
-        <w:t>Engine.ini’s Localisation section does not have a valid Language value.</w:t>
-      </w:r>
-    </w:p>
-    <w:p>
-      <w:pPr>
-        <w:spacing w:line="240" w:lineRule="auto"/>
-        <w:rPr>
-          <w:rFonts w:ascii="Arial" w:hAnsi="Arial" w:cs="Arial"/>
-        </w:rPr>
-      </w:pPr>
-      <w:r>
-        <w:rPr>
-          <w:rFonts w:ascii="Arial" w:hAnsi="Arial" w:cs="Arial"/>
-          <w:b/>
-          <w:bCs/>
-        </w:rPr>
-        <w:t>Error Code 31</w:t>
-      </w:r>
-    </w:p>
-    <w:p>
-      <w:pPr>
-        <w:spacing w:line="240" w:lineRule="auto"/>
-        <w:rPr>
-          <w:rFonts w:ascii="Arial" w:hAnsi="Arial" w:cs="Arial"/>
-        </w:rPr>
-      </w:pPr>
-      <w:r>
-        <w:rPr>
-          <w:rFonts w:ascii="Arial" w:hAnsi="Arial" w:cs="Arial"/>
-        </w:rPr>
-        <w:t>An attempt to load an invalid localisation file occurred. There is likely an error in the localisation file.</w:t>
-      </w:r>
-    </w:p>
-    <w:p>
-      <w:pPr>
-        <w:spacing w:line="240" w:lineRule="auto"/>
-        <w:rPr>
-          <w:rFonts w:ascii="Arial" w:hAnsi="Arial" w:cs="Arial"/>
-          <w:b/>
-          <w:bCs/>
-        </w:rPr>
-      </w:pPr>
-      <w:r>
-        <w:rPr>
-          <w:rFonts w:ascii="Arial" w:hAnsi="Arial" w:cs="Arial"/>
-          <w:b/>
-          <w:bCs/>
-        </w:rPr>
         <w:t>Error Code 32</w:t>
       </w:r>
     </w:p>
@@ -14319,82 +14484,495 @@
         <w:rPr>
           <w:rFonts w:ascii="Arial" w:hAnsi="Arial" w:cs="Arial"/>
         </w:rPr>
+        <w:t>Attempted to load an invalid localisation string.</w:t>
+      </w:r>
+    </w:p>
+    <w:p>
+      <w:pPr>
+        <w:spacing w:line="240" w:lineRule="auto"/>
+        <w:ind w:left="720" w:hanging="720"/>
+        <w:rPr>
+          <w:rFonts w:ascii="Arial" w:hAnsi="Arial" w:cs="Arial"/>
+          <w:b/>
+          <w:bCs/>
+        </w:rPr>
+      </w:pPr>
+      <w:r>
+        <w:rPr>
+          <w:rFonts w:ascii="Arial" w:hAnsi="Arial" w:cs="Arial"/>
+          <w:b/>
+          <w:bCs/>
+        </w:rPr>
+        <w:t>Error Code 36</w:t>
+      </w:r>
+    </w:p>
+    <w:p>
+      <w:pPr>
+        <w:spacing w:line="240" w:lineRule="auto"/>
+        <w:ind w:left="720" w:hanging="720"/>
+        <w:rPr>
+          <w:rFonts w:ascii="Arial" w:hAnsi="Arial" w:cs="Arial"/>
+        </w:rPr>
+      </w:pPr>
+      <w:r>
+        <w:rPr>
+          <w:rFonts w:ascii="Arial" w:hAnsi="Arial" w:cs="Arial"/>
+        </w:rPr>
+        <w:t>Attempted to load a non-TrueType font. Only TrueType fonts are supported.</w:t>
+      </w:r>
+    </w:p>
+    <w:p>
+      <w:pPr>
+        <w:spacing w:line="240" w:lineRule="auto"/>
+        <w:ind w:left="720" w:hanging="720"/>
+        <w:rPr>
+          <w:rFonts w:ascii="Arial" w:hAnsi="Arial" w:cs="Arial"/>
+          <w:b/>
+          <w:bCs/>
+        </w:rPr>
+      </w:pPr>
+      <w:r>
+        <w:rPr>
+          <w:rFonts w:ascii="Arial" w:hAnsi="Arial" w:cs="Arial"/>
+          <w:b/>
+          <w:bCs/>
+        </w:rPr>
+        <w:t>Error Code 37</w:t>
+      </w:r>
+    </w:p>
+    <w:p>
+      <w:pPr>
+        <w:spacing w:line="240" w:lineRule="auto"/>
+        <w:ind w:left="720" w:hanging="720"/>
+        <w:rPr>
+          <w:rFonts w:ascii="Arial" w:hAnsi="Arial" w:cs="Arial"/>
+        </w:rPr>
+      </w:pPr>
+      <w:r>
+        <w:rPr>
+          <w:rFonts w:ascii="Arial" w:hAnsi="Arial" w:cs="Arial"/>
+        </w:rPr>
+        <w:t xml:space="preserve">Attempted to load an invalid font size. Font size must be at least </w:t>
+      </w:r>
+      <w:r>
+        <w:rPr>
+          <w:rFonts w:ascii="Arial" w:hAnsi="Arial" w:cs="Arial"/>
+        </w:rPr>
+        <w:t>1</w:t>
+      </w:r>
+      <w:r>
+        <w:rPr>
+          <w:rFonts w:ascii="Arial" w:hAnsi="Arial" w:cs="Arial"/>
+        </w:rPr>
+        <w:t>.</w:t>
+      </w:r>
+    </w:p>
+    <w:p>
+      <w:pPr>
+        <w:spacing w:line="240" w:lineRule="auto"/>
+        <w:rPr>
+          <w:rFonts w:ascii="Arial" w:hAnsi="Arial" w:cs="Arial"/>
+          <w:b/>
+          <w:bCs/>
+        </w:rPr>
+      </w:pPr>
+      <w:r>
+        <w:rPr>
+          <w:rFonts w:ascii="Arial" w:hAnsi="Arial" w:cs="Arial"/>
+          <w:b/>
+          <w:bCs/>
+        </w:rPr>
+        <w:t>Error Code 38</w:t>
+      </w:r>
+    </w:p>
+    <w:p>
+      <w:pPr>
+        <w:spacing w:line="240" w:lineRule="auto"/>
+        <w:rPr>
+          <w:rFonts w:ascii="Arial" w:hAnsi="Arial" w:cs="Arial"/>
+        </w:rPr>
+      </w:pPr>
+      <w:r>
+        <w:rPr>
+          <w:rFonts w:ascii="Arial" w:hAnsi="Arial" w:cs="Arial"/>
+        </w:rPr>
+        <w:t>An SDL2_ttf error occurred during font loading.</w:t>
+      </w:r>
+    </w:p>
+    <w:p>
+      <w:pPr>
+        <w:spacing w:line="240" w:lineRule="auto"/>
+        <w:rPr>
+          <w:rFonts w:ascii="Arial" w:hAnsi="Arial" w:cs="Arial"/>
+          <w:b/>
+          <w:bCs/>
+        </w:rPr>
+      </w:pPr>
+      <w:r>
+        <w:rPr>
+          <w:rFonts w:ascii="Arial" w:hAnsi="Arial" w:cs="Arial"/>
+          <w:b/>
+          <w:bCs/>
+        </w:rPr>
+        <w:t>Error Code 39</w:t>
+      </w:r>
+    </w:p>
+    <w:p>
+      <w:pPr>
+        <w:spacing w:line="240" w:lineRule="auto"/>
+        <w:rPr>
+          <w:rFonts w:ascii="Arial" w:hAnsi="Arial" w:cs="Arial"/>
+        </w:rPr>
+      </w:pPr>
+      <w:r>
+        <w:rPr>
+          <w:rFonts w:ascii="Arial" w:hAnsi="Arial" w:cs="Arial"/>
+        </w:rPr>
+        <w:t>Attempted to draw text with an invalid font parameter. Change your call to DrawText or load the font you need</w:t>
+      </w:r>
+      <w:r>
+        <w:rPr>
+          <w:rFonts w:ascii="Arial" w:hAnsi="Arial" w:cs="Arial"/>
+        </w:rPr>
+        <w:t xml:space="preserve"> to use</w:t>
+      </w:r>
+      <w:r>
+        <w:rPr>
+          <w:rFonts w:ascii="Arial" w:hAnsi="Arial" w:cs="Arial"/>
+        </w:rPr>
+        <w:t>.</w:t>
+      </w:r>
+    </w:p>
+    <w:p>
+      <w:pPr>
+        <w:spacing w:line="240" w:lineRule="auto"/>
+        <w:ind w:left="720" w:hanging="720"/>
+        <w:rPr>
+          <w:rFonts w:ascii="Arial" w:hAnsi="Arial" w:cs="Arial"/>
+          <w:b/>
+          <w:bCs/>
+        </w:rPr>
+      </w:pPr>
+      <w:r>
+        <w:rPr>
+          <w:rFonts w:ascii="Arial" w:hAnsi="Arial" w:cs="Arial"/>
+          <w:b/>
+          <w:bCs/>
+        </w:rPr>
+        <w:t>Error Code 41</w:t>
+      </w:r>
+    </w:p>
+    <w:p>
+      <w:pPr>
+        <w:spacing w:line="240" w:lineRule="auto"/>
+        <w:ind w:left="720" w:hanging="720"/>
+        <w:rPr>
+          <w:rFonts w:ascii="Arial" w:hAnsi="Arial" w:cs="Arial"/>
+        </w:rPr>
+      </w:pPr>
+      <w:r>
+        <w:rPr>
+          <w:rFonts w:ascii="Arial" w:hAnsi="Arial" w:cs="Arial"/>
+        </w:rPr>
+        <w:t>Engine.ini does not have a General section. Add one.</w:t>
+      </w:r>
+    </w:p>
+    <w:p>
+      <w:pPr>
+        <w:spacing w:line="240" w:lineRule="auto"/>
+        <w:ind w:left="720" w:hanging="720"/>
+        <w:rPr>
+          <w:rFonts w:ascii="Arial" w:hAnsi="Arial" w:cs="Arial"/>
+          <w:b/>
+          <w:bCs/>
+        </w:rPr>
+      </w:pPr>
+      <w:r>
+        <w:rPr>
+          <w:rFonts w:ascii="Arial" w:hAnsi="Arial" w:cs="Arial"/>
+          <w:b/>
+          <w:bCs/>
+        </w:rPr>
+        <w:t>Error Code 44</w:t>
+      </w:r>
+    </w:p>
+    <w:p>
+      <w:pPr>
+        <w:spacing w:line="240" w:lineRule="auto"/>
+        <w:ind w:left="720" w:hanging="720"/>
+        <w:rPr>
+          <w:rFonts w:ascii="Arial" w:hAnsi="Arial" w:cs="Arial"/>
+        </w:rPr>
+      </w:pPr>
+      <w:r>
+        <w:rPr>
+          <w:rFonts w:ascii="Arial" w:hAnsi="Arial" w:cs="Arial"/>
+        </w:rPr>
+        <w:t>Attempted to load an AnimatedTexture without a set Size property.</w:t>
+      </w:r>
+      <w:r>
+        <w:rPr>
+          <w:rFonts w:ascii="Arial" w:hAnsi="Arial" w:cs="Arial"/>
+        </w:rPr>
+        <w:t xml:space="preserve"> Set it to at least 1 x 1 pixel.</w:t>
+      </w:r>
+    </w:p>
+    <w:p>
+      <w:pPr>
+        <w:spacing w:line="240" w:lineRule="auto"/>
+        <w:ind w:left="720" w:hanging="720"/>
+        <w:rPr>
+          <w:rFonts w:ascii="Arial" w:hAnsi="Arial" w:cs="Arial"/>
+          <w:b/>
+          <w:bCs/>
+        </w:rPr>
+      </w:pPr>
+      <w:r>
+        <w:rPr>
+          <w:rFonts w:ascii="Arial" w:hAnsi="Arial" w:cs="Arial"/>
+          <w:b/>
+          <w:bCs/>
+        </w:rPr>
+        <w:t>Error Code 45</w:t>
+      </w:r>
+    </w:p>
+    <w:p>
+      <w:pPr>
+        <w:spacing w:line="240" w:lineRule="auto"/>
+        <w:ind w:left="720" w:hanging="720"/>
+        <w:rPr>
+          <w:rFonts w:ascii="Arial" w:hAnsi="Arial" w:cs="Arial"/>
+        </w:rPr>
+      </w:pPr>
+      <w:r>
+        <w:rPr>
+          <w:rFonts w:ascii="Arial" w:hAnsi="Arial" w:cs="Arial"/>
+        </w:rPr>
+        <w:t>Attempted to load a TextureAtlas without a valid FrameSize property.</w:t>
+      </w:r>
+      <w:r>
+        <w:rPr>
+          <w:rFonts w:ascii="Arial" w:hAnsi="Arial" w:cs="Arial"/>
+        </w:rPr>
+        <w:t xml:space="preserve"> Set it before calling TextureAtlas::Load.</w:t>
+      </w:r>
+    </w:p>
+    <w:p>
+      <w:pPr>
+        <w:spacing w:line="240" w:lineRule="auto"/>
+        <w:ind w:left="720" w:hanging="720"/>
+        <w:rPr>
+          <w:rFonts w:ascii="Arial" w:hAnsi="Arial" w:cs="Arial"/>
+          <w:b/>
+          <w:bCs/>
+        </w:rPr>
+      </w:pPr>
+      <w:r>
+        <w:rPr>
+          <w:rFonts w:ascii="Arial" w:hAnsi="Arial" w:cs="Arial"/>
+          <w:b/>
+          <w:bCs/>
+        </w:rPr>
+        <w:t>Error Code 46</w:t>
+      </w:r>
+    </w:p>
+    <w:p>
+      <w:pPr>
+        <w:spacing w:line="240" w:lineRule="auto"/>
+        <w:rPr>
+          <w:rFonts w:ascii="Arial" w:hAnsi="Arial" w:cs="Arial"/>
+        </w:rPr>
+      </w:pPr>
+      <w:r>
+        <w:rPr>
+          <w:rFonts w:ascii="Arial" w:hAnsi="Arial" w:cs="Arial"/>
+        </w:rPr>
+        <w:t>Attempted to load a TextureAtlas with a frame count under 1 in the X or Y direction. Set it before calling TextureAtlas::Load.</w:t>
+      </w:r>
+    </w:p>
+    <w:p>
+      <w:pPr>
+        <w:spacing w:line="240" w:lineRule="auto"/>
+        <w:rPr>
+          <w:rFonts w:ascii="Arial" w:hAnsi="Arial" w:cs="Arial"/>
+          <w:b/>
+          <w:bCs/>
+        </w:rPr>
+      </w:pPr>
+      <w:r>
+        <w:rPr>
+          <w:rFonts w:ascii="Arial" w:hAnsi="Arial" w:cs="Arial"/>
+          <w:b/>
+          <w:bCs/>
+        </w:rPr>
+        <w:t>Error Code 47</w:t>
+      </w:r>
+    </w:p>
+    <w:p>
+      <w:pPr>
+        <w:spacing w:line="240" w:lineRule="auto"/>
+        <w:rPr>
+          <w:rFonts w:ascii="Arial" w:hAnsi="Arial" w:cs="Arial"/>
+        </w:rPr>
+      </w:pPr>
+      <w:r>
+        <w:rPr>
+          <w:rFonts w:ascii="Arial" w:hAnsi="Arial" w:cs="Arial"/>
+        </w:rPr>
+        <w:t>Attempted to draw an invalid Index for a TextureAtlas. The index must be between zero and (TextureCount.X * TextureCount.Y).</w:t>
+      </w:r>
+    </w:p>
+    <w:p>
+      <w:pPr>
+        <w:spacing w:line="240" w:lineRule="auto"/>
+        <w:rPr>
+          <w:rFonts w:ascii="Arial" w:hAnsi="Arial" w:cs="Arial"/>
+          <w:b/>
+          <w:bCs/>
+        </w:rPr>
+      </w:pPr>
+      <w:r>
+        <w:rPr>
+          <w:rFonts w:ascii="Arial" w:hAnsi="Arial" w:cs="Arial"/>
+          <w:b/>
+          <w:bCs/>
+        </w:rPr>
+        <w:t>Error Code 50</w:t>
+      </w:r>
+    </w:p>
+    <w:p>
+      <w:pPr>
+        <w:spacing w:line="240" w:lineRule="auto"/>
+        <w:rPr>
+          <w:rFonts w:ascii="Arial" w:hAnsi="Arial" w:cs="Arial"/>
+        </w:rPr>
+      </w:pPr>
+      <w:r>
+        <w:rPr>
+          <w:rFonts w:ascii="Arial" w:hAnsi="Arial" w:cs="Arial"/>
+        </w:rPr>
+        <w:t>You attempted to load an audio file with a path that does not exist.</w:t>
+      </w:r>
+    </w:p>
+    <w:p>
+      <w:pPr>
+        <w:spacing w:line="240" w:lineRule="auto"/>
+        <w:rPr>
+          <w:rFonts w:ascii="Arial" w:hAnsi="Arial" w:cs="Arial"/>
+          <w:b/>
+          <w:bCs/>
+        </w:rPr>
+      </w:pPr>
+      <w:r>
+        <w:rPr>
+          <w:rFonts w:ascii="Arial" w:hAnsi="Arial" w:cs="Arial"/>
+          <w:b/>
+          <w:bCs/>
+        </w:rPr>
+        <w:t>Error Code 51</w:t>
+      </w:r>
+    </w:p>
+    <w:p>
+      <w:pPr>
+        <w:spacing w:line="240" w:lineRule="auto"/>
+        <w:rPr>
+          <w:rFonts w:ascii="Arial" w:hAnsi="Arial" w:cs="Arial"/>
+        </w:rPr>
+      </w:pPr>
+      <w:r>
+        <w:rPr>
+          <w:rFonts w:ascii="Arial" w:hAnsi="Arial" w:cs="Arial"/>
+        </w:rPr>
+        <w:t xml:space="preserve">An </w:t>
+      </w:r>
+      <w:r>
+        <w:rPr>
+          <w:rFonts w:ascii="Arial" w:hAnsi="Arial" w:cs="Arial"/>
+        </w:rPr>
+        <w:t>SDL_mixer error occurred while loading an audio file. See error description for the actual error.</w:t>
+      </w:r>
+    </w:p>
+    <w:p>
+      <w:pPr>
+        <w:spacing w:line="240" w:lineRule="auto"/>
+        <w:rPr>
+          <w:rFonts w:ascii="Arial" w:hAnsi="Arial" w:cs="Arial"/>
+          <w:b/>
+          <w:bCs/>
+        </w:rPr>
+      </w:pPr>
+      <w:r>
+        <w:rPr>
+          <w:rFonts w:ascii="Arial" w:hAnsi="Arial" w:cs="Arial"/>
+          <w:b/>
+          <w:bCs/>
+        </w:rPr>
+        <w:t>Error Code 54</w:t>
+      </w:r>
+    </w:p>
+    <w:p>
+      <w:pPr>
+        <w:spacing w:line="240" w:lineRule="auto"/>
+        <w:rPr>
+          <w:rFonts w:ascii="Arial" w:hAnsi="Arial" w:cs="Arial"/>
+        </w:rPr>
+      </w:pPr>
+      <w:r>
+        <w:rPr>
+          <w:rFonts w:ascii="Arial" w:hAnsi="Arial" w:cs="Arial"/>
+        </w:rPr>
+        <w:t xml:space="preserve">Attempted to load an AnimatedTexture property with an invalid Cycle. The cycle must have at least one frame. </w:t>
+      </w:r>
+    </w:p>
+    <w:p>
+      <w:pPr>
+        <w:spacing w:line="240" w:lineRule="auto"/>
+        <w:rPr>
+          <w:rFonts w:ascii="Arial" w:hAnsi="Arial" w:cs="Arial"/>
+          <w:b/>
+          <w:bCs/>
+        </w:rPr>
+      </w:pPr>
+      <w:r>
+        <w:rPr>
+          <w:rFonts w:ascii="Arial" w:hAnsi="Arial" w:cs="Arial"/>
+          <w:b/>
+          <w:bCs/>
+        </w:rPr>
+        <w:t>Error Code 56</w:t>
+      </w:r>
+    </w:p>
+    <w:p>
+      <w:pPr>
+        <w:spacing w:line="240" w:lineRule="auto"/>
+        <w:rPr>
+          <w:rFonts w:ascii="Arial" w:hAnsi="Arial" w:cs="Arial"/>
+        </w:rPr>
+      </w:pPr>
+      <w:r>
+        <w:rPr>
+          <w:rFonts w:ascii="Arial" w:hAnsi="Arial" w:cs="Arial"/>
+        </w:rPr>
         <w:lastRenderedPageBreak/>
-        <w:t>Attempted to load an invalid localisation string.</w:t>
-      </w:r>
-    </w:p>
-    <w:p>
-      <w:pPr>
-        <w:spacing w:line="240" w:lineRule="auto"/>
-        <w:ind w:left="720" w:hanging="720"/>
-        <w:rPr>
-          <w:rFonts w:ascii="Arial" w:hAnsi="Arial" w:cs="Arial"/>
-          <w:b/>
-          <w:bCs/>
-        </w:rPr>
-      </w:pPr>
-      <w:r>
-        <w:rPr>
-          <w:rFonts w:ascii="Arial" w:hAnsi="Arial" w:cs="Arial"/>
-          <w:b/>
-          <w:bCs/>
-        </w:rPr>
-        <w:t>Error Code 36</w:t>
-      </w:r>
-    </w:p>
-    <w:p>
-      <w:pPr>
-        <w:spacing w:line="240" w:lineRule="auto"/>
-        <w:ind w:left="720" w:hanging="720"/>
-        <w:rPr>
-          <w:rFonts w:ascii="Arial" w:hAnsi="Arial" w:cs="Arial"/>
-        </w:rPr>
-      </w:pPr>
-      <w:r>
-        <w:rPr>
-          <w:rFonts w:ascii="Arial" w:hAnsi="Arial" w:cs="Arial"/>
-        </w:rPr>
-        <w:t>Attempted to load a non-TrueType font. Only TrueType fonts are supported.</w:t>
-      </w:r>
-    </w:p>
-    <w:p>
-      <w:pPr>
-        <w:spacing w:line="240" w:lineRule="auto"/>
-        <w:ind w:left="720" w:hanging="720"/>
-        <w:rPr>
-          <w:rFonts w:ascii="Arial" w:hAnsi="Arial" w:cs="Arial"/>
-          <w:b/>
-          <w:bCs/>
-        </w:rPr>
-      </w:pPr>
-      <w:r>
-        <w:rPr>
-          <w:rFonts w:ascii="Arial" w:hAnsi="Arial" w:cs="Arial"/>
-          <w:b/>
-          <w:bCs/>
-        </w:rPr>
-        <w:t>Error Code 37</w:t>
-      </w:r>
-    </w:p>
-    <w:p>
-      <w:pPr>
-        <w:spacing w:line="240" w:lineRule="auto"/>
-        <w:ind w:left="720" w:hanging="720"/>
-        <w:rPr>
-          <w:rFonts w:ascii="Arial" w:hAnsi="Arial" w:cs="Arial"/>
-        </w:rPr>
-      </w:pPr>
-      <w:r>
-        <w:rPr>
-          <w:rFonts w:ascii="Arial" w:hAnsi="Arial" w:cs="Arial"/>
-        </w:rPr>
-        <w:t xml:space="preserve">Attempted to load an invalid font size. Font size must be at least </w:t>
-      </w:r>
-      <w:r>
-        <w:rPr>
-          <w:rFonts w:ascii="Arial" w:hAnsi="Arial" w:cs="Arial"/>
-        </w:rPr>
-        <w:t>1</w:t>
+        <w:t xml:space="preserve">An error occurred initialising </w:t>
+      </w:r>
+      <w:r>
+        <w:rPr>
+          <w:rFonts w:ascii="Arial" w:hAnsi="Arial" w:cs="Arial"/>
+        </w:rPr>
+        <w:t>the</w:t>
+      </w:r>
+      <w:r>
+        <w:rPr>
+          <w:rFonts w:ascii="Arial" w:hAnsi="Arial" w:cs="Arial"/>
+        </w:rPr>
+        <w:t xml:space="preserve"> audio device</w:t>
+      </w:r>
+      <w:r>
+        <w:rPr>
+          <w:rFonts w:ascii="Arial" w:hAnsi="Arial" w:cs="Arial"/>
+        </w:rPr>
+        <w:t xml:space="preserve"> required for SDL2_mixer</w:t>
       </w:r>
       <w:r>
         <w:rPr>
@@ -14418,419 +14996,6 @@
           <w:b/>
           <w:bCs/>
         </w:rPr>
-        <w:t>Error Code 38</w:t>
-      </w:r>
-    </w:p>
-    <w:p>
-      <w:pPr>
-        <w:spacing w:line="240" w:lineRule="auto"/>
-        <w:rPr>
-          <w:rFonts w:ascii="Arial" w:hAnsi="Arial" w:cs="Arial"/>
-        </w:rPr>
-      </w:pPr>
-      <w:r>
-        <w:rPr>
-          <w:rFonts w:ascii="Arial" w:hAnsi="Arial" w:cs="Arial"/>
-        </w:rPr>
-        <w:t>An SDL2_ttf error occurred during font loading.</w:t>
-      </w:r>
-    </w:p>
-    <w:p>
-      <w:pPr>
-        <w:spacing w:line="240" w:lineRule="auto"/>
-        <w:rPr>
-          <w:rFonts w:ascii="Arial" w:hAnsi="Arial" w:cs="Arial"/>
-          <w:b/>
-          <w:bCs/>
-        </w:rPr>
-      </w:pPr>
-      <w:r>
-        <w:rPr>
-          <w:rFonts w:ascii="Arial" w:hAnsi="Arial" w:cs="Arial"/>
-          <w:b/>
-          <w:bCs/>
-        </w:rPr>
-        <w:t>Error Code 39</w:t>
-      </w:r>
-    </w:p>
-    <w:p>
-      <w:pPr>
-        <w:spacing w:line="240" w:lineRule="auto"/>
-        <w:rPr>
-          <w:rFonts w:ascii="Arial" w:hAnsi="Arial" w:cs="Arial"/>
-        </w:rPr>
-      </w:pPr>
-      <w:r>
-        <w:rPr>
-          <w:rFonts w:ascii="Arial" w:hAnsi="Arial" w:cs="Arial"/>
-        </w:rPr>
-        <w:t>Attempted to draw text with an invalid font parameter. Change your call to DrawText or load the font you need</w:t>
-      </w:r>
-      <w:r>
-        <w:rPr>
-          <w:rFonts w:ascii="Arial" w:hAnsi="Arial" w:cs="Arial"/>
-        </w:rPr>
-        <w:t xml:space="preserve"> to use</w:t>
-      </w:r>
-      <w:r>
-        <w:rPr>
-          <w:rFonts w:ascii="Arial" w:hAnsi="Arial" w:cs="Arial"/>
-        </w:rPr>
-        <w:t>.</w:t>
-      </w:r>
-    </w:p>
-    <w:p>
-      <w:pPr>
-        <w:spacing w:line="240" w:lineRule="auto"/>
-        <w:ind w:left="720" w:hanging="720"/>
-        <w:rPr>
-          <w:rFonts w:ascii="Arial" w:hAnsi="Arial" w:cs="Arial"/>
-          <w:b/>
-          <w:bCs/>
-        </w:rPr>
-      </w:pPr>
-      <w:r>
-        <w:rPr>
-          <w:rFonts w:ascii="Arial" w:hAnsi="Arial" w:cs="Arial"/>
-          <w:b/>
-          <w:bCs/>
-        </w:rPr>
-        <w:t>Error Code 41</w:t>
-      </w:r>
-    </w:p>
-    <w:p>
-      <w:pPr>
-        <w:spacing w:line="240" w:lineRule="auto"/>
-        <w:ind w:left="720" w:hanging="720"/>
-        <w:rPr>
-          <w:rFonts w:ascii="Arial" w:hAnsi="Arial" w:cs="Arial"/>
-        </w:rPr>
-      </w:pPr>
-      <w:r>
-        <w:rPr>
-          <w:rFonts w:ascii="Arial" w:hAnsi="Arial" w:cs="Arial"/>
-        </w:rPr>
-        <w:t>Engine.ini does not have a General section. Add one.</w:t>
-      </w:r>
-    </w:p>
-    <w:p>
-      <w:pPr>
-        <w:spacing w:line="240" w:lineRule="auto"/>
-        <w:ind w:left="720" w:hanging="720"/>
-        <w:rPr>
-          <w:rFonts w:ascii="Arial" w:hAnsi="Arial" w:cs="Arial"/>
-          <w:b/>
-          <w:bCs/>
-        </w:rPr>
-      </w:pPr>
-      <w:r>
-        <w:rPr>
-          <w:rFonts w:ascii="Arial" w:hAnsi="Arial" w:cs="Arial"/>
-          <w:b/>
-          <w:bCs/>
-        </w:rPr>
-        <w:t>Error Code 44</w:t>
-      </w:r>
-    </w:p>
-    <w:p>
-      <w:pPr>
-        <w:spacing w:line="240" w:lineRule="auto"/>
-        <w:ind w:left="720" w:hanging="720"/>
-        <w:rPr>
-          <w:rFonts w:ascii="Arial" w:hAnsi="Arial" w:cs="Arial"/>
-        </w:rPr>
-      </w:pPr>
-      <w:r>
-        <w:rPr>
-          <w:rFonts w:ascii="Arial" w:hAnsi="Arial" w:cs="Arial"/>
-        </w:rPr>
-        <w:t>Attempted to load an AnimatedTexture without a set Size property.</w:t>
-      </w:r>
-      <w:r>
-        <w:rPr>
-          <w:rFonts w:ascii="Arial" w:hAnsi="Arial" w:cs="Arial"/>
-        </w:rPr>
-        <w:t xml:space="preserve"> Set it to at least 1 x 1 pixel.</w:t>
-      </w:r>
-    </w:p>
-    <w:p>
-      <w:pPr>
-        <w:spacing w:line="240" w:lineRule="auto"/>
-        <w:ind w:left="720" w:hanging="720"/>
-        <w:rPr>
-          <w:rFonts w:ascii="Arial" w:hAnsi="Arial" w:cs="Arial"/>
-          <w:b/>
-          <w:bCs/>
-        </w:rPr>
-      </w:pPr>
-      <w:r>
-        <w:rPr>
-          <w:rFonts w:ascii="Arial" w:hAnsi="Arial" w:cs="Arial"/>
-          <w:b/>
-          <w:bCs/>
-        </w:rPr>
-        <w:t>Error Code 45</w:t>
-      </w:r>
-    </w:p>
-    <w:p>
-      <w:pPr>
-        <w:spacing w:line="240" w:lineRule="auto"/>
-        <w:ind w:left="720" w:hanging="720"/>
-        <w:rPr>
-          <w:rFonts w:ascii="Arial" w:hAnsi="Arial" w:cs="Arial"/>
-        </w:rPr>
-      </w:pPr>
-      <w:r>
-        <w:rPr>
-          <w:rFonts w:ascii="Arial" w:hAnsi="Arial" w:cs="Arial"/>
-        </w:rPr>
-        <w:t>Attempted to load a TextureAtlas without a valid FrameSize property.</w:t>
-      </w:r>
-      <w:r>
-        <w:rPr>
-          <w:rFonts w:ascii="Arial" w:hAnsi="Arial" w:cs="Arial"/>
-        </w:rPr>
-        <w:t xml:space="preserve"> Set it before calling TextureAtlas::Load.</w:t>
-      </w:r>
-    </w:p>
-    <w:p>
-      <w:pPr>
-        <w:spacing w:line="240" w:lineRule="auto"/>
-        <w:ind w:left="720" w:hanging="720"/>
-        <w:rPr>
-          <w:rFonts w:ascii="Arial" w:hAnsi="Arial" w:cs="Arial"/>
-          <w:b/>
-          <w:bCs/>
-        </w:rPr>
-      </w:pPr>
-      <w:r>
-        <w:rPr>
-          <w:rFonts w:ascii="Arial" w:hAnsi="Arial" w:cs="Arial"/>
-          <w:b/>
-          <w:bCs/>
-        </w:rPr>
-        <w:t>Error Code 46</w:t>
-      </w:r>
-    </w:p>
-    <w:p>
-      <w:pPr>
-        <w:spacing w:line="240" w:lineRule="auto"/>
-        <w:rPr>
-          <w:rFonts w:ascii="Arial" w:hAnsi="Arial" w:cs="Arial"/>
-        </w:rPr>
-      </w:pPr>
-      <w:r>
-        <w:rPr>
-          <w:rFonts w:ascii="Arial" w:hAnsi="Arial" w:cs="Arial"/>
-        </w:rPr>
-        <w:t>Attempted to load a TextureAtlas with a frame count under 1 in the X or Y direction. Set it before calling TextureAtlas::Load.</w:t>
-      </w:r>
-    </w:p>
-    <w:p>
-      <w:pPr>
-        <w:spacing w:line="240" w:lineRule="auto"/>
-        <w:rPr>
-          <w:rFonts w:ascii="Arial" w:hAnsi="Arial" w:cs="Arial"/>
-          <w:b/>
-          <w:bCs/>
-        </w:rPr>
-      </w:pPr>
-      <w:r>
-        <w:rPr>
-          <w:rFonts w:ascii="Arial" w:hAnsi="Arial" w:cs="Arial"/>
-          <w:b/>
-          <w:bCs/>
-        </w:rPr>
-        <w:t>Error Code 47</w:t>
-      </w:r>
-    </w:p>
-    <w:p>
-      <w:pPr>
-        <w:spacing w:line="240" w:lineRule="auto"/>
-        <w:rPr>
-          <w:rFonts w:ascii="Arial" w:hAnsi="Arial" w:cs="Arial"/>
-        </w:rPr>
-      </w:pPr>
-      <w:r>
-        <w:rPr>
-          <w:rFonts w:ascii="Arial" w:hAnsi="Arial" w:cs="Arial"/>
-        </w:rPr>
-        <w:t>Attempted to draw an invalid Index for a TextureAtlas. The index must be between zero and (TextureCount.X * TextureCount.Y).</w:t>
-      </w:r>
-    </w:p>
-    <w:p>
-      <w:pPr>
-        <w:spacing w:line="240" w:lineRule="auto"/>
-        <w:rPr>
-          <w:rFonts w:ascii="Arial" w:hAnsi="Arial" w:cs="Arial"/>
-          <w:b/>
-          <w:bCs/>
-        </w:rPr>
-      </w:pPr>
-      <w:r>
-        <w:rPr>
-          <w:rFonts w:ascii="Arial" w:hAnsi="Arial" w:cs="Arial"/>
-          <w:b/>
-          <w:bCs/>
-        </w:rPr>
-        <w:t>Error Code 50</w:t>
-      </w:r>
-    </w:p>
-    <w:p>
-      <w:pPr>
-        <w:spacing w:line="240" w:lineRule="auto"/>
-        <w:rPr>
-          <w:rFonts w:ascii="Arial" w:hAnsi="Arial" w:cs="Arial"/>
-        </w:rPr>
-      </w:pPr>
-      <w:r>
-        <w:rPr>
-          <w:rFonts w:ascii="Arial" w:hAnsi="Arial" w:cs="Arial"/>
-        </w:rPr>
-        <w:t>You attempted to load an audio file with a path that does not exist.</w:t>
-      </w:r>
-    </w:p>
-    <w:p>
-      <w:pPr>
-        <w:spacing w:line="240" w:lineRule="auto"/>
-        <w:rPr>
-          <w:rFonts w:ascii="Arial" w:hAnsi="Arial" w:cs="Arial"/>
-          <w:b/>
-          <w:bCs/>
-        </w:rPr>
-      </w:pPr>
-      <w:r>
-        <w:rPr>
-          <w:rFonts w:ascii="Arial" w:hAnsi="Arial" w:cs="Arial"/>
-          <w:b/>
-          <w:bCs/>
-        </w:rPr>
-        <w:t>Error Code 51</w:t>
-      </w:r>
-    </w:p>
-    <w:p>
-      <w:pPr>
-        <w:spacing w:line="240" w:lineRule="auto"/>
-        <w:rPr>
-          <w:rFonts w:ascii="Arial" w:hAnsi="Arial" w:cs="Arial"/>
-        </w:rPr>
-      </w:pPr>
-      <w:r>
-        <w:rPr>
-          <w:rFonts w:ascii="Arial" w:hAnsi="Arial" w:cs="Arial"/>
-        </w:rPr>
-        <w:t xml:space="preserve">An </w:t>
-      </w:r>
-      <w:r>
-        <w:rPr>
-          <w:rFonts w:ascii="Arial" w:hAnsi="Arial" w:cs="Arial"/>
-        </w:rPr>
-        <w:t>SDL_mixer error occurred while loading an audio file. See error description for the actual error.</w:t>
-      </w:r>
-    </w:p>
-    <w:p>
-      <w:pPr>
-        <w:spacing w:line="240" w:lineRule="auto"/>
-        <w:rPr>
-          <w:rFonts w:ascii="Arial" w:hAnsi="Arial" w:cs="Arial"/>
-          <w:b/>
-          <w:bCs/>
-        </w:rPr>
-      </w:pPr>
-      <w:r>
-        <w:rPr>
-          <w:rFonts w:ascii="Arial" w:hAnsi="Arial" w:cs="Arial"/>
-          <w:b/>
-          <w:bCs/>
-        </w:rPr>
-        <w:t>Error Code 54</w:t>
-      </w:r>
-    </w:p>
-    <w:p>
-      <w:pPr>
-        <w:spacing w:line="240" w:lineRule="auto"/>
-        <w:rPr>
-          <w:rFonts w:ascii="Arial" w:hAnsi="Arial" w:cs="Arial"/>
-        </w:rPr>
-      </w:pPr>
-      <w:r>
-        <w:rPr>
-          <w:rFonts w:ascii="Arial" w:hAnsi="Arial" w:cs="Arial"/>
-        </w:rPr>
-        <w:t xml:space="preserve">Attempted to load an AnimatedTexture property with an invalid Cycle. The cycle must have at least one frame. </w:t>
-      </w:r>
-    </w:p>
-    <w:p>
-      <w:pPr>
-        <w:spacing w:line="240" w:lineRule="auto"/>
-        <w:rPr>
-          <w:rFonts w:ascii="Arial" w:hAnsi="Arial" w:cs="Arial"/>
-          <w:b/>
-          <w:bCs/>
-        </w:rPr>
-      </w:pPr>
-      <w:r>
-        <w:rPr>
-          <w:rFonts w:ascii="Arial" w:hAnsi="Arial" w:cs="Arial"/>
-          <w:b/>
-          <w:bCs/>
-        </w:rPr>
-        <w:t>Error Code 56</w:t>
-      </w:r>
-    </w:p>
-    <w:p>
-      <w:pPr>
-        <w:spacing w:line="240" w:lineRule="auto"/>
-        <w:rPr>
-          <w:rFonts w:ascii="Arial" w:hAnsi="Arial" w:cs="Arial"/>
-        </w:rPr>
-      </w:pPr>
-      <w:r>
-        <w:rPr>
-          <w:rFonts w:ascii="Arial" w:hAnsi="Arial" w:cs="Arial"/>
-        </w:rPr>
-        <w:t xml:space="preserve">An error occurred initialising </w:t>
-      </w:r>
-      <w:r>
-        <w:rPr>
-          <w:rFonts w:ascii="Arial" w:hAnsi="Arial" w:cs="Arial"/>
-        </w:rPr>
-        <w:t>the</w:t>
-      </w:r>
-      <w:r>
-        <w:rPr>
-          <w:rFonts w:ascii="Arial" w:hAnsi="Arial" w:cs="Arial"/>
-        </w:rPr>
-        <w:t xml:space="preserve"> audio device</w:t>
-      </w:r>
-      <w:r>
-        <w:rPr>
-          <w:rFonts w:ascii="Arial" w:hAnsi="Arial" w:cs="Arial"/>
-        </w:rPr>
-        <w:t xml:space="preserve"> required for SDL2_mixer</w:t>
-      </w:r>
-      <w:r>
-        <w:rPr>
-          <w:rFonts w:ascii="Arial" w:hAnsi="Arial" w:cs="Arial"/>
-        </w:rPr>
-        <w:t>.</w:t>
-      </w:r>
-    </w:p>
-    <w:p>
-      <w:pPr>
-        <w:spacing w:line="240" w:lineRule="auto"/>
-        <w:rPr>
-          <w:rFonts w:ascii="Arial" w:hAnsi="Arial" w:cs="Arial"/>
-          <w:b/>
-          <w:bCs/>
-        </w:rPr>
-      </w:pPr>
-      <w:r>
-        <w:rPr>
-          <w:rFonts w:ascii="Arial" w:hAnsi="Arial" w:cs="Arial"/>
-          <w:b/>
-          <w:bCs/>
-        </w:rPr>
         <w:t>Error Code 61, 62, 124, 125</w:t>
       </w:r>
     </w:p>
@@ -14925,453 +15090,453 @@
           <w:b/>
           <w:bCs/>
         </w:rPr>
+        <w:t xml:space="preserve">Error Code </w:t>
+      </w:r>
+      <w:r>
+        <w:rPr>
+          <w:rFonts w:ascii="Arial" w:hAnsi="Arial" w:cs="Arial"/>
+          <w:b/>
+          <w:bCs/>
+        </w:rPr>
+        <w:t>81, 82</w:t>
+      </w:r>
+    </w:p>
+    <w:p>
+      <w:pPr>
+        <w:spacing w:line="240" w:lineRule="auto"/>
+        <w:rPr>
+          <w:rFonts w:ascii="Arial" w:hAnsi="Arial" w:cs="Arial"/>
+        </w:rPr>
+      </w:pPr>
+      <w:r>
+        <w:rPr>
+          <w:rFonts w:ascii="Arial" w:hAnsi="Arial" w:cs="Arial"/>
+        </w:rPr>
+        <w:t>Attempted to call GetTextSize (80) or GetLargestTextSize (81) specifying an invalid Font parameter.</w:t>
+      </w:r>
+    </w:p>
+    <w:p>
+      <w:pPr>
+        <w:spacing w:line="240" w:lineRule="auto"/>
+        <w:rPr>
+          <w:rFonts w:ascii="Arial" w:hAnsi="Arial" w:cs="Arial"/>
+          <w:b/>
+          <w:bCs/>
+        </w:rPr>
+      </w:pPr>
+      <w:r>
+        <w:rPr>
+          <w:rFonts w:ascii="Arial" w:hAnsi="Arial" w:cs="Arial"/>
+          <w:b/>
+          <w:bCs/>
+        </w:rPr>
+        <w:t>Error Code 83</w:t>
+      </w:r>
+    </w:p>
+    <w:p>
+      <w:pPr>
+        <w:spacing w:line="240" w:lineRule="auto"/>
+        <w:rPr>
+          <w:rFonts w:ascii="Arial" w:hAnsi="Arial" w:cs="Arial"/>
+        </w:rPr>
+      </w:pPr>
+      <w:r>
+        <w:rPr>
+          <w:rFonts w:ascii="Arial" w:hAnsi="Arial" w:cs="Arial"/>
+        </w:rPr>
+        <w:t>Attempted to select an invalid ListBox SelectedIndex. SelectedIndex must be between 0 and the number of items in the list box – 1.</w:t>
+      </w:r>
+    </w:p>
+    <w:p>
+      <w:pPr>
+        <w:spacing w:line="240" w:lineRule="auto"/>
+        <w:rPr>
+          <w:rFonts w:ascii="Arial" w:hAnsi="Arial" w:cs="Arial"/>
+          <w:b/>
+          <w:bCs/>
+        </w:rPr>
+      </w:pPr>
+      <w:r>
+        <w:rPr>
+          <w:rFonts w:ascii="Arial" w:hAnsi="Arial" w:cs="Arial"/>
+          <w:b/>
+          <w:bCs/>
+        </w:rPr>
+        <w:t>Error Code 94</w:t>
+      </w:r>
+    </w:p>
+    <w:p>
+      <w:pPr>
+        <w:spacing w:line="240" w:lineRule="auto"/>
+        <w:rPr>
+          <w:rFonts w:ascii="Arial" w:hAnsi="Arial" w:cs="Arial"/>
+        </w:rPr>
+      </w:pPr>
+      <w:r>
+        <w:rPr>
+          <w:rFonts w:ascii="Arial" w:hAnsi="Arial" w:cs="Arial"/>
+        </w:rPr>
+        <w:t>A Texture Path was set, but the texture was not loaded.</w:t>
+      </w:r>
+    </w:p>
+    <w:p>
+      <w:pPr>
+        <w:spacing w:line="240" w:lineRule="auto"/>
+        <w:rPr>
+          <w:rFonts w:ascii="Arial" w:hAnsi="Arial" w:cs="Arial"/>
+          <w:b/>
+          <w:bCs/>
+        </w:rPr>
+      </w:pPr>
+      <w:r>
+        <w:rPr>
+          <w:rFonts w:ascii="Arial" w:hAnsi="Arial" w:cs="Arial"/>
+          <w:b/>
+          <w:bCs/>
+        </w:rPr>
+        <w:t>Error Code 95</w:t>
+      </w:r>
+    </w:p>
+    <w:p>
+      <w:pPr>
+        <w:spacing w:line="240" w:lineRule="auto"/>
+        <w:rPr>
+          <w:rFonts w:ascii="Arial" w:hAnsi="Arial" w:cs="Arial"/>
+        </w:rPr>
+      </w:pPr>
+      <w:r>
+        <w:rPr>
+          <w:rFonts w:ascii="Arial" w:hAnsi="Arial" w:cs="Arial"/>
+        </w:rPr>
+        <w:t>You attempted to shutdown Lightning without initialising it.</w:t>
+      </w:r>
+    </w:p>
+    <w:p>
+      <w:pPr>
+        <w:spacing w:line="240" w:lineRule="auto"/>
+        <w:rPr>
+          <w:rFonts w:ascii="Arial" w:hAnsi="Arial" w:cs="Arial"/>
+          <w:b/>
+          <w:bCs/>
+        </w:rPr>
+      </w:pPr>
+      <w:r>
+        <w:rPr>
+          <w:rFonts w:ascii="Arial" w:hAnsi="Arial" w:cs="Arial"/>
+          <w:b/>
+          <w:bCs/>
+        </w:rPr>
+        <w:t>Error Code 96</w:t>
+      </w:r>
+    </w:p>
+    <w:p>
+      <w:pPr>
+        <w:spacing w:line="240" w:lineRule="auto"/>
+        <w:rPr>
+          <w:rFonts w:ascii="Arial" w:hAnsi="Arial" w:cs="Arial"/>
+        </w:rPr>
+      </w:pPr>
+      <w:r>
+        <w:rPr>
+          <w:rFonts w:ascii="Arial" w:hAnsi="Arial" w:cs="Arial"/>
+        </w:rPr>
+        <w:t>Attempted to add a non-existent file to a PackageFileCatalog</w:t>
+      </w:r>
+    </w:p>
+    <w:p>
+      <w:pPr>
+        <w:spacing w:line="240" w:lineRule="auto"/>
+        <w:rPr>
+          <w:rFonts w:ascii="Arial" w:hAnsi="Arial" w:cs="Arial"/>
+          <w:b/>
+          <w:bCs/>
+        </w:rPr>
+      </w:pPr>
+      <w:r>
+        <w:rPr>
+          <w:rFonts w:ascii="Arial" w:hAnsi="Arial" w:cs="Arial"/>
+          <w:b/>
+          <w:bCs/>
+        </w:rPr>
+        <w:t>Error Code 98</w:t>
+      </w:r>
+      <w:r>
+        <w:rPr>
+          <w:rFonts w:ascii="Arial" w:hAnsi="Arial" w:cs="Arial"/>
+          <w:b/>
+          <w:bCs/>
+        </w:rPr>
+        <w:t>, 100</w:t>
+      </w:r>
+    </w:p>
+    <w:p>
+      <w:pPr>
+        <w:spacing w:line="240" w:lineRule="auto"/>
+        <w:rPr>
+          <w:rFonts w:ascii="Arial" w:hAnsi="Arial" w:cs="Arial"/>
+        </w:rPr>
+      </w:pPr>
+      <w:r>
+        <w:rPr>
+          <w:rFonts w:ascii="Arial" w:hAnsi="Arial" w:cs="Arial"/>
+        </w:rPr>
+        <w:t>Attempted to read a package file that does not exist.</w:t>
+      </w:r>
+    </w:p>
+    <w:p>
+      <w:pPr>
+        <w:spacing w:line="240" w:lineRule="auto"/>
+        <w:rPr>
+          <w:rFonts w:ascii="Arial" w:hAnsi="Arial" w:cs="Arial"/>
+          <w:b/>
+          <w:bCs/>
+        </w:rPr>
+      </w:pPr>
+      <w:r>
+        <w:rPr>
+          <w:rFonts w:ascii="Arial" w:hAnsi="Arial" w:cs="Arial"/>
+          <w:b/>
+          <w:bCs/>
+        </w:rPr>
+        <w:t>Error Code 99</w:t>
+      </w:r>
+    </w:p>
+    <w:p>
+      <w:pPr>
+        <w:spacing w:line="240" w:lineRule="auto"/>
+        <w:rPr>
+          <w:rFonts w:ascii="Arial" w:hAnsi="Arial" w:cs="Arial"/>
+        </w:rPr>
+      </w:pPr>
+      <w:r>
+        <w:rPr>
+          <w:rFonts w:ascii="Arial" w:hAnsi="Arial" w:cs="Arial"/>
+        </w:rPr>
+        <w:t>Attempted to read a non-package file as it does not have a package file magic.</w:t>
+      </w:r>
+    </w:p>
+    <w:p>
+      <w:pPr>
+        <w:spacing w:line="240" w:lineRule="auto"/>
+        <w:rPr>
+          <w:rFonts w:ascii="Arial" w:hAnsi="Arial" w:cs="Arial"/>
+          <w:b/>
+          <w:bCs/>
+        </w:rPr>
+      </w:pPr>
+      <w:r>
+        <w:rPr>
+          <w:rFonts w:ascii="Arial" w:hAnsi="Arial" w:cs="Arial"/>
+          <w:b/>
+          <w:bCs/>
+        </w:rPr>
+        <w:t>Error Code 100</w:t>
+      </w:r>
+    </w:p>
+    <w:p>
+      <w:pPr>
+        <w:spacing w:line="240" w:lineRule="auto"/>
+        <w:rPr>
+          <w:rFonts w:ascii="Arial" w:hAnsi="Arial" w:cs="Arial"/>
+        </w:rPr>
+      </w:pPr>
+      <w:r>
+        <w:rPr>
+          <w:rFonts w:ascii="Arial" w:hAnsi="Arial" w:cs="Arial"/>
+        </w:rPr>
+        <w:t>Attempted to read a package file with an incorrect version. Please update Lightning.</w:t>
+      </w:r>
+    </w:p>
+    <w:p>
+      <w:pPr>
+        <w:spacing w:line="240" w:lineRule="auto"/>
+        <w:rPr>
+          <w:rFonts w:ascii="Arial" w:hAnsi="Arial" w:cs="Arial"/>
+          <w:b/>
+          <w:bCs/>
+        </w:rPr>
+      </w:pPr>
+      <w:r>
+        <w:rPr>
+          <w:rFonts w:ascii="Arial" w:hAnsi="Arial" w:cs="Arial"/>
+          <w:b/>
+          <w:bCs/>
+        </w:rPr>
+        <w:t>Error Code 102</w:t>
+      </w:r>
+    </w:p>
+    <w:p>
+      <w:pPr>
+        <w:spacing w:line="240" w:lineRule="auto"/>
+        <w:rPr>
+          <w:rFonts w:ascii="Arial" w:hAnsi="Arial" w:cs="Arial"/>
+        </w:rPr>
+      </w:pPr>
+      <w:r>
+        <w:rPr>
+          <w:rFonts w:ascii="Arial" w:hAnsi="Arial" w:cs="Arial"/>
+        </w:rPr>
+        <w:t>A package file has an invalid file catalog magic and therefore is likely corrupt.</w:t>
+      </w:r>
+    </w:p>
+    <w:p>
+      <w:pPr>
+        <w:spacing w:line="240" w:lineRule="auto"/>
+        <w:rPr>
+          <w:rFonts w:ascii="Arial" w:hAnsi="Arial" w:cs="Arial"/>
+          <w:b/>
+          <w:bCs/>
+        </w:rPr>
+      </w:pPr>
+      <w:r>
+        <w:rPr>
+          <w:rFonts w:ascii="Arial" w:hAnsi="Arial" w:cs="Arial"/>
+          <w:b/>
+          <w:bCs/>
+        </w:rPr>
+        <w:t>Error Code 103</w:t>
+      </w:r>
+    </w:p>
+    <w:p>
+      <w:pPr>
+        <w:spacing w:line="240" w:lineRule="auto"/>
+        <w:rPr>
+          <w:rFonts w:ascii="Arial" w:hAnsi="Arial" w:cs="Arial"/>
+        </w:rPr>
+      </w:pPr>
+      <w:r>
+        <w:rPr>
+          <w:rFonts w:ascii="Arial" w:hAnsi="Arial" w:cs="Arial"/>
+        </w:rPr>
+        <w:t>Invalid command-line arguments were provided to the engine.</w:t>
+      </w:r>
+    </w:p>
+    <w:p>
+      <w:pPr>
+        <w:spacing w:line="240" w:lineRule="auto"/>
+        <w:rPr>
+          <w:rFonts w:ascii="Arial" w:hAnsi="Arial" w:cs="Arial"/>
+          <w:b/>
+          <w:bCs/>
+        </w:rPr>
+      </w:pPr>
+      <w:r>
+        <w:rPr>
+          <w:rFonts w:ascii="Arial" w:hAnsi="Arial" w:cs="Arial"/>
+          <w:b/>
+          <w:bCs/>
+        </w:rPr>
+        <w:t>Error Code 104, 128</w:t>
+      </w:r>
+    </w:p>
+    <w:p>
+      <w:pPr>
+        <w:spacing w:line="240" w:lineRule="auto"/>
+        <w:rPr>
+          <w:rFonts w:ascii="Arial" w:hAnsi="Arial" w:cs="Arial"/>
+        </w:rPr>
+      </w:pPr>
+      <w:r>
+        <w:rPr>
+          <w:rFonts w:ascii="Arial" w:hAnsi="Arial" w:cs="Arial"/>
+        </w:rPr>
+        <w:t>A fatal error occurred extracting a package. 104 indicates the error occurred during command-line option parsing, 128 indicates the error occurred during GlobalSettings parsing.</w:t>
+      </w:r>
+    </w:p>
+    <w:p>
+      <w:pPr>
+        <w:spacing w:line="240" w:lineRule="auto"/>
+        <w:rPr>
+          <w:rFonts w:ascii="Arial" w:hAnsi="Arial" w:cs="Arial"/>
+          <w:b/>
+          <w:bCs/>
+        </w:rPr>
+      </w:pPr>
+      <w:r>
+        <w:rPr>
+          <w:rFonts w:ascii="Arial" w:hAnsi="Arial" w:cs="Arial"/>
+          <w:b/>
+          <w:bCs/>
+        </w:rPr>
+        <w:t>Error Code 105</w:t>
+      </w:r>
+    </w:p>
+    <w:p>
+      <w:pPr>
+        <w:spacing w:line="240" w:lineRule="auto"/>
+        <w:rPr>
+          <w:rFonts w:ascii="Arial" w:hAnsi="Arial" w:cs="Arial"/>
+        </w:rPr>
+      </w:pPr>
+      <w:r>
+        <w:rPr>
+          <w:rFonts w:ascii="Arial" w:hAnsi="Arial" w:cs="Arial"/>
+        </w:rPr>
+        <w:t>A package file has an invalid header. It may be corrupted.</w:t>
+      </w:r>
+    </w:p>
+    <w:p>
+      <w:pPr>
+        <w:spacing w:line="240" w:lineRule="auto"/>
+        <w:rPr>
+          <w:rFonts w:ascii="Arial" w:hAnsi="Arial" w:cs="Arial"/>
+          <w:b/>
+          <w:bCs/>
+        </w:rPr>
+      </w:pPr>
+      <w:r>
+        <w:rPr>
+          <w:rFonts w:ascii="Arial" w:hAnsi="Arial" w:cs="Arial"/>
+          <w:b/>
+          <w:bCs/>
+        </w:rPr>
+        <w:t>Error Code 106</w:t>
+      </w:r>
+    </w:p>
+    <w:p>
+      <w:pPr>
+        <w:spacing w:line="240" w:lineRule="auto"/>
+        <w:rPr>
+          <w:rFonts w:ascii="Arial" w:hAnsi="Arial" w:cs="Arial"/>
+        </w:rPr>
+      </w:pPr>
+      <w:r>
+        <w:rPr>
+          <w:rFonts w:ascii="Arial" w:hAnsi="Arial" w:cs="Arial"/>
+        </w:rPr>
+        <w:t>Attempted to move a textbox cursor beyond the text length.</w:t>
+      </w:r>
+    </w:p>
+    <w:p>
+      <w:pPr>
+        <w:spacing w:line="240" w:lineRule="auto"/>
+        <w:rPr>
+          <w:rFonts w:ascii="Arial" w:hAnsi="Arial" w:cs="Arial"/>
+          <w:b/>
+          <w:bCs/>
+        </w:rPr>
+      </w:pPr>
+      <w:r>
+        <w:rPr>
+          <w:rFonts w:ascii="Arial" w:hAnsi="Arial" w:cs="Arial"/>
+          <w:b/>
+          <w:bCs/>
+        </w:rPr>
+        <w:t>Error Code 109</w:t>
+      </w:r>
+    </w:p>
+    <w:p>
+      <w:pPr>
+        <w:spacing w:line="240" w:lineRule="auto"/>
+        <w:rPr>
+          <w:rFonts w:ascii="Arial" w:hAnsi="Arial" w:cs="Arial"/>
+        </w:rPr>
+      </w:pPr>
+      <w:r>
+        <w:rPr>
+          <w:rFonts w:ascii="Arial" w:hAnsi="Arial" w:cs="Arial"/>
+        </w:rPr>
         <w:lastRenderedPageBreak/>
-        <w:t xml:space="preserve">Error Code </w:t>
-      </w:r>
-      <w:r>
-        <w:rPr>
-          <w:rFonts w:ascii="Arial" w:hAnsi="Arial" w:cs="Arial"/>
-          <w:b/>
-          <w:bCs/>
-        </w:rPr>
-        <w:t>81, 82</w:t>
-      </w:r>
-    </w:p>
-    <w:p>
-      <w:pPr>
-        <w:spacing w:line="240" w:lineRule="auto"/>
-        <w:rPr>
-          <w:rFonts w:ascii="Arial" w:hAnsi="Arial" w:cs="Arial"/>
-        </w:rPr>
-      </w:pPr>
-      <w:r>
-        <w:rPr>
-          <w:rFonts w:ascii="Arial" w:hAnsi="Arial" w:cs="Arial"/>
-        </w:rPr>
-        <w:t>Attempted to call GetTextSize (80) or GetLargestTextSize (81) specifying an invalid Font parameter.</w:t>
-      </w:r>
-    </w:p>
-    <w:p>
-      <w:pPr>
-        <w:spacing w:line="240" w:lineRule="auto"/>
-        <w:rPr>
-          <w:rFonts w:ascii="Arial" w:hAnsi="Arial" w:cs="Arial"/>
-          <w:b/>
-          <w:bCs/>
-        </w:rPr>
-      </w:pPr>
-      <w:r>
-        <w:rPr>
-          <w:rFonts w:ascii="Arial" w:hAnsi="Arial" w:cs="Arial"/>
-          <w:b/>
-          <w:bCs/>
-        </w:rPr>
-        <w:t>Error Code 83</w:t>
-      </w:r>
-    </w:p>
-    <w:p>
-      <w:pPr>
-        <w:spacing w:line="240" w:lineRule="auto"/>
-        <w:rPr>
-          <w:rFonts w:ascii="Arial" w:hAnsi="Arial" w:cs="Arial"/>
-        </w:rPr>
-      </w:pPr>
-      <w:r>
-        <w:rPr>
-          <w:rFonts w:ascii="Arial" w:hAnsi="Arial" w:cs="Arial"/>
-        </w:rPr>
-        <w:t>Attempted to select an invalid ListBox SelectedIndex. SelectedIndex must be between 0 and the number of items in the list box – 1.</w:t>
-      </w:r>
-    </w:p>
-    <w:p>
-      <w:pPr>
-        <w:spacing w:line="240" w:lineRule="auto"/>
-        <w:rPr>
-          <w:rFonts w:ascii="Arial" w:hAnsi="Arial" w:cs="Arial"/>
-          <w:b/>
-          <w:bCs/>
-        </w:rPr>
-      </w:pPr>
-      <w:r>
-        <w:rPr>
-          <w:rFonts w:ascii="Arial" w:hAnsi="Arial" w:cs="Arial"/>
-          <w:b/>
-          <w:bCs/>
-        </w:rPr>
-        <w:t>Error Code 94</w:t>
-      </w:r>
-    </w:p>
-    <w:p>
-      <w:pPr>
-        <w:spacing w:line="240" w:lineRule="auto"/>
-        <w:rPr>
-          <w:rFonts w:ascii="Arial" w:hAnsi="Arial" w:cs="Arial"/>
-        </w:rPr>
-      </w:pPr>
-      <w:r>
-        <w:rPr>
-          <w:rFonts w:ascii="Arial" w:hAnsi="Arial" w:cs="Arial"/>
-        </w:rPr>
-        <w:t>A Texture Path was set, but the texture was not loaded.</w:t>
-      </w:r>
-    </w:p>
-    <w:p>
-      <w:pPr>
-        <w:spacing w:line="240" w:lineRule="auto"/>
-        <w:rPr>
-          <w:rFonts w:ascii="Arial" w:hAnsi="Arial" w:cs="Arial"/>
-          <w:b/>
-          <w:bCs/>
-        </w:rPr>
-      </w:pPr>
-      <w:r>
-        <w:rPr>
-          <w:rFonts w:ascii="Arial" w:hAnsi="Arial" w:cs="Arial"/>
-          <w:b/>
-          <w:bCs/>
-        </w:rPr>
-        <w:t>Error Code 95</w:t>
-      </w:r>
-    </w:p>
-    <w:p>
-      <w:pPr>
-        <w:spacing w:line="240" w:lineRule="auto"/>
-        <w:rPr>
-          <w:rFonts w:ascii="Arial" w:hAnsi="Arial" w:cs="Arial"/>
-        </w:rPr>
-      </w:pPr>
-      <w:r>
-        <w:rPr>
-          <w:rFonts w:ascii="Arial" w:hAnsi="Arial" w:cs="Arial"/>
-        </w:rPr>
-        <w:t>You attempted to shutdown Lightning without initialising it.</w:t>
-      </w:r>
-    </w:p>
-    <w:p>
-      <w:pPr>
-        <w:spacing w:line="240" w:lineRule="auto"/>
-        <w:rPr>
-          <w:rFonts w:ascii="Arial" w:hAnsi="Arial" w:cs="Arial"/>
-          <w:b/>
-          <w:bCs/>
-        </w:rPr>
-      </w:pPr>
-      <w:r>
-        <w:rPr>
-          <w:rFonts w:ascii="Arial" w:hAnsi="Arial" w:cs="Arial"/>
-          <w:b/>
-          <w:bCs/>
-        </w:rPr>
-        <w:t>Error Code 96</w:t>
-      </w:r>
-    </w:p>
-    <w:p>
-      <w:pPr>
-        <w:spacing w:line="240" w:lineRule="auto"/>
-        <w:rPr>
-          <w:rFonts w:ascii="Arial" w:hAnsi="Arial" w:cs="Arial"/>
-        </w:rPr>
-      </w:pPr>
-      <w:r>
-        <w:rPr>
-          <w:rFonts w:ascii="Arial" w:hAnsi="Arial" w:cs="Arial"/>
-        </w:rPr>
-        <w:t>Attempted to add a non-existent file to a PackageFileCatalog</w:t>
-      </w:r>
-    </w:p>
-    <w:p>
-      <w:pPr>
-        <w:spacing w:line="240" w:lineRule="auto"/>
-        <w:rPr>
-          <w:rFonts w:ascii="Arial" w:hAnsi="Arial" w:cs="Arial"/>
-          <w:b/>
-          <w:bCs/>
-        </w:rPr>
-      </w:pPr>
-      <w:r>
-        <w:rPr>
-          <w:rFonts w:ascii="Arial" w:hAnsi="Arial" w:cs="Arial"/>
-          <w:b/>
-          <w:bCs/>
-        </w:rPr>
-        <w:t>Error Code 98</w:t>
-      </w:r>
-      <w:r>
-        <w:rPr>
-          <w:rFonts w:ascii="Arial" w:hAnsi="Arial" w:cs="Arial"/>
-          <w:b/>
-          <w:bCs/>
-        </w:rPr>
-        <w:t>, 100</w:t>
-      </w:r>
-    </w:p>
-    <w:p>
-      <w:pPr>
-        <w:spacing w:line="240" w:lineRule="auto"/>
-        <w:rPr>
-          <w:rFonts w:ascii="Arial" w:hAnsi="Arial" w:cs="Arial"/>
-        </w:rPr>
-      </w:pPr>
-      <w:r>
-        <w:rPr>
-          <w:rFonts w:ascii="Arial" w:hAnsi="Arial" w:cs="Arial"/>
-        </w:rPr>
-        <w:t>Attempted to read a package file that does not exist.</w:t>
-      </w:r>
-    </w:p>
-    <w:p>
-      <w:pPr>
-        <w:spacing w:line="240" w:lineRule="auto"/>
-        <w:rPr>
-          <w:rFonts w:ascii="Arial" w:hAnsi="Arial" w:cs="Arial"/>
-          <w:b/>
-          <w:bCs/>
-        </w:rPr>
-      </w:pPr>
-      <w:r>
-        <w:rPr>
-          <w:rFonts w:ascii="Arial" w:hAnsi="Arial" w:cs="Arial"/>
-          <w:b/>
-          <w:bCs/>
-        </w:rPr>
-        <w:t>Error Code 99</w:t>
-      </w:r>
-    </w:p>
-    <w:p>
-      <w:pPr>
-        <w:spacing w:line="240" w:lineRule="auto"/>
-        <w:rPr>
-          <w:rFonts w:ascii="Arial" w:hAnsi="Arial" w:cs="Arial"/>
-        </w:rPr>
-      </w:pPr>
-      <w:r>
-        <w:rPr>
-          <w:rFonts w:ascii="Arial" w:hAnsi="Arial" w:cs="Arial"/>
-        </w:rPr>
-        <w:t>Attempted to read a non-package file as it does not have a package file magic.</w:t>
-      </w:r>
-    </w:p>
-    <w:p>
-      <w:pPr>
-        <w:spacing w:line="240" w:lineRule="auto"/>
-        <w:rPr>
-          <w:rFonts w:ascii="Arial" w:hAnsi="Arial" w:cs="Arial"/>
-          <w:b/>
-          <w:bCs/>
-        </w:rPr>
-      </w:pPr>
-      <w:r>
-        <w:rPr>
-          <w:rFonts w:ascii="Arial" w:hAnsi="Arial" w:cs="Arial"/>
-          <w:b/>
-          <w:bCs/>
-        </w:rPr>
-        <w:t>Error Code 100</w:t>
-      </w:r>
-    </w:p>
-    <w:p>
-      <w:pPr>
-        <w:spacing w:line="240" w:lineRule="auto"/>
-        <w:rPr>
-          <w:rFonts w:ascii="Arial" w:hAnsi="Arial" w:cs="Arial"/>
-        </w:rPr>
-      </w:pPr>
-      <w:r>
-        <w:rPr>
-          <w:rFonts w:ascii="Arial" w:hAnsi="Arial" w:cs="Arial"/>
-        </w:rPr>
-        <w:t>Attempted to read a package file with an incorrect version. Please update Lightning.</w:t>
-      </w:r>
-    </w:p>
-    <w:p>
-      <w:pPr>
-        <w:spacing w:line="240" w:lineRule="auto"/>
-        <w:rPr>
-          <w:rFonts w:ascii="Arial" w:hAnsi="Arial" w:cs="Arial"/>
-          <w:b/>
-          <w:bCs/>
-        </w:rPr>
-      </w:pPr>
-      <w:r>
-        <w:rPr>
-          <w:rFonts w:ascii="Arial" w:hAnsi="Arial" w:cs="Arial"/>
-          <w:b/>
-          <w:bCs/>
-        </w:rPr>
-        <w:t>Error Code 102</w:t>
-      </w:r>
-    </w:p>
-    <w:p>
-      <w:pPr>
-        <w:spacing w:line="240" w:lineRule="auto"/>
-        <w:rPr>
-          <w:rFonts w:ascii="Arial" w:hAnsi="Arial" w:cs="Arial"/>
-        </w:rPr>
-      </w:pPr>
-      <w:r>
-        <w:rPr>
-          <w:rFonts w:ascii="Arial" w:hAnsi="Arial" w:cs="Arial"/>
-        </w:rPr>
-        <w:t>A package file has an invalid file catalog magic and therefore is likely corrupt.</w:t>
-      </w:r>
-    </w:p>
-    <w:p>
-      <w:pPr>
-        <w:spacing w:line="240" w:lineRule="auto"/>
-        <w:rPr>
-          <w:rFonts w:ascii="Arial" w:hAnsi="Arial" w:cs="Arial"/>
-          <w:b/>
-          <w:bCs/>
-        </w:rPr>
-      </w:pPr>
-      <w:r>
-        <w:rPr>
-          <w:rFonts w:ascii="Arial" w:hAnsi="Arial" w:cs="Arial"/>
-          <w:b/>
-          <w:bCs/>
-        </w:rPr>
-        <w:t>Error Code 103</w:t>
-      </w:r>
-    </w:p>
-    <w:p>
-      <w:pPr>
-        <w:spacing w:line="240" w:lineRule="auto"/>
-        <w:rPr>
-          <w:rFonts w:ascii="Arial" w:hAnsi="Arial" w:cs="Arial"/>
-        </w:rPr>
-      </w:pPr>
-      <w:r>
-        <w:rPr>
-          <w:rFonts w:ascii="Arial" w:hAnsi="Arial" w:cs="Arial"/>
-        </w:rPr>
-        <w:t>Invalid command-line arguments were provided to the engine.</w:t>
-      </w:r>
-    </w:p>
-    <w:p>
-      <w:pPr>
-        <w:spacing w:line="240" w:lineRule="auto"/>
-        <w:rPr>
-          <w:rFonts w:ascii="Arial" w:hAnsi="Arial" w:cs="Arial"/>
-          <w:b/>
-          <w:bCs/>
-        </w:rPr>
-      </w:pPr>
-      <w:r>
-        <w:rPr>
-          <w:rFonts w:ascii="Arial" w:hAnsi="Arial" w:cs="Arial"/>
-          <w:b/>
-          <w:bCs/>
-        </w:rPr>
-        <w:t>Error Code 104, 128</w:t>
-      </w:r>
-    </w:p>
-    <w:p>
-      <w:pPr>
-        <w:spacing w:line="240" w:lineRule="auto"/>
-        <w:rPr>
-          <w:rFonts w:ascii="Arial" w:hAnsi="Arial" w:cs="Arial"/>
-        </w:rPr>
-      </w:pPr>
-      <w:r>
-        <w:rPr>
-          <w:rFonts w:ascii="Arial" w:hAnsi="Arial" w:cs="Arial"/>
-        </w:rPr>
-        <w:t>A fatal error occurred extracting a package. 104 indicates the error occurred during command-line option parsing, 128 indicates the error occurred during GlobalSettings parsing.</w:t>
-      </w:r>
-    </w:p>
-    <w:p>
-      <w:pPr>
-        <w:spacing w:line="240" w:lineRule="auto"/>
-        <w:rPr>
-          <w:rFonts w:ascii="Arial" w:hAnsi="Arial" w:cs="Arial"/>
-          <w:b/>
-          <w:bCs/>
-        </w:rPr>
-      </w:pPr>
-      <w:r>
-        <w:rPr>
-          <w:rFonts w:ascii="Arial" w:hAnsi="Arial" w:cs="Arial"/>
-          <w:b/>
-          <w:bCs/>
-        </w:rPr>
-        <w:t>Error Code 105</w:t>
-      </w:r>
-    </w:p>
-    <w:p>
-      <w:pPr>
-        <w:spacing w:line="240" w:lineRule="auto"/>
-        <w:rPr>
-          <w:rFonts w:ascii="Arial" w:hAnsi="Arial" w:cs="Arial"/>
-        </w:rPr>
-      </w:pPr>
-      <w:r>
-        <w:rPr>
-          <w:rFonts w:ascii="Arial" w:hAnsi="Arial" w:cs="Arial"/>
-        </w:rPr>
-        <w:t>A package file has an invalid header. It may be corrupted.</w:t>
-      </w:r>
-    </w:p>
-    <w:p>
-      <w:pPr>
-        <w:spacing w:line="240" w:lineRule="auto"/>
-        <w:rPr>
-          <w:rFonts w:ascii="Arial" w:hAnsi="Arial" w:cs="Arial"/>
-          <w:b/>
-          <w:bCs/>
-        </w:rPr>
-      </w:pPr>
-      <w:r>
-        <w:rPr>
-          <w:rFonts w:ascii="Arial" w:hAnsi="Arial" w:cs="Arial"/>
-          <w:b/>
-          <w:bCs/>
-        </w:rPr>
-        <w:t>Error Code 106</w:t>
-      </w:r>
-    </w:p>
-    <w:p>
-      <w:pPr>
-        <w:spacing w:line="240" w:lineRule="auto"/>
-        <w:rPr>
-          <w:rFonts w:ascii="Arial" w:hAnsi="Arial" w:cs="Arial"/>
-        </w:rPr>
-      </w:pPr>
-      <w:r>
-        <w:rPr>
-          <w:rFonts w:ascii="Arial" w:hAnsi="Arial" w:cs="Arial"/>
-        </w:rPr>
-        <w:t>Attempted to move a textbox cursor beyond the text length.</w:t>
-      </w:r>
-    </w:p>
-    <w:p>
-      <w:pPr>
-        <w:spacing w:line="240" w:lineRule="auto"/>
-        <w:rPr>
-          <w:rFonts w:ascii="Arial" w:hAnsi="Arial" w:cs="Arial"/>
-          <w:b/>
-          <w:bCs/>
-        </w:rPr>
-      </w:pPr>
-      <w:r>
-        <w:rPr>
-          <w:rFonts w:ascii="Arial" w:hAnsi="Arial" w:cs="Arial"/>
-          <w:b/>
-          <w:bCs/>
-        </w:rPr>
-        <w:t>Error Code 109</w:t>
-      </w:r>
-    </w:p>
-    <w:p>
-      <w:pPr>
-        <w:spacing w:line="240" w:lineRule="auto"/>
-        <w:rPr>
-          <w:rFonts w:ascii="Arial" w:hAnsi="Arial" w:cs="Arial"/>
-        </w:rPr>
-      </w:pPr>
-      <w:r>
-        <w:rPr>
-          <w:rFonts w:ascii="Arial" w:hAnsi="Arial" w:cs="Arial"/>
-        </w:rPr>
         <w:t>An error occurred cleaning up the content directory when the GlobalSetting DeleteUnpackedFilesOnExit is set to true.</w:t>
       </w:r>
     </w:p>
@@ -15486,7 +15651,6 @@
           <w:b/>
           <w:bCs/>
         </w:rPr>
-        <w:lastRenderedPageBreak/>
         <w:t>Error Code 118</w:t>
       </w:r>
     </w:p>

</xml_diff>

<commit_message>
more api doc updates
</commit_message>
<xml_diff>
--- a/Documentation/API.docx
+++ b/Documentation/API.docx
@@ -14101,7 +14101,27 @@
           <w:sz w:val="26"/>
           <w:szCs w:val="26"/>
         </w:rPr>
-        <w:t>7.2. The Key class</w:t>
+        <w:t xml:space="preserve">7.2. The Key </w:t>
+      </w:r>
+      <w:r>
+        <w:rPr>
+          <w:rFonts w:ascii="Arial" w:hAnsi="Arial" w:cs="Arial"/>
+          <w:b/>
+          <w:bCs/>
+          <w:sz w:val="26"/>
+          <w:szCs w:val="26"/>
+        </w:rPr>
+        <w:t>C</w:t>
+      </w:r>
+      <w:r>
+        <w:rPr>
+          <w:rFonts w:ascii="Arial" w:hAnsi="Arial" w:cs="Arial"/>
+          <w:b/>
+          <w:bCs/>
+          <w:sz w:val="26"/>
+          <w:szCs w:val="26"/>
+        </w:rPr>
+        <w:t>lass</w:t>
       </w:r>
     </w:p>
     <w:p>
@@ -14197,7 +14217,71 @@
           <w:sz w:val="22"/>
           <w:szCs w:val="22"/>
         </w:rPr>
-        <w:t xml:space="preserve">key. Lightning uses Keysym instead of </w:t>
+        <w:t xml:space="preserve">key. </w:t>
+      </w:r>
+      <w:r>
+        <w:rPr>
+          <w:rFonts w:ascii="Arial" w:hAnsi="Arial" w:cs="Arial"/>
+          <w:sz w:val="22"/>
+          <w:szCs w:val="22"/>
+        </w:rPr>
+        <w:t>The L</w:t>
+      </w:r>
+      <w:r>
+        <w:rPr>
+          <w:rFonts w:ascii="Arial" w:hAnsi="Arial" w:cs="Arial"/>
+          <w:sz w:val="22"/>
+          <w:szCs w:val="22"/>
+        </w:rPr>
+        <w:t>ightning</w:t>
+      </w:r>
+      <w:r>
+        <w:rPr>
+          <w:rFonts w:ascii="Arial" w:hAnsi="Arial" w:cs="Arial"/>
+          <w:sz w:val="22"/>
+          <w:szCs w:val="22"/>
+        </w:rPr>
+        <w:t xml:space="preserve"> game engine</w:t>
+      </w:r>
+      <w:r>
+        <w:rPr>
+          <w:rFonts w:ascii="Arial" w:hAnsi="Arial" w:cs="Arial"/>
+          <w:sz w:val="22"/>
+          <w:szCs w:val="22"/>
+        </w:rPr>
+        <w:t xml:space="preserve"> uses Key</w:t>
+      </w:r>
+      <w:r>
+        <w:rPr>
+          <w:rFonts w:ascii="Arial" w:hAnsi="Arial" w:cs="Arial"/>
+          <w:sz w:val="22"/>
+          <w:szCs w:val="22"/>
+        </w:rPr>
+        <w:t>S</w:t>
+      </w:r>
+      <w:r>
+        <w:rPr>
+          <w:rFonts w:ascii="Arial" w:hAnsi="Arial" w:cs="Arial"/>
+          <w:sz w:val="22"/>
+          <w:szCs w:val="22"/>
+        </w:rPr>
+        <w:t xml:space="preserve">ym </w:t>
+      </w:r>
+      <w:r>
+        <w:rPr>
+          <w:rFonts w:ascii="Arial" w:hAnsi="Arial" w:cs="Arial"/>
+          <w:sz w:val="22"/>
+          <w:szCs w:val="22"/>
+        </w:rPr>
+        <w:t>s</w:t>
+      </w:r>
+      <w:r>
+        <w:rPr>
+          <w:rFonts w:ascii="Arial" w:hAnsi="Arial" w:cs="Arial"/>
+          <w:sz w:val="22"/>
+          <w:szCs w:val="22"/>
+        </w:rPr>
+        <w:t xml:space="preserve">instead of </w:t>
       </w:r>
       <w:r>
         <w:rPr>
@@ -14213,7 +14297,23 @@
           <w:sz w:val="22"/>
           <w:szCs w:val="22"/>
         </w:rPr>
-        <w:t xml:space="preserve">as it is more accurate </w:t>
+        <w:t>in order to provide an API that is</w:t>
+      </w:r>
+      <w:r>
+        <w:rPr>
+          <w:rFonts w:ascii="Arial" w:hAnsi="Arial" w:cs="Arial"/>
+          <w:sz w:val="22"/>
+          <w:szCs w:val="22"/>
+        </w:rPr>
+        <w:t xml:space="preserve"> more accurate </w:t>
+      </w:r>
+      <w:r>
+        <w:rPr>
+          <w:rFonts w:ascii="Arial" w:hAnsi="Arial" w:cs="Arial"/>
+          <w:sz w:val="22"/>
+          <w:szCs w:val="22"/>
+        </w:rPr>
+        <w:t xml:space="preserve">to real keyboards </w:t>
       </w:r>
       <w:r>
         <w:rPr>
@@ -34195,6 +34295,148 @@
         <w:spacing w:line="240" w:lineRule="auto"/>
         <w:rPr>
           <w:rFonts w:ascii="Arial" w:hAnsi="Arial" w:cs="Arial"/>
+          <w:sz w:val="22"/>
+          <w:szCs w:val="22"/>
+        </w:rPr>
+      </w:pPr>
+      <w:r>
+        <w:rPr>
+          <w:rFonts w:ascii="Arial" w:hAnsi="Arial" w:cs="Arial"/>
+          <w:sz w:val="22"/>
+          <w:szCs w:val="22"/>
+        </w:rPr>
+        <w:t>Lightni</w:t>
+      </w:r>
+      <w:r>
+        <w:rPr>
+          <w:rFonts w:ascii="Arial" w:hAnsi="Arial" w:cs="Arial"/>
+          <w:sz w:val="22"/>
+          <w:szCs w:val="22"/>
+        </w:rPr>
+        <w:t>ng supports a packaging engine in order to aid in obfuscation and game packaging. Compression will be implemented in a future release.</w:t>
+      </w:r>
+    </w:p>
+    <w:p>
+      <w:pPr>
+        <w:spacing w:line="240" w:lineRule="auto"/>
+        <w:rPr>
+          <w:rFonts w:ascii="Arial" w:hAnsi="Arial" w:cs="Arial"/>
+          <w:sz w:val="22"/>
+          <w:szCs w:val="22"/>
+        </w:rPr>
+      </w:pPr>
+      <w:r>
+        <w:rPr>
+          <w:rFonts w:ascii="Arial" w:hAnsi="Arial" w:cs="Arial"/>
+          <w:sz w:val="22"/>
+          <w:szCs w:val="22"/>
+        </w:rPr>
+        <w:t>The packaging system is a fairly basic system using WAD</w:t>
+      </w:r>
+      <w:r>
+        <w:rPr>
+          <w:rFonts w:ascii="Arial" w:hAnsi="Arial" w:cs="Arial"/>
+          <w:b/>
+          <w:bCs/>
+          <w:sz w:val="22"/>
+          <w:szCs w:val="22"/>
+        </w:rPr>
+        <w:t xml:space="preserve"> </w:t>
+      </w:r>
+      <w:r>
+        <w:rPr>
+          <w:rFonts w:ascii="Arial" w:hAnsi="Arial" w:cs="Arial"/>
+          <w:sz w:val="22"/>
+          <w:szCs w:val="22"/>
+        </w:rPr>
+        <w:t>files. These do not have any similarity to the classic WAD file format used in DOOM (nor does it have any relationship with Quake’s WAD2 or Half-Life’s WAD3), I just like the “Where’s All the Data” acronym :P.</w:t>
+      </w:r>
+    </w:p>
+    <w:p>
+      <w:pPr>
+        <w:spacing w:line="240" w:lineRule="auto"/>
+        <w:rPr>
+          <w:rFonts w:ascii="Arial" w:hAnsi="Arial" w:cs="Arial"/>
+          <w:b/>
+          <w:bCs/>
+          <w:sz w:val="24"/>
+          <w:szCs w:val="24"/>
+        </w:rPr>
+      </w:pPr>
+      <w:r>
+        <w:rPr>
+          <w:rFonts w:ascii="Arial" w:hAnsi="Arial" w:cs="Arial"/>
+          <w:b/>
+          <w:bCs/>
+          <w:sz w:val="24"/>
+          <w:szCs w:val="24"/>
+        </w:rPr>
+        <w:t>18.1. Packaging Your Game</w:t>
+      </w:r>
+    </w:p>
+    <w:p>
+      <w:pPr>
+        <w:spacing w:line="240" w:lineRule="auto"/>
+        <w:rPr>
+          <w:rFonts w:ascii="Arial" w:hAnsi="Arial" w:cs="Arial"/>
+          <w:sz w:val="22"/>
+          <w:szCs w:val="22"/>
+        </w:rPr>
+      </w:pPr>
+      <w:r>
+        <w:rPr>
+          <w:rFonts w:ascii="Arial" w:hAnsi="Arial" w:cs="Arial"/>
+          <w:sz w:val="22"/>
+          <w:szCs w:val="22"/>
+        </w:rPr>
+        <w:t>Packaging your game is a simple affair. A package is generated from your game content files (</w:t>
+      </w:r>
+      <w:r>
+        <w:rPr>
+          <w:rFonts w:ascii="Arial" w:hAnsi="Arial" w:cs="Arial"/>
+          <w:b/>
+          <w:bCs/>
+          <w:sz w:val="22"/>
+          <w:szCs w:val="22"/>
+        </w:rPr>
+        <w:t>Engine.ini</w:t>
+      </w:r>
+      <w:r>
+        <w:t xml:space="preserve"> </w:t>
+      </w:r>
+      <w:r>
+        <w:rPr>
+          <w:rFonts w:ascii="Arial" w:hAnsi="Arial" w:cs="Arial"/>
+          <w:sz w:val="22"/>
+          <w:szCs w:val="22"/>
+        </w:rPr>
+        <w:t>is excluded, and must always be included in your game’s distribution).</w:t>
+      </w:r>
+    </w:p>
+    <w:p>
+      <w:pPr>
+        <w:spacing w:line="240" w:lineRule="auto"/>
+        <w:rPr>
+          <w:rFonts w:ascii="Arial" w:hAnsi="Arial" w:cs="Arial"/>
+          <w:sz w:val="22"/>
+          <w:szCs w:val="22"/>
+        </w:rPr>
+      </w:pPr>
+      <w:r>
+        <w:rPr>
+          <w:rFonts w:ascii="Arial" w:hAnsi="Arial" w:cs="Arial"/>
+          <w:sz w:val="22"/>
+          <w:szCs w:val="22"/>
+        </w:rPr>
+        <w:lastRenderedPageBreak/>
+        <w:t>The gamesettin</w:t>
+      </w:r>
+    </w:p>
+    <w:p>
+      <w:pPr>
+        <w:spacing w:line="240" w:lineRule="auto"/>
+        <w:rPr>
+          <w:rFonts w:ascii="Arial" w:hAnsi="Arial" w:cs="Arial"/>
           <w:b/>
           <w:bCs/>
           <w:sz w:val="36"/>
@@ -34421,7 +34663,6 @@
           <w:sz w:val="22"/>
           <w:szCs w:val="22"/>
         </w:rPr>
-        <w:lastRenderedPageBreak/>
         <w:t xml:space="preserve">Lightning </w:t>
       </w:r>
       <w:r>
@@ -35000,6 +35241,7 @@
           <w:sz w:val="22"/>
           <w:szCs w:val="22"/>
         </w:rPr>
+        <w:lastRenderedPageBreak/>
         <w:drawing>
           <wp:inline distT="0" distB="0" distL="0" distR="0" wp14:anchorId="1257E31B" wp14:editId="0F5054BE">
             <wp:extent cx="2628900" cy="2923730"/>
@@ -35056,7 +35298,6 @@
           <w:sz w:val="22"/>
           <w:szCs w:val="22"/>
         </w:rPr>
-        <w:lastRenderedPageBreak/>
         <w:t>Example data from a test project.</w:t>
       </w:r>
     </w:p>
@@ -35569,6 +35810,7 @@
           <w:sz w:val="22"/>
           <w:szCs w:val="22"/>
         </w:rPr>
+        <w:lastRenderedPageBreak/>
         <w:t>The data in the CSV file can be used, for example, for graphing performance over time:</w:t>
       </w:r>
       <w:r>
@@ -35770,7 +36012,6 @@
           <w:sz w:val="22"/>
           <w:szCs w:val="22"/>
         </w:rPr>
-        <w:lastRenderedPageBreak/>
         <w:t>The source code of SDL2-CS can b</w:t>
       </w:r>
       <w:r>
@@ -36064,6 +36305,7 @@
           <w:sz w:val="22"/>
           <w:szCs w:val="22"/>
         </w:rPr>
+        <w:lastRenderedPageBreak/>
         <w:t xml:space="preserve">Lightning is specifically designed to be NativeAOT compatible. It does not intend to use any .NET functionality that is not compatible with NativeAOT. However, owing to the fact that NativeAOT is a preview feature intended for general release in .NET 7.0, a NativeAOT build of Lightning has </w:t>
       </w:r>
       <w:r>
@@ -36388,255 +36630,255 @@
           <w:b/>
           <w:bCs/>
         </w:rPr>
+        <w:t xml:space="preserve">Error Code 5 </w:t>
+      </w:r>
+    </w:p>
+    <w:p>
+      <w:pPr>
+        <w:spacing w:line="240" w:lineRule="auto"/>
+        <w:rPr>
+          <w:rFonts w:ascii="Arial" w:hAnsi="Arial" w:cs="Arial"/>
+        </w:rPr>
+      </w:pPr>
+      <w:r>
+        <w:rPr>
+          <w:rFonts w:ascii="Arial" w:hAnsi="Arial" w:cs="Arial"/>
+        </w:rPr>
+        <w:t xml:space="preserve">NCLogging::NCLoggingSettings was null when calling NCLogging::Init. This is </w:t>
+      </w:r>
+      <w:r>
+        <w:rPr>
+          <w:rFonts w:ascii="Arial" w:hAnsi="Arial" w:cs="Arial"/>
+        </w:rPr>
+        <w:t xml:space="preserve">almost certainly </w:t>
+      </w:r>
+      <w:r>
+        <w:rPr>
+          <w:rFonts w:ascii="Arial" w:hAnsi="Arial" w:cs="Arial"/>
+        </w:rPr>
+        <w:t>an e</w:t>
+      </w:r>
+      <w:r>
+        <w:rPr>
+          <w:rFonts w:ascii="Arial" w:hAnsi="Arial" w:cs="Arial"/>
+        </w:rPr>
+        <w:t>n</w:t>
+      </w:r>
+      <w:r>
+        <w:rPr>
+          <w:rFonts w:ascii="Arial" w:hAnsi="Arial" w:cs="Arial"/>
+        </w:rPr>
+        <w:t>gine bug.</w:t>
+      </w:r>
+    </w:p>
+    <w:p>
+      <w:pPr>
+        <w:spacing w:line="240" w:lineRule="auto"/>
+        <w:rPr>
+          <w:rFonts w:ascii="Arial" w:hAnsi="Arial" w:cs="Arial"/>
+          <w:b/>
+          <w:bCs/>
+        </w:rPr>
+      </w:pPr>
+      <w:r>
+        <w:rPr>
+          <w:rFonts w:ascii="Arial" w:hAnsi="Arial" w:cs="Arial"/>
+          <w:b/>
+          <w:bCs/>
+        </w:rPr>
+        <w:t>Error Code 6</w:t>
+      </w:r>
+    </w:p>
+    <w:p>
+      <w:pPr>
+        <w:spacing w:line="240" w:lineRule="auto"/>
+        <w:rPr>
+          <w:rFonts w:ascii="Arial" w:hAnsi="Arial" w:cs="Arial"/>
+        </w:rPr>
+      </w:pPr>
+      <w:r>
+        <w:rPr>
+          <w:rFonts w:ascii="Arial" w:hAnsi="Arial" w:cs="Arial"/>
+        </w:rPr>
+        <w:t>NCLogging::NCLoggingSettings::LogFileName was null when calling NCLogging::Init. This is almost certainly an engine bug.</w:t>
+      </w:r>
+    </w:p>
+    <w:p>
+      <w:pPr>
+        <w:spacing w:line="240" w:lineRule="auto"/>
+        <w:rPr>
+          <w:rFonts w:ascii="Arial" w:hAnsi="Arial" w:cs="Arial"/>
+          <w:b/>
+          <w:bCs/>
+        </w:rPr>
+      </w:pPr>
+      <w:r>
+        <w:rPr>
+          <w:rFonts w:ascii="Arial" w:hAnsi="Arial" w:cs="Arial"/>
+          <w:b/>
+          <w:bCs/>
+        </w:rPr>
+        <w:t>Error Code 7</w:t>
+      </w:r>
+    </w:p>
+    <w:p>
+      <w:pPr>
+        <w:spacing w:line="240" w:lineRule="auto"/>
+        <w:rPr>
+          <w:rFonts w:ascii="Arial" w:hAnsi="Arial" w:cs="Arial"/>
+        </w:rPr>
+      </w:pPr>
+      <w:r>
+        <w:rPr>
+          <w:rFonts w:ascii="Arial" w:hAnsi="Arial" w:cs="Arial"/>
+        </w:rPr>
+        <w:t>A null WindowSettings was passed to Window::Start.</w:t>
+      </w:r>
+    </w:p>
+    <w:p>
+      <w:pPr>
+        <w:spacing w:line="240" w:lineRule="auto"/>
+        <w:rPr>
+          <w:rFonts w:ascii="Arial" w:hAnsi="Arial" w:cs="Arial"/>
+          <w:b/>
+          <w:bCs/>
+        </w:rPr>
+      </w:pPr>
+      <w:r>
+        <w:rPr>
+          <w:rFonts w:ascii="Arial" w:hAnsi="Arial" w:cs="Arial"/>
+          <w:b/>
+          <w:bCs/>
+        </w:rPr>
+        <w:t>Error Code 8</w:t>
+      </w:r>
+    </w:p>
+    <w:p>
+      <w:pPr>
+        <w:spacing w:line="240" w:lineRule="auto"/>
+        <w:rPr>
+          <w:rFonts w:ascii="Arial" w:hAnsi="Arial" w:cs="Arial"/>
+        </w:rPr>
+      </w:pPr>
+      <w:r>
+        <w:rPr>
+          <w:rFonts w:ascii="Arial" w:hAnsi="Arial" w:cs="Arial"/>
+        </w:rPr>
+        <w:t>An SDL error occurred during window creation in Window::Start.</w:t>
+      </w:r>
+    </w:p>
+    <w:p>
+      <w:pPr>
+        <w:spacing w:line="240" w:lineRule="auto"/>
+        <w:rPr>
+          <w:rFonts w:ascii="Arial" w:hAnsi="Arial" w:cs="Arial"/>
+          <w:b/>
+          <w:bCs/>
+        </w:rPr>
+      </w:pPr>
+      <w:r>
+        <w:rPr>
+          <w:rFonts w:ascii="Arial" w:hAnsi="Arial" w:cs="Arial"/>
+          <w:b/>
+          <w:bCs/>
+        </w:rPr>
+        <w:t>Error Code 9</w:t>
+      </w:r>
+    </w:p>
+    <w:p>
+      <w:pPr>
+        <w:spacing w:line="240" w:lineRule="auto"/>
+        <w:rPr>
+          <w:rFonts w:ascii="Arial" w:hAnsi="Arial" w:cs="Arial"/>
+        </w:rPr>
+      </w:pPr>
+      <w:r>
+        <w:rPr>
+          <w:rFonts w:ascii="Arial" w:hAnsi="Arial" w:cs="Arial"/>
+        </w:rPr>
+        <w:t>Attempted to load a Texture with a Path property corresponding to an invalid file.</w:t>
+      </w:r>
+    </w:p>
+    <w:p>
+      <w:pPr>
+        <w:spacing w:line="240" w:lineRule="auto"/>
+        <w:rPr>
+          <w:rFonts w:ascii="Arial" w:hAnsi="Arial" w:cs="Arial"/>
+          <w:b/>
+          <w:bCs/>
+        </w:rPr>
+      </w:pPr>
+      <w:r>
+        <w:rPr>
+          <w:rFonts w:ascii="Arial" w:hAnsi="Arial" w:cs="Arial"/>
+          <w:b/>
+          <w:bCs/>
+        </w:rPr>
+        <w:t>Error Code 10</w:t>
+      </w:r>
+    </w:p>
+    <w:p>
+      <w:pPr>
+        <w:spacing w:line="240" w:lineRule="auto"/>
+        <w:rPr>
+          <w:rFonts w:ascii="Arial" w:hAnsi="Arial" w:cs="Arial"/>
+        </w:rPr>
+      </w:pPr>
+      <w:r>
+        <w:rPr>
+          <w:rFonts w:ascii="Arial" w:hAnsi="Arial" w:cs="Arial"/>
+        </w:rPr>
+        <w:t>An SDL error occurred while loading a Texture. Refer to the error cause for more detailed error information.</w:t>
+      </w:r>
+    </w:p>
+    <w:p>
+      <w:pPr>
+        <w:spacing w:line="240" w:lineRule="auto"/>
+        <w:rPr>
+          <w:rFonts w:ascii="Arial" w:hAnsi="Arial" w:cs="Arial"/>
+          <w:b/>
+          <w:bCs/>
+        </w:rPr>
+      </w:pPr>
+      <w:r>
+        <w:rPr>
+          <w:rFonts w:ascii="Arial" w:hAnsi="Arial" w:cs="Arial"/>
+          <w:b/>
+          <w:bCs/>
+        </w:rPr>
+        <w:t>Error Code 11</w:t>
+      </w:r>
+    </w:p>
+    <w:p>
+      <w:pPr>
+        <w:spacing w:line="240" w:lineRule="auto"/>
+        <w:rPr>
+          <w:rFonts w:ascii="Arial" w:hAnsi="Arial" w:cs="Arial"/>
+        </w:rPr>
+      </w:pPr>
+      <w:r>
+        <w:rPr>
+          <w:rFonts w:ascii="Arial" w:hAnsi="Arial" w:cs="Arial"/>
+        </w:rPr>
+        <w:t>There was an internal error locking pixels for modification. This may be an engine bug.</w:t>
+      </w:r>
+    </w:p>
+    <w:p>
+      <w:pPr>
+        <w:spacing w:line="240" w:lineRule="auto"/>
+        <w:rPr>
+          <w:rFonts w:ascii="Arial" w:hAnsi="Arial" w:cs="Arial"/>
+          <w:b/>
+          <w:bCs/>
+        </w:rPr>
+      </w:pPr>
+      <w:r>
+        <w:rPr>
+          <w:rFonts w:ascii="Arial" w:hAnsi="Arial" w:cs="Arial"/>
+          <w:b/>
+          <w:bCs/>
+        </w:rPr>
         <w:lastRenderedPageBreak/>
-        <w:t xml:space="preserve">Error Code 5 </w:t>
-      </w:r>
-    </w:p>
-    <w:p>
-      <w:pPr>
-        <w:spacing w:line="240" w:lineRule="auto"/>
-        <w:rPr>
-          <w:rFonts w:ascii="Arial" w:hAnsi="Arial" w:cs="Arial"/>
-        </w:rPr>
-      </w:pPr>
-      <w:r>
-        <w:rPr>
-          <w:rFonts w:ascii="Arial" w:hAnsi="Arial" w:cs="Arial"/>
-        </w:rPr>
-        <w:t xml:space="preserve">NCLogging::NCLoggingSettings was null when calling NCLogging::Init. This is </w:t>
-      </w:r>
-      <w:r>
-        <w:rPr>
-          <w:rFonts w:ascii="Arial" w:hAnsi="Arial" w:cs="Arial"/>
-        </w:rPr>
-        <w:t xml:space="preserve">almost certainly </w:t>
-      </w:r>
-      <w:r>
-        <w:rPr>
-          <w:rFonts w:ascii="Arial" w:hAnsi="Arial" w:cs="Arial"/>
-        </w:rPr>
-        <w:t>an e</w:t>
-      </w:r>
-      <w:r>
-        <w:rPr>
-          <w:rFonts w:ascii="Arial" w:hAnsi="Arial" w:cs="Arial"/>
-        </w:rPr>
-        <w:t>n</w:t>
-      </w:r>
-      <w:r>
-        <w:rPr>
-          <w:rFonts w:ascii="Arial" w:hAnsi="Arial" w:cs="Arial"/>
-        </w:rPr>
-        <w:t>gine bug.</w:t>
-      </w:r>
-    </w:p>
-    <w:p>
-      <w:pPr>
-        <w:spacing w:line="240" w:lineRule="auto"/>
-        <w:rPr>
-          <w:rFonts w:ascii="Arial" w:hAnsi="Arial" w:cs="Arial"/>
-          <w:b/>
-          <w:bCs/>
-        </w:rPr>
-      </w:pPr>
-      <w:r>
-        <w:rPr>
-          <w:rFonts w:ascii="Arial" w:hAnsi="Arial" w:cs="Arial"/>
-          <w:b/>
-          <w:bCs/>
-        </w:rPr>
-        <w:t>Error Code 6</w:t>
-      </w:r>
-    </w:p>
-    <w:p>
-      <w:pPr>
-        <w:spacing w:line="240" w:lineRule="auto"/>
-        <w:rPr>
-          <w:rFonts w:ascii="Arial" w:hAnsi="Arial" w:cs="Arial"/>
-        </w:rPr>
-      </w:pPr>
-      <w:r>
-        <w:rPr>
-          <w:rFonts w:ascii="Arial" w:hAnsi="Arial" w:cs="Arial"/>
-        </w:rPr>
-        <w:t>NCLogging::NCLoggingSettings::LogFileName was null when calling NCLogging::Init. This is almost certainly an engine bug.</w:t>
-      </w:r>
-    </w:p>
-    <w:p>
-      <w:pPr>
-        <w:spacing w:line="240" w:lineRule="auto"/>
-        <w:rPr>
-          <w:rFonts w:ascii="Arial" w:hAnsi="Arial" w:cs="Arial"/>
-          <w:b/>
-          <w:bCs/>
-        </w:rPr>
-      </w:pPr>
-      <w:r>
-        <w:rPr>
-          <w:rFonts w:ascii="Arial" w:hAnsi="Arial" w:cs="Arial"/>
-          <w:b/>
-          <w:bCs/>
-        </w:rPr>
-        <w:t>Error Code 7</w:t>
-      </w:r>
-    </w:p>
-    <w:p>
-      <w:pPr>
-        <w:spacing w:line="240" w:lineRule="auto"/>
-        <w:rPr>
-          <w:rFonts w:ascii="Arial" w:hAnsi="Arial" w:cs="Arial"/>
-        </w:rPr>
-      </w:pPr>
-      <w:r>
-        <w:rPr>
-          <w:rFonts w:ascii="Arial" w:hAnsi="Arial" w:cs="Arial"/>
-        </w:rPr>
-        <w:t>A null WindowSettings was passed to Window::Start.</w:t>
-      </w:r>
-    </w:p>
-    <w:p>
-      <w:pPr>
-        <w:spacing w:line="240" w:lineRule="auto"/>
-        <w:rPr>
-          <w:rFonts w:ascii="Arial" w:hAnsi="Arial" w:cs="Arial"/>
-          <w:b/>
-          <w:bCs/>
-        </w:rPr>
-      </w:pPr>
-      <w:r>
-        <w:rPr>
-          <w:rFonts w:ascii="Arial" w:hAnsi="Arial" w:cs="Arial"/>
-          <w:b/>
-          <w:bCs/>
-        </w:rPr>
-        <w:t>Error Code 8</w:t>
-      </w:r>
-    </w:p>
-    <w:p>
-      <w:pPr>
-        <w:spacing w:line="240" w:lineRule="auto"/>
-        <w:rPr>
-          <w:rFonts w:ascii="Arial" w:hAnsi="Arial" w:cs="Arial"/>
-        </w:rPr>
-      </w:pPr>
-      <w:r>
-        <w:rPr>
-          <w:rFonts w:ascii="Arial" w:hAnsi="Arial" w:cs="Arial"/>
-        </w:rPr>
-        <w:t>An SDL error occurred during window creation in Window::Start.</w:t>
-      </w:r>
-    </w:p>
-    <w:p>
-      <w:pPr>
-        <w:spacing w:line="240" w:lineRule="auto"/>
-        <w:rPr>
-          <w:rFonts w:ascii="Arial" w:hAnsi="Arial" w:cs="Arial"/>
-          <w:b/>
-          <w:bCs/>
-        </w:rPr>
-      </w:pPr>
-      <w:r>
-        <w:rPr>
-          <w:rFonts w:ascii="Arial" w:hAnsi="Arial" w:cs="Arial"/>
-          <w:b/>
-          <w:bCs/>
-        </w:rPr>
-        <w:t>Error Code 9</w:t>
-      </w:r>
-    </w:p>
-    <w:p>
-      <w:pPr>
-        <w:spacing w:line="240" w:lineRule="auto"/>
-        <w:rPr>
-          <w:rFonts w:ascii="Arial" w:hAnsi="Arial" w:cs="Arial"/>
-        </w:rPr>
-      </w:pPr>
-      <w:r>
-        <w:rPr>
-          <w:rFonts w:ascii="Arial" w:hAnsi="Arial" w:cs="Arial"/>
-        </w:rPr>
-        <w:t>Attempted to load a Texture with a Path property corresponding to an invalid file.</w:t>
-      </w:r>
-    </w:p>
-    <w:p>
-      <w:pPr>
-        <w:spacing w:line="240" w:lineRule="auto"/>
-        <w:rPr>
-          <w:rFonts w:ascii="Arial" w:hAnsi="Arial" w:cs="Arial"/>
-          <w:b/>
-          <w:bCs/>
-        </w:rPr>
-      </w:pPr>
-      <w:r>
-        <w:rPr>
-          <w:rFonts w:ascii="Arial" w:hAnsi="Arial" w:cs="Arial"/>
-          <w:b/>
-          <w:bCs/>
-        </w:rPr>
-        <w:t>Error Code 10</w:t>
-      </w:r>
-    </w:p>
-    <w:p>
-      <w:pPr>
-        <w:spacing w:line="240" w:lineRule="auto"/>
-        <w:rPr>
-          <w:rFonts w:ascii="Arial" w:hAnsi="Arial" w:cs="Arial"/>
-        </w:rPr>
-      </w:pPr>
-      <w:r>
-        <w:rPr>
-          <w:rFonts w:ascii="Arial" w:hAnsi="Arial" w:cs="Arial"/>
-        </w:rPr>
-        <w:t>An SDL error occurred while loading a Texture. Refer to the error cause for more detailed error information.</w:t>
-      </w:r>
-    </w:p>
-    <w:p>
-      <w:pPr>
-        <w:spacing w:line="240" w:lineRule="auto"/>
-        <w:rPr>
-          <w:rFonts w:ascii="Arial" w:hAnsi="Arial" w:cs="Arial"/>
-          <w:b/>
-          <w:bCs/>
-        </w:rPr>
-      </w:pPr>
-      <w:r>
-        <w:rPr>
-          <w:rFonts w:ascii="Arial" w:hAnsi="Arial" w:cs="Arial"/>
-          <w:b/>
-          <w:bCs/>
-        </w:rPr>
-        <w:t>Error Code 11</w:t>
-      </w:r>
-    </w:p>
-    <w:p>
-      <w:pPr>
-        <w:spacing w:line="240" w:lineRule="auto"/>
-        <w:rPr>
-          <w:rFonts w:ascii="Arial" w:hAnsi="Arial" w:cs="Arial"/>
-        </w:rPr>
-      </w:pPr>
-      <w:r>
-        <w:rPr>
-          <w:rFonts w:ascii="Arial" w:hAnsi="Arial" w:cs="Arial"/>
-        </w:rPr>
-        <w:t>There was an internal error locking pixels for modification. This may be an engine bug.</w:t>
-      </w:r>
-    </w:p>
-    <w:p>
-      <w:pPr>
-        <w:spacing w:line="240" w:lineRule="auto"/>
-        <w:rPr>
-          <w:rFonts w:ascii="Arial" w:hAnsi="Arial" w:cs="Arial"/>
-          <w:b/>
-          <w:bCs/>
-        </w:rPr>
-      </w:pPr>
-      <w:r>
-        <w:rPr>
-          <w:rFonts w:ascii="Arial" w:hAnsi="Arial" w:cs="Arial"/>
-          <w:b/>
-          <w:bCs/>
-        </w:rPr>
         <w:t>Error Code 12, 14</w:t>
       </w:r>
     </w:p>
@@ -36939,261 +37181,261 @@
         <w:rPr>
           <w:rFonts w:ascii="Arial" w:hAnsi="Arial" w:cs="Arial"/>
         </w:rPr>
+        <w:t>An invalid INI section entry was found. INI Section entries start with [ and are ended with ].</w:t>
+      </w:r>
+    </w:p>
+    <w:p>
+      <w:pPr>
+        <w:spacing w:line="240" w:lineRule="auto"/>
+        <w:rPr>
+          <w:rFonts w:ascii="Arial" w:hAnsi="Arial" w:cs="Arial"/>
+          <w:b/>
+          <w:bCs/>
+        </w:rPr>
+      </w:pPr>
+      <w:r>
+        <w:rPr>
+          <w:rFonts w:ascii="Arial" w:hAnsi="Arial" w:cs="Arial"/>
+          <w:b/>
+          <w:bCs/>
+        </w:rPr>
+        <w:t>Error Code 26</w:t>
+      </w:r>
+    </w:p>
+    <w:p>
+      <w:pPr>
+        <w:spacing w:line="240" w:lineRule="auto"/>
+        <w:rPr>
+          <w:rFonts w:ascii="Arial" w:hAnsi="Arial" w:cs="Arial"/>
+        </w:rPr>
+      </w:pPr>
+      <w:r>
+        <w:rPr>
+          <w:rFonts w:ascii="Arial" w:hAnsi="Arial" w:cs="Arial"/>
+        </w:rPr>
+        <w:t>An INI value was not within an INI section.</w:t>
+      </w:r>
+    </w:p>
+    <w:p>
+      <w:pPr>
+        <w:spacing w:line="240" w:lineRule="auto"/>
+        <w:rPr>
+          <w:rFonts w:ascii="Arial" w:hAnsi="Arial" w:cs="Arial"/>
+          <w:b/>
+          <w:bCs/>
+        </w:rPr>
+      </w:pPr>
+      <w:r>
+        <w:rPr>
+          <w:rFonts w:ascii="Arial" w:hAnsi="Arial" w:cs="Arial"/>
+          <w:b/>
+          <w:bCs/>
+        </w:rPr>
+        <w:t>Error Code 28</w:t>
+      </w:r>
+    </w:p>
+    <w:p>
+      <w:pPr>
+        <w:spacing w:line="240" w:lineRule="auto"/>
+        <w:rPr>
+          <w:rFonts w:ascii="Arial" w:hAnsi="Arial" w:cs="Arial"/>
+        </w:rPr>
+      </w:pPr>
+      <w:r>
+        <w:rPr>
+          <w:rFonts w:ascii="Arial" w:hAnsi="Arial" w:cs="Arial"/>
+        </w:rPr>
+        <w:t>Engine.ini failed to load.</w:t>
+      </w:r>
+    </w:p>
+    <w:p>
+      <w:pPr>
+        <w:spacing w:line="240" w:lineRule="auto"/>
+        <w:rPr>
+          <w:rFonts w:ascii="Arial" w:hAnsi="Arial" w:cs="Arial"/>
+          <w:b/>
+          <w:bCs/>
+        </w:rPr>
+      </w:pPr>
+      <w:r>
+        <w:rPr>
+          <w:rFonts w:ascii="Arial" w:hAnsi="Arial" w:cs="Arial"/>
+          <w:b/>
+          <w:bCs/>
+        </w:rPr>
+        <w:t>Error Code 29</w:t>
+      </w:r>
+    </w:p>
+    <w:p>
+      <w:pPr>
+        <w:spacing w:line="240" w:lineRule="auto"/>
+        <w:rPr>
+          <w:rFonts w:ascii="Arial" w:hAnsi="Arial" w:cs="Arial"/>
+        </w:rPr>
+      </w:pPr>
+      <w:r>
+        <w:rPr>
+          <w:rFonts w:ascii="Arial" w:hAnsi="Arial" w:cs="Arial"/>
+        </w:rPr>
+        <w:t>Engine.ini does not have a Localisation section.</w:t>
+      </w:r>
+    </w:p>
+    <w:p>
+      <w:pPr>
+        <w:spacing w:line="240" w:lineRule="auto"/>
+        <w:rPr>
+          <w:rFonts w:ascii="Arial" w:hAnsi="Arial" w:cs="Arial"/>
+          <w:b/>
+          <w:bCs/>
+        </w:rPr>
+      </w:pPr>
+      <w:r>
+        <w:rPr>
+          <w:rFonts w:ascii="Arial" w:hAnsi="Arial" w:cs="Arial"/>
+          <w:b/>
+          <w:bCs/>
+        </w:rPr>
+        <w:t>Error Code 30</w:t>
+      </w:r>
+    </w:p>
+    <w:p>
+      <w:pPr>
+        <w:spacing w:line="240" w:lineRule="auto"/>
+        <w:rPr>
+          <w:rFonts w:ascii="Arial" w:hAnsi="Arial" w:cs="Arial"/>
+        </w:rPr>
+      </w:pPr>
+      <w:r>
+        <w:rPr>
+          <w:rFonts w:ascii="Arial" w:hAnsi="Arial" w:cs="Arial"/>
+        </w:rPr>
+        <w:t>Engine.ini’s Localisation section does not have a valid Language value.</w:t>
+      </w:r>
+    </w:p>
+    <w:p>
+      <w:pPr>
+        <w:spacing w:line="240" w:lineRule="auto"/>
+        <w:rPr>
+          <w:rFonts w:ascii="Arial" w:hAnsi="Arial" w:cs="Arial"/>
+        </w:rPr>
+      </w:pPr>
+      <w:r>
+        <w:rPr>
+          <w:rFonts w:ascii="Arial" w:hAnsi="Arial" w:cs="Arial"/>
+          <w:b/>
+          <w:bCs/>
+        </w:rPr>
+        <w:t>Error Code 31</w:t>
+      </w:r>
+    </w:p>
+    <w:p>
+      <w:pPr>
+        <w:spacing w:line="240" w:lineRule="auto"/>
+        <w:rPr>
+          <w:rFonts w:ascii="Arial" w:hAnsi="Arial" w:cs="Arial"/>
+        </w:rPr>
+      </w:pPr>
+      <w:r>
+        <w:rPr>
+          <w:rFonts w:ascii="Arial" w:hAnsi="Arial" w:cs="Arial"/>
+        </w:rPr>
+        <w:t>An attempt to load an invalid localisation file occurred. There is likely an error in the localisation file.</w:t>
+      </w:r>
+    </w:p>
+    <w:p>
+      <w:pPr>
+        <w:spacing w:line="240" w:lineRule="auto"/>
+        <w:rPr>
+          <w:rFonts w:ascii="Arial" w:hAnsi="Arial" w:cs="Arial"/>
+          <w:b/>
+          <w:bCs/>
+        </w:rPr>
+      </w:pPr>
+      <w:r>
+        <w:rPr>
+          <w:rFonts w:ascii="Arial" w:hAnsi="Arial" w:cs="Arial"/>
+          <w:b/>
+          <w:bCs/>
+        </w:rPr>
+        <w:t>Error Code 32</w:t>
+      </w:r>
+    </w:p>
+    <w:p>
+      <w:pPr>
+        <w:spacing w:line="240" w:lineRule="auto"/>
+        <w:rPr>
+          <w:rFonts w:ascii="Arial" w:hAnsi="Arial" w:cs="Arial"/>
+        </w:rPr>
+      </w:pPr>
+      <w:r>
+        <w:rPr>
+          <w:rFonts w:ascii="Arial" w:hAnsi="Arial" w:cs="Arial"/>
+        </w:rPr>
+        <w:t>A loaded localisation file does not have a Metadata section.</w:t>
+      </w:r>
+    </w:p>
+    <w:p>
+      <w:pPr>
+        <w:spacing w:line="240" w:lineRule="auto"/>
+        <w:rPr>
+          <w:rFonts w:ascii="Arial" w:hAnsi="Arial" w:cs="Arial"/>
+          <w:b/>
+          <w:bCs/>
+        </w:rPr>
+      </w:pPr>
+      <w:r>
+        <w:rPr>
+          <w:rFonts w:ascii="Arial" w:hAnsi="Arial" w:cs="Arial"/>
+          <w:b/>
+          <w:bCs/>
+        </w:rPr>
+        <w:t>Error Code 33</w:t>
+      </w:r>
+    </w:p>
+    <w:p>
+      <w:pPr>
+        <w:spacing w:line="240" w:lineRule="auto"/>
+        <w:rPr>
+          <w:rFonts w:ascii="Arial" w:hAnsi="Arial" w:cs="Arial"/>
+        </w:rPr>
+      </w:pPr>
+      <w:r>
+        <w:rPr>
+          <w:rFonts w:ascii="Arial" w:hAnsi="Arial" w:cs="Arial"/>
+        </w:rPr>
+        <w:t>A loaded localisation file does not have a Strings section.</w:t>
+      </w:r>
+    </w:p>
+    <w:p>
+      <w:pPr>
+        <w:spacing w:line="240" w:lineRule="auto"/>
+        <w:rPr>
+          <w:rFonts w:ascii="Arial" w:hAnsi="Arial" w:cs="Arial"/>
+          <w:b/>
+          <w:bCs/>
+        </w:rPr>
+      </w:pPr>
+      <w:r>
+        <w:rPr>
+          <w:rFonts w:ascii="Arial" w:hAnsi="Arial" w:cs="Arial"/>
+          <w:b/>
+          <w:bCs/>
+        </w:rPr>
+        <w:t>Error Code 34</w:t>
+      </w:r>
+    </w:p>
+    <w:p>
+      <w:pPr>
+        <w:spacing w:line="240" w:lineRule="auto"/>
+        <w:rPr>
+          <w:rFonts w:ascii="Arial" w:hAnsi="Arial" w:cs="Arial"/>
+        </w:rPr>
+      </w:pPr>
+      <w:r>
+        <w:rPr>
+          <w:rFonts w:ascii="Arial" w:hAnsi="Arial" w:cs="Arial"/>
+        </w:rPr>
         <w:lastRenderedPageBreak/>
-        <w:t>An invalid INI section entry was found. INI Section entries start with [ and are ended with ].</w:t>
-      </w:r>
-    </w:p>
-    <w:p>
-      <w:pPr>
-        <w:spacing w:line="240" w:lineRule="auto"/>
-        <w:rPr>
-          <w:rFonts w:ascii="Arial" w:hAnsi="Arial" w:cs="Arial"/>
-          <w:b/>
-          <w:bCs/>
-        </w:rPr>
-      </w:pPr>
-      <w:r>
-        <w:rPr>
-          <w:rFonts w:ascii="Arial" w:hAnsi="Arial" w:cs="Arial"/>
-          <w:b/>
-          <w:bCs/>
-        </w:rPr>
-        <w:t>Error Code 26</w:t>
-      </w:r>
-    </w:p>
-    <w:p>
-      <w:pPr>
-        <w:spacing w:line="240" w:lineRule="auto"/>
-        <w:rPr>
-          <w:rFonts w:ascii="Arial" w:hAnsi="Arial" w:cs="Arial"/>
-        </w:rPr>
-      </w:pPr>
-      <w:r>
-        <w:rPr>
-          <w:rFonts w:ascii="Arial" w:hAnsi="Arial" w:cs="Arial"/>
-        </w:rPr>
-        <w:t>An INI value was not within an INI section.</w:t>
-      </w:r>
-    </w:p>
-    <w:p>
-      <w:pPr>
-        <w:spacing w:line="240" w:lineRule="auto"/>
-        <w:rPr>
-          <w:rFonts w:ascii="Arial" w:hAnsi="Arial" w:cs="Arial"/>
-          <w:b/>
-          <w:bCs/>
-        </w:rPr>
-      </w:pPr>
-      <w:r>
-        <w:rPr>
-          <w:rFonts w:ascii="Arial" w:hAnsi="Arial" w:cs="Arial"/>
-          <w:b/>
-          <w:bCs/>
-        </w:rPr>
-        <w:t>Error Code 28</w:t>
-      </w:r>
-    </w:p>
-    <w:p>
-      <w:pPr>
-        <w:spacing w:line="240" w:lineRule="auto"/>
-        <w:rPr>
-          <w:rFonts w:ascii="Arial" w:hAnsi="Arial" w:cs="Arial"/>
-        </w:rPr>
-      </w:pPr>
-      <w:r>
-        <w:rPr>
-          <w:rFonts w:ascii="Arial" w:hAnsi="Arial" w:cs="Arial"/>
-        </w:rPr>
-        <w:t>Engine.ini failed to load.</w:t>
-      </w:r>
-    </w:p>
-    <w:p>
-      <w:pPr>
-        <w:spacing w:line="240" w:lineRule="auto"/>
-        <w:rPr>
-          <w:rFonts w:ascii="Arial" w:hAnsi="Arial" w:cs="Arial"/>
-          <w:b/>
-          <w:bCs/>
-        </w:rPr>
-      </w:pPr>
-      <w:r>
-        <w:rPr>
-          <w:rFonts w:ascii="Arial" w:hAnsi="Arial" w:cs="Arial"/>
-          <w:b/>
-          <w:bCs/>
-        </w:rPr>
-        <w:t>Error Code 29</w:t>
-      </w:r>
-    </w:p>
-    <w:p>
-      <w:pPr>
-        <w:spacing w:line="240" w:lineRule="auto"/>
-        <w:rPr>
-          <w:rFonts w:ascii="Arial" w:hAnsi="Arial" w:cs="Arial"/>
-        </w:rPr>
-      </w:pPr>
-      <w:r>
-        <w:rPr>
-          <w:rFonts w:ascii="Arial" w:hAnsi="Arial" w:cs="Arial"/>
-        </w:rPr>
-        <w:t>Engine.ini does not have a Localisation section.</w:t>
-      </w:r>
-    </w:p>
-    <w:p>
-      <w:pPr>
-        <w:spacing w:line="240" w:lineRule="auto"/>
-        <w:rPr>
-          <w:rFonts w:ascii="Arial" w:hAnsi="Arial" w:cs="Arial"/>
-          <w:b/>
-          <w:bCs/>
-        </w:rPr>
-      </w:pPr>
-      <w:r>
-        <w:rPr>
-          <w:rFonts w:ascii="Arial" w:hAnsi="Arial" w:cs="Arial"/>
-          <w:b/>
-          <w:bCs/>
-        </w:rPr>
-        <w:t>Error Code 30</w:t>
-      </w:r>
-    </w:p>
-    <w:p>
-      <w:pPr>
-        <w:spacing w:line="240" w:lineRule="auto"/>
-        <w:rPr>
-          <w:rFonts w:ascii="Arial" w:hAnsi="Arial" w:cs="Arial"/>
-        </w:rPr>
-      </w:pPr>
-      <w:r>
-        <w:rPr>
-          <w:rFonts w:ascii="Arial" w:hAnsi="Arial" w:cs="Arial"/>
-        </w:rPr>
-        <w:t>Engine.ini’s Localisation section does not have a valid Language value.</w:t>
-      </w:r>
-    </w:p>
-    <w:p>
-      <w:pPr>
-        <w:spacing w:line="240" w:lineRule="auto"/>
-        <w:rPr>
-          <w:rFonts w:ascii="Arial" w:hAnsi="Arial" w:cs="Arial"/>
-        </w:rPr>
-      </w:pPr>
-      <w:r>
-        <w:rPr>
-          <w:rFonts w:ascii="Arial" w:hAnsi="Arial" w:cs="Arial"/>
-          <w:b/>
-          <w:bCs/>
-        </w:rPr>
-        <w:t>Error Code 31</w:t>
-      </w:r>
-    </w:p>
-    <w:p>
-      <w:pPr>
-        <w:spacing w:line="240" w:lineRule="auto"/>
-        <w:rPr>
-          <w:rFonts w:ascii="Arial" w:hAnsi="Arial" w:cs="Arial"/>
-        </w:rPr>
-      </w:pPr>
-      <w:r>
-        <w:rPr>
-          <w:rFonts w:ascii="Arial" w:hAnsi="Arial" w:cs="Arial"/>
-        </w:rPr>
-        <w:t>An attempt to load an invalid localisation file occurred. There is likely an error in the localisation file.</w:t>
-      </w:r>
-    </w:p>
-    <w:p>
-      <w:pPr>
-        <w:spacing w:line="240" w:lineRule="auto"/>
-        <w:rPr>
-          <w:rFonts w:ascii="Arial" w:hAnsi="Arial" w:cs="Arial"/>
-          <w:b/>
-          <w:bCs/>
-        </w:rPr>
-      </w:pPr>
-      <w:r>
-        <w:rPr>
-          <w:rFonts w:ascii="Arial" w:hAnsi="Arial" w:cs="Arial"/>
-          <w:b/>
-          <w:bCs/>
-        </w:rPr>
-        <w:t>Error Code 32</w:t>
-      </w:r>
-    </w:p>
-    <w:p>
-      <w:pPr>
-        <w:spacing w:line="240" w:lineRule="auto"/>
-        <w:rPr>
-          <w:rFonts w:ascii="Arial" w:hAnsi="Arial" w:cs="Arial"/>
-        </w:rPr>
-      </w:pPr>
-      <w:r>
-        <w:rPr>
-          <w:rFonts w:ascii="Arial" w:hAnsi="Arial" w:cs="Arial"/>
-        </w:rPr>
-        <w:t>A loaded localisation file does not have a Metadata section.</w:t>
-      </w:r>
-    </w:p>
-    <w:p>
-      <w:pPr>
-        <w:spacing w:line="240" w:lineRule="auto"/>
-        <w:rPr>
-          <w:rFonts w:ascii="Arial" w:hAnsi="Arial" w:cs="Arial"/>
-          <w:b/>
-          <w:bCs/>
-        </w:rPr>
-      </w:pPr>
-      <w:r>
-        <w:rPr>
-          <w:rFonts w:ascii="Arial" w:hAnsi="Arial" w:cs="Arial"/>
-          <w:b/>
-          <w:bCs/>
-        </w:rPr>
-        <w:t>Error Code 33</w:t>
-      </w:r>
-    </w:p>
-    <w:p>
-      <w:pPr>
-        <w:spacing w:line="240" w:lineRule="auto"/>
-        <w:rPr>
-          <w:rFonts w:ascii="Arial" w:hAnsi="Arial" w:cs="Arial"/>
-        </w:rPr>
-      </w:pPr>
-      <w:r>
-        <w:rPr>
-          <w:rFonts w:ascii="Arial" w:hAnsi="Arial" w:cs="Arial"/>
-        </w:rPr>
-        <w:t>A loaded localisation file does not have a Strings section.</w:t>
-      </w:r>
-    </w:p>
-    <w:p>
-      <w:pPr>
-        <w:spacing w:line="240" w:lineRule="auto"/>
-        <w:rPr>
-          <w:rFonts w:ascii="Arial" w:hAnsi="Arial" w:cs="Arial"/>
-          <w:b/>
-          <w:bCs/>
-        </w:rPr>
-      </w:pPr>
-      <w:r>
-        <w:rPr>
-          <w:rFonts w:ascii="Arial" w:hAnsi="Arial" w:cs="Arial"/>
-          <w:b/>
-          <w:bCs/>
-        </w:rPr>
-        <w:t>Error Code 34</w:t>
-      </w:r>
-    </w:p>
-    <w:p>
-      <w:pPr>
-        <w:spacing w:line="240" w:lineRule="auto"/>
-        <w:rPr>
-          <w:rFonts w:ascii="Arial" w:hAnsi="Arial" w:cs="Arial"/>
-        </w:rPr>
-      </w:pPr>
-      <w:r>
-        <w:rPr>
-          <w:rFonts w:ascii="Arial" w:hAnsi="Arial" w:cs="Arial"/>
-        </w:rPr>
         <w:t>Attempted to load a nonexistent font file. Adjust your call to Font::Load to specify an actually extant font or font file. Please note that system fonts must use the font names in c:\windows\fonts.</w:t>
       </w:r>
     </w:p>
@@ -37530,259 +37772,259 @@
         <w:rPr>
           <w:rFonts w:ascii="Arial" w:hAnsi="Arial" w:cs="Arial"/>
         </w:rPr>
+        <w:t>Attempted to load a TextureAtlas with a frame count under 1 in the X or Y direction. Set it before calling TextureAtlas::Load.</w:t>
+      </w:r>
+    </w:p>
+    <w:p>
+      <w:pPr>
+        <w:spacing w:line="240" w:lineRule="auto"/>
+        <w:rPr>
+          <w:rFonts w:ascii="Arial" w:hAnsi="Arial" w:cs="Arial"/>
+          <w:b/>
+          <w:bCs/>
+        </w:rPr>
+      </w:pPr>
+      <w:r>
+        <w:rPr>
+          <w:rFonts w:ascii="Arial" w:hAnsi="Arial" w:cs="Arial"/>
+          <w:b/>
+          <w:bCs/>
+        </w:rPr>
+        <w:t>Error Code 47</w:t>
+      </w:r>
+    </w:p>
+    <w:p>
+      <w:pPr>
+        <w:spacing w:line="240" w:lineRule="auto"/>
+        <w:rPr>
+          <w:rFonts w:ascii="Arial" w:hAnsi="Arial" w:cs="Arial"/>
+        </w:rPr>
+      </w:pPr>
+      <w:r>
+        <w:rPr>
+          <w:rFonts w:ascii="Arial" w:hAnsi="Arial" w:cs="Arial"/>
+        </w:rPr>
+        <w:t>Attempted to draw an invalid Index for a TextureAtlas. The index must be between zero and (TextureCount.X * TextureCount.Y).</w:t>
+      </w:r>
+    </w:p>
+    <w:p>
+      <w:pPr>
+        <w:spacing w:line="240" w:lineRule="auto"/>
+        <w:rPr>
+          <w:rFonts w:ascii="Arial" w:hAnsi="Arial" w:cs="Arial"/>
+          <w:b/>
+          <w:bCs/>
+        </w:rPr>
+      </w:pPr>
+      <w:r>
+        <w:rPr>
+          <w:rFonts w:ascii="Arial" w:hAnsi="Arial" w:cs="Arial"/>
+          <w:b/>
+          <w:bCs/>
+        </w:rPr>
+        <w:t>Error Code 50</w:t>
+      </w:r>
+    </w:p>
+    <w:p>
+      <w:pPr>
+        <w:spacing w:line="240" w:lineRule="auto"/>
+        <w:rPr>
+          <w:rFonts w:ascii="Arial" w:hAnsi="Arial" w:cs="Arial"/>
+        </w:rPr>
+      </w:pPr>
+      <w:r>
+        <w:rPr>
+          <w:rFonts w:ascii="Arial" w:hAnsi="Arial" w:cs="Arial"/>
+        </w:rPr>
+        <w:t>You attempted to load an audio file with a path that does not exist.</w:t>
+      </w:r>
+    </w:p>
+    <w:p>
+      <w:pPr>
+        <w:spacing w:line="240" w:lineRule="auto"/>
+        <w:rPr>
+          <w:rFonts w:ascii="Arial" w:hAnsi="Arial" w:cs="Arial"/>
+          <w:b/>
+          <w:bCs/>
+        </w:rPr>
+      </w:pPr>
+      <w:r>
+        <w:rPr>
+          <w:rFonts w:ascii="Arial" w:hAnsi="Arial" w:cs="Arial"/>
+          <w:b/>
+          <w:bCs/>
+        </w:rPr>
+        <w:t>Error Code 51</w:t>
+      </w:r>
+    </w:p>
+    <w:p>
+      <w:pPr>
+        <w:spacing w:line="240" w:lineRule="auto"/>
+        <w:rPr>
+          <w:rFonts w:ascii="Arial" w:hAnsi="Arial" w:cs="Arial"/>
+        </w:rPr>
+      </w:pPr>
+      <w:r>
+        <w:rPr>
+          <w:rFonts w:ascii="Arial" w:hAnsi="Arial" w:cs="Arial"/>
+        </w:rPr>
+        <w:t xml:space="preserve">An </w:t>
+      </w:r>
+      <w:r>
+        <w:rPr>
+          <w:rFonts w:ascii="Arial" w:hAnsi="Arial" w:cs="Arial"/>
+        </w:rPr>
+        <w:t>SDL_mixer error occurred while loading an audio file. See error description for the actual error.</w:t>
+      </w:r>
+    </w:p>
+    <w:p>
+      <w:pPr>
+        <w:spacing w:line="240" w:lineRule="auto"/>
+        <w:rPr>
+          <w:rFonts w:ascii="Arial" w:hAnsi="Arial" w:cs="Arial"/>
+          <w:b/>
+          <w:bCs/>
+        </w:rPr>
+      </w:pPr>
+      <w:r>
+        <w:rPr>
+          <w:rFonts w:ascii="Arial" w:hAnsi="Arial" w:cs="Arial"/>
+          <w:b/>
+          <w:bCs/>
+        </w:rPr>
+        <w:t>Error Code 54</w:t>
+      </w:r>
+    </w:p>
+    <w:p>
+      <w:pPr>
+        <w:spacing w:line="240" w:lineRule="auto"/>
+        <w:rPr>
+          <w:rFonts w:ascii="Arial" w:hAnsi="Arial" w:cs="Arial"/>
+        </w:rPr>
+      </w:pPr>
+      <w:r>
+        <w:rPr>
+          <w:rFonts w:ascii="Arial" w:hAnsi="Arial" w:cs="Arial"/>
+        </w:rPr>
+        <w:t xml:space="preserve">Attempted to load an AnimatedTexture property with an invalid Cycle. The cycle must have at least one frame. </w:t>
+      </w:r>
+    </w:p>
+    <w:p>
+      <w:pPr>
+        <w:spacing w:line="240" w:lineRule="auto"/>
+        <w:rPr>
+          <w:rFonts w:ascii="Arial" w:hAnsi="Arial" w:cs="Arial"/>
+          <w:b/>
+          <w:bCs/>
+        </w:rPr>
+      </w:pPr>
+      <w:r>
+        <w:rPr>
+          <w:rFonts w:ascii="Arial" w:hAnsi="Arial" w:cs="Arial"/>
+          <w:b/>
+          <w:bCs/>
+        </w:rPr>
+        <w:t>Error Code 56</w:t>
+      </w:r>
+    </w:p>
+    <w:p>
+      <w:pPr>
+        <w:spacing w:line="240" w:lineRule="auto"/>
+        <w:rPr>
+          <w:rFonts w:ascii="Arial" w:hAnsi="Arial" w:cs="Arial"/>
+        </w:rPr>
+      </w:pPr>
+      <w:r>
+        <w:rPr>
+          <w:rFonts w:ascii="Arial" w:hAnsi="Arial" w:cs="Arial"/>
+        </w:rPr>
+        <w:t xml:space="preserve">An error occurred initialising </w:t>
+      </w:r>
+      <w:r>
+        <w:rPr>
+          <w:rFonts w:ascii="Arial" w:hAnsi="Arial" w:cs="Arial"/>
+        </w:rPr>
+        <w:t>the</w:t>
+      </w:r>
+      <w:r>
+        <w:rPr>
+          <w:rFonts w:ascii="Arial" w:hAnsi="Arial" w:cs="Arial"/>
+        </w:rPr>
+        <w:t xml:space="preserve"> audio device</w:t>
+      </w:r>
+      <w:r>
+        <w:rPr>
+          <w:rFonts w:ascii="Arial" w:hAnsi="Arial" w:cs="Arial"/>
+        </w:rPr>
+        <w:t xml:space="preserve"> required for SDL2_mixer</w:t>
+      </w:r>
+      <w:r>
+        <w:rPr>
+          <w:rFonts w:ascii="Arial" w:hAnsi="Arial" w:cs="Arial"/>
+        </w:rPr>
+        <w:t>.</w:t>
+      </w:r>
+    </w:p>
+    <w:p>
+      <w:pPr>
+        <w:spacing w:line="240" w:lineRule="auto"/>
+        <w:rPr>
+          <w:rFonts w:ascii="Arial" w:hAnsi="Arial" w:cs="Arial"/>
+          <w:b/>
+          <w:bCs/>
+        </w:rPr>
+      </w:pPr>
+      <w:r>
+        <w:rPr>
+          <w:rFonts w:ascii="Arial" w:hAnsi="Arial" w:cs="Arial"/>
+          <w:b/>
+          <w:bCs/>
+        </w:rPr>
+        <w:t>Error Code 61, 62, 124, 125</w:t>
+      </w:r>
+    </w:p>
+    <w:p>
+      <w:pPr>
+        <w:spacing w:line="240" w:lineRule="auto"/>
+        <w:rPr>
+          <w:rFonts w:ascii="Arial" w:hAnsi="Arial" w:cs="Arial"/>
+        </w:rPr>
+      </w:pPr>
+      <w:r>
+        <w:rPr>
+          <w:rFonts w:ascii="Arial" w:hAnsi="Arial" w:cs="Arial"/>
+        </w:rPr>
+        <w:t>Attempted to use the Light Manager without initialising it. The error code determines the called method.</w:t>
+      </w:r>
+    </w:p>
+    <w:p>
+      <w:pPr>
+        <w:spacing w:line="240" w:lineRule="auto"/>
+        <w:rPr>
+          <w:rFonts w:ascii="Arial" w:hAnsi="Arial" w:cs="Arial"/>
+        </w:rPr>
+      </w:pPr>
+      <w:r>
+        <w:rPr>
+          <w:rFonts w:ascii="Arial" w:hAnsi="Arial" w:cs="Arial"/>
+          <w:b/>
+          <w:bCs/>
+        </w:rPr>
+        <w:t>Error Code 70</w:t>
+      </w:r>
+    </w:p>
+    <w:p>
+      <w:pPr>
+        <w:spacing w:line="240" w:lineRule="auto"/>
+        <w:rPr>
+          <w:rFonts w:ascii="Arial" w:hAnsi="Arial" w:cs="Arial"/>
+        </w:rPr>
+      </w:pPr>
+      <w:r>
+        <w:rPr>
+          <w:rFonts w:ascii="Arial" w:hAnsi="Arial" w:cs="Arial"/>
+        </w:rPr>
         <w:lastRenderedPageBreak/>
-        <w:t>Attempted to load a TextureAtlas with a frame count under 1 in the X or Y direction. Set it before calling TextureAtlas::Load.</w:t>
-      </w:r>
-    </w:p>
-    <w:p>
-      <w:pPr>
-        <w:spacing w:line="240" w:lineRule="auto"/>
-        <w:rPr>
-          <w:rFonts w:ascii="Arial" w:hAnsi="Arial" w:cs="Arial"/>
-          <w:b/>
-          <w:bCs/>
-        </w:rPr>
-      </w:pPr>
-      <w:r>
-        <w:rPr>
-          <w:rFonts w:ascii="Arial" w:hAnsi="Arial" w:cs="Arial"/>
-          <w:b/>
-          <w:bCs/>
-        </w:rPr>
-        <w:t>Error Code 47</w:t>
-      </w:r>
-    </w:p>
-    <w:p>
-      <w:pPr>
-        <w:spacing w:line="240" w:lineRule="auto"/>
-        <w:rPr>
-          <w:rFonts w:ascii="Arial" w:hAnsi="Arial" w:cs="Arial"/>
-        </w:rPr>
-      </w:pPr>
-      <w:r>
-        <w:rPr>
-          <w:rFonts w:ascii="Arial" w:hAnsi="Arial" w:cs="Arial"/>
-        </w:rPr>
-        <w:t>Attempted to draw an invalid Index for a TextureAtlas. The index must be between zero and (TextureCount.X * TextureCount.Y).</w:t>
-      </w:r>
-    </w:p>
-    <w:p>
-      <w:pPr>
-        <w:spacing w:line="240" w:lineRule="auto"/>
-        <w:rPr>
-          <w:rFonts w:ascii="Arial" w:hAnsi="Arial" w:cs="Arial"/>
-          <w:b/>
-          <w:bCs/>
-        </w:rPr>
-      </w:pPr>
-      <w:r>
-        <w:rPr>
-          <w:rFonts w:ascii="Arial" w:hAnsi="Arial" w:cs="Arial"/>
-          <w:b/>
-          <w:bCs/>
-        </w:rPr>
-        <w:t>Error Code 50</w:t>
-      </w:r>
-    </w:p>
-    <w:p>
-      <w:pPr>
-        <w:spacing w:line="240" w:lineRule="auto"/>
-        <w:rPr>
-          <w:rFonts w:ascii="Arial" w:hAnsi="Arial" w:cs="Arial"/>
-        </w:rPr>
-      </w:pPr>
-      <w:r>
-        <w:rPr>
-          <w:rFonts w:ascii="Arial" w:hAnsi="Arial" w:cs="Arial"/>
-        </w:rPr>
-        <w:t>You attempted to load an audio file with a path that does not exist.</w:t>
-      </w:r>
-    </w:p>
-    <w:p>
-      <w:pPr>
-        <w:spacing w:line="240" w:lineRule="auto"/>
-        <w:rPr>
-          <w:rFonts w:ascii="Arial" w:hAnsi="Arial" w:cs="Arial"/>
-          <w:b/>
-          <w:bCs/>
-        </w:rPr>
-      </w:pPr>
-      <w:r>
-        <w:rPr>
-          <w:rFonts w:ascii="Arial" w:hAnsi="Arial" w:cs="Arial"/>
-          <w:b/>
-          <w:bCs/>
-        </w:rPr>
-        <w:t>Error Code 51</w:t>
-      </w:r>
-    </w:p>
-    <w:p>
-      <w:pPr>
-        <w:spacing w:line="240" w:lineRule="auto"/>
-        <w:rPr>
-          <w:rFonts w:ascii="Arial" w:hAnsi="Arial" w:cs="Arial"/>
-        </w:rPr>
-      </w:pPr>
-      <w:r>
-        <w:rPr>
-          <w:rFonts w:ascii="Arial" w:hAnsi="Arial" w:cs="Arial"/>
-        </w:rPr>
-        <w:t xml:space="preserve">An </w:t>
-      </w:r>
-      <w:r>
-        <w:rPr>
-          <w:rFonts w:ascii="Arial" w:hAnsi="Arial" w:cs="Arial"/>
-        </w:rPr>
-        <w:t>SDL_mixer error occurred while loading an audio file. See error description for the actual error.</w:t>
-      </w:r>
-    </w:p>
-    <w:p>
-      <w:pPr>
-        <w:spacing w:line="240" w:lineRule="auto"/>
-        <w:rPr>
-          <w:rFonts w:ascii="Arial" w:hAnsi="Arial" w:cs="Arial"/>
-          <w:b/>
-          <w:bCs/>
-        </w:rPr>
-      </w:pPr>
-      <w:r>
-        <w:rPr>
-          <w:rFonts w:ascii="Arial" w:hAnsi="Arial" w:cs="Arial"/>
-          <w:b/>
-          <w:bCs/>
-        </w:rPr>
-        <w:t>Error Code 54</w:t>
-      </w:r>
-    </w:p>
-    <w:p>
-      <w:pPr>
-        <w:spacing w:line="240" w:lineRule="auto"/>
-        <w:rPr>
-          <w:rFonts w:ascii="Arial" w:hAnsi="Arial" w:cs="Arial"/>
-        </w:rPr>
-      </w:pPr>
-      <w:r>
-        <w:rPr>
-          <w:rFonts w:ascii="Arial" w:hAnsi="Arial" w:cs="Arial"/>
-        </w:rPr>
-        <w:t xml:space="preserve">Attempted to load an AnimatedTexture property with an invalid Cycle. The cycle must have at least one frame. </w:t>
-      </w:r>
-    </w:p>
-    <w:p>
-      <w:pPr>
-        <w:spacing w:line="240" w:lineRule="auto"/>
-        <w:rPr>
-          <w:rFonts w:ascii="Arial" w:hAnsi="Arial" w:cs="Arial"/>
-          <w:b/>
-          <w:bCs/>
-        </w:rPr>
-      </w:pPr>
-      <w:r>
-        <w:rPr>
-          <w:rFonts w:ascii="Arial" w:hAnsi="Arial" w:cs="Arial"/>
-          <w:b/>
-          <w:bCs/>
-        </w:rPr>
-        <w:t>Error Code 56</w:t>
-      </w:r>
-    </w:p>
-    <w:p>
-      <w:pPr>
-        <w:spacing w:line="240" w:lineRule="auto"/>
-        <w:rPr>
-          <w:rFonts w:ascii="Arial" w:hAnsi="Arial" w:cs="Arial"/>
-        </w:rPr>
-      </w:pPr>
-      <w:r>
-        <w:rPr>
-          <w:rFonts w:ascii="Arial" w:hAnsi="Arial" w:cs="Arial"/>
-        </w:rPr>
-        <w:t xml:space="preserve">An error occurred initialising </w:t>
-      </w:r>
-      <w:r>
-        <w:rPr>
-          <w:rFonts w:ascii="Arial" w:hAnsi="Arial" w:cs="Arial"/>
-        </w:rPr>
-        <w:t>the</w:t>
-      </w:r>
-      <w:r>
-        <w:rPr>
-          <w:rFonts w:ascii="Arial" w:hAnsi="Arial" w:cs="Arial"/>
-        </w:rPr>
-        <w:t xml:space="preserve"> audio device</w:t>
-      </w:r>
-      <w:r>
-        <w:rPr>
-          <w:rFonts w:ascii="Arial" w:hAnsi="Arial" w:cs="Arial"/>
-        </w:rPr>
-        <w:t xml:space="preserve"> required for SDL2_mixer</w:t>
-      </w:r>
-      <w:r>
-        <w:rPr>
-          <w:rFonts w:ascii="Arial" w:hAnsi="Arial" w:cs="Arial"/>
-        </w:rPr>
-        <w:t>.</w:t>
-      </w:r>
-    </w:p>
-    <w:p>
-      <w:pPr>
-        <w:spacing w:line="240" w:lineRule="auto"/>
-        <w:rPr>
-          <w:rFonts w:ascii="Arial" w:hAnsi="Arial" w:cs="Arial"/>
-          <w:b/>
-          <w:bCs/>
-        </w:rPr>
-      </w:pPr>
-      <w:r>
-        <w:rPr>
-          <w:rFonts w:ascii="Arial" w:hAnsi="Arial" w:cs="Arial"/>
-          <w:b/>
-          <w:bCs/>
-        </w:rPr>
-        <w:t>Error Code 61, 62, 124, 125</w:t>
-      </w:r>
-    </w:p>
-    <w:p>
-      <w:pPr>
-        <w:spacing w:line="240" w:lineRule="auto"/>
-        <w:rPr>
-          <w:rFonts w:ascii="Arial" w:hAnsi="Arial" w:cs="Arial"/>
-        </w:rPr>
-      </w:pPr>
-      <w:r>
-        <w:rPr>
-          <w:rFonts w:ascii="Arial" w:hAnsi="Arial" w:cs="Arial"/>
-        </w:rPr>
-        <w:t>Attempted to use the Light Manager without initialising it. The error code determines the called method.</w:t>
-      </w:r>
-    </w:p>
-    <w:p>
-      <w:pPr>
-        <w:spacing w:line="240" w:lineRule="auto"/>
-        <w:rPr>
-          <w:rFonts w:ascii="Arial" w:hAnsi="Arial" w:cs="Arial"/>
-        </w:rPr>
-      </w:pPr>
-      <w:r>
-        <w:rPr>
-          <w:rFonts w:ascii="Arial" w:hAnsi="Arial" w:cs="Arial"/>
-          <w:b/>
-          <w:bCs/>
-        </w:rPr>
-        <w:t>Error Code 70</w:t>
-      </w:r>
-    </w:p>
-    <w:p>
-      <w:pPr>
-        <w:spacing w:line="240" w:lineRule="auto"/>
-        <w:rPr>
-          <w:rFonts w:ascii="Arial" w:hAnsi="Arial" w:cs="Arial"/>
-        </w:rPr>
-      </w:pPr>
-      <w:r>
-        <w:rPr>
-          <w:rFonts w:ascii="Arial" w:hAnsi="Arial" w:cs="Arial"/>
-        </w:rPr>
         <w:t>An exception occurred while initialising the Performance Profiler. No profiling will be performed.</w:t>
       </w:r>
     </w:p>
@@ -38119,249 +38361,249 @@
         <w:rPr>
           <w:rFonts w:ascii="Arial" w:hAnsi="Arial" w:cs="Arial"/>
         </w:rPr>
+        <w:t>A package file has an invalid file catalog magic and therefore is likely corrupt.</w:t>
+      </w:r>
+    </w:p>
+    <w:p>
+      <w:pPr>
+        <w:spacing w:line="240" w:lineRule="auto"/>
+        <w:rPr>
+          <w:rFonts w:ascii="Arial" w:hAnsi="Arial" w:cs="Arial"/>
+          <w:b/>
+          <w:bCs/>
+        </w:rPr>
+      </w:pPr>
+      <w:r>
+        <w:rPr>
+          <w:rFonts w:ascii="Arial" w:hAnsi="Arial" w:cs="Arial"/>
+          <w:b/>
+          <w:bCs/>
+        </w:rPr>
+        <w:t>Error Code 103</w:t>
+      </w:r>
+    </w:p>
+    <w:p>
+      <w:pPr>
+        <w:spacing w:line="240" w:lineRule="auto"/>
+        <w:rPr>
+          <w:rFonts w:ascii="Arial" w:hAnsi="Arial" w:cs="Arial"/>
+        </w:rPr>
+      </w:pPr>
+      <w:r>
+        <w:rPr>
+          <w:rFonts w:ascii="Arial" w:hAnsi="Arial" w:cs="Arial"/>
+        </w:rPr>
+        <w:t>Invalid command-line arguments were provided to the engine.</w:t>
+      </w:r>
+    </w:p>
+    <w:p>
+      <w:pPr>
+        <w:spacing w:line="240" w:lineRule="auto"/>
+        <w:rPr>
+          <w:rFonts w:ascii="Arial" w:hAnsi="Arial" w:cs="Arial"/>
+          <w:b/>
+          <w:bCs/>
+        </w:rPr>
+      </w:pPr>
+      <w:r>
+        <w:rPr>
+          <w:rFonts w:ascii="Arial" w:hAnsi="Arial" w:cs="Arial"/>
+          <w:b/>
+          <w:bCs/>
+        </w:rPr>
+        <w:t>Error Code 104, 128</w:t>
+      </w:r>
+    </w:p>
+    <w:p>
+      <w:pPr>
+        <w:spacing w:line="240" w:lineRule="auto"/>
+        <w:rPr>
+          <w:rFonts w:ascii="Arial" w:hAnsi="Arial" w:cs="Arial"/>
+        </w:rPr>
+      </w:pPr>
+      <w:r>
+        <w:rPr>
+          <w:rFonts w:ascii="Arial" w:hAnsi="Arial" w:cs="Arial"/>
+        </w:rPr>
+        <w:t>A fatal error occurred extracting a package. 104 indicates the error occurred during command-line option parsing, 128 indicates the error occurred during GlobalSettings parsing.</w:t>
+      </w:r>
+    </w:p>
+    <w:p>
+      <w:pPr>
+        <w:spacing w:line="240" w:lineRule="auto"/>
+        <w:rPr>
+          <w:rFonts w:ascii="Arial" w:hAnsi="Arial" w:cs="Arial"/>
+          <w:b/>
+          <w:bCs/>
+        </w:rPr>
+      </w:pPr>
+      <w:r>
+        <w:rPr>
+          <w:rFonts w:ascii="Arial" w:hAnsi="Arial" w:cs="Arial"/>
+          <w:b/>
+          <w:bCs/>
+        </w:rPr>
+        <w:t>Error Code 105</w:t>
+      </w:r>
+    </w:p>
+    <w:p>
+      <w:pPr>
+        <w:spacing w:line="240" w:lineRule="auto"/>
+        <w:rPr>
+          <w:rFonts w:ascii="Arial" w:hAnsi="Arial" w:cs="Arial"/>
+        </w:rPr>
+      </w:pPr>
+      <w:r>
+        <w:rPr>
+          <w:rFonts w:ascii="Arial" w:hAnsi="Arial" w:cs="Arial"/>
+        </w:rPr>
+        <w:t>A package file has an invalid header. It may be corrupted.</w:t>
+      </w:r>
+    </w:p>
+    <w:p>
+      <w:pPr>
+        <w:spacing w:line="240" w:lineRule="auto"/>
+        <w:rPr>
+          <w:rFonts w:ascii="Arial" w:hAnsi="Arial" w:cs="Arial"/>
+          <w:b/>
+          <w:bCs/>
+        </w:rPr>
+      </w:pPr>
+      <w:r>
+        <w:rPr>
+          <w:rFonts w:ascii="Arial" w:hAnsi="Arial" w:cs="Arial"/>
+          <w:b/>
+          <w:bCs/>
+        </w:rPr>
+        <w:t>Error Code 106</w:t>
+      </w:r>
+    </w:p>
+    <w:p>
+      <w:pPr>
+        <w:spacing w:line="240" w:lineRule="auto"/>
+        <w:rPr>
+          <w:rFonts w:ascii="Arial" w:hAnsi="Arial" w:cs="Arial"/>
+        </w:rPr>
+      </w:pPr>
+      <w:r>
+        <w:rPr>
+          <w:rFonts w:ascii="Arial" w:hAnsi="Arial" w:cs="Arial"/>
+        </w:rPr>
+        <w:t>Attempted to move a textbox cursor beyond the text length.</w:t>
+      </w:r>
+    </w:p>
+    <w:p>
+      <w:pPr>
+        <w:spacing w:line="240" w:lineRule="auto"/>
+        <w:rPr>
+          <w:rFonts w:ascii="Arial" w:hAnsi="Arial" w:cs="Arial"/>
+          <w:b/>
+          <w:bCs/>
+        </w:rPr>
+      </w:pPr>
+      <w:r>
+        <w:rPr>
+          <w:rFonts w:ascii="Arial" w:hAnsi="Arial" w:cs="Arial"/>
+          <w:b/>
+          <w:bCs/>
+        </w:rPr>
+        <w:t>Error Code 109</w:t>
+      </w:r>
+    </w:p>
+    <w:p>
+      <w:pPr>
+        <w:spacing w:line="240" w:lineRule="auto"/>
+        <w:rPr>
+          <w:rFonts w:ascii="Arial" w:hAnsi="Arial" w:cs="Arial"/>
+        </w:rPr>
+      </w:pPr>
+      <w:r>
+        <w:rPr>
+          <w:rFonts w:ascii="Arial" w:hAnsi="Arial" w:cs="Arial"/>
+        </w:rPr>
+        <w:t>An error occurred cleaning up the content directory when the GlobalSetting DeleteUnpackedFilesOnExit is set to true.</w:t>
+      </w:r>
+    </w:p>
+    <w:p>
+      <w:pPr>
+        <w:spacing w:line="240" w:lineRule="auto"/>
+        <w:rPr>
+          <w:rFonts w:ascii="Arial" w:hAnsi="Arial" w:cs="Arial"/>
+          <w:b/>
+          <w:bCs/>
+        </w:rPr>
+      </w:pPr>
+      <w:r>
+        <w:rPr>
+          <w:rFonts w:ascii="Arial" w:hAnsi="Arial" w:cs="Arial"/>
+          <w:b/>
+          <w:bCs/>
+        </w:rPr>
+        <w:t>Error Code 110</w:t>
+      </w:r>
+    </w:p>
+    <w:p>
+      <w:pPr>
+        <w:spacing w:line="240" w:lineRule="auto"/>
+        <w:rPr>
+          <w:rFonts w:ascii="Arial" w:hAnsi="Arial" w:cs="Arial"/>
+        </w:rPr>
+      </w:pPr>
+      <w:r>
+        <w:rPr>
+          <w:rFonts w:ascii="Arial" w:hAnsi="Arial" w:cs="Arial"/>
+        </w:rPr>
+        <w:t>An error occurred while writing to an INI.</w:t>
+      </w:r>
+    </w:p>
+    <w:p>
+      <w:pPr>
+        <w:spacing w:line="240" w:lineRule="auto"/>
+        <w:rPr>
+          <w:rFonts w:ascii="Arial" w:hAnsi="Arial" w:cs="Arial"/>
+          <w:b/>
+          <w:bCs/>
+        </w:rPr>
+      </w:pPr>
+      <w:r>
+        <w:rPr>
+          <w:rFonts w:ascii="Arial" w:hAnsi="Arial" w:cs="Arial"/>
+          <w:b/>
+          <w:bCs/>
+        </w:rPr>
+        <w:t>Error Code 111, 112, 113, 114</w:t>
+      </w:r>
+    </w:p>
+    <w:p>
+      <w:pPr>
+        <w:spacing w:line="240" w:lineRule="auto"/>
+        <w:rPr>
+          <w:rFonts w:ascii="Arial" w:hAnsi="Arial" w:cs="Arial"/>
+        </w:rPr>
+      </w:pPr>
+      <w:r>
+        <w:rPr>
+          <w:rFonts w:ascii="Arial" w:hAnsi="Arial" w:cs="Arial"/>
+        </w:rPr>
+        <w:t>These errors indicate the system requirements tests failed.</w:t>
+      </w:r>
+    </w:p>
+    <w:p>
+      <w:pPr>
+        <w:spacing w:line="240" w:lineRule="auto"/>
+        <w:rPr>
+          <w:rFonts w:ascii="Arial" w:hAnsi="Arial" w:cs="Arial"/>
+          <w:b/>
+          <w:bCs/>
+        </w:rPr>
+      </w:pPr>
+      <w:r>
+        <w:rPr>
+          <w:rFonts w:ascii="Arial" w:hAnsi="Arial" w:cs="Arial"/>
+          <w:b/>
+          <w:bCs/>
+        </w:rPr>
         <w:lastRenderedPageBreak/>
-        <w:t>A package file has an invalid file catalog magic and therefore is likely corrupt.</w:t>
-      </w:r>
-    </w:p>
-    <w:p>
-      <w:pPr>
-        <w:spacing w:line="240" w:lineRule="auto"/>
-        <w:rPr>
-          <w:rFonts w:ascii="Arial" w:hAnsi="Arial" w:cs="Arial"/>
-          <w:b/>
-          <w:bCs/>
-        </w:rPr>
-      </w:pPr>
-      <w:r>
-        <w:rPr>
-          <w:rFonts w:ascii="Arial" w:hAnsi="Arial" w:cs="Arial"/>
-          <w:b/>
-          <w:bCs/>
-        </w:rPr>
-        <w:t>Error Code 103</w:t>
-      </w:r>
-    </w:p>
-    <w:p>
-      <w:pPr>
-        <w:spacing w:line="240" w:lineRule="auto"/>
-        <w:rPr>
-          <w:rFonts w:ascii="Arial" w:hAnsi="Arial" w:cs="Arial"/>
-        </w:rPr>
-      </w:pPr>
-      <w:r>
-        <w:rPr>
-          <w:rFonts w:ascii="Arial" w:hAnsi="Arial" w:cs="Arial"/>
-        </w:rPr>
-        <w:t>Invalid command-line arguments were provided to the engine.</w:t>
-      </w:r>
-    </w:p>
-    <w:p>
-      <w:pPr>
-        <w:spacing w:line="240" w:lineRule="auto"/>
-        <w:rPr>
-          <w:rFonts w:ascii="Arial" w:hAnsi="Arial" w:cs="Arial"/>
-          <w:b/>
-          <w:bCs/>
-        </w:rPr>
-      </w:pPr>
-      <w:r>
-        <w:rPr>
-          <w:rFonts w:ascii="Arial" w:hAnsi="Arial" w:cs="Arial"/>
-          <w:b/>
-          <w:bCs/>
-        </w:rPr>
-        <w:t>Error Code 104, 128</w:t>
-      </w:r>
-    </w:p>
-    <w:p>
-      <w:pPr>
-        <w:spacing w:line="240" w:lineRule="auto"/>
-        <w:rPr>
-          <w:rFonts w:ascii="Arial" w:hAnsi="Arial" w:cs="Arial"/>
-        </w:rPr>
-      </w:pPr>
-      <w:r>
-        <w:rPr>
-          <w:rFonts w:ascii="Arial" w:hAnsi="Arial" w:cs="Arial"/>
-        </w:rPr>
-        <w:t>A fatal error occurred extracting a package. 104 indicates the error occurred during command-line option parsing, 128 indicates the error occurred during GlobalSettings parsing.</w:t>
-      </w:r>
-    </w:p>
-    <w:p>
-      <w:pPr>
-        <w:spacing w:line="240" w:lineRule="auto"/>
-        <w:rPr>
-          <w:rFonts w:ascii="Arial" w:hAnsi="Arial" w:cs="Arial"/>
-          <w:b/>
-          <w:bCs/>
-        </w:rPr>
-      </w:pPr>
-      <w:r>
-        <w:rPr>
-          <w:rFonts w:ascii="Arial" w:hAnsi="Arial" w:cs="Arial"/>
-          <w:b/>
-          <w:bCs/>
-        </w:rPr>
-        <w:t>Error Code 105</w:t>
-      </w:r>
-    </w:p>
-    <w:p>
-      <w:pPr>
-        <w:spacing w:line="240" w:lineRule="auto"/>
-        <w:rPr>
-          <w:rFonts w:ascii="Arial" w:hAnsi="Arial" w:cs="Arial"/>
-        </w:rPr>
-      </w:pPr>
-      <w:r>
-        <w:rPr>
-          <w:rFonts w:ascii="Arial" w:hAnsi="Arial" w:cs="Arial"/>
-        </w:rPr>
-        <w:t>A package file has an invalid header. It may be corrupted.</w:t>
-      </w:r>
-    </w:p>
-    <w:p>
-      <w:pPr>
-        <w:spacing w:line="240" w:lineRule="auto"/>
-        <w:rPr>
-          <w:rFonts w:ascii="Arial" w:hAnsi="Arial" w:cs="Arial"/>
-          <w:b/>
-          <w:bCs/>
-        </w:rPr>
-      </w:pPr>
-      <w:r>
-        <w:rPr>
-          <w:rFonts w:ascii="Arial" w:hAnsi="Arial" w:cs="Arial"/>
-          <w:b/>
-          <w:bCs/>
-        </w:rPr>
-        <w:t>Error Code 106</w:t>
-      </w:r>
-    </w:p>
-    <w:p>
-      <w:pPr>
-        <w:spacing w:line="240" w:lineRule="auto"/>
-        <w:rPr>
-          <w:rFonts w:ascii="Arial" w:hAnsi="Arial" w:cs="Arial"/>
-        </w:rPr>
-      </w:pPr>
-      <w:r>
-        <w:rPr>
-          <w:rFonts w:ascii="Arial" w:hAnsi="Arial" w:cs="Arial"/>
-        </w:rPr>
-        <w:t>Attempted to move a textbox cursor beyond the text length.</w:t>
-      </w:r>
-    </w:p>
-    <w:p>
-      <w:pPr>
-        <w:spacing w:line="240" w:lineRule="auto"/>
-        <w:rPr>
-          <w:rFonts w:ascii="Arial" w:hAnsi="Arial" w:cs="Arial"/>
-          <w:b/>
-          <w:bCs/>
-        </w:rPr>
-      </w:pPr>
-      <w:r>
-        <w:rPr>
-          <w:rFonts w:ascii="Arial" w:hAnsi="Arial" w:cs="Arial"/>
-          <w:b/>
-          <w:bCs/>
-        </w:rPr>
-        <w:t>Error Code 109</w:t>
-      </w:r>
-    </w:p>
-    <w:p>
-      <w:pPr>
-        <w:spacing w:line="240" w:lineRule="auto"/>
-        <w:rPr>
-          <w:rFonts w:ascii="Arial" w:hAnsi="Arial" w:cs="Arial"/>
-        </w:rPr>
-      </w:pPr>
-      <w:r>
-        <w:rPr>
-          <w:rFonts w:ascii="Arial" w:hAnsi="Arial" w:cs="Arial"/>
-        </w:rPr>
-        <w:t>An error occurred cleaning up the content directory when the GlobalSetting DeleteUnpackedFilesOnExit is set to true.</w:t>
-      </w:r>
-    </w:p>
-    <w:p>
-      <w:pPr>
-        <w:spacing w:line="240" w:lineRule="auto"/>
-        <w:rPr>
-          <w:rFonts w:ascii="Arial" w:hAnsi="Arial" w:cs="Arial"/>
-          <w:b/>
-          <w:bCs/>
-        </w:rPr>
-      </w:pPr>
-      <w:r>
-        <w:rPr>
-          <w:rFonts w:ascii="Arial" w:hAnsi="Arial" w:cs="Arial"/>
-          <w:b/>
-          <w:bCs/>
-        </w:rPr>
-        <w:t>Error Code 110</w:t>
-      </w:r>
-    </w:p>
-    <w:p>
-      <w:pPr>
-        <w:spacing w:line="240" w:lineRule="auto"/>
-        <w:rPr>
-          <w:rFonts w:ascii="Arial" w:hAnsi="Arial" w:cs="Arial"/>
-        </w:rPr>
-      </w:pPr>
-      <w:r>
-        <w:rPr>
-          <w:rFonts w:ascii="Arial" w:hAnsi="Arial" w:cs="Arial"/>
-        </w:rPr>
-        <w:t>An error occurred while writing to an INI.</w:t>
-      </w:r>
-    </w:p>
-    <w:p>
-      <w:pPr>
-        <w:spacing w:line="240" w:lineRule="auto"/>
-        <w:rPr>
-          <w:rFonts w:ascii="Arial" w:hAnsi="Arial" w:cs="Arial"/>
-          <w:b/>
-          <w:bCs/>
-        </w:rPr>
-      </w:pPr>
-      <w:r>
-        <w:rPr>
-          <w:rFonts w:ascii="Arial" w:hAnsi="Arial" w:cs="Arial"/>
-          <w:b/>
-          <w:bCs/>
-        </w:rPr>
-        <w:t>Error Code 111, 112, 113, 114</w:t>
-      </w:r>
-    </w:p>
-    <w:p>
-      <w:pPr>
-        <w:spacing w:line="240" w:lineRule="auto"/>
-        <w:rPr>
-          <w:rFonts w:ascii="Arial" w:hAnsi="Arial" w:cs="Arial"/>
-        </w:rPr>
-      </w:pPr>
-      <w:r>
-        <w:rPr>
-          <w:rFonts w:ascii="Arial" w:hAnsi="Arial" w:cs="Arial"/>
-        </w:rPr>
-        <w:t>These errors indicate the system requirements tests failed.</w:t>
-      </w:r>
-    </w:p>
-    <w:p>
-      <w:pPr>
-        <w:spacing w:line="240" w:lineRule="auto"/>
-        <w:rPr>
-          <w:rFonts w:ascii="Arial" w:hAnsi="Arial" w:cs="Arial"/>
-          <w:b/>
-          <w:bCs/>
-        </w:rPr>
-      </w:pPr>
-      <w:r>
-        <w:rPr>
-          <w:rFonts w:ascii="Arial" w:hAnsi="Arial" w:cs="Arial"/>
-          <w:b/>
-          <w:bCs/>
-        </w:rPr>
         <w:t>Error Code 117</w:t>
       </w:r>
     </w:p>
@@ -38654,7 +38896,6 @@
           <w:b/>
           <w:bCs/>
         </w:rPr>
-        <w:lastRenderedPageBreak/>
         <w:t>Error Code 132</w:t>
       </w:r>
     </w:p>

</xml_diff>

<commit_message>
add new folders for text2 and splash
</commit_message>
<xml_diff>
--- a/Documentation/API.docx
+++ b/Documentation/API.docx
@@ -1366,7 +1366,23 @@
           <w:sz w:val="22"/>
           <w:szCs w:val="22"/>
         </w:rPr>
-        <w:t xml:space="preserve"> Lightning Overview</w:t>
+        <w:t xml:space="preserve"> Light</w:t>
+      </w:r>
+      <w:r>
+        <w:rPr>
+          <w:rFonts w:ascii="Arial" w:hAnsi="Arial" w:cs="Arial"/>
+          <w:sz w:val="22"/>
+          <w:szCs w:val="22"/>
+        </w:rPr>
+        <w:t>ing</w:t>
+      </w:r>
+      <w:r>
+        <w:rPr>
+          <w:rFonts w:ascii="Arial" w:hAnsi="Arial" w:cs="Arial"/>
+          <w:sz w:val="22"/>
+          <w:szCs w:val="22"/>
+        </w:rPr>
+        <w:t xml:space="preserve"> Overview</w:t>
       </w:r>
       <w:r>
         <w:rPr>
@@ -1593,7 +1609,7 @@
           <w:sz w:val="26"/>
           <w:szCs w:val="26"/>
         </w:rPr>
-        <w:t>2</w:t>
+        <w:t>3</w:t>
       </w:r>
       <w:r>
         <w:rPr>
@@ -14085,7 +14101,27 @@
           <w:sz w:val="26"/>
           <w:szCs w:val="26"/>
         </w:rPr>
-        <w:t>7.2. The Key class</w:t>
+        <w:t xml:space="preserve">7.2. The Key </w:t>
+      </w:r>
+      <w:r>
+        <w:rPr>
+          <w:rFonts w:ascii="Arial" w:hAnsi="Arial" w:cs="Arial"/>
+          <w:b/>
+          <w:bCs/>
+          <w:sz w:val="26"/>
+          <w:szCs w:val="26"/>
+        </w:rPr>
+        <w:t>C</w:t>
+      </w:r>
+      <w:r>
+        <w:rPr>
+          <w:rFonts w:ascii="Arial" w:hAnsi="Arial" w:cs="Arial"/>
+          <w:b/>
+          <w:bCs/>
+          <w:sz w:val="26"/>
+          <w:szCs w:val="26"/>
+        </w:rPr>
+        <w:t>lass</w:t>
       </w:r>
     </w:p>
     <w:p>
@@ -14181,7 +14217,71 @@
           <w:sz w:val="22"/>
           <w:szCs w:val="22"/>
         </w:rPr>
-        <w:t xml:space="preserve">key. Lightning uses Keysym instead of </w:t>
+        <w:t xml:space="preserve">key. </w:t>
+      </w:r>
+      <w:r>
+        <w:rPr>
+          <w:rFonts w:ascii="Arial" w:hAnsi="Arial" w:cs="Arial"/>
+          <w:sz w:val="22"/>
+          <w:szCs w:val="22"/>
+        </w:rPr>
+        <w:t>The L</w:t>
+      </w:r>
+      <w:r>
+        <w:rPr>
+          <w:rFonts w:ascii="Arial" w:hAnsi="Arial" w:cs="Arial"/>
+          <w:sz w:val="22"/>
+          <w:szCs w:val="22"/>
+        </w:rPr>
+        <w:t>ightning</w:t>
+      </w:r>
+      <w:r>
+        <w:rPr>
+          <w:rFonts w:ascii="Arial" w:hAnsi="Arial" w:cs="Arial"/>
+          <w:sz w:val="22"/>
+          <w:szCs w:val="22"/>
+        </w:rPr>
+        <w:t xml:space="preserve"> game engine</w:t>
+      </w:r>
+      <w:r>
+        <w:rPr>
+          <w:rFonts w:ascii="Arial" w:hAnsi="Arial" w:cs="Arial"/>
+          <w:sz w:val="22"/>
+          <w:szCs w:val="22"/>
+        </w:rPr>
+        <w:t xml:space="preserve"> uses Key</w:t>
+      </w:r>
+      <w:r>
+        <w:rPr>
+          <w:rFonts w:ascii="Arial" w:hAnsi="Arial" w:cs="Arial"/>
+          <w:sz w:val="22"/>
+          <w:szCs w:val="22"/>
+        </w:rPr>
+        <w:t>S</w:t>
+      </w:r>
+      <w:r>
+        <w:rPr>
+          <w:rFonts w:ascii="Arial" w:hAnsi="Arial" w:cs="Arial"/>
+          <w:sz w:val="22"/>
+          <w:szCs w:val="22"/>
+        </w:rPr>
+        <w:t xml:space="preserve">ym </w:t>
+      </w:r>
+      <w:r>
+        <w:rPr>
+          <w:rFonts w:ascii="Arial" w:hAnsi="Arial" w:cs="Arial"/>
+          <w:sz w:val="22"/>
+          <w:szCs w:val="22"/>
+        </w:rPr>
+        <w:t>s</w:t>
+      </w:r>
+      <w:r>
+        <w:rPr>
+          <w:rFonts w:ascii="Arial" w:hAnsi="Arial" w:cs="Arial"/>
+          <w:sz w:val="22"/>
+          <w:szCs w:val="22"/>
+        </w:rPr>
+        <w:t xml:space="preserve">instead of </w:t>
       </w:r>
       <w:r>
         <w:rPr>
@@ -14197,7 +14297,23 @@
           <w:sz w:val="22"/>
           <w:szCs w:val="22"/>
         </w:rPr>
-        <w:t xml:space="preserve">as it is more accurate </w:t>
+        <w:t>in order to provide an API that is</w:t>
+      </w:r>
+      <w:r>
+        <w:rPr>
+          <w:rFonts w:ascii="Arial" w:hAnsi="Arial" w:cs="Arial"/>
+          <w:sz w:val="22"/>
+          <w:szCs w:val="22"/>
+        </w:rPr>
+        <w:t xml:space="preserve"> more accurate </w:t>
+      </w:r>
+      <w:r>
+        <w:rPr>
+          <w:rFonts w:ascii="Arial" w:hAnsi="Arial" w:cs="Arial"/>
+          <w:sz w:val="22"/>
+          <w:szCs w:val="22"/>
+        </w:rPr>
+        <w:t xml:space="preserve">to real keyboards </w:t>
       </w:r>
       <w:r>
         <w:rPr>
@@ -29497,7 +29613,23 @@
           <w:sz w:val="22"/>
           <w:szCs w:val="22"/>
         </w:rPr>
-        <w:t>Lightning provides an audio engine in order to facilitate playing in-game audio and sound effects. Positional audio</w:t>
+        <w:t xml:space="preserve">Lightning provides an audio engine in order to facilitate playing in-game audio </w:t>
+      </w:r>
+      <w:r>
+        <w:rPr>
+          <w:rFonts w:ascii="Arial" w:hAnsi="Arial" w:cs="Arial"/>
+          <w:sz w:val="22"/>
+          <w:szCs w:val="22"/>
+        </w:rPr>
+        <w:t xml:space="preserve">(of MP3, FLAC, ModTracker, MIDI, and Ogg Vorbis format) </w:t>
+      </w:r>
+      <w:r>
+        <w:rPr>
+          <w:rFonts w:ascii="Arial" w:hAnsi="Arial" w:cs="Arial"/>
+          <w:sz w:val="22"/>
+          <w:szCs w:val="22"/>
+        </w:rPr>
+        <w:t>and sound effects. Positional audio</w:t>
       </w:r>
       <w:r>
         <w:rPr>
@@ -29853,25 +29985,57 @@
         </w:rPr>
         <w:t>parameter does not correspond to a file on disk.</w:t>
       </w:r>
-    </w:p>
-    <w:p>
-      <w:pPr>
-        <w:spacing w:line="240" w:lineRule="auto"/>
-        <w:rPr>
-          <w:rFonts w:ascii="Arial" w:hAnsi="Arial" w:cs="Arial"/>
-          <w:sz w:val="22"/>
-          <w:szCs w:val="22"/>
-        </w:rPr>
-      </w:pPr>
-      <w:r>
-        <w:rPr>
-          <w:rFonts w:ascii="Arial" w:hAnsi="Arial" w:cs="Arial"/>
-          <w:b/>
-          <w:bCs/>
+      <w:r>
+        <w:rPr>
+          <w:rFonts w:ascii="Arial" w:hAnsi="Arial" w:cs="Arial"/>
+          <w:sz w:val="22"/>
+          <w:szCs w:val="22"/>
+        </w:rPr>
+        <w:t xml:space="preserve"> </w:t>
+      </w:r>
+    </w:p>
+    <w:p>
+      <w:pPr>
+        <w:spacing w:line="240" w:lineRule="auto"/>
+        <w:rPr>
+          <w:rFonts w:ascii="Arial" w:hAnsi="Arial" w:cs="Arial"/>
+          <w:b/>
+          <w:bCs/>
+          <w:color w:val="FF0000"/>
+          <w:sz w:val="22"/>
+          <w:szCs w:val="22"/>
+        </w:rPr>
+      </w:pPr>
+      <w:r>
+        <w:rPr>
+          <w:rFonts w:ascii="Arial" w:hAnsi="Arial" w:cs="Arial"/>
+          <w:b/>
+          <w:bCs/>
+          <w:color w:val="FF0000"/>
           <w:sz w:val="22"/>
           <w:szCs w:val="22"/>
         </w:rPr>
         <w:lastRenderedPageBreak/>
+        <w:t>Warning: The audio file must be of either MP3, FLAC, MOD, MIDI, or OGG format. No other file format is supported!</w:t>
+      </w:r>
+    </w:p>
+    <w:p>
+      <w:pPr>
+        <w:spacing w:line="240" w:lineRule="auto"/>
+        <w:rPr>
+          <w:rFonts w:ascii="Arial" w:hAnsi="Arial" w:cs="Arial"/>
+          <w:sz w:val="22"/>
+          <w:szCs w:val="22"/>
+        </w:rPr>
+      </w:pPr>
+      <w:r>
+        <w:rPr>
+          <w:rFonts w:ascii="Arial" w:hAnsi="Arial" w:cs="Arial"/>
+          <w:b/>
+          <w:bCs/>
+          <w:sz w:val="22"/>
+          <w:szCs w:val="22"/>
+        </w:rPr>
         <w:t xml:space="preserve">UnloadFile(AudioFile file): </w:t>
       </w:r>
       <w:r>
@@ -30080,10 +30244,1280 @@
         <w:spacing w:line="240" w:lineRule="auto"/>
         <w:rPr>
           <w:rFonts w:ascii="Arial" w:hAnsi="Arial" w:cs="Arial"/>
-          <w:sz w:val="22"/>
-          <w:szCs w:val="22"/>
-        </w:rPr>
-      </w:pPr>
+          <w:b/>
+          <w:bCs/>
+          <w:sz w:val="26"/>
+          <w:szCs w:val="26"/>
+        </w:rPr>
+      </w:pPr>
+      <w:r>
+        <w:rPr>
+          <w:rFonts w:ascii="Arial" w:hAnsi="Arial" w:cs="Arial"/>
+          <w:b/>
+          <w:bCs/>
+          <w:sz w:val="26"/>
+          <w:szCs w:val="26"/>
+        </w:rPr>
+        <w:t>16.2. Audio Files</w:t>
+      </w:r>
+    </w:p>
+    <w:p>
+      <w:pPr>
+        <w:spacing w:line="240" w:lineRule="auto"/>
+        <w:rPr>
+          <w:rFonts w:ascii="Arial" w:hAnsi="Arial" w:cs="Arial"/>
+          <w:sz w:val="22"/>
+          <w:szCs w:val="22"/>
+        </w:rPr>
+      </w:pPr>
+      <w:r>
+        <w:rPr>
+          <w:rFonts w:ascii="Arial" w:hAnsi="Arial" w:cs="Arial"/>
+          <w:sz w:val="22"/>
+          <w:szCs w:val="22"/>
+        </w:rPr>
+        <w:t xml:space="preserve">An </w:t>
+      </w:r>
+      <w:r>
+        <w:rPr>
+          <w:rFonts w:ascii="Arial" w:hAnsi="Arial" w:cs="Arial"/>
+          <w:b/>
+          <w:bCs/>
+          <w:sz w:val="22"/>
+          <w:szCs w:val="22"/>
+        </w:rPr>
+        <w:t xml:space="preserve">AudioFile </w:t>
+      </w:r>
+      <w:r>
+        <w:rPr>
+          <w:rFonts w:ascii="Arial" w:hAnsi="Arial" w:cs="Arial"/>
+          <w:sz w:val="22"/>
+          <w:szCs w:val="22"/>
+        </w:rPr>
+        <w:t>is the class that represents a specific audio file in Lightning.</w:t>
+      </w:r>
+      <w:r>
+        <w:rPr>
+          <w:rFonts w:ascii="Arial" w:hAnsi="Arial" w:cs="Arial"/>
+          <w:sz w:val="22"/>
+          <w:szCs w:val="22"/>
+        </w:rPr>
+        <w:t xml:space="preserve"> It provides methods and properties for managing audio. Audio files use SDL_mixer’s Chunk functionality in order to allow the playing of an arbitrary number of audio files at the same time. Positional audio is also supported as well as basic effects. </w:t>
+      </w:r>
+    </w:p>
+    <w:p>
+      <w:pPr>
+        <w:spacing w:line="240" w:lineRule="auto"/>
+        <w:rPr>
+          <w:rFonts w:ascii="Arial" w:hAnsi="Arial" w:cs="Arial"/>
+          <w:b/>
+          <w:bCs/>
+          <w:sz w:val="24"/>
+          <w:szCs w:val="24"/>
+        </w:rPr>
+      </w:pPr>
+      <w:r>
+        <w:rPr>
+          <w:rFonts w:ascii="Arial" w:hAnsi="Arial" w:cs="Arial"/>
+          <w:b/>
+          <w:bCs/>
+          <w:sz w:val="24"/>
+          <w:szCs w:val="24"/>
+        </w:rPr>
+        <w:t>16.2.1. The AudioFile Class</w:t>
+      </w:r>
+    </w:p>
+    <w:p>
+      <w:pPr>
+        <w:spacing w:line="240" w:lineRule="auto"/>
+        <w:rPr>
+          <w:rFonts w:ascii="Arial" w:hAnsi="Arial" w:cs="Arial"/>
+          <w:b/>
+          <w:bCs/>
+          <w:sz w:val="24"/>
+          <w:szCs w:val="24"/>
+        </w:rPr>
+      </w:pPr>
+      <w:r>
+        <w:rPr>
+          <w:rFonts w:ascii="Arial" w:hAnsi="Arial" w:cs="Arial"/>
+          <w:b/>
+          <w:bCs/>
+          <w:sz w:val="24"/>
+          <w:szCs w:val="24"/>
+        </w:rPr>
+        <w:t>Properties</w:t>
+      </w:r>
+    </w:p>
+    <w:p>
+      <w:pPr>
+        <w:spacing w:line="240" w:lineRule="auto"/>
+        <w:rPr>
+          <w:rFonts w:ascii="Arial" w:hAnsi="Arial" w:cs="Arial"/>
+          <w:sz w:val="22"/>
+          <w:szCs w:val="22"/>
+        </w:rPr>
+      </w:pPr>
+      <w:r>
+        <w:rPr>
+          <w:rFonts w:ascii="Arial" w:hAnsi="Arial" w:cs="Arial"/>
+          <w:b/>
+          <w:bCs/>
+          <w:sz w:val="22"/>
+          <w:szCs w:val="22"/>
+        </w:rPr>
+        <w:t>IntPtr AudioHandle</w:t>
+      </w:r>
+      <w:r>
+        <w:rPr>
+          <w:rFonts w:ascii="Arial" w:hAnsi="Arial" w:cs="Arial"/>
+          <w:sz w:val="22"/>
+          <w:szCs w:val="22"/>
+        </w:rPr>
+        <w:t xml:space="preserve">: </w:t>
+      </w:r>
+      <w:r>
+        <w:rPr>
+          <w:rFonts w:ascii="Arial" w:hAnsi="Arial" w:cs="Arial"/>
+          <w:sz w:val="22"/>
+          <w:szCs w:val="22"/>
+        </w:rPr>
+        <w:t>Read-only p</w:t>
+      </w:r>
+      <w:r>
+        <w:rPr>
+          <w:rFonts w:ascii="Arial" w:hAnsi="Arial" w:cs="Arial"/>
+          <w:sz w:val="22"/>
+          <w:szCs w:val="22"/>
+        </w:rPr>
+        <w:t>ointer to the unmanaged MIX_Chunk structure containing information about the audio file.</w:t>
+      </w:r>
+    </w:p>
+    <w:p>
+      <w:pPr>
+        <w:spacing w:line="240" w:lineRule="auto"/>
+        <w:rPr>
+          <w:rFonts w:ascii="Arial" w:hAnsi="Arial" w:cs="Arial"/>
+          <w:sz w:val="22"/>
+          <w:szCs w:val="22"/>
+        </w:rPr>
+      </w:pPr>
+      <w:r>
+        <w:rPr>
+          <w:rFonts w:ascii="Arial" w:hAnsi="Arial" w:cs="Arial"/>
+          <w:b/>
+          <w:bCs/>
+          <w:sz w:val="22"/>
+          <w:szCs w:val="22"/>
+        </w:rPr>
+        <w:t xml:space="preserve">string Name: </w:t>
+      </w:r>
+      <w:r>
+        <w:rPr>
+          <w:rFonts w:ascii="Arial" w:hAnsi="Arial" w:cs="Arial"/>
+          <w:sz w:val="22"/>
+          <w:szCs w:val="22"/>
+        </w:rPr>
+        <w:t>A name used to describe the audio file. If not provided at the time of the file being loaded, the value is the file name (including extension) that the audio file was loaded from.</w:t>
+      </w:r>
+    </w:p>
+    <w:p>
+      <w:pPr>
+        <w:spacing w:line="240" w:lineRule="auto"/>
+        <w:rPr>
+          <w:rFonts w:ascii="Arial" w:hAnsi="Arial" w:cs="Arial"/>
+          <w:sz w:val="22"/>
+          <w:szCs w:val="22"/>
+        </w:rPr>
+      </w:pPr>
+      <w:r>
+        <w:rPr>
+          <w:rFonts w:ascii="Arial" w:hAnsi="Arial" w:cs="Arial"/>
+          <w:b/>
+          <w:bCs/>
+          <w:sz w:val="22"/>
+          <w:szCs w:val="22"/>
+        </w:rPr>
+        <w:t xml:space="preserve">bool Playing: </w:t>
+      </w:r>
+      <w:r>
+        <w:rPr>
+          <w:rFonts w:ascii="Arial" w:hAnsi="Arial" w:cs="Arial"/>
+          <w:sz w:val="22"/>
+          <w:szCs w:val="22"/>
+        </w:rPr>
+        <w:t>Read-only Boolean property determining if the current audio file is playing.</w:t>
+      </w:r>
+    </w:p>
+    <w:p>
+      <w:pPr>
+        <w:spacing w:line="240" w:lineRule="auto"/>
+        <w:rPr>
+          <w:rFonts w:ascii="Arial" w:hAnsi="Arial" w:cs="Arial"/>
+          <w:sz w:val="22"/>
+          <w:szCs w:val="22"/>
+        </w:rPr>
+      </w:pPr>
+      <w:r>
+        <w:rPr>
+          <w:rFonts w:ascii="Arial" w:hAnsi="Arial" w:cs="Arial"/>
+          <w:b/>
+          <w:bCs/>
+          <w:sz w:val="22"/>
+          <w:szCs w:val="22"/>
+        </w:rPr>
+        <w:t xml:space="preserve">int Repeat: </w:t>
+      </w:r>
+      <w:r>
+        <w:rPr>
+          <w:rFonts w:ascii="Arial" w:hAnsi="Arial" w:cs="Arial"/>
+          <w:sz w:val="22"/>
+          <w:szCs w:val="22"/>
+        </w:rPr>
+        <w:t xml:space="preserve">Sets the number of times the audio file will repeat. If this property is set to </w:t>
+      </w:r>
+      <w:r>
+        <w:rPr>
+          <w:rFonts w:ascii="Arial" w:hAnsi="Arial" w:cs="Arial"/>
+          <w:b/>
+          <w:bCs/>
+          <w:sz w:val="22"/>
+          <w:szCs w:val="22"/>
+        </w:rPr>
+        <w:t>0</w:t>
+      </w:r>
+      <w:r>
+        <w:rPr>
+          <w:rFonts w:ascii="Arial" w:hAnsi="Arial" w:cs="Arial"/>
+          <w:sz w:val="22"/>
+          <w:szCs w:val="22"/>
+        </w:rPr>
+        <w:t xml:space="preserve">, the file will not repeat and only play once. If it is set to </w:t>
+      </w:r>
+      <w:r>
+        <w:rPr>
+          <w:rFonts w:ascii="Arial" w:hAnsi="Arial" w:cs="Arial"/>
+          <w:b/>
+          <w:bCs/>
+          <w:sz w:val="22"/>
+          <w:szCs w:val="22"/>
+        </w:rPr>
+        <w:t>-1</w:t>
+      </w:r>
+      <w:r>
+        <w:rPr>
+          <w:rFonts w:ascii="Arial" w:hAnsi="Arial" w:cs="Arial"/>
+          <w:sz w:val="22"/>
+          <w:szCs w:val="22"/>
+        </w:rPr>
+        <w:t>, it will endlessly repeat. Otherwise, it will repeat (</w:t>
+      </w:r>
+      <w:r>
+        <w:rPr>
+          <w:rFonts w:ascii="Arial" w:hAnsi="Arial" w:cs="Arial"/>
+          <w:b/>
+          <w:bCs/>
+          <w:sz w:val="22"/>
+          <w:szCs w:val="22"/>
+        </w:rPr>
+        <w:t xml:space="preserve">Repeat – 1) </w:t>
+      </w:r>
+      <w:r>
+        <w:rPr>
+          <w:rFonts w:ascii="Arial" w:hAnsi="Arial" w:cs="Arial"/>
+          <w:sz w:val="22"/>
+          <w:szCs w:val="22"/>
+        </w:rPr>
+        <w:t>times.</w:t>
+      </w:r>
+    </w:p>
+    <w:p>
+      <w:pPr>
+        <w:spacing w:line="240" w:lineRule="auto"/>
+        <w:rPr>
+          <w:rFonts w:ascii="Arial" w:hAnsi="Arial" w:cs="Arial"/>
+          <w:sz w:val="22"/>
+          <w:szCs w:val="22"/>
+        </w:rPr>
+      </w:pPr>
+      <w:r>
+        <w:rPr>
+          <w:rFonts w:ascii="Arial" w:hAnsi="Arial" w:cs="Arial"/>
+          <w:b/>
+          <w:bCs/>
+          <w:sz w:val="22"/>
+          <w:szCs w:val="22"/>
+        </w:rPr>
+        <w:t xml:space="preserve">string Path: </w:t>
+      </w:r>
+      <w:r>
+        <w:rPr>
+          <w:rFonts w:ascii="Arial" w:hAnsi="Arial" w:cs="Arial"/>
+          <w:sz w:val="22"/>
+          <w:szCs w:val="22"/>
+        </w:rPr>
+        <w:t xml:space="preserve">Read-only string property determining the path to the audio file on disk that the instance of </w:t>
+      </w:r>
+      <w:r>
+        <w:rPr>
+          <w:rFonts w:ascii="Arial" w:hAnsi="Arial" w:cs="Arial"/>
+          <w:b/>
+          <w:bCs/>
+          <w:sz w:val="22"/>
+          <w:szCs w:val="22"/>
+        </w:rPr>
+        <w:t>AudioFile</w:t>
+      </w:r>
+      <w:r>
+        <w:rPr>
+          <w:rFonts w:ascii="Arial" w:hAnsi="Arial" w:cs="Arial"/>
+          <w:sz w:val="22"/>
+          <w:szCs w:val="22"/>
+        </w:rPr>
+        <w:t xml:space="preserve"> was loaded from.</w:t>
+      </w:r>
+      <w:r>
+        <w:rPr>
+          <w:rFonts w:ascii="Arial" w:hAnsi="Arial" w:cs="Arial"/>
+          <w:sz w:val="22"/>
+          <w:szCs w:val="22"/>
+        </w:rPr>
+        <w:t xml:space="preserve"> To set this property, load the audio file using </w:t>
+      </w:r>
+      <w:r>
+        <w:rPr>
+          <w:rFonts w:ascii="Arial" w:hAnsi="Arial" w:cs="Arial"/>
+          <w:b/>
+          <w:bCs/>
+          <w:sz w:val="22"/>
+          <w:szCs w:val="22"/>
+        </w:rPr>
+        <w:t xml:space="preserve">AudioManager::LoadFile. </w:t>
+      </w:r>
+      <w:r>
+        <w:rPr>
+          <w:rFonts w:ascii="Arial" w:hAnsi="Arial" w:cs="Arial"/>
+          <w:sz w:val="22"/>
+          <w:szCs w:val="22"/>
+        </w:rPr>
+        <w:t xml:space="preserve">Refer to </w:t>
+      </w:r>
+      <w:r>
+        <w:rPr>
+          <w:rFonts w:ascii="Arial" w:hAnsi="Arial" w:cs="Arial"/>
+          <w:i/>
+          <w:iCs/>
+          <w:sz w:val="22"/>
+          <w:szCs w:val="22"/>
+        </w:rPr>
+        <w:t xml:space="preserve">Chapter 16.1.1: The AudioManager class </w:t>
+      </w:r>
+      <w:r>
+        <w:rPr>
+          <w:rFonts w:ascii="Arial" w:hAnsi="Arial" w:cs="Arial"/>
+          <w:sz w:val="22"/>
+          <w:szCs w:val="22"/>
+        </w:rPr>
+        <w:t>for further information on the Audio Manager.</w:t>
+      </w:r>
+    </w:p>
+    <w:p>
+      <w:pPr>
+        <w:spacing w:line="240" w:lineRule="auto"/>
+        <w:rPr>
+          <w:rFonts w:ascii="Arial" w:hAnsi="Arial" w:cs="Arial"/>
+          <w:color w:val="000000"/>
+          <w:sz w:val="22"/>
+          <w:szCs w:val="22"/>
+        </w:rPr>
+      </w:pPr>
+      <w:r>
+        <w:rPr>
+          <w:rFonts w:ascii="Arial" w:hAnsi="Arial" w:cs="Arial"/>
+          <w:b/>
+          <w:bCs/>
+          <w:sz w:val="22"/>
+          <w:szCs w:val="22"/>
+        </w:rPr>
+        <w:t xml:space="preserve">bool PositionalSound: </w:t>
+      </w:r>
+      <w:r>
+        <w:rPr>
+          <w:rFonts w:ascii="Arial" w:hAnsi="Arial" w:cs="Arial"/>
+          <w:sz w:val="22"/>
+          <w:szCs w:val="22"/>
+        </w:rPr>
+        <w:t xml:space="preserve">Determines if positional sound is enabled for this audio file. If it is enabled, the sound volume as set using the </w:t>
+      </w:r>
+      <w:r>
+        <w:rPr>
+          <w:rFonts w:ascii="Arial" w:hAnsi="Arial" w:cs="Arial"/>
+          <w:b/>
+          <w:bCs/>
+          <w:sz w:val="22"/>
+          <w:szCs w:val="22"/>
+        </w:rPr>
+        <w:t xml:space="preserve">volume </w:t>
+      </w:r>
+      <w:r>
+        <w:rPr>
+          <w:rFonts w:ascii="Arial" w:hAnsi="Arial" w:cs="Arial"/>
+          <w:sz w:val="22"/>
+          <w:szCs w:val="22"/>
+        </w:rPr>
+        <w:t xml:space="preserve">parameter of the </w:t>
+      </w:r>
+      <w:r>
+        <w:rPr>
+          <w:rFonts w:ascii="Arial" w:hAnsi="Arial" w:cs="Arial"/>
+          <w:b/>
+          <w:bCs/>
+          <w:sz w:val="22"/>
+          <w:szCs w:val="22"/>
+        </w:rPr>
+        <w:t xml:space="preserve">SetVolume </w:t>
+      </w:r>
+      <w:r>
+        <w:rPr>
+          <w:rFonts w:ascii="Arial" w:hAnsi="Arial" w:cs="Arial"/>
+          <w:sz w:val="22"/>
+          <w:szCs w:val="22"/>
+        </w:rPr>
+        <w:t xml:space="preserve">method will be multiplied utilising the formula </w:t>
+      </w:r>
+      <w:r>
+        <w:rPr>
+          <w:rFonts w:ascii="Cascadia Mono" w:hAnsi="Cascadia Mono" w:cs="Cascadia Mono"/>
+          <w:color w:val="000000"/>
+          <w:sz w:val="19"/>
+          <w:szCs w:val="19"/>
+        </w:rPr>
+        <w:t>(RealVolume / (magnitude / 12) * 128);</w:t>
+      </w:r>
+      <w:r>
+        <w:rPr>
+          <w:rFonts w:ascii="Arial" w:hAnsi="Arial" w:cs="Arial"/>
+          <w:color w:val="000000"/>
+          <w:sz w:val="22"/>
+          <w:szCs w:val="22"/>
+        </w:rPr>
+        <w:t xml:space="preserve"> where </w:t>
+      </w:r>
+      <w:r>
+        <w:rPr>
+          <w:rFonts w:ascii="Arial" w:hAnsi="Arial" w:cs="Arial"/>
+          <w:b/>
+          <w:bCs/>
+          <w:color w:val="000000"/>
+          <w:sz w:val="22"/>
+          <w:szCs w:val="22"/>
+        </w:rPr>
+        <w:t xml:space="preserve">RealVolume </w:t>
+      </w:r>
+      <w:r>
+        <w:rPr>
+          <w:rFonts w:ascii="Arial" w:hAnsi="Arial" w:cs="Arial"/>
+          <w:color w:val="000000"/>
+          <w:sz w:val="22"/>
+          <w:szCs w:val="22"/>
+        </w:rPr>
+        <w:t xml:space="preserve">is the volume multipled by 128 and the </w:t>
+      </w:r>
+      <w:r>
+        <w:rPr>
+          <w:rFonts w:ascii="Arial" w:hAnsi="Arial" w:cs="Arial"/>
+          <w:b/>
+          <w:bCs/>
+          <w:color w:val="000000"/>
+          <w:sz w:val="22"/>
+          <w:szCs w:val="22"/>
+        </w:rPr>
+        <w:t xml:space="preserve">magnitude </w:t>
+      </w:r>
+      <w:r>
+        <w:rPr>
+          <w:rFonts w:ascii="Arial" w:hAnsi="Arial" w:cs="Arial"/>
+          <w:color w:val="000000"/>
+          <w:sz w:val="22"/>
+          <w:szCs w:val="22"/>
+        </w:rPr>
+        <w:t xml:space="preserve">is the absolute distance between the </w:t>
+      </w:r>
+      <w:r>
+        <w:rPr>
+          <w:rFonts w:ascii="Arial" w:hAnsi="Arial" w:cs="Arial"/>
+          <w:b/>
+          <w:bCs/>
+          <w:color w:val="000000"/>
+          <w:sz w:val="22"/>
+          <w:szCs w:val="22"/>
+        </w:rPr>
+        <w:t xml:space="preserve">Position </w:t>
+      </w:r>
+      <w:r>
+        <w:rPr>
+          <w:rFonts w:ascii="Arial" w:hAnsi="Arial" w:cs="Arial"/>
+          <w:color w:val="000000"/>
+          <w:sz w:val="22"/>
+          <w:szCs w:val="22"/>
+        </w:rPr>
+        <w:t>property of the audio and the position of the current window’s camera.</w:t>
+      </w:r>
+    </w:p>
+    <w:p>
+      <w:pPr>
+        <w:spacing w:line="240" w:lineRule="auto"/>
+        <w:rPr>
+          <w:b/>
+          <w:bCs/>
+        </w:rPr>
+      </w:pPr>
+      <w:r>
+        <w:rPr>
+          <w:rFonts w:ascii="Arial" w:hAnsi="Arial" w:cs="Arial"/>
+          <w:color w:val="000000"/>
+          <w:sz w:val="22"/>
+          <w:szCs w:val="22"/>
+        </w:rPr>
+        <w:t xml:space="preserve">If this value is zero, </w:t>
+      </w:r>
+      <w:r>
+        <w:rPr>
+          <w:rFonts w:ascii="Arial" w:hAnsi="Arial" w:cs="Arial"/>
+          <w:color w:val="000000"/>
+          <w:sz w:val="22"/>
+          <w:szCs w:val="22"/>
+        </w:rPr>
+        <w:t xml:space="preserve">or the current Window does not have a </w:t>
+      </w:r>
+      <w:r>
+        <w:rPr>
+          <w:rFonts w:ascii="Arial" w:hAnsi="Arial" w:cs="Arial"/>
+          <w:b/>
+          <w:bCs/>
+          <w:color w:val="000000"/>
+          <w:sz w:val="22"/>
+          <w:szCs w:val="22"/>
+        </w:rPr>
+        <w:t xml:space="preserve">Camera </w:t>
+      </w:r>
+      <w:r>
+        <w:rPr>
+          <w:rFonts w:ascii="Arial" w:hAnsi="Arial" w:cs="Arial"/>
+          <w:color w:val="000000"/>
+          <w:sz w:val="22"/>
+          <w:szCs w:val="22"/>
+        </w:rPr>
+        <w:t xml:space="preserve">property, </w:t>
+      </w:r>
+      <w:r>
+        <w:rPr>
+          <w:rFonts w:ascii="Arial" w:hAnsi="Arial" w:cs="Arial"/>
+          <w:color w:val="000000"/>
+          <w:sz w:val="22"/>
+          <w:szCs w:val="22"/>
+        </w:rPr>
+        <w:t>the calculation will not be applied.</w:t>
+      </w:r>
+    </w:p>
+    <w:p>
+      <w:pPr>
+        <w:spacing w:line="240" w:lineRule="auto"/>
+        <w:rPr>
+          <w:rFonts w:ascii="Arial" w:hAnsi="Arial" w:cs="Arial"/>
+          <w:sz w:val="22"/>
+          <w:szCs w:val="22"/>
+        </w:rPr>
+      </w:pPr>
+      <w:r>
+        <w:rPr>
+          <w:rFonts w:ascii="Arial" w:hAnsi="Arial" w:cs="Arial"/>
+          <w:b/>
+          <w:bCs/>
+          <w:sz w:val="22"/>
+          <w:szCs w:val="22"/>
+        </w:rPr>
+        <w:t xml:space="preserve">Vector2 Position: </w:t>
+      </w:r>
+      <w:r>
+        <w:rPr>
+          <w:rFonts w:ascii="Arial" w:hAnsi="Arial" w:cs="Arial"/>
+          <w:sz w:val="22"/>
+          <w:szCs w:val="22"/>
+        </w:rPr>
+        <w:t xml:space="preserve">The position of this audio file. Ignored if the </w:t>
+      </w:r>
+      <w:r>
+        <w:rPr>
+          <w:rFonts w:ascii="Arial" w:hAnsi="Arial" w:cs="Arial"/>
+          <w:b/>
+          <w:bCs/>
+          <w:sz w:val="22"/>
+          <w:szCs w:val="22"/>
+        </w:rPr>
+        <w:t xml:space="preserve">PositionalSound </w:t>
+      </w:r>
+      <w:r>
+        <w:rPr>
+          <w:rFonts w:ascii="Arial" w:hAnsi="Arial" w:cs="Arial"/>
+          <w:sz w:val="22"/>
+          <w:szCs w:val="22"/>
+        </w:rPr>
+        <w:t xml:space="preserve">property is not set to </w:t>
+      </w:r>
+      <w:r>
+        <w:rPr>
+          <w:rFonts w:ascii="Arial" w:hAnsi="Arial" w:cs="Arial"/>
+          <w:b/>
+          <w:bCs/>
+          <w:sz w:val="22"/>
+          <w:szCs w:val="22"/>
+        </w:rPr>
+        <w:t>true</w:t>
+      </w:r>
+      <w:r>
+        <w:rPr>
+          <w:rFonts w:ascii="Arial" w:hAnsi="Arial" w:cs="Arial"/>
+          <w:sz w:val="22"/>
+          <w:szCs w:val="22"/>
+        </w:rPr>
+        <w:t>.</w:t>
+      </w:r>
+    </w:p>
+    <w:p>
+      <w:pPr>
+        <w:spacing w:line="240" w:lineRule="auto"/>
+        <w:rPr>
+          <w:rFonts w:ascii="Arial" w:hAnsi="Arial" w:cs="Arial"/>
+          <w:b/>
+          <w:bCs/>
+          <w:sz w:val="24"/>
+          <w:szCs w:val="24"/>
+        </w:rPr>
+      </w:pPr>
+      <w:r>
+        <w:rPr>
+          <w:rFonts w:ascii="Arial" w:hAnsi="Arial" w:cs="Arial"/>
+          <w:b/>
+          <w:bCs/>
+          <w:sz w:val="24"/>
+          <w:szCs w:val="24"/>
+        </w:rPr>
+        <w:t>Methods</w:t>
+      </w:r>
+    </w:p>
+    <w:p>
+      <w:pPr>
+        <w:spacing w:line="240" w:lineRule="auto"/>
+        <w:rPr>
+          <w:rFonts w:ascii="Arial" w:hAnsi="Arial" w:cs="Arial"/>
+          <w:sz w:val="22"/>
+          <w:szCs w:val="22"/>
+        </w:rPr>
+      </w:pPr>
+      <w:r>
+        <w:rPr>
+          <w:rFonts w:ascii="Arial" w:hAnsi="Arial" w:cs="Arial"/>
+          <w:b/>
+          <w:bCs/>
+          <w:sz w:val="22"/>
+          <w:szCs w:val="22"/>
+        </w:rPr>
+        <w:t xml:space="preserve">Play(): </w:t>
+      </w:r>
+      <w:r>
+        <w:rPr>
+          <w:rFonts w:ascii="Arial" w:hAnsi="Arial" w:cs="Arial"/>
+          <w:sz w:val="22"/>
+          <w:szCs w:val="22"/>
+        </w:rPr>
+        <w:t>Starts playing the audio using the properties that the user has set.</w:t>
+      </w:r>
+    </w:p>
+    <w:p>
+      <w:pPr>
+        <w:spacing w:line="240" w:lineRule="auto"/>
+        <w:rPr>
+          <w:rFonts w:ascii="Arial" w:hAnsi="Arial" w:cs="Arial"/>
+          <w:sz w:val="22"/>
+          <w:szCs w:val="22"/>
+        </w:rPr>
+      </w:pPr>
+      <w:r>
+        <w:rPr>
+          <w:rFonts w:ascii="Arial" w:hAnsi="Arial" w:cs="Arial"/>
+          <w:b/>
+          <w:bCs/>
+          <w:sz w:val="22"/>
+          <w:szCs w:val="22"/>
+        </w:rPr>
+        <w:t xml:space="preserve">Pause(): </w:t>
+      </w:r>
+      <w:r>
+        <w:rPr>
+          <w:rFonts w:ascii="Arial" w:hAnsi="Arial" w:cs="Arial"/>
+          <w:sz w:val="22"/>
+          <w:szCs w:val="22"/>
+        </w:rPr>
+        <w:t>Pauses the audio. The audio will resume from the point it was paused when resumed using the Play method.</w:t>
+      </w:r>
+    </w:p>
+    <w:p>
+      <w:pPr>
+        <w:spacing w:line="240" w:lineRule="auto"/>
+        <w:rPr>
+          <w:rFonts w:ascii="Arial" w:hAnsi="Arial" w:cs="Arial"/>
+          <w:sz w:val="22"/>
+          <w:szCs w:val="22"/>
+        </w:rPr>
+      </w:pPr>
+      <w:r>
+        <w:rPr>
+          <w:rFonts w:ascii="Arial" w:hAnsi="Arial" w:cs="Arial"/>
+          <w:b/>
+          <w:bCs/>
+          <w:sz w:val="22"/>
+          <w:szCs w:val="22"/>
+        </w:rPr>
+        <w:lastRenderedPageBreak/>
+        <w:t xml:space="preserve">Stop(): </w:t>
+      </w:r>
+      <w:r>
+        <w:rPr>
+          <w:rFonts w:ascii="Arial" w:hAnsi="Arial" w:cs="Arial"/>
+          <w:sz w:val="22"/>
+          <w:szCs w:val="22"/>
+        </w:rPr>
+        <w:t>Stops the audio. This is identical to Pause, except the audio will resume from the start when Play is called instead of the point it was stopped from.</w:t>
+      </w:r>
+    </w:p>
+    <w:p>
+      <w:pPr>
+        <w:spacing w:line="240" w:lineRule="auto"/>
+        <w:rPr>
+          <w:rFonts w:ascii="Arial" w:hAnsi="Arial" w:cs="Arial"/>
+          <w:sz w:val="22"/>
+          <w:szCs w:val="22"/>
+        </w:rPr>
+      </w:pPr>
+      <w:r>
+        <w:rPr>
+          <w:rFonts w:ascii="Arial" w:hAnsi="Arial" w:cs="Arial"/>
+          <w:b/>
+          <w:bCs/>
+          <w:sz w:val="22"/>
+          <w:szCs w:val="22"/>
+        </w:rPr>
+        <w:t xml:space="preserve">SetVolume(double volume): </w:t>
+      </w:r>
+      <w:r>
+        <w:rPr>
+          <w:rFonts w:ascii="Arial" w:hAnsi="Arial" w:cs="Arial"/>
+          <w:sz w:val="22"/>
+          <w:szCs w:val="22"/>
+        </w:rPr>
+        <w:t xml:space="preserve">Sets the volume (or maximum volume if the </w:t>
+      </w:r>
+      <w:r>
+        <w:rPr>
+          <w:rFonts w:ascii="Arial" w:hAnsi="Arial" w:cs="Arial"/>
+          <w:b/>
+          <w:bCs/>
+          <w:sz w:val="22"/>
+          <w:szCs w:val="22"/>
+        </w:rPr>
+        <w:t xml:space="preserve">PositionalSound </w:t>
+      </w:r>
+      <w:r>
+        <w:rPr>
+          <w:rFonts w:ascii="Arial" w:hAnsi="Arial" w:cs="Arial"/>
+          <w:sz w:val="22"/>
+          <w:szCs w:val="22"/>
+        </w:rPr>
+        <w:t>property is set to true). The range of valid values is between zero and one.</w:t>
+      </w:r>
+    </w:p>
+    <w:p>
+      <w:pPr>
+        <w:spacing w:line="240" w:lineRule="auto"/>
+        <w:rPr>
+          <w:rFonts w:ascii="Arial" w:hAnsi="Arial" w:cs="Arial"/>
+          <w:b/>
+          <w:bCs/>
+          <w:sz w:val="26"/>
+          <w:szCs w:val="26"/>
+        </w:rPr>
+      </w:pPr>
+      <w:r>
+        <w:rPr>
+          <w:rFonts w:ascii="Arial" w:hAnsi="Arial" w:cs="Arial"/>
+          <w:b/>
+          <w:bCs/>
+          <w:sz w:val="26"/>
+          <w:szCs w:val="26"/>
+        </w:rPr>
+        <w:t>16.3. Playing &amp; Managing Audio</w:t>
+      </w:r>
+    </w:p>
+    <w:p>
+      <w:pPr>
+        <w:spacing w:line="240" w:lineRule="auto"/>
+        <w:rPr>
+          <w:rFonts w:ascii="Arial" w:hAnsi="Arial" w:cs="Arial"/>
+          <w:sz w:val="22"/>
+          <w:szCs w:val="22"/>
+        </w:rPr>
+      </w:pPr>
+      <w:r>
+        <w:rPr>
+          <w:rFonts w:ascii="Arial" w:hAnsi="Arial" w:cs="Arial"/>
+          <w:sz w:val="22"/>
+          <w:szCs w:val="22"/>
+        </w:rPr>
+        <w:t xml:space="preserve">To use an audio file it first must be loaded using the </w:t>
+      </w:r>
+      <w:r>
+        <w:rPr>
+          <w:rFonts w:ascii="Arial" w:hAnsi="Arial" w:cs="Arial"/>
+          <w:b/>
+          <w:bCs/>
+          <w:sz w:val="22"/>
+          <w:szCs w:val="22"/>
+        </w:rPr>
+        <w:t xml:space="preserve">AudioManager::LoadFile </w:t>
+      </w:r>
+      <w:r>
+        <w:rPr>
+          <w:rFonts w:ascii="Arial" w:hAnsi="Arial" w:cs="Arial"/>
+          <w:sz w:val="22"/>
+          <w:szCs w:val="22"/>
+        </w:rPr>
+        <w:t xml:space="preserve">method. It is recommended to provide a friendly name for the audio when loading it, so that </w:t>
+      </w:r>
+      <w:r>
+        <w:rPr>
+          <w:rFonts w:ascii="Arial" w:hAnsi="Arial" w:cs="Arial"/>
+          <w:sz w:val="22"/>
+          <w:szCs w:val="22"/>
+        </w:rPr>
+        <w:t>Audio Manager calls better elaborate the purpose to other programmers who may be working on your project.</w:t>
+      </w:r>
+      <w:r>
+        <w:rPr>
+          <w:rFonts w:ascii="Arial" w:hAnsi="Arial" w:cs="Arial"/>
+          <w:sz w:val="22"/>
+          <w:szCs w:val="22"/>
+        </w:rPr>
+        <w:t xml:space="preserve"> For our example, we will use a basic sound effect for a nearby in-game item as an example scenario. It should be positional, as we want the player to notice </w:t>
+      </w:r>
+      <w:r>
+        <w:rPr>
+          <w:rFonts w:ascii="Arial" w:hAnsi="Arial" w:cs="Arial"/>
+          <w:sz w:val="22"/>
+          <w:szCs w:val="22"/>
+        </w:rPr>
+        <w:t>it nearby and be drawn towards the sound, and we want a very high volume when the player is over it – so we want it to be maximum volume. Using Lightning, this is very simple:</w:t>
+      </w:r>
+    </w:p>
+    <w:p>
+      <w:pPr>
+        <w:spacing w:line="240" w:lineRule="auto"/>
+        <w:rPr>
+          <w:rFonts w:ascii="Arial" w:hAnsi="Arial" w:cs="Arial"/>
+          <w:b/>
+          <w:bCs/>
+          <w:color w:val="FF0000"/>
+          <w:sz w:val="22"/>
+          <w:szCs w:val="22"/>
+        </w:rPr>
+      </w:pPr>
+      <w:r>
+        <w:rPr>
+          <w:rFonts w:ascii="Arial" w:hAnsi="Arial" w:cs="Arial"/>
+          <w:b/>
+          <w:bCs/>
+          <w:color w:val="FF0000"/>
+          <w:sz w:val="22"/>
+          <w:szCs w:val="22"/>
+        </w:rPr>
+        <w:t>Warning: The audio file must be of either MP3, FLAC, MOD, MIDI, or OGG format. No other file format is supported!</w:t>
+      </w:r>
+    </w:p>
+    <w:p>
+      <w:pPr>
+        <w:spacing w:line="240" w:lineRule="auto"/>
+        <w:rPr>
+          <w:rFonts w:ascii="Consolas" w:hAnsi="Consolas" w:cs="Arial"/>
+          <w:sz w:val="22"/>
+          <w:szCs w:val="22"/>
+        </w:rPr>
+      </w:pPr>
+      <w:r>
+        <w:rPr>
+          <w:rFonts w:ascii="Consolas" w:hAnsi="Consolas" w:cs="Arial"/>
+          <w:sz w:val="22"/>
+          <w:szCs w:val="22"/>
+        </w:rPr>
+        <w:t>AudioManager.LoadFile(“audio.ogg”, “audio</w:t>
+      </w:r>
+      <w:r>
+        <w:rPr>
+          <w:rFonts w:ascii="Consolas" w:hAnsi="Consolas" w:cs="Arial"/>
+          <w:sz w:val="22"/>
+          <w:szCs w:val="22"/>
+        </w:rPr>
+        <w:t>O</w:t>
+      </w:r>
+      <w:r>
+        <w:rPr>
+          <w:rFonts w:ascii="Consolas" w:hAnsi="Consolas" w:cs="Arial"/>
+          <w:sz w:val="22"/>
+          <w:szCs w:val="22"/>
+        </w:rPr>
+        <w:t>gg”);</w:t>
+      </w:r>
+    </w:p>
+    <w:p>
+      <w:pPr>
+        <w:spacing w:line="240" w:lineRule="auto"/>
+        <w:rPr>
+          <w:rFonts w:ascii="Arial" w:hAnsi="Arial" w:cs="Arial"/>
+          <w:bCs/>
+          <w:sz w:val="22"/>
+          <w:szCs w:val="22"/>
+        </w:rPr>
+      </w:pPr>
+      <w:r>
+        <w:rPr>
+          <w:rFonts w:ascii="Arial" w:hAnsi="Arial" w:cs="Arial"/>
+          <w:sz w:val="22"/>
+          <w:szCs w:val="22"/>
+        </w:rPr>
+        <w:t xml:space="preserve">However, just because we have loaded an audio file does not mean we can immediately manipulate it. This will be corrected in the next release. In order to </w:t>
+      </w:r>
+      <w:r>
+        <w:rPr>
+          <w:rFonts w:ascii="Arial" w:hAnsi="Arial" w:cs="Arial"/>
+          <w:sz w:val="22"/>
+          <w:szCs w:val="22"/>
+        </w:rPr>
+        <w:t xml:space="preserve">actually use the audio file, we must use either </w:t>
+      </w:r>
+      <w:r>
+        <w:rPr>
+          <w:rFonts w:ascii="Arial" w:hAnsi="Arial" w:cs="Arial"/>
+          <w:b/>
+          <w:sz w:val="22"/>
+          <w:szCs w:val="22"/>
+        </w:rPr>
+        <w:t xml:space="preserve">AudioManager::GetFileWithPath </w:t>
+      </w:r>
+      <w:r>
+        <w:rPr>
+          <w:rFonts w:ascii="Arial" w:hAnsi="Arial" w:cs="Arial"/>
+          <w:bCs/>
+          <w:sz w:val="22"/>
+          <w:szCs w:val="22"/>
+        </w:rPr>
+        <w:t xml:space="preserve">or </w:t>
+      </w:r>
+      <w:r>
+        <w:rPr>
+          <w:rFonts w:ascii="Arial" w:hAnsi="Arial" w:cs="Arial"/>
+          <w:b/>
+          <w:sz w:val="22"/>
+          <w:szCs w:val="22"/>
+        </w:rPr>
+        <w:t>AudioManager::GetFileWithName</w:t>
+      </w:r>
+      <w:r>
+        <w:rPr>
+          <w:rFonts w:ascii="Arial" w:hAnsi="Arial" w:cs="Arial"/>
+          <w:bCs/>
+          <w:sz w:val="22"/>
+          <w:szCs w:val="22"/>
+        </w:rPr>
+        <w:t xml:space="preserve">. As we have specified a name using the </w:t>
+      </w:r>
+      <w:r>
+        <w:rPr>
+          <w:rFonts w:ascii="Arial" w:hAnsi="Arial" w:cs="Arial"/>
+          <w:b/>
+          <w:sz w:val="22"/>
+          <w:szCs w:val="22"/>
+        </w:rPr>
+        <w:t xml:space="preserve">name </w:t>
+      </w:r>
+      <w:r>
+        <w:rPr>
+          <w:rFonts w:ascii="Arial" w:hAnsi="Arial" w:cs="Arial"/>
+          <w:bCs/>
+          <w:sz w:val="22"/>
+          <w:szCs w:val="22"/>
+        </w:rPr>
+        <w:t>parameter (</w:t>
+      </w:r>
+      <w:r>
+        <w:rPr>
+          <w:rFonts w:ascii="Arial" w:hAnsi="Arial" w:cs="Arial"/>
+          <w:b/>
+          <w:sz w:val="22"/>
+          <w:szCs w:val="22"/>
+        </w:rPr>
+        <w:t>audio</w:t>
+      </w:r>
+      <w:r>
+        <w:rPr>
+          <w:rFonts w:ascii="Arial" w:hAnsi="Arial" w:cs="Arial"/>
+          <w:b/>
+          <w:sz w:val="22"/>
+          <w:szCs w:val="22"/>
+        </w:rPr>
+        <w:t>Ogg</w:t>
+      </w:r>
+      <w:r>
+        <w:rPr>
+          <w:rFonts w:ascii="Arial" w:hAnsi="Arial" w:cs="Arial"/>
+          <w:bCs/>
+          <w:sz w:val="22"/>
+          <w:szCs w:val="22"/>
+        </w:rPr>
+        <w:t>), we will use the GetFileWithName method:</w:t>
+      </w:r>
+    </w:p>
+    <w:p>
+      <w:pPr>
+        <w:spacing w:line="240" w:lineRule="auto"/>
+        <w:rPr>
+          <w:rFonts w:ascii="Consolas" w:hAnsi="Consolas" w:cs="Arial"/>
+          <w:bCs/>
+          <w:sz w:val="22"/>
+          <w:szCs w:val="22"/>
+        </w:rPr>
+      </w:pPr>
+      <w:r>
+        <w:rPr>
+          <w:rFonts w:ascii="Consolas" w:hAnsi="Consolas" w:cs="Arial"/>
+          <w:bCs/>
+          <w:sz w:val="22"/>
+          <w:szCs w:val="22"/>
+        </w:rPr>
+        <w:t>AudioFile audioOgg = AudioManager.GetFileWithName(“audioOgg”);</w:t>
+      </w:r>
+    </w:p>
+    <w:p>
+      <w:pPr>
+        <w:spacing w:line="240" w:lineRule="auto"/>
+        <w:rPr>
+          <w:rFonts w:ascii="Arial" w:hAnsi="Arial" w:cs="Arial"/>
+          <w:bCs/>
+          <w:sz w:val="22"/>
+          <w:szCs w:val="22"/>
+        </w:rPr>
+      </w:pPr>
+      <w:r>
+        <w:rPr>
+          <w:rFonts w:ascii="Arial" w:hAnsi="Arial" w:cs="Arial"/>
+          <w:bCs/>
+          <w:sz w:val="22"/>
+          <w:szCs w:val="22"/>
+        </w:rPr>
+        <w:t xml:space="preserve">This method will throw an error if </w:t>
+      </w:r>
+      <w:r>
+        <w:rPr>
+          <w:rFonts w:ascii="Arial" w:hAnsi="Arial" w:cs="Arial"/>
+          <w:b/>
+          <w:sz w:val="22"/>
+          <w:szCs w:val="22"/>
+        </w:rPr>
+        <w:t xml:space="preserve">audioOgg </w:t>
+      </w:r>
+      <w:r>
+        <w:rPr>
+          <w:rFonts w:ascii="Arial" w:hAnsi="Arial" w:cs="Arial"/>
+          <w:bCs/>
+          <w:sz w:val="22"/>
+          <w:szCs w:val="22"/>
+        </w:rPr>
+        <w:t>does not correspond to an audio file in the internal audio file list of the AudioManager.</w:t>
+      </w:r>
+    </w:p>
+    <w:p>
+      <w:pPr>
+        <w:spacing w:line="240" w:lineRule="auto"/>
+        <w:rPr>
+          <w:rFonts w:ascii="Arial" w:hAnsi="Arial" w:cs="Arial"/>
+          <w:bCs/>
+          <w:sz w:val="22"/>
+          <w:szCs w:val="22"/>
+        </w:rPr>
+      </w:pPr>
+      <w:r>
+        <w:rPr>
+          <w:rFonts w:ascii="Arial" w:hAnsi="Arial" w:cs="Arial"/>
+          <w:bCs/>
+          <w:sz w:val="22"/>
+          <w:szCs w:val="22"/>
+        </w:rPr>
+        <w:t>Then, we can set various properties of the Audio file. In our case, we do want positional sound, so we need to set a position:</w:t>
+      </w:r>
+    </w:p>
+    <w:p>
+      <w:pPr>
+        <w:spacing w:line="240" w:lineRule="auto"/>
+        <w:rPr>
+          <w:rFonts w:ascii="Consolas" w:hAnsi="Consolas" w:cs="Arial"/>
+          <w:bCs/>
+          <w:sz w:val="22"/>
+          <w:szCs w:val="22"/>
+        </w:rPr>
+      </w:pPr>
+      <w:r>
+        <w:rPr>
+          <w:rFonts w:ascii="Consolas" w:hAnsi="Consolas" w:cs="Arial"/>
+          <w:bCs/>
+          <w:sz w:val="22"/>
+          <w:szCs w:val="22"/>
+        </w:rPr>
+        <w:t>audioOgg.Position = new Vector2(100, 100);</w:t>
+      </w:r>
+    </w:p>
+    <w:p>
+      <w:pPr>
+        <w:spacing w:line="240" w:lineRule="auto"/>
+        <w:rPr>
+          <w:rFonts w:ascii="Arial" w:hAnsi="Arial" w:cs="Arial"/>
+          <w:bCs/>
+          <w:sz w:val="22"/>
+          <w:szCs w:val="22"/>
+        </w:rPr>
+      </w:pPr>
+      <w:r>
+        <w:rPr>
+          <w:rFonts w:ascii="Arial" w:hAnsi="Arial" w:cs="Arial"/>
+          <w:bCs/>
+          <w:sz w:val="22"/>
+          <w:szCs w:val="22"/>
+        </w:rPr>
+        <w:t xml:space="preserve">We do </w:t>
+      </w:r>
+      <w:r>
+        <w:rPr>
+          <w:rFonts w:ascii="Arial" w:hAnsi="Arial" w:cs="Arial"/>
+          <w:bCs/>
+          <w:i/>
+          <w:iCs/>
+          <w:sz w:val="22"/>
+          <w:szCs w:val="22"/>
+        </w:rPr>
+        <w:t xml:space="preserve">not </w:t>
+      </w:r>
+      <w:r>
+        <w:rPr>
+          <w:rFonts w:ascii="Arial" w:hAnsi="Arial" w:cs="Arial"/>
+          <w:bCs/>
+          <w:sz w:val="22"/>
+          <w:szCs w:val="22"/>
+        </w:rPr>
+        <w:t xml:space="preserve">want it to repeat, so we set the </w:t>
+      </w:r>
+      <w:r>
+        <w:rPr>
+          <w:rFonts w:ascii="Arial" w:hAnsi="Arial" w:cs="Arial"/>
+          <w:b/>
+          <w:sz w:val="22"/>
+          <w:szCs w:val="22"/>
+        </w:rPr>
+        <w:t xml:space="preserve">Repeat </w:t>
+      </w:r>
+      <w:r>
+        <w:rPr>
+          <w:rFonts w:ascii="Arial" w:hAnsi="Arial" w:cs="Arial"/>
+          <w:bCs/>
+          <w:sz w:val="22"/>
+          <w:szCs w:val="22"/>
+        </w:rPr>
+        <w:t xml:space="preserve">property to 0. As the default for a </w:t>
+      </w:r>
+      <w:r>
+        <w:rPr>
+          <w:rFonts w:ascii="Arial" w:hAnsi="Arial" w:cs="Arial"/>
+          <w:b/>
+          <w:sz w:val="22"/>
+          <w:szCs w:val="22"/>
+        </w:rPr>
+        <w:t xml:space="preserve">System::Int32 </w:t>
+      </w:r>
+      <w:r>
+        <w:rPr>
+          <w:rFonts w:ascii="Arial" w:hAnsi="Arial" w:cs="Arial"/>
+          <w:bCs/>
+          <w:sz w:val="22"/>
+          <w:szCs w:val="22"/>
+        </w:rPr>
+        <w:t>in C# is zero, we do not need to set it.</w:t>
+      </w:r>
+    </w:p>
+    <w:p>
+      <w:pPr>
+        <w:spacing w:line="240" w:lineRule="auto"/>
+        <w:rPr>
+          <w:rFonts w:ascii="Arial" w:hAnsi="Arial" w:cs="Arial"/>
+          <w:bCs/>
+          <w:sz w:val="22"/>
+          <w:szCs w:val="22"/>
+        </w:rPr>
+      </w:pPr>
+      <w:r>
+        <w:rPr>
+          <w:rFonts w:ascii="Arial" w:hAnsi="Arial" w:cs="Arial"/>
+          <w:bCs/>
+          <w:sz w:val="22"/>
+          <w:szCs w:val="22"/>
+        </w:rPr>
+        <w:t>We want maximum volume – the default value – and do not wish to set any other properties, so we do not need to do this.</w:t>
+      </w:r>
+    </w:p>
+    <w:p>
+      <w:pPr>
+        <w:spacing w:line="240" w:lineRule="auto"/>
+        <w:rPr>
+          <w:rFonts w:ascii="Arial" w:hAnsi="Arial" w:cs="Arial"/>
+          <w:bCs/>
+          <w:sz w:val="22"/>
+          <w:szCs w:val="22"/>
+        </w:rPr>
+      </w:pPr>
+      <w:r>
+        <w:rPr>
+          <w:rFonts w:ascii="Arial" w:hAnsi="Arial" w:cs="Arial"/>
+          <w:bCs/>
+          <w:sz w:val="22"/>
+          <w:szCs w:val="22"/>
+        </w:rPr>
+        <w:t>Then it is as simple as playing it!</w:t>
+      </w:r>
+    </w:p>
+    <w:p>
+      <w:pPr>
+        <w:spacing w:line="240" w:lineRule="auto"/>
+        <w:rPr>
+          <w:rFonts w:ascii="Consolas" w:hAnsi="Consolas" w:cs="Arial"/>
+          <w:bCs/>
+          <w:sz w:val="22"/>
+          <w:szCs w:val="22"/>
+        </w:rPr>
+      </w:pPr>
+      <w:r>
+        <w:rPr>
+          <w:rFonts w:ascii="Consolas" w:hAnsi="Consolas" w:cs="Arial"/>
+          <w:bCs/>
+          <w:sz w:val="22"/>
+          <w:szCs w:val="22"/>
+        </w:rPr>
+        <w:t>audioOgg.Play();</w:t>
+      </w:r>
     </w:p>
     <w:p>
       <w:pPr>
@@ -30256,6 +31690,7 @@
           <w:sz w:val="24"/>
           <w:szCs w:val="24"/>
         </w:rPr>
+        <w:lastRenderedPageBreak/>
         <w:t>ui</w:t>
       </w:r>
       <w:r>
@@ -30655,7 +32090,6 @@
           <w:sz w:val="22"/>
           <w:szCs w:val="22"/>
         </w:rPr>
-        <w:lastRenderedPageBreak/>
         <w:t xml:space="preserve">Architecture </w:t>
       </w:r>
       <w:r>
@@ -30973,6 +32407,7 @@
           <w:sz w:val="22"/>
           <w:szCs w:val="22"/>
         </w:rPr>
+        <w:lastRenderedPageBreak/>
         <w:t xml:space="preserve">SSE (0x10): </w:t>
       </w:r>
       <w:r>
@@ -31405,685 +32840,685 @@
           <w:sz w:val="22"/>
           <w:szCs w:val="22"/>
         </w:rPr>
+        <w:t xml:space="preserve">Win7 (0): </w:t>
+      </w:r>
+      <w:r>
+        <w:rPr>
+          <w:rFonts w:ascii="Arial" w:hAnsi="Arial" w:cs="Arial"/>
+          <w:sz w:val="22"/>
+          <w:szCs w:val="22"/>
+        </w:rPr>
+        <w:t>Windows 7</w:t>
+      </w:r>
+      <w:r>
+        <w:rPr>
+          <w:rFonts w:ascii="Arial" w:hAnsi="Arial" w:cs="Arial"/>
+          <w:sz w:val="22"/>
+          <w:szCs w:val="22"/>
+        </w:rPr>
+        <w:t xml:space="preserve"> </w:t>
+      </w:r>
+      <w:r>
+        <w:rPr>
+          <w:rFonts w:ascii="Arial" w:hAnsi="Arial" w:cs="Arial"/>
+          <w:sz w:val="22"/>
+          <w:szCs w:val="22"/>
+        </w:rPr>
+        <w:br/>
+      </w:r>
+      <w:r>
+        <w:rPr>
+          <w:rFonts w:ascii="Arial" w:hAnsi="Arial" w:cs="Arial"/>
+          <w:b/>
+          <w:bCs/>
+          <w:sz w:val="22"/>
+          <w:szCs w:val="22"/>
+        </w:rPr>
+        <w:t xml:space="preserve">Win8 (1): </w:t>
+      </w:r>
+      <w:r>
+        <w:rPr>
+          <w:rFonts w:ascii="Arial" w:hAnsi="Arial" w:cs="Arial"/>
+          <w:sz w:val="22"/>
+          <w:szCs w:val="22"/>
+        </w:rPr>
+        <w:t xml:space="preserve">Windows 8 </w:t>
+      </w:r>
+      <w:r>
+        <w:rPr>
+          <w:rFonts w:ascii="Arial" w:hAnsi="Arial" w:cs="Arial"/>
+          <w:sz w:val="22"/>
+          <w:szCs w:val="22"/>
+        </w:rPr>
+        <w:br/>
+      </w:r>
+      <w:r>
+        <w:rPr>
+          <w:rFonts w:ascii="Arial" w:hAnsi="Arial" w:cs="Arial"/>
+          <w:b/>
+          <w:bCs/>
+          <w:sz w:val="22"/>
+          <w:szCs w:val="22"/>
+        </w:rPr>
+        <w:t xml:space="preserve">Win8.1 (2): </w:t>
+      </w:r>
+      <w:r>
+        <w:rPr>
+          <w:rFonts w:ascii="Arial" w:hAnsi="Arial" w:cs="Arial"/>
+          <w:sz w:val="22"/>
+          <w:szCs w:val="22"/>
+        </w:rPr>
+        <w:t xml:space="preserve">Windows 8. </w:t>
+      </w:r>
+      <w:r>
+        <w:rPr>
+          <w:rFonts w:ascii="Arial" w:hAnsi="Arial" w:cs="Arial"/>
+          <w:sz w:val="22"/>
+          <w:szCs w:val="22"/>
+        </w:rPr>
+        <w:br/>
+      </w:r>
+      <w:r>
+        <w:rPr>
+          <w:rFonts w:ascii="Arial" w:hAnsi="Arial" w:cs="Arial"/>
+          <w:b/>
+          <w:bCs/>
+          <w:sz w:val="22"/>
+          <w:szCs w:val="22"/>
+        </w:rPr>
+        <w:t xml:space="preserve">Win10TH1 (3): </w:t>
+      </w:r>
+      <w:r>
+        <w:rPr>
+          <w:rFonts w:ascii="Arial" w:hAnsi="Arial" w:cs="Arial"/>
+          <w:sz w:val="22"/>
+          <w:szCs w:val="22"/>
+        </w:rPr>
+        <w:t xml:space="preserve">Windows 10, Threshold 1 (1507 release) / LTSB 2015 </w:t>
+      </w:r>
+      <w:r>
+        <w:rPr>
+          <w:rFonts w:ascii="Arial" w:hAnsi="Arial" w:cs="Arial"/>
+          <w:sz w:val="22"/>
+          <w:szCs w:val="22"/>
+        </w:rPr>
+        <w:br/>
+      </w:r>
+      <w:r>
+        <w:rPr>
+          <w:rFonts w:ascii="Arial" w:hAnsi="Arial" w:cs="Arial"/>
+          <w:b/>
+          <w:bCs/>
+          <w:sz w:val="22"/>
+          <w:szCs w:val="22"/>
+        </w:rPr>
+        <w:t xml:space="preserve">Win10TH2 (4): </w:t>
+      </w:r>
+      <w:r>
+        <w:rPr>
+          <w:rFonts w:ascii="Arial" w:hAnsi="Arial" w:cs="Arial"/>
+          <w:sz w:val="22"/>
+          <w:szCs w:val="22"/>
+        </w:rPr>
+        <w:t xml:space="preserve">Windows 10, Threshold 2 (1511 release) </w:t>
+      </w:r>
+      <w:r>
+        <w:rPr>
+          <w:rFonts w:ascii="Arial" w:hAnsi="Arial" w:cs="Arial"/>
+          <w:sz w:val="22"/>
+          <w:szCs w:val="22"/>
+        </w:rPr>
+        <w:br/>
+      </w:r>
+      <w:r>
+        <w:rPr>
+          <w:rFonts w:ascii="Arial" w:hAnsi="Arial" w:cs="Arial"/>
+          <w:b/>
+          <w:bCs/>
+          <w:sz w:val="22"/>
+          <w:szCs w:val="22"/>
+        </w:rPr>
+        <w:t xml:space="preserve">Win10RS1 (5): </w:t>
+      </w:r>
+      <w:r>
+        <w:rPr>
+          <w:rFonts w:ascii="Arial" w:hAnsi="Arial" w:cs="Arial"/>
+          <w:sz w:val="22"/>
+          <w:szCs w:val="22"/>
+        </w:rPr>
+        <w:t>Windows 10, Redstone 1 (1607 release) / LTSB 2016</w:t>
+      </w:r>
+      <w:r>
+        <w:rPr>
+          <w:rFonts w:ascii="Arial" w:hAnsi="Arial" w:cs="Arial"/>
+          <w:sz w:val="22"/>
+          <w:szCs w:val="22"/>
+        </w:rPr>
+        <w:br/>
+      </w:r>
+      <w:r>
+        <w:rPr>
+          <w:rFonts w:ascii="Arial" w:hAnsi="Arial" w:cs="Arial"/>
+          <w:b/>
+          <w:bCs/>
+          <w:sz w:val="22"/>
+          <w:szCs w:val="22"/>
+        </w:rPr>
+        <w:t xml:space="preserve">Win10RS2 (6): </w:t>
+      </w:r>
+      <w:r>
+        <w:rPr>
+          <w:rFonts w:ascii="Arial" w:hAnsi="Arial" w:cs="Arial"/>
+          <w:sz w:val="22"/>
+          <w:szCs w:val="22"/>
+        </w:rPr>
+        <w:t xml:space="preserve">Windows 10, Redstone 2 (1703 release) </w:t>
+      </w:r>
+      <w:r>
+        <w:rPr>
+          <w:rFonts w:ascii="Arial" w:hAnsi="Arial" w:cs="Arial"/>
+          <w:sz w:val="22"/>
+          <w:szCs w:val="22"/>
+        </w:rPr>
+        <w:br/>
+      </w:r>
+      <w:r>
+        <w:rPr>
+          <w:rFonts w:ascii="Arial" w:hAnsi="Arial" w:cs="Arial"/>
+          <w:b/>
+          <w:bCs/>
+          <w:sz w:val="22"/>
+          <w:szCs w:val="22"/>
+        </w:rPr>
+        <w:t xml:space="preserve">Win10RS3 (7): </w:t>
+      </w:r>
+      <w:r>
+        <w:rPr>
+          <w:rFonts w:ascii="Arial" w:hAnsi="Arial" w:cs="Arial"/>
+          <w:sz w:val="22"/>
+          <w:szCs w:val="22"/>
+        </w:rPr>
+        <w:t>Windows 10, Redstone 3 (1709 release)</w:t>
+      </w:r>
+      <w:r>
+        <w:rPr>
+          <w:rFonts w:ascii="Arial" w:hAnsi="Arial" w:cs="Arial"/>
+          <w:sz w:val="22"/>
+          <w:szCs w:val="22"/>
+        </w:rPr>
+        <w:br/>
+      </w:r>
+      <w:r>
+        <w:rPr>
+          <w:rFonts w:ascii="Arial" w:hAnsi="Arial" w:cs="Arial"/>
+          <w:b/>
+          <w:bCs/>
+          <w:sz w:val="22"/>
+          <w:szCs w:val="22"/>
+        </w:rPr>
+        <w:t xml:space="preserve">Win10RS4 (8): </w:t>
+      </w:r>
+      <w:r>
+        <w:rPr>
+          <w:rFonts w:ascii="Arial" w:hAnsi="Arial" w:cs="Arial"/>
+          <w:sz w:val="22"/>
+          <w:szCs w:val="22"/>
+        </w:rPr>
+        <w:t>Windows 10, Redstone 4 (1803 release)</w:t>
+      </w:r>
+      <w:r>
+        <w:rPr>
+          <w:rFonts w:ascii="Arial" w:hAnsi="Arial" w:cs="Arial"/>
+          <w:sz w:val="22"/>
+          <w:szCs w:val="22"/>
+        </w:rPr>
+        <w:br/>
+      </w:r>
+      <w:r>
+        <w:rPr>
+          <w:rFonts w:ascii="Arial" w:hAnsi="Arial" w:cs="Arial"/>
+          <w:b/>
+          <w:bCs/>
+          <w:sz w:val="22"/>
+          <w:szCs w:val="22"/>
+        </w:rPr>
+        <w:t xml:space="preserve">Win10RS5 (9): </w:t>
+      </w:r>
+      <w:r>
+        <w:rPr>
+          <w:rFonts w:ascii="Arial" w:hAnsi="Arial" w:cs="Arial"/>
+          <w:sz w:val="22"/>
+          <w:szCs w:val="22"/>
+        </w:rPr>
+        <w:t>Windows 10, Redstone 5 (1809 release) / LTSC 2019</w:t>
+      </w:r>
+      <w:r>
+        <w:rPr>
+          <w:rFonts w:ascii="Arial" w:hAnsi="Arial" w:cs="Arial"/>
+          <w:sz w:val="22"/>
+          <w:szCs w:val="22"/>
+        </w:rPr>
+        <w:br/>
+      </w:r>
+      <w:r>
+        <w:rPr>
+          <w:rFonts w:ascii="Arial" w:hAnsi="Arial" w:cs="Arial"/>
+          <w:b/>
+          <w:bCs/>
+          <w:sz w:val="22"/>
+          <w:szCs w:val="22"/>
+        </w:rPr>
+        <w:t xml:space="preserve">Win1019H1 (10): </w:t>
+      </w:r>
+      <w:r>
+        <w:rPr>
+          <w:rFonts w:ascii="Arial" w:hAnsi="Arial" w:cs="Arial"/>
+          <w:sz w:val="22"/>
+          <w:szCs w:val="22"/>
+        </w:rPr>
+        <w:t xml:space="preserve">Windows 10, 19H1 release (1903 release) </w:t>
+      </w:r>
+      <w:r>
+        <w:rPr>
+          <w:rFonts w:ascii="Arial" w:hAnsi="Arial" w:cs="Arial"/>
+          <w:sz w:val="22"/>
+          <w:szCs w:val="22"/>
+        </w:rPr>
+        <w:br/>
+      </w:r>
+      <w:r>
+        <w:rPr>
+          <w:rFonts w:ascii="Arial" w:hAnsi="Arial" w:cs="Arial"/>
+          <w:b/>
+          <w:bCs/>
+          <w:sz w:val="22"/>
+          <w:szCs w:val="22"/>
+        </w:rPr>
+        <w:t xml:space="preserve">Win1019H2 (11): </w:t>
+      </w:r>
+      <w:r>
+        <w:rPr>
+          <w:rFonts w:ascii="Arial" w:hAnsi="Arial" w:cs="Arial"/>
+          <w:sz w:val="22"/>
+          <w:szCs w:val="22"/>
+        </w:rPr>
+        <w:t>Windows 10, 19H2 release (19</w:t>
+      </w:r>
+      <w:r>
+        <w:rPr>
+          <w:rFonts w:ascii="Arial" w:hAnsi="Arial" w:cs="Arial"/>
+          <w:sz w:val="22"/>
+          <w:szCs w:val="22"/>
+        </w:rPr>
+        <w:t xml:space="preserve">09 </w:t>
+      </w:r>
+      <w:r>
+        <w:rPr>
+          <w:rFonts w:ascii="Arial" w:hAnsi="Arial" w:cs="Arial"/>
+          <w:sz w:val="22"/>
+          <w:szCs w:val="22"/>
+        </w:rPr>
+        <w:t>release)</w:t>
+      </w:r>
+      <w:r>
+        <w:rPr>
+          <w:rFonts w:ascii="Arial" w:hAnsi="Arial" w:cs="Arial"/>
+          <w:sz w:val="22"/>
+          <w:szCs w:val="22"/>
+        </w:rPr>
+        <w:t xml:space="preserve"> – Cumulative Update for 19H1</w:t>
+      </w:r>
+      <w:r>
+        <w:rPr>
+          <w:rFonts w:ascii="Arial" w:hAnsi="Arial" w:cs="Arial"/>
+          <w:sz w:val="22"/>
+          <w:szCs w:val="22"/>
+        </w:rPr>
+        <w:t xml:space="preserve"> </w:t>
+      </w:r>
+      <w:r>
+        <w:rPr>
+          <w:rFonts w:ascii="Arial" w:hAnsi="Arial" w:cs="Arial"/>
+          <w:sz w:val="22"/>
+          <w:szCs w:val="22"/>
+        </w:rPr>
+        <w:br/>
+      </w:r>
+      <w:r>
+        <w:rPr>
+          <w:rFonts w:ascii="Arial" w:hAnsi="Arial" w:cs="Arial"/>
+          <w:b/>
+          <w:bCs/>
+          <w:sz w:val="22"/>
+          <w:szCs w:val="22"/>
+        </w:rPr>
+        <w:t xml:space="preserve">Win1020H1 (12): </w:t>
+      </w:r>
+      <w:r>
+        <w:rPr>
+          <w:rFonts w:ascii="Arial" w:hAnsi="Arial" w:cs="Arial"/>
+          <w:sz w:val="22"/>
+          <w:szCs w:val="22"/>
+        </w:rPr>
+        <w:t xml:space="preserve">Windows 10, </w:t>
+      </w:r>
+      <w:r>
+        <w:rPr>
+          <w:rFonts w:ascii="Arial" w:hAnsi="Arial" w:cs="Arial"/>
+          <w:sz w:val="22"/>
+          <w:szCs w:val="22"/>
+        </w:rPr>
+        <w:t>Vibranium</w:t>
+      </w:r>
+      <w:r>
+        <w:rPr>
+          <w:rFonts w:ascii="Arial" w:hAnsi="Arial" w:cs="Arial"/>
+          <w:sz w:val="22"/>
+          <w:szCs w:val="22"/>
+        </w:rPr>
+        <w:t xml:space="preserve"> (</w:t>
+      </w:r>
+      <w:r>
+        <w:rPr>
+          <w:rFonts w:ascii="Arial" w:hAnsi="Arial" w:cs="Arial"/>
+          <w:sz w:val="22"/>
+          <w:szCs w:val="22"/>
+        </w:rPr>
+        <w:t>20H1</w:t>
+      </w:r>
+      <w:r>
+        <w:rPr>
+          <w:rFonts w:ascii="Arial" w:hAnsi="Arial" w:cs="Arial"/>
+          <w:sz w:val="22"/>
+          <w:szCs w:val="22"/>
+        </w:rPr>
+        <w:t xml:space="preserve"> release</w:t>
+      </w:r>
+      <w:r>
+        <w:rPr>
+          <w:rFonts w:ascii="Arial" w:hAnsi="Arial" w:cs="Arial"/>
+          <w:sz w:val="22"/>
+          <w:szCs w:val="22"/>
+        </w:rPr>
+        <w:t>)</w:t>
+      </w:r>
+      <w:r>
+        <w:rPr>
+          <w:rFonts w:ascii="Arial" w:hAnsi="Arial" w:cs="Arial"/>
+          <w:sz w:val="22"/>
+          <w:szCs w:val="22"/>
+        </w:rPr>
+        <w:br/>
+      </w:r>
+      <w:r>
+        <w:rPr>
+          <w:rFonts w:ascii="Arial" w:hAnsi="Arial" w:cs="Arial"/>
+          <w:b/>
+          <w:bCs/>
+          <w:sz w:val="22"/>
+          <w:szCs w:val="22"/>
+        </w:rPr>
+        <w:t xml:space="preserve">Win1020H2 (13): </w:t>
+      </w:r>
+      <w:r>
+        <w:rPr>
+          <w:rFonts w:ascii="Arial" w:hAnsi="Arial" w:cs="Arial"/>
+          <w:sz w:val="22"/>
+          <w:szCs w:val="22"/>
+        </w:rPr>
+        <w:t xml:space="preserve">Windows 10, </w:t>
+      </w:r>
+      <w:r>
+        <w:rPr>
+          <w:rFonts w:ascii="Arial" w:hAnsi="Arial" w:cs="Arial"/>
+          <w:sz w:val="22"/>
+          <w:szCs w:val="22"/>
+        </w:rPr>
+        <w:t>20H2 – Cumulative Update for 20H1</w:t>
+      </w:r>
+      <w:r>
+        <w:rPr>
+          <w:rFonts w:ascii="Arial" w:hAnsi="Arial" w:cs="Arial"/>
+          <w:sz w:val="22"/>
+          <w:szCs w:val="22"/>
+        </w:rPr>
+        <w:br/>
+      </w:r>
+      <w:r>
+        <w:rPr>
+          <w:rFonts w:ascii="Arial" w:hAnsi="Arial" w:cs="Arial"/>
+          <w:b/>
+          <w:bCs/>
+          <w:sz w:val="22"/>
+          <w:szCs w:val="22"/>
+        </w:rPr>
+        <w:t xml:space="preserve">Win1021H1 (14): </w:t>
+      </w:r>
+      <w:r>
+        <w:rPr>
+          <w:rFonts w:ascii="Arial" w:hAnsi="Arial" w:cs="Arial"/>
+          <w:sz w:val="22"/>
+          <w:szCs w:val="22"/>
+        </w:rPr>
+        <w:t>Windows 10,</w:t>
+      </w:r>
+      <w:r>
+        <w:rPr>
+          <w:rFonts w:ascii="Arial" w:hAnsi="Arial" w:cs="Arial"/>
+          <w:sz w:val="22"/>
+          <w:szCs w:val="22"/>
+        </w:rPr>
+        <w:t xml:space="preserve"> 21H1 – Cumulative Update for 20H2</w:t>
+      </w:r>
+      <w:r>
+        <w:rPr>
+          <w:rFonts w:ascii="Arial" w:hAnsi="Arial" w:cs="Arial"/>
+          <w:sz w:val="22"/>
+          <w:szCs w:val="22"/>
+        </w:rPr>
+        <w:br/>
+      </w:r>
+      <w:r>
+        <w:rPr>
+          <w:rFonts w:ascii="Arial" w:hAnsi="Arial" w:cs="Arial"/>
+          <w:b/>
+          <w:bCs/>
+          <w:sz w:val="22"/>
+          <w:szCs w:val="22"/>
+        </w:rPr>
+        <w:t xml:space="preserve">Win1021H2 (15): </w:t>
+      </w:r>
+      <w:r>
+        <w:rPr>
+          <w:rFonts w:ascii="Arial" w:hAnsi="Arial" w:cs="Arial"/>
+          <w:sz w:val="22"/>
+          <w:szCs w:val="22"/>
+        </w:rPr>
+        <w:t xml:space="preserve">Windows 10, </w:t>
+      </w:r>
+      <w:r>
+        <w:rPr>
+          <w:rFonts w:ascii="Arial" w:hAnsi="Arial" w:cs="Arial"/>
+          <w:sz w:val="22"/>
+          <w:szCs w:val="22"/>
+        </w:rPr>
+        <w:t>21H2 – Cumulative Update for 21H1</w:t>
+      </w:r>
+      <w:r>
+        <w:rPr>
+          <w:rFonts w:ascii="Arial" w:hAnsi="Arial" w:cs="Arial"/>
+          <w:sz w:val="22"/>
+          <w:szCs w:val="22"/>
+        </w:rPr>
+        <w:br/>
+      </w:r>
+      <w:r>
+        <w:rPr>
+          <w:rFonts w:ascii="Arial" w:hAnsi="Arial" w:cs="Arial"/>
+          <w:b/>
+          <w:bCs/>
+          <w:sz w:val="22"/>
+          <w:szCs w:val="22"/>
+        </w:rPr>
+        <w:t xml:space="preserve">Win1022H2 (16): </w:t>
+      </w:r>
+      <w:r>
+        <w:rPr>
+          <w:rFonts w:ascii="Arial" w:hAnsi="Arial" w:cs="Arial"/>
+          <w:sz w:val="22"/>
+          <w:szCs w:val="22"/>
+        </w:rPr>
+        <w:t xml:space="preserve">Windows 10, </w:t>
+      </w:r>
+      <w:r>
+        <w:rPr>
+          <w:rFonts w:ascii="Arial" w:hAnsi="Arial" w:cs="Arial"/>
+          <w:sz w:val="22"/>
+          <w:szCs w:val="22"/>
+        </w:rPr>
+        <w:t>22H2 – Cumulative Update for 21H2</w:t>
+      </w:r>
+      <w:r>
+        <w:rPr>
+          <w:rFonts w:ascii="Arial" w:hAnsi="Arial" w:cs="Arial"/>
+          <w:sz w:val="22"/>
+          <w:szCs w:val="22"/>
+        </w:rPr>
+        <w:t xml:space="preserve"> / LTSC 2021</w:t>
+      </w:r>
+      <w:r>
+        <w:rPr>
+          <w:rFonts w:ascii="Arial" w:hAnsi="Arial" w:cs="Arial"/>
+          <w:sz w:val="22"/>
+          <w:szCs w:val="22"/>
+        </w:rPr>
+        <w:br/>
+      </w:r>
+      <w:r>
+        <w:rPr>
+          <w:rFonts w:ascii="Arial" w:hAnsi="Arial" w:cs="Arial"/>
+          <w:b/>
+          <w:bCs/>
+          <w:sz w:val="22"/>
+          <w:szCs w:val="22"/>
+        </w:rPr>
+        <w:t>Manganese</w:t>
+      </w:r>
+      <w:r>
+        <w:rPr>
+          <w:rFonts w:ascii="Arial" w:hAnsi="Arial" w:cs="Arial"/>
+          <w:b/>
+          <w:bCs/>
+          <w:sz w:val="22"/>
+          <w:szCs w:val="22"/>
+        </w:rPr>
+        <w:t xml:space="preserve"> (</w:t>
+      </w:r>
+      <w:r>
+        <w:rPr>
+          <w:rFonts w:ascii="Arial" w:hAnsi="Arial" w:cs="Arial"/>
+          <w:b/>
+          <w:bCs/>
+          <w:sz w:val="22"/>
+          <w:szCs w:val="22"/>
+        </w:rPr>
+        <w:t>20</w:t>
+      </w:r>
+      <w:r>
+        <w:rPr>
+          <w:rFonts w:ascii="Arial" w:hAnsi="Arial" w:cs="Arial"/>
+          <w:b/>
+          <w:bCs/>
+          <w:sz w:val="22"/>
+          <w:szCs w:val="22"/>
+        </w:rPr>
+        <w:t xml:space="preserve">): </w:t>
+      </w:r>
+      <w:r>
+        <w:rPr>
+          <w:rFonts w:ascii="Arial" w:hAnsi="Arial" w:cs="Arial"/>
+          <w:sz w:val="22"/>
+          <w:szCs w:val="22"/>
+        </w:rPr>
+        <w:t>Windows 10</w:t>
+      </w:r>
+      <w:r>
+        <w:rPr>
+          <w:rFonts w:ascii="Arial" w:hAnsi="Arial" w:cs="Arial"/>
+          <w:sz w:val="22"/>
+          <w:szCs w:val="22"/>
+        </w:rPr>
+        <w:t xml:space="preserve"> Dev Channel, 2019-2020 – Build 19480-19645</w:t>
+      </w:r>
+      <w:r>
+        <w:rPr>
+          <w:rFonts w:ascii="Arial" w:hAnsi="Arial" w:cs="Arial"/>
+          <w:sz w:val="22"/>
+          <w:szCs w:val="22"/>
+        </w:rPr>
+        <w:br/>
+      </w:r>
+      <w:r>
+        <w:rPr>
+          <w:rFonts w:ascii="Arial" w:hAnsi="Arial" w:cs="Arial"/>
+          <w:b/>
+          <w:bCs/>
+          <w:sz w:val="22"/>
+          <w:szCs w:val="22"/>
+        </w:rPr>
+        <w:t xml:space="preserve">Iron (21): </w:t>
+      </w:r>
+      <w:r>
+        <w:rPr>
+          <w:rFonts w:ascii="Arial" w:hAnsi="Arial" w:cs="Arial"/>
+          <w:sz w:val="22"/>
+          <w:szCs w:val="22"/>
+        </w:rPr>
+        <w:t>Windows Server 2022, version 21H2 (Build 20348)</w:t>
+      </w:r>
+      <w:r>
+        <w:rPr>
+          <w:rFonts w:ascii="Arial" w:hAnsi="Arial" w:cs="Arial"/>
+          <w:sz w:val="22"/>
+          <w:szCs w:val="22"/>
+        </w:rPr>
+        <w:br/>
+      </w:r>
+      <w:r>
+        <w:rPr>
+          <w:rFonts w:ascii="Arial" w:hAnsi="Arial" w:cs="Arial"/>
+          <w:b/>
+          <w:bCs/>
+          <w:sz w:val="22"/>
+          <w:szCs w:val="22"/>
+        </w:rPr>
+        <w:t xml:space="preserve">Win11 (22): </w:t>
+      </w:r>
+      <w:r>
+        <w:rPr>
+          <w:rFonts w:ascii="Arial" w:hAnsi="Arial" w:cs="Arial"/>
+          <w:sz w:val="22"/>
+          <w:szCs w:val="22"/>
+        </w:rPr>
+        <w:t>Windows 11, 21H2 release (Build 22000)</w:t>
+      </w:r>
+      <w:r>
+        <w:rPr>
+          <w:rFonts w:ascii="Arial" w:hAnsi="Arial" w:cs="Arial"/>
+          <w:sz w:val="22"/>
+          <w:szCs w:val="22"/>
+        </w:rPr>
+        <w:br/>
+      </w:r>
+      <w:r>
+        <w:rPr>
+          <w:rFonts w:ascii="Arial" w:hAnsi="Arial" w:cs="Arial"/>
+          <w:b/>
+          <w:bCs/>
+          <w:sz w:val="22"/>
+          <w:szCs w:val="22"/>
+        </w:rPr>
         <w:lastRenderedPageBreak/>
-        <w:t xml:space="preserve">Win7 (0): </w:t>
-      </w:r>
-      <w:r>
-        <w:rPr>
-          <w:rFonts w:ascii="Arial" w:hAnsi="Arial" w:cs="Arial"/>
-          <w:sz w:val="22"/>
-          <w:szCs w:val="22"/>
-        </w:rPr>
-        <w:t>Windows 7</w:t>
-      </w:r>
-      <w:r>
-        <w:rPr>
-          <w:rFonts w:ascii="Arial" w:hAnsi="Arial" w:cs="Arial"/>
-          <w:sz w:val="22"/>
-          <w:szCs w:val="22"/>
-        </w:rPr>
-        <w:t xml:space="preserve"> </w:t>
-      </w:r>
-      <w:r>
-        <w:rPr>
-          <w:rFonts w:ascii="Arial" w:hAnsi="Arial" w:cs="Arial"/>
-          <w:sz w:val="22"/>
-          <w:szCs w:val="22"/>
-        </w:rPr>
-        <w:br/>
-      </w:r>
-      <w:r>
-        <w:rPr>
-          <w:rFonts w:ascii="Arial" w:hAnsi="Arial" w:cs="Arial"/>
-          <w:b/>
-          <w:bCs/>
-          <w:sz w:val="22"/>
-          <w:szCs w:val="22"/>
-        </w:rPr>
-        <w:t xml:space="preserve">Win8 (1): </w:t>
-      </w:r>
-      <w:r>
-        <w:rPr>
-          <w:rFonts w:ascii="Arial" w:hAnsi="Arial" w:cs="Arial"/>
-          <w:sz w:val="22"/>
-          <w:szCs w:val="22"/>
-        </w:rPr>
-        <w:t xml:space="preserve">Windows 8 </w:t>
-      </w:r>
-      <w:r>
-        <w:rPr>
-          <w:rFonts w:ascii="Arial" w:hAnsi="Arial" w:cs="Arial"/>
-          <w:sz w:val="22"/>
-          <w:szCs w:val="22"/>
-        </w:rPr>
-        <w:br/>
-      </w:r>
-      <w:r>
-        <w:rPr>
-          <w:rFonts w:ascii="Arial" w:hAnsi="Arial" w:cs="Arial"/>
-          <w:b/>
-          <w:bCs/>
-          <w:sz w:val="22"/>
-          <w:szCs w:val="22"/>
-        </w:rPr>
-        <w:t xml:space="preserve">Win8.1 (2): </w:t>
-      </w:r>
-      <w:r>
-        <w:rPr>
-          <w:rFonts w:ascii="Arial" w:hAnsi="Arial" w:cs="Arial"/>
-          <w:sz w:val="22"/>
-          <w:szCs w:val="22"/>
-        </w:rPr>
-        <w:t xml:space="preserve">Windows 8. </w:t>
-      </w:r>
-      <w:r>
-        <w:rPr>
-          <w:rFonts w:ascii="Arial" w:hAnsi="Arial" w:cs="Arial"/>
-          <w:sz w:val="22"/>
-          <w:szCs w:val="22"/>
-        </w:rPr>
-        <w:br/>
-      </w:r>
-      <w:r>
-        <w:rPr>
-          <w:rFonts w:ascii="Arial" w:hAnsi="Arial" w:cs="Arial"/>
-          <w:b/>
-          <w:bCs/>
-          <w:sz w:val="22"/>
-          <w:szCs w:val="22"/>
-        </w:rPr>
-        <w:t xml:space="preserve">Win10TH1 (3): </w:t>
-      </w:r>
-      <w:r>
-        <w:rPr>
-          <w:rFonts w:ascii="Arial" w:hAnsi="Arial" w:cs="Arial"/>
-          <w:sz w:val="22"/>
-          <w:szCs w:val="22"/>
-        </w:rPr>
-        <w:t xml:space="preserve">Windows 10, Threshold 1 (1507 release) / LTSB 2015 </w:t>
-      </w:r>
-      <w:r>
-        <w:rPr>
-          <w:rFonts w:ascii="Arial" w:hAnsi="Arial" w:cs="Arial"/>
-          <w:sz w:val="22"/>
-          <w:szCs w:val="22"/>
-        </w:rPr>
-        <w:br/>
-      </w:r>
-      <w:r>
-        <w:rPr>
-          <w:rFonts w:ascii="Arial" w:hAnsi="Arial" w:cs="Arial"/>
-          <w:b/>
-          <w:bCs/>
-          <w:sz w:val="22"/>
-          <w:szCs w:val="22"/>
-        </w:rPr>
-        <w:t xml:space="preserve">Win10TH2 (4): </w:t>
-      </w:r>
-      <w:r>
-        <w:rPr>
-          <w:rFonts w:ascii="Arial" w:hAnsi="Arial" w:cs="Arial"/>
-          <w:sz w:val="22"/>
-          <w:szCs w:val="22"/>
-        </w:rPr>
-        <w:t xml:space="preserve">Windows 10, Threshold 2 (1511 release) </w:t>
-      </w:r>
-      <w:r>
-        <w:rPr>
-          <w:rFonts w:ascii="Arial" w:hAnsi="Arial" w:cs="Arial"/>
-          <w:sz w:val="22"/>
-          <w:szCs w:val="22"/>
-        </w:rPr>
-        <w:br/>
-      </w:r>
-      <w:r>
-        <w:rPr>
-          <w:rFonts w:ascii="Arial" w:hAnsi="Arial" w:cs="Arial"/>
-          <w:b/>
-          <w:bCs/>
-          <w:sz w:val="22"/>
-          <w:szCs w:val="22"/>
-        </w:rPr>
-        <w:t xml:space="preserve">Win10RS1 (5): </w:t>
-      </w:r>
-      <w:r>
-        <w:rPr>
-          <w:rFonts w:ascii="Arial" w:hAnsi="Arial" w:cs="Arial"/>
-          <w:sz w:val="22"/>
-          <w:szCs w:val="22"/>
-        </w:rPr>
-        <w:t>Windows 10, Redstone 1 (1607 release) / LTSB 2016</w:t>
-      </w:r>
-      <w:r>
-        <w:rPr>
-          <w:rFonts w:ascii="Arial" w:hAnsi="Arial" w:cs="Arial"/>
-          <w:sz w:val="22"/>
-          <w:szCs w:val="22"/>
-        </w:rPr>
-        <w:br/>
-      </w:r>
-      <w:r>
-        <w:rPr>
-          <w:rFonts w:ascii="Arial" w:hAnsi="Arial" w:cs="Arial"/>
-          <w:b/>
-          <w:bCs/>
-          <w:sz w:val="22"/>
-          <w:szCs w:val="22"/>
-        </w:rPr>
-        <w:t xml:space="preserve">Win10RS2 (6): </w:t>
-      </w:r>
-      <w:r>
-        <w:rPr>
-          <w:rFonts w:ascii="Arial" w:hAnsi="Arial" w:cs="Arial"/>
-          <w:sz w:val="22"/>
-          <w:szCs w:val="22"/>
-        </w:rPr>
-        <w:t xml:space="preserve">Windows 10, Redstone 2 (1703 release) </w:t>
-      </w:r>
-      <w:r>
-        <w:rPr>
-          <w:rFonts w:ascii="Arial" w:hAnsi="Arial" w:cs="Arial"/>
-          <w:sz w:val="22"/>
-          <w:szCs w:val="22"/>
-        </w:rPr>
-        <w:br/>
-      </w:r>
-      <w:r>
-        <w:rPr>
-          <w:rFonts w:ascii="Arial" w:hAnsi="Arial" w:cs="Arial"/>
-          <w:b/>
-          <w:bCs/>
-          <w:sz w:val="22"/>
-          <w:szCs w:val="22"/>
-        </w:rPr>
-        <w:t xml:space="preserve">Win10RS3 (7): </w:t>
-      </w:r>
-      <w:r>
-        <w:rPr>
-          <w:rFonts w:ascii="Arial" w:hAnsi="Arial" w:cs="Arial"/>
-          <w:sz w:val="22"/>
-          <w:szCs w:val="22"/>
-        </w:rPr>
-        <w:t>Windows 10, Redstone 3 (1709 release)</w:t>
-      </w:r>
-      <w:r>
-        <w:rPr>
-          <w:rFonts w:ascii="Arial" w:hAnsi="Arial" w:cs="Arial"/>
-          <w:sz w:val="22"/>
-          <w:szCs w:val="22"/>
-        </w:rPr>
-        <w:br/>
-      </w:r>
-      <w:r>
-        <w:rPr>
-          <w:rFonts w:ascii="Arial" w:hAnsi="Arial" w:cs="Arial"/>
-          <w:b/>
-          <w:bCs/>
-          <w:sz w:val="22"/>
-          <w:szCs w:val="22"/>
-        </w:rPr>
-        <w:t xml:space="preserve">Win10RS4 (8): </w:t>
-      </w:r>
-      <w:r>
-        <w:rPr>
-          <w:rFonts w:ascii="Arial" w:hAnsi="Arial" w:cs="Arial"/>
-          <w:sz w:val="22"/>
-          <w:szCs w:val="22"/>
-        </w:rPr>
-        <w:t>Windows 10, Redstone 4 (1803 release)</w:t>
-      </w:r>
-      <w:r>
-        <w:rPr>
-          <w:rFonts w:ascii="Arial" w:hAnsi="Arial" w:cs="Arial"/>
-          <w:sz w:val="22"/>
-          <w:szCs w:val="22"/>
-        </w:rPr>
-        <w:br/>
-      </w:r>
-      <w:r>
-        <w:rPr>
-          <w:rFonts w:ascii="Arial" w:hAnsi="Arial" w:cs="Arial"/>
-          <w:b/>
-          <w:bCs/>
-          <w:sz w:val="22"/>
-          <w:szCs w:val="22"/>
-        </w:rPr>
-        <w:t xml:space="preserve">Win10RS5 (9): </w:t>
-      </w:r>
-      <w:r>
-        <w:rPr>
-          <w:rFonts w:ascii="Arial" w:hAnsi="Arial" w:cs="Arial"/>
-          <w:sz w:val="22"/>
-          <w:szCs w:val="22"/>
-        </w:rPr>
-        <w:t>Windows 10, Redstone 5 (1809 release) / LTSC 2019</w:t>
-      </w:r>
-      <w:r>
-        <w:rPr>
-          <w:rFonts w:ascii="Arial" w:hAnsi="Arial" w:cs="Arial"/>
-          <w:sz w:val="22"/>
-          <w:szCs w:val="22"/>
-        </w:rPr>
-        <w:br/>
-      </w:r>
-      <w:r>
-        <w:rPr>
-          <w:rFonts w:ascii="Arial" w:hAnsi="Arial" w:cs="Arial"/>
-          <w:b/>
-          <w:bCs/>
-          <w:sz w:val="22"/>
-          <w:szCs w:val="22"/>
-        </w:rPr>
-        <w:t xml:space="preserve">Win1019H1 (10): </w:t>
-      </w:r>
-      <w:r>
-        <w:rPr>
-          <w:rFonts w:ascii="Arial" w:hAnsi="Arial" w:cs="Arial"/>
-          <w:sz w:val="22"/>
-          <w:szCs w:val="22"/>
-        </w:rPr>
-        <w:t xml:space="preserve">Windows 10, 19H1 release (1903 release) </w:t>
-      </w:r>
-      <w:r>
-        <w:rPr>
-          <w:rFonts w:ascii="Arial" w:hAnsi="Arial" w:cs="Arial"/>
-          <w:sz w:val="22"/>
-          <w:szCs w:val="22"/>
-        </w:rPr>
-        <w:br/>
-      </w:r>
-      <w:r>
-        <w:rPr>
-          <w:rFonts w:ascii="Arial" w:hAnsi="Arial" w:cs="Arial"/>
-          <w:b/>
-          <w:bCs/>
-          <w:sz w:val="22"/>
-          <w:szCs w:val="22"/>
-        </w:rPr>
-        <w:t xml:space="preserve">Win1019H2 (11): </w:t>
-      </w:r>
-      <w:r>
-        <w:rPr>
-          <w:rFonts w:ascii="Arial" w:hAnsi="Arial" w:cs="Arial"/>
-          <w:sz w:val="22"/>
-          <w:szCs w:val="22"/>
-        </w:rPr>
-        <w:t>Windows 10, 19H2 release (19</w:t>
-      </w:r>
-      <w:r>
-        <w:rPr>
-          <w:rFonts w:ascii="Arial" w:hAnsi="Arial" w:cs="Arial"/>
-          <w:sz w:val="22"/>
-          <w:szCs w:val="22"/>
-        </w:rPr>
-        <w:t xml:space="preserve">09 </w:t>
-      </w:r>
-      <w:r>
-        <w:rPr>
-          <w:rFonts w:ascii="Arial" w:hAnsi="Arial" w:cs="Arial"/>
-          <w:sz w:val="22"/>
-          <w:szCs w:val="22"/>
-        </w:rPr>
-        <w:t>release)</w:t>
-      </w:r>
-      <w:r>
-        <w:rPr>
-          <w:rFonts w:ascii="Arial" w:hAnsi="Arial" w:cs="Arial"/>
-          <w:sz w:val="22"/>
-          <w:szCs w:val="22"/>
-        </w:rPr>
-        <w:t xml:space="preserve"> – Cumulative Update for 19H1</w:t>
-      </w:r>
-      <w:r>
-        <w:rPr>
-          <w:rFonts w:ascii="Arial" w:hAnsi="Arial" w:cs="Arial"/>
-          <w:sz w:val="22"/>
-          <w:szCs w:val="22"/>
-        </w:rPr>
-        <w:t xml:space="preserve"> </w:t>
-      </w:r>
-      <w:r>
-        <w:rPr>
-          <w:rFonts w:ascii="Arial" w:hAnsi="Arial" w:cs="Arial"/>
-          <w:sz w:val="22"/>
-          <w:szCs w:val="22"/>
-        </w:rPr>
-        <w:br/>
-      </w:r>
-      <w:r>
-        <w:rPr>
-          <w:rFonts w:ascii="Arial" w:hAnsi="Arial" w:cs="Arial"/>
-          <w:b/>
-          <w:bCs/>
-          <w:sz w:val="22"/>
-          <w:szCs w:val="22"/>
-        </w:rPr>
-        <w:t xml:space="preserve">Win1020H1 (12): </w:t>
-      </w:r>
-      <w:r>
-        <w:rPr>
-          <w:rFonts w:ascii="Arial" w:hAnsi="Arial" w:cs="Arial"/>
-          <w:sz w:val="22"/>
-          <w:szCs w:val="22"/>
-        </w:rPr>
-        <w:t xml:space="preserve">Windows 10, </w:t>
-      </w:r>
-      <w:r>
-        <w:rPr>
-          <w:rFonts w:ascii="Arial" w:hAnsi="Arial" w:cs="Arial"/>
-          <w:sz w:val="22"/>
-          <w:szCs w:val="22"/>
-        </w:rPr>
-        <w:t>Vibranium</w:t>
-      </w:r>
-      <w:r>
-        <w:rPr>
-          <w:rFonts w:ascii="Arial" w:hAnsi="Arial" w:cs="Arial"/>
-          <w:sz w:val="22"/>
-          <w:szCs w:val="22"/>
-        </w:rPr>
-        <w:t xml:space="preserve"> (</w:t>
-      </w:r>
-      <w:r>
-        <w:rPr>
-          <w:rFonts w:ascii="Arial" w:hAnsi="Arial" w:cs="Arial"/>
-          <w:sz w:val="22"/>
-          <w:szCs w:val="22"/>
-        </w:rPr>
-        <w:t>20H1</w:t>
-      </w:r>
-      <w:r>
-        <w:rPr>
-          <w:rFonts w:ascii="Arial" w:hAnsi="Arial" w:cs="Arial"/>
-          <w:sz w:val="22"/>
-          <w:szCs w:val="22"/>
-        </w:rPr>
-        <w:t xml:space="preserve"> release</w:t>
-      </w:r>
-      <w:r>
-        <w:rPr>
-          <w:rFonts w:ascii="Arial" w:hAnsi="Arial" w:cs="Arial"/>
-          <w:sz w:val="22"/>
-          <w:szCs w:val="22"/>
-        </w:rPr>
-        <w:t>)</w:t>
-      </w:r>
-      <w:r>
-        <w:rPr>
-          <w:rFonts w:ascii="Arial" w:hAnsi="Arial" w:cs="Arial"/>
-          <w:sz w:val="22"/>
-          <w:szCs w:val="22"/>
-        </w:rPr>
-        <w:br/>
-      </w:r>
-      <w:r>
-        <w:rPr>
-          <w:rFonts w:ascii="Arial" w:hAnsi="Arial" w:cs="Arial"/>
-          <w:b/>
-          <w:bCs/>
-          <w:sz w:val="22"/>
-          <w:szCs w:val="22"/>
-        </w:rPr>
-        <w:t xml:space="preserve">Win1020H2 (13): </w:t>
-      </w:r>
-      <w:r>
-        <w:rPr>
-          <w:rFonts w:ascii="Arial" w:hAnsi="Arial" w:cs="Arial"/>
-          <w:sz w:val="22"/>
-          <w:szCs w:val="22"/>
-        </w:rPr>
-        <w:t xml:space="preserve">Windows 10, </w:t>
-      </w:r>
-      <w:r>
-        <w:rPr>
-          <w:rFonts w:ascii="Arial" w:hAnsi="Arial" w:cs="Arial"/>
-          <w:sz w:val="22"/>
-          <w:szCs w:val="22"/>
-        </w:rPr>
-        <w:t>20H2 – Cumulative Update for 20H1</w:t>
-      </w:r>
-      <w:r>
-        <w:rPr>
-          <w:rFonts w:ascii="Arial" w:hAnsi="Arial" w:cs="Arial"/>
-          <w:sz w:val="22"/>
-          <w:szCs w:val="22"/>
-        </w:rPr>
-        <w:br/>
-      </w:r>
-      <w:r>
-        <w:rPr>
-          <w:rFonts w:ascii="Arial" w:hAnsi="Arial" w:cs="Arial"/>
-          <w:b/>
-          <w:bCs/>
-          <w:sz w:val="22"/>
-          <w:szCs w:val="22"/>
-        </w:rPr>
-        <w:t xml:space="preserve">Win1021H1 (14): </w:t>
-      </w:r>
-      <w:r>
-        <w:rPr>
-          <w:rFonts w:ascii="Arial" w:hAnsi="Arial" w:cs="Arial"/>
-          <w:sz w:val="22"/>
-          <w:szCs w:val="22"/>
-        </w:rPr>
-        <w:t>Windows 10,</w:t>
-      </w:r>
-      <w:r>
-        <w:rPr>
-          <w:rFonts w:ascii="Arial" w:hAnsi="Arial" w:cs="Arial"/>
-          <w:sz w:val="22"/>
-          <w:szCs w:val="22"/>
-        </w:rPr>
-        <w:t xml:space="preserve"> 21H1 – Cumulative Update for 20H2</w:t>
-      </w:r>
-      <w:r>
-        <w:rPr>
-          <w:rFonts w:ascii="Arial" w:hAnsi="Arial" w:cs="Arial"/>
-          <w:sz w:val="22"/>
-          <w:szCs w:val="22"/>
-        </w:rPr>
-        <w:br/>
-      </w:r>
-      <w:r>
-        <w:rPr>
-          <w:rFonts w:ascii="Arial" w:hAnsi="Arial" w:cs="Arial"/>
-          <w:b/>
-          <w:bCs/>
-          <w:sz w:val="22"/>
-          <w:szCs w:val="22"/>
-        </w:rPr>
-        <w:t xml:space="preserve">Win1021H2 (15): </w:t>
-      </w:r>
-      <w:r>
-        <w:rPr>
-          <w:rFonts w:ascii="Arial" w:hAnsi="Arial" w:cs="Arial"/>
-          <w:sz w:val="22"/>
-          <w:szCs w:val="22"/>
-        </w:rPr>
-        <w:t xml:space="preserve">Windows 10, </w:t>
-      </w:r>
-      <w:r>
-        <w:rPr>
-          <w:rFonts w:ascii="Arial" w:hAnsi="Arial" w:cs="Arial"/>
-          <w:sz w:val="22"/>
-          <w:szCs w:val="22"/>
-        </w:rPr>
-        <w:t>21H2 – Cumulative Update for 21H1</w:t>
-      </w:r>
-      <w:r>
-        <w:rPr>
-          <w:rFonts w:ascii="Arial" w:hAnsi="Arial" w:cs="Arial"/>
-          <w:sz w:val="22"/>
-          <w:szCs w:val="22"/>
-        </w:rPr>
-        <w:br/>
-      </w:r>
-      <w:r>
-        <w:rPr>
-          <w:rFonts w:ascii="Arial" w:hAnsi="Arial" w:cs="Arial"/>
-          <w:b/>
-          <w:bCs/>
-          <w:sz w:val="22"/>
-          <w:szCs w:val="22"/>
-        </w:rPr>
-        <w:t xml:space="preserve">Win1022H2 (16): </w:t>
-      </w:r>
-      <w:r>
-        <w:rPr>
-          <w:rFonts w:ascii="Arial" w:hAnsi="Arial" w:cs="Arial"/>
-          <w:sz w:val="22"/>
-          <w:szCs w:val="22"/>
-        </w:rPr>
-        <w:t xml:space="preserve">Windows 10, </w:t>
-      </w:r>
-      <w:r>
-        <w:rPr>
-          <w:rFonts w:ascii="Arial" w:hAnsi="Arial" w:cs="Arial"/>
-          <w:sz w:val="22"/>
-          <w:szCs w:val="22"/>
-        </w:rPr>
-        <w:t>22H2 – Cumulative Update for 21H2</w:t>
-      </w:r>
-      <w:r>
-        <w:rPr>
-          <w:rFonts w:ascii="Arial" w:hAnsi="Arial" w:cs="Arial"/>
-          <w:sz w:val="22"/>
-          <w:szCs w:val="22"/>
-        </w:rPr>
-        <w:t xml:space="preserve"> / LTSC 2021</w:t>
-      </w:r>
-      <w:r>
-        <w:rPr>
-          <w:rFonts w:ascii="Arial" w:hAnsi="Arial" w:cs="Arial"/>
-          <w:sz w:val="22"/>
-          <w:szCs w:val="22"/>
-        </w:rPr>
-        <w:br/>
-      </w:r>
-      <w:r>
-        <w:rPr>
-          <w:rFonts w:ascii="Arial" w:hAnsi="Arial" w:cs="Arial"/>
-          <w:b/>
-          <w:bCs/>
-          <w:sz w:val="22"/>
-          <w:szCs w:val="22"/>
-        </w:rPr>
-        <w:t>Manganese</w:t>
-      </w:r>
-      <w:r>
-        <w:rPr>
-          <w:rFonts w:ascii="Arial" w:hAnsi="Arial" w:cs="Arial"/>
-          <w:b/>
-          <w:bCs/>
-          <w:sz w:val="22"/>
-          <w:szCs w:val="22"/>
-        </w:rPr>
-        <w:t xml:space="preserve"> (</w:t>
-      </w:r>
-      <w:r>
-        <w:rPr>
-          <w:rFonts w:ascii="Arial" w:hAnsi="Arial" w:cs="Arial"/>
-          <w:b/>
-          <w:bCs/>
-          <w:sz w:val="22"/>
-          <w:szCs w:val="22"/>
-        </w:rPr>
-        <w:t>20</w:t>
-      </w:r>
-      <w:r>
-        <w:rPr>
-          <w:rFonts w:ascii="Arial" w:hAnsi="Arial" w:cs="Arial"/>
-          <w:b/>
-          <w:bCs/>
-          <w:sz w:val="22"/>
-          <w:szCs w:val="22"/>
-        </w:rPr>
-        <w:t xml:space="preserve">): </w:t>
-      </w:r>
-      <w:r>
-        <w:rPr>
-          <w:rFonts w:ascii="Arial" w:hAnsi="Arial" w:cs="Arial"/>
-          <w:sz w:val="22"/>
-          <w:szCs w:val="22"/>
-        </w:rPr>
-        <w:t>Windows 10</w:t>
-      </w:r>
-      <w:r>
-        <w:rPr>
-          <w:rFonts w:ascii="Arial" w:hAnsi="Arial" w:cs="Arial"/>
-          <w:sz w:val="22"/>
-          <w:szCs w:val="22"/>
-        </w:rPr>
-        <w:t xml:space="preserve"> Dev Channel, 2019-2020 – Build 19480-19645</w:t>
-      </w:r>
-      <w:r>
-        <w:rPr>
-          <w:rFonts w:ascii="Arial" w:hAnsi="Arial" w:cs="Arial"/>
-          <w:sz w:val="22"/>
-          <w:szCs w:val="22"/>
-        </w:rPr>
-        <w:br/>
-      </w:r>
-      <w:r>
-        <w:rPr>
-          <w:rFonts w:ascii="Arial" w:hAnsi="Arial" w:cs="Arial"/>
-          <w:b/>
-          <w:bCs/>
-          <w:sz w:val="22"/>
-          <w:szCs w:val="22"/>
-        </w:rPr>
-        <w:t xml:space="preserve">Iron (21): </w:t>
-      </w:r>
-      <w:r>
-        <w:rPr>
-          <w:rFonts w:ascii="Arial" w:hAnsi="Arial" w:cs="Arial"/>
-          <w:sz w:val="22"/>
-          <w:szCs w:val="22"/>
-        </w:rPr>
-        <w:t>Windows Server 2022, version 21H2 (Build 20348)</w:t>
-      </w:r>
-      <w:r>
-        <w:rPr>
-          <w:rFonts w:ascii="Arial" w:hAnsi="Arial" w:cs="Arial"/>
-          <w:sz w:val="22"/>
-          <w:szCs w:val="22"/>
-        </w:rPr>
-        <w:br/>
-      </w:r>
-      <w:r>
-        <w:rPr>
-          <w:rFonts w:ascii="Arial" w:hAnsi="Arial" w:cs="Arial"/>
-          <w:b/>
-          <w:bCs/>
-          <w:sz w:val="22"/>
-          <w:szCs w:val="22"/>
-        </w:rPr>
-        <w:t xml:space="preserve">Win11 (22): </w:t>
-      </w:r>
-      <w:r>
-        <w:rPr>
-          <w:rFonts w:ascii="Arial" w:hAnsi="Arial" w:cs="Arial"/>
-          <w:sz w:val="22"/>
-          <w:szCs w:val="22"/>
-        </w:rPr>
-        <w:t>Windows 11, 21H2 release (Build 22000)</w:t>
-      </w:r>
-      <w:r>
-        <w:rPr>
-          <w:rFonts w:ascii="Arial" w:hAnsi="Arial" w:cs="Arial"/>
-          <w:sz w:val="22"/>
-          <w:szCs w:val="22"/>
-        </w:rPr>
-        <w:br/>
-      </w:r>
-      <w:r>
-        <w:rPr>
-          <w:rFonts w:ascii="Arial" w:hAnsi="Arial" w:cs="Arial"/>
-          <w:b/>
-          <w:bCs/>
-          <w:sz w:val="22"/>
-          <w:szCs w:val="22"/>
-        </w:rPr>
         <w:t xml:space="preserve">Nickel (23): </w:t>
       </w:r>
       <w:r>
@@ -32691,7 +34126,6 @@
           <w:sz w:val="22"/>
           <w:szCs w:val="22"/>
         </w:rPr>
-        <w:lastRenderedPageBreak/>
         <w:t xml:space="preserve">The </w:t>
       </w:r>
       <w:r>
@@ -32854,6 +34288,148 @@
           <w:szCs w:val="36"/>
         </w:rPr>
         <w:t>Packaging</w:t>
+      </w:r>
+    </w:p>
+    <w:p>
+      <w:pPr>
+        <w:spacing w:line="240" w:lineRule="auto"/>
+        <w:rPr>
+          <w:rFonts w:ascii="Arial" w:hAnsi="Arial" w:cs="Arial"/>
+          <w:sz w:val="22"/>
+          <w:szCs w:val="22"/>
+        </w:rPr>
+      </w:pPr>
+      <w:r>
+        <w:rPr>
+          <w:rFonts w:ascii="Arial" w:hAnsi="Arial" w:cs="Arial"/>
+          <w:sz w:val="22"/>
+          <w:szCs w:val="22"/>
+        </w:rPr>
+        <w:t>Lightni</w:t>
+      </w:r>
+      <w:r>
+        <w:rPr>
+          <w:rFonts w:ascii="Arial" w:hAnsi="Arial" w:cs="Arial"/>
+          <w:sz w:val="22"/>
+          <w:szCs w:val="22"/>
+        </w:rPr>
+        <w:t>ng supports a packaging engine in order to aid in obfuscation and game packaging. Compression will be implemented in a future release.</w:t>
+      </w:r>
+    </w:p>
+    <w:p>
+      <w:pPr>
+        <w:spacing w:line="240" w:lineRule="auto"/>
+        <w:rPr>
+          <w:rFonts w:ascii="Arial" w:hAnsi="Arial" w:cs="Arial"/>
+          <w:sz w:val="22"/>
+          <w:szCs w:val="22"/>
+        </w:rPr>
+      </w:pPr>
+      <w:r>
+        <w:rPr>
+          <w:rFonts w:ascii="Arial" w:hAnsi="Arial" w:cs="Arial"/>
+          <w:sz w:val="22"/>
+          <w:szCs w:val="22"/>
+        </w:rPr>
+        <w:t>The packaging system is a fairly basic system using WAD</w:t>
+      </w:r>
+      <w:r>
+        <w:rPr>
+          <w:rFonts w:ascii="Arial" w:hAnsi="Arial" w:cs="Arial"/>
+          <w:b/>
+          <w:bCs/>
+          <w:sz w:val="22"/>
+          <w:szCs w:val="22"/>
+        </w:rPr>
+        <w:t xml:space="preserve"> </w:t>
+      </w:r>
+      <w:r>
+        <w:rPr>
+          <w:rFonts w:ascii="Arial" w:hAnsi="Arial" w:cs="Arial"/>
+          <w:sz w:val="22"/>
+          <w:szCs w:val="22"/>
+        </w:rPr>
+        <w:t>files. These do not have any similarity to the classic WAD file format used in DOOM (nor does it have any relationship with Quake’s WAD2 or Half-Life’s WAD3), I just like the “Where’s All the Data” acronym :P.</w:t>
+      </w:r>
+    </w:p>
+    <w:p>
+      <w:pPr>
+        <w:spacing w:line="240" w:lineRule="auto"/>
+        <w:rPr>
+          <w:rFonts w:ascii="Arial" w:hAnsi="Arial" w:cs="Arial"/>
+          <w:b/>
+          <w:bCs/>
+          <w:sz w:val="24"/>
+          <w:szCs w:val="24"/>
+        </w:rPr>
+      </w:pPr>
+      <w:r>
+        <w:rPr>
+          <w:rFonts w:ascii="Arial" w:hAnsi="Arial" w:cs="Arial"/>
+          <w:b/>
+          <w:bCs/>
+          <w:sz w:val="24"/>
+          <w:szCs w:val="24"/>
+        </w:rPr>
+        <w:t>18.1. Packaging Your Game</w:t>
+      </w:r>
+    </w:p>
+    <w:p>
+      <w:pPr>
+        <w:spacing w:line="240" w:lineRule="auto"/>
+        <w:rPr>
+          <w:rFonts w:ascii="Arial" w:hAnsi="Arial" w:cs="Arial"/>
+          <w:sz w:val="22"/>
+          <w:szCs w:val="22"/>
+        </w:rPr>
+      </w:pPr>
+      <w:r>
+        <w:rPr>
+          <w:rFonts w:ascii="Arial" w:hAnsi="Arial" w:cs="Arial"/>
+          <w:sz w:val="22"/>
+          <w:szCs w:val="22"/>
+        </w:rPr>
+        <w:t>Packaging your game is a simple affair. A package is generated from your game content files (</w:t>
+      </w:r>
+      <w:r>
+        <w:rPr>
+          <w:rFonts w:ascii="Arial" w:hAnsi="Arial" w:cs="Arial"/>
+          <w:b/>
+          <w:bCs/>
+          <w:sz w:val="22"/>
+          <w:szCs w:val="22"/>
+        </w:rPr>
+        <w:t>Engine.ini</w:t>
+      </w:r>
+      <w:r>
+        <w:t xml:space="preserve"> </w:t>
+      </w:r>
+      <w:r>
+        <w:rPr>
+          <w:rFonts w:ascii="Arial" w:hAnsi="Arial" w:cs="Arial"/>
+          <w:sz w:val="22"/>
+          <w:szCs w:val="22"/>
+        </w:rPr>
+        <w:t>is excluded, and must always be included in your game’s distribution).</w:t>
+      </w:r>
+    </w:p>
+    <w:p>
+      <w:pPr>
+        <w:spacing w:line="240" w:lineRule="auto"/>
+        <w:rPr>
+          <w:rFonts w:ascii="Arial" w:hAnsi="Arial" w:cs="Arial"/>
+          <w:sz w:val="22"/>
+          <w:szCs w:val="22"/>
+        </w:rPr>
+      </w:pPr>
+      <w:r>
+        <w:rPr>
+          <w:rFonts w:ascii="Arial" w:hAnsi="Arial" w:cs="Arial"/>
+          <w:sz w:val="22"/>
+          <w:szCs w:val="22"/>
+        </w:rPr>
+        <w:lastRenderedPageBreak/>
+        <w:t>The gamesettin</w:t>
       </w:r>
     </w:p>
     <w:p>
@@ -33516,7 +35092,6 @@
           <w:sz w:val="22"/>
           <w:szCs w:val="22"/>
         </w:rPr>
-        <w:lastRenderedPageBreak/>
         <w:t xml:space="preserve">The </w:t>
       </w:r>
       <w:r>
@@ -33666,6 +35241,7 @@
           <w:sz w:val="22"/>
           <w:szCs w:val="22"/>
         </w:rPr>
+        <w:lastRenderedPageBreak/>
         <w:drawing>
           <wp:inline distT="0" distB="0" distL="0" distR="0" wp14:anchorId="1257E31B" wp14:editId="0F5054BE">
             <wp:extent cx="2628900" cy="2923730"/>
@@ -38831,7 +40407,6 @@
   <w:style w:type="character" w:default="1" w:styleId="DefaultParagraphFont">
     <w:name w:val="Default Paragraph Font"/>
     <w:uiPriority w:val="1"/>
-    <w:semiHidden/>
     <w:unhideWhenUsed/>
   </w:style>
   <w:style w:type="table" w:default="1" w:styleId="TableNormal">

</xml_diff>

<commit_message>
fix particleeffect method accessibility
</commit_message>
<xml_diff>
--- a/Documentation/API.docx
+++ b/Documentation/API.docx
@@ -146,7 +146,39 @@
           <w:sz w:val="22"/>
           <w:szCs w:val="22"/>
         </w:rPr>
-        <w:t xml:space="preserve">Any comments about the documentation should be directed to </w:t>
+        <w:t xml:space="preserve">Any comments about </w:t>
+      </w:r>
+      <w:r>
+        <w:rPr>
+          <w:rFonts w:ascii="Arial" w:hAnsi="Arial" w:cs="Arial"/>
+          <w:sz w:val="22"/>
+          <w:szCs w:val="22"/>
+        </w:rPr>
+        <w:t xml:space="preserve">or issues with </w:t>
+      </w:r>
+      <w:r>
+        <w:rPr>
+          <w:rFonts w:ascii="Arial" w:hAnsi="Arial" w:cs="Arial"/>
+          <w:sz w:val="22"/>
+          <w:szCs w:val="22"/>
+        </w:rPr>
+        <w:t>the documentation</w:t>
+      </w:r>
+      <w:r>
+        <w:rPr>
+          <w:rFonts w:ascii="Arial" w:hAnsi="Arial" w:cs="Arial"/>
+          <w:sz w:val="22"/>
+          <w:szCs w:val="22"/>
+        </w:rPr>
+        <w:t>, the Lightning game engine, or feature requests</w:t>
+      </w:r>
+      <w:r>
+        <w:rPr>
+          <w:rFonts w:ascii="Arial" w:hAnsi="Arial" w:cs="Arial"/>
+          <w:sz w:val="22"/>
+          <w:szCs w:val="22"/>
+        </w:rPr>
+        <w:t xml:space="preserve"> should be directed to </w:t>
       </w:r>
       <w:r>
         <w:rPr>
@@ -1044,6 +1076,12 @@
           <w:rFonts w:ascii="Arial" w:hAnsi="Arial" w:cs="Arial"/>
         </w:rPr>
         <w:br/>
+      </w:r>
+      <w:r>
+        <w:rPr>
+          <w:rFonts w:ascii="Arial" w:hAnsi="Arial" w:cs="Arial"/>
+        </w:rPr>
+        <w:lastRenderedPageBreak/>
         <w:t>8.1.3. Circle</w:t>
       </w:r>
       <w:r>
@@ -1057,12 +1095,6 @@
           <w:rFonts w:ascii="Arial" w:hAnsi="Arial" w:cs="Arial"/>
         </w:rPr>
         <w:br/>
-      </w:r>
-      <w:r>
-        <w:rPr>
-          <w:rFonts w:ascii="Arial" w:hAnsi="Arial" w:cs="Arial"/>
-        </w:rPr>
-        <w:lastRenderedPageBreak/>
         <w:t>8.1.4. Rectangles</w:t>
       </w:r>
       <w:r>
@@ -1553,6 +1585,22 @@
           <w:sz w:val="22"/>
           <w:szCs w:val="22"/>
         </w:rPr>
+        <w:t>12.1. Particle System Overview</w:t>
+      </w:r>
+      <w:r>
+        <w:rPr>
+          <w:rFonts w:ascii="Arial" w:hAnsi="Arial" w:cs="Arial"/>
+          <w:sz w:val="22"/>
+          <w:szCs w:val="22"/>
+        </w:rPr>
+        <w:br/>
+      </w:r>
+      <w:r>
+        <w:rPr>
+          <w:rFonts w:ascii="Arial" w:hAnsi="Arial" w:cs="Arial"/>
+          <w:sz w:val="22"/>
+          <w:szCs w:val="22"/>
+        </w:rPr>
         <w:t>1</w:t>
       </w:r>
       <w:r>
@@ -1569,7 +1617,23 @@
           <w:sz w:val="22"/>
           <w:szCs w:val="22"/>
         </w:rPr>
-        <w:t>.1. Creating &amp; Loading Particle Effects</w:t>
+        <w:t>.</w:t>
+      </w:r>
+      <w:r>
+        <w:rPr>
+          <w:rFonts w:ascii="Arial" w:hAnsi="Arial" w:cs="Arial"/>
+          <w:sz w:val="22"/>
+          <w:szCs w:val="22"/>
+        </w:rPr>
+        <w:t>2</w:t>
+      </w:r>
+      <w:r>
+        <w:rPr>
+          <w:rFonts w:ascii="Arial" w:hAnsi="Arial" w:cs="Arial"/>
+          <w:sz w:val="22"/>
+          <w:szCs w:val="22"/>
+        </w:rPr>
+        <w:t>. Creating &amp; Loading Particle Effects</w:t>
       </w:r>
       <w:r>
         <w:rPr>
@@ -1594,7 +1658,23 @@
           <w:sz w:val="22"/>
           <w:szCs w:val="22"/>
         </w:rPr>
-        <w:t>.2. Playing Particle Effects</w:t>
+        <w:t>.</w:t>
+      </w:r>
+      <w:r>
+        <w:rPr>
+          <w:rFonts w:ascii="Arial" w:hAnsi="Arial" w:cs="Arial"/>
+          <w:sz w:val="22"/>
+          <w:szCs w:val="22"/>
+        </w:rPr>
+        <w:t>3</w:t>
+      </w:r>
+      <w:r>
+        <w:rPr>
+          <w:rFonts w:ascii="Arial" w:hAnsi="Arial" w:cs="Arial"/>
+          <w:sz w:val="22"/>
+          <w:szCs w:val="22"/>
+        </w:rPr>
+        <w:t>. Playing Particle Effects</w:t>
       </w:r>
       <w:r>
         <w:rPr>
@@ -1619,7 +1699,23 @@
           <w:sz w:val="22"/>
           <w:szCs w:val="22"/>
         </w:rPr>
-        <w:t>.3. Particle Effect Modes</w:t>
+        <w:t>.</w:t>
+      </w:r>
+      <w:r>
+        <w:rPr>
+          <w:rFonts w:ascii="Arial" w:hAnsi="Arial" w:cs="Arial"/>
+          <w:sz w:val="22"/>
+          <w:szCs w:val="22"/>
+        </w:rPr>
+        <w:t>4</w:t>
+      </w:r>
+      <w:r>
+        <w:rPr>
+          <w:rFonts w:ascii="Arial" w:hAnsi="Arial" w:cs="Arial"/>
+          <w:sz w:val="22"/>
+          <w:szCs w:val="22"/>
+        </w:rPr>
+        <w:t>. Particle Effect Modes</w:t>
       </w:r>
       <w:r>
         <w:rPr>
@@ -1644,7 +1740,23 @@
           <w:sz w:val="22"/>
           <w:szCs w:val="22"/>
         </w:rPr>
-        <w:t>.4. Particle Effect Parameters</w:t>
+        <w:t>.</w:t>
+      </w:r>
+      <w:r>
+        <w:rPr>
+          <w:rFonts w:ascii="Arial" w:hAnsi="Arial" w:cs="Arial"/>
+          <w:sz w:val="22"/>
+          <w:szCs w:val="22"/>
+        </w:rPr>
+        <w:t>5</w:t>
+      </w:r>
+      <w:r>
+        <w:rPr>
+          <w:rFonts w:ascii="Arial" w:hAnsi="Arial" w:cs="Arial"/>
+          <w:sz w:val="22"/>
+          <w:szCs w:val="22"/>
+        </w:rPr>
+        <w:t>. Particle Effect Parameters</w:t>
       </w:r>
       <w:r>
         <w:rPr>
@@ -2548,6 +2660,12 @@
           <w:rFonts w:ascii="Arial" w:hAnsi="Arial" w:cs="Arial"/>
         </w:rPr>
         <w:br/>
+      </w:r>
+      <w:r>
+        <w:rPr>
+          <w:rFonts w:ascii="Arial" w:hAnsi="Arial" w:cs="Arial"/>
+        </w:rPr>
+        <w:lastRenderedPageBreak/>
         <w:t xml:space="preserve">17.1.2. The </w:t>
       </w:r>
       <w:proofErr w:type="spellStart"/>
@@ -2592,14 +2710,6 @@
           <w:szCs w:val="22"/>
         </w:rPr>
         <w:br/>
-      </w:r>
-      <w:r>
-        <w:rPr>
-          <w:rFonts w:ascii="Arial" w:hAnsi="Arial" w:cs="Arial"/>
-          <w:sz w:val="22"/>
-          <w:szCs w:val="22"/>
-        </w:rPr>
-        <w:lastRenderedPageBreak/>
         <w:t>1</w:t>
       </w:r>
       <w:r>
@@ -2714,13 +2824,45 @@
           <w:sz w:val="22"/>
           <w:szCs w:val="22"/>
         </w:rPr>
+        <w:t xml:space="preserve"> &amp; Running It Packaged</w:t>
+      </w:r>
+      <w:r>
+        <w:rPr>
+          <w:rFonts w:ascii="Arial" w:hAnsi="Arial" w:cs="Arial"/>
+          <w:sz w:val="22"/>
+          <w:szCs w:val="22"/>
+        </w:rPr>
         <w:br/>
       </w:r>
       <w:r>
         <w:rPr>
           <w:rFonts w:ascii="Arial" w:hAnsi="Arial" w:cs="Arial"/>
         </w:rPr>
-        <w:t xml:space="preserve">18.1.1. </w:t>
+        <w:t>18.1.1. Deleting Package Files on Exit.</w:t>
+      </w:r>
+      <w:r>
+        <w:rPr>
+          <w:rFonts w:ascii="Arial" w:hAnsi="Arial" w:cs="Arial"/>
+        </w:rPr>
+        <w:br/>
+      </w:r>
+      <w:r>
+        <w:rPr>
+          <w:rFonts w:ascii="Arial" w:hAnsi="Arial" w:cs="Arial"/>
+        </w:rPr>
+        <w:t>18.1.</w:t>
+      </w:r>
+      <w:r>
+        <w:rPr>
+          <w:rFonts w:ascii="Arial" w:hAnsi="Arial" w:cs="Arial"/>
+        </w:rPr>
+        <w:t xml:space="preserve">2. </w:t>
+      </w:r>
+      <w:r>
+        <w:rPr>
+          <w:rFonts w:ascii="Arial" w:hAnsi="Arial" w:cs="Arial"/>
+        </w:rPr>
+        <w:t xml:space="preserve"> </w:t>
       </w:r>
       <w:r>
         <w:rPr>
@@ -2816,13 +2958,33 @@
           <w:sz w:val="22"/>
           <w:szCs w:val="22"/>
         </w:rPr>
-        <w:t>Package File Options</w:t>
-      </w:r>
-      <w:r>
-        <w:rPr>
-          <w:rFonts w:ascii="Arial" w:hAnsi="Arial" w:cs="Arial"/>
-          <w:sz w:val="22"/>
-          <w:szCs w:val="22"/>
+        <w:t xml:space="preserve">Optional </w:t>
+      </w:r>
+      <w:proofErr w:type="spellStart"/>
+      <w:r>
+        <w:rPr>
+          <w:rFonts w:ascii="Arial" w:hAnsi="Arial" w:cs="Arial"/>
+          <w:sz w:val="22"/>
+          <w:szCs w:val="22"/>
+        </w:rPr>
+        <w:t>MakePackage</w:t>
+      </w:r>
+      <w:proofErr w:type="spellEnd"/>
+      <w:r>
+        <w:rPr>
+          <w:rFonts w:ascii="Arial" w:hAnsi="Arial" w:cs="Arial"/>
+          <w:sz w:val="22"/>
+          <w:szCs w:val="22"/>
+        </w:rPr>
+        <w:t xml:space="preserve"> Arguments</w:t>
+      </w:r>
+      <w:r>
+        <w:rPr>
+          <w:rFonts w:ascii="Arial" w:hAnsi="Arial" w:cs="Arial"/>
+          <w:b/>
+          <w:bCs/>
+          <w:sz w:val="26"/>
+          <w:szCs w:val="26"/>
         </w:rPr>
         <w:br/>
         <w:t>1</w:t>
@@ -2830,39 +2992,116 @@
       <w:r>
         <w:rPr>
           <w:rFonts w:ascii="Arial" w:hAnsi="Arial" w:cs="Arial"/>
-          <w:sz w:val="22"/>
-          <w:szCs w:val="22"/>
-        </w:rPr>
-        <w:t>8</w:t>
-      </w:r>
-      <w:r>
-        <w:rPr>
-          <w:rFonts w:ascii="Arial" w:hAnsi="Arial" w:cs="Arial"/>
-          <w:sz w:val="22"/>
-          <w:szCs w:val="22"/>
-        </w:rPr>
-        <w:t>.4. How to Run Your Game Packaged</w:t>
-      </w:r>
-      <w:r>
-        <w:rPr>
-          <w:rFonts w:ascii="Arial" w:hAnsi="Arial" w:cs="Arial"/>
           <w:b/>
           <w:bCs/>
           <w:sz w:val="26"/>
           <w:szCs w:val="26"/>
         </w:rPr>
+        <w:t>9</w:t>
+      </w:r>
+      <w:r>
+        <w:rPr>
+          <w:rFonts w:ascii="Arial" w:hAnsi="Arial" w:cs="Arial"/>
+          <w:b/>
+          <w:bCs/>
+          <w:sz w:val="26"/>
+          <w:szCs w:val="26"/>
+        </w:rPr>
+        <w:t>. Debugging</w:t>
+      </w:r>
+      <w:r>
+        <w:rPr>
+          <w:rFonts w:ascii="Arial" w:hAnsi="Arial" w:cs="Arial"/>
+          <w:b/>
+          <w:bCs/>
+          <w:sz w:val="26"/>
+          <w:szCs w:val="26"/>
+        </w:rPr>
+        <w:br/>
+      </w:r>
+      <w:r>
+        <w:rPr>
+          <w:rFonts w:ascii="Arial" w:hAnsi="Arial" w:cs="Arial"/>
+          <w:sz w:val="22"/>
+          <w:szCs w:val="22"/>
+        </w:rPr>
+        <w:t>1</w:t>
+      </w:r>
+      <w:r>
+        <w:rPr>
+          <w:rFonts w:ascii="Arial" w:hAnsi="Arial" w:cs="Arial"/>
+          <w:sz w:val="22"/>
+          <w:szCs w:val="22"/>
+        </w:rPr>
+        <w:t>9</w:t>
+      </w:r>
+      <w:r>
+        <w:rPr>
+          <w:rFonts w:ascii="Arial" w:hAnsi="Arial" w:cs="Arial"/>
+          <w:sz w:val="22"/>
+          <w:szCs w:val="22"/>
+        </w:rPr>
+        <w:t>.1. Debugging Your Game</w:t>
+      </w:r>
+      <w:r>
+        <w:rPr>
+          <w:rFonts w:ascii="Arial" w:hAnsi="Arial" w:cs="Arial"/>
+          <w:sz w:val="22"/>
+          <w:szCs w:val="22"/>
+        </w:rPr>
         <w:br/>
         <w:t>1</w:t>
       </w:r>
       <w:r>
         <w:rPr>
           <w:rFonts w:ascii="Arial" w:hAnsi="Arial" w:cs="Arial"/>
+          <w:sz w:val="22"/>
+          <w:szCs w:val="22"/>
+        </w:rPr>
+        <w:t>9</w:t>
+      </w:r>
+      <w:r>
+        <w:rPr>
+          <w:rFonts w:ascii="Arial" w:hAnsi="Arial" w:cs="Arial"/>
+          <w:sz w:val="22"/>
+          <w:szCs w:val="22"/>
+        </w:rPr>
+        <w:t>.2. The FPS Meter</w:t>
+      </w:r>
+      <w:r>
+        <w:rPr>
+          <w:rFonts w:ascii="Arial" w:hAnsi="Arial" w:cs="Arial"/>
+          <w:sz w:val="22"/>
+          <w:szCs w:val="22"/>
+        </w:rPr>
+        <w:br/>
+        <w:t>1</w:t>
+      </w:r>
+      <w:r>
+        <w:rPr>
+          <w:rFonts w:ascii="Arial" w:hAnsi="Arial" w:cs="Arial"/>
+          <w:sz w:val="22"/>
+          <w:szCs w:val="22"/>
+        </w:rPr>
+        <w:t>9</w:t>
+      </w:r>
+      <w:r>
+        <w:rPr>
+          <w:rFonts w:ascii="Arial" w:hAnsi="Arial" w:cs="Arial"/>
+          <w:sz w:val="22"/>
+          <w:szCs w:val="22"/>
+        </w:rPr>
+        <w:t>.3. The Performance Profiler</w:t>
+      </w:r>
+      <w:r>
+        <w:rPr>
+          <w:rFonts w:ascii="Arial" w:hAnsi="Arial" w:cs="Arial"/>
           <w:b/>
           <w:bCs/>
           <w:sz w:val="26"/>
           <w:szCs w:val="26"/>
         </w:rPr>
-        <w:t>9</w:t>
+        <w:br/>
       </w:r>
       <w:r>
         <w:rPr>
@@ -2872,7 +3111,7 @@
           <w:sz w:val="26"/>
           <w:szCs w:val="26"/>
         </w:rPr>
-        <w:t>. Debugging</w:t>
+        <w:t>20</w:t>
       </w:r>
       <w:r>
         <w:rPr>
@@ -2882,81 +3121,7 @@
           <w:sz w:val="26"/>
           <w:szCs w:val="26"/>
         </w:rPr>
-        <w:br/>
-      </w:r>
-      <w:r>
-        <w:rPr>
-          <w:rFonts w:ascii="Arial" w:hAnsi="Arial" w:cs="Arial"/>
-          <w:sz w:val="22"/>
-          <w:szCs w:val="22"/>
-        </w:rPr>
-        <w:t>1</w:t>
-      </w:r>
-      <w:r>
-        <w:rPr>
-          <w:rFonts w:ascii="Arial" w:hAnsi="Arial" w:cs="Arial"/>
-          <w:sz w:val="22"/>
-          <w:szCs w:val="22"/>
-        </w:rPr>
-        <w:t>9</w:t>
-      </w:r>
-      <w:r>
-        <w:rPr>
-          <w:rFonts w:ascii="Arial" w:hAnsi="Arial" w:cs="Arial"/>
-          <w:sz w:val="22"/>
-          <w:szCs w:val="22"/>
-        </w:rPr>
-        <w:t>.1. Debugging Your Game</w:t>
-      </w:r>
-      <w:r>
-        <w:rPr>
-          <w:rFonts w:ascii="Arial" w:hAnsi="Arial" w:cs="Arial"/>
-          <w:sz w:val="22"/>
-          <w:szCs w:val="22"/>
-        </w:rPr>
-        <w:br/>
-        <w:t>1</w:t>
-      </w:r>
-      <w:r>
-        <w:rPr>
-          <w:rFonts w:ascii="Arial" w:hAnsi="Arial" w:cs="Arial"/>
-          <w:sz w:val="22"/>
-          <w:szCs w:val="22"/>
-        </w:rPr>
-        <w:t>9</w:t>
-      </w:r>
-      <w:r>
-        <w:rPr>
-          <w:rFonts w:ascii="Arial" w:hAnsi="Arial" w:cs="Arial"/>
-          <w:sz w:val="22"/>
-          <w:szCs w:val="22"/>
-        </w:rPr>
-        <w:t>.2. The FPS Meter</w:t>
-      </w:r>
-      <w:r>
-        <w:rPr>
-          <w:rFonts w:ascii="Arial" w:hAnsi="Arial" w:cs="Arial"/>
-          <w:sz w:val="22"/>
-          <w:szCs w:val="22"/>
-        </w:rPr>
-        <w:br/>
-        <w:t>1</w:t>
-      </w:r>
-      <w:r>
-        <w:rPr>
-          <w:rFonts w:ascii="Arial" w:hAnsi="Arial" w:cs="Arial"/>
-          <w:sz w:val="22"/>
-          <w:szCs w:val="22"/>
-        </w:rPr>
-        <w:t>9</w:t>
-      </w:r>
-      <w:r>
-        <w:rPr>
-          <w:rFonts w:ascii="Arial" w:hAnsi="Arial" w:cs="Arial"/>
-          <w:sz w:val="22"/>
-          <w:szCs w:val="22"/>
-        </w:rPr>
-        <w:t>.3. The Performance Profiler</w:t>
+        <w:t>. Advanced Usage (How to Interface with SDL)</w:t>
       </w:r>
       <w:r>
         <w:rPr>
@@ -2971,12 +3136,94 @@
       <w:r>
         <w:rPr>
           <w:rFonts w:ascii="Arial" w:hAnsi="Arial" w:cs="Arial"/>
+          <w:sz w:val="22"/>
+          <w:szCs w:val="22"/>
+        </w:rPr>
+        <w:t>20.</w:t>
+      </w:r>
+      <w:r>
+        <w:rPr>
+          <w:rFonts w:ascii="Arial" w:hAnsi="Arial" w:cs="Arial"/>
+          <w:sz w:val="22"/>
+          <w:szCs w:val="22"/>
+        </w:rPr>
+        <w:t>1. Interfacing with SDL</w:t>
+      </w:r>
+      <w:r>
+        <w:rPr>
+          <w:rFonts w:ascii="Arial" w:hAnsi="Arial" w:cs="Arial"/>
+          <w:sz w:val="22"/>
+          <w:szCs w:val="22"/>
+        </w:rPr>
+        <w:br/>
+      </w:r>
+      <w:r>
+        <w:rPr>
+          <w:rFonts w:ascii="Arial" w:hAnsi="Arial" w:cs="Arial"/>
+          <w:sz w:val="22"/>
+          <w:szCs w:val="22"/>
+        </w:rPr>
+        <w:t>20</w:t>
+      </w:r>
+      <w:r>
+        <w:rPr>
+          <w:rFonts w:ascii="Arial" w:hAnsi="Arial" w:cs="Arial"/>
+          <w:sz w:val="22"/>
+          <w:szCs w:val="22"/>
+        </w:rPr>
+        <w:t xml:space="preserve">.2. Lightning + </w:t>
+      </w:r>
+      <w:proofErr w:type="spellStart"/>
+      <w:r>
+        <w:rPr>
+          <w:rFonts w:ascii="Arial" w:hAnsi="Arial" w:cs="Arial"/>
+          <w:sz w:val="22"/>
+          <w:szCs w:val="22"/>
+        </w:rPr>
+        <w:t>NativeAOT</w:t>
+      </w:r>
+      <w:proofErr w:type="spellEnd"/>
+      <w:r>
+        <w:rPr>
+          <w:rFonts w:ascii="Arial" w:hAnsi="Arial" w:cs="Arial"/>
+          <w:sz w:val="22"/>
+          <w:szCs w:val="22"/>
+        </w:rPr>
+        <w:br/>
+      </w:r>
+      <w:r>
+        <w:rPr>
+          <w:rFonts w:ascii="Arial" w:hAnsi="Arial" w:cs="Arial"/>
+          <w:sz w:val="22"/>
+          <w:szCs w:val="22"/>
+        </w:rPr>
+        <w:t>20</w:t>
+      </w:r>
+      <w:r>
+        <w:rPr>
+          <w:rFonts w:ascii="Arial" w:hAnsi="Arial" w:cs="Arial"/>
+          <w:sz w:val="22"/>
+          <w:szCs w:val="22"/>
+        </w:rPr>
+        <w:t xml:space="preserve">.3. </w:t>
+      </w:r>
+      <w:r>
+        <w:rPr>
+          <w:rFonts w:ascii="Arial" w:hAnsi="Arial" w:cs="Arial"/>
+          <w:sz w:val="22"/>
+          <w:szCs w:val="22"/>
+        </w:rPr>
+        <w:t>Extending the Engine</w:t>
+      </w:r>
+      <w:r>
+        <w:rPr>
+          <w:rFonts w:ascii="Arial" w:hAnsi="Arial" w:cs="Arial"/>
           <w:b/>
           <w:bCs/>
           <w:sz w:val="26"/>
           <w:szCs w:val="26"/>
         </w:rPr>
-        <w:t>20</w:t>
+        <w:br/>
       </w:r>
       <w:r>
         <w:rPr>
@@ -2986,7 +3233,7 @@
           <w:sz w:val="26"/>
           <w:szCs w:val="26"/>
         </w:rPr>
-        <w:t>. Advanced Usage (How to Interface with SDL)</w:t>
+        <w:t>2</w:t>
       </w:r>
       <w:r>
         <w:rPr>
@@ -2996,89 +3243,7 @@
           <w:sz w:val="26"/>
           <w:szCs w:val="26"/>
         </w:rPr>
-        <w:br/>
-      </w:r>
-      <w:r>
-        <w:rPr>
-          <w:rFonts w:ascii="Arial" w:hAnsi="Arial" w:cs="Arial"/>
-          <w:sz w:val="22"/>
-          <w:szCs w:val="22"/>
-        </w:rPr>
-        <w:t>20.</w:t>
-      </w:r>
-      <w:r>
-        <w:rPr>
-          <w:rFonts w:ascii="Arial" w:hAnsi="Arial" w:cs="Arial"/>
-          <w:sz w:val="22"/>
-          <w:szCs w:val="22"/>
-        </w:rPr>
-        <w:t>1. Interfacing with SDL</w:t>
-      </w:r>
-      <w:r>
-        <w:rPr>
-          <w:rFonts w:ascii="Arial" w:hAnsi="Arial" w:cs="Arial"/>
-          <w:sz w:val="22"/>
-          <w:szCs w:val="22"/>
-        </w:rPr>
-        <w:br/>
-      </w:r>
-      <w:r>
-        <w:rPr>
-          <w:rFonts w:ascii="Arial" w:hAnsi="Arial" w:cs="Arial"/>
-          <w:sz w:val="22"/>
-          <w:szCs w:val="22"/>
-        </w:rPr>
-        <w:t>20</w:t>
-      </w:r>
-      <w:r>
-        <w:rPr>
-          <w:rFonts w:ascii="Arial" w:hAnsi="Arial" w:cs="Arial"/>
-          <w:sz w:val="22"/>
-          <w:szCs w:val="22"/>
-        </w:rPr>
-        <w:t xml:space="preserve">.2. Lightning + </w:t>
-      </w:r>
-      <w:proofErr w:type="spellStart"/>
-      <w:r>
-        <w:rPr>
-          <w:rFonts w:ascii="Arial" w:hAnsi="Arial" w:cs="Arial"/>
-          <w:sz w:val="22"/>
-          <w:szCs w:val="22"/>
-        </w:rPr>
-        <w:t>NativeAOT</w:t>
-      </w:r>
-      <w:proofErr w:type="spellEnd"/>
-      <w:r>
-        <w:rPr>
-          <w:rFonts w:ascii="Arial" w:hAnsi="Arial" w:cs="Arial"/>
-          <w:sz w:val="22"/>
-          <w:szCs w:val="22"/>
-        </w:rPr>
-        <w:br/>
-      </w:r>
-      <w:r>
-        <w:rPr>
-          <w:rFonts w:ascii="Arial" w:hAnsi="Arial" w:cs="Arial"/>
-          <w:sz w:val="22"/>
-          <w:szCs w:val="22"/>
-        </w:rPr>
-        <w:t>20</w:t>
-      </w:r>
-      <w:r>
-        <w:rPr>
-          <w:rFonts w:ascii="Arial" w:hAnsi="Arial" w:cs="Arial"/>
-          <w:sz w:val="22"/>
-          <w:szCs w:val="22"/>
-        </w:rPr>
-        <w:t xml:space="preserve">.3. </w:t>
-      </w:r>
-      <w:r>
-        <w:rPr>
-          <w:rFonts w:ascii="Arial" w:hAnsi="Arial" w:cs="Arial"/>
-          <w:sz w:val="22"/>
-          <w:szCs w:val="22"/>
-        </w:rPr>
-        <w:t>Extending the Engine</w:t>
+        <w:t>1</w:t>
       </w:r>
       <w:r>
         <w:rPr>
@@ -3088,9 +3253,12 @@
           <w:sz w:val="26"/>
           <w:szCs w:val="26"/>
         </w:rPr>
-        <w:br/>
-      </w:r>
-      <w:r>
+        <w:t>. Error Message Reference</w:t>
+      </w:r>
+    </w:p>
+    <w:p>
+      <w:pPr>
+        <w:spacing w:line="240" w:lineRule="auto"/>
         <w:rPr>
           <w:rFonts w:ascii="Arial" w:hAnsi="Arial" w:cs="Arial"/>
           <w:b/>
@@ -3098,38 +3266,7 @@
           <w:sz w:val="26"/>
           <w:szCs w:val="26"/>
         </w:rPr>
-        <w:t>2</w:t>
-      </w:r>
-      <w:r>
-        <w:rPr>
-          <w:rFonts w:ascii="Arial" w:hAnsi="Arial" w:cs="Arial"/>
-          <w:b/>
-          <w:bCs/>
-          <w:sz w:val="26"/>
-          <w:szCs w:val="26"/>
-        </w:rPr>
-        <w:t>1</w:t>
-      </w:r>
-      <w:r>
-        <w:rPr>
-          <w:rFonts w:ascii="Arial" w:hAnsi="Arial" w:cs="Arial"/>
-          <w:b/>
-          <w:bCs/>
-          <w:sz w:val="26"/>
-          <w:szCs w:val="26"/>
-        </w:rPr>
-        <w:t>. Error Message Reference</w:t>
-      </w:r>
-      <w:r>
-        <w:rPr>
-          <w:rFonts w:ascii="Arial" w:hAnsi="Arial" w:cs="Arial"/>
-          <w:b/>
-          <w:bCs/>
-          <w:sz w:val="26"/>
-          <w:szCs w:val="26"/>
-        </w:rPr>
-        <w:br/>
-      </w:r>
+      </w:pPr>
       <w:r>
         <w:rPr>
           <w:rFonts w:ascii="Arial" w:hAnsi="Arial" w:cs="Arial"/>
@@ -3721,6 +3858,7 @@
           <w:sz w:val="22"/>
           <w:szCs w:val="22"/>
         </w:rPr>
+        <w:lastRenderedPageBreak/>
         <w:t>Provides access to unmanaged SDL2, SDL2_image, SDL2_mixer, SDL2_ttf, and my fork of SDL2_gfx APIs and functions</w:t>
       </w:r>
       <w:r>
@@ -3748,7 +3886,6 @@
           <w:sz w:val="22"/>
           <w:szCs w:val="22"/>
         </w:rPr>
-        <w:lastRenderedPageBreak/>
         <w:t>NuCore.Utilities</w:t>
       </w:r>
       <w:proofErr w:type="spellEnd"/>
@@ -4775,6 +4912,7 @@
           <w:sz w:val="22"/>
           <w:szCs w:val="22"/>
         </w:rPr>
+        <w:lastRenderedPageBreak/>
         <w:t>}</w:t>
       </w:r>
     </w:p>
@@ -4793,7 +4931,6 @@
           <w:sz w:val="22"/>
           <w:szCs w:val="22"/>
         </w:rPr>
-        <w:lastRenderedPageBreak/>
         <w:br/>
         <w:t>}</w:t>
       </w:r>
@@ -35590,6 +35727,50 @@
         <w:spacing w:line="240" w:lineRule="auto"/>
         <w:rPr>
           <w:rFonts w:ascii="Arial" w:hAnsi="Arial" w:cs="Arial"/>
+          <w:sz w:val="22"/>
+          <w:szCs w:val="22"/>
+        </w:rPr>
+      </w:pPr>
+      <w:r>
+        <w:rPr>
+          <w:rFonts w:ascii="Arial" w:hAnsi="Arial" w:cs="Arial"/>
+          <w:sz w:val="22"/>
+          <w:szCs w:val="22"/>
+        </w:rPr>
+        <w:t>Lightning provides a particle effect system in order to advance the graphical capabilities of games.</w:t>
+      </w:r>
+      <w:r>
+        <w:rPr>
+          <w:rFonts w:ascii="Arial" w:hAnsi="Arial" w:cs="Arial"/>
+          <w:sz w:val="22"/>
+          <w:szCs w:val="22"/>
+        </w:rPr>
+        <w:t xml:space="preserve"> The particle effect system is quite flexible and supports numerous settings to control the </w:t>
+      </w:r>
+      <w:r>
+        <w:rPr>
+          <w:rFonts w:ascii="Arial" w:hAnsi="Arial" w:cs="Arial"/>
+          <w:sz w:val="22"/>
+          <w:szCs w:val="22"/>
+        </w:rPr>
+        <w:t>emittance of particles and how they are rendered.</w:t>
+      </w:r>
+    </w:p>
+    <w:p>
+      <w:pPr>
+        <w:spacing w:line="240" w:lineRule="auto"/>
+        <w:rPr>
+          <w:rFonts w:ascii="Arial" w:hAnsi="Arial" w:cs="Arial"/>
+          <w:sz w:val="22"/>
+          <w:szCs w:val="22"/>
+        </w:rPr>
+      </w:pPr>
+    </w:p>
+    <w:p>
+      <w:pPr>
+        <w:spacing w:line="240" w:lineRule="auto"/>
+        <w:rPr>
+          <w:rFonts w:ascii="Arial" w:hAnsi="Arial" w:cs="Arial"/>
           <w:b/>
           <w:bCs/>
           <w:sz w:val="36"/>
@@ -36241,6 +36422,7 @@
           <w:sz w:val="28"/>
           <w:szCs w:val="28"/>
         </w:rPr>
+        <w:lastRenderedPageBreak/>
         <w:t>15.2. Localisation Settings in Engine.ini</w:t>
       </w:r>
     </w:p>
@@ -36403,16 +36585,7 @@
           <w:sz w:val="22"/>
           <w:szCs w:val="22"/>
         </w:rPr>
-        <w:t xml:space="preserve">be omitted in order for it to load. An </w:t>
-      </w:r>
-      <w:r>
-        <w:rPr>
-          <w:rFonts w:ascii="Arial" w:hAnsi="Arial" w:cs="Arial"/>
-          <w:sz w:val="22"/>
-          <w:szCs w:val="22"/>
-        </w:rPr>
-        <w:lastRenderedPageBreak/>
-        <w:t>error will be issued and the engine will shutdown if an invalid localisation file is defined. The user may modify this setting at any time.</w:t>
+        <w:t>be omitted in order for it to load. An error will be issued and the engine will shutdown if an invalid localisation file is defined. The user may modify this setting at any time.</w:t>
       </w:r>
     </w:p>
     <w:p>
@@ -37738,6 +37911,7 @@
           <w:sz w:val="22"/>
           <w:szCs w:val="22"/>
         </w:rPr>
+        <w:lastRenderedPageBreak/>
         <w:t>LoadFile</w:t>
       </w:r>
       <w:proofErr w:type="spellEnd"/>
@@ -37867,7 +38041,6 @@
           <w:sz w:val="22"/>
           <w:szCs w:val="22"/>
         </w:rPr>
-        <w:lastRenderedPageBreak/>
         <w:t>Warning: The audio file must be of either MP3, FLAC, MOD, MIDI, or OGG format. No other file format is supported!</w:t>
       </w:r>
     </w:p>
@@ -39160,6 +39333,7 @@
           <w:sz w:val="24"/>
           <w:szCs w:val="24"/>
         </w:rPr>
+        <w:lastRenderedPageBreak/>
         <w:t>Methods</w:t>
       </w:r>
     </w:p>
@@ -39236,7 +39410,6 @@
           <w:sz w:val="22"/>
           <w:szCs w:val="22"/>
         </w:rPr>
-        <w:lastRenderedPageBreak/>
         <w:t xml:space="preserve">Stop(): </w:t>
       </w:r>
       <w:r>
@@ -40160,6 +40333,7 @@
           <w:sz w:val="22"/>
           <w:szCs w:val="22"/>
         </w:rPr>
+        <w:lastRenderedPageBreak/>
         <w:t xml:space="preserve">Information about the system that a Lightning game is being ran on can be obtained via the </w:t>
       </w:r>
       <w:proofErr w:type="spellStart"/>
@@ -40267,7 +40441,6 @@
           <w:sz w:val="24"/>
           <w:szCs w:val="24"/>
         </w:rPr>
-        <w:lastRenderedPageBreak/>
         <w:t>ui</w:t>
       </w:r>
       <w:r>
@@ -41277,6 +41450,16 @@
           <w:szCs w:val="22"/>
         </w:rPr>
         <w:br/>
+      </w:r>
+      <w:r>
+        <w:rPr>
+          <w:rFonts w:ascii="Arial" w:hAnsi="Arial" w:cs="Arial"/>
+          <w:b/>
+          <w:bCs/>
+          <w:sz w:val="22"/>
+          <w:szCs w:val="22"/>
+        </w:rPr>
+        <w:lastRenderedPageBreak/>
         <w:t xml:space="preserve">RDTSC (0x4): </w:t>
       </w:r>
       <w:r>
@@ -41415,7 +41598,6 @@
           <w:sz w:val="22"/>
           <w:szCs w:val="22"/>
         </w:rPr>
-        <w:lastRenderedPageBreak/>
         <w:t xml:space="preserve">SSE (0x10): </w:t>
       </w:r>
       <w:r>
@@ -42428,6 +42610,7 @@
           <w:sz w:val="22"/>
           <w:szCs w:val="22"/>
         </w:rPr>
+        <w:lastRenderedPageBreak/>
         <w:t xml:space="preserve">Win1021H2 (15): </w:t>
       </w:r>
       <w:r>
@@ -42620,7 +42803,6 @@
           <w:sz w:val="22"/>
           <w:szCs w:val="22"/>
         </w:rPr>
-        <w:lastRenderedPageBreak/>
         <w:t xml:space="preserve">Nickel (23): </w:t>
       </w:r>
       <w:r>
@@ -43641,24 +43823,49 @@
           <w:sz w:val="22"/>
           <w:szCs w:val="22"/>
         </w:rPr>
-        <w:t>ng supports a packaging engine in order to aid in obfuscation and game packaging. Compression will be implemented in a future release.</w:t>
-      </w:r>
-    </w:p>
-    <w:p>
-      <w:pPr>
-        <w:spacing w:line="240" w:lineRule="auto"/>
-        <w:rPr>
-          <w:rFonts w:ascii="Arial" w:hAnsi="Arial" w:cs="Arial"/>
-          <w:sz w:val="22"/>
-          <w:szCs w:val="22"/>
-        </w:rPr>
-      </w:pPr>
-      <w:r>
-        <w:rPr>
-          <w:rFonts w:ascii="Arial" w:hAnsi="Arial" w:cs="Arial"/>
-          <w:sz w:val="22"/>
-          <w:szCs w:val="22"/>
-        </w:rPr>
+        <w:t>ng supports a packaging engine in order to aid in</w:t>
+      </w:r>
+      <w:r>
+        <w:rPr>
+          <w:rFonts w:ascii="Arial" w:hAnsi="Arial" w:cs="Arial"/>
+          <w:sz w:val="22"/>
+          <w:szCs w:val="22"/>
+        </w:rPr>
+        <w:t xml:space="preserve"> file</w:t>
+      </w:r>
+      <w:r>
+        <w:rPr>
+          <w:rFonts w:ascii="Arial" w:hAnsi="Arial" w:cs="Arial"/>
+          <w:sz w:val="22"/>
+          <w:szCs w:val="22"/>
+        </w:rPr>
+        <w:t xml:space="preserve"> obfuscation and game packaging. Compression will be implemented in a future release.</w:t>
+      </w:r>
+      <w:r>
+        <w:rPr>
+          <w:rFonts w:ascii="Arial" w:hAnsi="Arial" w:cs="Arial"/>
+          <w:sz w:val="22"/>
+          <w:szCs w:val="22"/>
+        </w:rPr>
+        <w:t xml:space="preserve"> It is recommended that you develop your game with this functionality off and turn it on when it is time for your game to release in order to allow for easier iteration and a better game development workflow.</w:t>
+      </w:r>
+    </w:p>
+    <w:p>
+      <w:pPr>
+        <w:spacing w:line="240" w:lineRule="auto"/>
+        <w:rPr>
+          <w:rFonts w:ascii="Arial" w:hAnsi="Arial" w:cs="Arial"/>
+          <w:sz w:val="22"/>
+          <w:szCs w:val="22"/>
+        </w:rPr>
+      </w:pPr>
+      <w:r>
+        <w:rPr>
+          <w:rFonts w:ascii="Arial" w:hAnsi="Arial" w:cs="Arial"/>
+          <w:sz w:val="22"/>
+          <w:szCs w:val="22"/>
+        </w:rPr>
+        <w:lastRenderedPageBreak/>
         <w:t>The packaging system is a fairly basic system using WAD</w:t>
       </w:r>
       <w:r>
@@ -43738,25 +43945,58 @@
           <w:sz w:val="22"/>
           <w:szCs w:val="22"/>
         </w:rPr>
-        <w:t>is excluded, and must always be included in your game’s distribution).</w:t>
-      </w:r>
-    </w:p>
-    <w:p>
-      <w:pPr>
-        <w:spacing w:line="240" w:lineRule="auto"/>
-        <w:rPr>
-          <w:rFonts w:ascii="Arial" w:hAnsi="Arial" w:cs="Arial"/>
-          <w:sz w:val="22"/>
-          <w:szCs w:val="22"/>
-        </w:rPr>
-      </w:pPr>
-      <w:r>
-        <w:rPr>
-          <w:rFonts w:ascii="Arial" w:hAnsi="Arial" w:cs="Arial"/>
-          <w:sz w:val="22"/>
-          <w:szCs w:val="22"/>
-        </w:rPr>
-        <w:lastRenderedPageBreak/>
+        <w:t>is excluded, and must always be included in your game’s distribution</w:t>
+      </w:r>
+      <w:r>
+        <w:rPr>
+          <w:rFonts w:ascii="Arial" w:hAnsi="Arial" w:cs="Arial"/>
+          <w:sz w:val="22"/>
+          <w:szCs w:val="22"/>
+        </w:rPr>
+        <w:t xml:space="preserve"> in the </w:t>
+      </w:r>
+      <w:r>
+        <w:rPr>
+          <w:rFonts w:ascii="Arial" w:hAnsi="Arial" w:cs="Arial"/>
+          <w:b/>
+          <w:bCs/>
+          <w:sz w:val="22"/>
+          <w:szCs w:val="22"/>
+        </w:rPr>
+        <w:t xml:space="preserve">Content </w:t>
+      </w:r>
+      <w:r>
+        <w:rPr>
+          <w:rFonts w:ascii="Arial" w:hAnsi="Arial" w:cs="Arial"/>
+          <w:sz w:val="22"/>
+          <w:szCs w:val="22"/>
+        </w:rPr>
+        <w:t>folder</w:t>
+      </w:r>
+      <w:r>
+        <w:rPr>
+          <w:rFonts w:ascii="Arial" w:hAnsi="Arial" w:cs="Arial"/>
+          <w:sz w:val="22"/>
+          <w:szCs w:val="22"/>
+        </w:rPr>
+        <w:t>).</w:t>
+      </w:r>
+    </w:p>
+    <w:p>
+      <w:pPr>
+        <w:spacing w:line="240" w:lineRule="auto"/>
+        <w:rPr>
+          <w:rFonts w:ascii="Arial" w:hAnsi="Arial" w:cs="Arial"/>
+          <w:sz w:val="22"/>
+          <w:szCs w:val="22"/>
+        </w:rPr>
+      </w:pPr>
+      <w:r>
+        <w:rPr>
+          <w:rFonts w:ascii="Arial" w:hAnsi="Arial" w:cs="Arial"/>
+          <w:sz w:val="22"/>
+          <w:szCs w:val="22"/>
+        </w:rPr>
         <w:t xml:space="preserve">The </w:t>
       </w:r>
       <w:proofErr w:type="spellStart"/>
@@ -43889,7 +44129,79 @@
           <w:sz w:val="22"/>
           <w:szCs w:val="22"/>
         </w:rPr>
-        <w:t xml:space="preserve">. This is then extracted by the Lightning engine, and all files will optionally be cleaned up at exit if the </w:t>
+        <w:t>. This is then extracted by the Lightning engine</w:t>
+      </w:r>
+      <w:r>
+        <w:rPr>
+          <w:rFonts w:ascii="Arial" w:hAnsi="Arial" w:cs="Arial"/>
+          <w:sz w:val="22"/>
+          <w:szCs w:val="22"/>
+        </w:rPr>
+        <w:t xml:space="preserve"> the first time the game is run.</w:t>
+      </w:r>
+    </w:p>
+    <w:p>
+      <w:pPr>
+        <w:spacing w:line="240" w:lineRule="auto"/>
+        <w:rPr>
+          <w:rFonts w:ascii="Arial" w:hAnsi="Arial" w:cs="Arial"/>
+          <w:b/>
+          <w:bCs/>
+          <w:sz w:val="24"/>
+          <w:szCs w:val="24"/>
+        </w:rPr>
+      </w:pPr>
+      <w:r>
+        <w:rPr>
+          <w:rFonts w:ascii="Arial" w:hAnsi="Arial" w:cs="Arial"/>
+          <w:b/>
+          <w:bCs/>
+          <w:sz w:val="24"/>
+          <w:szCs w:val="24"/>
+        </w:rPr>
+        <w:t>18.1.1. Deleting Extracted Files on Exit</w:t>
+      </w:r>
+    </w:p>
+    <w:p>
+      <w:pPr>
+        <w:spacing w:line="240" w:lineRule="auto"/>
+        <w:rPr>
+          <w:rFonts w:ascii="Arial" w:hAnsi="Arial" w:cs="Arial"/>
+          <w:sz w:val="22"/>
+          <w:szCs w:val="22"/>
+        </w:rPr>
+      </w:pPr>
+      <w:r>
+        <w:rPr>
+          <w:rFonts w:ascii="Arial" w:hAnsi="Arial" w:cs="Arial"/>
+          <w:sz w:val="22"/>
+          <w:szCs w:val="22"/>
+        </w:rPr>
+        <w:t xml:space="preserve">If you wish to extract </w:t>
+      </w:r>
+      <w:r>
+        <w:rPr>
+          <w:rFonts w:ascii="Arial" w:hAnsi="Arial" w:cs="Arial"/>
+          <w:sz w:val="22"/>
+          <w:szCs w:val="22"/>
+        </w:rPr>
+        <w:t>all f</w:t>
+      </w:r>
+      <w:r>
+        <w:rPr>
+          <w:rFonts w:ascii="Arial" w:hAnsi="Arial" w:cs="Arial"/>
+          <w:sz w:val="22"/>
+          <w:szCs w:val="22"/>
+        </w:rPr>
+        <w:t xml:space="preserve">iles every single time the game is run, all extracted files </w:t>
+      </w:r>
+      <w:r>
+        <w:rPr>
+          <w:rFonts w:ascii="Arial" w:hAnsi="Arial" w:cs="Arial"/>
+          <w:sz w:val="22"/>
+          <w:szCs w:val="22"/>
+        </w:rPr>
+        <w:t xml:space="preserve">will optionally be cleaned up at exit if the </w:t>
       </w:r>
       <w:proofErr w:type="spellStart"/>
       <w:r>
@@ -43987,9 +44299,8 @@
           <w:sz w:val="24"/>
           <w:szCs w:val="24"/>
         </w:rPr>
-        <w:t xml:space="preserve">18.1.1. </w:t>
-      </w:r>
-      <w:bookmarkStart w:id="1" w:name="_Hlk112597365"/>
+        <w:t>18.1.</w:t>
+      </w:r>
       <w:r>
         <w:rPr>
           <w:rFonts w:ascii="Arial" w:hAnsi="Arial" w:cs="Arial"/>
@@ -43998,9 +44309,8 @@
           <w:sz w:val="24"/>
           <w:szCs w:val="24"/>
         </w:rPr>
-        <w:t xml:space="preserve">Package Debugging using the </w:t>
-      </w:r>
-      <w:proofErr w:type="spellStart"/>
+        <w:t>2</w:t>
+      </w:r>
       <w:r>
         <w:rPr>
           <w:rFonts w:ascii="Arial" w:hAnsi="Arial" w:cs="Arial"/>
@@ -44009,9 +44319,9 @@
           <w:sz w:val="24"/>
           <w:szCs w:val="24"/>
         </w:rPr>
-        <w:t>InitSettings</w:t>
-      </w:r>
-      <w:proofErr w:type="spellEnd"/>
+        <w:t xml:space="preserve">. </w:t>
+      </w:r>
+      <w:bookmarkStart w:id="1" w:name="_Hlk112597365"/>
       <w:r>
         <w:rPr>
           <w:rFonts w:ascii="Arial" w:hAnsi="Arial" w:cs="Arial"/>
@@ -44020,6 +44330,28 @@
           <w:sz w:val="24"/>
           <w:szCs w:val="24"/>
         </w:rPr>
+        <w:t xml:space="preserve">Package Debugging using the </w:t>
+      </w:r>
+      <w:proofErr w:type="spellStart"/>
+      <w:r>
+        <w:rPr>
+          <w:rFonts w:ascii="Arial" w:hAnsi="Arial" w:cs="Arial"/>
+          <w:b/>
+          <w:bCs/>
+          <w:sz w:val="24"/>
+          <w:szCs w:val="24"/>
+        </w:rPr>
+        <w:t>InitSettings</w:t>
+      </w:r>
+      <w:proofErr w:type="spellEnd"/>
+      <w:r>
+        <w:rPr>
+          <w:rFonts w:ascii="Arial" w:hAnsi="Arial" w:cs="Arial"/>
+          <w:b/>
+          <w:bCs/>
+          <w:sz w:val="24"/>
+          <w:szCs w:val="24"/>
+        </w:rPr>
         <w:t xml:space="preserve"> Class and Command-Line Options</w:t>
       </w:r>
       <w:bookmarkEnd w:id="1"/>
@@ -44451,11 +44783,12 @@
           <w:sz w:val="22"/>
           <w:szCs w:val="22"/>
         </w:rPr>
+        <w:lastRenderedPageBreak/>
         <w:drawing>
-          <wp:inline distT="0" distB="0" distL="0" distR="0" wp14:anchorId="26EC235F" wp14:editId="30481DBF">
-            <wp:extent cx="5381625" cy="3031263"/>
+          <wp:inline distT="0" distB="0" distL="0" distR="0" wp14:anchorId="5521BA75" wp14:editId="011F6B71">
+            <wp:extent cx="4933950" cy="2779105"/>
             <wp:effectExtent l="0" t="0" r="0" b="0"/>
-            <wp:docPr id="9" name="Picture 9"/>
+            <wp:docPr id="10" name="Picture 10"/>
             <wp:cNvGraphicFramePr>
               <a:graphicFrameLocks xmlns:a="http://schemas.openxmlformats.org/drawingml/2006/main" noChangeAspect="1"/>
             </wp:cNvGraphicFramePr>
@@ -44475,7 +44808,7 @@
                   <pic:spPr>
                     <a:xfrm>
                       <a:off x="0" y="0"/>
-                      <a:ext cx="5389745" cy="3035837"/>
+                      <a:ext cx="4950657" cy="2788515"/>
                     </a:xfrm>
                     <a:prstGeom prst="rect">
                       <a:avLst/>
@@ -44505,25 +44838,33 @@
         </w:rPr>
         <w:t>There are two sets of required arguments depending on if the user wishes to extract or generate a package file</w:t>
       </w:r>
-    </w:p>
-    <w:p>
-      <w:pPr>
-        <w:spacing w:line="240" w:lineRule="auto"/>
-        <w:rPr>
-          <w:rFonts w:ascii="Arial" w:hAnsi="Arial" w:cs="Arial"/>
-          <w:b/>
-          <w:bCs/>
-          <w:sz w:val="22"/>
-          <w:szCs w:val="22"/>
-        </w:rPr>
-      </w:pPr>
-      <w:r>
-        <w:rPr>
-          <w:rFonts w:ascii="Arial" w:hAnsi="Arial" w:cs="Arial"/>
-          <w:b/>
-          <w:bCs/>
-          <w:sz w:val="22"/>
-          <w:szCs w:val="22"/>
+      <w:r>
+        <w:rPr>
+          <w:rFonts w:ascii="Arial" w:hAnsi="Arial" w:cs="Arial"/>
+          <w:sz w:val="22"/>
+          <w:szCs w:val="22"/>
+        </w:rPr>
+        <w:t xml:space="preserve">. </w:t>
+      </w:r>
+    </w:p>
+    <w:p>
+      <w:pPr>
+        <w:spacing w:line="240" w:lineRule="auto"/>
+        <w:rPr>
+          <w:rFonts w:ascii="Arial" w:hAnsi="Arial" w:cs="Arial"/>
+          <w:b/>
+          <w:bCs/>
+          <w:sz w:val="24"/>
+          <w:szCs w:val="24"/>
+        </w:rPr>
+      </w:pPr>
+      <w:r>
+        <w:rPr>
+          <w:rFonts w:ascii="Arial" w:hAnsi="Arial" w:cs="Arial"/>
+          <w:b/>
+          <w:bCs/>
+          <w:sz w:val="24"/>
+          <w:szCs w:val="24"/>
         </w:rPr>
         <w:t>Required arguments for package mode:</w:t>
       </w:r>
@@ -44533,6 +44874,8 @@
         <w:spacing w:line="240" w:lineRule="auto"/>
         <w:rPr>
           <w:rFonts w:ascii="Arial" w:hAnsi="Arial" w:cs="Arial"/>
+          <w:b/>
+          <w:bCs/>
           <w:sz w:val="22"/>
           <w:szCs w:val="22"/>
         </w:rPr>
@@ -44546,6 +44889,922 @@
           <w:szCs w:val="22"/>
         </w:rPr>
         <w:t xml:space="preserve">-infolder: </w:t>
+      </w:r>
+      <w:r>
+        <w:rPr>
+          <w:rFonts w:ascii="Arial" w:hAnsi="Arial" w:cs="Arial"/>
+          <w:sz w:val="22"/>
+          <w:szCs w:val="22"/>
+        </w:rPr>
+        <w:t>Input folder to generate a package from.</w:t>
+      </w:r>
+      <w:r>
+        <w:rPr>
+          <w:rFonts w:ascii="Arial" w:hAnsi="Arial" w:cs="Arial"/>
+          <w:sz w:val="22"/>
+          <w:szCs w:val="22"/>
+        </w:rPr>
+        <w:br/>
+      </w:r>
+      <w:r>
+        <w:rPr>
+          <w:rFonts w:ascii="Arial" w:hAnsi="Arial" w:cs="Arial"/>
+          <w:b/>
+          <w:bCs/>
+          <w:sz w:val="22"/>
+          <w:szCs w:val="22"/>
+        </w:rPr>
+        <w:t>-</w:t>
+      </w:r>
+      <w:proofErr w:type="spellStart"/>
+      <w:r>
+        <w:rPr>
+          <w:rFonts w:ascii="Arial" w:hAnsi="Arial" w:cs="Arial"/>
+          <w:b/>
+          <w:bCs/>
+          <w:sz w:val="22"/>
+          <w:szCs w:val="22"/>
+        </w:rPr>
+        <w:t>outfile</w:t>
+      </w:r>
+      <w:proofErr w:type="spellEnd"/>
+      <w:r>
+        <w:rPr>
+          <w:rFonts w:ascii="Arial" w:hAnsi="Arial" w:cs="Arial"/>
+          <w:b/>
+          <w:bCs/>
+          <w:sz w:val="22"/>
+          <w:szCs w:val="22"/>
+        </w:rPr>
+        <w:t xml:space="preserve">: </w:t>
+      </w:r>
+      <w:r>
+        <w:rPr>
+          <w:rFonts w:ascii="Arial" w:hAnsi="Arial" w:cs="Arial"/>
+          <w:sz w:val="22"/>
+          <w:szCs w:val="22"/>
+        </w:rPr>
+        <w:t xml:space="preserve">Output file. It is recommended, but not strictly required, that this file have an extension of </w:t>
+      </w:r>
+      <w:r>
+        <w:rPr>
+          <w:rFonts w:ascii="Arial" w:hAnsi="Arial" w:cs="Arial"/>
+          <w:b/>
+          <w:bCs/>
+          <w:sz w:val="22"/>
+          <w:szCs w:val="22"/>
+        </w:rPr>
+        <w:t xml:space="preserve">.wad. </w:t>
+      </w:r>
+    </w:p>
+    <w:p>
+      <w:pPr>
+        <w:spacing w:line="240" w:lineRule="auto"/>
+        <w:rPr>
+          <w:rFonts w:ascii="Arial" w:hAnsi="Arial" w:cs="Arial"/>
+          <w:b/>
+          <w:bCs/>
+          <w:sz w:val="24"/>
+          <w:szCs w:val="24"/>
+        </w:rPr>
+      </w:pPr>
+      <w:r>
+        <w:rPr>
+          <w:rFonts w:ascii="Arial" w:hAnsi="Arial" w:cs="Arial"/>
+          <w:b/>
+          <w:bCs/>
+          <w:sz w:val="24"/>
+          <w:szCs w:val="24"/>
+        </w:rPr>
+        <w:t xml:space="preserve">Required arguments for </w:t>
+      </w:r>
+      <w:r>
+        <w:rPr>
+          <w:rFonts w:ascii="Arial" w:hAnsi="Arial" w:cs="Arial"/>
+          <w:b/>
+          <w:bCs/>
+          <w:sz w:val="24"/>
+          <w:szCs w:val="24"/>
+        </w:rPr>
+        <w:t xml:space="preserve">extract </w:t>
+      </w:r>
+      <w:r>
+        <w:rPr>
+          <w:rFonts w:ascii="Arial" w:hAnsi="Arial" w:cs="Arial"/>
+          <w:b/>
+          <w:bCs/>
+          <w:sz w:val="24"/>
+          <w:szCs w:val="24"/>
+        </w:rPr>
+        <w:t>mode:</w:t>
+      </w:r>
+    </w:p>
+    <w:p>
+      <w:pPr>
+        <w:spacing w:line="240" w:lineRule="auto"/>
+        <w:rPr>
+          <w:rFonts w:ascii="Arial" w:hAnsi="Arial" w:cs="Arial"/>
+          <w:sz w:val="22"/>
+          <w:szCs w:val="22"/>
+        </w:rPr>
+      </w:pPr>
+      <w:r>
+        <w:rPr>
+          <w:rFonts w:ascii="Arial" w:hAnsi="Arial" w:cs="Arial"/>
+          <w:b/>
+          <w:bCs/>
+          <w:sz w:val="22"/>
+          <w:szCs w:val="22"/>
+        </w:rPr>
+        <w:t>-</w:t>
+      </w:r>
+      <w:proofErr w:type="spellStart"/>
+      <w:r>
+        <w:rPr>
+          <w:rFonts w:ascii="Arial" w:hAnsi="Arial" w:cs="Arial"/>
+          <w:b/>
+          <w:bCs/>
+          <w:sz w:val="22"/>
+          <w:szCs w:val="22"/>
+        </w:rPr>
+        <w:t>infile</w:t>
+      </w:r>
+      <w:proofErr w:type="spellEnd"/>
+      <w:r>
+        <w:rPr>
+          <w:rFonts w:ascii="Arial" w:hAnsi="Arial" w:cs="Arial"/>
+          <w:b/>
+          <w:bCs/>
+          <w:sz w:val="22"/>
+          <w:szCs w:val="22"/>
+        </w:rPr>
+        <w:t xml:space="preserve">: </w:t>
+      </w:r>
+      <w:r>
+        <w:rPr>
+          <w:rFonts w:ascii="Arial" w:hAnsi="Arial" w:cs="Arial"/>
+          <w:sz w:val="22"/>
+          <w:szCs w:val="22"/>
+        </w:rPr>
+        <w:t>Input file to extract files from.</w:t>
+      </w:r>
+      <w:r>
+        <w:rPr>
+          <w:rFonts w:ascii="Arial" w:hAnsi="Arial" w:cs="Arial"/>
+          <w:sz w:val="22"/>
+          <w:szCs w:val="22"/>
+        </w:rPr>
+        <w:br/>
+      </w:r>
+      <w:r>
+        <w:rPr>
+          <w:rFonts w:ascii="Arial" w:hAnsi="Arial" w:cs="Arial"/>
+          <w:b/>
+          <w:bCs/>
+          <w:sz w:val="22"/>
+          <w:szCs w:val="22"/>
+        </w:rPr>
+        <w:t>-</w:t>
+      </w:r>
+      <w:proofErr w:type="spellStart"/>
+      <w:r>
+        <w:rPr>
+          <w:rFonts w:ascii="Arial" w:hAnsi="Arial" w:cs="Arial"/>
+          <w:b/>
+          <w:bCs/>
+          <w:sz w:val="22"/>
+          <w:szCs w:val="22"/>
+        </w:rPr>
+        <w:t>outfolder</w:t>
+      </w:r>
+      <w:proofErr w:type="spellEnd"/>
+      <w:r>
+        <w:rPr>
+          <w:rFonts w:ascii="Arial" w:hAnsi="Arial" w:cs="Arial"/>
+          <w:b/>
+          <w:bCs/>
+          <w:sz w:val="22"/>
+          <w:szCs w:val="22"/>
+        </w:rPr>
+        <w:t xml:space="preserve">: </w:t>
+      </w:r>
+      <w:r>
+        <w:rPr>
+          <w:rFonts w:ascii="Arial" w:hAnsi="Arial" w:cs="Arial"/>
+          <w:sz w:val="22"/>
+          <w:szCs w:val="22"/>
+        </w:rPr>
+        <w:t xml:space="preserve">Output </w:t>
+      </w:r>
+      <w:r>
+        <w:rPr>
+          <w:rFonts w:ascii="Arial" w:hAnsi="Arial" w:cs="Arial"/>
+          <w:sz w:val="22"/>
+          <w:szCs w:val="22"/>
+        </w:rPr>
+        <w:t xml:space="preserve">folder to extract files to. </w:t>
+      </w:r>
+    </w:p>
+    <w:p>
+      <w:pPr>
+        <w:spacing w:line="240" w:lineRule="auto"/>
+        <w:rPr>
+          <w:rFonts w:ascii="Arial" w:hAnsi="Arial" w:cs="Arial"/>
+          <w:b/>
+          <w:bCs/>
+          <w:sz w:val="26"/>
+          <w:szCs w:val="26"/>
+        </w:rPr>
+      </w:pPr>
+      <w:r>
+        <w:rPr>
+          <w:rFonts w:ascii="Arial" w:hAnsi="Arial" w:cs="Arial"/>
+          <w:b/>
+          <w:bCs/>
+          <w:sz w:val="26"/>
+          <w:szCs w:val="26"/>
+        </w:rPr>
+        <w:t xml:space="preserve">18.3. Optional </w:t>
+      </w:r>
+      <w:proofErr w:type="spellStart"/>
+      <w:r>
+        <w:rPr>
+          <w:rFonts w:ascii="Arial" w:hAnsi="Arial" w:cs="Arial"/>
+          <w:b/>
+          <w:bCs/>
+          <w:sz w:val="26"/>
+          <w:szCs w:val="26"/>
+        </w:rPr>
+        <w:t>MakePackage</w:t>
+      </w:r>
+      <w:proofErr w:type="spellEnd"/>
+      <w:r>
+        <w:rPr>
+          <w:rFonts w:ascii="Arial" w:hAnsi="Arial" w:cs="Arial"/>
+          <w:b/>
+          <w:bCs/>
+          <w:sz w:val="26"/>
+          <w:szCs w:val="26"/>
+        </w:rPr>
+        <w:t xml:space="preserve"> Arguments</w:t>
+      </w:r>
+    </w:p>
+    <w:p>
+      <w:pPr>
+        <w:spacing w:line="240" w:lineRule="auto"/>
+        <w:rPr>
+          <w:rFonts w:ascii="Arial" w:hAnsi="Arial" w:cs="Arial"/>
+          <w:sz w:val="22"/>
+          <w:szCs w:val="22"/>
+        </w:rPr>
+      </w:pPr>
+      <w:proofErr w:type="spellStart"/>
+      <w:r>
+        <w:rPr>
+          <w:rFonts w:ascii="Arial" w:hAnsi="Arial" w:cs="Arial"/>
+          <w:sz w:val="22"/>
+          <w:szCs w:val="22"/>
+        </w:rPr>
+        <w:t>MakePackage</w:t>
+      </w:r>
+      <w:proofErr w:type="spellEnd"/>
+      <w:r>
+        <w:rPr>
+          <w:rFonts w:ascii="Arial" w:hAnsi="Arial" w:cs="Arial"/>
+          <w:sz w:val="22"/>
+          <w:szCs w:val="22"/>
+        </w:rPr>
+        <w:t xml:space="preserve"> also provides some additional, entirely optional arguments when generating a package file. These affect the behaviour of the package file and some of the metadata inside of the package file.</w:t>
+      </w:r>
+    </w:p>
+    <w:p>
+      <w:pPr>
+        <w:spacing w:line="240" w:lineRule="auto"/>
+        <w:rPr>
+          <w:rFonts w:ascii="Arial" w:hAnsi="Arial" w:cs="Arial"/>
+          <w:b/>
+          <w:bCs/>
+          <w:sz w:val="24"/>
+          <w:szCs w:val="24"/>
+        </w:rPr>
+      </w:pPr>
+      <w:r>
+        <w:rPr>
+          <w:rFonts w:ascii="Arial" w:hAnsi="Arial" w:cs="Arial"/>
+          <w:b/>
+          <w:bCs/>
+          <w:sz w:val="24"/>
+          <w:szCs w:val="24"/>
+        </w:rPr>
+        <w:t>Optional arguments:</w:t>
+      </w:r>
+    </w:p>
+    <w:p>
+      <w:pPr>
+        <w:spacing w:line="240" w:lineRule="auto"/>
+        <w:rPr>
+          <w:rFonts w:ascii="Arial" w:hAnsi="Arial" w:cs="Arial"/>
+          <w:sz w:val="22"/>
+          <w:szCs w:val="22"/>
+        </w:rPr>
+      </w:pPr>
+      <w:r>
+        <w:rPr>
+          <w:rFonts w:ascii="Arial" w:hAnsi="Arial" w:cs="Arial"/>
+          <w:b/>
+          <w:bCs/>
+          <w:sz w:val="22"/>
+          <w:szCs w:val="22"/>
+        </w:rPr>
+        <w:t>-</w:t>
+      </w:r>
+      <w:proofErr w:type="spellStart"/>
+      <w:r>
+        <w:rPr>
+          <w:rFonts w:ascii="Arial" w:hAnsi="Arial" w:cs="Arial"/>
+          <w:b/>
+          <w:bCs/>
+          <w:sz w:val="22"/>
+          <w:szCs w:val="22"/>
+        </w:rPr>
+        <w:t>gamename</w:t>
+      </w:r>
+      <w:proofErr w:type="spellEnd"/>
+      <w:r>
+        <w:rPr>
+          <w:rFonts w:ascii="Arial" w:hAnsi="Arial" w:cs="Arial"/>
+          <w:b/>
+          <w:bCs/>
+          <w:sz w:val="22"/>
+          <w:szCs w:val="22"/>
+        </w:rPr>
+        <w:t xml:space="preserve"> [-name]: </w:t>
+      </w:r>
+      <w:r>
+        <w:rPr>
+          <w:rFonts w:ascii="Arial" w:hAnsi="Arial" w:cs="Arial"/>
+          <w:sz w:val="22"/>
+          <w:szCs w:val="22"/>
+        </w:rPr>
+        <w:t>An optional game name to place in the metadata of the package file.</w:t>
+      </w:r>
+      <w:r>
+        <w:rPr>
+          <w:rFonts w:ascii="Arial" w:hAnsi="Arial" w:cs="Arial"/>
+          <w:sz w:val="22"/>
+          <w:szCs w:val="22"/>
+        </w:rPr>
+        <w:br/>
+      </w:r>
+      <w:r>
+        <w:rPr>
+          <w:rFonts w:ascii="Arial" w:hAnsi="Arial" w:cs="Arial"/>
+          <w:b/>
+          <w:bCs/>
+          <w:sz w:val="22"/>
+          <w:szCs w:val="22"/>
+        </w:rPr>
+        <w:t>-</w:t>
+      </w:r>
+      <w:proofErr w:type="spellStart"/>
+      <w:r>
+        <w:rPr>
+          <w:rFonts w:ascii="Arial" w:hAnsi="Arial" w:cs="Arial"/>
+          <w:b/>
+          <w:bCs/>
+          <w:sz w:val="22"/>
+          <w:szCs w:val="22"/>
+        </w:rPr>
+        <w:t>gameversion</w:t>
+      </w:r>
+      <w:proofErr w:type="spellEnd"/>
+      <w:r>
+        <w:rPr>
+          <w:rFonts w:ascii="Arial" w:hAnsi="Arial" w:cs="Arial"/>
+          <w:b/>
+          <w:bCs/>
+          <w:sz w:val="22"/>
+          <w:szCs w:val="22"/>
+        </w:rPr>
+        <w:t xml:space="preserve">: </w:t>
+      </w:r>
+      <w:r>
+        <w:rPr>
+          <w:rFonts w:ascii="Arial" w:hAnsi="Arial" w:cs="Arial"/>
+          <w:sz w:val="22"/>
+          <w:szCs w:val="22"/>
+        </w:rPr>
+        <w:t>An optional game version to provide in the metadata of the package file.</w:t>
+      </w:r>
+      <w:r>
+        <w:rPr>
+          <w:rFonts w:ascii="Arial" w:hAnsi="Arial" w:cs="Arial"/>
+          <w:sz w:val="22"/>
+          <w:szCs w:val="22"/>
+        </w:rPr>
+        <w:br/>
+      </w:r>
+      <w:r>
+        <w:rPr>
+          <w:rFonts w:ascii="Arial" w:hAnsi="Arial" w:cs="Arial"/>
+          <w:b/>
+          <w:bCs/>
+          <w:sz w:val="22"/>
+          <w:szCs w:val="22"/>
+        </w:rPr>
+        <w:t>-</w:t>
+      </w:r>
+      <w:proofErr w:type="spellStart"/>
+      <w:r>
+        <w:rPr>
+          <w:rFonts w:ascii="Arial" w:hAnsi="Arial" w:cs="Arial"/>
+          <w:b/>
+          <w:bCs/>
+          <w:sz w:val="22"/>
+          <w:szCs w:val="22"/>
+        </w:rPr>
+        <w:t>engineversion</w:t>
+      </w:r>
+      <w:proofErr w:type="spellEnd"/>
+      <w:r>
+        <w:rPr>
+          <w:rFonts w:ascii="Arial" w:hAnsi="Arial" w:cs="Arial"/>
+          <w:b/>
+          <w:bCs/>
+          <w:sz w:val="22"/>
+          <w:szCs w:val="22"/>
+        </w:rPr>
+        <w:t xml:space="preserve">: </w:t>
+      </w:r>
+      <w:r>
+        <w:rPr>
+          <w:rFonts w:ascii="Arial" w:hAnsi="Arial" w:cs="Arial"/>
+          <w:sz w:val="22"/>
+          <w:szCs w:val="22"/>
+        </w:rPr>
+        <w:t>An optional engine version to specify the game is compatible.</w:t>
+      </w:r>
+      <w:r>
+        <w:rPr>
+          <w:rFonts w:ascii="Arial" w:hAnsi="Arial" w:cs="Arial"/>
+          <w:sz w:val="22"/>
+          <w:szCs w:val="22"/>
+        </w:rPr>
+        <w:t xml:space="preserve"> </w:t>
+      </w:r>
+      <w:r>
+        <w:rPr>
+          <w:rFonts w:ascii="Arial" w:hAnsi="Arial" w:cs="Arial"/>
+          <w:b/>
+          <w:bCs/>
+          <w:sz w:val="22"/>
+          <w:szCs w:val="22"/>
+        </w:rPr>
+        <w:t xml:space="preserve">Must </w:t>
+      </w:r>
+      <w:r>
+        <w:rPr>
+          <w:rFonts w:ascii="Arial" w:hAnsi="Arial" w:cs="Arial"/>
+          <w:sz w:val="22"/>
+          <w:szCs w:val="22"/>
+        </w:rPr>
+        <w:t xml:space="preserve">be in the format </w:t>
+      </w:r>
+      <w:proofErr w:type="spellStart"/>
+      <w:r>
+        <w:rPr>
+          <w:rFonts w:ascii="Arial" w:hAnsi="Arial" w:cs="Arial"/>
+          <w:b/>
+          <w:bCs/>
+          <w:sz w:val="22"/>
+          <w:szCs w:val="22"/>
+        </w:rPr>
+        <w:t>major.minor.build</w:t>
+      </w:r>
+      <w:proofErr w:type="spellEnd"/>
+      <w:r>
+        <w:rPr>
+          <w:rFonts w:ascii="Arial" w:hAnsi="Arial" w:cs="Arial"/>
+          <w:b/>
+          <w:bCs/>
+          <w:sz w:val="22"/>
+          <w:szCs w:val="22"/>
+        </w:rPr>
+        <w:t>.</w:t>
+      </w:r>
+      <w:r>
+        <w:rPr>
+          <w:rFonts w:ascii="Arial" w:hAnsi="Arial" w:cs="Arial"/>
+          <w:sz w:val="22"/>
+          <w:szCs w:val="22"/>
+        </w:rPr>
+        <w:t xml:space="preserve"> </w:t>
+      </w:r>
+      <w:r>
+        <w:rPr>
+          <w:rFonts w:ascii="Arial" w:hAnsi="Arial" w:cs="Arial"/>
+          <w:b/>
+          <w:bCs/>
+          <w:color w:val="FF0000"/>
+          <w:sz w:val="22"/>
+          <w:szCs w:val="22"/>
+        </w:rPr>
+        <w:t>Warning: This functionality is currently not implemented</w:t>
+      </w:r>
+      <w:r>
+        <w:rPr>
+          <w:rFonts w:ascii="Arial" w:hAnsi="Arial" w:cs="Arial"/>
+          <w:b/>
+          <w:bCs/>
+          <w:color w:val="FF0000"/>
+          <w:sz w:val="22"/>
+          <w:szCs w:val="22"/>
+        </w:rPr>
+        <w:t xml:space="preserve"> and will be implemented in the next release</w:t>
+      </w:r>
+      <w:r>
+        <w:rPr>
+          <w:rFonts w:ascii="Arial" w:hAnsi="Arial" w:cs="Arial"/>
+          <w:b/>
+          <w:bCs/>
+          <w:color w:val="FF0000"/>
+          <w:sz w:val="22"/>
+          <w:szCs w:val="22"/>
+        </w:rPr>
+        <w:t>!</w:t>
+      </w:r>
+      <w:r>
+        <w:rPr>
+          <w:rFonts w:ascii="Arial" w:hAnsi="Arial" w:cs="Arial"/>
+          <w:b/>
+          <w:bCs/>
+          <w:color w:val="FF0000"/>
+          <w:sz w:val="22"/>
+          <w:szCs w:val="22"/>
+        </w:rPr>
+        <w:br/>
+      </w:r>
+      <w:r>
+        <w:rPr>
+          <w:rFonts w:ascii="Arial" w:hAnsi="Arial" w:cs="Arial"/>
+          <w:b/>
+          <w:bCs/>
+          <w:sz w:val="22"/>
+          <w:szCs w:val="22"/>
+        </w:rPr>
+        <w:t>-</w:t>
+      </w:r>
+      <w:proofErr w:type="spellStart"/>
+      <w:r>
+        <w:rPr>
+          <w:rFonts w:ascii="Arial" w:hAnsi="Arial" w:cs="Arial"/>
+          <w:b/>
+          <w:bCs/>
+          <w:sz w:val="22"/>
+          <w:szCs w:val="22"/>
+        </w:rPr>
+        <w:t>allowbinaries</w:t>
+      </w:r>
+      <w:proofErr w:type="spellEnd"/>
+      <w:r>
+        <w:rPr>
+          <w:rFonts w:ascii="Arial" w:hAnsi="Arial" w:cs="Arial"/>
+          <w:b/>
+          <w:bCs/>
+          <w:sz w:val="22"/>
+          <w:szCs w:val="22"/>
+        </w:rPr>
+        <w:t xml:space="preserve">: </w:t>
+      </w:r>
+      <w:r>
+        <w:rPr>
+          <w:rFonts w:ascii="Arial" w:hAnsi="Arial" w:cs="Arial"/>
+          <w:sz w:val="22"/>
+          <w:szCs w:val="22"/>
+        </w:rPr>
+        <w:t xml:space="preserve">This allows binary files (files with a </w:t>
+      </w:r>
+      <w:r>
+        <w:rPr>
+          <w:rFonts w:ascii="Arial" w:hAnsi="Arial" w:cs="Arial"/>
+          <w:b/>
+          <w:bCs/>
+          <w:sz w:val="22"/>
+          <w:szCs w:val="22"/>
+        </w:rPr>
+        <w:t>.exe, .</w:t>
+      </w:r>
+      <w:proofErr w:type="spellStart"/>
+      <w:r>
+        <w:rPr>
+          <w:rFonts w:ascii="Arial" w:hAnsi="Arial" w:cs="Arial"/>
+          <w:b/>
+          <w:bCs/>
+          <w:sz w:val="22"/>
+          <w:szCs w:val="22"/>
+        </w:rPr>
+        <w:t>dll</w:t>
+      </w:r>
+      <w:proofErr w:type="spellEnd"/>
+      <w:r>
+        <w:rPr>
+          <w:rFonts w:ascii="Arial" w:hAnsi="Arial" w:cs="Arial"/>
+          <w:b/>
+          <w:bCs/>
+          <w:sz w:val="22"/>
+          <w:szCs w:val="22"/>
+        </w:rPr>
+        <w:t>,</w:t>
+      </w:r>
+      <w:r>
+        <w:rPr>
+          <w:rFonts w:ascii="Arial" w:hAnsi="Arial" w:cs="Arial"/>
+          <w:b/>
+          <w:bCs/>
+          <w:sz w:val="22"/>
+          <w:szCs w:val="22"/>
+        </w:rPr>
+        <w:t xml:space="preserve"> .sys, .</w:t>
+      </w:r>
+      <w:proofErr w:type="spellStart"/>
+      <w:r>
+        <w:rPr>
+          <w:rFonts w:ascii="Arial" w:hAnsi="Arial" w:cs="Arial"/>
+          <w:b/>
+          <w:bCs/>
+          <w:sz w:val="22"/>
+          <w:szCs w:val="22"/>
+        </w:rPr>
+        <w:t>ocx</w:t>
+      </w:r>
+      <w:proofErr w:type="spellEnd"/>
+      <w:r>
+        <w:rPr>
+          <w:rFonts w:ascii="Arial" w:hAnsi="Arial" w:cs="Arial"/>
+          <w:b/>
+          <w:bCs/>
+          <w:sz w:val="22"/>
+          <w:szCs w:val="22"/>
+        </w:rPr>
+        <w:t>, .</w:t>
+      </w:r>
+      <w:proofErr w:type="spellStart"/>
+      <w:r>
+        <w:rPr>
+          <w:rFonts w:ascii="Arial" w:hAnsi="Arial" w:cs="Arial"/>
+          <w:b/>
+          <w:bCs/>
+          <w:sz w:val="22"/>
+          <w:szCs w:val="22"/>
+        </w:rPr>
+        <w:t>scr</w:t>
+      </w:r>
+      <w:proofErr w:type="spellEnd"/>
+      <w:r>
+        <w:rPr>
+          <w:rFonts w:ascii="Arial" w:hAnsi="Arial" w:cs="Arial"/>
+          <w:b/>
+          <w:bCs/>
+          <w:sz w:val="22"/>
+          <w:szCs w:val="22"/>
+        </w:rPr>
+        <w:t>, .</w:t>
+      </w:r>
+      <w:proofErr w:type="spellStart"/>
+      <w:r>
+        <w:rPr>
+          <w:rFonts w:ascii="Arial" w:hAnsi="Arial" w:cs="Arial"/>
+          <w:b/>
+          <w:bCs/>
+          <w:sz w:val="22"/>
+          <w:szCs w:val="22"/>
+        </w:rPr>
+        <w:t>cpl</w:t>
+      </w:r>
+      <w:proofErr w:type="spellEnd"/>
+      <w:r>
+        <w:rPr>
+          <w:rFonts w:ascii="Arial" w:hAnsi="Arial" w:cs="Arial"/>
+          <w:b/>
+          <w:bCs/>
+          <w:sz w:val="22"/>
+          <w:szCs w:val="22"/>
+        </w:rPr>
+        <w:t>, .</w:t>
+      </w:r>
+      <w:proofErr w:type="spellStart"/>
+      <w:r>
+        <w:rPr>
+          <w:rFonts w:ascii="Arial" w:hAnsi="Arial" w:cs="Arial"/>
+          <w:b/>
+          <w:bCs/>
+          <w:sz w:val="22"/>
+          <w:szCs w:val="22"/>
+        </w:rPr>
+        <w:t>winmd</w:t>
+      </w:r>
+      <w:proofErr w:type="spellEnd"/>
+      <w:r>
+        <w:rPr>
+          <w:rFonts w:ascii="Arial" w:hAnsi="Arial" w:cs="Arial"/>
+          <w:b/>
+          <w:bCs/>
+          <w:sz w:val="22"/>
+          <w:szCs w:val="22"/>
+        </w:rPr>
+        <w:t>, and .</w:t>
+      </w:r>
+      <w:proofErr w:type="spellStart"/>
+      <w:r>
+        <w:rPr>
+          <w:rFonts w:ascii="Arial" w:hAnsi="Arial" w:cs="Arial"/>
+          <w:b/>
+          <w:bCs/>
+          <w:sz w:val="22"/>
+          <w:szCs w:val="22"/>
+        </w:rPr>
+        <w:t>rll</w:t>
+      </w:r>
+      <w:proofErr w:type="spellEnd"/>
+      <w:r>
+        <w:rPr>
+          <w:rFonts w:ascii="Arial" w:hAnsi="Arial" w:cs="Arial"/>
+          <w:b/>
+          <w:bCs/>
+          <w:sz w:val="22"/>
+          <w:szCs w:val="22"/>
+        </w:rPr>
+        <w:t xml:space="preserve"> </w:t>
+      </w:r>
+      <w:r>
+        <w:rPr>
+          <w:rFonts w:ascii="Arial" w:hAnsi="Arial" w:cs="Arial"/>
+          <w:sz w:val="22"/>
+          <w:szCs w:val="22"/>
+        </w:rPr>
+        <w:t xml:space="preserve">extension, case-sensitive, as well as the </w:t>
+      </w:r>
+      <w:r>
+        <w:rPr>
+          <w:rFonts w:ascii="Arial" w:hAnsi="Arial" w:cs="Arial"/>
+          <w:b/>
+          <w:bCs/>
+          <w:sz w:val="22"/>
+          <w:szCs w:val="22"/>
+        </w:rPr>
+        <w:t xml:space="preserve">Engine.ini </w:t>
+      </w:r>
+      <w:r>
+        <w:rPr>
+          <w:rFonts w:ascii="Arial" w:hAnsi="Arial" w:cs="Arial"/>
+          <w:sz w:val="22"/>
+          <w:szCs w:val="22"/>
+        </w:rPr>
+        <w:t xml:space="preserve">file) to be added to the wad file. </w:t>
+      </w:r>
+      <w:r>
+        <w:rPr>
+          <w:rFonts w:ascii="Arial" w:hAnsi="Arial" w:cs="Arial"/>
+          <w:b/>
+          <w:bCs/>
+          <w:color w:val="FF0000"/>
+          <w:sz w:val="22"/>
+          <w:szCs w:val="22"/>
+        </w:rPr>
+        <w:t xml:space="preserve">Warning: </w:t>
+      </w:r>
+      <w:r>
+        <w:rPr>
+          <w:rFonts w:ascii="Arial" w:hAnsi="Arial" w:cs="Arial"/>
+          <w:b/>
+          <w:bCs/>
+          <w:color w:val="FF0000"/>
+          <w:sz w:val="22"/>
+          <w:szCs w:val="22"/>
+        </w:rPr>
+        <w:t>This will cause issues with the Lightning game engine and is not recommended!.</w:t>
+      </w:r>
+      <w:r>
+        <w:rPr>
+          <w:rFonts w:ascii="Arial" w:hAnsi="Arial" w:cs="Arial"/>
+          <w:sz w:val="22"/>
+          <w:szCs w:val="22"/>
+        </w:rPr>
+        <w:t xml:space="preserve"> </w:t>
+      </w:r>
+      <w:r>
+        <w:rPr>
+          <w:rFonts w:ascii="Arial" w:hAnsi="Arial" w:cs="Arial"/>
+          <w:sz w:val="22"/>
+          <w:szCs w:val="22"/>
+        </w:rPr>
+        <w:br/>
+      </w:r>
+      <w:r>
+        <w:rPr>
+          <w:rFonts w:ascii="Arial" w:hAnsi="Arial" w:cs="Arial"/>
+          <w:b/>
+          <w:bCs/>
+          <w:sz w:val="22"/>
+          <w:szCs w:val="22"/>
+        </w:rPr>
+        <w:t>-</w:t>
+      </w:r>
+      <w:proofErr w:type="spellStart"/>
+      <w:r>
+        <w:rPr>
+          <w:rFonts w:ascii="Arial" w:hAnsi="Arial" w:cs="Arial"/>
+          <w:b/>
+          <w:bCs/>
+          <w:sz w:val="22"/>
+          <w:szCs w:val="22"/>
+        </w:rPr>
+        <w:t>packagemode</w:t>
+      </w:r>
+      <w:proofErr w:type="spellEnd"/>
+      <w:r>
+        <w:rPr>
+          <w:rFonts w:ascii="Arial" w:hAnsi="Arial" w:cs="Arial"/>
+          <w:b/>
+          <w:bCs/>
+          <w:sz w:val="22"/>
+          <w:szCs w:val="22"/>
+        </w:rPr>
+        <w:t xml:space="preserve">: </w:t>
+      </w:r>
+      <w:r>
+        <w:rPr>
+          <w:rFonts w:ascii="Arial" w:hAnsi="Arial" w:cs="Arial"/>
+          <w:sz w:val="22"/>
+          <w:szCs w:val="22"/>
+        </w:rPr>
+        <w:t>This sets the packaging mode of the package. There are currently two packaging modes available:</w:t>
+      </w:r>
+    </w:p>
+    <w:p>
+      <w:pPr>
+        <w:spacing w:line="240" w:lineRule="auto"/>
+        <w:rPr>
+          <w:rFonts w:ascii="Arial" w:hAnsi="Arial" w:cs="Arial"/>
+          <w:b/>
+          <w:bCs/>
+          <w:sz w:val="22"/>
+          <w:szCs w:val="22"/>
+        </w:rPr>
+      </w:pPr>
+      <w:r>
+        <w:rPr>
+          <w:rFonts w:ascii="Arial" w:hAnsi="Arial" w:cs="Arial"/>
+          <w:b/>
+          <w:bCs/>
+          <w:sz w:val="22"/>
+          <w:szCs w:val="22"/>
+        </w:rPr>
+        <w:t xml:space="preserve">None – </w:t>
+      </w:r>
+      <w:r>
+        <w:rPr>
+          <w:rFonts w:ascii="Arial" w:hAnsi="Arial" w:cs="Arial"/>
+          <w:sz w:val="22"/>
+          <w:szCs w:val="22"/>
+        </w:rPr>
+        <w:t>Simply stores the file into the package unmodified.</w:t>
+      </w:r>
+      <w:r>
+        <w:rPr>
+          <w:rFonts w:ascii="Arial" w:hAnsi="Arial" w:cs="Arial"/>
+          <w:sz w:val="22"/>
+          <w:szCs w:val="22"/>
+        </w:rPr>
+        <w:br/>
+      </w:r>
+      <w:r>
+        <w:rPr>
+          <w:rFonts w:ascii="Arial" w:hAnsi="Arial" w:cs="Arial"/>
+          <w:b/>
+          <w:bCs/>
+          <w:sz w:val="22"/>
+          <w:szCs w:val="22"/>
+        </w:rPr>
+        <w:t xml:space="preserve">XOR – </w:t>
+      </w:r>
+      <w:r>
+        <w:rPr>
+          <w:rFonts w:ascii="Arial" w:hAnsi="Arial" w:cs="Arial"/>
+          <w:sz w:val="22"/>
+          <w:szCs w:val="22"/>
+        </w:rPr>
+        <w:t xml:space="preserve">XORs the package files with a key and then increments all bytes by three in order to obfuscate the package. </w:t>
+      </w:r>
+      <w:r>
+        <w:rPr>
+          <w:rFonts w:ascii="Arial" w:hAnsi="Arial" w:cs="Arial"/>
+          <w:b/>
+          <w:bCs/>
+          <w:sz w:val="22"/>
+          <w:szCs w:val="22"/>
+        </w:rPr>
+        <w:t>This is not secure or encryption!</w:t>
       </w:r>
     </w:p>
     <w:p>
@@ -50298,7 +51557,7 @@
       <w:rPr>
         <w:rFonts w:ascii="Arial" w:hAnsi="Arial" w:cs="Arial"/>
       </w:rPr>
-      <w:t>7</w:t>
+      <w:t>8</w:t>
     </w:r>
     <w:r>
       <w:rPr>

</xml_diff>

<commit_message>
change the date lol
</commit_message>
<xml_diff>
--- a/Documentation/API.docx
+++ b/Documentation/API.docx
@@ -52640,8 +52640,12 @@
       </w:r>
     </w:p>
     <w:sectPr>
-      <w:headerReference w:type="default" r:id="rId31"/>
-      <w:footerReference w:type="default" r:id="rId32"/>
+      <w:headerReference w:type="even" r:id="rId31"/>
+      <w:headerReference w:type="default" r:id="rId32"/>
+      <w:footerReference w:type="even" r:id="rId33"/>
+      <w:footerReference w:type="default" r:id="rId34"/>
+      <w:headerReference w:type="first" r:id="rId35"/>
+      <w:footerReference w:type="first" r:id="rId36"/>
       <w:pgSz w:w="11906" w:h="16838"/>
       <w:pgMar w:top="1440" w:right="1440" w:bottom="1440" w:left="1440" w:header="708" w:footer="708" w:gutter="0"/>
       <w:cols w:space="708"/>
@@ -52677,6 +52681,16 @@
 </file>
 
 <file path=word/footer1.xml><?xml version="1.0" encoding="utf-8"?>
+<w:ftr xmlns:wpc="http://schemas.microsoft.com/office/word/2010/wordprocessingCanvas" xmlns:cx="http://schemas.microsoft.com/office/drawing/2014/chartex" xmlns:cx1="http://schemas.microsoft.com/office/drawing/2015/9/8/chartex" xmlns:cx2="http://schemas.microsoft.com/office/drawing/2015/10/21/chartex" xmlns:cx3="http://schemas.microsoft.com/office/drawing/2016/5/9/chartex" xmlns:cx4="http://schemas.microsoft.com/office/drawing/2016/5/10/chartex" xmlns:cx5="http://schemas.microsoft.com/office/drawing/2016/5/11/chartex" xmlns:cx6="http://schemas.microsoft.com/office/drawing/2016/5/12/chartex" xmlns:cx7="http://schemas.microsoft.com/office/drawing/2016/5/13/chartex" xmlns:cx8="http://schemas.microsoft.com/office/drawing/2016/5/14/chartex" xmlns:mc="http://schemas.openxmlformats.org/markup-compatibility/2006" xmlns:aink="http://schemas.microsoft.com/office/drawing/2016/ink" xmlns:am3d="http://schemas.microsoft.com/office/drawing/2017/model3d" xmlns:o="urn:schemas-microsoft-com:office:office" xmlns:oel="http://schemas.microsoft.com/office/2019/extlst" xmlns:r="http://schemas.openxmlformats.org/officeDocument/2006/relationships" xmlns:m="http://schemas.openxmlformats.org/officeDocument/2006/math" xmlns:v="urn:schemas-microsoft-com:vml" xmlns:wp14="http://schemas.microsoft.com/office/word/2010/wordprocessingDrawing" xmlns:wp="http://schemas.openxmlformats.org/drawingml/2006/wordprocessingDrawing" xmlns:w10="urn:schemas-microsoft-com:office:word" xmlns:w="http://schemas.openxmlformats.org/wordprocessingml/2006/main" xmlns:w14="http://schemas.microsoft.com/office/word/2010/wordml" xmlns:w15="http://schemas.microsoft.com/office/word/2012/wordml" xmlns:w16cex="http://schemas.microsoft.com/office/word/2018/wordml/cex" xmlns:w16cid="http://schemas.microsoft.com/office/word/2016/wordml/cid" xmlns:w16="http://schemas.microsoft.com/office/word/2018/wordml" xmlns:w16sdtdh="http://schemas.microsoft.com/office/word/2020/wordml/sdtdatahash" xmlns:w16se="http://schemas.microsoft.com/office/word/2015/wordml/symex" xmlns:wpg="http://schemas.microsoft.com/office/word/2010/wordprocessingGroup" xmlns:wpi="http://schemas.microsoft.com/office/word/2010/wordprocessingInk" xmlns:wne="http://schemas.microsoft.com/office/word/2006/wordml" xmlns:wps="http://schemas.microsoft.com/office/word/2010/wordprocessingShape" mc:Ignorable="w14 w15 w16se w16cid w16 w16cex w16sdtdh wp14">
+  <w:p>
+    <w:pPr>
+      <w:pStyle w:val="Footer"/>
+    </w:pPr>
+  </w:p>
+</w:ftr>
+</file>
+
+<file path=word/footer2.xml><?xml version="1.0" encoding="utf-8"?>
 <w:ftr xmlns:wpc="http://schemas.microsoft.com/office/word/2010/wordprocessingCanvas" xmlns:cx="http://schemas.microsoft.com/office/drawing/2014/chartex" xmlns:cx1="http://schemas.microsoft.com/office/drawing/2015/9/8/chartex" xmlns:cx2="http://schemas.microsoft.com/office/drawing/2015/10/21/chartex" xmlns:cx3="http://schemas.microsoft.com/office/drawing/2016/5/9/chartex" xmlns:cx4="http://schemas.microsoft.com/office/drawing/2016/5/10/chartex" xmlns:cx5="http://schemas.microsoft.com/office/drawing/2016/5/11/chartex" xmlns:cx6="http://schemas.microsoft.com/office/drawing/2016/5/12/chartex" xmlns:cx7="http://schemas.microsoft.com/office/drawing/2016/5/13/chartex" xmlns:cx8="http://schemas.microsoft.com/office/drawing/2016/5/14/chartex" xmlns:mc="http://schemas.openxmlformats.org/markup-compatibility/2006" xmlns:aink="http://schemas.microsoft.com/office/drawing/2016/ink" xmlns:am3d="http://schemas.microsoft.com/office/drawing/2017/model3d" xmlns:o="urn:schemas-microsoft-com:office:office" xmlns:oel="http://schemas.microsoft.com/office/2019/extlst" xmlns:r="http://schemas.openxmlformats.org/officeDocument/2006/relationships" xmlns:m="http://schemas.openxmlformats.org/officeDocument/2006/math" xmlns:v="urn:schemas-microsoft-com:vml" xmlns:wp14="http://schemas.microsoft.com/office/word/2010/wordprocessingDrawing" xmlns:wp="http://schemas.openxmlformats.org/drawingml/2006/wordprocessingDrawing" xmlns:w10="urn:schemas-microsoft-com:office:word" xmlns:w="http://schemas.openxmlformats.org/wordprocessingml/2006/main" xmlns:w14="http://schemas.microsoft.com/office/word/2010/wordml" xmlns:w15="http://schemas.microsoft.com/office/word/2012/wordml" xmlns:w16cex="http://schemas.microsoft.com/office/word/2018/wordml/cex" xmlns:w16cid="http://schemas.microsoft.com/office/word/2016/wordml/cid" xmlns:w16="http://schemas.microsoft.com/office/word/2018/wordml" xmlns:w16sdtdh="http://schemas.microsoft.com/office/word/2020/wordml/sdtdatahash" xmlns:w16se="http://schemas.microsoft.com/office/word/2015/wordml/symex" xmlns:wpg="http://schemas.microsoft.com/office/word/2010/wordprocessingGroup" xmlns:wpi="http://schemas.microsoft.com/office/word/2010/wordprocessingInk" xmlns:wne="http://schemas.microsoft.com/office/word/2006/wordml" xmlns:wps="http://schemas.microsoft.com/office/word/2010/wordprocessingShape" mc:Ignorable="w14 w15 w16se w16cid w16 w16cex w16sdtdh wp14">
   <w:sdt>
     <w:sdtPr>
@@ -52744,6 +52758,16 @@
 </w:ftr>
 </file>
 
+<file path=word/footer3.xml><?xml version="1.0" encoding="utf-8"?>
+<w:ftr xmlns:wpc="http://schemas.microsoft.com/office/word/2010/wordprocessingCanvas" xmlns:cx="http://schemas.microsoft.com/office/drawing/2014/chartex" xmlns:cx1="http://schemas.microsoft.com/office/drawing/2015/9/8/chartex" xmlns:cx2="http://schemas.microsoft.com/office/drawing/2015/10/21/chartex" xmlns:cx3="http://schemas.microsoft.com/office/drawing/2016/5/9/chartex" xmlns:cx4="http://schemas.microsoft.com/office/drawing/2016/5/10/chartex" xmlns:cx5="http://schemas.microsoft.com/office/drawing/2016/5/11/chartex" xmlns:cx6="http://schemas.microsoft.com/office/drawing/2016/5/12/chartex" xmlns:cx7="http://schemas.microsoft.com/office/drawing/2016/5/13/chartex" xmlns:cx8="http://schemas.microsoft.com/office/drawing/2016/5/14/chartex" xmlns:mc="http://schemas.openxmlformats.org/markup-compatibility/2006" xmlns:aink="http://schemas.microsoft.com/office/drawing/2016/ink" xmlns:am3d="http://schemas.microsoft.com/office/drawing/2017/model3d" xmlns:o="urn:schemas-microsoft-com:office:office" xmlns:oel="http://schemas.microsoft.com/office/2019/extlst" xmlns:r="http://schemas.openxmlformats.org/officeDocument/2006/relationships" xmlns:m="http://schemas.openxmlformats.org/officeDocument/2006/math" xmlns:v="urn:schemas-microsoft-com:vml" xmlns:wp14="http://schemas.microsoft.com/office/word/2010/wordprocessingDrawing" xmlns:wp="http://schemas.openxmlformats.org/drawingml/2006/wordprocessingDrawing" xmlns:w10="urn:schemas-microsoft-com:office:word" xmlns:w="http://schemas.openxmlformats.org/wordprocessingml/2006/main" xmlns:w14="http://schemas.microsoft.com/office/word/2010/wordml" xmlns:w15="http://schemas.microsoft.com/office/word/2012/wordml" xmlns:w16cex="http://schemas.microsoft.com/office/word/2018/wordml/cex" xmlns:w16cid="http://schemas.microsoft.com/office/word/2016/wordml/cid" xmlns:w16="http://schemas.microsoft.com/office/word/2018/wordml" xmlns:w16sdtdh="http://schemas.microsoft.com/office/word/2020/wordml/sdtdatahash" xmlns:w16se="http://schemas.microsoft.com/office/word/2015/wordml/symex" xmlns:wpg="http://schemas.microsoft.com/office/word/2010/wordprocessingGroup" xmlns:wpi="http://schemas.microsoft.com/office/word/2010/wordprocessingInk" xmlns:wne="http://schemas.microsoft.com/office/word/2006/wordml" xmlns:wps="http://schemas.microsoft.com/office/word/2010/wordprocessingShape" mc:Ignorable="w14 w15 w16se w16cid w16 w16cex w16sdtdh wp14">
+  <w:p>
+    <w:pPr>
+      <w:pStyle w:val="Footer"/>
+    </w:pPr>
+  </w:p>
+</w:ftr>
+</file>
+
 <file path=word/footnotes.xml><?xml version="1.0" encoding="utf-8"?>
 <w:footnotes xmlns:wpc="http://schemas.microsoft.com/office/word/2010/wordprocessingCanvas" xmlns:cx="http://schemas.microsoft.com/office/drawing/2014/chartex" xmlns:cx1="http://schemas.microsoft.com/office/drawing/2015/9/8/chartex" xmlns:cx2="http://schemas.microsoft.com/office/drawing/2015/10/21/chartex" xmlns:cx3="http://schemas.microsoft.com/office/drawing/2016/5/9/chartex" xmlns:cx4="http://schemas.microsoft.com/office/drawing/2016/5/10/chartex" xmlns:cx5="http://schemas.microsoft.com/office/drawing/2016/5/11/chartex" xmlns:cx6="http://schemas.microsoft.com/office/drawing/2016/5/12/chartex" xmlns:cx7="http://schemas.microsoft.com/office/drawing/2016/5/13/chartex" xmlns:cx8="http://schemas.microsoft.com/office/drawing/2016/5/14/chartex" xmlns:mc="http://schemas.openxmlformats.org/markup-compatibility/2006" xmlns:aink="http://schemas.microsoft.com/office/drawing/2016/ink" xmlns:am3d="http://schemas.microsoft.com/office/drawing/2017/model3d" xmlns:o="urn:schemas-microsoft-com:office:office" xmlns:oel="http://schemas.microsoft.com/office/2019/extlst" xmlns:r="http://schemas.openxmlformats.org/officeDocument/2006/relationships" xmlns:m="http://schemas.openxmlformats.org/officeDocument/2006/math" xmlns:v="urn:schemas-microsoft-com:vml" xmlns:wp14="http://schemas.microsoft.com/office/word/2010/wordprocessingDrawing" xmlns:wp="http://schemas.openxmlformats.org/drawingml/2006/wordprocessingDrawing" xmlns:w10="urn:schemas-microsoft-com:office:word" xmlns:w="http://schemas.openxmlformats.org/wordprocessingml/2006/main" xmlns:w14="http://schemas.microsoft.com/office/word/2010/wordml" xmlns:w15="http://schemas.microsoft.com/office/word/2012/wordml" xmlns:w16cex="http://schemas.microsoft.com/office/word/2018/wordml/cex" xmlns:w16cid="http://schemas.microsoft.com/office/word/2016/wordml/cid" xmlns:w16="http://schemas.microsoft.com/office/word/2018/wordml" xmlns:w16sdtdh="http://schemas.microsoft.com/office/word/2020/wordml/sdtdatahash" xmlns:w16se="http://schemas.microsoft.com/office/word/2015/wordml/symex" xmlns:wpg="http://schemas.microsoft.com/office/word/2010/wordprocessingGroup" xmlns:wpi="http://schemas.microsoft.com/office/word/2010/wordprocessingInk" xmlns:wne="http://schemas.microsoft.com/office/word/2006/wordml" xmlns:wps="http://schemas.microsoft.com/office/word/2010/wordprocessingShape" mc:Ignorable="w14 w15 w16se w16cid w16 w16cex w16sdtdh wp14">
   <w:footnote w:type="separator" w:id="-1">
@@ -52770,6 +52794,16 @@
 </file>
 
 <file path=word/header1.xml><?xml version="1.0" encoding="utf-8"?>
+<w:hdr xmlns:wpc="http://schemas.microsoft.com/office/word/2010/wordprocessingCanvas" xmlns:cx="http://schemas.microsoft.com/office/drawing/2014/chartex" xmlns:cx1="http://schemas.microsoft.com/office/drawing/2015/9/8/chartex" xmlns:cx2="http://schemas.microsoft.com/office/drawing/2015/10/21/chartex" xmlns:cx3="http://schemas.microsoft.com/office/drawing/2016/5/9/chartex" xmlns:cx4="http://schemas.microsoft.com/office/drawing/2016/5/10/chartex" xmlns:cx5="http://schemas.microsoft.com/office/drawing/2016/5/11/chartex" xmlns:cx6="http://schemas.microsoft.com/office/drawing/2016/5/12/chartex" xmlns:cx7="http://schemas.microsoft.com/office/drawing/2016/5/13/chartex" xmlns:cx8="http://schemas.microsoft.com/office/drawing/2016/5/14/chartex" xmlns:mc="http://schemas.openxmlformats.org/markup-compatibility/2006" xmlns:aink="http://schemas.microsoft.com/office/drawing/2016/ink" xmlns:am3d="http://schemas.microsoft.com/office/drawing/2017/model3d" xmlns:o="urn:schemas-microsoft-com:office:office" xmlns:oel="http://schemas.microsoft.com/office/2019/extlst" xmlns:r="http://schemas.openxmlformats.org/officeDocument/2006/relationships" xmlns:m="http://schemas.openxmlformats.org/officeDocument/2006/math" xmlns:v="urn:schemas-microsoft-com:vml" xmlns:wp14="http://schemas.microsoft.com/office/word/2010/wordprocessingDrawing" xmlns:wp="http://schemas.openxmlformats.org/drawingml/2006/wordprocessingDrawing" xmlns:w10="urn:schemas-microsoft-com:office:word" xmlns:w="http://schemas.openxmlformats.org/wordprocessingml/2006/main" xmlns:w14="http://schemas.microsoft.com/office/word/2010/wordml" xmlns:w15="http://schemas.microsoft.com/office/word/2012/wordml" xmlns:w16cex="http://schemas.microsoft.com/office/word/2018/wordml/cex" xmlns:w16cid="http://schemas.microsoft.com/office/word/2016/wordml/cid" xmlns:w16="http://schemas.microsoft.com/office/word/2018/wordml" xmlns:w16sdtdh="http://schemas.microsoft.com/office/word/2020/wordml/sdtdatahash" xmlns:w16se="http://schemas.microsoft.com/office/word/2015/wordml/symex" xmlns:wpg="http://schemas.microsoft.com/office/word/2010/wordprocessingGroup" xmlns:wpi="http://schemas.microsoft.com/office/word/2010/wordprocessingInk" xmlns:wne="http://schemas.microsoft.com/office/word/2006/wordml" xmlns:wps="http://schemas.microsoft.com/office/word/2010/wordprocessingShape" mc:Ignorable="w14 w15 w16se w16cid w16 w16cex w16sdtdh wp14">
+  <w:p>
+    <w:pPr>
+      <w:pStyle w:val="Header"/>
+    </w:pPr>
+  </w:p>
+</w:hdr>
+</file>
+
+<file path=word/header2.xml><?xml version="1.0" encoding="utf-8"?>
 <w:hdr xmlns:wpc="http://schemas.microsoft.com/office/word/2010/wordprocessingCanvas" xmlns:cx="http://schemas.microsoft.com/office/drawing/2014/chartex" xmlns:cx1="http://schemas.microsoft.com/office/drawing/2015/9/8/chartex" xmlns:cx2="http://schemas.microsoft.com/office/drawing/2015/10/21/chartex" xmlns:cx3="http://schemas.microsoft.com/office/drawing/2016/5/9/chartex" xmlns:cx4="http://schemas.microsoft.com/office/drawing/2016/5/10/chartex" xmlns:cx5="http://schemas.microsoft.com/office/drawing/2016/5/11/chartex" xmlns:cx6="http://schemas.microsoft.com/office/drawing/2016/5/12/chartex" xmlns:cx7="http://schemas.microsoft.com/office/drawing/2016/5/13/chartex" xmlns:cx8="http://schemas.microsoft.com/office/drawing/2016/5/14/chartex" xmlns:mc="http://schemas.openxmlformats.org/markup-compatibility/2006" xmlns:aink="http://schemas.microsoft.com/office/drawing/2016/ink" xmlns:am3d="http://schemas.microsoft.com/office/drawing/2017/model3d" xmlns:o="urn:schemas-microsoft-com:office:office" xmlns:oel="http://schemas.microsoft.com/office/2019/extlst" xmlns:r="http://schemas.openxmlformats.org/officeDocument/2006/relationships" xmlns:m="http://schemas.openxmlformats.org/officeDocument/2006/math" xmlns:v="urn:schemas-microsoft-com:vml" xmlns:wp14="http://schemas.microsoft.com/office/word/2010/wordprocessingDrawing" xmlns:wp="http://schemas.openxmlformats.org/drawingml/2006/wordprocessingDrawing" xmlns:w10="urn:schemas-microsoft-com:office:word" xmlns:w="http://schemas.openxmlformats.org/wordprocessingml/2006/main" xmlns:w14="http://schemas.microsoft.com/office/word/2010/wordml" xmlns:w15="http://schemas.microsoft.com/office/word/2012/wordml" xmlns:w16cex="http://schemas.microsoft.com/office/word/2018/wordml/cex" xmlns:w16cid="http://schemas.microsoft.com/office/word/2016/wordml/cid" xmlns:w16="http://schemas.microsoft.com/office/word/2018/wordml" xmlns:w16sdtdh="http://schemas.microsoft.com/office/word/2020/wordml/sdtdatahash" xmlns:w16se="http://schemas.microsoft.com/office/word/2015/wordml/symex" xmlns:wpg="http://schemas.microsoft.com/office/word/2010/wordprocessingGroup" xmlns:wpi="http://schemas.microsoft.com/office/word/2010/wordprocessingInk" xmlns:wne="http://schemas.microsoft.com/office/word/2006/wordml" xmlns:wps="http://schemas.microsoft.com/office/word/2010/wordprocessingShape" mc:Ignorable="w14 w15 w16se w16cid w16 w16cex w16sdtdh wp14">
   <w:p>
     <w:pPr>
@@ -52850,13 +52884,7 @@
       <w:rPr>
         <w:rFonts w:ascii="Arial" w:hAnsi="Arial" w:cs="Arial"/>
       </w:rPr>
-      <w:t>2</w:t>
-    </w:r>
-    <w:r>
-      <w:rPr>
-        <w:rFonts w:ascii="Arial" w:hAnsi="Arial" w:cs="Arial"/>
-      </w:rPr>
-      <w:t>8</w:t>
+      <w:t>30</w:t>
     </w:r>
     <w:r>
       <w:rPr>
@@ -52864,6 +52892,16 @@
       </w:rPr>
       <w:t>, 2022</w:t>
     </w:r>
+  </w:p>
+</w:hdr>
+</file>
+
+<file path=word/header3.xml><?xml version="1.0" encoding="utf-8"?>
+<w:hdr xmlns:wpc="http://schemas.microsoft.com/office/word/2010/wordprocessingCanvas" xmlns:cx="http://schemas.microsoft.com/office/drawing/2014/chartex" xmlns:cx1="http://schemas.microsoft.com/office/drawing/2015/9/8/chartex" xmlns:cx2="http://schemas.microsoft.com/office/drawing/2015/10/21/chartex" xmlns:cx3="http://schemas.microsoft.com/office/drawing/2016/5/9/chartex" xmlns:cx4="http://schemas.microsoft.com/office/drawing/2016/5/10/chartex" xmlns:cx5="http://schemas.microsoft.com/office/drawing/2016/5/11/chartex" xmlns:cx6="http://schemas.microsoft.com/office/drawing/2016/5/12/chartex" xmlns:cx7="http://schemas.microsoft.com/office/drawing/2016/5/13/chartex" xmlns:cx8="http://schemas.microsoft.com/office/drawing/2016/5/14/chartex" xmlns:mc="http://schemas.openxmlformats.org/markup-compatibility/2006" xmlns:aink="http://schemas.microsoft.com/office/drawing/2016/ink" xmlns:am3d="http://schemas.microsoft.com/office/drawing/2017/model3d" xmlns:o="urn:schemas-microsoft-com:office:office" xmlns:oel="http://schemas.microsoft.com/office/2019/extlst" xmlns:r="http://schemas.openxmlformats.org/officeDocument/2006/relationships" xmlns:m="http://schemas.openxmlformats.org/officeDocument/2006/math" xmlns:v="urn:schemas-microsoft-com:vml" xmlns:wp14="http://schemas.microsoft.com/office/word/2010/wordprocessingDrawing" xmlns:wp="http://schemas.openxmlformats.org/drawingml/2006/wordprocessingDrawing" xmlns:w10="urn:schemas-microsoft-com:office:word" xmlns:w="http://schemas.openxmlformats.org/wordprocessingml/2006/main" xmlns:w14="http://schemas.microsoft.com/office/word/2010/wordml" xmlns:w15="http://schemas.microsoft.com/office/word/2012/wordml" xmlns:w16cex="http://schemas.microsoft.com/office/word/2018/wordml/cex" xmlns:w16cid="http://schemas.microsoft.com/office/word/2016/wordml/cid" xmlns:w16="http://schemas.microsoft.com/office/word/2018/wordml" xmlns:w16sdtdh="http://schemas.microsoft.com/office/word/2020/wordml/sdtdatahash" xmlns:w16se="http://schemas.microsoft.com/office/word/2015/wordml/symex" xmlns:wpg="http://schemas.microsoft.com/office/word/2010/wordprocessingGroup" xmlns:wpi="http://schemas.microsoft.com/office/word/2010/wordprocessingInk" xmlns:wne="http://schemas.microsoft.com/office/word/2006/wordml" xmlns:wps="http://schemas.microsoft.com/office/word/2010/wordprocessingShape" mc:Ignorable="w14 w15 w16se w16cid w16 w16cex w16sdtdh wp14">
+  <w:p>
+    <w:pPr>
+      <w:pStyle w:val="Header"/>
+    </w:pPr>
   </w:p>
 </w:hdr>
 </file>

</xml_diff>

<commit_message>
update documentation for 1.0.4
</commit_message>
<xml_diff>
--- a/Documentation/API.docx
+++ b/Documentation/API.docx
@@ -31602,7 +31602,6 @@
           <w:sz w:val="22"/>
           <w:szCs w:val="22"/>
         </w:rPr>
-        <w:lastRenderedPageBreak/>
         <w:t>This code will then be run every time a key is pressed.</w:t>
       </w:r>
     </w:p>
@@ -32419,7 +32418,6 @@
           <w:sz w:val="22"/>
           <w:szCs w:val="22"/>
         </w:rPr>
-        <w:lastRenderedPageBreak/>
         <w:t>Parameters:</w:t>
       </w:r>
       <w:r>
@@ -33104,7 +33102,6 @@
           <w:sz w:val="22"/>
           <w:szCs w:val="22"/>
         </w:rPr>
-        <w:lastRenderedPageBreak/>
         <w:t xml:space="preserve">For further information on the MouseButton class and its properties, refer to </w:t>
       </w:r>
       <w:r>
@@ -33931,7 +33928,6 @@
           <w:sz w:val="22"/>
           <w:szCs w:val="22"/>
         </w:rPr>
-        <w:lastRenderedPageBreak/>
         <w:t xml:space="preserve">Color PressedColour: </w:t>
       </w:r>
       <w:r>
@@ -34870,7 +34866,6 @@
           <w:sz w:val="22"/>
           <w:szCs w:val="22"/>
         </w:rPr>
-        <w:lastRenderedPageBreak/>
         <w:t>AddItem(</w:t>
       </w:r>
       <w:r>
@@ -35941,7 +35936,6 @@
           <w:sz w:val="22"/>
           <w:szCs w:val="22"/>
         </w:rPr>
-        <w:lastRenderedPageBreak/>
         <w:t xml:space="preserve">Checked: </w:t>
       </w:r>
       <w:r>
@@ -36822,7 +36816,6 @@
           <w:sz w:val="22"/>
           <w:szCs w:val="22"/>
         </w:rPr>
-        <w:lastRenderedPageBreak/>
         <w:t>LoadFont(string name, int size, string friendlyName, string path = null, int index = 0)</w:t>
       </w:r>
       <w:r>
@@ -38104,7 +38097,6 @@
           <w:sz w:val="22"/>
           <w:szCs w:val="22"/>
         </w:rPr>
-        <w:lastRenderedPageBreak/>
         <w:t xml:space="preserve">FriendlyName – </w:t>
       </w:r>
       <w:r>
@@ -39520,17 +39512,7 @@
           <w:sz w:val="22"/>
           <w:szCs w:val="22"/>
         </w:rPr>
-        <w:t xml:space="preserve">, which turns off this </w:t>
-      </w:r>
-      <w:r>
-        <w:rPr>
-          <w:rFonts w:ascii="Arial" w:hAnsi="Arial" w:cs="Arial"/>
-          <w:color w:val="000000"/>
-          <w:sz w:val="22"/>
-          <w:szCs w:val="22"/>
-        </w:rPr>
-        <w:lastRenderedPageBreak/>
-        <w:t xml:space="preserve">feature. </w:t>
+        <w:t xml:space="preserve">, which turns off this feature. </w:t>
       </w:r>
       <w:r>
         <w:rPr>
@@ -40475,16 +40457,7 @@
           <w:sz w:val="22"/>
           <w:szCs w:val="22"/>
         </w:rPr>
-        <w:t xml:space="preserve">section, containing an arbitrary number of localisation strings, with the key being a string ID used to identify the string in code and the value the actual string </w:t>
-      </w:r>
-      <w:r>
-        <w:rPr>
-          <w:rFonts w:ascii="Arial" w:hAnsi="Arial" w:cs="Arial"/>
-          <w:sz w:val="22"/>
-          <w:szCs w:val="22"/>
-        </w:rPr>
-        <w:lastRenderedPageBreak/>
-        <w:t>content. It is recommended as a matter of convetnion, but not strictly required, that localisation string IDs are in all caps and start with</w:t>
+        <w:t>section, containing an arbitrary number of localisation strings, with the key being a string ID used to identify the string in code and the value the actual string content. It is recommended as a matter of convetnion, but not strictly required, that localisation string IDs are in all caps and start with</w:t>
       </w:r>
       <w:r>
         <w:rPr>
@@ -41262,7 +41235,6 @@
           <w:sz w:val="36"/>
           <w:szCs w:val="36"/>
         </w:rPr>
-        <w:lastRenderedPageBreak/>
         <w:t>1</w:t>
       </w:r>
       <w:r>
@@ -42145,7 +42117,6 @@
           <w:sz w:val="22"/>
           <w:szCs w:val="22"/>
         </w:rPr>
-        <w:lastRenderedPageBreak/>
         <w:t xml:space="preserve">int Repeat: </w:t>
       </w:r>
       <w:r>
@@ -43039,7 +43010,6 @@
           <w:sz w:val="22"/>
           <w:szCs w:val="22"/>
         </w:rPr>
-        <w:lastRenderedPageBreak/>
         <w:t>Then, we can set various properties of the Audio file. In our case, we do want positional sound, so we need to set a position:</w:t>
       </w:r>
     </w:p>
@@ -43792,7 +43762,6 @@
           <w:sz w:val="22"/>
           <w:szCs w:val="22"/>
         </w:rPr>
-        <w:lastRenderedPageBreak/>
         <w:t xml:space="preserve">Architecture </w:t>
       </w:r>
       <w:r>
@@ -44542,7 +44511,6 @@
           <w:sz w:val="22"/>
           <w:szCs w:val="22"/>
         </w:rPr>
-        <w:lastRenderedPageBreak/>
         <w:t xml:space="preserve">Win7 (0): </w:t>
       </w:r>
       <w:r>
@@ -45828,7 +45796,6 @@
           <w:sz w:val="22"/>
           <w:szCs w:val="22"/>
         </w:rPr>
-        <w:lastRenderedPageBreak/>
         <w:t xml:space="preserve">The </w:t>
       </w:r>
       <w:r>
@@ -46687,7 +46654,6 @@
           <w:sz w:val="22"/>
           <w:szCs w:val="22"/>
         </w:rPr>
-        <w:lastRenderedPageBreak/>
         <w:t xml:space="preserve">The Lightning SDK provides a basic </w:t>
       </w:r>
       <w:r>
@@ -47389,7 +47355,6 @@
           <w:sz w:val="22"/>
           <w:szCs w:val="22"/>
         </w:rPr>
-        <w:lastRenderedPageBreak/>
         <w:t xml:space="preserve">None – </w:t>
       </w:r>
       <w:r>
@@ -48244,7 +48209,6 @@
           <w:sz w:val="22"/>
           <w:szCs w:val="22"/>
         </w:rPr>
-        <w:lastRenderedPageBreak/>
         <w:drawing>
           <wp:inline distT="0" distB="0" distL="0" distR="0" wp14:anchorId="1257E31B" wp14:editId="0F5054BE">
             <wp:extent cx="2628900" cy="2923730"/>
@@ -48813,7 +48777,6 @@
           <w:sz w:val="22"/>
           <w:szCs w:val="22"/>
         </w:rPr>
-        <w:lastRenderedPageBreak/>
         <w:t>The data in the CSV file can be used, for example, for graphing performance over time:</w:t>
       </w:r>
       <w:r>
@@ -49328,7 +49291,6 @@
           <w:sz w:val="22"/>
           <w:szCs w:val="22"/>
         </w:rPr>
-        <w:lastRenderedPageBreak/>
         <w:t xml:space="preserve">Lightning is specifically designed to be NativeAOT compatible. It does not intend to use any .NET functionality that is not compatible with NativeAOT. However, owing to the fact that NativeAOT is a preview feature intended for general release in .NET 7.0, a NativeAOT build of Lightning has </w:t>
       </w:r>
       <w:r>
@@ -49955,7 +49917,6 @@
           <w:sz w:val="22"/>
           <w:szCs w:val="22"/>
         </w:rPr>
-        <w:lastRenderedPageBreak/>
         <w:t>Error Code 11</w:t>
       </w:r>
     </w:p>
@@ -50572,7 +50533,6 @@
           <w:sz w:val="22"/>
           <w:szCs w:val="22"/>
         </w:rPr>
-        <w:lastRenderedPageBreak/>
         <w:t>An attempt to load an invalid localisation file occurred. There is likely an error in the localisation file.</w:t>
       </w:r>
     </w:p>
@@ -51237,7 +51197,6 @@
           <w:sz w:val="22"/>
           <w:szCs w:val="22"/>
         </w:rPr>
-        <w:lastRenderedPageBreak/>
         <w:t>Error Code 51</w:t>
       </w:r>
     </w:p>
@@ -51914,7 +51873,6 @@
           <w:sz w:val="22"/>
           <w:szCs w:val="22"/>
         </w:rPr>
-        <w:lastRenderedPageBreak/>
         <w:t>Invalid command-line arguments were provided to the engine.</w:t>
       </w:r>
     </w:p>
@@ -52537,7 +52495,6 @@
           <w:sz w:val="22"/>
           <w:szCs w:val="22"/>
         </w:rPr>
-        <w:lastRenderedPageBreak/>
         <w:t>No startup scene was set. Set the StartupScene GlobalSetting to set startup scenes.</w:t>
       </w:r>
     </w:p>
@@ -53032,7 +52989,7 @@
         <w:sz w:val="28"/>
         <w:szCs w:val="28"/>
       </w:rPr>
-      <w:t>3</w:t>
+      <w:t>4</w:t>
     </w:r>
     <w:r>
       <w:rPr>
@@ -53054,13 +53011,13 @@
       <w:rPr>
         <w:rFonts w:ascii="Arial" w:hAnsi="Arial" w:cs="Arial"/>
       </w:rPr>
-      <w:t>4</w:t>
+      <w:t>20,</w:t>
     </w:r>
     <w:r>
       <w:rPr>
         <w:rFonts w:ascii="Arial" w:hAnsi="Arial" w:cs="Arial"/>
       </w:rPr>
-      <w:t>, 2022</w:t>
+      <w:t xml:space="preserve"> 2022</w:t>
     </w:r>
   </w:p>
 </w:hdr>

</xml_diff>